<commit_message>
Create parent menu, update user role and clear cache when import menu and assign role
</commit_message>
<xml_diff>
--- a/MagicAppBuilder.docx
+++ b/MagicAppBuilder.docx
@@ -721,15 +721,7 @@
         <w:jc w:val="both"/>
       </w:pPr>
       <w:r>
-        <w:t xml:space="preserve">Dalam penyusunan dokumen ini, penulis berusaha menyajikan informasi dengan sejelas dan sebaik mungkin agar mudah dipahami serta dapat digunakan sesuai dengan kebutuhan. Penulis juga menyadari bahwa dalam </w:t>
-      </w:r>
-      <w:proofErr w:type="gramStart"/>
-      <w:r>
-        <w:t>proses</w:t>
-      </w:r>
-      <w:proofErr w:type="gramEnd"/>
-      <w:r>
-        <w:t xml:space="preserve"> penyusunan ini tidak terlepas dari bantuan, dukungan, serta bimbingan dari berbagai pihak. Oleh karena itu, penulis ingin mengucapkan terima kasih kepada semua pihak yang telah memberikan kontribusi baik secara langsung maupun tidak langsung.</w:t>
+        <w:t>Dalam penyusunan dokumen ini, penulis berusaha menyajikan informasi dengan sejelas dan sebaik mungkin agar mudah dipahami serta dapat digunakan sesuai dengan kebutuhan. Penulis juga menyadari bahwa dalam proses penyusunan ini tidak terlepas dari bantuan, dukungan, serta bimbingan dari berbagai pihak. Oleh karena itu, penulis ingin mengucapkan terima kasih kepada semua pihak yang telah memberikan kontribusi baik secara langsung maupun tidak langsung.</w:t>
       </w:r>
     </w:p>
     <w:p>
@@ -5381,15 +5373,7 @@
       </w:pPr>
       <w:r>
         <w:lastRenderedPageBreak/>
-        <w:t xml:space="preserve">Aksesibilitas bagi </w:t>
-      </w:r>
-      <w:proofErr w:type="gramStart"/>
-      <w:r>
-        <w:t>Non-Programer</w:t>
-      </w:r>
-      <w:proofErr w:type="gramEnd"/>
-      <w:r>
-        <w:t xml:space="preserve"> </w:t>
+        <w:t xml:space="preserve">Aksesibilitas bagi Non-Programer </w:t>
       </w:r>
     </w:p>
     <w:p>
@@ -10053,19 +10037,11 @@
           <w:rFonts w:ascii="Cordia New" w:hAnsi="Cordia New" w:cs="Cordia New"/>
         </w:rPr>
       </w:pPr>
-      <w:proofErr w:type="gramStart"/>
       <w:r>
         <w:rPr>
           <w:rFonts w:ascii="Cordia New" w:hAnsi="Cordia New" w:cs="Cordia New"/>
         </w:rPr>
-        <w:t>catch(</w:t>
-      </w:r>
-      <w:proofErr w:type="gramEnd"/>
-      <w:r>
-        <w:rPr>
-          <w:rFonts w:ascii="Cordia New" w:hAnsi="Cordia New" w:cs="Cordia New"/>
-        </w:rPr>
-        <w:t>\Error $e)</w:t>
+        <w:t>catch(\Error $e)</w:t>
       </w:r>
     </w:p>
     <w:p>
@@ -10129,25 +10105,11 @@
           <w:rFonts w:ascii="Cordia New" w:hAnsi="Cordia New" w:cs="Cordia New"/>
         </w:rPr>
       </w:pPr>
-      <w:proofErr w:type="gramStart"/>
       <w:r>
         <w:rPr>
           <w:rFonts w:ascii="Cordia New" w:hAnsi="Cordia New" w:cs="Cordia New"/>
         </w:rPr>
-        <w:t>catch(</w:t>
-      </w:r>
-      <w:proofErr w:type="gramEnd"/>
-      <w:r>
-        <w:rPr>
-          <w:rFonts w:ascii="Cordia New" w:hAnsi="Cordia New" w:cs="Cordia New"/>
-        </w:rPr>
-        <w:t>Exception</w:t>
-      </w:r>
-      <w:r>
-        <w:rPr>
-          <w:rFonts w:ascii="Cordia New" w:hAnsi="Cordia New" w:cs="Cordia New"/>
-        </w:rPr>
-        <w:t xml:space="preserve"> $e)</w:t>
+        <w:t>catch(Exception $e)</w:t>
       </w:r>
     </w:p>
     <w:p>
@@ -10183,9 +10145,6 @@
     <w:p>
       <w:pPr>
         <w:ind w:left="720"/>
-        <w:rPr>
-          <w:rFonts w:hint="cs"/>
-        </w:rPr>
       </w:pPr>
       <w:r>
         <w:t>MagicApp</w:t>
@@ -11233,23 +11192,13 @@
         </w:rPr>
         <w:t xml:space="preserve"> </w:t>
       </w:r>
-      <w:proofErr w:type="gramStart"/>
       <w:r>
         <w:rPr>
           <w:rFonts w:ascii="Courier New" w:hAnsi="Courier New" w:cs="Courier New"/>
           <w:sz w:val="20"/>
           <w:szCs w:val="20"/>
         </w:rPr>
-        <w:t>phpinfo();?</w:t>
-      </w:r>
-      <w:proofErr w:type="gramEnd"/>
-      <w:r>
-        <w:rPr>
-          <w:rFonts w:ascii="Courier New" w:hAnsi="Courier New" w:cs="Courier New"/>
-          <w:sz w:val="20"/>
-          <w:szCs w:val="20"/>
-        </w:rPr>
-        <w:t>&gt;</w:t>
+        <w:t>phpinfo();?&gt;</w:t>
       </w:r>
     </w:p>
     <w:p>
@@ -12200,16 +12149,11 @@
       <w:r>
         <w:t xml:space="preserve"> </w:t>
       </w:r>
-      <w:proofErr w:type="gramStart"/>
       <w:r>
         <w:t xml:space="preserve">Administrasi </w:t>
       </w:r>
       <w:r>
-        <w:t xml:space="preserve"> akan</w:t>
-      </w:r>
-      <w:proofErr w:type="gramEnd"/>
-      <w:r>
-        <w:t xml:space="preserve"> menampikan informasi profil </w:t>
+        <w:t xml:space="preserve"> akan menampikan informasi profil </w:t>
       </w:r>
       <w:r>
         <w:t>pengguna</w:t>
@@ -12230,16 +12174,11 @@
       <w:r>
         <w:t xml:space="preserve">. </w:t>
       </w:r>
-      <w:proofErr w:type="gramStart"/>
       <w:r>
         <w:t xml:space="preserve">Administrasi  </w:t>
       </w:r>
       <w:r>
-        <w:t>akan</w:t>
-      </w:r>
-      <w:proofErr w:type="gramEnd"/>
-      <w:r>
-        <w:t xml:space="preserve"> menampil</w:t>
+        <w:t>akan menampil</w:t>
       </w:r>
       <w:r>
         <w:t>kan formulir yang berisi isian sebagai berikut:</w:t>
@@ -12302,11 +12241,9 @@
           <w:numId w:val="64"/>
         </w:numPr>
       </w:pPr>
-      <w:proofErr w:type="gramStart"/>
       <w:r>
         <w:t>Birth Day</w:t>
       </w:r>
-      <w:proofErr w:type="gramEnd"/>
     </w:p>
     <w:p>
       <w:pPr>
@@ -12907,15 +12844,7 @@
         <w:t xml:space="preserve"> ingin melakukan pengaturan ulang lebih dari satu akun, ulangi mulai dari tanda </w:t>
       </w:r>
       <w:r>
-        <w:t>“</w:t>
-      </w:r>
-      <w:proofErr w:type="gramStart"/>
-      <w:r>
-        <w:t>-“</w:t>
-      </w:r>
-      <w:proofErr w:type="gramEnd"/>
-      <w:r>
-        <w:t>.</w:t>
+        <w:t>“-“.</w:t>
       </w:r>
     </w:p>
     <w:p>
@@ -14886,6 +14815,16 @@
         <w:t>pengguna</w:t>
       </w:r>
       <w:r>
+        <w:t xml:space="preserve"> melalui </w:t>
+      </w:r>
+      <w:r>
+        <w:rPr>
+          <w:b/>
+          <w:bCs/>
+        </w:rPr>
+        <w:t>Application Setting</w:t>
+      </w:r>
+      <w:r>
         <w:t xml:space="preserve">. </w:t>
       </w:r>
       <w:r>
@@ -14896,7 +14835,7 @@
           <w:b/>
           <w:bCs/>
         </w:rPr>
-        <w:t>Settings</w:t>
+        <w:t>Setting</w:t>
       </w:r>
       <w:r>
         <w:t xml:space="preserve"> pada kartu aplikasi.</w:t>
@@ -14932,7 +14871,16 @@
         <w:t xml:space="preserve">Pengguna </w:t>
       </w:r>
       <w:r>
-        <w:t>dapat mengubah nama aplikasi, arsitektur aplikasi, deskripsi aplikasi, direktori aplikasi dan path aplikasi</w:t>
+        <w:t>dapat mengubah nama aplikasi, arsitektur aplikasi, deskripsi aplikasi, direktori aplikasi</w:t>
+      </w:r>
+      <w:r>
+        <w:t xml:space="preserve">, </w:t>
+      </w:r>
+      <w:r>
+        <w:t>path aplikasi</w:t>
+      </w:r>
+      <w:r>
+        <w:t>, pilihan gaya menu dan tema yang digunakan</w:t>
       </w:r>
       <w:r>
         <w:t>.</w:t>
@@ -22091,15 +22039,7 @@
     </w:p>
     <w:p>
       <w:r>
-        <w:t xml:space="preserve">Dialog terdiri dari </w:t>
-      </w:r>
-      <w:proofErr w:type="gramStart"/>
-      <w:r>
-        <w:t>3 tab</w:t>
-      </w:r>
-      <w:proofErr w:type="gramEnd"/>
-      <w:r>
-        <w:t xml:space="preserve"> yaitu sebagai berikut:</w:t>
+        <w:t>Dialog terdiri dari 3 tab yaitu sebagai berikut:</w:t>
       </w:r>
     </w:p>
     <w:p>
@@ -22268,7 +22208,6 @@
       <w:r>
         <w:t xml:space="preserve"> dan </w:t>
       </w:r>
-      <w:proofErr w:type="gramStart"/>
       <w:r>
         <w:rPr>
           <w:b/>
@@ -22281,15 +22220,7 @@
           <w:b/>
           <w:bCs/>
         </w:rPr>
-        <w:t>(</w:t>
-      </w:r>
-      <w:proofErr w:type="gramEnd"/>
-      <w:r>
-        <w:rPr>
-          <w:b/>
-          <w:bCs/>
-        </w:rPr>
-        <w:t>)</w:t>
+        <w:t>()</w:t>
       </w:r>
       <w:r>
         <w:t>.</w:t>
@@ -23409,7 +23340,6 @@
           <w:numId w:val="86"/>
         </w:numPr>
       </w:pPr>
-      <w:proofErr w:type="gramStart"/>
       <w:r>
         <w:rPr>
           <w:b/>
@@ -23417,7 +23347,6 @@
         </w:rPr>
         <w:t>@Required</w:t>
       </w:r>
-      <w:proofErr w:type="gramEnd"/>
       <w:r>
         <w:t>: Memastikan nilai properti tidak null.</w:t>
       </w:r>
@@ -23429,7 +23358,6 @@
           <w:numId w:val="86"/>
         </w:numPr>
       </w:pPr>
-      <w:proofErr w:type="gramStart"/>
       <w:r>
         <w:rPr>
           <w:b/>
@@ -23437,7 +23365,6 @@
         </w:rPr>
         <w:t>@NotEmpty</w:t>
       </w:r>
-      <w:proofErr w:type="gramEnd"/>
       <w:r>
         <w:t xml:space="preserve">: Memeriksa apakah sebuah string tidak kosong ("") atau sebuah </w:t>
       </w:r>
@@ -23459,7 +23386,6 @@
           <w:numId w:val="86"/>
         </w:numPr>
       </w:pPr>
-      <w:proofErr w:type="gramStart"/>
       <w:r>
         <w:rPr>
           <w:b/>
@@ -23467,7 +23393,6 @@
         </w:rPr>
         <w:t>@NotBlank</w:t>
       </w:r>
-      <w:proofErr w:type="gramEnd"/>
       <w:r>
         <w:t>: Memvalidasi bahwa sebuah string tidak kosong dan bukan hanya karakter spasi.</w:t>
       </w:r>
@@ -23585,7 +23510,6 @@
           <w:numId w:val="87"/>
         </w:numPr>
       </w:pPr>
-      <w:proofErr w:type="gramStart"/>
       <w:r>
         <w:rPr>
           <w:b/>
@@ -23593,7 +23517,6 @@
         </w:rPr>
         <w:t>@DecimalMax</w:t>
       </w:r>
-      <w:proofErr w:type="gramEnd"/>
       <w:r>
         <w:t xml:space="preserve">: Memvalidasi properti numerik (bisa </w:t>
       </w:r>
@@ -23706,7 +23629,6 @@
           <w:numId w:val="87"/>
         </w:numPr>
       </w:pPr>
-      <w:proofErr w:type="gramStart"/>
       <w:r>
         <w:rPr>
           <w:b/>
@@ -23715,17 +23637,8 @@
         <w:lastRenderedPageBreak/>
         <w:t>@Length</w:t>
       </w:r>
-      <w:proofErr w:type="gramEnd"/>
-      <w:r>
-        <w:t xml:space="preserve">: Mirip </w:t>
-      </w:r>
-      <w:proofErr w:type="gramStart"/>
-      <w:r>
-        <w:t>dengan @</w:t>
-      </w:r>
-      <w:proofErr w:type="gramEnd"/>
-      <w:r>
-        <w:t>Size, khusus untuk panjang string dalam rentang (</w:t>
+      <w:r>
+        <w:t>: Mirip dengan @Size, khusus untuk panjang string dalam rentang (</w:t>
       </w:r>
       <w:r>
         <w:rPr>
@@ -23753,7 +23666,6 @@
           <w:numId w:val="87"/>
         </w:numPr>
       </w:pPr>
-      <w:proofErr w:type="gramStart"/>
       <w:r>
         <w:rPr>
           <w:b/>
@@ -23775,29 +23687,15 @@
         </w:rPr>
         <w:t>Length</w:t>
       </w:r>
-      <w:proofErr w:type="gramEnd"/>
       <w:r>
         <w:t xml:space="preserve">: </w:t>
       </w:r>
       <w:r>
-        <w:t xml:space="preserve">Hampir sama </w:t>
-      </w:r>
-      <w:proofErr w:type="gramStart"/>
-      <w:r>
-        <w:t>dengan @</w:t>
-      </w:r>
-      <w:proofErr w:type="gramEnd"/>
-      <w:r>
-        <w:t xml:space="preserve">Length, namun hanya menentukan batas atas. Cocok untuk membatasi panjang karakter pada input dengan tipe kolom seperti </w:t>
-      </w:r>
-      <w:proofErr w:type="gramStart"/>
-      <w:r>
-        <w:t xml:space="preserve">VARCHAR </w:t>
+        <w:t xml:space="preserve">Hampir sama dengan @Length, namun hanya menentukan batas atas. Cocok untuk membatasi panjang karakter pada input dengan tipe kolom seperti VARCHAR </w:t>
       </w:r>
       <w:r>
         <w:t xml:space="preserve"> (</w:t>
       </w:r>
-      <w:proofErr w:type="gramEnd"/>
       <w:r>
         <w:rPr>
           <w:rFonts w:ascii="Courier New" w:hAnsi="Courier New" w:cs="Courier New"/>
@@ -23831,7 +23729,6 @@
           <w:numId w:val="87"/>
         </w:numPr>
       </w:pPr>
-      <w:proofErr w:type="gramStart"/>
       <w:r>
         <w:rPr>
           <w:b/>
@@ -23839,7 +23736,6 @@
         </w:rPr>
         <w:t>@Digits</w:t>
       </w:r>
-      <w:proofErr w:type="gramEnd"/>
       <w:r>
         <w:t xml:space="preserve">: Memeriksa bahwa properti numerik memiliki paling banyak digit </w:t>
       </w:r>
@@ -23894,7 +23790,6 @@
           <w:numId w:val="88"/>
         </w:numPr>
       </w:pPr>
-      <w:proofErr w:type="gramStart"/>
       <w:r>
         <w:rPr>
           <w:b/>
@@ -23902,7 +23797,6 @@
         </w:rPr>
         <w:t>@Positive</w:t>
       </w:r>
-      <w:proofErr w:type="gramEnd"/>
       <w:r>
         <w:t>: Memastikan nilai numerik positif (&gt; 0).</w:t>
       </w:r>
@@ -23914,7 +23808,6 @@
           <w:numId w:val="88"/>
         </w:numPr>
       </w:pPr>
-      <w:proofErr w:type="gramStart"/>
       <w:r>
         <w:rPr>
           <w:b/>
@@ -23922,7 +23815,6 @@
         </w:rPr>
         <w:t>@PositiveOrZero</w:t>
       </w:r>
-      <w:proofErr w:type="gramEnd"/>
       <w:r>
         <w:t>: Memastikan nilai numerik positif atau nol (&gt;= 0).</w:t>
       </w:r>
@@ -23934,7 +23826,6 @@
           <w:numId w:val="88"/>
         </w:numPr>
       </w:pPr>
-      <w:proofErr w:type="gramStart"/>
       <w:r>
         <w:rPr>
           <w:b/>
@@ -23942,7 +23833,6 @@
         </w:rPr>
         <w:t>@Negative</w:t>
       </w:r>
-      <w:proofErr w:type="gramEnd"/>
       <w:r>
         <w:t>: Memastikan nilai numerik negatif (&lt; 0).</w:t>
       </w:r>
@@ -23954,7 +23844,6 @@
           <w:numId w:val="88"/>
         </w:numPr>
       </w:pPr>
-      <w:proofErr w:type="gramStart"/>
       <w:r>
         <w:rPr>
           <w:b/>
@@ -23962,7 +23851,6 @@
         </w:rPr>
         <w:t>@NegativeOrZero</w:t>
       </w:r>
-      <w:proofErr w:type="gramEnd"/>
       <w:r>
         <w:t>: Memastikan nilai numerik negatif atau nol (&lt;= 0).</w:t>
       </w:r>
@@ -24061,7 +23949,6 @@
           <w:numId w:val="87"/>
         </w:numPr>
       </w:pPr>
-      <w:proofErr w:type="gramStart"/>
       <w:r>
         <w:rPr>
           <w:b/>
@@ -24069,7 +23956,6 @@
         </w:rPr>
         <w:t>@DateFormat</w:t>
       </w:r>
-      <w:proofErr w:type="gramEnd"/>
       <w:r>
         <w:t>: Memastikan sebuah string cocok dengan format tanggal tertentu (</w:t>
       </w:r>
@@ -24108,7 +23994,6 @@
           <w:numId w:val="89"/>
         </w:numPr>
       </w:pPr>
-      <w:proofErr w:type="gramStart"/>
       <w:r>
         <w:rPr>
           <w:b/>
@@ -24116,7 +24001,6 @@
         </w:rPr>
         <w:t>@NoHtml</w:t>
       </w:r>
-      <w:proofErr w:type="gramEnd"/>
       <w:r>
         <w:t>: Memeriksa apakah properti string mengandung tag HTML.</w:t>
       </w:r>
@@ -24143,7 +24027,6 @@
           <w:numId w:val="90"/>
         </w:numPr>
       </w:pPr>
-      <w:proofErr w:type="gramStart"/>
       <w:r>
         <w:rPr>
           <w:b/>
@@ -24151,7 +24034,6 @@
         </w:rPr>
         <w:t>@Past</w:t>
       </w:r>
-      <w:proofErr w:type="gramEnd"/>
       <w:r>
         <w:t>: Memastikan properti DateTimeInterface mewakili tanggal/waktu di masa lalu.</w:t>
       </w:r>
@@ -24163,7 +24045,6 @@
           <w:numId w:val="90"/>
         </w:numPr>
       </w:pPr>
-      <w:proofErr w:type="gramStart"/>
       <w:r>
         <w:rPr>
           <w:b/>
@@ -24171,7 +24052,6 @@
         </w:rPr>
         <w:t>@Future</w:t>
       </w:r>
-      <w:proofErr w:type="gramEnd"/>
       <w:r>
         <w:t>: Memastikan properti DateTimeInterface mewakili tanggal/waktu di masa depan.</w:t>
       </w:r>
@@ -24183,7 +24063,6 @@
           <w:numId w:val="90"/>
         </w:numPr>
       </w:pPr>
-      <w:proofErr w:type="gramStart"/>
       <w:r>
         <w:rPr>
           <w:b/>
@@ -24192,7 +24071,6 @@
         <w:lastRenderedPageBreak/>
         <w:t>@PastOrPresent</w:t>
       </w:r>
-      <w:proofErr w:type="gramEnd"/>
       <w:r>
         <w:t>: Memastikan tanggal/waktu berada di masa lalu atau sekarang.</w:t>
       </w:r>
@@ -24204,7 +24082,6 @@
           <w:numId w:val="90"/>
         </w:numPr>
       </w:pPr>
-      <w:proofErr w:type="gramStart"/>
       <w:r>
         <w:rPr>
           <w:b/>
@@ -24212,7 +24089,6 @@
         </w:rPr>
         <w:t>@FutureOrPresent</w:t>
       </w:r>
-      <w:proofErr w:type="gramEnd"/>
       <w:r>
         <w:t>: Memastikan properti DateTimeInterface mewakili tanggal/waktu di masa depan atau sekarang.</w:t>
       </w:r>
@@ -24293,7 +24169,6 @@
           <w:numId w:val="91"/>
         </w:numPr>
       </w:pPr>
-      <w:proofErr w:type="gramStart"/>
       <w:r>
         <w:rPr>
           <w:b/>
@@ -24301,7 +24176,6 @@
         </w:rPr>
         <w:t>@AssertTrue</w:t>
       </w:r>
-      <w:proofErr w:type="gramEnd"/>
       <w:r>
         <w:t>: Memastikan nilai properti boolean adalah true.</w:t>
       </w:r>
@@ -24397,7 +24271,6 @@
           <w:numId w:val="92"/>
         </w:numPr>
       </w:pPr>
-      <w:proofErr w:type="gramStart"/>
       <w:r>
         <w:rPr>
           <w:b/>
@@ -24405,7 +24278,6 @@
         </w:rPr>
         <w:t>@AlphaNumeric</w:t>
       </w:r>
-      <w:proofErr w:type="gramEnd"/>
       <w:r>
         <w:t>: Memastikan sebuah string hanya mengandung karakter alfanumerik.</w:t>
       </w:r>
@@ -24417,7 +24289,6 @@
           <w:numId w:val="87"/>
         </w:numPr>
       </w:pPr>
-      <w:proofErr w:type="gramStart"/>
       <w:r>
         <w:rPr>
           <w:b/>
@@ -24425,7 +24296,6 @@
         </w:rPr>
         <w:t>@StartsWith</w:t>
       </w:r>
-      <w:proofErr w:type="gramEnd"/>
       <w:r>
         <w:t>: Memastikan sebuah string dimulai dengan awalan tertentu (</w:t>
       </w:r>
@@ -24455,7 +24325,6 @@
           <w:numId w:val="87"/>
         </w:numPr>
       </w:pPr>
-      <w:proofErr w:type="gramStart"/>
       <w:r>
         <w:rPr>
           <w:b/>
@@ -24463,7 +24332,6 @@
         </w:rPr>
         <w:t>@EndsWith</w:t>
       </w:r>
-      <w:proofErr w:type="gramEnd"/>
       <w:r>
         <w:t>: Memastikan sebuah string diakhiri dengan akhiran tertentu (</w:t>
       </w:r>
@@ -24493,7 +24361,6 @@
           <w:numId w:val="87"/>
         </w:numPr>
       </w:pPr>
-      <w:proofErr w:type="gramStart"/>
       <w:r>
         <w:rPr>
           <w:b/>
@@ -24501,7 +24368,6 @@
         </w:rPr>
         <w:t>@Contains</w:t>
       </w:r>
-      <w:proofErr w:type="gramEnd"/>
       <w:r>
         <w:t xml:space="preserve">: Memastikan sebuah string mengandung </w:t>
       </w:r>
@@ -24556,7 +24422,6 @@
           <w:numId w:val="93"/>
         </w:numPr>
       </w:pPr>
-      <w:proofErr w:type="gramStart"/>
       <w:r>
         <w:rPr>
           <w:b/>
@@ -24564,7 +24429,6 @@
         </w:rPr>
         <w:t>@Valid</w:t>
       </w:r>
-      <w:proofErr w:type="gramEnd"/>
       <w:r>
         <w:t xml:space="preserve">: Secara rekursif memvalidasi </w:t>
       </w:r>
@@ -24645,23 +24509,10 @@
     <w:p>
       <w:r>
         <w:lastRenderedPageBreak/>
-        <w:t>@</w:t>
-      </w:r>
-      <w:proofErr w:type="gramStart"/>
-      <w:r>
-        <w:t>Length(</w:t>
-      </w:r>
-      <w:proofErr w:type="gramEnd"/>
-      <w:r>
-        <w:t>min=3, max=100, message</w:t>
-      </w:r>
-      <w:proofErr w:type="gramStart"/>
-      <w:r>
-        <w:t>=”Panjang</w:t>
-      </w:r>
-      <w:proofErr w:type="gramEnd"/>
-      <w:r>
-        <w:t xml:space="preserve"> nama harus antara </w:t>
+        <w:t>@Length(</w:t>
+      </w:r>
+      <w:r>
+        <w:t xml:space="preserve">min=3, max=100, message=”Panjang nama harus antara </w:t>
       </w:r>
       <w:r>
         <w:t>${min} hingga ${max}</w:t>
@@ -25548,7 +25399,16 @@
         <w:t xml:space="preserve">Opsi aplikasi atau </w:t>
       </w:r>
       <w:r>
-        <w:t xml:space="preserve">Aplication Option digunakan untuk melakukan konfigurasi akses aplikasi. Secara default, aplikasi akan menampilkan menu dari file /inc.cfg/menu.yml yang dibuat secara otomatis oleh MagicAppBuilder. File ini dapat diubah oleh pengguna. Aplikasi belum memiliki pengguna yang terdaftar di database. Pengguna tanpa melakukan “Log In” ke sistem dapat mengakses semua modul tanpa memerlukan ijin. Aplikasi hanya diapat diakses dari localhost. Aplication Option memungkinkan pengguna untuk mengatur semua hal di atas. </w:t>
+        <w:t>Application</w:t>
+      </w:r>
+      <w:r>
+        <w:t xml:space="preserve"> Option digunakan untuk melakukan konfigurasi akses aplikasi. Secara default, aplikasi akan menampilkan menu dari file /inc.cfg/menu.yml yang dibuat secara otomatis oleh MagicAppBuilder. File ini dapat diubah oleh pengguna. Aplikasi belum memiliki pengguna yang terdaftar di database. Pengguna tanpa melakukan “Log In” ke sistem dapat mengakses semua modul tanpa memerlukan ijin. Aplikasi hanya diapat diakses dari localhost. </w:t>
+      </w:r>
+      <w:r>
+        <w:t>Application</w:t>
+      </w:r>
+      <w:r>
+        <w:t xml:space="preserve"> Option memungkinkan pengguna untuk mengatur semua hal di atas. </w:t>
       </w:r>
     </w:p>
     <w:p>
@@ -25556,7 +25416,13 @@
         <w:jc w:val="both"/>
       </w:pPr>
       <w:r>
-        <w:t xml:space="preserve">Saat pengguna memilih tombol “Option” pada kartu aplikasi, Aplication Option muncul sebagai dialog yang memiliki 3 </w:t>
+        <w:t xml:space="preserve">Saat pengguna memilih tombol “Option” pada kartu aplikasi, </w:t>
+      </w:r>
+      <w:r>
+        <w:t>Application</w:t>
+      </w:r>
+      <w:r>
+        <w:t xml:space="preserve"> Option muncul sebagai dialog yang memiliki 3 </w:t>
       </w:r>
       <w:r>
         <w:t>akordion</w:t>
@@ -25631,7 +25497,17 @@
         <w:t>akordion</w:t>
       </w:r>
       <w:r>
-        <w:t xml:space="preserve"> ini, pengguna dapat mengimpor semua menu dari file /inc.cfg/menu.yml ke database sebagai module group dan module. Untuk mengimpor menu, pilih tombol “Import Menu”. MagicAppBuilder akan mengimpor semua menu dari file Yaml ke database. Menu dan submenu yang berhasil diimpor akan ditandai dengan tanda centang di sebelah kanan menu.</w:t>
+        <w:t xml:space="preserve"> ini, pengguna dapat mengimpor semua menu dari file /inc.cfg/menu.yml ke database sebagai module group dan module. Untuk mengimpor menu, pilih tombol </w:t>
+      </w:r>
+      <w:r>
+        <w:rPr>
+          <w:b/>
+          <w:bCs/>
+        </w:rPr>
+        <w:t>Import Menu</w:t>
+      </w:r>
+      <w:r>
+        <w:t>. MagicAppBuilder akan mengimpor semua menu dari file Yaml ke database. Menu dan submenu yang berhasil diimpor akan ditandai dengan tanda centang di sebelah kanan menu.</w:t>
       </w:r>
     </w:p>
     <w:p>
@@ -25640,7 +25516,39 @@
         <w:jc w:val="both"/>
       </w:pPr>
       <w:r>
+        <w:t xml:space="preserve">Jika pengguna memilih </w:t>
+      </w:r>
+      <w:r>
+        <w:rPr>
+          <w:b/>
+          <w:bCs/>
+        </w:rPr>
+        <w:t>Multi Level Menu</w:t>
+      </w:r>
+      <w:r>
+        <w:t xml:space="preserve"> pada pengaturan aplikasi, MagicAppBuilder akan secara otomatis membuat modul yang akan menjadi induk dari </w:t>
+      </w:r>
+      <w:r>
         <w:lastRenderedPageBreak/>
+        <w:t xml:space="preserve">modul-modul yang dibuat. Data diambil dari </w:t>
+      </w:r>
+      <w:r>
+        <w:rPr>
+          <w:b/>
+          <w:bCs/>
+        </w:rPr>
+        <w:t>Module Group</w:t>
+      </w:r>
+      <w:r>
+        <w:t xml:space="preserve"> yang terkait. Modul induk ini dibuat untuk memastikan bahwa menu yang dibuat tidak menjadi menu level 1 yang menyebabkan tampilan menjadi tidak rapi. Selain itu, MagicAppBuilder juga akan menentukan hak akses ke modul induk minimal sama dengan hak akses modul yang berada di bawahnya.</w:t>
+      </w:r>
+    </w:p>
+    <w:p>
+      <w:pPr>
+        <w:ind w:firstLine="720"/>
+        <w:jc w:val="both"/>
+      </w:pPr>
+      <w:r>
         <w:t xml:space="preserve">Impor menu dapat dilakukan berkali-kali setiap ada pembaruan di file /inc.cfg/menu.yml. Pengguna juga dapat menghapus data yang ada pada module group dan module sebelum kembali melakukan impor menu. </w:t>
       </w:r>
     </w:p>
@@ -25818,7 +25726,11 @@
         <w:ind w:left="360"/>
       </w:pPr>
       <w:r>
-        <w:t>Development Mode akan menentukan sumber data untuk menu aplikasi. Jika dicentang sevagai “Yes”, aplikasi akan menampilkan menu sesuai dengan data pada file /inc.cfg/menu.yml. Jika tidak dicentang, aplikasi akan menampilkan menu dari database yaitu dari module group dan module.</w:t>
+        <w:t xml:space="preserve">Development Mode akan menentukan sumber data untuk menu aplikasi. Jika dicentang sevagai “Yes”, aplikasi akan menampilkan menu sesuai dengan data pada </w:t>
+      </w:r>
+      <w:r>
+        <w:lastRenderedPageBreak/>
+        <w:t>file /inc.cfg/menu.yml. Jika tidak dicentang, aplikasi akan menampilkan menu dari database yaitu dari module group dan module.</w:t>
       </w:r>
     </w:p>
     <w:p>
@@ -25848,11 +25760,7 @@
         <w:ind w:left="360"/>
       </w:pPr>
       <w:r>
-        <w:t xml:space="preserve">Bypass Role akan menentukan apakah pengguna harus melakukan “Log In” ke aplikasi untuk mengakses semua modul yang ada. Jika Bypass Role dicentang, pengguna dapat mengakses aplikasi tanpa memalui proses “Log In” dan tidak ada </w:t>
-      </w:r>
-      <w:r>
-        <w:lastRenderedPageBreak/>
-        <w:t>aturan untuk membatasi akses pengguna. Jika tidak dicentang, aplikasi akan meminta pengguna untuk melakukan “Log In” ke aplikasi sesuai dengan data akun pengguna. Selanjutnya aplikasi akan memeriksa apakah pengguna tersebut memiliki hak untuk mengakses modul tertentu.</w:t>
+        <w:t>Bypass Role akan menentukan apakah pengguna harus melakukan “Log In” ke aplikasi untuk mengakses semua modul yang ada. Jika Bypass Role dicentang, pengguna dapat mengakses aplikasi tanpa memalui proses “Log In” dan tidak ada aturan untuk membatasi akses pengguna. Jika tidak dicentang, aplikasi akan meminta pengguna untuk melakukan “Log In” ke aplikasi sesuai dengan data akun pengguna. Selanjutnya aplikasi akan memeriksa apakah pengguna tersebut memiliki hak untuk mengakses modul tertentu.</w:t>
       </w:r>
     </w:p>
     <w:p>
@@ -26018,7 +25926,6 @@
       <w:r>
         <w:t xml:space="preserve">MagicAppBuilder juga akan menghasilkan file </w:t>
       </w:r>
-      <w:proofErr w:type="gramStart"/>
       <w:r>
         <w:rPr>
           <w:b/>
@@ -26026,7 +25933,6 @@
         </w:rPr>
         <w:t>manifest.json</w:t>
       </w:r>
-      <w:proofErr w:type="gramEnd"/>
       <w:r>
         <w:t xml:space="preserve"> yang berisi informasi terkait ikon aplikasi.</w:t>
       </w:r>
@@ -26085,25 +25991,26 @@
           <w:sz w:val="20"/>
           <w:szCs w:val="20"/>
         </w:rPr>
-        <w:t xml:space="preserve">    "</w:t>
-      </w:r>
-      <w:proofErr w:type="gramStart"/>
-      <w:r>
+        <w:t xml:space="preserve">    "short_name": "AppName",</w:t>
+      </w:r>
+    </w:p>
+    <w:p>
+      <w:pPr>
+        <w:keepLines/>
+        <w:spacing w:after="0" w:line="240" w:lineRule="auto"/>
         <w:rPr>
           <w:rFonts w:ascii="Courier New" w:hAnsi="Courier New" w:cs="Courier New"/>
           <w:sz w:val="20"/>
           <w:szCs w:val="20"/>
         </w:rPr>
-        <w:t>short</w:t>
-      </w:r>
-      <w:proofErr w:type="gramEnd"/>
+      </w:pPr>
       <w:r>
         <w:rPr>
           <w:rFonts w:ascii="Courier New" w:hAnsi="Courier New" w:cs="Courier New"/>
           <w:sz w:val="20"/>
           <w:szCs w:val="20"/>
         </w:rPr>
-        <w:t>_name": "AppName",</w:t>
+        <w:t xml:space="preserve">    "icons": [</w:t>
       </w:r>
     </w:p>
     <w:p>
@@ -26122,7 +26029,8 @@
           <w:sz w:val="20"/>
           <w:szCs w:val="20"/>
         </w:rPr>
-        <w:t xml:space="preserve">    "icons": [</w:t>
+        <w:lastRenderedPageBreak/>
+        <w:t xml:space="preserve">        {</w:t>
       </w:r>
     </w:p>
     <w:p>
@@ -26141,7 +26049,7 @@
           <w:sz w:val="20"/>
           <w:szCs w:val="20"/>
         </w:rPr>
-        <w:t xml:space="preserve">        {</w:t>
+        <w:t xml:space="preserve">            "src": "apple-icon-57x57.png",</w:t>
       </w:r>
     </w:p>
     <w:p>
@@ -26160,7 +26068,7 @@
           <w:sz w:val="20"/>
           <w:szCs w:val="20"/>
         </w:rPr>
-        <w:t xml:space="preserve">            "src": "apple-icon-57x57.png",</w:t>
+        <w:t xml:space="preserve">            "sizes": "57x57",</w:t>
       </w:r>
     </w:p>
     <w:p>
@@ -26179,7 +26087,7 @@
           <w:sz w:val="20"/>
           <w:szCs w:val="20"/>
         </w:rPr>
-        <w:t xml:space="preserve">            "sizes": "57x57",</w:t>
+        <w:t xml:space="preserve">            "type": "image\/png"</w:t>
       </w:r>
     </w:p>
     <w:p>
@@ -26198,7 +26106,7 @@
           <w:sz w:val="20"/>
           <w:szCs w:val="20"/>
         </w:rPr>
-        <w:t xml:space="preserve">            "type": "image\/png"</w:t>
+        <w:t xml:space="preserve">        },</w:t>
       </w:r>
     </w:p>
     <w:p>
@@ -26217,7 +26125,7 @@
           <w:sz w:val="20"/>
           <w:szCs w:val="20"/>
         </w:rPr>
-        <w:t xml:space="preserve">        },</w:t>
+        <w:t xml:space="preserve">        {</w:t>
       </w:r>
     </w:p>
     <w:p>
@@ -26236,7 +26144,7 @@
           <w:sz w:val="20"/>
           <w:szCs w:val="20"/>
         </w:rPr>
-        <w:t xml:space="preserve">        {</w:t>
+        <w:t xml:space="preserve">            "src": "apple-icon-60x60.png",</w:t>
       </w:r>
     </w:p>
     <w:p>
@@ -26255,7 +26163,7 @@
           <w:sz w:val="20"/>
           <w:szCs w:val="20"/>
         </w:rPr>
-        <w:t xml:space="preserve">            "src": "apple-icon-60x60.png",</w:t>
+        <w:t xml:space="preserve">            "sizes": "60x60",</w:t>
       </w:r>
     </w:p>
     <w:p>
@@ -26274,7 +26182,7 @@
           <w:sz w:val="20"/>
           <w:szCs w:val="20"/>
         </w:rPr>
-        <w:t xml:space="preserve">            "sizes": "60x60",</w:t>
+        <w:t xml:space="preserve">            "type": "image\/png"</w:t>
       </w:r>
     </w:p>
     <w:p>
@@ -26293,7 +26201,7 @@
           <w:sz w:val="20"/>
           <w:szCs w:val="20"/>
         </w:rPr>
-        <w:t xml:space="preserve">            "type": "image\/png"</w:t>
+        <w:t xml:space="preserve">        },</w:t>
       </w:r>
     </w:p>
     <w:p>
@@ -26312,7 +26220,7 @@
           <w:sz w:val="20"/>
           <w:szCs w:val="20"/>
         </w:rPr>
-        <w:t xml:space="preserve">        },</w:t>
+        <w:t xml:space="preserve">        {</w:t>
       </w:r>
     </w:p>
     <w:p>
@@ -26331,8 +26239,7 @@
           <w:sz w:val="20"/>
           <w:szCs w:val="20"/>
         </w:rPr>
-        <w:lastRenderedPageBreak/>
-        <w:t xml:space="preserve">        {</w:t>
+        <w:t xml:space="preserve">            "src": "android-icon-192x192.png",</w:t>
       </w:r>
     </w:p>
     <w:p>
@@ -26351,7 +26258,7 @@
           <w:sz w:val="20"/>
           <w:szCs w:val="20"/>
         </w:rPr>
-        <w:t xml:space="preserve">            "src": "android-icon-192x192.png",</w:t>
+        <w:t xml:space="preserve">            "sizes": "192x192",</w:t>
       </w:r>
     </w:p>
     <w:p>
@@ -26370,7 +26277,7 @@
           <w:sz w:val="20"/>
           <w:szCs w:val="20"/>
         </w:rPr>
-        <w:t xml:space="preserve">            "sizes": "192x192",</w:t>
+        <w:t xml:space="preserve">            "type": "image\/png"</w:t>
       </w:r>
     </w:p>
     <w:p>
@@ -26389,7 +26296,7 @@
           <w:sz w:val="20"/>
           <w:szCs w:val="20"/>
         </w:rPr>
-        <w:t xml:space="preserve">            "type": "image\/png"</w:t>
+        <w:t xml:space="preserve">        }</w:t>
       </w:r>
     </w:p>
     <w:p>
@@ -26408,7 +26315,7 @@
           <w:sz w:val="20"/>
           <w:szCs w:val="20"/>
         </w:rPr>
-        <w:t xml:space="preserve">        }</w:t>
+        <w:t xml:space="preserve">    ],</w:t>
       </w:r>
     </w:p>
     <w:p>
@@ -26427,7 +26334,7 @@
           <w:sz w:val="20"/>
           <w:szCs w:val="20"/>
         </w:rPr>
-        <w:t xml:space="preserve">    ],</w:t>
+        <w:t xml:space="preserve">    "start_url": "\/",</w:t>
       </w:r>
     </w:p>
     <w:p>
@@ -26446,30 +26353,30 @@
           <w:sz w:val="20"/>
           <w:szCs w:val="20"/>
         </w:rPr>
-        <w:t xml:space="preserve">    "</w:t>
-      </w:r>
-      <w:proofErr w:type="gramStart"/>
-      <w:r>
+        <w:t xml:space="preserve">    "display": "standalone"</w:t>
+      </w:r>
+    </w:p>
+    <w:p>
+      <w:pPr>
+        <w:keepLines/>
+        <w:spacing w:after="0" w:line="240" w:lineRule="auto"/>
         <w:rPr>
           <w:rFonts w:ascii="Courier New" w:hAnsi="Courier New" w:cs="Courier New"/>
           <w:sz w:val="20"/>
           <w:szCs w:val="20"/>
         </w:rPr>
-        <w:t>start</w:t>
-      </w:r>
-      <w:proofErr w:type="gramEnd"/>
+      </w:pPr>
       <w:r>
         <w:rPr>
           <w:rFonts w:ascii="Courier New" w:hAnsi="Courier New" w:cs="Courier New"/>
           <w:sz w:val="20"/>
           <w:szCs w:val="20"/>
         </w:rPr>
-        <w:t>_url": "\/",</w:t>
-      </w:r>
-    </w:p>
-    <w:p>
-      <w:pPr>
-        <w:keepLines/>
+        <w:t>}</w:t>
+      </w:r>
+    </w:p>
+    <w:p>
+      <w:pPr>
         <w:spacing w:after="0" w:line="240" w:lineRule="auto"/>
         <w:rPr>
           <w:rFonts w:ascii="Courier New" w:hAnsi="Courier New" w:cs="Courier New"/>
@@ -26477,43 +26384,6 @@
           <w:szCs w:val="20"/>
         </w:rPr>
       </w:pPr>
-      <w:r>
-        <w:rPr>
-          <w:rFonts w:ascii="Courier New" w:hAnsi="Courier New" w:cs="Courier New"/>
-          <w:sz w:val="20"/>
-          <w:szCs w:val="20"/>
-        </w:rPr>
-        <w:t xml:space="preserve">    "display": "standalone"</w:t>
-      </w:r>
-    </w:p>
-    <w:p>
-      <w:pPr>
-        <w:keepLines/>
-        <w:spacing w:after="0" w:line="240" w:lineRule="auto"/>
-        <w:rPr>
-          <w:rFonts w:ascii="Courier New" w:hAnsi="Courier New" w:cs="Courier New"/>
-          <w:sz w:val="20"/>
-          <w:szCs w:val="20"/>
-        </w:rPr>
-      </w:pPr>
-      <w:r>
-        <w:rPr>
-          <w:rFonts w:ascii="Courier New" w:hAnsi="Courier New" w:cs="Courier New"/>
-          <w:sz w:val="20"/>
-          <w:szCs w:val="20"/>
-        </w:rPr>
-        <w:t>}</w:t>
-      </w:r>
-    </w:p>
-    <w:p>
-      <w:pPr>
-        <w:spacing w:after="0" w:line="240" w:lineRule="auto"/>
-        <w:rPr>
-          <w:rFonts w:ascii="Courier New" w:hAnsi="Courier New" w:cs="Courier New"/>
-          <w:sz w:val="20"/>
-          <w:szCs w:val="20"/>
-        </w:rPr>
-      </w:pPr>
     </w:p>
     <w:p>
       <w:pPr>
@@ -26697,7 +26567,11 @@
         </w:numPr>
       </w:pPr>
       <w:r>
-        <w:t>Persiapan Lingkungan PHP Instal dan konfigurasikan PHP pada server Anda. Pastikan versi PHP yang terinstal sesuai dengan kebutuhan aplikasi (PHP 5.6+, PHP 7.x, atau PHP 8.x). Verifikasi bahwa semua ekstensi PHP yang diperlukan oleh MagicAppBuilder atau library pihak ketiga sudah diaktifkan (misalnya, pdo_mysql, mbstring, gd, curl, redis jika digunakan). Periksa juga pengaturan php.ini seperti memory_limit, max_execution_time, dan upload_max_filesize agar sesuai dengan kebutuhan aplikasi.</w:t>
+        <w:t xml:space="preserve">Persiapan Lingkungan PHP Instal dan konfigurasikan PHP pada server Anda. Pastikan versi PHP yang terinstal sesuai dengan kebutuhan aplikasi (PHP 5.6+, PHP 7.x, atau PHP 8.x). Verifikasi bahwa semua ekstensi PHP yang diperlukan </w:t>
+      </w:r>
+      <w:r>
+        <w:lastRenderedPageBreak/>
+        <w:t>oleh MagicAppBuilder atau library pihak ketiga sudah diaktifkan (misalnya, pdo_mysql, mbstring, gd, curl, redis jika digunakan). Periksa juga pengaturan php.ini seperti memory_limit, max_execution_time, dan upload_max_filesize agar sesuai dengan kebutuhan aplikasi.</w:t>
       </w:r>
     </w:p>
     <w:p>
@@ -26710,11 +26584,7 @@
         </w:numPr>
       </w:pPr>
       <w:r>
-        <w:t xml:space="preserve">Persiapan Server Database Siapkan server database Anda. Sangat tidak disarankan menggunakan SQLite untuk lingkungan produksi karena keterbatasannya dalam skalabilitas dan kinerja untuk aplikasi multi-pengguna. </w:t>
-      </w:r>
-      <w:r>
-        <w:lastRenderedPageBreak/>
-        <w:t>Beberapa pilihan Database Management System (DBMS) yang direkomendasikan adalah sebagai berikut:</w:t>
+        <w:t>Persiapan Server Database Siapkan server database Anda. Sangat tidak disarankan menggunakan SQLite untuk lingkungan produksi karena keterbatasannya dalam skalabilitas dan kinerja untuk aplikasi multi-pengguna. Beberapa pilihan Database Management System (DBMS) yang direkomendasikan adalah sebagai berikut:</w:t>
       </w:r>
     </w:p>
     <w:p>
@@ -26889,6 +26759,7 @@
           <w:sz w:val="30"/>
           <w:szCs w:val="30"/>
         </w:rPr>
+        <w:lastRenderedPageBreak/>
         <w:t>Siklus Hidup Pengembangan Perangkat Lunak</w:t>
       </w:r>
       <w:bookmarkEnd w:id="42"/>
@@ -26941,7 +26812,6 @@
         <w:jc w:val="both"/>
       </w:pPr>
       <w:r>
-        <w:lastRenderedPageBreak/>
         <w:t xml:space="preserve">Pengguna memerlukan salinan struktur database dari lingkungan produksi </w:t>
       </w:r>
       <w:r>
@@ -27002,15 +26872,7 @@
         <w:t>Sebagai contoh: di tabel</w:t>
       </w:r>
       <w:r>
-        <w:t xml:space="preserve"> customer terdapat address dengan tipe </w:t>
-      </w:r>
-      <w:proofErr w:type="gramStart"/>
-      <w:r>
-        <w:t>VARCHAR(</w:t>
-      </w:r>
-      <w:proofErr w:type="gramEnd"/>
-      <w:r>
-        <w:t>250). A</w:t>
+        <w:t xml:space="preserve"> customer terdapat address dengan tipe VARCHAR(250). A</w:t>
       </w:r>
       <w:r>
         <w:t xml:space="preserve">rtinya panjang maksimum teks yang dapat dimasukkan adalah 250 karakter. </w:t>
@@ -27022,15 +26884,7 @@
         <w:t>olo</w:t>
       </w:r>
       <w:r>
-        <w:t xml:space="preserve">m ini tidak boleh diubah menjadi </w:t>
-      </w:r>
-      <w:proofErr w:type="gramStart"/>
-      <w:r>
-        <w:t>VARCHAR(</w:t>
-      </w:r>
-      <w:proofErr w:type="gramEnd"/>
-      <w:r>
-        <w:t xml:space="preserve">200) misalnya. Atau tipe data yang sebelumnya </w:t>
+        <w:t xml:space="preserve">m ini tidak boleh diubah menjadi VARCHAR(200) misalnya. Atau tipe data yang sebelumnya </w:t>
       </w:r>
       <w:r>
         <w:t>string diubah menjadi tipe data numerik.</w:t>
@@ -27193,6 +27047,7 @@
         <w:rPr>
           <w:color w:val="auto"/>
         </w:rPr>
+        <w:lastRenderedPageBreak/>
         <w:t>Scaling dan Sharding Database</w:t>
       </w:r>
       <w:bookmarkEnd w:id="45"/>
@@ -27248,7 +27103,6 @@
           <w:b/>
           <w:bCs/>
         </w:rPr>
-        <w:lastRenderedPageBreak/>
         <w:t xml:space="preserve">Pensakalaan Horizontal (Horizontal Scaling) / </w:t>
       </w:r>
       <w:r>
@@ -42065,12 +41919,14 @@
     <w:rsid w:val="00361B3D"/>
     <w:rsid w:val="00370391"/>
     <w:rsid w:val="00412D96"/>
+    <w:rsid w:val="0051445E"/>
     <w:rsid w:val="00554425"/>
     <w:rsid w:val="00555013"/>
     <w:rsid w:val="0056172B"/>
     <w:rsid w:val="005660B4"/>
     <w:rsid w:val="00632F51"/>
     <w:rsid w:val="007140EF"/>
+    <w:rsid w:val="00727240"/>
     <w:rsid w:val="00781E7F"/>
     <w:rsid w:val="007B1B0F"/>
     <w:rsid w:val="00846EE5"/>
@@ -43017,7 +42873,12 @@
 </file>
 
 <file path=customXml/item3.xml><?xml version="1.0" encoding="utf-8"?>
-<b:Sources xmlns:b="http://schemas.openxmlformats.org/officeDocument/2006/bibliography" xmlns="http://schemas.openxmlformats.org/officeDocument/2006/bibliography" SelectedStyle="\APASixthEditionOfficeOnline.xsl" StyleName="APA" Version="6"/>
+<?mso-contentType ?>
+<FormTemplates xmlns="http://schemas.microsoft.com/sharepoint/v3/contenttype/forms">
+  <Display>DocumentLibraryForm</Display>
+  <Edit>DocumentLibraryForm</Edit>
+  <New>DocumentLibraryForm</New>
+</FormTemplates>
 </file>
 
 <file path=customXml/item4.xml><?xml version="1.0" encoding="utf-8"?>
@@ -43027,12 +42888,7 @@
 </file>
 
 <file path=customXml/item5.xml><?xml version="1.0" encoding="utf-8"?>
-<?mso-contentType ?>
-<FormTemplates xmlns="http://schemas.microsoft.com/sharepoint/v3/contenttype/forms">
-  <Display>DocumentLibraryForm</Display>
-  <Edit>DocumentLibraryForm</Edit>
-  <New>DocumentLibraryForm</New>
-</FormTemplates>
+<b:Sources xmlns:b="http://schemas.openxmlformats.org/officeDocument/2006/bibliography" xmlns="http://schemas.openxmlformats.org/officeDocument/2006/bibliography" SelectedStyle="\APASixthEditionOfficeOnline.xsl" StyleName="APA" Version="6"/>
 </file>
 
 <file path=customXml/itemProps1.xml><?xml version="1.0" encoding="utf-8"?>
@@ -43062,9 +42918,9 @@
 </file>
 
 <file path=customXml/itemProps3.xml><?xml version="1.0" encoding="utf-8"?>
-<ds:datastoreItem xmlns:ds="http://schemas.openxmlformats.org/officeDocument/2006/customXml" ds:itemID="{B1C12203-43A6-477E-8C1E-68E31005A338}">
+<ds:datastoreItem xmlns:ds="http://schemas.openxmlformats.org/officeDocument/2006/customXml" ds:itemID="{DE7C3837-D30F-4C6E-A905-13F5B7FD328D}">
   <ds:schemaRefs>
-    <ds:schemaRef ds:uri="http://schemas.openxmlformats.org/officeDocument/2006/bibliography"/>
+    <ds:schemaRef ds:uri="http://schemas.microsoft.com/sharepoint/v3/contenttype/forms"/>
   </ds:schemaRefs>
 </ds:datastoreItem>
 </file>
@@ -43079,9 +42935,9 @@
 </file>
 
 <file path=customXml/itemProps5.xml><?xml version="1.0" encoding="utf-8"?>
-<ds:datastoreItem xmlns:ds="http://schemas.openxmlformats.org/officeDocument/2006/customXml" ds:itemID="{DE7C3837-D30F-4C6E-A905-13F5B7FD328D}">
+<ds:datastoreItem xmlns:ds="http://schemas.openxmlformats.org/officeDocument/2006/customXml" ds:itemID="{B1C12203-43A6-477E-8C1E-68E31005A338}">
   <ds:schemaRefs>
-    <ds:schemaRef ds:uri="http://schemas.microsoft.com/sharepoint/v3/contenttype/forms"/>
+    <ds:schemaRef ds:uri="http://schemas.openxmlformats.org/officeDocument/2006/bibliography"/>
   </ds:schemaRefs>
 </ds:datastoreItem>
 </file>
</xml_diff>

<commit_message>
Table List" Renamed to "Entity List" in Entity Editor
</commit_message>
<xml_diff>
--- a/MagicAppBuilder.docx
+++ b/MagicAppBuilder.docx
@@ -630,7 +630,7 @@
           <w:color w:val="auto"/>
         </w:rPr>
       </w:pPr>
-      <w:bookmarkStart w:id="0" w:name="_Toc202172594"/>
+      <w:bookmarkStart w:id="0" w:name="_Toc202269339"/>
       <w:r>
         <w:rPr>
           <w:color w:val="auto"/>
@@ -806,7 +806,7 @@
           <w:color w:val="auto"/>
         </w:rPr>
       </w:pPr>
-      <w:bookmarkStart w:id="1" w:name="_Toc202172595"/>
+      <w:bookmarkStart w:id="1" w:name="_Toc202269340"/>
       <w:r>
         <w:rPr>
           <w:color w:val="auto"/>
@@ -837,7 +837,7 @@
       <w:r>
         <w:fldChar w:fldCharType="separate"/>
       </w:r>
-      <w:hyperlink w:anchor="_Toc202172594" w:history="1">
+      <w:hyperlink w:anchor="_Toc202269339" w:history="1">
         <w:r>
           <w:rPr>
             <w:rStyle w:val="Hyperlink"/>
@@ -864,7 +864,7 @@
             <w:noProof/>
             <w:webHidden/>
           </w:rPr>
-          <w:instrText xml:space="preserve"> PAGEREF _Toc202172594 \h </w:instrText>
+          <w:instrText xml:space="preserve"> PAGEREF _Toc202269339 \h </w:instrText>
         </w:r>
         <w:r>
           <w:rPr>
@@ -907,7 +907,7 @@
           <w:lang w:val="en-ID" w:eastAsia="en-ID"/>
         </w:rPr>
       </w:pPr>
-      <w:hyperlink w:anchor="_Toc202172595" w:history="1">
+      <w:hyperlink w:anchor="_Toc202269340" w:history="1">
         <w:r>
           <w:rPr>
             <w:rStyle w:val="Hyperlink"/>
@@ -934,7 +934,7 @@
             <w:noProof/>
             <w:webHidden/>
           </w:rPr>
-          <w:instrText xml:space="preserve"> PAGEREF _Toc202172595 \h </w:instrText>
+          <w:instrText xml:space="preserve"> PAGEREF _Toc202269340 \h </w:instrText>
         </w:r>
         <w:r>
           <w:rPr>
@@ -977,7 +977,7 @@
           <w:lang w:val="en-ID" w:eastAsia="en-ID"/>
         </w:rPr>
       </w:pPr>
-      <w:hyperlink w:anchor="_Toc202172596" w:history="1">
+      <w:hyperlink w:anchor="_Toc202269341" w:history="1">
         <w:r>
           <w:rPr>
             <w:rStyle w:val="Hyperlink"/>
@@ -1004,7 +1004,7 @@
             <w:noProof/>
             <w:webHidden/>
           </w:rPr>
-          <w:instrText xml:space="preserve"> PAGEREF _Toc202172596 \h </w:instrText>
+          <w:instrText xml:space="preserve"> PAGEREF _Toc202269341 \h </w:instrText>
         </w:r>
         <w:r>
           <w:rPr>
@@ -1048,7 +1048,7 @@
           <w:lang w:val="en-ID" w:eastAsia="en-ID"/>
         </w:rPr>
       </w:pPr>
-      <w:hyperlink w:anchor="_Toc202172597" w:history="1">
+      <w:hyperlink w:anchor="_Toc202269342" w:history="1">
         <w:r>
           <w:rPr>
             <w:rStyle w:val="Hyperlink"/>
@@ -1099,7 +1099,7 @@
             <w:noProof/>
             <w:webHidden/>
           </w:rPr>
-          <w:instrText xml:space="preserve"> PAGEREF _Toc202172597 \h </w:instrText>
+          <w:instrText xml:space="preserve"> PAGEREF _Toc202269342 \h </w:instrText>
         </w:r>
         <w:r>
           <w:rPr>
@@ -1143,7 +1143,7 @@
           <w:lang w:val="en-ID" w:eastAsia="en-ID"/>
         </w:rPr>
       </w:pPr>
-      <w:hyperlink w:anchor="_Toc202172598" w:history="1">
+      <w:hyperlink w:anchor="_Toc202269343" w:history="1">
         <w:r>
           <w:rPr>
             <w:rStyle w:val="Hyperlink"/>
@@ -1194,7 +1194,7 @@
             <w:noProof/>
             <w:webHidden/>
           </w:rPr>
-          <w:instrText xml:space="preserve"> PAGEREF _Toc202172598 \h </w:instrText>
+          <w:instrText xml:space="preserve"> PAGEREF _Toc202269343 \h </w:instrText>
         </w:r>
         <w:r>
           <w:rPr>
@@ -1238,7 +1238,7 @@
           <w:lang w:val="en-ID" w:eastAsia="en-ID"/>
         </w:rPr>
       </w:pPr>
-      <w:hyperlink w:anchor="_Toc202172599" w:history="1">
+      <w:hyperlink w:anchor="_Toc202269344" w:history="1">
         <w:r>
           <w:rPr>
             <w:rStyle w:val="Hyperlink"/>
@@ -1289,7 +1289,7 @@
             <w:noProof/>
             <w:webHidden/>
           </w:rPr>
-          <w:instrText xml:space="preserve"> PAGEREF _Toc202172599 \h </w:instrText>
+          <w:instrText xml:space="preserve"> PAGEREF _Toc202269344 \h </w:instrText>
         </w:r>
         <w:r>
           <w:rPr>
@@ -1332,7 +1332,7 @@
           <w:lang w:val="en-ID" w:eastAsia="en-ID"/>
         </w:rPr>
       </w:pPr>
-      <w:hyperlink w:anchor="_Toc202172600" w:history="1">
+      <w:hyperlink w:anchor="_Toc202269345" w:history="1">
         <w:r>
           <w:rPr>
             <w:rStyle w:val="Hyperlink"/>
@@ -1359,7 +1359,7 @@
             <w:noProof/>
             <w:webHidden/>
           </w:rPr>
-          <w:instrText xml:space="preserve"> PAGEREF _Toc202172600 \h </w:instrText>
+          <w:instrText xml:space="preserve"> PAGEREF _Toc202269345 \h </w:instrText>
         </w:r>
         <w:r>
           <w:rPr>
@@ -1403,7 +1403,7 @@
           <w:lang w:val="en-ID" w:eastAsia="en-ID"/>
         </w:rPr>
       </w:pPr>
-      <w:hyperlink w:anchor="_Toc202172601" w:history="1">
+      <w:hyperlink w:anchor="_Toc202269346" w:history="1">
         <w:r>
           <w:rPr>
             <w:rStyle w:val="Hyperlink"/>
@@ -1445,7 +1445,7 @@
             <w:noProof/>
             <w:webHidden/>
           </w:rPr>
-          <w:instrText xml:space="preserve"> PAGEREF _Toc202172601 \h </w:instrText>
+          <w:instrText xml:space="preserve"> PAGEREF _Toc202269346 \h </w:instrText>
         </w:r>
         <w:r>
           <w:rPr>
@@ -1489,7 +1489,7 @@
           <w:lang w:val="en-ID" w:eastAsia="en-ID"/>
         </w:rPr>
       </w:pPr>
-      <w:hyperlink w:anchor="_Toc202172602" w:history="1">
+      <w:hyperlink w:anchor="_Toc202269347" w:history="1">
         <w:r>
           <w:rPr>
             <w:rStyle w:val="Hyperlink"/>
@@ -1540,7 +1540,7 @@
             <w:noProof/>
             <w:webHidden/>
           </w:rPr>
-          <w:instrText xml:space="preserve"> PAGEREF _Toc202172602 \h </w:instrText>
+          <w:instrText xml:space="preserve"> PAGEREF _Toc202269347 \h </w:instrText>
         </w:r>
         <w:r>
           <w:rPr>
@@ -1583,7 +1583,7 @@
           <w:lang w:val="en-ID" w:eastAsia="en-ID"/>
         </w:rPr>
       </w:pPr>
-      <w:hyperlink w:anchor="_Toc202172603" w:history="1">
+      <w:hyperlink w:anchor="_Toc202269348" w:history="1">
         <w:r>
           <w:rPr>
             <w:rStyle w:val="Hyperlink"/>
@@ -1610,7 +1610,7 @@
             <w:noProof/>
             <w:webHidden/>
           </w:rPr>
-          <w:instrText xml:space="preserve"> PAGEREF _Toc202172603 \h </w:instrText>
+          <w:instrText xml:space="preserve"> PAGEREF _Toc202269348 \h </w:instrText>
         </w:r>
         <w:r>
           <w:rPr>
@@ -1654,7 +1654,7 @@
           <w:lang w:val="en-ID" w:eastAsia="en-ID"/>
         </w:rPr>
       </w:pPr>
-      <w:hyperlink w:anchor="_Toc202172604" w:history="1">
+      <w:hyperlink w:anchor="_Toc202269349" w:history="1">
         <w:r>
           <w:rPr>
             <w:rStyle w:val="Hyperlink"/>
@@ -1696,7 +1696,7 @@
             <w:noProof/>
             <w:webHidden/>
           </w:rPr>
-          <w:instrText xml:space="preserve"> PAGEREF _Toc202172604 \h </w:instrText>
+          <w:instrText xml:space="preserve"> PAGEREF _Toc202269349 \h </w:instrText>
         </w:r>
         <w:r>
           <w:rPr>
@@ -1740,7 +1740,7 @@
           <w:lang w:val="en-ID" w:eastAsia="en-ID"/>
         </w:rPr>
       </w:pPr>
-      <w:hyperlink w:anchor="_Toc202172605" w:history="1">
+      <w:hyperlink w:anchor="_Toc202269350" w:history="1">
         <w:r>
           <w:rPr>
             <w:rStyle w:val="Hyperlink"/>
@@ -1782,7 +1782,7 @@
             <w:noProof/>
             <w:webHidden/>
           </w:rPr>
-          <w:instrText xml:space="preserve"> PAGEREF _Toc202172605 \h </w:instrText>
+          <w:instrText xml:space="preserve"> PAGEREF _Toc202269350 \h </w:instrText>
         </w:r>
         <w:r>
           <w:rPr>
@@ -1826,7 +1826,7 @@
           <w:lang w:val="en-ID" w:eastAsia="en-ID"/>
         </w:rPr>
       </w:pPr>
-      <w:hyperlink w:anchor="_Toc202172606" w:history="1">
+      <w:hyperlink w:anchor="_Toc202269351" w:history="1">
         <w:r>
           <w:rPr>
             <w:rStyle w:val="Hyperlink"/>
@@ -1868,7 +1868,7 @@
             <w:noProof/>
             <w:webHidden/>
           </w:rPr>
-          <w:instrText xml:space="preserve"> PAGEREF _Toc202172606 \h </w:instrText>
+          <w:instrText xml:space="preserve"> PAGEREF _Toc202269351 \h </w:instrText>
         </w:r>
         <w:r>
           <w:rPr>
@@ -1912,7 +1912,7 @@
           <w:lang w:val="en-ID" w:eastAsia="en-ID"/>
         </w:rPr>
       </w:pPr>
-      <w:hyperlink w:anchor="_Toc202172607" w:history="1">
+      <w:hyperlink w:anchor="_Toc202269352" w:history="1">
         <w:r>
           <w:rPr>
             <w:rStyle w:val="Hyperlink"/>
@@ -1954,7 +1954,7 @@
             <w:noProof/>
             <w:webHidden/>
           </w:rPr>
-          <w:instrText xml:space="preserve"> PAGEREF _Toc202172607 \h </w:instrText>
+          <w:instrText xml:space="preserve"> PAGEREF _Toc202269352 \h </w:instrText>
         </w:r>
         <w:r>
           <w:rPr>
@@ -1974,7 +1974,7 @@
             <w:noProof/>
             <w:webHidden/>
           </w:rPr>
-          <w:t>9</w:t>
+          <w:t>11</w:t>
         </w:r>
         <w:r>
           <w:rPr>
@@ -1998,7 +1998,7 @@
           <w:lang w:val="en-ID" w:eastAsia="en-ID"/>
         </w:rPr>
       </w:pPr>
-      <w:hyperlink w:anchor="_Toc202172608" w:history="1">
+      <w:hyperlink w:anchor="_Toc202269353" w:history="1">
         <w:r>
           <w:rPr>
             <w:rStyle w:val="Hyperlink"/>
@@ -2040,7 +2040,7 @@
             <w:noProof/>
             <w:webHidden/>
           </w:rPr>
-          <w:instrText xml:space="preserve"> PAGEREF _Toc202172608 \h </w:instrText>
+          <w:instrText xml:space="preserve"> PAGEREF _Toc202269353 \h </w:instrText>
         </w:r>
         <w:r>
           <w:rPr>
@@ -2060,7 +2060,7 @@
             <w:noProof/>
             <w:webHidden/>
           </w:rPr>
-          <w:t>10</w:t>
+          <w:t>15</w:t>
         </w:r>
         <w:r>
           <w:rPr>
@@ -2084,7 +2084,7 @@
           <w:lang w:val="en-ID" w:eastAsia="en-ID"/>
         </w:rPr>
       </w:pPr>
-      <w:hyperlink w:anchor="_Toc202172609" w:history="1">
+      <w:hyperlink w:anchor="_Toc202269354" w:history="1">
         <w:r>
           <w:rPr>
             <w:rStyle w:val="Hyperlink"/>
@@ -2126,7 +2126,7 @@
             <w:noProof/>
             <w:webHidden/>
           </w:rPr>
-          <w:instrText xml:space="preserve"> PAGEREF _Toc202172609 \h </w:instrText>
+          <w:instrText xml:space="preserve"> PAGEREF _Toc202269354 \h </w:instrText>
         </w:r>
         <w:r>
           <w:rPr>
@@ -2146,7 +2146,7 @@
             <w:noProof/>
             <w:webHidden/>
           </w:rPr>
-          <w:t>10</w:t>
+          <w:t>15</w:t>
         </w:r>
         <w:r>
           <w:rPr>
@@ -2170,7 +2170,7 @@
           <w:lang w:val="en-ID" w:eastAsia="en-ID"/>
         </w:rPr>
       </w:pPr>
-      <w:hyperlink w:anchor="_Toc202172610" w:history="1">
+      <w:hyperlink w:anchor="_Toc202269355" w:history="1">
         <w:r>
           <w:rPr>
             <w:rStyle w:val="Hyperlink"/>
@@ -2214,7 +2214,7 @@
             <w:noProof/>
             <w:webHidden/>
           </w:rPr>
-          <w:instrText xml:space="preserve"> PAGEREF _Toc202172610 \h </w:instrText>
+          <w:instrText xml:space="preserve"> PAGEREF _Toc202269355 \h </w:instrText>
         </w:r>
         <w:r>
           <w:rPr>
@@ -2234,7 +2234,7 @@
             <w:noProof/>
             <w:webHidden/>
           </w:rPr>
-          <w:t>11</w:t>
+          <w:t>16</w:t>
         </w:r>
         <w:r>
           <w:rPr>
@@ -2258,7 +2258,7 @@
           <w:lang w:val="en-ID" w:eastAsia="en-ID"/>
         </w:rPr>
       </w:pPr>
-      <w:hyperlink w:anchor="_Toc202172611" w:history="1">
+      <w:hyperlink w:anchor="_Toc202269356" w:history="1">
         <w:r>
           <w:rPr>
             <w:rStyle w:val="Hyperlink"/>
@@ -2302,7 +2302,7 @@
             <w:noProof/>
             <w:webHidden/>
           </w:rPr>
-          <w:instrText xml:space="preserve"> PAGEREF _Toc202172611 \h </w:instrText>
+          <w:instrText xml:space="preserve"> PAGEREF _Toc202269356 \h </w:instrText>
         </w:r>
         <w:r>
           <w:rPr>
@@ -2322,7 +2322,7 @@
             <w:noProof/>
             <w:webHidden/>
           </w:rPr>
-          <w:t>11</w:t>
+          <w:t>16</w:t>
         </w:r>
         <w:r>
           <w:rPr>
@@ -2346,7 +2346,7 @@
           <w:lang w:val="en-ID" w:eastAsia="en-ID"/>
         </w:rPr>
       </w:pPr>
-      <w:hyperlink w:anchor="_Toc202172612" w:history="1">
+      <w:hyperlink w:anchor="_Toc202269357" w:history="1">
         <w:r>
           <w:rPr>
             <w:rStyle w:val="Hyperlink"/>
@@ -2390,7 +2390,7 @@
             <w:noProof/>
             <w:webHidden/>
           </w:rPr>
-          <w:instrText xml:space="preserve"> PAGEREF _Toc202172612 \h </w:instrText>
+          <w:instrText xml:space="preserve"> PAGEREF _Toc202269357 \h </w:instrText>
         </w:r>
         <w:r>
           <w:rPr>
@@ -2410,7 +2410,7 @@
             <w:noProof/>
             <w:webHidden/>
           </w:rPr>
-          <w:t>12</w:t>
+          <w:t>17</w:t>
         </w:r>
         <w:r>
           <w:rPr>
@@ -2434,7 +2434,7 @@
           <w:lang w:val="en-ID" w:eastAsia="en-ID"/>
         </w:rPr>
       </w:pPr>
-      <w:hyperlink w:anchor="_Toc202172613" w:history="1">
+      <w:hyperlink w:anchor="_Toc202269358" w:history="1">
         <w:r>
           <w:rPr>
             <w:rStyle w:val="Hyperlink"/>
@@ -2478,7 +2478,7 @@
             <w:noProof/>
             <w:webHidden/>
           </w:rPr>
-          <w:instrText xml:space="preserve"> PAGEREF _Toc202172613 \h </w:instrText>
+          <w:instrText xml:space="preserve"> PAGEREF _Toc202269358 \h </w:instrText>
         </w:r>
         <w:r>
           <w:rPr>
@@ -2498,7 +2498,7 @@
             <w:noProof/>
             <w:webHidden/>
           </w:rPr>
-          <w:t>13</w:t>
+          <w:t>18</w:t>
         </w:r>
         <w:r>
           <w:rPr>
@@ -2522,7 +2522,7 @@
           <w:lang w:val="en-ID" w:eastAsia="en-ID"/>
         </w:rPr>
       </w:pPr>
-      <w:hyperlink w:anchor="_Toc202172614" w:history="1">
+      <w:hyperlink w:anchor="_Toc202269359" w:history="1">
         <w:r>
           <w:rPr>
             <w:rStyle w:val="Hyperlink"/>
@@ -2566,7 +2566,7 @@
             <w:noProof/>
             <w:webHidden/>
           </w:rPr>
-          <w:instrText xml:space="preserve"> PAGEREF _Toc202172614 \h </w:instrText>
+          <w:instrText xml:space="preserve"> PAGEREF _Toc202269359 \h </w:instrText>
         </w:r>
         <w:r>
           <w:rPr>
@@ -2586,7 +2586,7 @@
             <w:noProof/>
             <w:webHidden/>
           </w:rPr>
-          <w:t>13</w:t>
+          <w:t>18</w:t>
         </w:r>
         <w:r>
           <w:rPr>
@@ -2609,7 +2609,7 @@
           <w:lang w:val="en-ID" w:eastAsia="en-ID"/>
         </w:rPr>
       </w:pPr>
-      <w:hyperlink w:anchor="_Toc202172615" w:history="1">
+      <w:hyperlink w:anchor="_Toc202269360" w:history="1">
         <w:r>
           <w:rPr>
             <w:rStyle w:val="Hyperlink"/>
@@ -2636,7 +2636,7 @@
             <w:noProof/>
             <w:webHidden/>
           </w:rPr>
-          <w:instrText xml:space="preserve"> PAGEREF _Toc202172615 \h </w:instrText>
+          <w:instrText xml:space="preserve"> PAGEREF _Toc202269360 \h </w:instrText>
         </w:r>
         <w:r>
           <w:rPr>
@@ -2656,7 +2656,7 @@
             <w:noProof/>
             <w:webHidden/>
           </w:rPr>
-          <w:t>15</w:t>
+          <w:t>20</w:t>
         </w:r>
         <w:r>
           <w:rPr>
@@ -2680,7 +2680,7 @@
           <w:lang w:val="en-ID" w:eastAsia="en-ID"/>
         </w:rPr>
       </w:pPr>
-      <w:hyperlink w:anchor="_Toc202172616" w:history="1">
+      <w:hyperlink w:anchor="_Toc202269361" w:history="1">
         <w:r>
           <w:rPr>
             <w:rStyle w:val="Hyperlink"/>
@@ -2722,7 +2722,7 @@
             <w:noProof/>
             <w:webHidden/>
           </w:rPr>
-          <w:instrText xml:space="preserve"> PAGEREF _Toc202172616 \h </w:instrText>
+          <w:instrText xml:space="preserve"> PAGEREF _Toc202269361 \h </w:instrText>
         </w:r>
         <w:r>
           <w:rPr>
@@ -2742,7 +2742,7 @@
             <w:noProof/>
             <w:webHidden/>
           </w:rPr>
-          <w:t>15</w:t>
+          <w:t>20</w:t>
         </w:r>
         <w:r>
           <w:rPr>
@@ -2766,7 +2766,7 @@
           <w:lang w:val="en-ID" w:eastAsia="en-ID"/>
         </w:rPr>
       </w:pPr>
-      <w:hyperlink w:anchor="_Toc202172617" w:history="1">
+      <w:hyperlink w:anchor="_Toc202269362" w:history="1">
         <w:r>
           <w:rPr>
             <w:rStyle w:val="Hyperlink"/>
@@ -2808,7 +2808,7 @@
             <w:noProof/>
             <w:webHidden/>
           </w:rPr>
-          <w:instrText xml:space="preserve"> PAGEREF _Toc202172617 \h </w:instrText>
+          <w:instrText xml:space="preserve"> PAGEREF _Toc202269362 \h </w:instrText>
         </w:r>
         <w:r>
           <w:rPr>
@@ -2828,7 +2828,7 @@
             <w:noProof/>
             <w:webHidden/>
           </w:rPr>
-          <w:t>15</w:t>
+          <w:t>20</w:t>
         </w:r>
         <w:r>
           <w:rPr>
@@ -2852,7 +2852,7 @@
           <w:lang w:val="en-ID" w:eastAsia="en-ID"/>
         </w:rPr>
       </w:pPr>
-      <w:hyperlink w:anchor="_Toc202172618" w:history="1">
+      <w:hyperlink w:anchor="_Toc202269363" w:history="1">
         <w:r>
           <w:rPr>
             <w:rStyle w:val="Hyperlink"/>
@@ -2894,7 +2894,7 @@
             <w:noProof/>
             <w:webHidden/>
           </w:rPr>
-          <w:instrText xml:space="preserve"> PAGEREF _Toc202172618 \h </w:instrText>
+          <w:instrText xml:space="preserve"> PAGEREF _Toc202269363 \h </w:instrText>
         </w:r>
         <w:r>
           <w:rPr>
@@ -2914,7 +2914,7 @@
             <w:noProof/>
             <w:webHidden/>
           </w:rPr>
-          <w:t>19</w:t>
+          <w:t>24</w:t>
         </w:r>
         <w:r>
           <w:rPr>
@@ -2938,7 +2938,7 @@
           <w:lang w:val="en-ID" w:eastAsia="en-ID"/>
         </w:rPr>
       </w:pPr>
-      <w:hyperlink w:anchor="_Toc202172619" w:history="1">
+      <w:hyperlink w:anchor="_Toc202269364" w:history="1">
         <w:r>
           <w:rPr>
             <w:rStyle w:val="Hyperlink"/>
@@ -2980,7 +2980,7 @@
             <w:noProof/>
             <w:webHidden/>
           </w:rPr>
-          <w:instrText xml:space="preserve"> PAGEREF _Toc202172619 \h </w:instrText>
+          <w:instrText xml:space="preserve"> PAGEREF _Toc202269364 \h </w:instrText>
         </w:r>
         <w:r>
           <w:rPr>
@@ -3000,7 +3000,7 @@
             <w:noProof/>
             <w:webHidden/>
           </w:rPr>
-          <w:t>19</w:t>
+          <w:t>24</w:t>
         </w:r>
         <w:r>
           <w:rPr>
@@ -3024,7 +3024,7 @@
           <w:lang w:val="en-ID" w:eastAsia="en-ID"/>
         </w:rPr>
       </w:pPr>
-      <w:hyperlink w:anchor="_Toc202172620" w:history="1">
+      <w:hyperlink w:anchor="_Toc202269365" w:history="1">
         <w:r>
           <w:rPr>
             <w:rStyle w:val="Hyperlink"/>
@@ -3066,7 +3066,7 @@
             <w:noProof/>
             <w:webHidden/>
           </w:rPr>
-          <w:instrText xml:space="preserve"> PAGEREF _Toc202172620 \h </w:instrText>
+          <w:instrText xml:space="preserve"> PAGEREF _Toc202269365 \h </w:instrText>
         </w:r>
         <w:r>
           <w:rPr>
@@ -3086,7 +3086,7 @@
             <w:noProof/>
             <w:webHidden/>
           </w:rPr>
-          <w:t>22</w:t>
+          <w:t>27</w:t>
         </w:r>
         <w:r>
           <w:rPr>
@@ -3110,7 +3110,7 @@
           <w:lang w:val="en-ID" w:eastAsia="en-ID"/>
         </w:rPr>
       </w:pPr>
-      <w:hyperlink w:anchor="_Toc202172621" w:history="1">
+      <w:hyperlink w:anchor="_Toc202269366" w:history="1">
         <w:r>
           <w:rPr>
             <w:rStyle w:val="Hyperlink"/>
@@ -3152,7 +3152,7 @@
             <w:noProof/>
             <w:webHidden/>
           </w:rPr>
-          <w:instrText xml:space="preserve"> PAGEREF _Toc202172621 \h </w:instrText>
+          <w:instrText xml:space="preserve"> PAGEREF _Toc202269366 \h </w:instrText>
         </w:r>
         <w:r>
           <w:rPr>
@@ -3172,7 +3172,7 @@
             <w:noProof/>
             <w:webHidden/>
           </w:rPr>
-          <w:t>32</w:t>
+          <w:t>37</w:t>
         </w:r>
         <w:r>
           <w:rPr>
@@ -3196,7 +3196,7 @@
           <w:lang w:val="en-ID" w:eastAsia="en-ID"/>
         </w:rPr>
       </w:pPr>
-      <w:hyperlink w:anchor="_Toc202172622" w:history="1">
+      <w:hyperlink w:anchor="_Toc202269367" w:history="1">
         <w:r>
           <w:rPr>
             <w:rStyle w:val="Hyperlink"/>
@@ -3238,7 +3238,7 @@
             <w:noProof/>
             <w:webHidden/>
           </w:rPr>
-          <w:instrText xml:space="preserve"> PAGEREF _Toc202172622 \h </w:instrText>
+          <w:instrText xml:space="preserve"> PAGEREF _Toc202269367 \h </w:instrText>
         </w:r>
         <w:r>
           <w:rPr>
@@ -3258,7 +3258,7 @@
             <w:noProof/>
             <w:webHidden/>
           </w:rPr>
-          <w:t>34</w:t>
+          <w:t>39</w:t>
         </w:r>
         <w:r>
           <w:rPr>
@@ -3282,7 +3282,7 @@
           <w:lang w:val="en-ID" w:eastAsia="en-ID"/>
         </w:rPr>
       </w:pPr>
-      <w:hyperlink w:anchor="_Toc202172623" w:history="1">
+      <w:hyperlink w:anchor="_Toc202269368" w:history="1">
         <w:r>
           <w:rPr>
             <w:rStyle w:val="Hyperlink"/>
@@ -3324,7 +3324,7 @@
             <w:noProof/>
             <w:webHidden/>
           </w:rPr>
-          <w:instrText xml:space="preserve"> PAGEREF _Toc202172623 \h </w:instrText>
+          <w:instrText xml:space="preserve"> PAGEREF _Toc202269368 \h </w:instrText>
         </w:r>
         <w:r>
           <w:rPr>
@@ -3344,7 +3344,7 @@
             <w:noProof/>
             <w:webHidden/>
           </w:rPr>
-          <w:t>35</w:t>
+          <w:t>40</w:t>
         </w:r>
         <w:r>
           <w:rPr>
@@ -3368,7 +3368,7 @@
           <w:lang w:val="en-ID" w:eastAsia="en-ID"/>
         </w:rPr>
       </w:pPr>
-      <w:hyperlink w:anchor="_Toc202172624" w:history="1">
+      <w:hyperlink w:anchor="_Toc202269369" w:history="1">
         <w:r>
           <w:rPr>
             <w:rStyle w:val="Hyperlink"/>
@@ -3410,7 +3410,7 @@
             <w:noProof/>
             <w:webHidden/>
           </w:rPr>
-          <w:instrText xml:space="preserve"> PAGEREF _Toc202172624 \h </w:instrText>
+          <w:instrText xml:space="preserve"> PAGEREF _Toc202269369 \h </w:instrText>
         </w:r>
         <w:r>
           <w:rPr>
@@ -3430,7 +3430,7 @@
             <w:noProof/>
             <w:webHidden/>
           </w:rPr>
-          <w:t>38</w:t>
+          <w:t>43</w:t>
         </w:r>
         <w:r>
           <w:rPr>
@@ -3454,7 +3454,7 @@
           <w:lang w:val="en-ID" w:eastAsia="en-ID"/>
         </w:rPr>
       </w:pPr>
-      <w:hyperlink w:anchor="_Toc202172625" w:history="1">
+      <w:hyperlink w:anchor="_Toc202269370" w:history="1">
         <w:r>
           <w:rPr>
             <w:rStyle w:val="Hyperlink"/>
@@ -3496,7 +3496,7 @@
             <w:noProof/>
             <w:webHidden/>
           </w:rPr>
-          <w:instrText xml:space="preserve"> PAGEREF _Toc202172625 \h </w:instrText>
+          <w:instrText xml:space="preserve"> PAGEREF _Toc202269370 \h </w:instrText>
         </w:r>
         <w:r>
           <w:rPr>
@@ -3516,7 +3516,7 @@
             <w:noProof/>
             <w:webHidden/>
           </w:rPr>
-          <w:t>39</w:t>
+          <w:t>44</w:t>
         </w:r>
         <w:r>
           <w:rPr>
@@ -3540,7 +3540,7 @@
           <w:lang w:val="en-ID" w:eastAsia="en-ID"/>
         </w:rPr>
       </w:pPr>
-      <w:hyperlink w:anchor="_Toc202172626" w:history="1">
+      <w:hyperlink w:anchor="_Toc202269371" w:history="1">
         <w:r>
           <w:rPr>
             <w:rStyle w:val="Hyperlink"/>
@@ -3582,7 +3582,7 @@
             <w:noProof/>
             <w:webHidden/>
           </w:rPr>
-          <w:instrText xml:space="preserve"> PAGEREF _Toc202172626 \h </w:instrText>
+          <w:instrText xml:space="preserve"> PAGEREF _Toc202269371 \h </w:instrText>
         </w:r>
         <w:r>
           <w:rPr>
@@ -3602,7 +3602,7 @@
             <w:noProof/>
             <w:webHidden/>
           </w:rPr>
-          <w:t>41</w:t>
+          <w:t>46</w:t>
         </w:r>
         <w:r>
           <w:rPr>
@@ -3626,7 +3626,7 @@
           <w:lang w:val="en-ID" w:eastAsia="en-ID"/>
         </w:rPr>
       </w:pPr>
-      <w:hyperlink w:anchor="_Toc202172627" w:history="1">
+      <w:hyperlink w:anchor="_Toc202269372" w:history="1">
         <w:r>
           <w:rPr>
             <w:rStyle w:val="Hyperlink"/>
@@ -3668,7 +3668,7 @@
             <w:noProof/>
             <w:webHidden/>
           </w:rPr>
-          <w:instrText xml:space="preserve"> PAGEREF _Toc202172627 \h </w:instrText>
+          <w:instrText xml:space="preserve"> PAGEREF _Toc202269372 \h </w:instrText>
         </w:r>
         <w:r>
           <w:rPr>
@@ -3688,7 +3688,7 @@
             <w:noProof/>
             <w:webHidden/>
           </w:rPr>
-          <w:t>41</w:t>
+          <w:t>46</w:t>
         </w:r>
         <w:r>
           <w:rPr>
@@ -3712,7 +3712,7 @@
           <w:lang w:val="en-ID" w:eastAsia="en-ID"/>
         </w:rPr>
       </w:pPr>
-      <w:hyperlink w:anchor="_Toc202172628" w:history="1">
+      <w:hyperlink w:anchor="_Toc202269373" w:history="1">
         <w:r>
           <w:rPr>
             <w:rStyle w:val="Hyperlink"/>
@@ -3754,7 +3754,7 @@
             <w:noProof/>
             <w:webHidden/>
           </w:rPr>
-          <w:instrText xml:space="preserve"> PAGEREF _Toc202172628 \h </w:instrText>
+          <w:instrText xml:space="preserve"> PAGEREF _Toc202269373 \h </w:instrText>
         </w:r>
         <w:r>
           <w:rPr>
@@ -3774,7 +3774,7 @@
             <w:noProof/>
             <w:webHidden/>
           </w:rPr>
-          <w:t>42</w:t>
+          <w:t>47</w:t>
         </w:r>
         <w:r>
           <w:rPr>
@@ -3798,7 +3798,7 @@
           <w:lang w:val="en-ID" w:eastAsia="en-ID"/>
         </w:rPr>
       </w:pPr>
-      <w:hyperlink w:anchor="_Toc202172629" w:history="1">
+      <w:hyperlink w:anchor="_Toc202269374" w:history="1">
         <w:r>
           <w:rPr>
             <w:rStyle w:val="Hyperlink"/>
@@ -3840,7 +3840,7 @@
             <w:noProof/>
             <w:webHidden/>
           </w:rPr>
-          <w:instrText xml:space="preserve"> PAGEREF _Toc202172629 \h </w:instrText>
+          <w:instrText xml:space="preserve"> PAGEREF _Toc202269374 \h </w:instrText>
         </w:r>
         <w:r>
           <w:rPr>
@@ -3860,7 +3860,7 @@
             <w:noProof/>
             <w:webHidden/>
           </w:rPr>
-          <w:t>56</w:t>
+          <w:t>61</w:t>
         </w:r>
         <w:r>
           <w:rPr>
@@ -3884,7 +3884,7 @@
           <w:lang w:val="en-ID" w:eastAsia="en-ID"/>
         </w:rPr>
       </w:pPr>
-      <w:hyperlink w:anchor="_Toc202172630" w:history="1">
+      <w:hyperlink w:anchor="_Toc202269375" w:history="1">
         <w:r>
           <w:rPr>
             <w:rStyle w:val="Hyperlink"/>
@@ -3926,7 +3926,7 @@
             <w:noProof/>
             <w:webHidden/>
           </w:rPr>
-          <w:instrText xml:space="preserve"> PAGEREF _Toc202172630 \h </w:instrText>
+          <w:instrText xml:space="preserve"> PAGEREF _Toc202269375 \h </w:instrText>
         </w:r>
         <w:r>
           <w:rPr>
@@ -3946,7 +3946,7 @@
             <w:noProof/>
             <w:webHidden/>
           </w:rPr>
-          <w:t>56</w:t>
+          <w:t>61</w:t>
         </w:r>
         <w:r>
           <w:rPr>
@@ -3970,7 +3970,7 @@
           <w:lang w:val="en-ID" w:eastAsia="en-ID"/>
         </w:rPr>
       </w:pPr>
-      <w:hyperlink w:anchor="_Toc202172631" w:history="1">
+      <w:hyperlink w:anchor="_Toc202269376" w:history="1">
         <w:r>
           <w:rPr>
             <w:rStyle w:val="Hyperlink"/>
@@ -4012,7 +4012,7 @@
             <w:noProof/>
             <w:webHidden/>
           </w:rPr>
-          <w:instrText xml:space="preserve"> PAGEREF _Toc202172631 \h </w:instrText>
+          <w:instrText xml:space="preserve"> PAGEREF _Toc202269376 \h </w:instrText>
         </w:r>
         <w:r>
           <w:rPr>
@@ -4032,7 +4032,7 @@
             <w:noProof/>
             <w:webHidden/>
           </w:rPr>
-          <w:t>56</w:t>
+          <w:t>61</w:t>
         </w:r>
         <w:r>
           <w:rPr>
@@ -4056,7 +4056,7 @@
           <w:lang w:val="en-ID" w:eastAsia="en-ID"/>
         </w:rPr>
       </w:pPr>
-      <w:hyperlink w:anchor="_Toc202172632" w:history="1">
+      <w:hyperlink w:anchor="_Toc202269377" w:history="1">
         <w:r>
           <w:rPr>
             <w:rStyle w:val="Hyperlink"/>
@@ -4098,7 +4098,7 @@
             <w:noProof/>
             <w:webHidden/>
           </w:rPr>
-          <w:instrText xml:space="preserve"> PAGEREF _Toc202172632 \h </w:instrText>
+          <w:instrText xml:space="preserve"> PAGEREF _Toc202269377 \h </w:instrText>
         </w:r>
         <w:r>
           <w:rPr>
@@ -4118,7 +4118,7 @@
             <w:noProof/>
             <w:webHidden/>
           </w:rPr>
-          <w:t>57</w:t>
+          <w:t>62</w:t>
         </w:r>
         <w:r>
           <w:rPr>
@@ -4142,7 +4142,7 @@
           <w:lang w:val="en-ID" w:eastAsia="en-ID"/>
         </w:rPr>
       </w:pPr>
-      <w:hyperlink w:anchor="_Toc202172633" w:history="1">
+      <w:hyperlink w:anchor="_Toc202269378" w:history="1">
         <w:r>
           <w:rPr>
             <w:rStyle w:val="Hyperlink"/>
@@ -4184,7 +4184,7 @@
             <w:noProof/>
             <w:webHidden/>
           </w:rPr>
-          <w:instrText xml:space="preserve"> PAGEREF _Toc202172633 \h </w:instrText>
+          <w:instrText xml:space="preserve"> PAGEREF _Toc202269378 \h </w:instrText>
         </w:r>
         <w:r>
           <w:rPr>
@@ -4204,7 +4204,7 @@
             <w:noProof/>
             <w:webHidden/>
           </w:rPr>
-          <w:t>59</w:t>
+          <w:t>64</w:t>
         </w:r>
         <w:r>
           <w:rPr>
@@ -4228,7 +4228,7 @@
           <w:lang w:val="en-ID" w:eastAsia="en-ID"/>
         </w:rPr>
       </w:pPr>
-      <w:hyperlink w:anchor="_Toc202172634" w:history="1">
+      <w:hyperlink w:anchor="_Toc202269379" w:history="1">
         <w:r>
           <w:rPr>
             <w:rStyle w:val="Hyperlink"/>
@@ -4270,7 +4270,7 @@
             <w:noProof/>
             <w:webHidden/>
           </w:rPr>
-          <w:instrText xml:space="preserve"> PAGEREF _Toc202172634 \h </w:instrText>
+          <w:instrText xml:space="preserve"> PAGEREF _Toc202269379 \h </w:instrText>
         </w:r>
         <w:r>
           <w:rPr>
@@ -4290,7 +4290,7 @@
             <w:noProof/>
             <w:webHidden/>
           </w:rPr>
-          <w:t>60</w:t>
+          <w:t>65</w:t>
         </w:r>
         <w:r>
           <w:rPr>
@@ -4314,7 +4314,7 @@
           <w:lang w:val="en-ID" w:eastAsia="en-ID"/>
         </w:rPr>
       </w:pPr>
-      <w:hyperlink w:anchor="_Toc202172635" w:history="1">
+      <w:hyperlink w:anchor="_Toc202269380" w:history="1">
         <w:r>
           <w:rPr>
             <w:rStyle w:val="Hyperlink"/>
@@ -4356,7 +4356,7 @@
             <w:noProof/>
             <w:webHidden/>
           </w:rPr>
-          <w:instrText xml:space="preserve"> PAGEREF _Toc202172635 \h </w:instrText>
+          <w:instrText xml:space="preserve"> PAGEREF _Toc202269380 \h </w:instrText>
         </w:r>
         <w:r>
           <w:rPr>
@@ -4376,7 +4376,7 @@
             <w:noProof/>
             <w:webHidden/>
           </w:rPr>
-          <w:t>60</w:t>
+          <w:t>65</w:t>
         </w:r>
         <w:r>
           <w:rPr>
@@ -4400,7 +4400,7 @@
           <w:lang w:val="en-ID" w:eastAsia="en-ID"/>
         </w:rPr>
       </w:pPr>
-      <w:hyperlink w:anchor="_Toc202172636" w:history="1">
+      <w:hyperlink w:anchor="_Toc202269381" w:history="1">
         <w:r>
           <w:rPr>
             <w:rStyle w:val="Hyperlink"/>
@@ -4442,7 +4442,7 @@
             <w:noProof/>
             <w:webHidden/>
           </w:rPr>
-          <w:instrText xml:space="preserve"> PAGEREF _Toc202172636 \h </w:instrText>
+          <w:instrText xml:space="preserve"> PAGEREF _Toc202269381 \h </w:instrText>
         </w:r>
         <w:r>
           <w:rPr>
@@ -4462,7 +4462,7 @@
             <w:noProof/>
             <w:webHidden/>
           </w:rPr>
-          <w:t>62</w:t>
+          <w:t>67</w:t>
         </w:r>
         <w:r>
           <w:rPr>
@@ -4486,7 +4486,7 @@
           <w:lang w:val="en-ID" w:eastAsia="en-ID"/>
         </w:rPr>
       </w:pPr>
-      <w:hyperlink w:anchor="_Toc202172637" w:history="1">
+      <w:hyperlink w:anchor="_Toc202269382" w:history="1">
         <w:r>
           <w:rPr>
             <w:rStyle w:val="Hyperlink"/>
@@ -4528,7 +4528,7 @@
             <w:noProof/>
             <w:webHidden/>
           </w:rPr>
-          <w:instrText xml:space="preserve"> PAGEREF _Toc202172637 \h </w:instrText>
+          <w:instrText xml:space="preserve"> PAGEREF _Toc202269382 \h </w:instrText>
         </w:r>
         <w:r>
           <w:rPr>
@@ -4548,7 +4548,7 @@
             <w:noProof/>
             <w:webHidden/>
           </w:rPr>
-          <w:t>62</w:t>
+          <w:t>67</w:t>
         </w:r>
         <w:r>
           <w:rPr>
@@ -4572,7 +4572,7 @@
           <w:lang w:val="en-ID" w:eastAsia="en-ID"/>
         </w:rPr>
       </w:pPr>
-      <w:hyperlink w:anchor="_Toc202172638" w:history="1">
+      <w:hyperlink w:anchor="_Toc202269383" w:history="1">
         <w:r>
           <w:rPr>
             <w:rStyle w:val="Hyperlink"/>
@@ -4614,7 +4614,7 @@
             <w:noProof/>
             <w:webHidden/>
           </w:rPr>
-          <w:instrText xml:space="preserve"> PAGEREF _Toc202172638 \h </w:instrText>
+          <w:instrText xml:space="preserve"> PAGEREF _Toc202269383 \h </w:instrText>
         </w:r>
         <w:r>
           <w:rPr>
@@ -4634,7 +4634,7 @@
             <w:noProof/>
             <w:webHidden/>
           </w:rPr>
-          <w:t>62</w:t>
+          <w:t>67</w:t>
         </w:r>
         <w:r>
           <w:rPr>
@@ -4658,7 +4658,7 @@
           <w:lang w:val="en-ID" w:eastAsia="en-ID"/>
         </w:rPr>
       </w:pPr>
-      <w:hyperlink w:anchor="_Toc202172639" w:history="1">
+      <w:hyperlink w:anchor="_Toc202269384" w:history="1">
         <w:r>
           <w:rPr>
             <w:rStyle w:val="Hyperlink"/>
@@ -4700,7 +4700,7 @@
             <w:noProof/>
             <w:webHidden/>
           </w:rPr>
-          <w:instrText xml:space="preserve"> PAGEREF _Toc202172639 \h </w:instrText>
+          <w:instrText xml:space="preserve"> PAGEREF _Toc202269384 \h </w:instrText>
         </w:r>
         <w:r>
           <w:rPr>
@@ -4720,7 +4720,7 @@
             <w:noProof/>
             <w:webHidden/>
           </w:rPr>
-          <w:t>63</w:t>
+          <w:t>68</w:t>
         </w:r>
         <w:r>
           <w:rPr>
@@ -4744,7 +4744,7 @@
           <w:lang w:val="en-ID" w:eastAsia="en-ID"/>
         </w:rPr>
       </w:pPr>
-      <w:hyperlink w:anchor="_Toc202172640" w:history="1">
+      <w:hyperlink w:anchor="_Toc202269385" w:history="1">
         <w:r>
           <w:rPr>
             <w:rStyle w:val="Hyperlink"/>
@@ -4786,7 +4786,7 @@
             <w:noProof/>
             <w:webHidden/>
           </w:rPr>
-          <w:instrText xml:space="preserve"> PAGEREF _Toc202172640 \h </w:instrText>
+          <w:instrText xml:space="preserve"> PAGEREF _Toc202269385 \h </w:instrText>
         </w:r>
         <w:r>
           <w:rPr>
@@ -4806,7 +4806,7 @@
             <w:noProof/>
             <w:webHidden/>
           </w:rPr>
-          <w:t>63</w:t>
+          <w:t>68</w:t>
         </w:r>
         <w:r>
           <w:rPr>
@@ -4830,7 +4830,7 @@
           <w:lang w:val="en-ID" w:eastAsia="en-ID"/>
         </w:rPr>
       </w:pPr>
-      <w:hyperlink w:anchor="_Toc202172641" w:history="1">
+      <w:hyperlink w:anchor="_Toc202269386" w:history="1">
         <w:r>
           <w:rPr>
             <w:rStyle w:val="Hyperlink"/>
@@ -4872,7 +4872,7 @@
             <w:noProof/>
             <w:webHidden/>
           </w:rPr>
-          <w:instrText xml:space="preserve"> PAGEREF _Toc202172641 \h </w:instrText>
+          <w:instrText xml:space="preserve"> PAGEREF _Toc202269386 \h </w:instrText>
         </w:r>
         <w:r>
           <w:rPr>
@@ -4892,7 +4892,7 @@
             <w:noProof/>
             <w:webHidden/>
           </w:rPr>
-          <w:t>63</w:t>
+          <w:t>68</w:t>
         </w:r>
         <w:r>
           <w:rPr>
@@ -4915,7 +4915,7 @@
           <w:lang w:val="en-ID" w:eastAsia="en-ID"/>
         </w:rPr>
       </w:pPr>
-      <w:hyperlink w:anchor="_Toc202172642" w:history="1">
+      <w:hyperlink w:anchor="_Toc202269387" w:history="1">
         <w:r>
           <w:rPr>
             <w:rStyle w:val="Hyperlink"/>
@@ -4942,7 +4942,7 @@
             <w:noProof/>
             <w:webHidden/>
           </w:rPr>
-          <w:instrText xml:space="preserve"> PAGEREF _Toc202172642 \h </w:instrText>
+          <w:instrText xml:space="preserve"> PAGEREF _Toc202269387 \h </w:instrText>
         </w:r>
         <w:r>
           <w:rPr>
@@ -4962,7 +4962,7 @@
             <w:noProof/>
             <w:webHidden/>
           </w:rPr>
-          <w:t>64</w:t>
+          <w:t>69</w:t>
         </w:r>
         <w:r>
           <w:rPr>
@@ -4988,7 +4988,7 @@
           <w:color w:val="auto"/>
         </w:rPr>
       </w:pPr>
-      <w:bookmarkStart w:id="2" w:name="_Toc202172596"/>
+      <w:bookmarkStart w:id="2" w:name="_Toc202269341"/>
       <w:r>
         <w:rPr>
           <w:color w:val="auto"/>
@@ -5030,7 +5030,7 @@
           <w:szCs w:val="30"/>
         </w:rPr>
       </w:pPr>
-      <w:bookmarkStart w:id="3" w:name="_Toc202172597"/>
+      <w:bookmarkStart w:id="3" w:name="_Toc202269342"/>
       <w:r>
         <w:rPr>
           <w:color w:val="auto"/>
@@ -5171,7 +5171,7 @@
           <w:szCs w:val="30"/>
         </w:rPr>
       </w:pPr>
-      <w:bookmarkStart w:id="4" w:name="_Toc202172598"/>
+      <w:bookmarkStart w:id="4" w:name="_Toc202269343"/>
       <w:r>
         <w:rPr>
           <w:color w:val="auto"/>
@@ -5415,7 +5415,7 @@
           <w:szCs w:val="30"/>
         </w:rPr>
       </w:pPr>
-      <w:bookmarkStart w:id="5" w:name="_Toc202172599"/>
+      <w:bookmarkStart w:id="5" w:name="_Toc202269344"/>
       <w:r>
         <w:rPr>
           <w:color w:val="auto"/>
@@ -5551,7 +5551,7 @@
           <w:color w:val="auto"/>
         </w:rPr>
       </w:pPr>
-      <w:bookmarkStart w:id="6" w:name="_Toc202172600"/>
+      <w:bookmarkStart w:id="6" w:name="_Toc202269345"/>
       <w:r>
         <w:rPr>
           <w:color w:val="auto"/>
@@ -5593,7 +5593,7 @@
           <w:szCs w:val="30"/>
         </w:rPr>
       </w:pPr>
-      <w:bookmarkStart w:id="7" w:name="_Toc202172601"/>
+      <w:bookmarkStart w:id="7" w:name="_Toc202269346"/>
       <w:r>
         <w:rPr>
           <w:color w:val="auto"/>
@@ -5732,7 +5732,7 @@
           <w:szCs w:val="30"/>
         </w:rPr>
       </w:pPr>
-      <w:bookmarkStart w:id="8" w:name="_Toc202172602"/>
+      <w:bookmarkStart w:id="8" w:name="_Toc202269347"/>
       <w:r>
         <w:rPr>
           <w:color w:val="auto"/>
@@ -5969,7 +5969,7 @@
           <w:color w:val="auto"/>
         </w:rPr>
       </w:pPr>
-      <w:bookmarkStart w:id="9" w:name="_Toc202172603"/>
+      <w:bookmarkStart w:id="9" w:name="_Toc202269348"/>
       <w:r>
         <w:rPr>
           <w:color w:val="auto"/>
@@ -5999,7 +5999,7 @@
           <w:szCs w:val="30"/>
         </w:rPr>
       </w:pPr>
-      <w:bookmarkStart w:id="10" w:name="_Toc202172604"/>
+      <w:bookmarkStart w:id="10" w:name="_Toc202269349"/>
       <w:r>
         <w:rPr>
           <w:color w:val="auto"/>
@@ -6386,7 +6386,7 @@
           <w:szCs w:val="30"/>
         </w:rPr>
       </w:pPr>
-      <w:bookmarkStart w:id="11" w:name="_Toc202172605"/>
+      <w:bookmarkStart w:id="11" w:name="_Toc202269350"/>
       <w:r>
         <w:rPr>
           <w:color w:val="auto"/>
@@ -6420,7 +6420,7 @@
           <w:color w:val="auto"/>
         </w:rPr>
       </w:pPr>
-      <w:bookmarkStart w:id="12" w:name="_Toc202172606"/>
+      <w:bookmarkStart w:id="12" w:name="_Toc202269351"/>
       <w:r>
         <w:rPr>
           <w:color w:val="auto"/>
@@ -6487,7 +6487,13 @@
         <w:jc w:val="both"/>
       </w:pPr>
       <w:r>
-        <w:t>Menampilkan struktir table</w:t>
+        <w:t>Menampilkan strukt</w:t>
+      </w:r>
+      <w:r>
+        <w:t>u</w:t>
+      </w:r>
+      <w:r>
+        <w:t>r table</w:t>
       </w:r>
     </w:p>
     <w:p>
@@ -6612,6 +6618,370 @@
     </w:p>
     <w:p>
       <w:pPr>
+        <w:pStyle w:val="Heading4"/>
+      </w:pPr>
+      <w:r>
+        <w:t>Bagian-Bagian Database Explorer</w:t>
+      </w:r>
+    </w:p>
+    <w:p>
+      <w:pPr>
+        <w:pStyle w:val="ListParagraph"/>
+        <w:numPr>
+          <w:ilvl w:val="0"/>
+          <w:numId w:val="101"/>
+        </w:numPr>
+        <w:jc w:val="both"/>
+      </w:pPr>
+      <w:r>
+        <w:t>Sidebar</w:t>
+      </w:r>
+    </w:p>
+    <w:p>
+      <w:pPr>
+        <w:ind w:left="720"/>
+        <w:jc w:val="both"/>
+      </w:pPr>
+      <w:r>
+        <w:t>Sidebar berada di sebelah kiri halaman. Pada database MySQL dan MariaDB, pengguna dapat memilih database pada server. Pengguna dapat menjalankan query pada database yang dipilih. Jika Database Explorer dibuka dari tab Query MagicAppBuilder, pengguna tidak dapat memilih database. Database yang dibuka akan sesuai dengan konfigurasi aplikasi.</w:t>
+      </w:r>
+    </w:p>
+    <w:p>
+      <w:pPr>
+        <w:ind w:left="720"/>
+        <w:jc w:val="both"/>
+      </w:pPr>
+      <w:r>
+        <w:t>Di sidebar terdapat daftar tabel dari database yang sedang dibuka. Tabel dikelompokkan menjadi dua yaitu System Tables dan Custom Tables. System Tables berisi tabel-tabel bawaan MagicAppBuilder sedangkan Custom Tables berisi tabel-tabel yang dibuat oleh pengguna. Custom Tables berada di atas System Tables.</w:t>
+      </w:r>
+    </w:p>
+    <w:p>
+      <w:pPr>
+        <w:pStyle w:val="ListParagraph"/>
+        <w:numPr>
+          <w:ilvl w:val="0"/>
+          <w:numId w:val="101"/>
+        </w:numPr>
+        <w:jc w:val="both"/>
+      </w:pPr>
+      <w:r>
+        <w:t>Main Bar</w:t>
+      </w:r>
+    </w:p>
+    <w:p>
+      <w:pPr>
+        <w:pStyle w:val="ListParagraph"/>
+        <w:jc w:val="both"/>
+      </w:pPr>
+      <w:r>
+        <w:t>Main bar adalah bagian utama dari Database Explorer. Saat sebuah tabel dipilih, Database Explorer akan menampilkan struktur tabel dan isi table jika ada. Pengguna dapat melakukan beberapa operasi pada sebagai berikut:</w:t>
+      </w:r>
+    </w:p>
+    <w:p>
+      <w:pPr>
+        <w:pStyle w:val="ListParagraph"/>
+        <w:numPr>
+          <w:ilvl w:val="1"/>
+          <w:numId w:val="6"/>
+        </w:numPr>
+        <w:jc w:val="both"/>
+      </w:pPr>
+      <w:r>
+        <w:t>Membuat baris baru</w:t>
+      </w:r>
+    </w:p>
+    <w:p>
+      <w:pPr>
+        <w:pStyle w:val="ListParagraph"/>
+        <w:numPr>
+          <w:ilvl w:val="1"/>
+          <w:numId w:val="6"/>
+        </w:numPr>
+        <w:jc w:val="both"/>
+      </w:pPr>
+      <w:r>
+        <w:t>Mengubah baris</w:t>
+      </w:r>
+    </w:p>
+    <w:p>
+      <w:pPr>
+        <w:pStyle w:val="ListParagraph"/>
+        <w:numPr>
+          <w:ilvl w:val="1"/>
+          <w:numId w:val="6"/>
+        </w:numPr>
+        <w:jc w:val="both"/>
+      </w:pPr>
+      <w:r>
+        <w:t>Menghapus baris</w:t>
+      </w:r>
+    </w:p>
+    <w:p>
+      <w:pPr>
+        <w:pStyle w:val="ListParagraph"/>
+        <w:jc w:val="both"/>
+      </w:pPr>
+      <w:r>
+        <w:t>Di bagian bawah terdapat sebuah text area yang dapat diisi dengan query yang akan dieksekusi. Di bawah text area terdapat beberapa tombol sebagai berikut:</w:t>
+      </w:r>
+    </w:p>
+    <w:p>
+      <w:pPr>
+        <w:pStyle w:val="ListParagraph"/>
+        <w:numPr>
+          <w:ilvl w:val="0"/>
+          <w:numId w:val="102"/>
+        </w:numPr>
+        <w:jc w:val="both"/>
+      </w:pPr>
+      <w:r>
+        <w:lastRenderedPageBreak/>
+        <w:t>Execute: digunakan untuk mengeksekusi query pada text area di atasnya.</w:t>
+      </w:r>
+    </w:p>
+    <w:p>
+      <w:pPr>
+        <w:pStyle w:val="ListParagraph"/>
+        <w:numPr>
+          <w:ilvl w:val="0"/>
+          <w:numId w:val="102"/>
+        </w:numPr>
+        <w:jc w:val="both"/>
+      </w:pPr>
+      <w:r>
+        <w:t xml:space="preserve">Save: digunakan untu menyimpan query sebagai file. </w:t>
+      </w:r>
+      <w:r>
+        <w:t>Ini sangat penting untuk dokumentasi.</w:t>
+      </w:r>
+    </w:p>
+    <w:p>
+      <w:pPr>
+        <w:pStyle w:val="ListParagraph"/>
+        <w:numPr>
+          <w:ilvl w:val="0"/>
+          <w:numId w:val="102"/>
+        </w:numPr>
+        <w:jc w:val="both"/>
+      </w:pPr>
+      <w:r>
+        <w:t>Reset: untuk mereset isi text area</w:t>
+      </w:r>
+    </w:p>
+    <w:p>
+      <w:pPr>
+        <w:pStyle w:val="ListParagraph"/>
+        <w:numPr>
+          <w:ilvl w:val="0"/>
+          <w:numId w:val="102"/>
+        </w:numPr>
+        <w:jc w:val="both"/>
+      </w:pPr>
+      <w:r>
+        <w:t>Import Structure: digunakan untuk mengimpor struktur tabel dari database lain seperti MySQL, PostgreSQL dan SQLite. Query yang diimpor akan diseduaikan dengan database yang sedang dibuka.</w:t>
+      </w:r>
+    </w:p>
+    <w:p>
+      <w:pPr>
+        <w:pStyle w:val="ListParagraph"/>
+        <w:numPr>
+          <w:ilvl w:val="0"/>
+          <w:numId w:val="102"/>
+        </w:numPr>
+        <w:jc w:val="both"/>
+      </w:pPr>
+      <w:r>
+        <w:t>Entity Editor: untuk membuka entity editor yang akan dijelaskan di bagian terpisah.</w:t>
+      </w:r>
+    </w:p>
+    <w:p>
+      <w:pPr>
+        <w:pStyle w:val="ListParagraph"/>
+        <w:numPr>
+          <w:ilvl w:val="0"/>
+          <w:numId w:val="102"/>
+        </w:numPr>
+        <w:jc w:val="both"/>
+      </w:pPr>
+      <w:r>
+        <w:t xml:space="preserve">Export Database Structure: digunakan untuk mengekspor strktur database tanpa data dan tanpa perubahan. Hasil ekspor berupa query </w:t>
+      </w:r>
+      <w:r>
+        <w:rPr>
+          <w:b/>
+          <w:bCs/>
+        </w:rPr>
+        <w:t>CREATE TABLE</w:t>
+      </w:r>
+      <w:r>
+        <w:rPr>
+          <w:b/>
+          <w:bCs/>
+        </w:rPr>
+        <w:t xml:space="preserve"> </w:t>
+      </w:r>
+      <w:r>
+        <w:t>sesuai dengan database yang sedang dibuka.</w:t>
+      </w:r>
+    </w:p>
+    <w:p>
+      <w:pPr>
+        <w:pStyle w:val="ListParagraph"/>
+        <w:numPr>
+          <w:ilvl w:val="0"/>
+          <w:numId w:val="102"/>
+        </w:numPr>
+        <w:jc w:val="both"/>
+      </w:pPr>
+      <w:r>
+        <w:t xml:space="preserve">Export Database: digunakan untuk mengekspor databaseke database lain yaitu: MySQL, MariaDB, PostgreSQL, SQLite dan SQL Server beserta dengan isinya. </w:t>
+      </w:r>
+      <w:r>
+        <w:t xml:space="preserve">Saat tombol ini dipilih, Database Explorer akan menampilkan sebuah dialog yang berisi tabel dari database yang sedang dibuka. </w:t>
+      </w:r>
+      <w:r>
+        <w:t xml:space="preserve">Penguna dapat memilih apakah akan mengekspor strukturnya saja, isinya saja, atau keduanya. Pilihan tersebut dapat diterapkah pada setiap tabel. Database Explorer akan mengekspor database secara bertahap sehingga memungkinkan untuk mengekspor database dengan ukuran besar. Hasil ekspor berupa query </w:t>
+      </w:r>
+      <w:r>
+        <w:rPr>
+          <w:b/>
+          <w:bCs/>
+        </w:rPr>
+        <w:t xml:space="preserve">CREATE TABLE </w:t>
+      </w:r>
+      <w:r>
+        <w:t xml:space="preserve">dan </w:t>
+      </w:r>
+      <w:r>
+        <w:rPr>
+          <w:b/>
+          <w:bCs/>
+        </w:rPr>
+        <w:t>INSERT INTO</w:t>
+      </w:r>
+      <w:r>
+        <w:t xml:space="preserve"> sesuai dengan database tujuan. </w:t>
+      </w:r>
+    </w:p>
+    <w:p>
+      <w:pPr>
+        <w:pStyle w:val="ListParagraph"/>
+        <w:numPr>
+          <w:ilvl w:val="0"/>
+          <w:numId w:val="102"/>
+        </w:numPr>
+        <w:jc w:val="both"/>
+      </w:pPr>
+      <w:r>
+        <w:t xml:space="preserve">Export Table Structure: digunakan untuk mengekspor strktur tabel tanpa data dan tanpa perubahan. Hasil ekspor berupa query </w:t>
+      </w:r>
+      <w:r>
+        <w:rPr>
+          <w:b/>
+          <w:bCs/>
+        </w:rPr>
+        <w:t>CREATE TABLE</w:t>
+      </w:r>
+      <w:r>
+        <w:rPr>
+          <w:b/>
+          <w:bCs/>
+        </w:rPr>
+        <w:t xml:space="preserve"> </w:t>
+      </w:r>
+      <w:r>
+        <w:t>sesuai dengan database yang sedang dibuka. Tombol ini hanya tersedia saat sebuah tabel dibuka.</w:t>
+      </w:r>
+    </w:p>
+    <w:p>
+      <w:pPr>
+        <w:pStyle w:val="ListParagraph"/>
+        <w:numPr>
+          <w:ilvl w:val="0"/>
+          <w:numId w:val="102"/>
+        </w:numPr>
+        <w:jc w:val="both"/>
+      </w:pPr>
+      <w:r>
+        <w:t xml:space="preserve">Export Table Structure: digunakan untuk mengekspor strktur tabel beserta data tanpa perubahan. Hasil ekspor berupa query </w:t>
+      </w:r>
+      <w:r>
+        <w:rPr>
+          <w:b/>
+          <w:bCs/>
+        </w:rPr>
+        <w:t>CREATE TABLE</w:t>
+      </w:r>
+      <w:r>
+        <w:rPr>
+          <w:b/>
+          <w:bCs/>
+        </w:rPr>
+        <w:t xml:space="preserve"> </w:t>
+      </w:r>
+      <w:r>
+        <w:t xml:space="preserve">dan </w:t>
+      </w:r>
+      <w:r>
+        <w:rPr>
+          <w:b/>
+          <w:bCs/>
+        </w:rPr>
+        <w:t>INSERT INTO</w:t>
+      </w:r>
+      <w:r>
+        <w:t xml:space="preserve"> sesuai dengan database yang sedang dibuka. Tombol ini hanya tersedia saat sebuah tabel dibuka.</w:t>
+      </w:r>
+    </w:p>
+    <w:p>
+      <w:pPr>
+        <w:pStyle w:val="ListParagraph"/>
+        <w:numPr>
+          <w:ilvl w:val="0"/>
+          <w:numId w:val="102"/>
+        </w:numPr>
+        <w:jc w:val="both"/>
+      </w:pPr>
+      <w:r>
+        <w:t>Insert Data: digunakan untuk menambah baris baru pada tabel yang sedang dibuka. Saat tombol ini dipilih, Database Explorer akan menampilkan sebuah formulir sesuai dengan struktur tabel yang sedang dipilih.</w:t>
+      </w:r>
+    </w:p>
+    <w:p>
+      <w:pPr>
+        <w:ind w:left="720"/>
+        <w:jc w:val="both"/>
+      </w:pPr>
+      <w:r>
+        <w:t>Jika tabel yang dipilih memiliki isi, Database Explorer akan menampilkan baris data secara detil sesuai dengan strktur tabel. Pengguna dapat mengubah dan menghapus baris data.</w:t>
+      </w:r>
+    </w:p>
+    <w:p>
+      <w:pPr>
+        <w:ind w:left="720"/>
+        <w:jc w:val="both"/>
+      </w:pPr>
+      <w:r>
+        <w:t xml:space="preserve">Untuk mengubah baris data, pilih ikon pensil di sebelah kiri baris. Database Explorer akan menampilkan formulir untuk mengubah data. Ubah data dari kolom yang disediakan. Kunci utama atau primary key dari baris data tidak dapat diubah. </w:t>
+      </w:r>
+      <w:r>
+        <w:lastRenderedPageBreak/>
+        <w:t>Jika pengguna ingin mengubahnya, pengguna dapat melakukannya dengan cara mengeksekusi query. Pilih tombol Update untuk menyimpan perubahan.</w:t>
+      </w:r>
+    </w:p>
+    <w:p>
+      <w:pPr>
+        <w:ind w:left="720"/>
+        <w:jc w:val="both"/>
+      </w:pPr>
+      <w:r>
+        <w:t>Untuk menghapus baris data, pilih ikon silang di sebelah kiri baris data. Database Explorer akan membuat query untuk menghapus baris data.</w:t>
+      </w:r>
+      <w:r>
+        <w:t xml:space="preserve"> Pilih tombol Execute untuk mengeksekusi query tersebut.</w:t>
+      </w:r>
+    </w:p>
+    <w:p>
+      <w:pPr>
         <w:pStyle w:val="Heading3"/>
         <w:numPr>
           <w:ilvl w:val="2"/>
@@ -6621,7 +6991,7 @@
           <w:color w:val="auto"/>
         </w:rPr>
       </w:pPr>
-      <w:bookmarkStart w:id="13" w:name="_Toc202172607"/>
+      <w:bookmarkStart w:id="13" w:name="_Toc202269352"/>
       <w:r>
         <w:rPr>
           <w:color w:val="auto"/>
@@ -6861,6 +7231,568 @@
     </w:p>
     <w:p>
       <w:pPr>
+        <w:pStyle w:val="Heading4"/>
+      </w:pPr>
+      <w:r>
+        <w:t>Bagian-Bagian Entity Editor</w:t>
+      </w:r>
+    </w:p>
+    <w:p>
+      <w:r>
+        <w:t>Entity Editor 5 bagian. Bagian-bagian tersebut adalah sebagai berikut:</w:t>
+      </w:r>
+    </w:p>
+    <w:p>
+      <w:pPr>
+        <w:pStyle w:val="ListParagraph"/>
+        <w:numPr>
+          <w:ilvl w:val="0"/>
+          <w:numId w:val="103"/>
+        </w:numPr>
+      </w:pPr>
+      <w:r>
+        <w:t>Left bar</w:t>
+      </w:r>
+    </w:p>
+    <w:p>
+      <w:pPr>
+        <w:pStyle w:val="ListParagraph"/>
+      </w:pPr>
+      <w:r>
+        <w:t>Left bar berisi Entity List, yaitu daftar entitas yang dibuat oleh pengguna, baik dibuat manual maupun diimpor dari file.</w:t>
+      </w:r>
+    </w:p>
+    <w:p>
+      <w:pPr>
+        <w:pStyle w:val="ListParagraph"/>
+        <w:numPr>
+          <w:ilvl w:val="0"/>
+          <w:numId w:val="103"/>
+        </w:numPr>
+      </w:pPr>
+      <w:r>
+        <w:t>Main bar</w:t>
+      </w:r>
+      <w:r>
+        <w:br/>
+        <w:t xml:space="preserve">Main bar berisi diagram entitas yang terdiri dari nama entitas, nama kolom, tipe kolom, panjang kolom (jika ada), ikon untuk menggeser ke kiri, ikon untuk menggeser ke kanan, ikon untuk memperbarui entitas dan ikon untukmenghapus entitas. Antara entitas dihubungkan dengan garis bantu. Garis ini bukanlah relasi entitas yang sebenarnya melainkan hanya menggambarkan </w:t>
+      </w:r>
+      <w:r>
+        <w:lastRenderedPageBreak/>
+        <w:t xml:space="preserve">kolom-kolom yang sesuai. Garis bantu dapat dihilangkan jika pengguna membuang centang </w:t>
+      </w:r>
+      <w:r>
+        <w:t>Draw Relationship</w:t>
+      </w:r>
+      <w:r>
+        <w:t xml:space="preserve"> di bagian kanan bawah.</w:t>
+      </w:r>
+    </w:p>
+    <w:p>
+      <w:pPr>
+        <w:pStyle w:val="ListParagraph"/>
+      </w:pPr>
+      <w:r>
+        <w:t>Di bagian atas terdapat tab. Di bagian kiri ada tab All Entities dan di sebelah kanan ada tombol “+”. Tombol “+” digunakan untuk membuat diagram.</w:t>
+      </w:r>
+    </w:p>
+    <w:p>
+      <w:pPr>
+        <w:pStyle w:val="ListParagraph"/>
+      </w:pPr>
+      <w:r>
+        <w:t>Saat pengguna memilik tombol “+”, Entity Editor akan meminta pengguna untuk membuat nama diagram. Tekan tombol Enter di keyboard atau pilih tombol centang untuk melanjutkan.</w:t>
+      </w:r>
+    </w:p>
+    <w:p>
+      <w:pPr>
+        <w:pStyle w:val="ListParagraph"/>
+      </w:pPr>
+      <w:r>
+        <w:t xml:space="preserve">Untuk memasukkan entitas ke dalam diagram, </w:t>
+      </w:r>
+      <w:r>
+        <w:t>centang</w:t>
+      </w:r>
+      <w:r>
+        <w:t xml:space="preserve"> </w:t>
+      </w:r>
+      <w:r>
+        <w:t xml:space="preserve">entitas yang ada di sebelah kiri. Entitas tersebut akan dimasukkan ke dalam diagram. Pengguna dapat mencentang entitas lain atau klik kanan di atas entitas yang sudah masuk ke dalam diagram lalu mencentang entitas lain. Entity Editor akan membuat garis bantu yang menghubungkan antar entitas dengan kolom yang berkaitan. Garis bantu dapat dihilangkan jika pengguna membuang centang </w:t>
+      </w:r>
+      <w:r>
+        <w:t>Draw Relationship</w:t>
+      </w:r>
+      <w:r>
+        <w:t xml:space="preserve"> di bagian kanan bawah.</w:t>
+      </w:r>
+    </w:p>
+    <w:p>
+      <w:pPr>
+        <w:pStyle w:val="ListParagraph"/>
+      </w:pPr>
+      <w:r>
+        <w:t>Pengguna dapat mengubah posisi entitas, mengubah strktur entitas dan menghapus entitas melalui ikon yang ada pada masing-masing entitas. Pengguna juga dapat mengubah strktur entitas dan menghapus entitas melalui ikon dari daftar entitas di left bar.</w:t>
+      </w:r>
+    </w:p>
+    <w:p>
+      <w:pPr>
+        <w:pStyle w:val="ListParagraph"/>
+        <w:numPr>
+          <w:ilvl w:val="0"/>
+          <w:numId w:val="103"/>
+        </w:numPr>
+      </w:pPr>
+      <w:r>
+        <w:t>Right bar</w:t>
+      </w:r>
+    </w:p>
+    <w:p>
+      <w:pPr>
+        <w:pStyle w:val="ListParagraph"/>
+      </w:pPr>
+      <w:r>
+        <w:t>Rightbar berisi daftar entitas yang sama dengan di bagian left bar</w:t>
+      </w:r>
+      <w:r>
+        <w:t xml:space="preserve"> dan text area</w:t>
+      </w:r>
+      <w:r>
+        <w:t xml:space="preserve">. Perbedaannya adalah bahwa right bar dapat </w:t>
+      </w:r>
+      <w:r>
+        <w:t xml:space="preserve">iatur lebarnya. Di sebelah kiri nama entitas terdapat centang. Jika entitas dicentang, Entity Editor akan membuat sebuah query </w:t>
+      </w:r>
+      <w:r>
+        <w:rPr>
+          <w:b/>
+          <w:bCs/>
+        </w:rPr>
+        <w:t>CREATE TABLE</w:t>
+      </w:r>
+      <w:r>
+        <w:t xml:space="preserve"> sesuai dengan entitas apa saja yang dicentang. Query yang dibuat menggunakan dialek MySQL. Query ini akan secara otomatis dikonversi ke database yang digunakan jika pengguna memilih tombol Import di bagian kaki Entity Editor.</w:t>
+      </w:r>
+    </w:p>
+    <w:p>
+      <w:pPr>
+        <w:pStyle w:val="ListParagraph"/>
+        <w:numPr>
+          <w:ilvl w:val="0"/>
+          <w:numId w:val="103"/>
+        </w:numPr>
+      </w:pPr>
+      <w:r>
+        <w:t>Button Area</w:t>
+      </w:r>
+    </w:p>
+    <w:p>
+      <w:pPr>
+        <w:pStyle w:val="ListParagraph"/>
+      </w:pPr>
+      <w:r>
+        <w:t>Di bagian bawah left bar dan main bar terdapat beberapa tombol yaitu sebagai berikut:</w:t>
+      </w:r>
+    </w:p>
+    <w:p>
+      <w:pPr>
+        <w:pStyle w:val="ListParagraph"/>
+        <w:numPr>
+          <w:ilvl w:val="0"/>
+          <w:numId w:val="104"/>
+        </w:numPr>
+      </w:pPr>
+      <w:r>
+        <w:t>Add New Entity: digunakan untuk membuat entitas baru</w:t>
+      </w:r>
+    </w:p>
+    <w:p>
+      <w:pPr>
+        <w:pStyle w:val="ListParagraph"/>
+        <w:numPr>
+          <w:ilvl w:val="0"/>
+          <w:numId w:val="104"/>
+        </w:numPr>
+      </w:pPr>
+      <w:r>
+        <w:t>Import Entity: digunakan untuk mengimpor entitas dari file hasil ekspor entitas dengan format JSON yang pernah dibuat baik di aplikasi yang sama maupun berbeda.</w:t>
+      </w:r>
+    </w:p>
+    <w:p>
+      <w:pPr>
+        <w:pStyle w:val="ListParagraph"/>
+        <w:numPr>
+          <w:ilvl w:val="0"/>
+          <w:numId w:val="104"/>
+        </w:numPr>
+      </w:pPr>
+      <w:r>
+        <w:t>Export Entity: digunakan untuk mengekspor entitas ke format JSON.</w:t>
+      </w:r>
+    </w:p>
+    <w:p>
+      <w:pPr>
+        <w:pStyle w:val="ListParagraph"/>
+        <w:numPr>
+          <w:ilvl w:val="0"/>
+          <w:numId w:val="104"/>
+        </w:numPr>
+      </w:pPr>
+      <w:r>
+        <w:t>Import SQL: digunakan untuk mengimpor entitas dari file SQL dengan dialek MySQL, PostgreSQL, SQLite dan SQL Server.</w:t>
+      </w:r>
+    </w:p>
+    <w:p>
+      <w:pPr>
+        <w:pStyle w:val="ListParagraph"/>
+        <w:numPr>
+          <w:ilvl w:val="0"/>
+          <w:numId w:val="104"/>
+        </w:numPr>
+      </w:pPr>
+      <w:r>
+        <w:t xml:space="preserve">Append </w:t>
+      </w:r>
+      <w:r>
+        <w:t>Entity</w:t>
+      </w:r>
+      <w:r>
+        <w:t xml:space="preserve"> From SQL: gigunakan untuk menambahkan entitas baru dari file SQL dan hanya akan mengambil entitas yang belum ada.</w:t>
+      </w:r>
+    </w:p>
+    <w:p>
+      <w:pPr>
+        <w:pStyle w:val="ListParagraph"/>
+        <w:numPr>
+          <w:ilvl w:val="0"/>
+          <w:numId w:val="104"/>
+        </w:numPr>
+      </w:pPr>
+      <w:r>
+        <w:t>Export SQL: digunakan untuk mengekspor entitas ke format SQL. SQL yang dihasilkan sama dengan isidari text area di right bar.</w:t>
+      </w:r>
+    </w:p>
+    <w:p>
+      <w:pPr>
+        <w:pStyle w:val="ListParagraph"/>
+        <w:numPr>
+          <w:ilvl w:val="0"/>
+          <w:numId w:val="104"/>
+        </w:numPr>
+      </w:pPr>
+      <w:r>
+        <w:lastRenderedPageBreak/>
+        <w:t>Export SVG: mengekspor diagram yang sedang dibuka ke format SVG. Format ini dapat dirender menggunakan semua browser modern dan beberapa aplikasi pengolahan grafis. Gambar dapat diperbesar dan diperkecil ke ukuran berapapun tanpa menurunkan kualitasnya.</w:t>
+      </w:r>
+    </w:p>
+    <w:p>
+      <w:pPr>
+        <w:pStyle w:val="ListParagraph"/>
+        <w:numPr>
+          <w:ilvl w:val="0"/>
+          <w:numId w:val="104"/>
+        </w:numPr>
+      </w:pPr>
+      <w:r>
+        <w:t>Export SVG: mengekspor diagram yang sedang dibuka ke format SVG. Format ini dapat dirender menggunakan semua browser modern dan beberapa aplikasi pengolahan grafis. Kualitas gambar akan turun baik diperbesar maupun diperkecil.</w:t>
+      </w:r>
+    </w:p>
+    <w:p>
+      <w:pPr>
+        <w:pStyle w:val="ListParagraph"/>
+        <w:numPr>
+          <w:ilvl w:val="0"/>
+          <w:numId w:val="104"/>
+        </w:numPr>
+      </w:pPr>
+      <w:r>
+        <w:t>Sort Entity: digunakan untuk mengurutkan entitas yang ada di left bar. Urutan entitas pada tab All Entities juga akan berubah mengikuti urutan entitas pada left bar.</w:t>
+      </w:r>
+    </w:p>
+    <w:p>
+      <w:pPr>
+        <w:pStyle w:val="ListParagraph"/>
+        <w:numPr>
+          <w:ilvl w:val="0"/>
+          <w:numId w:val="104"/>
+        </w:numPr>
+      </w:pPr>
+      <w:r>
+        <w:t>Draw Relationship: centang untuk menggambar atau tidak garis bantu eantar entitas.</w:t>
+      </w:r>
+    </w:p>
+    <w:p>
+      <w:pPr>
+        <w:pStyle w:val="ListParagraph"/>
+        <w:numPr>
+          <w:ilvl w:val="0"/>
+          <w:numId w:val="103"/>
+        </w:numPr>
+      </w:pPr>
+      <w:r>
+        <w:t>Editor Area</w:t>
+      </w:r>
+    </w:p>
+    <w:p>
+      <w:pPr>
+        <w:pStyle w:val="ListParagraph"/>
+      </w:pPr>
+      <w:r>
+        <w:t>Editor area adalah bagian paling bawah dari Entity Editor tepat di atas kaki. Editor ini akan muncul dalam beberapa kondisi.</w:t>
+      </w:r>
+    </w:p>
+    <w:p>
+      <w:pPr>
+        <w:ind w:firstLine="720"/>
+        <w:rPr>
+          <w:b/>
+          <w:bCs/>
+        </w:rPr>
+      </w:pPr>
+      <w:r>
+        <w:rPr>
+          <w:b/>
+          <w:bCs/>
+        </w:rPr>
+        <w:t>Membuat entitas baru</w:t>
+      </w:r>
+    </w:p>
+    <w:p>
+      <w:pPr>
+        <w:ind w:left="720"/>
+      </w:pPr>
+      <w:r>
+        <w:t>Saat pengguna memilih tombol Add New Entity, Entity Editor akan mengubah isi dari button area dengan input teks untuk membuat nama entitas dan beberapa tombol.</w:t>
+      </w:r>
+    </w:p>
+    <w:p>
+      <w:pPr>
+        <w:pStyle w:val="ListParagraph"/>
+        <w:numPr>
+          <w:ilvl w:val="0"/>
+          <w:numId w:val="105"/>
+        </w:numPr>
+      </w:pPr>
+      <w:r>
+        <w:t>Tombol Add Colum: digunakan untuk membuat kolom baru. Kolom baru akan berada di bagian paling bawah tabel. Di sebelah kiri</w:t>
+      </w:r>
+      <w:r>
+        <w:t xml:space="preserve"> terdapat ikon untuk mengatur posisi kolom, menghapus kolom, dan memindahkan kolom selangkah demi selangkah. </w:t>
+      </w:r>
+      <w:r>
+        <w:br/>
+        <w:t>Sejajar dengan Colum Name, pengguna dapat menentukan nama kolom.</w:t>
+      </w:r>
+      <w:r>
+        <w:br/>
+        <w:t>Sejajar dengan Type, pengguna dapat menentukan tipe kolom</w:t>
+      </w:r>
+      <w:r>
+        <w:br/>
+        <w:t>Sejajar dengan Length, pengguna dapat menentukan ukuran kolom untuk beberapa tipe kolom</w:t>
+      </w:r>
+      <w:r>
+        <w:br/>
+        <w:t>Sejajar dengan Value, pengguna dapat menentukan nilai kolom untuk beberapa tipe kolom</w:t>
+      </w:r>
+      <w:r>
+        <w:br/>
+        <w:t>Sejajar dengan Default, pengguna dapat menentukan nilai default kolom untuk beberapa tipe kolom</w:t>
+      </w:r>
+      <w:r>
+        <w:br/>
+        <w:t>Sejajar dengan NL, pengguna dapat menentukan apakah kolom tersebut dapat berisi NULL atau tidak</w:t>
+      </w:r>
+      <w:r>
+        <w:br/>
+        <w:t>Sejajar dengan PK, pengguna dapat menentukan apakah kolom tersebut merupakan primary key atau tidak</w:t>
+      </w:r>
+      <w:r>
+        <w:br/>
+        <w:t>Sejajar dengan AI, pengguna dapat menentukan apakah kolom tersebut auto increment atau tidak</w:t>
+      </w:r>
+      <w:r>
+        <w:br/>
+        <w:t>Pengguna hanya dapat mencentang NL jika kolom bukan primary key</w:t>
+      </w:r>
+      <w:r>
+        <w:br/>
+      </w:r>
+      <w:r>
+        <w:lastRenderedPageBreak/>
+        <w:t>Pengguna hanya dapat mencentang AI jika kolom merupakan primary key dan bertipe integer</w:t>
+      </w:r>
+    </w:p>
+    <w:p>
+      <w:pPr>
+        <w:pStyle w:val="ListParagraph"/>
+        <w:numPr>
+          <w:ilvl w:val="0"/>
+          <w:numId w:val="105"/>
+        </w:numPr>
+      </w:pPr>
+      <w:r>
+        <w:t>Add Column from Template: digunakan untuk memasukkan kolom-kolom dari template secara otomatis.</w:t>
+      </w:r>
+    </w:p>
+    <w:p>
+      <w:pPr>
+        <w:pStyle w:val="ListParagraph"/>
+        <w:numPr>
+          <w:ilvl w:val="0"/>
+          <w:numId w:val="105"/>
+        </w:numPr>
+      </w:pPr>
+      <w:r>
+        <w:t>Save Entity: digunakan untuk menyimpan entitas</w:t>
+      </w:r>
+    </w:p>
+    <w:p>
+      <w:pPr>
+        <w:pStyle w:val="ListParagraph"/>
+        <w:numPr>
+          <w:ilvl w:val="0"/>
+          <w:numId w:val="105"/>
+        </w:numPr>
+      </w:pPr>
+      <w:r>
+        <w:t>Edit Template: digunakan untuk mengubah template. Untuk mengubah template akan dijelaskan di bagian selanjutnya</w:t>
+      </w:r>
+    </w:p>
+    <w:p>
+      <w:pPr>
+        <w:pStyle w:val="ListParagraph"/>
+        <w:numPr>
+          <w:ilvl w:val="0"/>
+          <w:numId w:val="105"/>
+        </w:numPr>
+      </w:pPr>
+      <w:r>
+        <w:t>Preferences: digunakan untuk mengatur tipe data colom primary key, panjang kolom primary key, tipe data colom non primary key, dan panjang kolom non primary key. Pengaturan ini akan mempengaruhi saat pengguna membuat kolom baru. Meskipun demikian, pengguna tetap dapat mengubahnya untuk entitas tertentu jika tidak sesuai dengan pengaturan yang telah dibuat.</w:t>
+      </w:r>
+    </w:p>
+    <w:p>
+      <w:pPr>
+        <w:pStyle w:val="ListParagraph"/>
+        <w:numPr>
+          <w:ilvl w:val="0"/>
+          <w:numId w:val="105"/>
+        </w:numPr>
+      </w:pPr>
+      <w:r>
+        <w:t>Cancel: digunakan untuk membatalkan perubahan. Saat pengguna membuat entitas baru, entitas tersebut tidak akan disimpan jika pengguna memilih tolmbol ini.</w:t>
+      </w:r>
+    </w:p>
+    <w:p>
+      <w:pPr>
+        <w:ind w:left="720"/>
+        <w:rPr>
+          <w:b/>
+          <w:bCs/>
+        </w:rPr>
+      </w:pPr>
+      <w:r>
+        <w:rPr>
+          <w:b/>
+          <w:bCs/>
+        </w:rPr>
+        <w:t>Memperbarui entitas</w:t>
+      </w:r>
+    </w:p>
+    <w:p>
+      <w:pPr>
+        <w:ind w:left="720"/>
+      </w:pPr>
+      <w:r>
+        <w:t>Saat pengguna mengubah sebuahentitas, for</w:t>
+      </w:r>
+      <w:r>
+        <w:t>mulir yang akan tampil akan lebih kurang sama dengan saat pengguna membuat entitas baru. Perbedaannya adalah saat pengguna mengubah entitas, tabel editor sudah berisi kolom sesuai dengan kolom pada entitas yang diubah.</w:t>
+      </w:r>
+    </w:p>
+    <w:p>
+      <w:pPr>
+        <w:ind w:firstLine="720"/>
+        <w:rPr>
+          <w:b/>
+          <w:bCs/>
+        </w:rPr>
+      </w:pPr>
+      <w:r>
+        <w:rPr>
+          <w:b/>
+          <w:bCs/>
+        </w:rPr>
+        <w:t>Mengubah template</w:t>
+      </w:r>
+    </w:p>
+    <w:p>
+      <w:pPr>
+        <w:ind w:left="720"/>
+      </w:pPr>
+      <w:r>
+        <w:t>Tampilan editor untuk mengubah template sekilas mirip dengan editor entitas. Saat pengguna memilih tombol Edit Template, button area akan diisi oleh tombol Add Colum, Save Template dan Cancel.</w:t>
+      </w:r>
+    </w:p>
+    <w:p>
+      <w:pPr>
+        <w:ind w:left="720"/>
+      </w:pPr>
+      <w:r>
+        <w:t>Tabel editor secara default berisi beberapa kolom yang ditetapkan sebagai Reserved Colum di pengaturan aplikasi. Pengguna dapat menambahkan kolom baru pada template yang bukan merupakan reserved column.</w:t>
+      </w:r>
+    </w:p>
+    <w:p>
+      <w:pPr>
+        <w:ind w:left="720"/>
+      </w:pPr>
+      <w:r>
+        <w:t>Adapun penjelasan tombol-tombol pada button area adalah sebagai berikut:</w:t>
+      </w:r>
+    </w:p>
+    <w:p>
+      <w:pPr>
+        <w:pStyle w:val="ListParagraph"/>
+        <w:numPr>
+          <w:ilvl w:val="0"/>
+          <w:numId w:val="106"/>
+        </w:numPr>
+      </w:pPr>
+      <w:r>
+        <w:t>Add Column: digunakan untuk menambahkan kolom baru</w:t>
+      </w:r>
+    </w:p>
+    <w:p>
+      <w:pPr>
+        <w:pStyle w:val="ListParagraph"/>
+        <w:numPr>
+          <w:ilvl w:val="0"/>
+          <w:numId w:val="106"/>
+        </w:numPr>
+      </w:pPr>
+      <w:r>
+        <w:t>Save Template: digunakan untuk menyimpan template</w:t>
+      </w:r>
+    </w:p>
+    <w:p>
+      <w:pPr>
+        <w:pStyle w:val="ListParagraph"/>
+        <w:numPr>
+          <w:ilvl w:val="0"/>
+          <w:numId w:val="106"/>
+        </w:numPr>
+      </w:pPr>
+      <w:r>
+        <w:t>Cancel: digunakan untuk membatalkan perubahan</w:t>
+      </w:r>
+    </w:p>
+    <w:p>
+      <w:r>
+        <w:t>Di bagian kaki dari Entity Editor terdapat tombol Import dan Cancel. Tombol Import digunakan untuk mengimpor SQL dari Entity Editor ke Database Explorer dengan mengkonversi dialeknya. Tombol Cancel digunakan untuk menutup Entity Editor.</w:t>
+      </w:r>
+    </w:p>
+    <w:p>
+      <w:pPr>
         <w:pStyle w:val="Heading3"/>
         <w:numPr>
           <w:ilvl w:val="2"/>
@@ -6870,7 +7802,7 @@
           <w:color w:val="auto"/>
         </w:rPr>
       </w:pPr>
-      <w:bookmarkStart w:id="14" w:name="_Toc202172608"/>
+      <w:bookmarkStart w:id="14" w:name="_Toc202269353"/>
       <w:r>
         <w:rPr>
           <w:color w:val="auto"/>
@@ -7184,7 +8116,7 @@
           <w:szCs w:val="30"/>
         </w:rPr>
       </w:pPr>
-      <w:bookmarkStart w:id="15" w:name="_Toc202172609"/>
+      <w:bookmarkStart w:id="15" w:name="_Toc202269354"/>
       <w:r>
         <w:rPr>
           <w:color w:val="auto"/>
@@ -7350,7 +8282,7 @@
           <w:lang w:val="en-ID"/>
         </w:rPr>
       </w:pPr>
-      <w:bookmarkStart w:id="16" w:name="_Toc202172610"/>
+      <w:bookmarkStart w:id="16" w:name="_Toc202269355"/>
       <w:r>
         <w:rPr>
           <w:color w:val="auto"/>
@@ -7604,7 +8536,7 @@
           <w:lang w:val="en-ID"/>
         </w:rPr>
       </w:pPr>
-      <w:bookmarkStart w:id="17" w:name="_Toc202172611"/>
+      <w:bookmarkStart w:id="17" w:name="_Toc202269356"/>
       <w:r>
         <w:rPr>
           <w:color w:val="auto"/>
@@ -8014,7 +8946,7 @@
           <w:lang w:val="en-ID"/>
         </w:rPr>
       </w:pPr>
-      <w:bookmarkStart w:id="18" w:name="_Toc202172612"/>
+      <w:bookmarkStart w:id="18" w:name="_Toc202269357"/>
       <w:r>
         <w:rPr>
           <w:color w:val="auto"/>
@@ -8292,7 +9224,7 @@
           <w:lang w:val="en-ID"/>
         </w:rPr>
       </w:pPr>
-      <w:bookmarkStart w:id="19" w:name="_Toc202172613"/>
+      <w:bookmarkStart w:id="19" w:name="_Toc202269358"/>
       <w:r>
         <w:rPr>
           <w:color w:val="auto"/>
@@ -8538,7 +9470,7 @@
           <w:lang w:val="en-ID"/>
         </w:rPr>
       </w:pPr>
-      <w:bookmarkStart w:id="20" w:name="_Toc202172614"/>
+      <w:bookmarkStart w:id="20" w:name="_Toc202269359"/>
       <w:r>
         <w:rPr>
           <w:color w:val="auto"/>
@@ -8984,7 +9916,7 @@
           <w:color w:val="auto"/>
         </w:rPr>
       </w:pPr>
-      <w:bookmarkStart w:id="21" w:name="_Toc202172615"/>
+      <w:bookmarkStart w:id="21" w:name="_Toc202269360"/>
       <w:r>
         <w:rPr>
           <w:color w:val="auto"/>
@@ -9007,7 +9939,7 @@
           <w:szCs w:val="30"/>
         </w:rPr>
       </w:pPr>
-      <w:bookmarkStart w:id="22" w:name="_Toc202172616"/>
+      <w:bookmarkStart w:id="22" w:name="_Toc202269361"/>
       <w:r>
         <w:rPr>
           <w:color w:val="auto"/>
@@ -9050,7 +9982,7 @@
           <w:szCs w:val="30"/>
         </w:rPr>
       </w:pPr>
-      <w:bookmarkStart w:id="23" w:name="_Toc202172617"/>
+      <w:bookmarkStart w:id="23" w:name="_Toc202269362"/>
       <w:r>
         <w:rPr>
           <w:color w:val="auto"/>
@@ -10340,7 +11272,7 @@
           <w:szCs w:val="30"/>
         </w:rPr>
       </w:pPr>
-      <w:bookmarkStart w:id="24" w:name="_Toc202172618"/>
+      <w:bookmarkStart w:id="24" w:name="_Toc202269363"/>
       <w:r>
         <w:rPr>
           <w:color w:val="auto"/>
@@ -10401,7 +11333,7 @@
           <w:color w:val="auto"/>
         </w:rPr>
       </w:pPr>
-      <w:bookmarkStart w:id="25" w:name="_Toc202172619"/>
+      <w:bookmarkStart w:id="25" w:name="_Toc202269364"/>
       <w:r>
         <w:rPr>
           <w:color w:val="auto"/>
@@ -11358,7 +12290,7 @@
           <w:color w:val="auto"/>
         </w:rPr>
       </w:pPr>
-      <w:bookmarkStart w:id="26" w:name="_Toc202172620"/>
+      <w:bookmarkStart w:id="26" w:name="_Toc202269365"/>
       <w:r>
         <w:rPr>
           <w:color w:val="auto"/>
@@ -14212,7 +15144,7 @@
           <w:color w:val="auto"/>
         </w:rPr>
       </w:pPr>
-      <w:bookmarkStart w:id="27" w:name="_Toc202172621"/>
+      <w:bookmarkStart w:id="27" w:name="_Toc202269366"/>
       <w:r>
         <w:rPr>
           <w:color w:val="auto"/>
@@ -14467,7 +15399,7 @@
           <w:color w:val="auto"/>
         </w:rPr>
       </w:pPr>
-      <w:bookmarkStart w:id="28" w:name="_Toc202172622"/>
+      <w:bookmarkStart w:id="28" w:name="_Toc202269367"/>
       <w:r>
         <w:rPr>
           <w:color w:val="auto"/>
@@ -14850,7 +15782,7 @@
           <w:color w:val="auto"/>
         </w:rPr>
       </w:pPr>
-      <w:bookmarkStart w:id="29" w:name="_Toc202172623"/>
+      <w:bookmarkStart w:id="29" w:name="_Toc202269368"/>
       <w:r>
         <w:rPr>
           <w:color w:val="auto"/>
@@ -16704,7 +17636,7 @@
           <w:color w:val="auto"/>
         </w:rPr>
       </w:pPr>
-      <w:bookmarkStart w:id="30" w:name="_Toc202172624"/>
+      <w:bookmarkStart w:id="30" w:name="_Toc202269369"/>
       <w:r>
         <w:rPr>
           <w:color w:val="auto"/>
@@ -16873,7 +17805,7 @@
           <w:color w:val="auto"/>
         </w:rPr>
       </w:pPr>
-      <w:bookmarkStart w:id="31" w:name="_Toc202172625"/>
+      <w:bookmarkStart w:id="31" w:name="_Toc202269370"/>
       <w:r>
         <w:rPr>
           <w:color w:val="auto"/>
@@ -18122,7 +19054,7 @@
           <w:color w:val="auto"/>
         </w:rPr>
       </w:pPr>
-      <w:bookmarkStart w:id="32" w:name="_Toc202172626"/>
+      <w:bookmarkStart w:id="32" w:name="_Toc202269371"/>
       <w:r>
         <w:rPr>
           <w:color w:val="auto"/>
@@ -18216,7 +19148,7 @@
           <w:color w:val="auto"/>
         </w:rPr>
       </w:pPr>
-      <w:bookmarkStart w:id="33" w:name="_Toc202172627"/>
+      <w:bookmarkStart w:id="33" w:name="_Toc202269372"/>
       <w:r>
         <w:rPr>
           <w:color w:val="auto"/>
@@ -18274,6 +19206,9 @@
       <w:r>
         <w:t xml:space="preserve"> buat sebelumnya.</w:t>
       </w:r>
+      <w:r>
+        <w:t xml:space="preserve"> Lakukan ini setiap kali pengguna membuat tabel baru di database.</w:t>
+      </w:r>
     </w:p>
     <w:p>
       <w:pPr>
@@ -18283,6 +19218,21 @@
         </w:numPr>
       </w:pPr>
       <w:r>
+        <w:t xml:space="preserve">Tabel dikelompokkan menjadi dua yaitu System Tables dan Custom Tables. System Tables berisi tabel-tabel bawaan MagicAppBuilder sedangkan </w:t>
+      </w:r>
+      <w:r>
+        <w:lastRenderedPageBreak/>
+        <w:t>Custom Tables berisi tabel-tabel yang dibuat oleh pengguna. Custom Tables berada di atas System Tables.</w:t>
+      </w:r>
+    </w:p>
+    <w:p>
+      <w:pPr>
+        <w:numPr>
+          <w:ilvl w:val="0"/>
+          <w:numId w:val="32"/>
+        </w:numPr>
+      </w:pPr>
+      <w:r>
         <w:t>Pilih salah satu tabel yang akan digunakan untuk membuat modul.</w:t>
       </w:r>
     </w:p>
@@ -18296,7 +19246,6 @@
         </w:numPr>
       </w:pPr>
       <w:r>
-        <w:lastRenderedPageBreak/>
         <w:t>Opsi Validator</w:t>
       </w:r>
     </w:p>
@@ -18649,7 +19598,7 @@
           <w:color w:val="auto"/>
         </w:rPr>
       </w:pPr>
-      <w:bookmarkStart w:id="34" w:name="_Toc202172628"/>
+      <w:bookmarkStart w:id="34" w:name="_Toc202269373"/>
       <w:r>
         <w:rPr>
           <w:color w:val="auto"/>
@@ -18734,6 +19683,7 @@
           <w:b/>
           <w:bCs/>
         </w:rPr>
+        <w:lastRenderedPageBreak/>
         <w:t>Caption</w:t>
       </w:r>
       <w:r>
@@ -18776,7 +19726,6 @@
           <w:b/>
           <w:bCs/>
         </w:rPr>
-        <w:lastRenderedPageBreak/>
         <w:t>U</w:t>
       </w:r>
       <w:r>
@@ -19233,6 +20182,7 @@
         <w:pStyle w:val="ListParagraph"/>
       </w:pPr>
       <w:r>
+        <w:lastRenderedPageBreak/>
         <w:t>Aturan</w:t>
       </w:r>
       <w:r>
@@ -19260,7 +20210,6 @@
         </w:numPr>
       </w:pPr>
       <w:r>
-        <w:lastRenderedPageBreak/>
         <w:t>Pembuatan data baru saja</w:t>
       </w:r>
     </w:p>
@@ -19617,6 +20566,7 @@
           <w:b/>
           <w:bCs/>
         </w:rPr>
+        <w:lastRenderedPageBreak/>
         <w:t>Entity Name</w:t>
       </w:r>
       <w:r>
@@ -19635,7 +20585,6 @@
           <w:b/>
           <w:bCs/>
         </w:rPr>
-        <w:lastRenderedPageBreak/>
         <w:t>Table Name</w:t>
       </w:r>
       <w:r>
@@ -25091,7 +26040,7 @@
           <w:color w:val="auto"/>
         </w:rPr>
       </w:pPr>
-      <w:bookmarkStart w:id="35" w:name="_Toc202172629"/>
+      <w:bookmarkStart w:id="35" w:name="_Toc202269374"/>
       <w:r>
         <w:rPr>
           <w:color w:val="auto"/>
@@ -25224,7 +26173,7 @@
           <w:color w:val="auto"/>
         </w:rPr>
       </w:pPr>
-      <w:bookmarkStart w:id="36" w:name="_Toc202172630"/>
+      <w:bookmarkStart w:id="36" w:name="_Toc202269375"/>
       <w:r>
         <w:rPr>
           <w:color w:val="auto"/>
@@ -25357,7 +26306,7 @@
           <w:color w:val="auto"/>
         </w:rPr>
       </w:pPr>
-      <w:bookmarkStart w:id="37" w:name="_Toc202172631"/>
+      <w:bookmarkStart w:id="37" w:name="_Toc202269376"/>
       <w:r>
         <w:rPr>
           <w:color w:val="auto"/>
@@ -25534,7 +26483,7 @@
           <w:color w:val="auto"/>
         </w:rPr>
       </w:pPr>
-      <w:bookmarkStart w:id="38" w:name="_Toc202172632"/>
+      <w:bookmarkStart w:id="38" w:name="_Toc202269377"/>
       <w:r>
         <w:rPr>
           <w:color w:val="auto"/>
@@ -25980,7 +26929,7 @@
           <w:color w:val="auto"/>
         </w:rPr>
       </w:pPr>
-      <w:bookmarkStart w:id="39" w:name="_Toc202172633"/>
+      <w:bookmarkStart w:id="39" w:name="_Toc202269378"/>
       <w:r>
         <w:rPr>
           <w:color w:val="auto"/>
@@ -26594,7 +27543,7 @@
           <w:color w:val="auto"/>
         </w:rPr>
       </w:pPr>
-      <w:bookmarkStart w:id="40" w:name="_Toc202172634"/>
+      <w:bookmarkStart w:id="40" w:name="_Toc202269379"/>
       <w:r>
         <w:rPr>
           <w:color w:val="auto"/>
@@ -26698,7 +27647,7 @@
           <w:szCs w:val="30"/>
         </w:rPr>
       </w:pPr>
-      <w:bookmarkStart w:id="41" w:name="_Toc202172635"/>
+      <w:bookmarkStart w:id="41" w:name="_Toc202269380"/>
       <w:r>
         <w:rPr>
           <w:color w:val="auto"/>
@@ -26949,7 +27898,7 @@
           <w:szCs w:val="30"/>
         </w:rPr>
       </w:pPr>
-      <w:bookmarkStart w:id="42" w:name="_Toc202172636"/>
+      <w:bookmarkStart w:id="42" w:name="_Toc202269381"/>
       <w:r>
         <w:rPr>
           <w:color w:val="auto"/>
@@ -26973,7 +27922,7 @@
           <w:color w:val="auto"/>
         </w:rPr>
       </w:pPr>
-      <w:bookmarkStart w:id="43" w:name="_Toc202172637"/>
+      <w:bookmarkStart w:id="43" w:name="_Toc202269382"/>
       <w:r>
         <w:rPr>
           <w:color w:val="auto"/>
@@ -27115,7 +28064,7 @@
           <w:color w:val="auto"/>
         </w:rPr>
       </w:pPr>
-      <w:bookmarkStart w:id="44" w:name="_Toc202172638"/>
+      <w:bookmarkStart w:id="44" w:name="_Toc202269383"/>
       <w:r>
         <w:rPr>
           <w:color w:val="auto"/>
@@ -27255,7 +28204,7 @@
           <w:color w:val="auto"/>
         </w:rPr>
       </w:pPr>
-      <w:bookmarkStart w:id="45" w:name="_Toc202172639"/>
+      <w:bookmarkStart w:id="45" w:name="_Toc202269384"/>
       <w:r>
         <w:rPr>
           <w:color w:val="auto"/>
@@ -27343,7 +28292,7 @@
           <w:color w:val="auto"/>
         </w:rPr>
       </w:pPr>
-      <w:bookmarkStart w:id="46" w:name="_Toc202172640"/>
+      <w:bookmarkStart w:id="46" w:name="_Toc202269385"/>
       <w:r>
         <w:rPr>
           <w:color w:val="auto"/>
@@ -27373,7 +28322,7 @@
           <w:color w:val="auto"/>
         </w:rPr>
       </w:pPr>
-      <w:bookmarkStart w:id="47" w:name="_Toc202172641"/>
+      <w:bookmarkStart w:id="47" w:name="_Toc202269386"/>
       <w:r>
         <w:rPr>
           <w:color w:val="auto"/>
@@ -27416,7 +28365,7 @@
           <w:color w:val="auto"/>
         </w:rPr>
       </w:pPr>
-      <w:bookmarkStart w:id="48" w:name="_Toc202172642"/>
+      <w:bookmarkStart w:id="48" w:name="_Toc202269387"/>
       <w:r>
         <w:rPr>
           <w:color w:val="auto"/>
@@ -30567,6 +31516,95 @@
     </w:lvl>
   </w:abstractNum>
   <w:abstractNum w:abstractNumId="22" w15:restartNumberingAfterBreak="0">
+    <w:nsid w:val="22332CE2"/>
+    <w:multiLevelType w:val="hybridMultilevel"/>
+    <w:tmpl w:val="4F42206A"/>
+    <w:lvl w:ilvl="0" w:tplc="CEF0701A">
+      <w:start w:val="1"/>
+      <w:numFmt w:val="decimal"/>
+      <w:lvlText w:val="%1."/>
+      <w:lvlJc w:val="left"/>
+      <w:pPr>
+        <w:ind w:left="1080" w:hanging="360"/>
+      </w:pPr>
+      <w:rPr>
+        <w:rFonts w:asciiTheme="minorHAnsi" w:eastAsiaTheme="minorHAnsi" w:hAnsiTheme="minorHAnsi" w:cstheme="minorBidi"/>
+      </w:rPr>
+    </w:lvl>
+    <w:lvl w:ilvl="1" w:tplc="38090019" w:tentative="1">
+      <w:start w:val="1"/>
+      <w:numFmt w:val="lowerLetter"/>
+      <w:lvlText w:val="%2."/>
+      <w:lvlJc w:val="left"/>
+      <w:pPr>
+        <w:ind w:left="1800" w:hanging="360"/>
+      </w:pPr>
+    </w:lvl>
+    <w:lvl w:ilvl="2" w:tplc="3809001B" w:tentative="1">
+      <w:start w:val="1"/>
+      <w:numFmt w:val="lowerRoman"/>
+      <w:lvlText w:val="%3."/>
+      <w:lvlJc w:val="right"/>
+      <w:pPr>
+        <w:ind w:left="2520" w:hanging="180"/>
+      </w:pPr>
+    </w:lvl>
+    <w:lvl w:ilvl="3" w:tplc="3809000F" w:tentative="1">
+      <w:start w:val="1"/>
+      <w:numFmt w:val="decimal"/>
+      <w:lvlText w:val="%4."/>
+      <w:lvlJc w:val="left"/>
+      <w:pPr>
+        <w:ind w:left="3240" w:hanging="360"/>
+      </w:pPr>
+    </w:lvl>
+    <w:lvl w:ilvl="4" w:tplc="38090019" w:tentative="1">
+      <w:start w:val="1"/>
+      <w:numFmt w:val="lowerLetter"/>
+      <w:lvlText w:val="%5."/>
+      <w:lvlJc w:val="left"/>
+      <w:pPr>
+        <w:ind w:left="3960" w:hanging="360"/>
+      </w:pPr>
+    </w:lvl>
+    <w:lvl w:ilvl="5" w:tplc="3809001B" w:tentative="1">
+      <w:start w:val="1"/>
+      <w:numFmt w:val="lowerRoman"/>
+      <w:lvlText w:val="%6."/>
+      <w:lvlJc w:val="right"/>
+      <w:pPr>
+        <w:ind w:left="4680" w:hanging="180"/>
+      </w:pPr>
+    </w:lvl>
+    <w:lvl w:ilvl="6" w:tplc="3809000F" w:tentative="1">
+      <w:start w:val="1"/>
+      <w:numFmt w:val="decimal"/>
+      <w:lvlText w:val="%7."/>
+      <w:lvlJc w:val="left"/>
+      <w:pPr>
+        <w:ind w:left="5400" w:hanging="360"/>
+      </w:pPr>
+    </w:lvl>
+    <w:lvl w:ilvl="7" w:tplc="38090019" w:tentative="1">
+      <w:start w:val="1"/>
+      <w:numFmt w:val="lowerLetter"/>
+      <w:lvlText w:val="%8."/>
+      <w:lvlJc w:val="left"/>
+      <w:pPr>
+        <w:ind w:left="6120" w:hanging="360"/>
+      </w:pPr>
+    </w:lvl>
+    <w:lvl w:ilvl="8" w:tplc="3809001B" w:tentative="1">
+      <w:start w:val="1"/>
+      <w:numFmt w:val="lowerRoman"/>
+      <w:lvlText w:val="%9."/>
+      <w:lvlJc w:val="right"/>
+      <w:pPr>
+        <w:ind w:left="6840" w:hanging="180"/>
+      </w:pPr>
+    </w:lvl>
+  </w:abstractNum>
+  <w:abstractNum w:abstractNumId="23" w15:restartNumberingAfterBreak="0">
     <w:nsid w:val="24672D7B"/>
     <w:multiLevelType w:val="multilevel"/>
     <w:tmpl w:val="FDD0C50C"/>
@@ -30715,7 +31753,7 @@
       </w:rPr>
     </w:lvl>
   </w:abstractNum>
-  <w:abstractNum w:abstractNumId="23" w15:restartNumberingAfterBreak="0">
+  <w:abstractNum w:abstractNumId="24" w15:restartNumberingAfterBreak="0">
     <w:nsid w:val="2657133B"/>
     <w:multiLevelType w:val="multilevel"/>
     <w:tmpl w:val="865C126A"/>
@@ -30832,7 +31870,7 @@
       </w:pPr>
     </w:lvl>
   </w:abstractNum>
-  <w:abstractNum w:abstractNumId="24" w15:restartNumberingAfterBreak="0">
+  <w:abstractNum w:abstractNumId="25" w15:restartNumberingAfterBreak="0">
     <w:nsid w:val="272D2A0C"/>
     <w:multiLevelType w:val="multilevel"/>
     <w:tmpl w:val="7C261D5A"/>
@@ -30981,7 +32019,7 @@
       </w:rPr>
     </w:lvl>
   </w:abstractNum>
-  <w:abstractNum w:abstractNumId="25" w15:restartNumberingAfterBreak="0">
+  <w:abstractNum w:abstractNumId="26" w15:restartNumberingAfterBreak="0">
     <w:nsid w:val="27FE0234"/>
     <w:multiLevelType w:val="multilevel"/>
     <w:tmpl w:val="494EC53A"/>
@@ -31130,7 +32168,96 @@
       </w:rPr>
     </w:lvl>
   </w:abstractNum>
-  <w:abstractNum w:abstractNumId="26" w15:restartNumberingAfterBreak="0">
+  <w:abstractNum w:abstractNumId="27" w15:restartNumberingAfterBreak="0">
+    <w:nsid w:val="28B84706"/>
+    <w:multiLevelType w:val="hybridMultilevel"/>
+    <w:tmpl w:val="DCDEBC4C"/>
+    <w:lvl w:ilvl="0" w:tplc="38090019">
+      <w:start w:val="1"/>
+      <w:numFmt w:val="lowerLetter"/>
+      <w:lvlText w:val="%1."/>
+      <w:lvlJc w:val="left"/>
+      <w:pPr>
+        <w:ind w:left="720" w:hanging="360"/>
+      </w:pPr>
+      <w:rPr>
+        <w:rFonts w:hint="default"/>
+      </w:rPr>
+    </w:lvl>
+    <w:lvl w:ilvl="1" w:tplc="38090019" w:tentative="1">
+      <w:start w:val="1"/>
+      <w:numFmt w:val="lowerLetter"/>
+      <w:lvlText w:val="%2."/>
+      <w:lvlJc w:val="left"/>
+      <w:pPr>
+        <w:ind w:left="1440" w:hanging="360"/>
+      </w:pPr>
+    </w:lvl>
+    <w:lvl w:ilvl="2" w:tplc="3809001B" w:tentative="1">
+      <w:start w:val="1"/>
+      <w:numFmt w:val="lowerRoman"/>
+      <w:lvlText w:val="%3."/>
+      <w:lvlJc w:val="right"/>
+      <w:pPr>
+        <w:ind w:left="2160" w:hanging="180"/>
+      </w:pPr>
+    </w:lvl>
+    <w:lvl w:ilvl="3" w:tplc="3809000F" w:tentative="1">
+      <w:start w:val="1"/>
+      <w:numFmt w:val="decimal"/>
+      <w:lvlText w:val="%4."/>
+      <w:lvlJc w:val="left"/>
+      <w:pPr>
+        <w:ind w:left="2880" w:hanging="360"/>
+      </w:pPr>
+    </w:lvl>
+    <w:lvl w:ilvl="4" w:tplc="38090019" w:tentative="1">
+      <w:start w:val="1"/>
+      <w:numFmt w:val="lowerLetter"/>
+      <w:lvlText w:val="%5."/>
+      <w:lvlJc w:val="left"/>
+      <w:pPr>
+        <w:ind w:left="3600" w:hanging="360"/>
+      </w:pPr>
+    </w:lvl>
+    <w:lvl w:ilvl="5" w:tplc="3809001B" w:tentative="1">
+      <w:start w:val="1"/>
+      <w:numFmt w:val="lowerRoman"/>
+      <w:lvlText w:val="%6."/>
+      <w:lvlJc w:val="right"/>
+      <w:pPr>
+        <w:ind w:left="4320" w:hanging="180"/>
+      </w:pPr>
+    </w:lvl>
+    <w:lvl w:ilvl="6" w:tplc="3809000F" w:tentative="1">
+      <w:start w:val="1"/>
+      <w:numFmt w:val="decimal"/>
+      <w:lvlText w:val="%7."/>
+      <w:lvlJc w:val="left"/>
+      <w:pPr>
+        <w:ind w:left="5040" w:hanging="360"/>
+      </w:pPr>
+    </w:lvl>
+    <w:lvl w:ilvl="7" w:tplc="38090019" w:tentative="1">
+      <w:start w:val="1"/>
+      <w:numFmt w:val="lowerLetter"/>
+      <w:lvlText w:val="%8."/>
+      <w:lvlJc w:val="left"/>
+      <w:pPr>
+        <w:ind w:left="5760" w:hanging="360"/>
+      </w:pPr>
+    </w:lvl>
+    <w:lvl w:ilvl="8" w:tplc="3809001B" w:tentative="1">
+      <w:start w:val="1"/>
+      <w:numFmt w:val="lowerRoman"/>
+      <w:lvlText w:val="%9."/>
+      <w:lvlJc w:val="right"/>
+      <w:pPr>
+        <w:ind w:left="6480" w:hanging="180"/>
+      </w:pPr>
+    </w:lvl>
+  </w:abstractNum>
+  <w:abstractNum w:abstractNumId="28" w15:restartNumberingAfterBreak="0">
     <w:nsid w:val="28C37325"/>
     <w:multiLevelType w:val="hybridMultilevel"/>
     <w:tmpl w:val="4874EA70"/>
@@ -31216,7 +32343,7 @@
       </w:pPr>
     </w:lvl>
   </w:abstractNum>
-  <w:abstractNum w:abstractNumId="27" w15:restartNumberingAfterBreak="0">
+  <w:abstractNum w:abstractNumId="29" w15:restartNumberingAfterBreak="0">
     <w:nsid w:val="296548A6"/>
     <w:multiLevelType w:val="multilevel"/>
     <w:tmpl w:val="A20E7F72"/>
@@ -31333,7 +32460,7 @@
       </w:pPr>
     </w:lvl>
   </w:abstractNum>
-  <w:abstractNum w:abstractNumId="28" w15:restartNumberingAfterBreak="0">
+  <w:abstractNum w:abstractNumId="30" w15:restartNumberingAfterBreak="0">
     <w:nsid w:val="29A90311"/>
     <w:multiLevelType w:val="multilevel"/>
     <w:tmpl w:val="7FF8C08C"/>
@@ -31482,7 +32609,7 @@
       </w:rPr>
     </w:lvl>
   </w:abstractNum>
-  <w:abstractNum w:abstractNumId="29" w15:restartNumberingAfterBreak="0">
+  <w:abstractNum w:abstractNumId="31" w15:restartNumberingAfterBreak="0">
     <w:nsid w:val="2D820E6B"/>
     <w:multiLevelType w:val="multilevel"/>
     <w:tmpl w:val="A82C4D12"/>
@@ -31595,7 +32722,96 @@
       </w:rPr>
     </w:lvl>
   </w:abstractNum>
-  <w:abstractNum w:abstractNumId="30" w15:restartNumberingAfterBreak="0">
+  <w:abstractNum w:abstractNumId="32" w15:restartNumberingAfterBreak="0">
+    <w:nsid w:val="2ECE40F1"/>
+    <w:multiLevelType w:val="hybridMultilevel"/>
+    <w:tmpl w:val="DA3CD0C6"/>
+    <w:lvl w:ilvl="0" w:tplc="A9B87FB6">
+      <w:start w:val="1"/>
+      <w:numFmt w:val="decimal"/>
+      <w:lvlText w:val="%1."/>
+      <w:lvlJc w:val="left"/>
+      <w:pPr>
+        <w:ind w:left="1080" w:hanging="360"/>
+      </w:pPr>
+      <w:rPr>
+        <w:rFonts w:hint="default"/>
+      </w:rPr>
+    </w:lvl>
+    <w:lvl w:ilvl="1" w:tplc="38090019" w:tentative="1">
+      <w:start w:val="1"/>
+      <w:numFmt w:val="lowerLetter"/>
+      <w:lvlText w:val="%2."/>
+      <w:lvlJc w:val="left"/>
+      <w:pPr>
+        <w:ind w:left="1800" w:hanging="360"/>
+      </w:pPr>
+    </w:lvl>
+    <w:lvl w:ilvl="2" w:tplc="3809001B" w:tentative="1">
+      <w:start w:val="1"/>
+      <w:numFmt w:val="lowerRoman"/>
+      <w:lvlText w:val="%3."/>
+      <w:lvlJc w:val="right"/>
+      <w:pPr>
+        <w:ind w:left="2520" w:hanging="180"/>
+      </w:pPr>
+    </w:lvl>
+    <w:lvl w:ilvl="3" w:tplc="3809000F" w:tentative="1">
+      <w:start w:val="1"/>
+      <w:numFmt w:val="decimal"/>
+      <w:lvlText w:val="%4."/>
+      <w:lvlJc w:val="left"/>
+      <w:pPr>
+        <w:ind w:left="3240" w:hanging="360"/>
+      </w:pPr>
+    </w:lvl>
+    <w:lvl w:ilvl="4" w:tplc="38090019" w:tentative="1">
+      <w:start w:val="1"/>
+      <w:numFmt w:val="lowerLetter"/>
+      <w:lvlText w:val="%5."/>
+      <w:lvlJc w:val="left"/>
+      <w:pPr>
+        <w:ind w:left="3960" w:hanging="360"/>
+      </w:pPr>
+    </w:lvl>
+    <w:lvl w:ilvl="5" w:tplc="3809001B" w:tentative="1">
+      <w:start w:val="1"/>
+      <w:numFmt w:val="lowerRoman"/>
+      <w:lvlText w:val="%6."/>
+      <w:lvlJc w:val="right"/>
+      <w:pPr>
+        <w:ind w:left="4680" w:hanging="180"/>
+      </w:pPr>
+    </w:lvl>
+    <w:lvl w:ilvl="6" w:tplc="3809000F" w:tentative="1">
+      <w:start w:val="1"/>
+      <w:numFmt w:val="decimal"/>
+      <w:lvlText w:val="%7."/>
+      <w:lvlJc w:val="left"/>
+      <w:pPr>
+        <w:ind w:left="5400" w:hanging="360"/>
+      </w:pPr>
+    </w:lvl>
+    <w:lvl w:ilvl="7" w:tplc="38090019" w:tentative="1">
+      <w:start w:val="1"/>
+      <w:numFmt w:val="lowerLetter"/>
+      <w:lvlText w:val="%8."/>
+      <w:lvlJc w:val="left"/>
+      <w:pPr>
+        <w:ind w:left="6120" w:hanging="360"/>
+      </w:pPr>
+    </w:lvl>
+    <w:lvl w:ilvl="8" w:tplc="3809001B" w:tentative="1">
+      <w:start w:val="1"/>
+      <w:numFmt w:val="lowerRoman"/>
+      <w:lvlText w:val="%9."/>
+      <w:lvlJc w:val="right"/>
+      <w:pPr>
+        <w:ind w:left="6840" w:hanging="180"/>
+      </w:pPr>
+    </w:lvl>
+  </w:abstractNum>
+  <w:abstractNum w:abstractNumId="33" w15:restartNumberingAfterBreak="0">
     <w:nsid w:val="33E75071"/>
     <w:multiLevelType w:val="multilevel"/>
     <w:tmpl w:val="1A6605DA"/>
@@ -31733,7 +32949,7 @@
       </w:rPr>
     </w:lvl>
   </w:abstractNum>
-  <w:abstractNum w:abstractNumId="31" w15:restartNumberingAfterBreak="0">
+  <w:abstractNum w:abstractNumId="34" w15:restartNumberingAfterBreak="0">
     <w:nsid w:val="352B6A3F"/>
     <w:multiLevelType w:val="multilevel"/>
     <w:tmpl w:val="917A7CDC"/>
@@ -31850,7 +33066,7 @@
       </w:pPr>
     </w:lvl>
   </w:abstractNum>
-  <w:abstractNum w:abstractNumId="32" w15:restartNumberingAfterBreak="0">
+  <w:abstractNum w:abstractNumId="35" w15:restartNumberingAfterBreak="0">
     <w:nsid w:val="35617C7D"/>
     <w:multiLevelType w:val="multilevel"/>
     <w:tmpl w:val="1A88132A"/>
@@ -31999,7 +33215,7 @@
       </w:rPr>
     </w:lvl>
   </w:abstractNum>
-  <w:abstractNum w:abstractNumId="33" w15:restartNumberingAfterBreak="0">
+  <w:abstractNum w:abstractNumId="36" w15:restartNumberingAfterBreak="0">
     <w:nsid w:val="39633AE0"/>
     <w:multiLevelType w:val="multilevel"/>
     <w:tmpl w:val="CDE68FB2"/>
@@ -32112,7 +33328,7 @@
       </w:rPr>
     </w:lvl>
   </w:abstractNum>
-  <w:abstractNum w:abstractNumId="34" w15:restartNumberingAfterBreak="0">
+  <w:abstractNum w:abstractNumId="37" w15:restartNumberingAfterBreak="0">
     <w:nsid w:val="39761099"/>
     <w:multiLevelType w:val="multilevel"/>
     <w:tmpl w:val="C2CEF788"/>
@@ -32261,7 +33477,7 @@
       </w:rPr>
     </w:lvl>
   </w:abstractNum>
-  <w:abstractNum w:abstractNumId="35" w15:restartNumberingAfterBreak="0">
+  <w:abstractNum w:abstractNumId="38" w15:restartNumberingAfterBreak="0">
     <w:nsid w:val="397B5A21"/>
     <w:multiLevelType w:val="hybridMultilevel"/>
     <w:tmpl w:val="ADA29776"/>
@@ -32350,7 +33566,7 @@
       </w:pPr>
     </w:lvl>
   </w:abstractNum>
-  <w:abstractNum w:abstractNumId="36" w15:restartNumberingAfterBreak="0">
+  <w:abstractNum w:abstractNumId="39" w15:restartNumberingAfterBreak="0">
     <w:nsid w:val="3C0A00B6"/>
     <w:multiLevelType w:val="multilevel"/>
     <w:tmpl w:val="E9142BA6"/>
@@ -32499,7 +33715,7 @@
       </w:rPr>
     </w:lvl>
   </w:abstractNum>
-  <w:abstractNum w:abstractNumId="37" w15:restartNumberingAfterBreak="0">
+  <w:abstractNum w:abstractNumId="40" w15:restartNumberingAfterBreak="0">
     <w:nsid w:val="3C0C6424"/>
     <w:multiLevelType w:val="multilevel"/>
     <w:tmpl w:val="02CA3826"/>
@@ -32648,7 +33864,7 @@
       </w:rPr>
     </w:lvl>
   </w:abstractNum>
-  <w:abstractNum w:abstractNumId="38" w15:restartNumberingAfterBreak="0">
+  <w:abstractNum w:abstractNumId="41" w15:restartNumberingAfterBreak="0">
     <w:nsid w:val="3C28789E"/>
     <w:multiLevelType w:val="multilevel"/>
     <w:tmpl w:val="16868EB4"/>
@@ -32765,7 +33981,7 @@
       </w:pPr>
     </w:lvl>
   </w:abstractNum>
-  <w:abstractNum w:abstractNumId="39" w15:restartNumberingAfterBreak="0">
+  <w:abstractNum w:abstractNumId="42" w15:restartNumberingAfterBreak="0">
     <w:nsid w:val="3DA76EFD"/>
     <w:multiLevelType w:val="multilevel"/>
     <w:tmpl w:val="453EDB6A"/>
@@ -32914,7 +34130,7 @@
       </w:rPr>
     </w:lvl>
   </w:abstractNum>
-  <w:abstractNum w:abstractNumId="40" w15:restartNumberingAfterBreak="0">
+  <w:abstractNum w:abstractNumId="43" w15:restartNumberingAfterBreak="0">
     <w:nsid w:val="3E242BD2"/>
     <w:multiLevelType w:val="hybridMultilevel"/>
     <w:tmpl w:val="DE946252"/>
@@ -33003,7 +34219,7 @@
       </w:pPr>
     </w:lvl>
   </w:abstractNum>
-  <w:abstractNum w:abstractNumId="41" w15:restartNumberingAfterBreak="0">
+  <w:abstractNum w:abstractNumId="44" w15:restartNumberingAfterBreak="0">
     <w:nsid w:val="3EF20414"/>
     <w:multiLevelType w:val="multilevel"/>
     <w:tmpl w:val="DD384C82"/>
@@ -33116,7 +34332,7 @@
       </w:pPr>
     </w:lvl>
   </w:abstractNum>
-  <w:abstractNum w:abstractNumId="42" w15:restartNumberingAfterBreak="0">
+  <w:abstractNum w:abstractNumId="45" w15:restartNumberingAfterBreak="0">
     <w:nsid w:val="42590319"/>
     <w:multiLevelType w:val="multilevel"/>
     <w:tmpl w:val="25ACC05A"/>
@@ -33265,7 +34481,7 @@
       </w:rPr>
     </w:lvl>
   </w:abstractNum>
-  <w:abstractNum w:abstractNumId="43" w15:restartNumberingAfterBreak="0">
+  <w:abstractNum w:abstractNumId="46" w15:restartNumberingAfterBreak="0">
     <w:nsid w:val="438636E5"/>
     <w:multiLevelType w:val="multilevel"/>
     <w:tmpl w:val="776E4294"/>
@@ -33414,7 +34630,7 @@
       </w:rPr>
     </w:lvl>
   </w:abstractNum>
-  <w:abstractNum w:abstractNumId="44" w15:restartNumberingAfterBreak="0">
+  <w:abstractNum w:abstractNumId="47" w15:restartNumberingAfterBreak="0">
     <w:nsid w:val="439D30BC"/>
     <w:multiLevelType w:val="hybridMultilevel"/>
     <w:tmpl w:val="23E8FC9A"/>
@@ -33527,7 +34743,7 @@
       </w:rPr>
     </w:lvl>
   </w:abstractNum>
-  <w:abstractNum w:abstractNumId="45" w15:restartNumberingAfterBreak="0">
+  <w:abstractNum w:abstractNumId="48" w15:restartNumberingAfterBreak="0">
     <w:nsid w:val="44B81900"/>
     <w:multiLevelType w:val="multilevel"/>
     <w:tmpl w:val="7EF05744"/>
@@ -33676,7 +34892,7 @@
       </w:rPr>
     </w:lvl>
   </w:abstractNum>
-  <w:abstractNum w:abstractNumId="46" w15:restartNumberingAfterBreak="0">
+  <w:abstractNum w:abstractNumId="49" w15:restartNumberingAfterBreak="0">
     <w:nsid w:val="44F707DC"/>
     <w:multiLevelType w:val="hybridMultilevel"/>
     <w:tmpl w:val="3E2CA584"/>
@@ -33765,7 +34981,7 @@
       </w:pPr>
     </w:lvl>
   </w:abstractNum>
-  <w:abstractNum w:abstractNumId="47" w15:restartNumberingAfterBreak="0">
+  <w:abstractNum w:abstractNumId="50" w15:restartNumberingAfterBreak="0">
     <w:nsid w:val="45D663A7"/>
     <w:multiLevelType w:val="multilevel"/>
     <w:tmpl w:val="B604500A"/>
@@ -33878,7 +35094,7 @@
       </w:pPr>
     </w:lvl>
   </w:abstractNum>
-  <w:abstractNum w:abstractNumId="48" w15:restartNumberingAfterBreak="0">
+  <w:abstractNum w:abstractNumId="51" w15:restartNumberingAfterBreak="0">
     <w:nsid w:val="4649229B"/>
     <w:multiLevelType w:val="multilevel"/>
     <w:tmpl w:val="27983DF4"/>
@@ -33988,7 +35204,7 @@
       </w:rPr>
     </w:lvl>
   </w:abstractNum>
-  <w:abstractNum w:abstractNumId="49" w15:restartNumberingAfterBreak="0">
+  <w:abstractNum w:abstractNumId="52" w15:restartNumberingAfterBreak="0">
     <w:nsid w:val="466D0F61"/>
     <w:multiLevelType w:val="multilevel"/>
     <w:tmpl w:val="448617EA"/>
@@ -34137,7 +35353,7 @@
       </w:rPr>
     </w:lvl>
   </w:abstractNum>
-  <w:abstractNum w:abstractNumId="50" w15:restartNumberingAfterBreak="0">
+  <w:abstractNum w:abstractNumId="53" w15:restartNumberingAfterBreak="0">
     <w:nsid w:val="47D16DCC"/>
     <w:multiLevelType w:val="multilevel"/>
     <w:tmpl w:val="27041F1C"/>
@@ -34250,7 +35466,7 @@
       </w:pPr>
     </w:lvl>
   </w:abstractNum>
-  <w:abstractNum w:abstractNumId="51" w15:restartNumberingAfterBreak="0">
+  <w:abstractNum w:abstractNumId="54" w15:restartNumberingAfterBreak="0">
     <w:nsid w:val="47E86447"/>
     <w:multiLevelType w:val="multilevel"/>
     <w:tmpl w:val="88D4C08E"/>
@@ -34399,7 +35615,96 @@
       </w:rPr>
     </w:lvl>
   </w:abstractNum>
-  <w:abstractNum w:abstractNumId="52" w15:restartNumberingAfterBreak="0">
+  <w:abstractNum w:abstractNumId="55" w15:restartNumberingAfterBreak="0">
+    <w:nsid w:val="4B280024"/>
+    <w:multiLevelType w:val="hybridMultilevel"/>
+    <w:tmpl w:val="A2B0D618"/>
+    <w:lvl w:ilvl="0" w:tplc="93824788">
+      <w:start w:val="1"/>
+      <w:numFmt w:val="decimal"/>
+      <w:lvlText w:val="%1."/>
+      <w:lvlJc w:val="left"/>
+      <w:pPr>
+        <w:ind w:left="1080" w:hanging="360"/>
+      </w:pPr>
+      <w:rPr>
+        <w:rFonts w:hint="default"/>
+      </w:rPr>
+    </w:lvl>
+    <w:lvl w:ilvl="1" w:tplc="38090019" w:tentative="1">
+      <w:start w:val="1"/>
+      <w:numFmt w:val="lowerLetter"/>
+      <w:lvlText w:val="%2."/>
+      <w:lvlJc w:val="left"/>
+      <w:pPr>
+        <w:ind w:left="1800" w:hanging="360"/>
+      </w:pPr>
+    </w:lvl>
+    <w:lvl w:ilvl="2" w:tplc="3809001B" w:tentative="1">
+      <w:start w:val="1"/>
+      <w:numFmt w:val="lowerRoman"/>
+      <w:lvlText w:val="%3."/>
+      <w:lvlJc w:val="right"/>
+      <w:pPr>
+        <w:ind w:left="2520" w:hanging="180"/>
+      </w:pPr>
+    </w:lvl>
+    <w:lvl w:ilvl="3" w:tplc="3809000F" w:tentative="1">
+      <w:start w:val="1"/>
+      <w:numFmt w:val="decimal"/>
+      <w:lvlText w:val="%4."/>
+      <w:lvlJc w:val="left"/>
+      <w:pPr>
+        <w:ind w:left="3240" w:hanging="360"/>
+      </w:pPr>
+    </w:lvl>
+    <w:lvl w:ilvl="4" w:tplc="38090019" w:tentative="1">
+      <w:start w:val="1"/>
+      <w:numFmt w:val="lowerLetter"/>
+      <w:lvlText w:val="%5."/>
+      <w:lvlJc w:val="left"/>
+      <w:pPr>
+        <w:ind w:left="3960" w:hanging="360"/>
+      </w:pPr>
+    </w:lvl>
+    <w:lvl w:ilvl="5" w:tplc="3809001B" w:tentative="1">
+      <w:start w:val="1"/>
+      <w:numFmt w:val="lowerRoman"/>
+      <w:lvlText w:val="%6."/>
+      <w:lvlJc w:val="right"/>
+      <w:pPr>
+        <w:ind w:left="4680" w:hanging="180"/>
+      </w:pPr>
+    </w:lvl>
+    <w:lvl w:ilvl="6" w:tplc="3809000F" w:tentative="1">
+      <w:start w:val="1"/>
+      <w:numFmt w:val="decimal"/>
+      <w:lvlText w:val="%7."/>
+      <w:lvlJc w:val="left"/>
+      <w:pPr>
+        <w:ind w:left="5400" w:hanging="360"/>
+      </w:pPr>
+    </w:lvl>
+    <w:lvl w:ilvl="7" w:tplc="38090019" w:tentative="1">
+      <w:start w:val="1"/>
+      <w:numFmt w:val="lowerLetter"/>
+      <w:lvlText w:val="%8."/>
+      <w:lvlJc w:val="left"/>
+      <w:pPr>
+        <w:ind w:left="6120" w:hanging="360"/>
+      </w:pPr>
+    </w:lvl>
+    <w:lvl w:ilvl="8" w:tplc="3809001B" w:tentative="1">
+      <w:start w:val="1"/>
+      <w:numFmt w:val="lowerRoman"/>
+      <w:lvlText w:val="%9."/>
+      <w:lvlJc w:val="right"/>
+      <w:pPr>
+        <w:ind w:left="6840" w:hanging="180"/>
+      </w:pPr>
+    </w:lvl>
+  </w:abstractNum>
+  <w:abstractNum w:abstractNumId="56" w15:restartNumberingAfterBreak="0">
     <w:nsid w:val="4DB60B7E"/>
     <w:multiLevelType w:val="multilevel"/>
     <w:tmpl w:val="11D46BB4"/>
@@ -34548,7 +35853,7 @@
       </w:rPr>
     </w:lvl>
   </w:abstractNum>
-  <w:abstractNum w:abstractNumId="53" w15:restartNumberingAfterBreak="0">
+  <w:abstractNum w:abstractNumId="57" w15:restartNumberingAfterBreak="0">
     <w:nsid w:val="4DE92760"/>
     <w:multiLevelType w:val="multilevel"/>
     <w:tmpl w:val="84CACBAC"/>
@@ -34697,7 +36002,7 @@
       </w:rPr>
     </w:lvl>
   </w:abstractNum>
-  <w:abstractNum w:abstractNumId="54" w15:restartNumberingAfterBreak="0">
+  <w:abstractNum w:abstractNumId="58" w15:restartNumberingAfterBreak="0">
     <w:nsid w:val="4E78144C"/>
     <w:multiLevelType w:val="multilevel"/>
     <w:tmpl w:val="27983DF4"/>
@@ -34807,7 +36112,96 @@
       </w:rPr>
     </w:lvl>
   </w:abstractNum>
-  <w:abstractNum w:abstractNumId="55" w15:restartNumberingAfterBreak="0">
+  <w:abstractNum w:abstractNumId="59" w15:restartNumberingAfterBreak="0">
+    <w:nsid w:val="4FE01BCE"/>
+    <w:multiLevelType w:val="hybridMultilevel"/>
+    <w:tmpl w:val="D0169150"/>
+    <w:lvl w:ilvl="0" w:tplc="C874812A">
+      <w:start w:val="1"/>
+      <w:numFmt w:val="decimal"/>
+      <w:lvlText w:val="%1."/>
+      <w:lvlJc w:val="left"/>
+      <w:pPr>
+        <w:ind w:left="1080" w:hanging="360"/>
+      </w:pPr>
+      <w:rPr>
+        <w:rFonts w:hint="default"/>
+      </w:rPr>
+    </w:lvl>
+    <w:lvl w:ilvl="1" w:tplc="38090019" w:tentative="1">
+      <w:start w:val="1"/>
+      <w:numFmt w:val="lowerLetter"/>
+      <w:lvlText w:val="%2."/>
+      <w:lvlJc w:val="left"/>
+      <w:pPr>
+        <w:ind w:left="1800" w:hanging="360"/>
+      </w:pPr>
+    </w:lvl>
+    <w:lvl w:ilvl="2" w:tplc="3809001B" w:tentative="1">
+      <w:start w:val="1"/>
+      <w:numFmt w:val="lowerRoman"/>
+      <w:lvlText w:val="%3."/>
+      <w:lvlJc w:val="right"/>
+      <w:pPr>
+        <w:ind w:left="2520" w:hanging="180"/>
+      </w:pPr>
+    </w:lvl>
+    <w:lvl w:ilvl="3" w:tplc="3809000F" w:tentative="1">
+      <w:start w:val="1"/>
+      <w:numFmt w:val="decimal"/>
+      <w:lvlText w:val="%4."/>
+      <w:lvlJc w:val="left"/>
+      <w:pPr>
+        <w:ind w:left="3240" w:hanging="360"/>
+      </w:pPr>
+    </w:lvl>
+    <w:lvl w:ilvl="4" w:tplc="38090019" w:tentative="1">
+      <w:start w:val="1"/>
+      <w:numFmt w:val="lowerLetter"/>
+      <w:lvlText w:val="%5."/>
+      <w:lvlJc w:val="left"/>
+      <w:pPr>
+        <w:ind w:left="3960" w:hanging="360"/>
+      </w:pPr>
+    </w:lvl>
+    <w:lvl w:ilvl="5" w:tplc="3809001B" w:tentative="1">
+      <w:start w:val="1"/>
+      <w:numFmt w:val="lowerRoman"/>
+      <w:lvlText w:val="%6."/>
+      <w:lvlJc w:val="right"/>
+      <w:pPr>
+        <w:ind w:left="4680" w:hanging="180"/>
+      </w:pPr>
+    </w:lvl>
+    <w:lvl w:ilvl="6" w:tplc="3809000F" w:tentative="1">
+      <w:start w:val="1"/>
+      <w:numFmt w:val="decimal"/>
+      <w:lvlText w:val="%7."/>
+      <w:lvlJc w:val="left"/>
+      <w:pPr>
+        <w:ind w:left="5400" w:hanging="360"/>
+      </w:pPr>
+    </w:lvl>
+    <w:lvl w:ilvl="7" w:tplc="38090019" w:tentative="1">
+      <w:start w:val="1"/>
+      <w:numFmt w:val="lowerLetter"/>
+      <w:lvlText w:val="%8."/>
+      <w:lvlJc w:val="left"/>
+      <w:pPr>
+        <w:ind w:left="6120" w:hanging="360"/>
+      </w:pPr>
+    </w:lvl>
+    <w:lvl w:ilvl="8" w:tplc="3809001B" w:tentative="1">
+      <w:start w:val="1"/>
+      <w:numFmt w:val="lowerRoman"/>
+      <w:lvlText w:val="%9."/>
+      <w:lvlJc w:val="right"/>
+      <w:pPr>
+        <w:ind w:left="6840" w:hanging="180"/>
+      </w:pPr>
+    </w:lvl>
+  </w:abstractNum>
+  <w:abstractNum w:abstractNumId="60" w15:restartNumberingAfterBreak="0">
     <w:nsid w:val="4FFE0F0E"/>
     <w:multiLevelType w:val="multilevel"/>
     <w:tmpl w:val="84AAEE7A"/>
@@ -34956,7 +36350,7 @@
       </w:rPr>
     </w:lvl>
   </w:abstractNum>
-  <w:abstractNum w:abstractNumId="56" w15:restartNumberingAfterBreak="0">
+  <w:abstractNum w:abstractNumId="61" w15:restartNumberingAfterBreak="0">
     <w:nsid w:val="50447BAE"/>
     <w:multiLevelType w:val="multilevel"/>
     <w:tmpl w:val="44725B9C"/>
@@ -35105,7 +36499,7 @@
       </w:rPr>
     </w:lvl>
   </w:abstractNum>
-  <w:abstractNum w:abstractNumId="57" w15:restartNumberingAfterBreak="0">
+  <w:abstractNum w:abstractNumId="62" w15:restartNumberingAfterBreak="0">
     <w:nsid w:val="518A71DD"/>
     <w:multiLevelType w:val="multilevel"/>
     <w:tmpl w:val="5F6E8524"/>
@@ -35218,7 +36612,7 @@
       </w:pPr>
     </w:lvl>
   </w:abstractNum>
-  <w:abstractNum w:abstractNumId="58" w15:restartNumberingAfterBreak="0">
+  <w:abstractNum w:abstractNumId="63" w15:restartNumberingAfterBreak="0">
     <w:nsid w:val="51C53535"/>
     <w:multiLevelType w:val="multilevel"/>
     <w:tmpl w:val="04DCAB8E"/>
@@ -35331,7 +36725,7 @@
       </w:pPr>
     </w:lvl>
   </w:abstractNum>
-  <w:abstractNum w:abstractNumId="59" w15:restartNumberingAfterBreak="0">
+  <w:abstractNum w:abstractNumId="64" w15:restartNumberingAfterBreak="0">
     <w:nsid w:val="51E224A8"/>
     <w:multiLevelType w:val="hybridMultilevel"/>
     <w:tmpl w:val="F6969478"/>
@@ -35417,7 +36811,7 @@
       </w:pPr>
     </w:lvl>
   </w:abstractNum>
-  <w:abstractNum w:abstractNumId="60" w15:restartNumberingAfterBreak="0">
+  <w:abstractNum w:abstractNumId="65" w15:restartNumberingAfterBreak="0">
     <w:nsid w:val="51FB43FE"/>
     <w:multiLevelType w:val="hybridMultilevel"/>
     <w:tmpl w:val="7A70C1B6"/>
@@ -35506,7 +36900,7 @@
       </w:pPr>
     </w:lvl>
   </w:abstractNum>
-  <w:abstractNum w:abstractNumId="61" w15:restartNumberingAfterBreak="0">
+  <w:abstractNum w:abstractNumId="66" w15:restartNumberingAfterBreak="0">
     <w:nsid w:val="52676FC4"/>
     <w:multiLevelType w:val="multilevel"/>
     <w:tmpl w:val="B362310E"/>
@@ -35651,7 +37045,7 @@
       </w:rPr>
     </w:lvl>
   </w:abstractNum>
-  <w:abstractNum w:abstractNumId="62" w15:restartNumberingAfterBreak="0">
+  <w:abstractNum w:abstractNumId="67" w15:restartNumberingAfterBreak="0">
     <w:nsid w:val="5569756D"/>
     <w:multiLevelType w:val="multilevel"/>
     <w:tmpl w:val="131C9278"/>
@@ -35800,7 +37194,7 @@
       </w:rPr>
     </w:lvl>
   </w:abstractNum>
-  <w:abstractNum w:abstractNumId="63" w15:restartNumberingAfterBreak="0">
+  <w:abstractNum w:abstractNumId="68" w15:restartNumberingAfterBreak="0">
     <w:nsid w:val="56746DC5"/>
     <w:multiLevelType w:val="multilevel"/>
     <w:tmpl w:val="C9566098"/>
@@ -35949,7 +37343,7 @@
       </w:rPr>
     </w:lvl>
   </w:abstractNum>
-  <w:abstractNum w:abstractNumId="64" w15:restartNumberingAfterBreak="0">
+  <w:abstractNum w:abstractNumId="69" w15:restartNumberingAfterBreak="0">
     <w:nsid w:val="574E0BB2"/>
     <w:multiLevelType w:val="hybridMultilevel"/>
     <w:tmpl w:val="D222F55A"/>
@@ -36062,7 +37456,7 @@
       </w:rPr>
     </w:lvl>
   </w:abstractNum>
-  <w:abstractNum w:abstractNumId="65" w15:restartNumberingAfterBreak="0">
+  <w:abstractNum w:abstractNumId="70" w15:restartNumberingAfterBreak="0">
     <w:nsid w:val="57C27966"/>
     <w:multiLevelType w:val="hybridMultilevel"/>
     <w:tmpl w:val="38A68700"/>
@@ -36148,7 +37542,7 @@
       </w:pPr>
     </w:lvl>
   </w:abstractNum>
-  <w:abstractNum w:abstractNumId="66" w15:restartNumberingAfterBreak="0">
+  <w:abstractNum w:abstractNumId="71" w15:restartNumberingAfterBreak="0">
     <w:nsid w:val="59F550CD"/>
     <w:multiLevelType w:val="multilevel"/>
     <w:tmpl w:val="07BC22C4"/>
@@ -36297,7 +37691,7 @@
       </w:rPr>
     </w:lvl>
   </w:abstractNum>
-  <w:abstractNum w:abstractNumId="67" w15:restartNumberingAfterBreak="0">
+  <w:abstractNum w:abstractNumId="72" w15:restartNumberingAfterBreak="0">
     <w:nsid w:val="5A5B287E"/>
     <w:multiLevelType w:val="multilevel"/>
     <w:tmpl w:val="A52E7C0A"/>
@@ -36414,7 +37808,7 @@
       </w:pPr>
     </w:lvl>
   </w:abstractNum>
-  <w:abstractNum w:abstractNumId="68" w15:restartNumberingAfterBreak="0">
+  <w:abstractNum w:abstractNumId="73" w15:restartNumberingAfterBreak="0">
     <w:nsid w:val="60F60300"/>
     <w:multiLevelType w:val="multilevel"/>
     <w:tmpl w:val="7F626C5E"/>
@@ -36531,7 +37925,7 @@
       </w:pPr>
     </w:lvl>
   </w:abstractNum>
-  <w:abstractNum w:abstractNumId="69" w15:restartNumberingAfterBreak="0">
+  <w:abstractNum w:abstractNumId="74" w15:restartNumberingAfterBreak="0">
     <w:nsid w:val="618B5B3E"/>
     <w:multiLevelType w:val="multilevel"/>
     <w:tmpl w:val="44DC1BB2"/>
@@ -36680,7 +38074,7 @@
       </w:rPr>
     </w:lvl>
   </w:abstractNum>
-  <w:abstractNum w:abstractNumId="70" w15:restartNumberingAfterBreak="0">
+  <w:abstractNum w:abstractNumId="75" w15:restartNumberingAfterBreak="0">
     <w:nsid w:val="61F302D8"/>
     <w:multiLevelType w:val="multilevel"/>
     <w:tmpl w:val="8B4EDBCC"/>
@@ -36793,7 +38187,7 @@
       </w:pPr>
     </w:lvl>
   </w:abstractNum>
-  <w:abstractNum w:abstractNumId="71" w15:restartNumberingAfterBreak="0">
+  <w:abstractNum w:abstractNumId="76" w15:restartNumberingAfterBreak="0">
     <w:nsid w:val="63BA1890"/>
     <w:multiLevelType w:val="multilevel"/>
     <w:tmpl w:val="6930CC8C"/>
@@ -36913,7 +38307,7 @@
       </w:pPr>
     </w:lvl>
   </w:abstractNum>
-  <w:abstractNum w:abstractNumId="72" w15:restartNumberingAfterBreak="0">
+  <w:abstractNum w:abstractNumId="77" w15:restartNumberingAfterBreak="0">
     <w:nsid w:val="63FA2F4D"/>
     <w:multiLevelType w:val="multilevel"/>
     <w:tmpl w:val="BFC2EB1A"/>
@@ -37062,7 +38456,7 @@
       </w:rPr>
     </w:lvl>
   </w:abstractNum>
-  <w:abstractNum w:abstractNumId="73" w15:restartNumberingAfterBreak="0">
+  <w:abstractNum w:abstractNumId="78" w15:restartNumberingAfterBreak="0">
     <w:nsid w:val="64A67691"/>
     <w:multiLevelType w:val="multilevel"/>
     <w:tmpl w:val="DB3E59D0"/>
@@ -37211,7 +38605,7 @@
       </w:rPr>
     </w:lvl>
   </w:abstractNum>
-  <w:abstractNum w:abstractNumId="74" w15:restartNumberingAfterBreak="0">
+  <w:abstractNum w:abstractNumId="79" w15:restartNumberingAfterBreak="0">
     <w:nsid w:val="64C117FE"/>
     <w:multiLevelType w:val="multilevel"/>
     <w:tmpl w:val="5F16266A"/>
@@ -37360,7 +38754,7 @@
       </w:rPr>
     </w:lvl>
   </w:abstractNum>
-  <w:abstractNum w:abstractNumId="75" w15:restartNumberingAfterBreak="0">
+  <w:abstractNum w:abstractNumId="80" w15:restartNumberingAfterBreak="0">
     <w:nsid w:val="64C24351"/>
     <w:multiLevelType w:val="multilevel"/>
     <w:tmpl w:val="6364934C"/>
@@ -37509,7 +38903,7 @@
       </w:rPr>
     </w:lvl>
   </w:abstractNum>
-  <w:abstractNum w:abstractNumId="76" w15:restartNumberingAfterBreak="0">
+  <w:abstractNum w:abstractNumId="81" w15:restartNumberingAfterBreak="0">
     <w:nsid w:val="65117775"/>
     <w:multiLevelType w:val="multilevel"/>
     <w:tmpl w:val="4D624144"/>
@@ -37658,7 +39052,7 @@
       </w:rPr>
     </w:lvl>
   </w:abstractNum>
-  <w:abstractNum w:abstractNumId="77" w15:restartNumberingAfterBreak="0">
+  <w:abstractNum w:abstractNumId="82" w15:restartNumberingAfterBreak="0">
     <w:nsid w:val="664F288E"/>
     <w:multiLevelType w:val="multilevel"/>
     <w:tmpl w:val="BAE43A28"/>
@@ -37775,7 +39169,7 @@
       </w:pPr>
     </w:lvl>
   </w:abstractNum>
-  <w:abstractNum w:abstractNumId="78" w15:restartNumberingAfterBreak="0">
+  <w:abstractNum w:abstractNumId="83" w15:restartNumberingAfterBreak="0">
     <w:nsid w:val="66EC348A"/>
     <w:multiLevelType w:val="hybridMultilevel"/>
     <w:tmpl w:val="4FCCC324"/>
@@ -37864,7 +39258,7 @@
       </w:pPr>
     </w:lvl>
   </w:abstractNum>
-  <w:abstractNum w:abstractNumId="79" w15:restartNumberingAfterBreak="0">
+  <w:abstractNum w:abstractNumId="84" w15:restartNumberingAfterBreak="0">
     <w:nsid w:val="67656429"/>
     <w:multiLevelType w:val="hybridMultilevel"/>
     <w:tmpl w:val="4FCCC324"/>
@@ -37953,7 +39347,7 @@
       </w:pPr>
     </w:lvl>
   </w:abstractNum>
-  <w:abstractNum w:abstractNumId="80" w15:restartNumberingAfterBreak="0">
+  <w:abstractNum w:abstractNumId="85" w15:restartNumberingAfterBreak="0">
     <w:nsid w:val="684625D6"/>
     <w:multiLevelType w:val="hybridMultilevel"/>
     <w:tmpl w:val="85A8FC70"/>
@@ -38042,7 +39436,7 @@
       </w:pPr>
     </w:lvl>
   </w:abstractNum>
-  <w:abstractNum w:abstractNumId="81" w15:restartNumberingAfterBreak="0">
+  <w:abstractNum w:abstractNumId="86" w15:restartNumberingAfterBreak="0">
     <w:nsid w:val="689A27D1"/>
     <w:multiLevelType w:val="multilevel"/>
     <w:tmpl w:val="5CC8E6B2"/>
@@ -38191,7 +39585,7 @@
       </w:rPr>
     </w:lvl>
   </w:abstractNum>
-  <w:abstractNum w:abstractNumId="82" w15:restartNumberingAfterBreak="0">
+  <w:abstractNum w:abstractNumId="87" w15:restartNumberingAfterBreak="0">
     <w:nsid w:val="6927540A"/>
     <w:multiLevelType w:val="multilevel"/>
     <w:tmpl w:val="91EA46C6"/>
@@ -38340,7 +39734,7 @@
       </w:rPr>
     </w:lvl>
   </w:abstractNum>
-  <w:abstractNum w:abstractNumId="83" w15:restartNumberingAfterBreak="0">
+  <w:abstractNum w:abstractNumId="88" w15:restartNumberingAfterBreak="0">
     <w:nsid w:val="69F9385A"/>
     <w:multiLevelType w:val="hybridMultilevel"/>
     <w:tmpl w:val="07CEA40E"/>
@@ -38453,7 +39847,7 @@
       </w:rPr>
     </w:lvl>
   </w:abstractNum>
-  <w:abstractNum w:abstractNumId="84" w15:restartNumberingAfterBreak="0">
+  <w:abstractNum w:abstractNumId="89" w15:restartNumberingAfterBreak="0">
     <w:nsid w:val="6A5503E0"/>
     <w:multiLevelType w:val="multilevel"/>
     <w:tmpl w:val="C5584B04"/>
@@ -38602,7 +39996,7 @@
       </w:rPr>
     </w:lvl>
   </w:abstractNum>
-  <w:abstractNum w:abstractNumId="85" w15:restartNumberingAfterBreak="0">
+  <w:abstractNum w:abstractNumId="90" w15:restartNumberingAfterBreak="0">
     <w:nsid w:val="6B4C7FBB"/>
     <w:multiLevelType w:val="multilevel"/>
     <w:tmpl w:val="023AEC7A"/>
@@ -38751,7 +40145,7 @@
       </w:rPr>
     </w:lvl>
   </w:abstractNum>
-  <w:abstractNum w:abstractNumId="86" w15:restartNumberingAfterBreak="0">
+  <w:abstractNum w:abstractNumId="91" w15:restartNumberingAfterBreak="0">
     <w:nsid w:val="6CF25363"/>
     <w:multiLevelType w:val="multilevel"/>
     <w:tmpl w:val="775A42BA"/>
@@ -38900,7 +40294,96 @@
       </w:rPr>
     </w:lvl>
   </w:abstractNum>
-  <w:abstractNum w:abstractNumId="87" w15:restartNumberingAfterBreak="0">
+  <w:abstractNum w:abstractNumId="92" w15:restartNumberingAfterBreak="0">
+    <w:nsid w:val="6E4511EC"/>
+    <w:multiLevelType w:val="hybridMultilevel"/>
+    <w:tmpl w:val="9C784C62"/>
+    <w:lvl w:ilvl="0" w:tplc="38090019">
+      <w:start w:val="1"/>
+      <w:numFmt w:val="lowerLetter"/>
+      <w:lvlText w:val="%1."/>
+      <w:lvlJc w:val="left"/>
+      <w:pPr>
+        <w:ind w:left="720" w:hanging="360"/>
+      </w:pPr>
+      <w:rPr>
+        <w:rFonts w:hint="default"/>
+      </w:rPr>
+    </w:lvl>
+    <w:lvl w:ilvl="1" w:tplc="38090019" w:tentative="1">
+      <w:start w:val="1"/>
+      <w:numFmt w:val="lowerLetter"/>
+      <w:lvlText w:val="%2."/>
+      <w:lvlJc w:val="left"/>
+      <w:pPr>
+        <w:ind w:left="1440" w:hanging="360"/>
+      </w:pPr>
+    </w:lvl>
+    <w:lvl w:ilvl="2" w:tplc="3809001B" w:tentative="1">
+      <w:start w:val="1"/>
+      <w:numFmt w:val="lowerRoman"/>
+      <w:lvlText w:val="%3."/>
+      <w:lvlJc w:val="right"/>
+      <w:pPr>
+        <w:ind w:left="2160" w:hanging="180"/>
+      </w:pPr>
+    </w:lvl>
+    <w:lvl w:ilvl="3" w:tplc="3809000F" w:tentative="1">
+      <w:start w:val="1"/>
+      <w:numFmt w:val="decimal"/>
+      <w:lvlText w:val="%4."/>
+      <w:lvlJc w:val="left"/>
+      <w:pPr>
+        <w:ind w:left="2880" w:hanging="360"/>
+      </w:pPr>
+    </w:lvl>
+    <w:lvl w:ilvl="4" w:tplc="38090019" w:tentative="1">
+      <w:start w:val="1"/>
+      <w:numFmt w:val="lowerLetter"/>
+      <w:lvlText w:val="%5."/>
+      <w:lvlJc w:val="left"/>
+      <w:pPr>
+        <w:ind w:left="3600" w:hanging="360"/>
+      </w:pPr>
+    </w:lvl>
+    <w:lvl w:ilvl="5" w:tplc="3809001B" w:tentative="1">
+      <w:start w:val="1"/>
+      <w:numFmt w:val="lowerRoman"/>
+      <w:lvlText w:val="%6."/>
+      <w:lvlJc w:val="right"/>
+      <w:pPr>
+        <w:ind w:left="4320" w:hanging="180"/>
+      </w:pPr>
+    </w:lvl>
+    <w:lvl w:ilvl="6" w:tplc="3809000F" w:tentative="1">
+      <w:start w:val="1"/>
+      <w:numFmt w:val="decimal"/>
+      <w:lvlText w:val="%7."/>
+      <w:lvlJc w:val="left"/>
+      <w:pPr>
+        <w:ind w:left="5040" w:hanging="360"/>
+      </w:pPr>
+    </w:lvl>
+    <w:lvl w:ilvl="7" w:tplc="38090019" w:tentative="1">
+      <w:start w:val="1"/>
+      <w:numFmt w:val="lowerLetter"/>
+      <w:lvlText w:val="%8."/>
+      <w:lvlJc w:val="left"/>
+      <w:pPr>
+        <w:ind w:left="5760" w:hanging="360"/>
+      </w:pPr>
+    </w:lvl>
+    <w:lvl w:ilvl="8" w:tplc="3809001B" w:tentative="1">
+      <w:start w:val="1"/>
+      <w:numFmt w:val="lowerRoman"/>
+      <w:lvlText w:val="%9."/>
+      <w:lvlJc w:val="right"/>
+      <w:pPr>
+        <w:ind w:left="6480" w:hanging="180"/>
+      </w:pPr>
+    </w:lvl>
+  </w:abstractNum>
+  <w:abstractNum w:abstractNumId="93" w15:restartNumberingAfterBreak="0">
     <w:nsid w:val="6F19513F"/>
     <w:multiLevelType w:val="multilevel"/>
     <w:tmpl w:val="3B045FF8"/>
@@ -39017,7 +40500,7 @@
       </w:pPr>
     </w:lvl>
   </w:abstractNum>
-  <w:abstractNum w:abstractNumId="88" w15:restartNumberingAfterBreak="0">
+  <w:abstractNum w:abstractNumId="94" w15:restartNumberingAfterBreak="0">
     <w:nsid w:val="73E146AD"/>
     <w:multiLevelType w:val="hybridMultilevel"/>
     <w:tmpl w:val="8C700A78"/>
@@ -39106,7 +40589,7 @@
       </w:pPr>
     </w:lvl>
   </w:abstractNum>
-  <w:abstractNum w:abstractNumId="89" w15:restartNumberingAfterBreak="0">
+  <w:abstractNum w:abstractNumId="95" w15:restartNumberingAfterBreak="0">
     <w:nsid w:val="74332B2A"/>
     <w:multiLevelType w:val="multilevel"/>
     <w:tmpl w:val="473884E0"/>
@@ -39255,7 +40738,7 @@
       </w:rPr>
     </w:lvl>
   </w:abstractNum>
-  <w:abstractNum w:abstractNumId="90" w15:restartNumberingAfterBreak="0">
+  <w:abstractNum w:abstractNumId="96" w15:restartNumberingAfterBreak="0">
     <w:nsid w:val="748E433B"/>
     <w:multiLevelType w:val="hybridMultilevel"/>
     <w:tmpl w:val="C77C960A"/>
@@ -39368,7 +40851,7 @@
       </w:rPr>
     </w:lvl>
   </w:abstractNum>
-  <w:abstractNum w:abstractNumId="91" w15:restartNumberingAfterBreak="0">
+  <w:abstractNum w:abstractNumId="97" w15:restartNumberingAfterBreak="0">
     <w:nsid w:val="74C203C5"/>
     <w:multiLevelType w:val="multilevel"/>
     <w:tmpl w:val="00808DAC"/>
@@ -39513,7 +40996,7 @@
       </w:rPr>
     </w:lvl>
   </w:abstractNum>
-  <w:abstractNum w:abstractNumId="92" w15:restartNumberingAfterBreak="0">
+  <w:abstractNum w:abstractNumId="98" w15:restartNumberingAfterBreak="0">
     <w:nsid w:val="75075FB8"/>
     <w:multiLevelType w:val="multilevel"/>
     <w:tmpl w:val="B5BC94D8"/>
@@ -39634,7 +41117,7 @@
       </w:pPr>
     </w:lvl>
   </w:abstractNum>
-  <w:abstractNum w:abstractNumId="93" w15:restartNumberingAfterBreak="0">
+  <w:abstractNum w:abstractNumId="99" w15:restartNumberingAfterBreak="0">
     <w:nsid w:val="755810B0"/>
     <w:multiLevelType w:val="multilevel"/>
     <w:tmpl w:val="4906C596"/>
@@ -39778,7 +41261,7 @@
       </w:rPr>
     </w:lvl>
   </w:abstractNum>
-  <w:abstractNum w:abstractNumId="94" w15:restartNumberingAfterBreak="0">
+  <w:abstractNum w:abstractNumId="100" w15:restartNumberingAfterBreak="0">
     <w:nsid w:val="75FA5ABD"/>
     <w:multiLevelType w:val="multilevel"/>
     <w:tmpl w:val="B746A5D4"/>
@@ -39927,7 +41410,7 @@
       </w:rPr>
     </w:lvl>
   </w:abstractNum>
-  <w:abstractNum w:abstractNumId="95" w15:restartNumberingAfterBreak="0">
+  <w:abstractNum w:abstractNumId="101" w15:restartNumberingAfterBreak="0">
     <w:nsid w:val="762C57EF"/>
     <w:multiLevelType w:val="hybridMultilevel"/>
     <w:tmpl w:val="4FCCC324"/>
@@ -40016,7 +41499,7 @@
       </w:pPr>
     </w:lvl>
   </w:abstractNum>
-  <w:abstractNum w:abstractNumId="96" w15:restartNumberingAfterBreak="0">
+  <w:abstractNum w:abstractNumId="102" w15:restartNumberingAfterBreak="0">
     <w:nsid w:val="79366AE8"/>
     <w:multiLevelType w:val="multilevel"/>
     <w:tmpl w:val="0338F2EC"/>
@@ -40165,7 +41648,7 @@
       </w:rPr>
     </w:lvl>
   </w:abstractNum>
-  <w:abstractNum w:abstractNumId="97" w15:restartNumberingAfterBreak="0">
+  <w:abstractNum w:abstractNumId="103" w15:restartNumberingAfterBreak="0">
     <w:nsid w:val="7C0D4A64"/>
     <w:multiLevelType w:val="multilevel"/>
     <w:tmpl w:val="461C287A"/>
@@ -40278,7 +41761,7 @@
       </w:rPr>
     </w:lvl>
   </w:abstractNum>
-  <w:abstractNum w:abstractNumId="98" w15:restartNumberingAfterBreak="0">
+  <w:abstractNum w:abstractNumId="104" w15:restartNumberingAfterBreak="0">
     <w:nsid w:val="7F996247"/>
     <w:multiLevelType w:val="multilevel"/>
     <w:tmpl w:val="0D200B20"/>
@@ -40427,7 +41910,7 @@
       </w:rPr>
     </w:lvl>
   </w:abstractNum>
-  <w:abstractNum w:abstractNumId="99" w15:restartNumberingAfterBreak="0">
+  <w:abstractNum w:abstractNumId="105" w15:restartNumberingAfterBreak="0">
     <w:nsid w:val="7FD15402"/>
     <w:multiLevelType w:val="multilevel"/>
     <w:tmpl w:val="CDE68FB2"/>
@@ -40541,61 +42024,61 @@
     </w:lvl>
   </w:abstractNum>
   <w:num w:numId="1" w16cid:durableId="1068961658">
-    <w:abstractNumId w:val="40"/>
+    <w:abstractNumId w:val="43"/>
   </w:num>
   <w:num w:numId="2" w16cid:durableId="1907108454">
-    <w:abstractNumId w:val="80"/>
+    <w:abstractNumId w:val="85"/>
   </w:num>
   <w:num w:numId="3" w16cid:durableId="515658491">
     <w:abstractNumId w:val="5"/>
   </w:num>
   <w:num w:numId="4" w16cid:durableId="1351177237">
-    <w:abstractNumId w:val="91"/>
+    <w:abstractNumId w:val="97"/>
   </w:num>
   <w:num w:numId="5" w16cid:durableId="582110132">
     <w:abstractNumId w:val="2"/>
   </w:num>
   <w:num w:numId="6" w16cid:durableId="165752820">
-    <w:abstractNumId w:val="61"/>
+    <w:abstractNumId w:val="66"/>
   </w:num>
   <w:num w:numId="7" w16cid:durableId="126747366">
-    <w:abstractNumId w:val="99"/>
+    <w:abstractNumId w:val="105"/>
   </w:num>
   <w:num w:numId="8" w16cid:durableId="1919054196">
-    <w:abstractNumId w:val="33"/>
+    <w:abstractNumId w:val="36"/>
   </w:num>
   <w:num w:numId="9" w16cid:durableId="739793448">
-    <w:abstractNumId w:val="71"/>
+    <w:abstractNumId w:val="76"/>
   </w:num>
   <w:num w:numId="10" w16cid:durableId="1431196742">
-    <w:abstractNumId w:val="48"/>
+    <w:abstractNumId w:val="51"/>
   </w:num>
   <w:num w:numId="11" w16cid:durableId="511839358">
+    <w:abstractNumId w:val="91"/>
+  </w:num>
+  <w:num w:numId="12" w16cid:durableId="918713115">
+    <w:abstractNumId w:val="89"/>
+  </w:num>
+  <w:num w:numId="13" w16cid:durableId="968320169">
+    <w:abstractNumId w:val="34"/>
+  </w:num>
+  <w:num w:numId="14" w16cid:durableId="1219902029">
+    <w:abstractNumId w:val="98"/>
+  </w:num>
+  <w:num w:numId="15" w16cid:durableId="1788159894">
+    <w:abstractNumId w:val="23"/>
+  </w:num>
+  <w:num w:numId="16" w16cid:durableId="1681739829">
     <w:abstractNumId w:val="86"/>
   </w:num>
-  <w:num w:numId="12" w16cid:durableId="918713115">
-    <w:abstractNumId w:val="84"/>
-  </w:num>
-  <w:num w:numId="13" w16cid:durableId="968320169">
-    <w:abstractNumId w:val="31"/>
-  </w:num>
-  <w:num w:numId="14" w16cid:durableId="1219902029">
-    <w:abstractNumId w:val="92"/>
-  </w:num>
-  <w:num w:numId="15" w16cid:durableId="1788159894">
-    <w:abstractNumId w:val="22"/>
-  </w:num>
-  <w:num w:numId="16" w16cid:durableId="1681739829">
-    <w:abstractNumId w:val="81"/>
-  </w:num>
   <w:num w:numId="17" w16cid:durableId="254748944">
-    <w:abstractNumId w:val="39"/>
+    <w:abstractNumId w:val="42"/>
   </w:num>
   <w:num w:numId="18" w16cid:durableId="75826998">
     <w:abstractNumId w:val="12"/>
   </w:num>
   <w:num w:numId="19" w16cid:durableId="78723472">
-    <w:abstractNumId w:val="47"/>
+    <w:abstractNumId w:val="50"/>
   </w:num>
   <w:num w:numId="20" w16cid:durableId="1715427650">
     <w:abstractNumId w:val="3"/>
@@ -40607,37 +42090,37 @@
     <w:abstractNumId w:val="6"/>
   </w:num>
   <w:num w:numId="23" w16cid:durableId="997223890">
-    <w:abstractNumId w:val="32"/>
+    <w:abstractNumId w:val="35"/>
   </w:num>
   <w:num w:numId="24" w16cid:durableId="705301292">
-    <w:abstractNumId w:val="52"/>
+    <w:abstractNumId w:val="56"/>
   </w:num>
   <w:num w:numId="25" w16cid:durableId="1323704180">
-    <w:abstractNumId w:val="43"/>
+    <w:abstractNumId w:val="46"/>
   </w:num>
   <w:num w:numId="26" w16cid:durableId="88163219">
-    <w:abstractNumId w:val="73"/>
+    <w:abstractNumId w:val="78"/>
   </w:num>
   <w:num w:numId="27" w16cid:durableId="1143280670">
     <w:abstractNumId w:val="7"/>
   </w:num>
   <w:num w:numId="28" w16cid:durableId="1729957211">
-    <w:abstractNumId w:val="36"/>
+    <w:abstractNumId w:val="39"/>
   </w:num>
   <w:num w:numId="29" w16cid:durableId="2090272202">
     <w:abstractNumId w:val="1"/>
   </w:num>
   <w:num w:numId="30" w16cid:durableId="581721969">
-    <w:abstractNumId w:val="55"/>
+    <w:abstractNumId w:val="60"/>
   </w:num>
   <w:num w:numId="31" w16cid:durableId="1599020321">
-    <w:abstractNumId w:val="42"/>
+    <w:abstractNumId w:val="45"/>
   </w:num>
   <w:num w:numId="32" w16cid:durableId="861548426">
-    <w:abstractNumId w:val="28"/>
+    <w:abstractNumId w:val="30"/>
   </w:num>
   <w:num w:numId="33" w16cid:durableId="1693190561">
-    <w:abstractNumId w:val="96"/>
+    <w:abstractNumId w:val="102"/>
   </w:num>
   <w:num w:numId="34" w16cid:durableId="1143157002">
     <w:abstractNumId w:val="15"/>
@@ -40646,97 +42129,97 @@
     <w:abstractNumId w:val="17"/>
   </w:num>
   <w:num w:numId="36" w16cid:durableId="2132240226">
-    <w:abstractNumId w:val="63"/>
+    <w:abstractNumId w:val="68"/>
   </w:num>
   <w:num w:numId="37" w16cid:durableId="2037850699">
-    <w:abstractNumId w:val="74"/>
+    <w:abstractNumId w:val="79"/>
   </w:num>
   <w:num w:numId="38" w16cid:durableId="1499346837">
-    <w:abstractNumId w:val="85"/>
+    <w:abstractNumId w:val="90"/>
   </w:num>
   <w:num w:numId="39" w16cid:durableId="1523515924">
     <w:abstractNumId w:val="10"/>
   </w:num>
   <w:num w:numId="40" w16cid:durableId="341395347">
-    <w:abstractNumId w:val="93"/>
+    <w:abstractNumId w:val="99"/>
   </w:num>
   <w:num w:numId="41" w16cid:durableId="1678968780">
-    <w:abstractNumId w:val="25"/>
+    <w:abstractNumId w:val="26"/>
   </w:num>
   <w:num w:numId="42" w16cid:durableId="918444369">
-    <w:abstractNumId w:val="37"/>
+    <w:abstractNumId w:val="40"/>
   </w:num>
   <w:num w:numId="43" w16cid:durableId="2143688203">
-    <w:abstractNumId w:val="38"/>
+    <w:abstractNumId w:val="41"/>
   </w:num>
   <w:num w:numId="44" w16cid:durableId="1590309081">
-    <w:abstractNumId w:val="68"/>
+    <w:abstractNumId w:val="73"/>
   </w:num>
   <w:num w:numId="45" w16cid:durableId="1486164429">
-    <w:abstractNumId w:val="51"/>
+    <w:abstractNumId w:val="54"/>
   </w:num>
   <w:num w:numId="46" w16cid:durableId="981618671">
-    <w:abstractNumId w:val="75"/>
+    <w:abstractNumId w:val="80"/>
   </w:num>
   <w:num w:numId="47" w16cid:durableId="383527639">
-    <w:abstractNumId w:val="97"/>
+    <w:abstractNumId w:val="103"/>
   </w:num>
   <w:num w:numId="48" w16cid:durableId="1928270427">
     <w:abstractNumId w:val="8"/>
   </w:num>
   <w:num w:numId="49" w16cid:durableId="200098451">
-    <w:abstractNumId w:val="46"/>
+    <w:abstractNumId w:val="49"/>
   </w:num>
   <w:num w:numId="50" w16cid:durableId="374280399">
+    <w:abstractNumId w:val="67"/>
+  </w:num>
+  <w:num w:numId="51" w16cid:durableId="1440221706">
+    <w:abstractNumId w:val="87"/>
+  </w:num>
+  <w:num w:numId="52" w16cid:durableId="1669938459">
+    <w:abstractNumId w:val="101"/>
+  </w:num>
+  <w:num w:numId="53" w16cid:durableId="1278290941">
+    <w:abstractNumId w:val="83"/>
+  </w:num>
+  <w:num w:numId="54" w16cid:durableId="1316568517">
+    <w:abstractNumId w:val="84"/>
+  </w:num>
+  <w:num w:numId="55" w16cid:durableId="1442186251">
+    <w:abstractNumId w:val="64"/>
+  </w:num>
+  <w:num w:numId="56" w16cid:durableId="532890408">
+    <w:abstractNumId w:val="28"/>
+  </w:num>
+  <w:num w:numId="57" w16cid:durableId="294986353">
+    <w:abstractNumId w:val="44"/>
+  </w:num>
+  <w:num w:numId="58" w16cid:durableId="2092114846">
+    <w:abstractNumId w:val="53"/>
+  </w:num>
+  <w:num w:numId="59" w16cid:durableId="1470588389">
+    <w:abstractNumId w:val="75"/>
+  </w:num>
+  <w:num w:numId="60" w16cid:durableId="169370004">
     <w:abstractNumId w:val="62"/>
   </w:num>
-  <w:num w:numId="51" w16cid:durableId="1440221706">
-    <w:abstractNumId w:val="82"/>
-  </w:num>
-  <w:num w:numId="52" w16cid:durableId="1669938459">
-    <w:abstractNumId w:val="95"/>
-  </w:num>
-  <w:num w:numId="53" w16cid:durableId="1278290941">
-    <w:abstractNumId w:val="78"/>
-  </w:num>
-  <w:num w:numId="54" w16cid:durableId="1316568517">
-    <w:abstractNumId w:val="79"/>
-  </w:num>
-  <w:num w:numId="55" w16cid:durableId="1442186251">
-    <w:abstractNumId w:val="59"/>
-  </w:num>
-  <w:num w:numId="56" w16cid:durableId="532890408">
-    <w:abstractNumId w:val="26"/>
-  </w:num>
-  <w:num w:numId="57" w16cid:durableId="294986353">
-    <w:abstractNumId w:val="41"/>
-  </w:num>
-  <w:num w:numId="58" w16cid:durableId="2092114846">
-    <w:abstractNumId w:val="50"/>
-  </w:num>
-  <w:num w:numId="59" w16cid:durableId="1470588389">
-    <w:abstractNumId w:val="70"/>
-  </w:num>
-  <w:num w:numId="60" w16cid:durableId="169370004">
-    <w:abstractNumId w:val="57"/>
-  </w:num>
   <w:num w:numId="61" w16cid:durableId="1808165810">
-    <w:abstractNumId w:val="72"/>
+    <w:abstractNumId w:val="77"/>
   </w:num>
   <w:num w:numId="62" w16cid:durableId="2009938560">
-    <w:abstractNumId w:val="98"/>
+    <w:abstractNumId w:val="104"/>
   </w:num>
   <w:num w:numId="63" w16cid:durableId="672492081">
     <w:abstractNumId w:val="19"/>
   </w:num>
   <w:num w:numId="64" w16cid:durableId="1386445174">
-    <w:abstractNumId w:val="83"/>
+    <w:abstractNumId w:val="88"/>
   </w:num>
   <w:num w:numId="65" w16cid:durableId="76219198">
     <w:abstractNumId w:val="9"/>
   </w:num>
   <w:num w:numId="66" w16cid:durableId="391200867">
-    <w:abstractNumId w:val="67"/>
+    <w:abstractNumId w:val="72"/>
   </w:num>
   <w:num w:numId="67" w16cid:durableId="2107461407">
     <w:abstractNumId w:val="16"/>
@@ -40745,19 +42228,19 @@
     <w:abstractNumId w:val="11"/>
   </w:num>
   <w:num w:numId="69" w16cid:durableId="1885214907">
-    <w:abstractNumId w:val="58"/>
+    <w:abstractNumId w:val="63"/>
   </w:num>
   <w:num w:numId="70" w16cid:durableId="148789252">
-    <w:abstractNumId w:val="77"/>
+    <w:abstractNumId w:val="82"/>
   </w:num>
   <w:num w:numId="71" w16cid:durableId="665788067">
-    <w:abstractNumId w:val="87"/>
+    <w:abstractNumId w:val="93"/>
   </w:num>
   <w:num w:numId="72" w16cid:durableId="1476794392">
-    <w:abstractNumId w:val="30"/>
+    <w:abstractNumId w:val="33"/>
   </w:num>
   <w:num w:numId="73" w16cid:durableId="1105493586">
-    <w:abstractNumId w:val="65"/>
+    <w:abstractNumId w:val="70"/>
     <w:lvlOverride w:ilvl="0">
       <w:startOverride w:val="1"/>
     </w:lvlOverride>
@@ -40787,7 +42270,7 @@
     </w:lvlOverride>
   </w:num>
   <w:num w:numId="74" w16cid:durableId="122814833">
-    <w:abstractNumId w:val="90"/>
+    <w:abstractNumId w:val="96"/>
   </w:num>
   <w:num w:numId="75" w16cid:durableId="1831828749">
     <w:abstractNumId w:val="20"/>
@@ -40818,7 +42301,7 @@
     </w:lvlOverride>
   </w:num>
   <w:num w:numId="76" w16cid:durableId="359863769">
-    <w:abstractNumId w:val="27"/>
+    <w:abstractNumId w:val="29"/>
     <w:lvlOverride w:ilvl="0">
       <w:startOverride w:val="1"/>
     </w:lvlOverride>
@@ -40846,52 +42329,52 @@
     </w:lvlOverride>
   </w:num>
   <w:num w:numId="77" w16cid:durableId="2065137232">
-    <w:abstractNumId w:val="23"/>
+    <w:abstractNumId w:val="24"/>
   </w:num>
   <w:num w:numId="78" w16cid:durableId="1529296501">
-    <w:abstractNumId w:val="89"/>
+    <w:abstractNumId w:val="95"/>
   </w:num>
   <w:num w:numId="79" w16cid:durableId="2001348830">
     <w:abstractNumId w:val="21"/>
   </w:num>
   <w:num w:numId="80" w16cid:durableId="527260130">
-    <w:abstractNumId w:val="56"/>
+    <w:abstractNumId w:val="61"/>
   </w:num>
   <w:num w:numId="81" w16cid:durableId="1786382706">
-    <w:abstractNumId w:val="69"/>
+    <w:abstractNumId w:val="74"/>
   </w:num>
   <w:num w:numId="82" w16cid:durableId="1799106201">
-    <w:abstractNumId w:val="34"/>
+    <w:abstractNumId w:val="37"/>
   </w:num>
   <w:num w:numId="83" w16cid:durableId="256134026">
-    <w:abstractNumId w:val="53"/>
+    <w:abstractNumId w:val="57"/>
   </w:num>
   <w:num w:numId="84" w16cid:durableId="1537428573">
-    <w:abstractNumId w:val="88"/>
+    <w:abstractNumId w:val="94"/>
   </w:num>
   <w:num w:numId="85" w16cid:durableId="1742406223">
-    <w:abstractNumId w:val="60"/>
+    <w:abstractNumId w:val="65"/>
   </w:num>
   <w:num w:numId="86" w16cid:durableId="449251417">
     <w:abstractNumId w:val="4"/>
   </w:num>
   <w:num w:numId="87" w16cid:durableId="234709234">
-    <w:abstractNumId w:val="76"/>
+    <w:abstractNumId w:val="81"/>
   </w:num>
   <w:num w:numId="88" w16cid:durableId="756709549">
-    <w:abstractNumId w:val="94"/>
+    <w:abstractNumId w:val="100"/>
   </w:num>
   <w:num w:numId="89" w16cid:durableId="327446260">
-    <w:abstractNumId w:val="45"/>
+    <w:abstractNumId w:val="48"/>
   </w:num>
   <w:num w:numId="90" w16cid:durableId="1586110037">
-    <w:abstractNumId w:val="49"/>
+    <w:abstractNumId w:val="52"/>
   </w:num>
   <w:num w:numId="91" w16cid:durableId="533152975">
-    <w:abstractNumId w:val="66"/>
+    <w:abstractNumId w:val="71"/>
   </w:num>
   <w:num w:numId="92" w16cid:durableId="1010177395">
-    <w:abstractNumId w:val="24"/>
+    <w:abstractNumId w:val="25"/>
   </w:num>
   <w:num w:numId="93" w16cid:durableId="1378167588">
     <w:abstractNumId w:val="0"/>
@@ -40900,22 +42383,40 @@
     <w:abstractNumId w:val="14"/>
   </w:num>
   <w:num w:numId="95" w16cid:durableId="1914854714">
-    <w:abstractNumId w:val="64"/>
+    <w:abstractNumId w:val="69"/>
   </w:num>
   <w:num w:numId="96" w16cid:durableId="1734620193">
-    <w:abstractNumId w:val="44"/>
+    <w:abstractNumId w:val="47"/>
   </w:num>
   <w:num w:numId="97" w16cid:durableId="1266305335">
-    <w:abstractNumId w:val="54"/>
+    <w:abstractNumId w:val="58"/>
   </w:num>
   <w:num w:numId="98" w16cid:durableId="128011613">
-    <w:abstractNumId w:val="29"/>
+    <w:abstractNumId w:val="31"/>
   </w:num>
   <w:num w:numId="99" w16cid:durableId="260454804">
     <w:abstractNumId w:val="13"/>
   </w:num>
   <w:num w:numId="100" w16cid:durableId="1568372652">
-    <w:abstractNumId w:val="35"/>
+    <w:abstractNumId w:val="38"/>
+  </w:num>
+  <w:num w:numId="101" w16cid:durableId="1094787346">
+    <w:abstractNumId w:val="27"/>
+  </w:num>
+  <w:num w:numId="102" w16cid:durableId="2063089964">
+    <w:abstractNumId w:val="59"/>
+  </w:num>
+  <w:num w:numId="103" w16cid:durableId="1365323870">
+    <w:abstractNumId w:val="92"/>
+  </w:num>
+  <w:num w:numId="104" w16cid:durableId="1887064751">
+    <w:abstractNumId w:val="55"/>
+  </w:num>
+  <w:num w:numId="105" w16cid:durableId="1341392039">
+    <w:abstractNumId w:val="22"/>
+  </w:num>
+  <w:num w:numId="106" w16cid:durableId="847985459">
+    <w:abstractNumId w:val="32"/>
   </w:num>
   <w:numIdMacAtCleanup w:val="93"/>
 </w:numbering>
@@ -41394,7 +42895,6 @@
     <w:next w:val="Normal"/>
     <w:link w:val="Heading4Char"/>
     <w:uiPriority w:val="9"/>
-    <w:semiHidden/>
     <w:unhideWhenUsed/>
     <w:qFormat/>
     <w:rsid w:val="00CB4B6D"/>
@@ -41591,7 +43091,6 @@
     <w:basedOn w:val="DefaultParagraphFont"/>
     <w:link w:val="Heading4"/>
     <w:uiPriority w:val="9"/>
-    <w:semiHidden/>
     <w:rsid w:val="00CB4B6D"/>
     <w:rPr>
       <w:rFonts w:eastAsiaTheme="majorEastAsia" w:cstheme="majorBidi"/>
@@ -42122,6 +43621,7 @@
     <w:rsidRoot w:val="00370391"/>
     <w:rsid w:val="001533C3"/>
     <w:rsid w:val="00161ABC"/>
+    <w:rsid w:val="001834E0"/>
     <w:rsid w:val="001A76B4"/>
     <w:rsid w:val="001C6080"/>
     <w:rsid w:val="00261E34"/>
@@ -42143,8 +43643,10 @@
     <w:rsid w:val="00781E7F"/>
     <w:rsid w:val="007B1B0F"/>
     <w:rsid w:val="00846EE5"/>
+    <w:rsid w:val="00850F78"/>
     <w:rsid w:val="00860675"/>
     <w:rsid w:val="008D1817"/>
+    <w:rsid w:val="00934ACF"/>
     <w:rsid w:val="00937A94"/>
     <w:rsid w:val="00956035"/>
     <w:rsid w:val="009731A6"/>
@@ -42158,6 +43660,7 @@
     <w:rsid w:val="00C505E3"/>
     <w:rsid w:val="00D01EE9"/>
     <w:rsid w:val="00D97872"/>
+    <w:rsid w:val="00E121A6"/>
     <w:rsid w:val="00E60007"/>
     <w:rsid w:val="00EC109A"/>
     <w:rsid w:val="00ED6307"/>
@@ -42167,6 +43670,7 @@
     <w:rsid w:val="00F5098D"/>
     <w:rsid w:val="00F52DCA"/>
     <w:rsid w:val="00FB0318"/>
+    <w:rsid w:val="00FC5744"/>
   </w:rsids>
   <m:mathPr>
     <m:mathFont m:val="Cambria Math"/>

</xml_diff>

<commit_message>
Table Grouping in **Database Explorer Export View**
</commit_message>
<xml_diff>
--- a/MagicAppBuilder.docx
+++ b/MagicAppBuilder.docx
@@ -7032,6 +7032,20 @@
     </w:p>
     <w:p>
       <w:pPr>
+        <w:pStyle w:val="ListParagraph"/>
+        <w:numPr>
+          <w:ilvl w:val="0"/>
+          <w:numId w:val="65"/>
+        </w:numPr>
+        <w:ind w:left="720"/>
+        <w:jc w:val="both"/>
+      </w:pPr>
+      <w:r>
+        <w:t>About</w:t>
+      </w:r>
+    </w:p>
+    <w:p>
+      <w:pPr>
         <w:ind w:firstLine="720"/>
         <w:jc w:val="both"/>
       </w:pPr>
@@ -7067,6 +7081,15 @@
       </w:r>
       <w:r>
         <w:t xml:space="preserve"> untuk dapat mengakses halaman ini.</w:t>
+      </w:r>
+    </w:p>
+    <w:p>
+      <w:pPr>
+        <w:ind w:firstLine="720"/>
+        <w:jc w:val="both"/>
+      </w:pPr>
+      <w:r>
+        <w:t>Pada menu About, pengguna dapat melihat versi MagicAppBuilder yang sedang digunakan. Pengguna dapat memperbarui versi dari halaman ini. Tidak disarankan menurunkan versi aplikasi. Versi terbaru tidak hanya tentang fitur tetapi juga perbaikan bug. Penggunaan versi MagicAppBuilder yang lebih lama berpotensi menyebabkan terjadinya bug.</w:t>
       </w:r>
     </w:p>
     <w:p>
@@ -7147,7 +7170,14 @@
         <w:rPr>
           <w:lang w:val="en-ID"/>
         </w:rPr>
-        <w:t xml:space="preserve"> dapat melihat pratinjau gambar, membuka dan mengedit file teks, serta melakukan berbagai operasi pada file dan direktori seperti mengunggah, menghapus, dan mendownload. </w:t>
+        <w:t xml:space="preserve"> dapat melihat pratinjau gambar, membuka dan mengedit file teks, serta melakukan berbagai operasi pada file dan </w:t>
+      </w:r>
+      <w:r>
+        <w:rPr>
+          <w:lang w:val="en-ID"/>
+        </w:rPr>
+        <w:lastRenderedPageBreak/>
+        <w:t xml:space="preserve">direktori seperti mengunggah, menghapus, dan mendownload. </w:t>
       </w:r>
       <w:r>
         <w:rPr>
@@ -7255,7 +7285,6 @@
           <w:color w:val="auto"/>
           <w:lang w:val="en-ID"/>
         </w:rPr>
-        <w:lastRenderedPageBreak/>
         <w:t>Fitur Utama</w:t>
       </w:r>
       <w:bookmarkEnd w:id="16"/>
@@ -7636,6 +7665,7 @@
     </w:p>
     <w:p>
       <w:pPr>
+        <w:keepNext/>
         <w:numPr>
           <w:ilvl w:val="0"/>
           <w:numId w:val="75"/>
@@ -7650,6 +7680,7 @@
           <w:bCs/>
           <w:lang w:val="en-ID"/>
         </w:rPr>
+        <w:lastRenderedPageBreak/>
         <w:t>Unggah File</w:t>
       </w:r>
     </w:p>
@@ -7711,7 +7742,6 @@
           <w:bCs/>
           <w:lang w:val="en-ID"/>
         </w:rPr>
-        <w:lastRenderedPageBreak/>
         <w:t>Perluas Direktori</w:t>
       </w:r>
     </w:p>
@@ -8047,6 +8077,7 @@
     </w:p>
     <w:p>
       <w:pPr>
+        <w:keepNext/>
         <w:numPr>
           <w:ilvl w:val="0"/>
           <w:numId w:val="76"/>
@@ -8061,6 +8092,7 @@
           <w:bCs/>
           <w:lang w:val="en-ID"/>
         </w:rPr>
+        <w:lastRenderedPageBreak/>
         <w:t>Unggah File</w:t>
       </w:r>
     </w:p>
@@ -8110,7 +8142,6 @@
           <w:bCs/>
           <w:lang w:val="en-ID"/>
         </w:rPr>
-        <w:lastRenderedPageBreak/>
         <w:t>Setel Ulang Konten</w:t>
       </w:r>
     </w:p>
@@ -8512,6 +8543,7 @@
           <w:bCs/>
           <w:lang w:val="en-ID"/>
         </w:rPr>
+        <w:lastRenderedPageBreak/>
         <w:t>2. Mengunggah File</w:t>
       </w:r>
     </w:p>
@@ -8575,7 +8607,6 @@
         <w:rPr>
           <w:lang w:val="en-ID"/>
         </w:rPr>
-        <w:lastRenderedPageBreak/>
         <w:t>Pilih file yang ingin</w:t>
       </w:r>
       <w:r>
@@ -17231,11 +17262,31 @@
         <w:jc w:val="both"/>
       </w:pPr>
       <w:r>
-        <w:t xml:space="preserve">Export Database: digunakan untuk mengekspor databaseke database lain yaitu: MySQL, MariaDB, PostgreSQL, SQLite dan SQL Server beserta dengan isinya. Saat tombol ini dipilih, Database Explorer akan menampilkan sebuah dialog yang berisi tabel dari database yang sedang dibuka. Penguna dapat memilih apakah akan mengekspor strukturnya saja, isinya saja, atau keduanya. Pilihan tersebut dapat diterapkah pada setiap tabel. Database Explorer akan mengekspor database secara bertahap sehingga memungkinkan untuk mengekspor database dengan ukuran besar. Hasil </w:t>
+        <w:t xml:space="preserve">Export Database: digunakan untuk mengekspor databaseke database lain yaitu: MySQL, MariaDB, PostgreSQL, SQLite dan SQL Server beserta dengan isinya. Saat tombol ini dipilih, Database Explorer akan menampilkan sebuah dialog yang berisi tabel dari database yang sedang dibuka. Penguna dapat memilih apakah akan mengekspor strukturnya saja, isinya saja, atau keduanya. Pilihan tersebut dapat diterapkah pada setiap tabel. </w:t>
+      </w:r>
+    </w:p>
+    <w:p>
+      <w:pPr>
+        <w:pStyle w:val="ListParagraph"/>
+        <w:ind w:left="1080"/>
+        <w:jc w:val="both"/>
+      </w:pPr>
+      <w:r>
+        <w:t xml:space="preserve">Tabel dibagi dua kelompok yaitu Custom Tables dan System Tables. Custom tables adalah tabel-tabel yang dibuat oleh pengguna sesuai dengan </w:t>
       </w:r>
       <w:r>
         <w:lastRenderedPageBreak/>
-        <w:t xml:space="preserve">ekspor berupa query </w:t>
+        <w:t>kebutuhan bisnis, sedangkan system tables adalah tabel-tabel bawaan dari MagicAppBuilder.</w:t>
+      </w:r>
+    </w:p>
+    <w:p>
+      <w:pPr>
+        <w:pStyle w:val="ListParagraph"/>
+        <w:ind w:left="1080"/>
+        <w:jc w:val="both"/>
+      </w:pPr>
+      <w:r>
+        <w:t xml:space="preserve">Database Explorer akan mengekspor database secara bertahap sehingga memungkinkan untuk mengekspor database dengan ukuran besar. Hasil ekspor berupa query </w:t>
       </w:r>
       <w:r>
         <w:rPr>
@@ -17460,15 +17511,12 @@
         </w:numPr>
       </w:pPr>
       <w:r>
+        <w:lastRenderedPageBreak/>
         <w:t>Main bar</w:t>
       </w:r>
       <w:r>
         <w:br/>
-        <w:t xml:space="preserve">Main bar berisi diagram entitas yang terdiri dari nama entitas, nama kolom, tipe kolom, panjang kolom (jika ada), ikon untuk menggeser ke kiri, ikon untuk menggeser ke kanan, ikon untuk memperbarui entitas dan ikon untukmenghapus entitas. Antara entitas dihubungkan dengan garis bantu. Garis </w:t>
-      </w:r>
-      <w:r>
-        <w:lastRenderedPageBreak/>
-        <w:t xml:space="preserve">ini bukanlah relasi entitas yang sebenarnya melainkan hanya menggambarkan kolom-kolom yang sesuai. Garis bantu dapat dihilangkan jika pengguna membuang centang </w:t>
+        <w:t xml:space="preserve">Main bar berisi diagram entitas yang terdiri dari nama entitas, nama kolom, tipe kolom, panjang kolom (jika ada), ikon untuk menggeser ke kiri, ikon untuk menggeser ke kanan, ikon untuk memperbarui entitas dan ikon untukmenghapus entitas. Antara entitas dihubungkan dengan garis bantu. Garis ini bukanlah relasi entitas yang sebenarnya melainkan hanya menggambarkan kolom-kolom yang sesuai. Garis bantu dapat dihilangkan jika pengguna membuang centang </w:t>
       </w:r>
       <w:r>
         <w:t>Draw Relationship</w:t>
@@ -17594,12 +17642,14 @@
     <w:p>
       <w:pPr>
         <w:pStyle w:val="ListParagraph"/>
+        <w:keepNext/>
         <w:numPr>
           <w:ilvl w:val="0"/>
           <w:numId w:val="101"/>
         </w:numPr>
       </w:pPr>
       <w:r>
+        <w:lastRenderedPageBreak/>
         <w:t>Button Area</w:t>
       </w:r>
     </w:p>
@@ -17644,7 +17694,6 @@
         </w:numPr>
       </w:pPr>
       <w:r>
-        <w:lastRenderedPageBreak/>
         <w:t>Export Entity: digunakan untuk mengekspor entitas ke format JSON.</w:t>
       </w:r>
     </w:p>
@@ -17729,6 +17778,18 @@
         </w:numPr>
       </w:pPr>
       <w:r>
+        <w:t>Sort Entity by Type: digunakan untuk mengelompokkan entitas berdasarkan jenis dan mengurutkan entitas yang ada di left bar. Entitas yang dibuat oleh pengguna (custom) akan diletakkan di atas entitas bawaan (system). Pengelompokan ini dimaksudkan untuk mempermudah pengelolaan entitas karena perubahan lebih banyak terjadi pada entitas custom. Urutan entitas pada tab All Entities juga akan berubah mengikuti urutan entitas pada left bar.</w:t>
+      </w:r>
+    </w:p>
+    <w:p>
+      <w:pPr>
+        <w:pStyle w:val="ListParagraph"/>
+        <w:numPr>
+          <w:ilvl w:val="0"/>
+          <w:numId w:val="102"/>
+        </w:numPr>
+      </w:pPr>
+      <w:r>
         <w:t>Draw Relationship: centang untuk menggambar atau tidak garis bantu eantar entitas.</w:t>
       </w:r>
     </w:p>
@@ -17754,6 +17815,7 @@
     </w:p>
     <w:p>
       <w:pPr>
+        <w:keepNext/>
         <w:ind w:firstLine="720"/>
         <w:rPr>
           <w:b/>
@@ -17765,6 +17827,7 @@
           <w:b/>
           <w:bCs/>
         </w:rPr>
+        <w:lastRenderedPageBreak/>
         <w:t>Membuat entitas baru</w:t>
       </w:r>
     </w:p>
@@ -17809,9 +17872,6 @@
       </w:r>
       <w:r>
         <w:br/>
-      </w:r>
-      <w:r>
-        <w:lastRenderedPageBreak/>
         <w:t>Sejajar dengan NL, pengguna dapat menentukan apakah kolom tersebut dapat berisi NULL atau tidak</w:t>
       </w:r>
       <w:r>
@@ -17904,6 +17964,7 @@
           <w:b/>
           <w:bCs/>
         </w:rPr>
+        <w:lastRenderedPageBreak/>
         <w:t>Memperbarui entitas</w:t>
       </w:r>
     </w:p>
@@ -17976,7 +18037,6 @@
         </w:numPr>
       </w:pPr>
       <w:r>
-        <w:lastRenderedPageBreak/>
         <w:t>Save Template: digunakan untuk menyimpan template</w:t>
       </w:r>
     </w:p>
@@ -17999,53 +18059,794 @@
     </w:p>
     <w:p>
       <w:pPr>
+        <w:pStyle w:val="Heading3"/>
+        <w:numPr>
+          <w:ilvl w:val="2"/>
+          <w:numId w:val="10"/>
+        </w:numPr>
+        <w:ind w:left="900" w:hanging="900"/>
+        <w:rPr>
+          <w:color w:val="auto"/>
+        </w:rPr>
+      </w:pPr>
+      <w:bookmarkStart w:id="32" w:name="_Toc202338317"/>
+      <w:r>
+        <w:rPr>
+          <w:color w:val="auto"/>
+        </w:rPr>
+        <w:t>Langkah 8: Membuat Menu Aplikasi</w:t>
+      </w:r>
+      <w:bookmarkEnd w:id="32"/>
+    </w:p>
+    <w:p>
+      <w:pPr>
+        <w:pStyle w:val="ListParagraph"/>
+        <w:numPr>
+          <w:ilvl w:val="0"/>
+          <w:numId w:val="52"/>
+        </w:numPr>
+      </w:pPr>
+      <w:r>
+        <w:t>Buka Kartu Aplikasi</w:t>
+      </w:r>
+      <w:r>
+        <w:br/>
+      </w:r>
+      <w:r>
+        <w:t>Kembali ke kartu aplikasi dan klik tombol Menu.</w:t>
+      </w:r>
+    </w:p>
+    <w:p>
+      <w:pPr>
+        <w:pStyle w:val="ListParagraph"/>
+        <w:numPr>
+          <w:ilvl w:val="0"/>
+          <w:numId w:val="52"/>
+        </w:numPr>
+      </w:pPr>
+      <w:r>
+        <w:t>Tentukan Menu:</w:t>
+      </w:r>
+    </w:p>
+    <w:p>
+      <w:pPr>
+        <w:numPr>
+          <w:ilvl w:val="0"/>
+          <w:numId w:val="31"/>
+        </w:numPr>
+      </w:pPr>
+      <w:r>
+        <w:t xml:space="preserve">Pilih menu aplikasi yang ingin </w:t>
+      </w:r>
+      <w:r>
+        <w:t>pengguna</w:t>
+      </w:r>
+      <w:r>
+        <w:t xml:space="preserve"> buat atau modifikasi.</w:t>
+      </w:r>
+    </w:p>
+    <w:p>
+      <w:pPr>
+        <w:numPr>
+          <w:ilvl w:val="0"/>
+          <w:numId w:val="31"/>
+        </w:numPr>
+      </w:pPr>
+      <w:r>
+        <w:t>Pengguna</w:t>
+      </w:r>
+      <w:r>
+        <w:t xml:space="preserve"> bisa membuat menu baru, menambahkan item ke menu yang sudah ada, atau mengedit menu yang telah dibuat sebelumnya.</w:t>
+      </w:r>
+      <w:r>
+        <w:t xml:space="preserve"> </w:t>
+      </w:r>
+      <w:r>
+        <w:t xml:space="preserve">Langkah ini memungkinkan </w:t>
+      </w:r>
+      <w:r>
+        <w:t>pengguna</w:t>
+      </w:r>
+      <w:r>
+        <w:t xml:space="preserve"> untuk mengatur dan mengelola struktur navigasi aplikasi.</w:t>
+      </w:r>
+    </w:p>
+    <w:p>
+      <w:pPr>
+        <w:pStyle w:val="Heading3"/>
+        <w:numPr>
+          <w:ilvl w:val="2"/>
+          <w:numId w:val="10"/>
+        </w:numPr>
+        <w:ind w:left="900" w:hanging="900"/>
+        <w:rPr>
+          <w:color w:val="auto"/>
+        </w:rPr>
+      </w:pPr>
+      <w:bookmarkStart w:id="33" w:name="_Toc202338318"/>
+      <w:r>
+        <w:rPr>
+          <w:color w:val="auto"/>
+        </w:rPr>
+        <w:t>Langkah 9: Membuat Modul</w:t>
+      </w:r>
+      <w:bookmarkEnd w:id="33"/>
+    </w:p>
+    <w:p>
+      <w:pPr>
+        <w:pStyle w:val="ListParagraph"/>
+        <w:keepNext/>
+        <w:numPr>
+          <w:ilvl w:val="0"/>
+          <w:numId w:val="53"/>
+        </w:numPr>
+      </w:pPr>
+      <w:r>
+        <w:t xml:space="preserve"> Pilih Tabel</w:t>
+      </w:r>
+    </w:p>
+    <w:p>
+      <w:pPr>
+        <w:numPr>
+          <w:ilvl w:val="0"/>
+          <w:numId w:val="32"/>
+        </w:numPr>
+      </w:pPr>
+      <w:r>
+        <w:t xml:space="preserve">Di tab </w:t>
+      </w:r>
+      <w:r>
+        <w:rPr>
+          <w:b/>
+          <w:bCs/>
+        </w:rPr>
+        <w:t>Select Table</w:t>
+      </w:r>
+      <w:r>
+        <w:t xml:space="preserve">, klik tombol </w:t>
+      </w:r>
+      <w:r>
+        <w:rPr>
+          <w:b/>
+          <w:bCs/>
+        </w:rPr>
+        <w:t>Reload Table</w:t>
+      </w:r>
+      <w:r>
+        <w:t xml:space="preserve"> untuk memuat tabel yang telah </w:t>
+      </w:r>
+      <w:r>
+        <w:t>pengguna</w:t>
+      </w:r>
+      <w:r>
+        <w:t xml:space="preserve"> buat sebelumnya.</w:t>
+      </w:r>
+      <w:r>
+        <w:t xml:space="preserve"> Lakukan ini setiap kali pengguna membuat tabel baru di database.</w:t>
+      </w:r>
+    </w:p>
+    <w:p>
+      <w:pPr>
+        <w:numPr>
+          <w:ilvl w:val="0"/>
+          <w:numId w:val="32"/>
+        </w:numPr>
+      </w:pPr>
+      <w:r>
+        <w:lastRenderedPageBreak/>
+        <w:t>Tabel dikelompokkan menjadi dua yaitu System Tables dan Custom Tables. System Tables berisi tabel-tabel bawaan MagicAppBuilder sedangkan Custom Tables berisi tabel-tabel yang dibuat oleh pengguna. Custom Tables berada di atas System Tables.</w:t>
+      </w:r>
+    </w:p>
+    <w:p>
+      <w:pPr>
+        <w:numPr>
+          <w:ilvl w:val="0"/>
+          <w:numId w:val="32"/>
+        </w:numPr>
+      </w:pPr>
+      <w:r>
+        <w:t>Pilih salah satu tabel yang akan digunakan untuk membuat modul.</w:t>
+      </w:r>
+    </w:p>
+    <w:p>
+      <w:pPr>
+        <w:pStyle w:val="ListParagraph"/>
+        <w:keepNext/>
+        <w:numPr>
+          <w:ilvl w:val="0"/>
+          <w:numId w:val="53"/>
+        </w:numPr>
+      </w:pPr>
+      <w:r>
+        <w:t>Opsi Validator</w:t>
+      </w:r>
+    </w:p>
+    <w:p>
+      <w:pPr>
+        <w:numPr>
+          <w:ilvl w:val="0"/>
+          <w:numId w:val="32"/>
+        </w:numPr>
+      </w:pPr>
+      <w:r>
+        <w:t>Sesuaikan nama kelas untuk validasi pembuatan data baru</w:t>
+      </w:r>
+      <w:r>
+        <w:t>.</w:t>
+      </w:r>
+    </w:p>
+    <w:p>
+      <w:pPr>
+        <w:numPr>
+          <w:ilvl w:val="0"/>
+          <w:numId w:val="32"/>
+        </w:numPr>
+      </w:pPr>
+      <w:r>
+        <w:t>Sesuaikan nama kelas untuk validasi perubahan data</w:t>
+      </w:r>
+      <w:r>
+        <w:t>.</w:t>
+      </w:r>
+    </w:p>
+    <w:p>
+      <w:pPr>
+        <w:numPr>
+          <w:ilvl w:val="0"/>
+          <w:numId w:val="32"/>
+        </w:numPr>
+      </w:pPr>
+      <w:r>
+        <w:t xml:space="preserve">Centang </w:t>
+      </w:r>
+      <w:r>
+        <w:rPr>
+          <w:b/>
+          <w:bCs/>
+        </w:rPr>
+        <w:t>Update Validation Definition</w:t>
+      </w:r>
+      <w:r>
+        <w:t xml:space="preserve"> </w:t>
+      </w:r>
+      <w:r>
+        <w:t>jika</w:t>
+      </w:r>
+      <w:r>
+        <w:t xml:space="preserve"> definisi yang telah ada untuk kelas tersebut akan ditimpa sesuai dengan aturan yang baru</w:t>
+      </w:r>
+      <w:r>
+        <w:t>.</w:t>
+      </w:r>
+    </w:p>
+    <w:p>
+      <w:pPr>
+        <w:pStyle w:val="ListParagraph"/>
+        <w:keepNext/>
+        <w:numPr>
+          <w:ilvl w:val="0"/>
+          <w:numId w:val="53"/>
+        </w:numPr>
+      </w:pPr>
+      <w:r>
+        <w:t>Opsi Modul</w:t>
+      </w:r>
+    </w:p>
+    <w:p>
+      <w:pPr>
+        <w:numPr>
+          <w:ilvl w:val="0"/>
+          <w:numId w:val="33"/>
+        </w:numPr>
+      </w:pPr>
+      <w:r>
+        <w:t xml:space="preserve">Di bagian </w:t>
+      </w:r>
+      <w:r>
+        <w:rPr>
+          <w:b/>
+          <w:bCs/>
+        </w:rPr>
+        <w:t>Modul</w:t>
+      </w:r>
+      <w:r>
+        <w:rPr>
+          <w:b/>
+          <w:bCs/>
+        </w:rPr>
+        <w:t>e</w:t>
+      </w:r>
+      <w:r>
+        <w:t xml:space="preserve">, pilih </w:t>
+      </w:r>
+      <w:r>
+        <w:t>nama file</w:t>
+      </w:r>
+      <w:r>
+        <w:t xml:space="preserve">, kode modul, nama modul, dan </w:t>
+      </w:r>
+      <w:r>
+        <w:t>target tempat modul</w:t>
+      </w:r>
+      <w:r>
+        <w:t xml:space="preserve"> akan dibuat</w:t>
+      </w:r>
+      <w:r>
+        <w:t>.</w:t>
+      </w:r>
+    </w:p>
+    <w:p>
+      <w:pPr>
+        <w:numPr>
+          <w:ilvl w:val="0"/>
+          <w:numId w:val="33"/>
+        </w:numPr>
+      </w:pPr>
+      <w:r>
+        <w:t xml:space="preserve">Jika </w:t>
+      </w:r>
+      <w:r>
+        <w:t xml:space="preserve">path </w:t>
+      </w:r>
+      <w:r>
+        <w:t xml:space="preserve">target belum ada, klik tombol </w:t>
+      </w:r>
+      <w:r>
+        <w:rPr>
+          <w:b/>
+          <w:bCs/>
+        </w:rPr>
+        <w:t>Manage</w:t>
+      </w:r>
+      <w:r>
+        <w:t xml:space="preserve"> dan buat </w:t>
+      </w:r>
+      <w:r>
+        <w:t>path</w:t>
+      </w:r>
+      <w:r>
+        <w:t xml:space="preserve"> baru.</w:t>
+      </w:r>
+    </w:p>
+    <w:p>
+      <w:pPr>
+        <w:numPr>
+          <w:ilvl w:val="0"/>
+          <w:numId w:val="34"/>
+        </w:numPr>
+      </w:pPr>
+      <w:r>
+        <w:t>Atur ikon untuk modul di tampilan menu.</w:t>
+      </w:r>
+      <w:r>
+        <w:t xml:space="preserve"> Ikon ini adalah kelas dari </w:t>
+      </w:r>
+      <w:r>
+        <w:rPr>
+          <w:i/>
+          <w:iCs/>
+        </w:rPr>
+        <w:t>Font Awesome</w:t>
+      </w:r>
+      <w:r>
+        <w:t xml:space="preserve">. Sesuaikan dengan versi yang </w:t>
+      </w:r>
+      <w:r>
+        <w:t>digunakan.</w:t>
+      </w:r>
+      <w:r>
+        <w:t xml:space="preserve"> </w:t>
+      </w:r>
+      <w:r>
+        <w:t xml:space="preserve"> </w:t>
+      </w:r>
+    </w:p>
+    <w:p>
+      <w:pPr>
+        <w:numPr>
+          <w:ilvl w:val="0"/>
+          <w:numId w:val="34"/>
+        </w:numPr>
+      </w:pPr>
+      <w:r>
+        <w:t xml:space="preserve">Centang opsi </w:t>
+      </w:r>
+      <w:r>
+        <w:rPr>
+          <w:b/>
+          <w:bCs/>
+        </w:rPr>
+        <w:t>Update Entity</w:t>
+      </w:r>
+      <w:r>
+        <w:t xml:space="preserve"> jika </w:t>
+      </w:r>
+      <w:r>
+        <w:t>pengguna</w:t>
+      </w:r>
+      <w:r>
+        <w:t xml:space="preserve"> ingin menimpa file entitas yang telah dibuat sebelumnya.</w:t>
+      </w:r>
+    </w:p>
+    <w:p>
+      <w:pPr>
+        <w:numPr>
+          <w:ilvl w:val="0"/>
+          <w:numId w:val="35"/>
+        </w:numPr>
+      </w:pPr>
+      <w:r>
+        <w:t xml:space="preserve">Opsi </w:t>
+      </w:r>
+      <w:r>
+        <w:rPr>
+          <w:b/>
+          <w:bCs/>
+        </w:rPr>
+        <w:t>Load Saved Module</w:t>
+      </w:r>
+      <w:r>
+        <w:t xml:space="preserve"> memungkinkan </w:t>
+      </w:r>
+      <w:r>
+        <w:t>pengguna</w:t>
+      </w:r>
+      <w:r>
+        <w:t xml:space="preserve"> untuk memuat konfigurasi modul yang telah dibuat sebelumnya, sehingga </w:t>
+      </w:r>
+      <w:r>
+        <w:t>pengguna</w:t>
+      </w:r>
+      <w:r>
+        <w:t xml:space="preserve"> tidak perlu mengisi ulang detail secara manual.</w:t>
+      </w:r>
+    </w:p>
+    <w:p>
+      <w:pPr>
+        <w:numPr>
+          <w:ilvl w:val="0"/>
+          <w:numId w:val="36"/>
+        </w:numPr>
+      </w:pPr>
+      <w:r>
+        <w:t xml:space="preserve">Jika </w:t>
+      </w:r>
+      <w:r>
+        <w:t>pengguna</w:t>
+      </w:r>
+      <w:r>
+        <w:t xml:space="preserve"> telah membuat menu, pilih tempat modul akan ditempatkan dalam menu tersebut.</w:t>
+      </w:r>
+    </w:p>
+    <w:p>
+      <w:pPr>
+        <w:pStyle w:val="ListParagraph"/>
+        <w:numPr>
+          <w:ilvl w:val="0"/>
+          <w:numId w:val="53"/>
+        </w:numPr>
+      </w:pPr>
+      <w:r>
+        <w:t>Muat Kolom</w:t>
+      </w:r>
+    </w:p>
+    <w:p>
+      <w:pPr>
+        <w:numPr>
+          <w:ilvl w:val="0"/>
+          <w:numId w:val="37"/>
+        </w:numPr>
+      </w:pPr>
+      <w:r>
+        <w:t xml:space="preserve">Klik tombol </w:t>
+      </w:r>
+      <w:r>
+        <w:rPr>
+          <w:b/>
+          <w:bCs/>
+        </w:rPr>
+        <w:t>Load Column</w:t>
+      </w:r>
+      <w:r>
+        <w:t xml:space="preserve">. Ini akan membawa </w:t>
+      </w:r>
+      <w:r>
+        <w:t>pengguna</w:t>
+      </w:r>
+      <w:r>
+        <w:t xml:space="preserve"> ke tab </w:t>
+      </w:r>
+      <w:r>
+        <w:rPr>
+          <w:b/>
+          <w:bCs/>
+        </w:rPr>
+        <w:t>Generate Module</w:t>
+      </w:r>
+      <w:r>
+        <w:t xml:space="preserve">, di mana </w:t>
+      </w:r>
+      <w:r>
+        <w:t>pengguna</w:t>
+      </w:r>
+      <w:r>
+        <w:t xml:space="preserve"> dapat mengatur opsi tambahan.</w:t>
+      </w:r>
+    </w:p>
+    <w:p>
+      <w:pPr>
         <w:ind w:firstLine="720"/>
         <w:jc w:val="both"/>
       </w:pPr>
+      <w:r>
+        <w:t xml:space="preserve">Dengan mengikuti langkah-langkah ini, </w:t>
+      </w:r>
+      <w:r>
+        <w:t>pengguna</w:t>
+      </w:r>
+      <w:r>
+        <w:t xml:space="preserve"> dapat membuat dan mengelola modul dalam </w:t>
+      </w:r>
+      <w:r>
+        <w:rPr>
+          <w:b/>
+          <w:bCs/>
+        </w:rPr>
+        <w:t>MagicAppBuilder</w:t>
+      </w:r>
+      <w:r>
+        <w:t xml:space="preserve"> dengan lebih efisien.</w:t>
+      </w:r>
+    </w:p>
+    <w:p>
+      <w:pPr>
+        <w:pStyle w:val="Heading3"/>
+        <w:numPr>
+          <w:ilvl w:val="2"/>
+          <w:numId w:val="10"/>
+        </w:numPr>
+        <w:ind w:left="900" w:hanging="900"/>
+        <w:rPr>
+          <w:color w:val="auto"/>
+        </w:rPr>
+      </w:pPr>
+      <w:bookmarkStart w:id="34" w:name="_Toc202338319"/>
+      <w:r>
+        <w:rPr>
+          <w:color w:val="auto"/>
+        </w:rPr>
+        <w:t>Langkah 10: Penjelasan Tab Generate Module</w:t>
+      </w:r>
+      <w:bookmarkEnd w:id="34"/>
     </w:p>
     <w:p>
       <w:pPr>
         <w:ind w:firstLine="720"/>
         <w:jc w:val="both"/>
       </w:pPr>
-    </w:p>
-    <w:p>
-      <w:pPr>
-        <w:pStyle w:val="Heading3"/>
-        <w:numPr>
-          <w:ilvl w:val="2"/>
-          <w:numId w:val="10"/>
-        </w:numPr>
-        <w:ind w:left="900" w:hanging="900"/>
-        <w:rPr>
-          <w:color w:val="auto"/>
-        </w:rPr>
-      </w:pPr>
-      <w:bookmarkStart w:id="32" w:name="_Toc202338317"/>
-      <w:r>
-        <w:rPr>
-          <w:color w:val="auto"/>
-        </w:rPr>
-        <w:t>Langkah 8: Membuat Menu Aplikasi</w:t>
-      </w:r>
-      <w:bookmarkEnd w:id="32"/>
+      <w:r>
+        <w:t xml:space="preserve">Tab </w:t>
+      </w:r>
+      <w:r>
+        <w:rPr>
+          <w:b/>
+          <w:bCs/>
+        </w:rPr>
+        <w:t>Generate Module</w:t>
+      </w:r>
+      <w:r>
+        <w:t xml:space="preserve"> </w:t>
+      </w:r>
+      <w:r>
+        <w:t xml:space="preserve">adalah </w:t>
+      </w:r>
+      <w:r>
+        <w:t xml:space="preserve">tab utama dalam pembuatan setiap modul dan entias. Tab ini </w:t>
+      </w:r>
+      <w:r>
+        <w:t>berisi tabel dengan beberapa kolom. Penjelasan untuk masing-masing kolom adalah sebagai berikut:</w:t>
+      </w:r>
     </w:p>
     <w:p>
       <w:pPr>
         <w:pStyle w:val="ListParagraph"/>
         <w:numPr>
           <w:ilvl w:val="0"/>
-          <w:numId w:val="52"/>
-        </w:numPr>
-      </w:pPr>
-      <w:r>
-        <w:t>Buka Kartu Aplikasi</w:t>
-      </w:r>
-      <w:r>
-        <w:br/>
-      </w:r>
-      <w:r>
-        <w:t>Kembali ke kartu aplikasi dan klik tombol Menu.</w:t>
+          <w:numId w:val="54"/>
+        </w:numPr>
+      </w:pPr>
+      <w:r>
+        <w:lastRenderedPageBreak/>
+        <w:t>Kolom dalam Tabel</w:t>
+      </w:r>
+    </w:p>
+    <w:p>
+      <w:pPr>
+        <w:numPr>
+          <w:ilvl w:val="0"/>
+          <w:numId w:val="38"/>
+        </w:numPr>
+        <w:tabs>
+          <w:tab w:val="num" w:pos="720"/>
+        </w:tabs>
+      </w:pPr>
+      <w:r>
+        <w:rPr>
+          <w:b/>
+          <w:bCs/>
+        </w:rPr>
+        <w:t>Field</w:t>
+      </w:r>
+      <w:r>
+        <w:t>: Sesuai dengan nama kolom dari tabel yang dipilih.</w:t>
+      </w:r>
+    </w:p>
+    <w:p>
+      <w:pPr>
+        <w:numPr>
+          <w:ilvl w:val="0"/>
+          <w:numId w:val="38"/>
+        </w:numPr>
+        <w:tabs>
+          <w:tab w:val="num" w:pos="720"/>
+        </w:tabs>
+      </w:pPr>
+      <w:r>
+        <w:rPr>
+          <w:b/>
+          <w:bCs/>
+        </w:rPr>
+        <w:t>Caption</w:t>
+      </w:r>
+      <w:r>
+        <w:t>: Versi kapitalisasi judul dari nama kolom dalam tabel yang dipilih.</w:t>
+      </w:r>
+    </w:p>
+    <w:p>
+      <w:pPr>
+        <w:numPr>
+          <w:ilvl w:val="0"/>
+          <w:numId w:val="38"/>
+        </w:numPr>
+        <w:tabs>
+          <w:tab w:val="num" w:pos="720"/>
+        </w:tabs>
+      </w:pPr>
+      <w:r>
+        <w:rPr>
+          <w:b/>
+          <w:bCs/>
+        </w:rPr>
+        <w:t>I</w:t>
+      </w:r>
+      <w:r>
+        <w:t>: Centang untuk mengaktifkan fungsionalitas Insert.</w:t>
+      </w:r>
+    </w:p>
+    <w:p>
+      <w:pPr>
+        <w:numPr>
+          <w:ilvl w:val="0"/>
+          <w:numId w:val="38"/>
+        </w:numPr>
+        <w:tabs>
+          <w:tab w:val="num" w:pos="720"/>
+        </w:tabs>
+      </w:pPr>
+      <w:r>
+        <w:rPr>
+          <w:b/>
+          <w:bCs/>
+        </w:rPr>
+        <w:t>U</w:t>
+      </w:r>
+      <w:r>
+        <w:t>: Centang untuk mengaktifkan fungsionalitas Update.</w:t>
+      </w:r>
+    </w:p>
+    <w:p>
+      <w:pPr>
+        <w:numPr>
+          <w:ilvl w:val="0"/>
+          <w:numId w:val="38"/>
+        </w:numPr>
+        <w:tabs>
+          <w:tab w:val="num" w:pos="720"/>
+        </w:tabs>
+      </w:pPr>
+      <w:r>
+        <w:rPr>
+          <w:b/>
+          <w:bCs/>
+        </w:rPr>
+        <w:t>D</w:t>
+      </w:r>
+      <w:r>
+        <w:t>: Centang untuk mengaktifkan fungsionalitas Detail.</w:t>
+      </w:r>
+    </w:p>
+    <w:p>
+      <w:pPr>
+        <w:numPr>
+          <w:ilvl w:val="0"/>
+          <w:numId w:val="38"/>
+        </w:numPr>
+        <w:tabs>
+          <w:tab w:val="num" w:pos="720"/>
+        </w:tabs>
+      </w:pPr>
+      <w:r>
+        <w:rPr>
+          <w:b/>
+          <w:bCs/>
+        </w:rPr>
+        <w:t>L</w:t>
+      </w:r>
+      <w:r>
+        <w:t>: Centang untuk mengaktifkan fungsionalitas List.</w:t>
+      </w:r>
+    </w:p>
+    <w:p>
+      <w:pPr>
+        <w:numPr>
+          <w:ilvl w:val="0"/>
+          <w:numId w:val="38"/>
+        </w:numPr>
+        <w:tabs>
+          <w:tab w:val="num" w:pos="720"/>
+        </w:tabs>
+      </w:pPr>
+      <w:r>
+        <w:rPr>
+          <w:b/>
+          <w:bCs/>
+        </w:rPr>
+        <w:t>E</w:t>
+      </w:r>
+      <w:r>
+        <w:t>: Centang untuk mengaktifkan fungsionalitas Export.</w:t>
+      </w:r>
+    </w:p>
+    <w:p>
+      <w:pPr>
+        <w:numPr>
+          <w:ilvl w:val="0"/>
+          <w:numId w:val="38"/>
+        </w:numPr>
+        <w:tabs>
+          <w:tab w:val="num" w:pos="720"/>
+        </w:tabs>
+      </w:pPr>
+      <w:r>
+        <w:rPr>
+          <w:b/>
+          <w:bCs/>
+        </w:rPr>
+        <w:t>K</w:t>
+      </w:r>
+      <w:r>
+        <w:t>: Centang untuk menandai kolom sebagai Primary Key.</w:t>
+      </w:r>
+    </w:p>
+    <w:p>
+      <w:pPr>
+        <w:numPr>
+          <w:ilvl w:val="0"/>
+          <w:numId w:val="38"/>
+        </w:numPr>
+        <w:tabs>
+          <w:tab w:val="num" w:pos="720"/>
+        </w:tabs>
+      </w:pPr>
+      <w:r>
+        <w:rPr>
+          <w:b/>
+          <w:bCs/>
+        </w:rPr>
+        <w:t>R</w:t>
+      </w:r>
+      <w:r>
+        <w:t>: Centang untuk menandai kolom sebagai Required (Wajib).</w:t>
       </w:r>
     </w:p>
     <w:p>
@@ -18053,76 +18854,305 @@
         <w:pStyle w:val="ListParagraph"/>
         <w:numPr>
           <w:ilvl w:val="0"/>
-          <w:numId w:val="52"/>
-        </w:numPr>
-      </w:pPr>
-      <w:r>
-        <w:t>Tentukan Menu:</w:t>
+          <w:numId w:val="54"/>
+        </w:numPr>
+      </w:pPr>
+      <w:r>
+        <w:t>Bagian Input</w:t>
+      </w:r>
+    </w:p>
+    <w:p>
+      <w:pPr>
+        <w:ind w:firstLine="720"/>
+      </w:pPr>
+      <w:r>
+        <w:t xml:space="preserve">Di bagian </w:t>
+      </w:r>
+      <w:r>
+        <w:t>Input</w:t>
+      </w:r>
+      <w:r>
+        <w:t>, tersedia opsi berikut:</w:t>
       </w:r>
     </w:p>
     <w:p>
       <w:pPr>
         <w:numPr>
           <w:ilvl w:val="0"/>
-          <w:numId w:val="31"/>
-        </w:numPr>
-      </w:pPr>
-      <w:r>
-        <w:t xml:space="preserve">Pilih menu aplikasi yang ingin </w:t>
-      </w:r>
-      <w:r>
-        <w:t>pengguna</w:t>
-      </w:r>
-      <w:r>
-        <w:t xml:space="preserve"> buat atau modifikasi.</w:t>
+          <w:numId w:val="39"/>
+        </w:numPr>
+        <w:tabs>
+          <w:tab w:val="num" w:pos="720"/>
+        </w:tabs>
+      </w:pPr>
+      <w:r>
+        <w:rPr>
+          <w:b/>
+          <w:bCs/>
+        </w:rPr>
+        <w:t>TE</w:t>
+      </w:r>
+      <w:r>
+        <w:t>: Menandakan input sebagai bidang teks (misalnya, teks, angka, tanggal, datetime-local, waktu, telepon, email, URL, warna, dll.).</w:t>
       </w:r>
     </w:p>
     <w:p>
       <w:pPr>
         <w:numPr>
           <w:ilvl w:val="0"/>
-          <w:numId w:val="31"/>
-        </w:numPr>
-      </w:pPr>
-      <w:r>
-        <w:t>Pengguna</w:t>
-      </w:r>
-      <w:r>
-        <w:t xml:space="preserve"> bisa membuat menu baru, menambahkan item ke menu yang sudah ada, atau mengedit menu yang telah dibuat sebelumnya.</w:t>
-      </w:r>
-      <w:r>
-        <w:t xml:space="preserve"> </w:t>
-      </w:r>
-      <w:r>
-        <w:t xml:space="preserve">Langkah ini memungkinkan </w:t>
-      </w:r>
-      <w:r>
-        <w:t>pengguna</w:t>
-      </w:r>
-      <w:r>
-        <w:t xml:space="preserve"> untuk mengatur dan mengelola struktur navigasi aplikasi.</w:t>
-      </w:r>
-    </w:p>
-    <w:p>
-      <w:pPr>
-        <w:pStyle w:val="Heading3"/>
-        <w:numPr>
-          <w:ilvl w:val="2"/>
-          <w:numId w:val="10"/>
-        </w:numPr>
-        <w:ind w:left="900" w:hanging="900"/>
-        <w:rPr>
-          <w:color w:val="auto"/>
-        </w:rPr>
-      </w:pPr>
-      <w:bookmarkStart w:id="33" w:name="_Toc202338318"/>
-      <w:r>
-        <w:rPr>
-          <w:color w:val="auto"/>
-        </w:rPr>
-        <w:t>Langkah 9: Membuat Modul</w:t>
-      </w:r>
-      <w:bookmarkEnd w:id="33"/>
+          <w:numId w:val="39"/>
+        </w:numPr>
+        <w:tabs>
+          <w:tab w:val="num" w:pos="720"/>
+        </w:tabs>
+      </w:pPr>
+      <w:r>
+        <w:rPr>
+          <w:b/>
+          <w:bCs/>
+        </w:rPr>
+        <w:t>TA</w:t>
+      </w:r>
+      <w:r>
+        <w:t>: Menandakan input sebagai textarea.</w:t>
+      </w:r>
+    </w:p>
+    <w:p>
+      <w:pPr>
+        <w:numPr>
+          <w:ilvl w:val="0"/>
+          <w:numId w:val="39"/>
+        </w:numPr>
+        <w:tabs>
+          <w:tab w:val="num" w:pos="720"/>
+        </w:tabs>
+      </w:pPr>
+      <w:r>
+        <w:rPr>
+          <w:b/>
+          <w:bCs/>
+        </w:rPr>
+        <w:t>CB</w:t>
+      </w:r>
+      <w:r>
+        <w:t>: Menandakan input sebagai checkbox.</w:t>
+      </w:r>
+    </w:p>
+    <w:p>
+      <w:pPr>
+        <w:numPr>
+          <w:ilvl w:val="0"/>
+          <w:numId w:val="39"/>
+        </w:numPr>
+        <w:tabs>
+          <w:tab w:val="num" w:pos="720"/>
+        </w:tabs>
+      </w:pPr>
+      <w:r>
+        <w:rPr>
+          <w:b/>
+          <w:bCs/>
+        </w:rPr>
+        <w:t>S</w:t>
+      </w:r>
+      <w:r>
+        <w:rPr>
+          <w:b/>
+          <w:bCs/>
+        </w:rPr>
+        <w:t>L</w:t>
+      </w:r>
+      <w:r>
+        <w:t>: Menandakan input sebagai bidang pilihan (dropdown).</w:t>
+      </w:r>
+    </w:p>
+    <w:p>
+      <w:pPr>
+        <w:numPr>
+          <w:ilvl w:val="0"/>
+          <w:numId w:val="39"/>
+        </w:numPr>
+        <w:tabs>
+          <w:tab w:val="num" w:pos="720"/>
+        </w:tabs>
+      </w:pPr>
+      <w:r>
+        <w:rPr>
+          <w:b/>
+          <w:bCs/>
+        </w:rPr>
+        <w:t>M</w:t>
+      </w:r>
+      <w:r>
+        <w:rPr>
+          <w:b/>
+          <w:bCs/>
+        </w:rPr>
+        <w:t>I</w:t>
+      </w:r>
+      <w:r>
+        <w:t>: Menandakan input memiliki banyak nilai.</w:t>
+      </w:r>
+    </w:p>
+    <w:p>
+      <w:pPr>
+        <w:pStyle w:val="ListParagraph"/>
+        <w:numPr>
+          <w:ilvl w:val="0"/>
+          <w:numId w:val="54"/>
+        </w:numPr>
+      </w:pPr>
+      <w:r>
+        <w:t>Bagian Filter</w:t>
+      </w:r>
+    </w:p>
+    <w:p>
+      <w:pPr>
+        <w:ind w:firstLine="720"/>
+      </w:pPr>
+      <w:r>
+        <w:t>Di bagian Filter, tersedia opsi berikut:</w:t>
+      </w:r>
+    </w:p>
+    <w:p>
+      <w:pPr>
+        <w:numPr>
+          <w:ilvl w:val="0"/>
+          <w:numId w:val="40"/>
+        </w:numPr>
+        <w:tabs>
+          <w:tab w:val="num" w:pos="720"/>
+        </w:tabs>
+      </w:pPr>
+      <w:r>
+        <w:rPr>
+          <w:b/>
+          <w:bCs/>
+        </w:rPr>
+        <w:t>TE</w:t>
+      </w:r>
+      <w:r>
+        <w:t>: Menandakan input sebagai bidang teks (misalnya, teks, angka, tanggal, datetime-local, waktu, telepon, email, URL, dll.).</w:t>
+      </w:r>
+    </w:p>
+    <w:p>
+      <w:pPr>
+        <w:numPr>
+          <w:ilvl w:val="0"/>
+          <w:numId w:val="40"/>
+        </w:numPr>
+        <w:tabs>
+          <w:tab w:val="num" w:pos="720"/>
+        </w:tabs>
+      </w:pPr>
+      <w:r>
+        <w:rPr>
+          <w:b/>
+          <w:bCs/>
+        </w:rPr>
+        <w:t>S</w:t>
+      </w:r>
+      <w:r>
+        <w:rPr>
+          <w:b/>
+          <w:bCs/>
+        </w:rPr>
+        <w:t>L</w:t>
+      </w:r>
+      <w:r>
+        <w:t>: Menandakan input sebagai bidang pilihan (dropdown).</w:t>
+      </w:r>
+    </w:p>
+    <w:p>
+      <w:pPr>
+        <w:numPr>
+          <w:ilvl w:val="0"/>
+          <w:numId w:val="40"/>
+        </w:numPr>
+        <w:tabs>
+          <w:tab w:val="num" w:pos="720"/>
+        </w:tabs>
+      </w:pPr>
+      <w:r>
+        <w:rPr>
+          <w:b/>
+          <w:bCs/>
+        </w:rPr>
+        <w:t>M</w:t>
+      </w:r>
+      <w:r>
+        <w:rPr>
+          <w:b/>
+          <w:bCs/>
+        </w:rPr>
+        <w:t>I</w:t>
+      </w:r>
+      <w:r>
+        <w:t>: Menandakan input memiliki banyak nilai.</w:t>
+      </w:r>
+    </w:p>
+    <w:p>
+      <w:pPr>
+        <w:pStyle w:val="ListParagraph"/>
+        <w:numPr>
+          <w:ilvl w:val="0"/>
+          <w:numId w:val="54"/>
+        </w:numPr>
+      </w:pPr>
+      <w:r>
+        <w:t>Tipe Data</w:t>
+      </w:r>
+    </w:p>
+    <w:p>
+      <w:pPr>
+        <w:ind w:firstLine="720"/>
+      </w:pPr>
+      <w:r>
+        <w:t>Isian ini akan menentukan</w:t>
+      </w:r>
+      <w:r>
+        <w:t xml:space="preserve"> tipe data dari bidang teks input.</w:t>
+      </w:r>
+    </w:p>
+    <w:p>
+      <w:pPr>
+        <w:pStyle w:val="ListParagraph"/>
+        <w:numPr>
+          <w:ilvl w:val="0"/>
+          <w:numId w:val="54"/>
+        </w:numPr>
+      </w:pPr>
+      <w:r>
+        <w:t>Format Data</w:t>
+      </w:r>
+    </w:p>
+    <w:p>
+      <w:pPr>
+        <w:pStyle w:val="ListParagraph"/>
+      </w:pPr>
+      <w:r>
+        <w:t xml:space="preserve">Isian ini akan menentukan format data pada bagian </w:t>
+      </w:r>
+      <w:r>
+        <w:rPr>
+          <w:b/>
+          <w:bCs/>
+        </w:rPr>
+        <w:t>Detail</w:t>
+      </w:r>
+      <w:r>
+        <w:t xml:space="preserve"> dan </w:t>
+      </w:r>
+      <w:r>
+        <w:rPr>
+          <w:b/>
+          <w:bCs/>
+        </w:rPr>
+        <w:t>List</w:t>
+      </w:r>
+      <w:r>
+        <w:t>.</w:t>
+      </w:r>
     </w:p>
     <w:p>
       <w:pPr>
@@ -18130,991 +19160,11 @@
         <w:keepNext/>
         <w:numPr>
           <w:ilvl w:val="0"/>
-          <w:numId w:val="53"/>
-        </w:numPr>
-      </w:pPr>
-      <w:r>
-        <w:t xml:space="preserve"> Pilih Tabel</w:t>
-      </w:r>
-    </w:p>
-    <w:p>
-      <w:pPr>
-        <w:numPr>
-          <w:ilvl w:val="0"/>
-          <w:numId w:val="32"/>
-        </w:numPr>
-      </w:pPr>
-      <w:r>
-        <w:t xml:space="preserve">Di tab </w:t>
-      </w:r>
-      <w:r>
-        <w:rPr>
-          <w:b/>
-          <w:bCs/>
-        </w:rPr>
-        <w:t>Select Table</w:t>
-      </w:r>
-      <w:r>
-        <w:t xml:space="preserve">, klik tombol </w:t>
-      </w:r>
-      <w:r>
-        <w:rPr>
-          <w:b/>
-          <w:bCs/>
-        </w:rPr>
-        <w:t>Reload Table</w:t>
-      </w:r>
-      <w:r>
-        <w:t xml:space="preserve"> untuk memuat tabel yang telah </w:t>
-      </w:r>
-      <w:r>
-        <w:t>pengguna</w:t>
-      </w:r>
-      <w:r>
-        <w:t xml:space="preserve"> buat sebelumnya.</w:t>
-      </w:r>
-      <w:r>
-        <w:t xml:space="preserve"> Lakukan ini setiap kali pengguna membuat tabel baru di database.</w:t>
-      </w:r>
-    </w:p>
-    <w:p>
-      <w:pPr>
-        <w:numPr>
-          <w:ilvl w:val="0"/>
-          <w:numId w:val="32"/>
-        </w:numPr>
-      </w:pPr>
-      <w:r>
-        <w:t>Tabel dikelompokkan menjadi dua yaitu System Tables dan Custom Tables. System Tables berisi tabel-tabel bawaan MagicAppBuilder sedangkan Custom Tables berisi tabel-tabel yang dibuat oleh pengguna. Custom Tables berada di atas System Tables.</w:t>
-      </w:r>
-    </w:p>
-    <w:p>
-      <w:pPr>
-        <w:numPr>
-          <w:ilvl w:val="0"/>
-          <w:numId w:val="32"/>
-        </w:numPr>
-      </w:pPr>
-      <w:r>
-        <w:t>Pilih salah satu tabel yang akan digunakan untuk membuat modul.</w:t>
-      </w:r>
-    </w:p>
-    <w:p>
-      <w:pPr>
-        <w:pStyle w:val="ListParagraph"/>
-        <w:keepNext/>
-        <w:numPr>
-          <w:ilvl w:val="0"/>
-          <w:numId w:val="53"/>
-        </w:numPr>
-      </w:pPr>
-      <w:r>
-        <w:t>Opsi Validator</w:t>
-      </w:r>
-    </w:p>
-    <w:p>
-      <w:pPr>
-        <w:numPr>
-          <w:ilvl w:val="0"/>
-          <w:numId w:val="32"/>
-        </w:numPr>
-      </w:pPr>
-      <w:r>
-        <w:t>Sesuaikan nama kelas untuk validasi pembuatan data baru</w:t>
-      </w:r>
-      <w:r>
-        <w:t>.</w:t>
-      </w:r>
-    </w:p>
-    <w:p>
-      <w:pPr>
-        <w:numPr>
-          <w:ilvl w:val="0"/>
-          <w:numId w:val="32"/>
-        </w:numPr>
-      </w:pPr>
-      <w:r>
-        <w:t>Sesuaikan nama kelas untuk validasi perubahan data</w:t>
-      </w:r>
-      <w:r>
-        <w:t>.</w:t>
-      </w:r>
-    </w:p>
-    <w:p>
-      <w:pPr>
-        <w:numPr>
-          <w:ilvl w:val="0"/>
-          <w:numId w:val="32"/>
-        </w:numPr>
-      </w:pPr>
-      <w:r>
-        <w:t xml:space="preserve">Centang </w:t>
-      </w:r>
-      <w:r>
-        <w:rPr>
-          <w:b/>
-          <w:bCs/>
-        </w:rPr>
-        <w:t>Update Validation Definition</w:t>
-      </w:r>
-      <w:r>
-        <w:t xml:space="preserve"> </w:t>
-      </w:r>
-      <w:r>
-        <w:t>jika</w:t>
-      </w:r>
-      <w:r>
-        <w:t xml:space="preserve"> definisi yang telah ada untuk kelas tersebut akan ditimpa sesuai dengan aturan yang baru</w:t>
-      </w:r>
-      <w:r>
-        <w:t>.</w:t>
-      </w:r>
-    </w:p>
-    <w:p>
-      <w:pPr>
-        <w:pStyle w:val="ListParagraph"/>
-        <w:keepNext/>
-        <w:numPr>
-          <w:ilvl w:val="0"/>
-          <w:numId w:val="53"/>
+          <w:numId w:val="54"/>
         </w:numPr>
       </w:pPr>
       <w:r>
         <w:lastRenderedPageBreak/>
-        <w:t>Opsi Modul</w:t>
-      </w:r>
-    </w:p>
-    <w:p>
-      <w:pPr>
-        <w:numPr>
-          <w:ilvl w:val="0"/>
-          <w:numId w:val="33"/>
-        </w:numPr>
-      </w:pPr>
-      <w:r>
-        <w:t xml:space="preserve">Di bagian </w:t>
-      </w:r>
-      <w:r>
-        <w:rPr>
-          <w:b/>
-          <w:bCs/>
-        </w:rPr>
-        <w:t>Modul</w:t>
-      </w:r>
-      <w:r>
-        <w:rPr>
-          <w:b/>
-          <w:bCs/>
-        </w:rPr>
-        <w:t>e</w:t>
-      </w:r>
-      <w:r>
-        <w:t xml:space="preserve">, pilih </w:t>
-      </w:r>
-      <w:r>
-        <w:t>nama file</w:t>
-      </w:r>
-      <w:r>
-        <w:t xml:space="preserve">, kode modul, nama modul, dan </w:t>
-      </w:r>
-      <w:r>
-        <w:t>target tempat modul</w:t>
-      </w:r>
-      <w:r>
-        <w:t xml:space="preserve"> akan dibuat</w:t>
-      </w:r>
-      <w:r>
-        <w:t>.</w:t>
-      </w:r>
-    </w:p>
-    <w:p>
-      <w:pPr>
-        <w:numPr>
-          <w:ilvl w:val="0"/>
-          <w:numId w:val="33"/>
-        </w:numPr>
-      </w:pPr>
-      <w:r>
-        <w:t xml:space="preserve">Jika </w:t>
-      </w:r>
-      <w:r>
-        <w:t xml:space="preserve">path </w:t>
-      </w:r>
-      <w:r>
-        <w:t xml:space="preserve">target belum ada, klik tombol </w:t>
-      </w:r>
-      <w:r>
-        <w:rPr>
-          <w:b/>
-          <w:bCs/>
-        </w:rPr>
-        <w:t>Manage</w:t>
-      </w:r>
-      <w:r>
-        <w:t xml:space="preserve"> dan buat </w:t>
-      </w:r>
-      <w:r>
-        <w:t>path</w:t>
-      </w:r>
-      <w:r>
-        <w:t xml:space="preserve"> baru.</w:t>
-      </w:r>
-    </w:p>
-    <w:p>
-      <w:pPr>
-        <w:numPr>
-          <w:ilvl w:val="0"/>
-          <w:numId w:val="34"/>
-        </w:numPr>
-      </w:pPr>
-      <w:r>
-        <w:t>Atur ikon untuk modul di tampilan menu.</w:t>
-      </w:r>
-      <w:r>
-        <w:t xml:space="preserve"> Ikon ini adalah kelas dari </w:t>
-      </w:r>
-      <w:r>
-        <w:rPr>
-          <w:i/>
-          <w:iCs/>
-        </w:rPr>
-        <w:t>Font Awesome</w:t>
-      </w:r>
-      <w:r>
-        <w:t xml:space="preserve">. Sesuaikan dengan versi yang </w:t>
-      </w:r>
-      <w:r>
-        <w:t>digunakan.</w:t>
-      </w:r>
-      <w:r>
-        <w:t xml:space="preserve"> </w:t>
-      </w:r>
-      <w:r>
-        <w:t xml:space="preserve"> </w:t>
-      </w:r>
-    </w:p>
-    <w:p>
-      <w:pPr>
-        <w:numPr>
-          <w:ilvl w:val="0"/>
-          <w:numId w:val="34"/>
-        </w:numPr>
-      </w:pPr>
-      <w:r>
-        <w:t xml:space="preserve">Centang opsi </w:t>
-      </w:r>
-      <w:r>
-        <w:rPr>
-          <w:b/>
-          <w:bCs/>
-        </w:rPr>
-        <w:t>Update Entity</w:t>
-      </w:r>
-      <w:r>
-        <w:t xml:space="preserve"> jika </w:t>
-      </w:r>
-      <w:r>
-        <w:t>pengguna</w:t>
-      </w:r>
-      <w:r>
-        <w:t xml:space="preserve"> ingin menimpa file entitas yang telah dibuat sebelumnya.</w:t>
-      </w:r>
-    </w:p>
-    <w:p>
-      <w:pPr>
-        <w:numPr>
-          <w:ilvl w:val="0"/>
-          <w:numId w:val="35"/>
-        </w:numPr>
-      </w:pPr>
-      <w:r>
-        <w:t xml:space="preserve">Opsi </w:t>
-      </w:r>
-      <w:r>
-        <w:rPr>
-          <w:b/>
-          <w:bCs/>
-        </w:rPr>
-        <w:t>Load Saved Module</w:t>
-      </w:r>
-      <w:r>
-        <w:t xml:space="preserve"> memungkinkan </w:t>
-      </w:r>
-      <w:r>
-        <w:t>pengguna</w:t>
-      </w:r>
-      <w:r>
-        <w:t xml:space="preserve"> untuk memuat konfigurasi modul yang telah dibuat sebelumnya, sehingga </w:t>
-      </w:r>
-      <w:r>
-        <w:t>pengguna</w:t>
-      </w:r>
-      <w:r>
-        <w:t xml:space="preserve"> tidak perlu mengisi ulang detail secara manual.</w:t>
-      </w:r>
-    </w:p>
-    <w:p>
-      <w:pPr>
-        <w:numPr>
-          <w:ilvl w:val="0"/>
-          <w:numId w:val="36"/>
-        </w:numPr>
-      </w:pPr>
-      <w:r>
-        <w:t xml:space="preserve">Jika </w:t>
-      </w:r>
-      <w:r>
-        <w:t>pengguna</w:t>
-      </w:r>
-      <w:r>
-        <w:t xml:space="preserve"> telah membuat menu, pilih tempat modul akan ditempatkan dalam menu tersebut.</w:t>
-      </w:r>
-    </w:p>
-    <w:p>
-      <w:pPr>
-        <w:pStyle w:val="ListParagraph"/>
-        <w:numPr>
-          <w:ilvl w:val="0"/>
-          <w:numId w:val="53"/>
-        </w:numPr>
-      </w:pPr>
-      <w:r>
-        <w:t>Muat Kolom</w:t>
-      </w:r>
-    </w:p>
-    <w:p>
-      <w:pPr>
-        <w:numPr>
-          <w:ilvl w:val="0"/>
-          <w:numId w:val="37"/>
-        </w:numPr>
-      </w:pPr>
-      <w:r>
-        <w:t xml:space="preserve">Klik tombol </w:t>
-      </w:r>
-      <w:r>
-        <w:rPr>
-          <w:b/>
-          <w:bCs/>
-        </w:rPr>
-        <w:t>Load Column</w:t>
-      </w:r>
-      <w:r>
-        <w:t xml:space="preserve">. Ini akan membawa </w:t>
-      </w:r>
-      <w:r>
-        <w:t>pengguna</w:t>
-      </w:r>
-      <w:r>
-        <w:t xml:space="preserve"> ke tab </w:t>
-      </w:r>
-      <w:r>
-        <w:rPr>
-          <w:b/>
-          <w:bCs/>
-        </w:rPr>
-        <w:t>Generate Module</w:t>
-      </w:r>
-      <w:r>
-        <w:t xml:space="preserve">, di mana </w:t>
-      </w:r>
-      <w:r>
-        <w:t>pengguna</w:t>
-      </w:r>
-      <w:r>
-        <w:t xml:space="preserve"> dapat mengatur opsi tambahan.</w:t>
-      </w:r>
-    </w:p>
-    <w:p>
-      <w:pPr>
-        <w:ind w:firstLine="720"/>
-        <w:jc w:val="both"/>
-      </w:pPr>
-      <w:r>
-        <w:t xml:space="preserve">Dengan mengikuti langkah-langkah ini, </w:t>
-      </w:r>
-      <w:r>
-        <w:t>pengguna</w:t>
-      </w:r>
-      <w:r>
-        <w:t xml:space="preserve"> dapat membuat dan mengelola modul dalam </w:t>
-      </w:r>
-      <w:r>
-        <w:rPr>
-          <w:b/>
-          <w:bCs/>
-        </w:rPr>
-        <w:t>MagicAppBuilder</w:t>
-      </w:r>
-      <w:r>
-        <w:t xml:space="preserve"> dengan lebih efisien.</w:t>
-      </w:r>
-    </w:p>
-    <w:p>
-      <w:pPr>
-        <w:pStyle w:val="Heading3"/>
-        <w:numPr>
-          <w:ilvl w:val="2"/>
-          <w:numId w:val="10"/>
-        </w:numPr>
-        <w:ind w:left="900" w:hanging="900"/>
-        <w:rPr>
-          <w:color w:val="auto"/>
-        </w:rPr>
-      </w:pPr>
-      <w:bookmarkStart w:id="34" w:name="_Toc202338319"/>
-      <w:r>
-        <w:rPr>
-          <w:color w:val="auto"/>
-        </w:rPr>
-        <w:t>Langkah 10: Penjelasan Tab Generate Module</w:t>
-      </w:r>
-      <w:bookmarkEnd w:id="34"/>
-    </w:p>
-    <w:p>
-      <w:pPr>
-        <w:ind w:firstLine="720"/>
-        <w:jc w:val="both"/>
-      </w:pPr>
-      <w:r>
-        <w:t xml:space="preserve">Tab </w:t>
-      </w:r>
-      <w:r>
-        <w:rPr>
-          <w:b/>
-          <w:bCs/>
-        </w:rPr>
-        <w:t>Generate Module</w:t>
-      </w:r>
-      <w:r>
-        <w:t xml:space="preserve"> </w:t>
-      </w:r>
-      <w:r>
-        <w:t xml:space="preserve">adalah </w:t>
-      </w:r>
-      <w:r>
-        <w:t xml:space="preserve">tab utama dalam pembuatan setiap modul dan entias. Tab ini </w:t>
-      </w:r>
-      <w:r>
-        <w:t>berisi tabel dengan beberapa kolom. Penjelasan untuk masing-masing kolom adalah sebagai berikut:</w:t>
-      </w:r>
-    </w:p>
-    <w:p>
-      <w:pPr>
-        <w:pStyle w:val="ListParagraph"/>
-        <w:numPr>
-          <w:ilvl w:val="0"/>
-          <w:numId w:val="54"/>
-        </w:numPr>
-      </w:pPr>
-      <w:r>
-        <w:t>Kolom dalam Tabel</w:t>
-      </w:r>
-    </w:p>
-    <w:p>
-      <w:pPr>
-        <w:numPr>
-          <w:ilvl w:val="0"/>
-          <w:numId w:val="38"/>
-        </w:numPr>
-        <w:tabs>
-          <w:tab w:val="num" w:pos="720"/>
-        </w:tabs>
-      </w:pPr>
-      <w:r>
-        <w:rPr>
-          <w:b/>
-          <w:bCs/>
-        </w:rPr>
-        <w:t>Field</w:t>
-      </w:r>
-      <w:r>
-        <w:t>: Sesuai dengan nama kolom dari tabel yang dipilih.</w:t>
-      </w:r>
-    </w:p>
-    <w:p>
-      <w:pPr>
-        <w:numPr>
-          <w:ilvl w:val="0"/>
-          <w:numId w:val="38"/>
-        </w:numPr>
-        <w:tabs>
-          <w:tab w:val="num" w:pos="720"/>
-        </w:tabs>
-      </w:pPr>
-      <w:r>
-        <w:rPr>
-          <w:b/>
-          <w:bCs/>
-        </w:rPr>
-        <w:t>Caption</w:t>
-      </w:r>
-      <w:r>
-        <w:t>: Versi kapitalisasi judul dari nama kolom dalam tabel yang dipilih.</w:t>
-      </w:r>
-    </w:p>
-    <w:p>
-      <w:pPr>
-        <w:numPr>
-          <w:ilvl w:val="0"/>
-          <w:numId w:val="38"/>
-        </w:numPr>
-        <w:tabs>
-          <w:tab w:val="num" w:pos="720"/>
-        </w:tabs>
-      </w:pPr>
-      <w:r>
-        <w:rPr>
-          <w:b/>
-          <w:bCs/>
-        </w:rPr>
-        <w:t>I</w:t>
-      </w:r>
-      <w:r>
-        <w:t>: Centang untuk mengaktifkan fungsionalitas Insert.</w:t>
-      </w:r>
-    </w:p>
-    <w:p>
-      <w:pPr>
-        <w:numPr>
-          <w:ilvl w:val="0"/>
-          <w:numId w:val="38"/>
-        </w:numPr>
-        <w:tabs>
-          <w:tab w:val="num" w:pos="720"/>
-        </w:tabs>
-      </w:pPr>
-      <w:r>
-        <w:rPr>
-          <w:b/>
-          <w:bCs/>
-        </w:rPr>
-        <w:t>U</w:t>
-      </w:r>
-      <w:r>
-        <w:t>: Centang untuk mengaktifkan fungsionalitas Update.</w:t>
-      </w:r>
-    </w:p>
-    <w:p>
-      <w:pPr>
-        <w:numPr>
-          <w:ilvl w:val="0"/>
-          <w:numId w:val="38"/>
-        </w:numPr>
-        <w:tabs>
-          <w:tab w:val="num" w:pos="720"/>
-        </w:tabs>
-      </w:pPr>
-      <w:r>
-        <w:rPr>
-          <w:b/>
-          <w:bCs/>
-        </w:rPr>
-        <w:t>D</w:t>
-      </w:r>
-      <w:r>
-        <w:t>: Centang untuk mengaktifkan fungsionalitas Detail.</w:t>
-      </w:r>
-    </w:p>
-    <w:p>
-      <w:pPr>
-        <w:numPr>
-          <w:ilvl w:val="0"/>
-          <w:numId w:val="38"/>
-        </w:numPr>
-        <w:tabs>
-          <w:tab w:val="num" w:pos="720"/>
-        </w:tabs>
-      </w:pPr>
-      <w:r>
-        <w:rPr>
-          <w:b/>
-          <w:bCs/>
-        </w:rPr>
-        <w:t>L</w:t>
-      </w:r>
-      <w:r>
-        <w:t>: Centang untuk mengaktifkan fungsionalitas List.</w:t>
-      </w:r>
-    </w:p>
-    <w:p>
-      <w:pPr>
-        <w:numPr>
-          <w:ilvl w:val="0"/>
-          <w:numId w:val="38"/>
-        </w:numPr>
-        <w:tabs>
-          <w:tab w:val="num" w:pos="720"/>
-        </w:tabs>
-      </w:pPr>
-      <w:r>
-        <w:rPr>
-          <w:b/>
-          <w:bCs/>
-        </w:rPr>
-        <w:t>E</w:t>
-      </w:r>
-      <w:r>
-        <w:t>: Centang untuk mengaktifkan fungsionalitas Export.</w:t>
-      </w:r>
-    </w:p>
-    <w:p>
-      <w:pPr>
-        <w:numPr>
-          <w:ilvl w:val="0"/>
-          <w:numId w:val="38"/>
-        </w:numPr>
-        <w:tabs>
-          <w:tab w:val="num" w:pos="720"/>
-        </w:tabs>
-      </w:pPr>
-      <w:r>
-        <w:rPr>
-          <w:b/>
-          <w:bCs/>
-        </w:rPr>
-        <w:t>K</w:t>
-      </w:r>
-      <w:r>
-        <w:t>: Centang untuk menandai kolom sebagai Primary Key.</w:t>
-      </w:r>
-    </w:p>
-    <w:p>
-      <w:pPr>
-        <w:numPr>
-          <w:ilvl w:val="0"/>
-          <w:numId w:val="38"/>
-        </w:numPr>
-        <w:tabs>
-          <w:tab w:val="num" w:pos="720"/>
-        </w:tabs>
-      </w:pPr>
-      <w:r>
-        <w:rPr>
-          <w:b/>
-          <w:bCs/>
-        </w:rPr>
-        <w:lastRenderedPageBreak/>
-        <w:t>R</w:t>
-      </w:r>
-      <w:r>
-        <w:t>: Centang untuk menandai kolom sebagai Required (Wajib).</w:t>
-      </w:r>
-    </w:p>
-    <w:p>
-      <w:pPr>
-        <w:pStyle w:val="ListParagraph"/>
-        <w:numPr>
-          <w:ilvl w:val="0"/>
-          <w:numId w:val="54"/>
-        </w:numPr>
-      </w:pPr>
-      <w:r>
-        <w:t>Bagian Input</w:t>
-      </w:r>
-    </w:p>
-    <w:p>
-      <w:pPr>
-        <w:ind w:firstLine="720"/>
-      </w:pPr>
-      <w:r>
-        <w:t xml:space="preserve">Di bagian </w:t>
-      </w:r>
-      <w:r>
-        <w:t>Input</w:t>
-      </w:r>
-      <w:r>
-        <w:t>, tersedia opsi berikut:</w:t>
-      </w:r>
-    </w:p>
-    <w:p>
-      <w:pPr>
-        <w:numPr>
-          <w:ilvl w:val="0"/>
-          <w:numId w:val="39"/>
-        </w:numPr>
-        <w:tabs>
-          <w:tab w:val="num" w:pos="720"/>
-        </w:tabs>
-      </w:pPr>
-      <w:r>
-        <w:rPr>
-          <w:b/>
-          <w:bCs/>
-        </w:rPr>
-        <w:t>TE</w:t>
-      </w:r>
-      <w:r>
-        <w:t>: Menandakan input sebagai bidang teks (misalnya, teks, angka, tanggal, datetime-local, waktu, telepon, email, URL, warna, dll.).</w:t>
-      </w:r>
-    </w:p>
-    <w:p>
-      <w:pPr>
-        <w:numPr>
-          <w:ilvl w:val="0"/>
-          <w:numId w:val="39"/>
-        </w:numPr>
-        <w:tabs>
-          <w:tab w:val="num" w:pos="720"/>
-        </w:tabs>
-      </w:pPr>
-      <w:r>
-        <w:rPr>
-          <w:b/>
-          <w:bCs/>
-        </w:rPr>
-        <w:t>TA</w:t>
-      </w:r>
-      <w:r>
-        <w:t>: Menandakan input sebagai textarea.</w:t>
-      </w:r>
-    </w:p>
-    <w:p>
-      <w:pPr>
-        <w:numPr>
-          <w:ilvl w:val="0"/>
-          <w:numId w:val="39"/>
-        </w:numPr>
-        <w:tabs>
-          <w:tab w:val="num" w:pos="720"/>
-        </w:tabs>
-      </w:pPr>
-      <w:r>
-        <w:rPr>
-          <w:b/>
-          <w:bCs/>
-        </w:rPr>
-        <w:t>CB</w:t>
-      </w:r>
-      <w:r>
-        <w:t>: Menandakan input sebagai checkbox.</w:t>
-      </w:r>
-    </w:p>
-    <w:p>
-      <w:pPr>
-        <w:numPr>
-          <w:ilvl w:val="0"/>
-          <w:numId w:val="39"/>
-        </w:numPr>
-        <w:tabs>
-          <w:tab w:val="num" w:pos="720"/>
-        </w:tabs>
-      </w:pPr>
-      <w:r>
-        <w:rPr>
-          <w:b/>
-          <w:bCs/>
-        </w:rPr>
-        <w:t>S</w:t>
-      </w:r>
-      <w:r>
-        <w:rPr>
-          <w:b/>
-          <w:bCs/>
-        </w:rPr>
-        <w:t>L</w:t>
-      </w:r>
-      <w:r>
-        <w:t>: Menandakan input sebagai bidang pilihan (dropdown).</w:t>
-      </w:r>
-    </w:p>
-    <w:p>
-      <w:pPr>
-        <w:numPr>
-          <w:ilvl w:val="0"/>
-          <w:numId w:val="39"/>
-        </w:numPr>
-        <w:tabs>
-          <w:tab w:val="num" w:pos="720"/>
-        </w:tabs>
-      </w:pPr>
-      <w:r>
-        <w:rPr>
-          <w:b/>
-          <w:bCs/>
-        </w:rPr>
-        <w:t>M</w:t>
-      </w:r>
-      <w:r>
-        <w:rPr>
-          <w:b/>
-          <w:bCs/>
-        </w:rPr>
-        <w:t>I</w:t>
-      </w:r>
-      <w:r>
-        <w:t>: Menandakan input memiliki banyak nilai.</w:t>
-      </w:r>
-    </w:p>
-    <w:p>
-      <w:pPr>
-        <w:pStyle w:val="ListParagraph"/>
-        <w:numPr>
-          <w:ilvl w:val="0"/>
-          <w:numId w:val="54"/>
-        </w:numPr>
-      </w:pPr>
-      <w:r>
-        <w:t>Bagian Filter</w:t>
-      </w:r>
-    </w:p>
-    <w:p>
-      <w:pPr>
-        <w:ind w:firstLine="720"/>
-      </w:pPr>
-      <w:r>
-        <w:t>Di bagian Filter, tersedia opsi berikut:</w:t>
-      </w:r>
-    </w:p>
-    <w:p>
-      <w:pPr>
-        <w:numPr>
-          <w:ilvl w:val="0"/>
-          <w:numId w:val="40"/>
-        </w:numPr>
-        <w:tabs>
-          <w:tab w:val="num" w:pos="720"/>
-        </w:tabs>
-      </w:pPr>
-      <w:r>
-        <w:rPr>
-          <w:b/>
-          <w:bCs/>
-        </w:rPr>
-        <w:t>TE</w:t>
-      </w:r>
-      <w:r>
-        <w:t>: Menandakan input sebagai bidang teks (misalnya, teks, angka, tanggal, datetime-local, waktu, telepon, email, URL, dll.).</w:t>
-      </w:r>
-    </w:p>
-    <w:p>
-      <w:pPr>
-        <w:numPr>
-          <w:ilvl w:val="0"/>
-          <w:numId w:val="40"/>
-        </w:numPr>
-        <w:tabs>
-          <w:tab w:val="num" w:pos="720"/>
-        </w:tabs>
-      </w:pPr>
-      <w:r>
-        <w:rPr>
-          <w:b/>
-          <w:bCs/>
-        </w:rPr>
-        <w:t>S</w:t>
-      </w:r>
-      <w:r>
-        <w:rPr>
-          <w:b/>
-          <w:bCs/>
-        </w:rPr>
-        <w:t>L</w:t>
-      </w:r>
-      <w:r>
-        <w:t>: Menandakan input sebagai bidang pilihan (dropdown).</w:t>
-      </w:r>
-    </w:p>
-    <w:p>
-      <w:pPr>
-        <w:numPr>
-          <w:ilvl w:val="0"/>
-          <w:numId w:val="40"/>
-        </w:numPr>
-        <w:tabs>
-          <w:tab w:val="num" w:pos="720"/>
-        </w:tabs>
-      </w:pPr>
-      <w:r>
-        <w:rPr>
-          <w:b/>
-          <w:bCs/>
-        </w:rPr>
-        <w:t>M</w:t>
-      </w:r>
-      <w:r>
-        <w:rPr>
-          <w:b/>
-          <w:bCs/>
-        </w:rPr>
-        <w:t>I</w:t>
-      </w:r>
-      <w:r>
-        <w:t>: Menandakan input memiliki banyak nilai.</w:t>
-      </w:r>
-    </w:p>
-    <w:p>
-      <w:pPr>
-        <w:pStyle w:val="ListParagraph"/>
-        <w:numPr>
-          <w:ilvl w:val="0"/>
-          <w:numId w:val="54"/>
-        </w:numPr>
-      </w:pPr>
-      <w:r>
-        <w:t>Tipe Data</w:t>
-      </w:r>
-    </w:p>
-    <w:p>
-      <w:pPr>
-        <w:ind w:firstLine="720"/>
-      </w:pPr>
-      <w:r>
-        <w:t>Isian ini akan menentukan</w:t>
-      </w:r>
-      <w:r>
-        <w:t xml:space="preserve"> tipe data dari bidang teks input.</w:t>
-      </w:r>
-    </w:p>
-    <w:p>
-      <w:pPr>
-        <w:pStyle w:val="ListParagraph"/>
-        <w:numPr>
-          <w:ilvl w:val="0"/>
-          <w:numId w:val="54"/>
-        </w:numPr>
-      </w:pPr>
-      <w:r>
-        <w:t>Format Data</w:t>
-      </w:r>
-    </w:p>
-    <w:p>
-      <w:pPr>
-        <w:pStyle w:val="ListParagraph"/>
-      </w:pPr>
-      <w:r>
-        <w:t xml:space="preserve">Isian ini akan menentukan format data pada bagian </w:t>
-      </w:r>
-      <w:r>
-        <w:rPr>
-          <w:b/>
-          <w:bCs/>
-        </w:rPr>
-        <w:t>Detail</w:t>
-      </w:r>
-      <w:r>
-        <w:t xml:space="preserve"> dan </w:t>
-      </w:r>
-      <w:r>
-        <w:rPr>
-          <w:b/>
-          <w:bCs/>
-        </w:rPr>
-        <w:t>List</w:t>
-      </w:r>
-      <w:r>
-        <w:t>.</w:t>
-      </w:r>
-    </w:p>
-    <w:p>
-      <w:pPr>
-        <w:pStyle w:val="ListParagraph"/>
-        <w:numPr>
-          <w:ilvl w:val="0"/>
-          <w:numId w:val="54"/>
-        </w:numPr>
-      </w:pPr>
-      <w:r>
         <w:t>Tipe Filter</w:t>
       </w:r>
     </w:p>
@@ -19254,11 +19304,7 @@
         <w:t>L</w:t>
       </w:r>
       <w:r>
-        <w:t xml:space="preserve"> dalam bagian Input dan Filter digunakan untuk menghubungkan kolom dari suatu entitas atau tabel dengan data dari sumber lain. Data ini bisa berasal dari </w:t>
-      </w:r>
-      <w:r>
-        <w:lastRenderedPageBreak/>
-        <w:t>database lain atau nilai yang ditentukan pengguna. Biasanya digunakan untuk menghubungkan kolom dengan data dari tabel lain.</w:t>
+        <w:t xml:space="preserve"> dalam bagian Input dan Filter digunakan untuk menghubungkan kolom dari suatu entitas atau tabel dengan data dari sumber lain. Data ini bisa berasal dari database lain atau nilai yang ditentukan pengguna. Biasanya digunakan untuk menghubungkan kolom dengan data dari tabel lain.</w:t>
       </w:r>
     </w:p>
     <w:p>
@@ -19488,6 +19534,7 @@
           <w:b/>
           <w:bCs/>
         </w:rPr>
+        <w:lastRenderedPageBreak/>
         <w:t>Bagian</w:t>
       </w:r>
       <w:r>
@@ -19623,7 +19670,6 @@
           <w:b/>
           <w:bCs/>
         </w:rPr>
-        <w:lastRenderedPageBreak/>
         <w:t>Reference Object Name</w:t>
       </w:r>
       <w:r>
@@ -19812,7 +19858,14 @@
         <w:rPr>
           <w:lang w:val="en-ID"/>
         </w:rPr>
-        <w:t xml:space="preserve"> ingin menggunakan properti dari entitas referensi, gunakan tanda titik sebagai pemisah antara nama properti entitas dropdown dengan nama properti entitas referensi. Hubungan entitas ini ditentukan di dalam deklarasi entitas alih-alih kunci asing di database.</w:t>
+        <w:t xml:space="preserve"> ingin menggunakan properti dari entitas referensi, gunakan tanda titik sebagai pemisah antara nama properti entitas dropdown dengan nama properti entitas </w:t>
+      </w:r>
+      <w:r>
+        <w:rPr>
+          <w:lang w:val="en-ID"/>
+        </w:rPr>
+        <w:lastRenderedPageBreak/>
+        <w:t>referensi. Hubungan entitas ini ditentukan di dalam deklarasi entitas alih-alih kunci asing di database.</w:t>
       </w:r>
     </w:p>
     <w:p>
@@ -19906,14 +19959,7 @@
         <w:rPr>
           <w:lang w:val="en-ID"/>
         </w:rPr>
-        <w:t xml:space="preserve">Bagian Sortable digunakan untuk mengurutkan data yang ditampilkan di dropdown. Secara default, sortable diset dengan sortOrder = ASC dan name = </w:t>
-      </w:r>
-      <w:r>
-        <w:rPr>
-          <w:lang w:val="en-ID"/>
-        </w:rPr>
-        <w:lastRenderedPageBreak/>
-        <w:t xml:space="preserve">ASC. Nama property ini sesuai dengan pemetaan kolom yang direservasi. </w:t>
+        <w:t xml:space="preserve">Bagian Sortable digunakan untuk mengurutkan data yang ditampilkan di dropdown. Secara default, sortable diset dengan sortOrder = ASC dan name = ASC. Nama property ini sesuai dengan pemetaan kolom yang direservasi. </w:t>
       </w:r>
       <w:r>
         <w:rPr>
@@ -20086,6 +20132,7 @@
         <w:rPr>
           <w:lang w:val="en-ID"/>
         </w:rPr>
+        <w:lastRenderedPageBreak/>
         <w:t>Untuk mengisi formular pengelompokan dropdown, lakukan dengan cara berikut:</w:t>
       </w:r>
     </w:p>
@@ -20238,7 +20285,6 @@
           <w:bCs/>
           <w:lang w:val="en-ID"/>
         </w:rPr>
-        <w:lastRenderedPageBreak/>
         <w:t>Value</w:t>
       </w:r>
       <w:r>
@@ -20413,7 +20459,14 @@
         <w:rPr>
           <w:lang w:val="en-ID"/>
         </w:rPr>
-        <w:t xml:space="preserve"> diisi dengan nama kolom yang akan dijadikan atribut tambahan. Misalnya saat memilih dropdown album dan aplikasi menghendaki menampilkan jumlah lagu pada album tersebut, </w:t>
+        <w:t xml:space="preserve"> diisi dengan nama kolom yang akan dijadikan atribut tambahan. Misalnya saat memilih dropdown album dan aplikasi menghendaki </w:t>
+      </w:r>
+      <w:r>
+        <w:rPr>
+          <w:lang w:val="en-ID"/>
+        </w:rPr>
+        <w:lastRenderedPageBreak/>
+        <w:t xml:space="preserve">menampilkan jumlah lagu pada album tersebut, </w:t>
       </w:r>
       <w:r>
         <w:t>pengguna</w:t>
@@ -20548,7 +20601,6 @@
         </w:rPr>
       </w:pPr>
       <w:r>
-        <w:lastRenderedPageBreak/>
         <w:t>Pengguna</w:t>
       </w:r>
       <w:r>
@@ -21222,6 +21274,7 @@
               <w:spacing w:line="276" w:lineRule="auto"/>
             </w:pPr>
             <w:r>
+              <w:lastRenderedPageBreak/>
               <w:t>float</w:t>
             </w:r>
           </w:p>
@@ -21881,7 +21934,6 @@
           <w:iCs w:val="0"/>
           <w:color w:val="auto"/>
         </w:rPr>
-        <w:lastRenderedPageBreak/>
         <w:t>Penjelasan Tentang Format Data</w:t>
       </w:r>
       <w:r>
@@ -22067,7 +22119,11 @@
     </w:p>
     <w:p>
       <w:r>
-        <w:t>Setiap halaman pada ketiga tab dilengkapi dengan tombol Save dan Load untuk menyimpan format dan menggunakannya kembali di masa mendatang. Format ini akan disimpan di profil pengguna sesuai dengan aplikasi yang sedang digunakan. Dengan demikian, pada aplikasi yang sama, dua orang pengguna dapat menyimpan format yang berbeda.</w:t>
+        <w:t xml:space="preserve">Setiap halaman pada ketiga tab dilengkapi dengan tombol Save dan Load untuk menyimpan format dan menggunakannya kembali di masa mendatang. Format ini akan disimpan di profil pengguna sesuai dengan aplikasi yang sedang digunakan. Dengan </w:t>
+      </w:r>
+      <w:r>
+        <w:lastRenderedPageBreak/>
+        <w:t>demikian, pada aplikasi yang sama, dua orang pengguna dapat menyimpan format yang berbeda.</w:t>
       </w:r>
     </w:p>
     <w:p>
@@ -22131,7 +22187,6 @@
         <w:rPr>
           <w:noProof/>
         </w:rPr>
-        <w:lastRenderedPageBreak/>
         <w:drawing>
           <wp:inline distT="0" distB="0" distL="0" distR="0" wp14:anchorId="0E29F042" wp14:editId="79F2CF3E">
             <wp:extent cx="4782217" cy="2753109"/>
@@ -41600,6 +41655,7 @@
   <w:style w:type="character" w:default="1" w:styleId="DefaultParagraphFont">
     <w:name w:val="Default Paragraph Font"/>
     <w:uiPriority w:val="1"/>
+    <w:semiHidden/>
     <w:unhideWhenUsed/>
   </w:style>
   <w:style w:type="table" w:default="1" w:styleId="TableNormal">
@@ -42218,6 +42274,7 @@
     <w:rsid w:val="00361B3D"/>
     <w:rsid w:val="00370391"/>
     <w:rsid w:val="00412D96"/>
+    <w:rsid w:val="00462F67"/>
     <w:rsid w:val="0051445E"/>
     <w:rsid w:val="00554425"/>
     <w:rsid w:val="00555013"/>
@@ -42228,6 +42285,7 @@
     <w:rsid w:val="007140EF"/>
     <w:rsid w:val="00781E7F"/>
     <w:rsid w:val="007B1B0F"/>
+    <w:rsid w:val="00812CBD"/>
     <w:rsid w:val="00846EE5"/>
     <w:rsid w:val="00850F78"/>
     <w:rsid w:val="00860675"/>
@@ -42249,6 +42307,8 @@
     <w:rsid w:val="00C505E3"/>
     <w:rsid w:val="00D01EE9"/>
     <w:rsid w:val="00D97872"/>
+    <w:rsid w:val="00DC105C"/>
+    <w:rsid w:val="00DE2179"/>
     <w:rsid w:val="00E121A6"/>
     <w:rsid w:val="00E60007"/>
     <w:rsid w:val="00EC109A"/>

</xml_diff>

<commit_message>
Update Sheet Importer in Entity Editor
</commit_message>
<xml_diff>
--- a/MagicAppBuilder.docx
+++ b/MagicAppBuilder.docx
@@ -1,6 +1,6 @@
 
 <file path=word/document.xml><?xml version="1.0" encoding="utf-8"?>
-<w:document xmlns:wpc="http://schemas.microsoft.com/office/word/2010/wordprocessingCanvas" xmlns:cx="http://schemas.microsoft.com/office/drawing/2014/chartex" xmlns:cx1="http://schemas.microsoft.com/office/drawing/2015/9/8/chartex" xmlns:cx2="http://schemas.microsoft.com/office/drawing/2015/10/21/chartex" xmlns:cx3="http://schemas.microsoft.com/office/drawing/2016/5/9/chartex" xmlns:cx4="http://schemas.microsoft.com/office/drawing/2016/5/10/chartex" xmlns:cx5="http://schemas.microsoft.com/office/drawing/2016/5/11/chartex" xmlns:cx6="http://schemas.microsoft.com/office/drawing/2016/5/12/chartex" xmlns:cx7="http://schemas.microsoft.com/office/drawing/2016/5/13/chartex" xmlns:cx8="http://schemas.microsoft.com/office/drawing/2016/5/14/chartex" xmlns:mc="http://schemas.openxmlformats.org/markup-compatibility/2006" xmlns:aink="http://schemas.microsoft.com/office/drawing/2016/ink" xmlns:am3d="http://schemas.microsoft.com/office/drawing/2017/model3d" xmlns:o="urn:schemas-microsoft-com:office:office" xmlns:oel="http://schemas.microsoft.com/office/2019/extlst" xmlns:r="http://schemas.openxmlformats.org/officeDocument/2006/relationships" xmlns:m="http://schemas.openxmlformats.org/officeDocument/2006/math" xmlns:v="urn:schemas-microsoft-com:vml" xmlns:wp14="http://schemas.microsoft.com/office/word/2010/wordprocessingDrawing" xmlns:wp="http://schemas.openxmlformats.org/drawingml/2006/wordprocessingDrawing" xmlns:w10="urn:schemas-microsoft-com:office:word" xmlns:w="http://schemas.openxmlformats.org/wordprocessingml/2006/main" xmlns:w14="http://schemas.microsoft.com/office/word/2010/wordml" xmlns:w15="http://schemas.microsoft.com/office/word/2012/wordml" xmlns:w16cex="http://schemas.microsoft.com/office/word/2018/wordml/cex" xmlns:w16cid="http://schemas.microsoft.com/office/word/2016/wordml/cid" xmlns:w16="http://schemas.microsoft.com/office/word/2018/wordml" xmlns:w16sdtdh="http://schemas.microsoft.com/office/word/2020/wordml/sdtdatahash" xmlns:w16se="http://schemas.microsoft.com/office/word/2015/wordml/symex" xmlns:wpg="http://schemas.microsoft.com/office/word/2010/wordprocessingGroup" xmlns:wpi="http://schemas.microsoft.com/office/word/2010/wordprocessingInk" xmlns:wne="http://schemas.microsoft.com/office/word/2006/wordml" xmlns:wps="http://schemas.microsoft.com/office/word/2010/wordprocessingShape" mc:Ignorable="w14 w15 w16se w16cid w16 w16cex w16sdtdh wp14">
+<w:document xmlns:wpc="http://schemas.microsoft.com/office/word/2010/wordprocessingCanvas" xmlns:cx="http://schemas.microsoft.com/office/drawing/2014/chartex" xmlns:cx1="http://schemas.microsoft.com/office/drawing/2015/9/8/chartex" xmlns:cx2="http://schemas.microsoft.com/office/drawing/2015/10/21/chartex" xmlns:cx3="http://schemas.microsoft.com/office/drawing/2016/5/9/chartex" xmlns:cx4="http://schemas.microsoft.com/office/drawing/2016/5/10/chartex" xmlns:cx5="http://schemas.microsoft.com/office/drawing/2016/5/11/chartex" xmlns:cx6="http://schemas.microsoft.com/office/drawing/2016/5/12/chartex" xmlns:cx7="http://schemas.microsoft.com/office/drawing/2016/5/13/chartex" xmlns:cx8="http://schemas.microsoft.com/office/drawing/2016/5/14/chartex" xmlns:mc="http://schemas.openxmlformats.org/markup-compatibility/2006" xmlns:aink="http://schemas.microsoft.com/office/drawing/2016/ink" xmlns:am3d="http://schemas.microsoft.com/office/drawing/2017/model3d" xmlns:o="urn:schemas-microsoft-com:office:office" xmlns:oel="http://schemas.microsoft.com/office/2019/extlst" xmlns:r="http://schemas.openxmlformats.org/officeDocument/2006/relationships" xmlns:m="http://schemas.openxmlformats.org/officeDocument/2006/math" xmlns:v="urn:schemas-microsoft-com:vml" xmlns:wp14="http://schemas.microsoft.com/office/word/2010/wordprocessingDrawing" xmlns:wp="http://schemas.openxmlformats.org/drawingml/2006/wordprocessingDrawing" xmlns:w10="urn:schemas-microsoft-com:office:word" xmlns:w="http://schemas.openxmlformats.org/wordprocessingml/2006/main" xmlns:w14="http://schemas.microsoft.com/office/word/2010/wordml" xmlns:w15="http://schemas.microsoft.com/office/word/2012/wordml" xmlns:w16cex="http://schemas.microsoft.com/office/word/2018/wordml/cex" xmlns:w16cid="http://schemas.microsoft.com/office/word/2016/wordml/cid" xmlns:w16="http://schemas.microsoft.com/office/word/2018/wordml" xmlns:w16du="http://schemas.microsoft.com/office/word/2023/wordml/word16du" xmlns:w16sdtdh="http://schemas.microsoft.com/office/word/2020/wordml/sdtdatahash" xmlns:w16sdtfl="http://schemas.microsoft.com/office/word/2024/wordml/sdtformatlock" xmlns:w16se="http://schemas.microsoft.com/office/word/2015/wordml/symex" xmlns:wpg="http://schemas.microsoft.com/office/word/2010/wordprocessingGroup" xmlns:wpi="http://schemas.microsoft.com/office/word/2010/wordprocessingInk" xmlns:wne="http://schemas.microsoft.com/office/word/2006/wordml" xmlns:wps="http://schemas.microsoft.com/office/word/2010/wordprocessingShape" mc:Ignorable="w14 w15 w16se w16cid w16 w16cex w16sdtdh w16sdtfl w16du wp14">
   <w:body>
     <w:sdt>
       <w:sdtPr>
@@ -12401,7 +12401,7 @@
         <w:t xml:space="preserve">Administrasi </w:t>
       </w:r>
       <w:r>
-        <w:t xml:space="preserve"> akan menampikan informasi profil </w:t>
+        <w:t xml:space="preserve">akan menampikan informasi profil </w:t>
       </w:r>
       <w:r>
         <w:t>pengguna</w:t>
@@ -12423,7 +12423,7 @@
         <w:t xml:space="preserve">. </w:t>
       </w:r>
       <w:r>
-        <w:t xml:space="preserve">Administrasi  </w:t>
+        <w:t xml:space="preserve">Administrasi </w:t>
       </w:r>
       <w:r>
         <w:t>akan menampil</w:t>
@@ -12490,7 +12490,13 @@
         </w:numPr>
       </w:pPr>
       <w:r>
-        <w:t>Birth Day</w:t>
+        <w:t>Birth</w:t>
+      </w:r>
+      <w:r>
+        <w:t>d</w:t>
+      </w:r>
+      <w:r>
+        <w:t>ay</w:t>
       </w:r>
     </w:p>
     <w:p>
@@ -17719,6 +17725,24 @@
       </w:pPr>
       <w:r>
         <w:t>Append Entity From SQL: gigunakan untuk menambahkan entitas baru dari file SQL dan hanya akan mengambil entitas yang belum ada.</w:t>
+      </w:r>
+    </w:p>
+    <w:p>
+      <w:pPr>
+        <w:pStyle w:val="ListParagraph"/>
+        <w:numPr>
+          <w:ilvl w:val="0"/>
+          <w:numId w:val="102"/>
+        </w:numPr>
+      </w:pPr>
+      <w:r>
+        <w:t>Import Sheet: digunakan untuk membuat entitas berdasarkan data dari file Excel atau CSV. Untuk file Excel, format yang diterima hanyalah .xlsx dan</w:t>
+      </w:r>
+      <w:r>
+        <w:t xml:space="preserve"> .xls. MagicAppBuilder akan meminta pengguna untuk memilih sheet mana yang akan diimpor</w:t>
+      </w:r>
+      <w:r>
+        <w:t>.</w:t>
       </w:r>
     </w:p>
     <w:p>
@@ -27459,7 +27483,7 @@
 </file>
 
 <file path=word/endnotes.xml><?xml version="1.0" encoding="utf-8"?>
-<w:endnotes xmlns:wpc="http://schemas.microsoft.com/office/word/2010/wordprocessingCanvas" xmlns:cx="http://schemas.microsoft.com/office/drawing/2014/chartex" xmlns:cx1="http://schemas.microsoft.com/office/drawing/2015/9/8/chartex" xmlns:cx2="http://schemas.microsoft.com/office/drawing/2015/10/21/chartex" xmlns:cx3="http://schemas.microsoft.com/office/drawing/2016/5/9/chartex" xmlns:cx4="http://schemas.microsoft.com/office/drawing/2016/5/10/chartex" xmlns:cx5="http://schemas.microsoft.com/office/drawing/2016/5/11/chartex" xmlns:cx6="http://schemas.microsoft.com/office/drawing/2016/5/12/chartex" xmlns:cx7="http://schemas.microsoft.com/office/drawing/2016/5/13/chartex" xmlns:cx8="http://schemas.microsoft.com/office/drawing/2016/5/14/chartex" xmlns:mc="http://schemas.openxmlformats.org/markup-compatibility/2006" xmlns:aink="http://schemas.microsoft.com/office/drawing/2016/ink" xmlns:am3d="http://schemas.microsoft.com/office/drawing/2017/model3d" xmlns:o="urn:schemas-microsoft-com:office:office" xmlns:oel="http://schemas.microsoft.com/office/2019/extlst" xmlns:r="http://schemas.openxmlformats.org/officeDocument/2006/relationships" xmlns:m="http://schemas.openxmlformats.org/officeDocument/2006/math" xmlns:v="urn:schemas-microsoft-com:vml" xmlns:wp14="http://schemas.microsoft.com/office/word/2010/wordprocessingDrawing" xmlns:wp="http://schemas.openxmlformats.org/drawingml/2006/wordprocessingDrawing" xmlns:w10="urn:schemas-microsoft-com:office:word" xmlns:w="http://schemas.openxmlformats.org/wordprocessingml/2006/main" xmlns:w14="http://schemas.microsoft.com/office/word/2010/wordml" xmlns:w15="http://schemas.microsoft.com/office/word/2012/wordml" xmlns:w16cex="http://schemas.microsoft.com/office/word/2018/wordml/cex" xmlns:w16cid="http://schemas.microsoft.com/office/word/2016/wordml/cid" xmlns:w16="http://schemas.microsoft.com/office/word/2018/wordml" xmlns:w16sdtdh="http://schemas.microsoft.com/office/word/2020/wordml/sdtdatahash" xmlns:w16se="http://schemas.microsoft.com/office/word/2015/wordml/symex" xmlns:wpg="http://schemas.microsoft.com/office/word/2010/wordprocessingGroup" xmlns:wpi="http://schemas.microsoft.com/office/word/2010/wordprocessingInk" xmlns:wne="http://schemas.microsoft.com/office/word/2006/wordml" xmlns:wps="http://schemas.microsoft.com/office/word/2010/wordprocessingShape" mc:Ignorable="w14 w15 w16se w16cid w16 w16cex w16sdtdh wp14">
+<w:endnotes xmlns:wpc="http://schemas.microsoft.com/office/word/2010/wordprocessingCanvas" xmlns:cx="http://schemas.microsoft.com/office/drawing/2014/chartex" xmlns:cx1="http://schemas.microsoft.com/office/drawing/2015/9/8/chartex" xmlns:cx2="http://schemas.microsoft.com/office/drawing/2015/10/21/chartex" xmlns:cx3="http://schemas.microsoft.com/office/drawing/2016/5/9/chartex" xmlns:cx4="http://schemas.microsoft.com/office/drawing/2016/5/10/chartex" xmlns:cx5="http://schemas.microsoft.com/office/drawing/2016/5/11/chartex" xmlns:cx6="http://schemas.microsoft.com/office/drawing/2016/5/12/chartex" xmlns:cx7="http://schemas.microsoft.com/office/drawing/2016/5/13/chartex" xmlns:cx8="http://schemas.microsoft.com/office/drawing/2016/5/14/chartex" xmlns:mc="http://schemas.openxmlformats.org/markup-compatibility/2006" xmlns:aink="http://schemas.microsoft.com/office/drawing/2016/ink" xmlns:am3d="http://schemas.microsoft.com/office/drawing/2017/model3d" xmlns:o="urn:schemas-microsoft-com:office:office" xmlns:oel="http://schemas.microsoft.com/office/2019/extlst" xmlns:r="http://schemas.openxmlformats.org/officeDocument/2006/relationships" xmlns:m="http://schemas.openxmlformats.org/officeDocument/2006/math" xmlns:v="urn:schemas-microsoft-com:vml" xmlns:wp14="http://schemas.microsoft.com/office/word/2010/wordprocessingDrawing" xmlns:wp="http://schemas.openxmlformats.org/drawingml/2006/wordprocessingDrawing" xmlns:w10="urn:schemas-microsoft-com:office:word" xmlns:w="http://schemas.openxmlformats.org/wordprocessingml/2006/main" xmlns:w14="http://schemas.microsoft.com/office/word/2010/wordml" xmlns:w15="http://schemas.microsoft.com/office/word/2012/wordml" xmlns:w16cex="http://schemas.microsoft.com/office/word/2018/wordml/cex" xmlns:w16cid="http://schemas.microsoft.com/office/word/2016/wordml/cid" xmlns:w16="http://schemas.microsoft.com/office/word/2018/wordml" xmlns:w16du="http://schemas.microsoft.com/office/word/2023/wordml/word16du" xmlns:w16sdtdh="http://schemas.microsoft.com/office/word/2020/wordml/sdtdatahash" xmlns:w16sdtfl="http://schemas.microsoft.com/office/word/2024/wordml/sdtformatlock" xmlns:w16se="http://schemas.microsoft.com/office/word/2015/wordml/symex" xmlns:wpg="http://schemas.microsoft.com/office/word/2010/wordprocessingGroup" xmlns:wpi="http://schemas.microsoft.com/office/word/2010/wordprocessingInk" xmlns:wne="http://schemas.microsoft.com/office/word/2006/wordml" xmlns:wps="http://schemas.microsoft.com/office/word/2010/wordprocessingShape" mc:Ignorable="w14 w15 w16se w16cid w16 w16cex w16sdtdh w16sdtfl w16du wp14">
   <w:endnote w:type="separator" w:id="-1">
     <w:p>
       <w:pPr>
@@ -27484,7 +27508,7 @@
 </file>
 
 <file path=word/footer1.xml><?xml version="1.0" encoding="utf-8"?>
-<w:ftr xmlns:wpc="http://schemas.microsoft.com/office/word/2010/wordprocessingCanvas" xmlns:cx="http://schemas.microsoft.com/office/drawing/2014/chartex" xmlns:cx1="http://schemas.microsoft.com/office/drawing/2015/9/8/chartex" xmlns:cx2="http://schemas.microsoft.com/office/drawing/2015/10/21/chartex" xmlns:cx3="http://schemas.microsoft.com/office/drawing/2016/5/9/chartex" xmlns:cx4="http://schemas.microsoft.com/office/drawing/2016/5/10/chartex" xmlns:cx5="http://schemas.microsoft.com/office/drawing/2016/5/11/chartex" xmlns:cx6="http://schemas.microsoft.com/office/drawing/2016/5/12/chartex" xmlns:cx7="http://schemas.microsoft.com/office/drawing/2016/5/13/chartex" xmlns:cx8="http://schemas.microsoft.com/office/drawing/2016/5/14/chartex" xmlns:mc="http://schemas.openxmlformats.org/markup-compatibility/2006" xmlns:aink="http://schemas.microsoft.com/office/drawing/2016/ink" xmlns:am3d="http://schemas.microsoft.com/office/drawing/2017/model3d" xmlns:o="urn:schemas-microsoft-com:office:office" xmlns:oel="http://schemas.microsoft.com/office/2019/extlst" xmlns:r="http://schemas.openxmlformats.org/officeDocument/2006/relationships" xmlns:m="http://schemas.openxmlformats.org/officeDocument/2006/math" xmlns:v="urn:schemas-microsoft-com:vml" xmlns:wp14="http://schemas.microsoft.com/office/word/2010/wordprocessingDrawing" xmlns:wp="http://schemas.openxmlformats.org/drawingml/2006/wordprocessingDrawing" xmlns:w10="urn:schemas-microsoft-com:office:word" xmlns:w="http://schemas.openxmlformats.org/wordprocessingml/2006/main" xmlns:w14="http://schemas.microsoft.com/office/word/2010/wordml" xmlns:w15="http://schemas.microsoft.com/office/word/2012/wordml" xmlns:w16cex="http://schemas.microsoft.com/office/word/2018/wordml/cex" xmlns:w16cid="http://schemas.microsoft.com/office/word/2016/wordml/cid" xmlns:w16="http://schemas.microsoft.com/office/word/2018/wordml" xmlns:w16sdtdh="http://schemas.microsoft.com/office/word/2020/wordml/sdtdatahash" xmlns:w16se="http://schemas.microsoft.com/office/word/2015/wordml/symex" xmlns:wpg="http://schemas.microsoft.com/office/word/2010/wordprocessingGroup" xmlns:wpi="http://schemas.microsoft.com/office/word/2010/wordprocessingInk" xmlns:wne="http://schemas.microsoft.com/office/word/2006/wordml" xmlns:wps="http://schemas.microsoft.com/office/word/2010/wordprocessingShape" mc:Ignorable="w14 w15 w16se w16cid w16 w16cex w16sdtdh wp14">
+<w:ftr xmlns:wpc="http://schemas.microsoft.com/office/word/2010/wordprocessingCanvas" xmlns:cx="http://schemas.microsoft.com/office/drawing/2014/chartex" xmlns:cx1="http://schemas.microsoft.com/office/drawing/2015/9/8/chartex" xmlns:cx2="http://schemas.microsoft.com/office/drawing/2015/10/21/chartex" xmlns:cx3="http://schemas.microsoft.com/office/drawing/2016/5/9/chartex" xmlns:cx4="http://schemas.microsoft.com/office/drawing/2016/5/10/chartex" xmlns:cx5="http://schemas.microsoft.com/office/drawing/2016/5/11/chartex" xmlns:cx6="http://schemas.microsoft.com/office/drawing/2016/5/12/chartex" xmlns:cx7="http://schemas.microsoft.com/office/drawing/2016/5/13/chartex" xmlns:cx8="http://schemas.microsoft.com/office/drawing/2016/5/14/chartex" xmlns:mc="http://schemas.openxmlformats.org/markup-compatibility/2006" xmlns:aink="http://schemas.microsoft.com/office/drawing/2016/ink" xmlns:am3d="http://schemas.microsoft.com/office/drawing/2017/model3d" xmlns:o="urn:schemas-microsoft-com:office:office" xmlns:oel="http://schemas.microsoft.com/office/2019/extlst" xmlns:r="http://schemas.openxmlformats.org/officeDocument/2006/relationships" xmlns:m="http://schemas.openxmlformats.org/officeDocument/2006/math" xmlns:v="urn:schemas-microsoft-com:vml" xmlns:wp14="http://schemas.microsoft.com/office/word/2010/wordprocessingDrawing" xmlns:wp="http://schemas.openxmlformats.org/drawingml/2006/wordprocessingDrawing" xmlns:w10="urn:schemas-microsoft-com:office:word" xmlns:w="http://schemas.openxmlformats.org/wordprocessingml/2006/main" xmlns:w14="http://schemas.microsoft.com/office/word/2010/wordml" xmlns:w15="http://schemas.microsoft.com/office/word/2012/wordml" xmlns:w16cex="http://schemas.microsoft.com/office/word/2018/wordml/cex" xmlns:w16cid="http://schemas.microsoft.com/office/word/2016/wordml/cid" xmlns:w16="http://schemas.microsoft.com/office/word/2018/wordml" xmlns:w16du="http://schemas.microsoft.com/office/word/2023/wordml/word16du" xmlns:w16sdtdh="http://schemas.microsoft.com/office/word/2020/wordml/sdtdatahash" xmlns:w16sdtfl="http://schemas.microsoft.com/office/word/2024/wordml/sdtformatlock" xmlns:w16se="http://schemas.microsoft.com/office/word/2015/wordml/symex" xmlns:wpg="http://schemas.microsoft.com/office/word/2010/wordprocessingGroup" xmlns:wpi="http://schemas.microsoft.com/office/word/2010/wordprocessingInk" xmlns:wne="http://schemas.microsoft.com/office/word/2006/wordml" xmlns:wps="http://schemas.microsoft.com/office/word/2010/wordprocessingShape" mc:Ignorable="w14 w15 w16se w16cid w16 w16cex w16sdtdh w16sdtfl w16du wp14">
   <w:sdt>
     <w:sdtPr>
       <w:id w:val="1569922835"/>
@@ -27537,7 +27561,7 @@
 </file>
 
 <file path=word/footnotes.xml><?xml version="1.0" encoding="utf-8"?>
-<w:footnotes xmlns:wpc="http://schemas.microsoft.com/office/word/2010/wordprocessingCanvas" xmlns:cx="http://schemas.microsoft.com/office/drawing/2014/chartex" xmlns:cx1="http://schemas.microsoft.com/office/drawing/2015/9/8/chartex" xmlns:cx2="http://schemas.microsoft.com/office/drawing/2015/10/21/chartex" xmlns:cx3="http://schemas.microsoft.com/office/drawing/2016/5/9/chartex" xmlns:cx4="http://schemas.microsoft.com/office/drawing/2016/5/10/chartex" xmlns:cx5="http://schemas.microsoft.com/office/drawing/2016/5/11/chartex" xmlns:cx6="http://schemas.microsoft.com/office/drawing/2016/5/12/chartex" xmlns:cx7="http://schemas.microsoft.com/office/drawing/2016/5/13/chartex" xmlns:cx8="http://schemas.microsoft.com/office/drawing/2016/5/14/chartex" xmlns:mc="http://schemas.openxmlformats.org/markup-compatibility/2006" xmlns:aink="http://schemas.microsoft.com/office/drawing/2016/ink" xmlns:am3d="http://schemas.microsoft.com/office/drawing/2017/model3d" xmlns:o="urn:schemas-microsoft-com:office:office" xmlns:oel="http://schemas.microsoft.com/office/2019/extlst" xmlns:r="http://schemas.openxmlformats.org/officeDocument/2006/relationships" xmlns:m="http://schemas.openxmlformats.org/officeDocument/2006/math" xmlns:v="urn:schemas-microsoft-com:vml" xmlns:wp14="http://schemas.microsoft.com/office/word/2010/wordprocessingDrawing" xmlns:wp="http://schemas.openxmlformats.org/drawingml/2006/wordprocessingDrawing" xmlns:w10="urn:schemas-microsoft-com:office:word" xmlns:w="http://schemas.openxmlformats.org/wordprocessingml/2006/main" xmlns:w14="http://schemas.microsoft.com/office/word/2010/wordml" xmlns:w15="http://schemas.microsoft.com/office/word/2012/wordml" xmlns:w16cex="http://schemas.microsoft.com/office/word/2018/wordml/cex" xmlns:w16cid="http://schemas.microsoft.com/office/word/2016/wordml/cid" xmlns:w16="http://schemas.microsoft.com/office/word/2018/wordml" xmlns:w16sdtdh="http://schemas.microsoft.com/office/word/2020/wordml/sdtdatahash" xmlns:w16se="http://schemas.microsoft.com/office/word/2015/wordml/symex" xmlns:wpg="http://schemas.microsoft.com/office/word/2010/wordprocessingGroup" xmlns:wpi="http://schemas.microsoft.com/office/word/2010/wordprocessingInk" xmlns:wne="http://schemas.microsoft.com/office/word/2006/wordml" xmlns:wps="http://schemas.microsoft.com/office/word/2010/wordprocessingShape" mc:Ignorable="w14 w15 w16se w16cid w16 w16cex w16sdtdh wp14">
+<w:footnotes xmlns:wpc="http://schemas.microsoft.com/office/word/2010/wordprocessingCanvas" xmlns:cx="http://schemas.microsoft.com/office/drawing/2014/chartex" xmlns:cx1="http://schemas.microsoft.com/office/drawing/2015/9/8/chartex" xmlns:cx2="http://schemas.microsoft.com/office/drawing/2015/10/21/chartex" xmlns:cx3="http://schemas.microsoft.com/office/drawing/2016/5/9/chartex" xmlns:cx4="http://schemas.microsoft.com/office/drawing/2016/5/10/chartex" xmlns:cx5="http://schemas.microsoft.com/office/drawing/2016/5/11/chartex" xmlns:cx6="http://schemas.microsoft.com/office/drawing/2016/5/12/chartex" xmlns:cx7="http://schemas.microsoft.com/office/drawing/2016/5/13/chartex" xmlns:cx8="http://schemas.microsoft.com/office/drawing/2016/5/14/chartex" xmlns:mc="http://schemas.openxmlformats.org/markup-compatibility/2006" xmlns:aink="http://schemas.microsoft.com/office/drawing/2016/ink" xmlns:am3d="http://schemas.microsoft.com/office/drawing/2017/model3d" xmlns:o="urn:schemas-microsoft-com:office:office" xmlns:oel="http://schemas.microsoft.com/office/2019/extlst" xmlns:r="http://schemas.openxmlformats.org/officeDocument/2006/relationships" xmlns:m="http://schemas.openxmlformats.org/officeDocument/2006/math" xmlns:v="urn:schemas-microsoft-com:vml" xmlns:wp14="http://schemas.microsoft.com/office/word/2010/wordprocessingDrawing" xmlns:wp="http://schemas.openxmlformats.org/drawingml/2006/wordprocessingDrawing" xmlns:w10="urn:schemas-microsoft-com:office:word" xmlns:w="http://schemas.openxmlformats.org/wordprocessingml/2006/main" xmlns:w14="http://schemas.microsoft.com/office/word/2010/wordml" xmlns:w15="http://schemas.microsoft.com/office/word/2012/wordml" xmlns:w16cex="http://schemas.microsoft.com/office/word/2018/wordml/cex" xmlns:w16cid="http://schemas.microsoft.com/office/word/2016/wordml/cid" xmlns:w16="http://schemas.microsoft.com/office/word/2018/wordml" xmlns:w16du="http://schemas.microsoft.com/office/word/2023/wordml/word16du" xmlns:w16sdtdh="http://schemas.microsoft.com/office/word/2020/wordml/sdtdatahash" xmlns:w16sdtfl="http://schemas.microsoft.com/office/word/2024/wordml/sdtformatlock" xmlns:w16se="http://schemas.microsoft.com/office/word/2015/wordml/symex" xmlns:wpg="http://schemas.microsoft.com/office/word/2010/wordprocessingGroup" xmlns:wpi="http://schemas.microsoft.com/office/word/2010/wordprocessingInk" xmlns:wne="http://schemas.microsoft.com/office/word/2006/wordml" xmlns:wps="http://schemas.microsoft.com/office/word/2010/wordprocessingShape" mc:Ignorable="w14 w15 w16se w16cid w16 w16cex w16sdtdh w16sdtfl w16du wp14">
   <w:footnote w:type="separator" w:id="-1">
     <w:p>
       <w:pPr>
@@ -27562,7 +27586,7 @@
 </file>
 
 <file path=word/numbering.xml><?xml version="1.0" encoding="utf-8"?>
-<w:numbering xmlns:wpc="http://schemas.microsoft.com/office/word/2010/wordprocessingCanvas" xmlns:cx="http://schemas.microsoft.com/office/drawing/2014/chartex" xmlns:cx1="http://schemas.microsoft.com/office/drawing/2015/9/8/chartex" xmlns:cx2="http://schemas.microsoft.com/office/drawing/2015/10/21/chartex" xmlns:cx3="http://schemas.microsoft.com/office/drawing/2016/5/9/chartex" xmlns:cx4="http://schemas.microsoft.com/office/drawing/2016/5/10/chartex" xmlns:cx5="http://schemas.microsoft.com/office/drawing/2016/5/11/chartex" xmlns:cx6="http://schemas.microsoft.com/office/drawing/2016/5/12/chartex" xmlns:cx7="http://schemas.microsoft.com/office/drawing/2016/5/13/chartex" xmlns:cx8="http://schemas.microsoft.com/office/drawing/2016/5/14/chartex" xmlns:mc="http://schemas.openxmlformats.org/markup-compatibility/2006" xmlns:aink="http://schemas.microsoft.com/office/drawing/2016/ink" xmlns:am3d="http://schemas.microsoft.com/office/drawing/2017/model3d" xmlns:o="urn:schemas-microsoft-com:office:office" xmlns:oel="http://schemas.microsoft.com/office/2019/extlst" xmlns:r="http://schemas.openxmlformats.org/officeDocument/2006/relationships" xmlns:m="http://schemas.openxmlformats.org/officeDocument/2006/math" xmlns:v="urn:schemas-microsoft-com:vml" xmlns:wp14="http://schemas.microsoft.com/office/word/2010/wordprocessingDrawing" xmlns:wp="http://schemas.openxmlformats.org/drawingml/2006/wordprocessingDrawing" xmlns:w10="urn:schemas-microsoft-com:office:word" xmlns:w="http://schemas.openxmlformats.org/wordprocessingml/2006/main" xmlns:w14="http://schemas.microsoft.com/office/word/2010/wordml" xmlns:w15="http://schemas.microsoft.com/office/word/2012/wordml" xmlns:w16cex="http://schemas.microsoft.com/office/word/2018/wordml/cex" xmlns:w16cid="http://schemas.microsoft.com/office/word/2016/wordml/cid" xmlns:w16="http://schemas.microsoft.com/office/word/2018/wordml" xmlns:w16sdtdh="http://schemas.microsoft.com/office/word/2020/wordml/sdtdatahash" xmlns:w16se="http://schemas.microsoft.com/office/word/2015/wordml/symex" xmlns:wpg="http://schemas.microsoft.com/office/word/2010/wordprocessingGroup" xmlns:wpi="http://schemas.microsoft.com/office/word/2010/wordprocessingInk" xmlns:wne="http://schemas.microsoft.com/office/word/2006/wordml" xmlns:wps="http://schemas.microsoft.com/office/word/2010/wordprocessingShape" mc:Ignorable="w14 w15 w16se w16cid w16 w16cex w16sdtdh wp14">
+<w:numbering xmlns:wpc="http://schemas.microsoft.com/office/word/2010/wordprocessingCanvas" xmlns:cx="http://schemas.microsoft.com/office/drawing/2014/chartex" xmlns:cx1="http://schemas.microsoft.com/office/drawing/2015/9/8/chartex" xmlns:cx2="http://schemas.microsoft.com/office/drawing/2015/10/21/chartex" xmlns:cx3="http://schemas.microsoft.com/office/drawing/2016/5/9/chartex" xmlns:cx4="http://schemas.microsoft.com/office/drawing/2016/5/10/chartex" xmlns:cx5="http://schemas.microsoft.com/office/drawing/2016/5/11/chartex" xmlns:cx6="http://schemas.microsoft.com/office/drawing/2016/5/12/chartex" xmlns:cx7="http://schemas.microsoft.com/office/drawing/2016/5/13/chartex" xmlns:cx8="http://schemas.microsoft.com/office/drawing/2016/5/14/chartex" xmlns:mc="http://schemas.openxmlformats.org/markup-compatibility/2006" xmlns:aink="http://schemas.microsoft.com/office/drawing/2016/ink" xmlns:am3d="http://schemas.microsoft.com/office/drawing/2017/model3d" xmlns:o="urn:schemas-microsoft-com:office:office" xmlns:oel="http://schemas.microsoft.com/office/2019/extlst" xmlns:r="http://schemas.openxmlformats.org/officeDocument/2006/relationships" xmlns:m="http://schemas.openxmlformats.org/officeDocument/2006/math" xmlns:v="urn:schemas-microsoft-com:vml" xmlns:wp14="http://schemas.microsoft.com/office/word/2010/wordprocessingDrawing" xmlns:wp="http://schemas.openxmlformats.org/drawingml/2006/wordprocessingDrawing" xmlns:w10="urn:schemas-microsoft-com:office:word" xmlns:w="http://schemas.openxmlformats.org/wordprocessingml/2006/main" xmlns:w14="http://schemas.microsoft.com/office/word/2010/wordml" xmlns:w15="http://schemas.microsoft.com/office/word/2012/wordml" xmlns:w16cex="http://schemas.microsoft.com/office/word/2018/wordml/cex" xmlns:w16cid="http://schemas.microsoft.com/office/word/2016/wordml/cid" xmlns:w16="http://schemas.microsoft.com/office/word/2018/wordml" xmlns:w16du="http://schemas.microsoft.com/office/word/2023/wordml/word16du" xmlns:w16sdtdh="http://schemas.microsoft.com/office/word/2020/wordml/sdtdatahash" xmlns:w16sdtfl="http://schemas.microsoft.com/office/word/2024/wordml/sdtformatlock" xmlns:w16se="http://schemas.microsoft.com/office/word/2015/wordml/symex" xmlns:wpg="http://schemas.microsoft.com/office/word/2010/wordprocessingGroup" xmlns:wpi="http://schemas.microsoft.com/office/word/2010/wordprocessingInk" xmlns:wne="http://schemas.microsoft.com/office/word/2006/wordml" xmlns:wps="http://schemas.microsoft.com/office/word/2010/wordprocessingShape" mc:Ignorable="w14 w15 w16se w16cid w16 w16cex w16sdtdh w16sdtfl w16du wp14">
   <w:abstractNum w:abstractNumId="0" w15:restartNumberingAfterBreak="0">
     <w:nsid w:val="01013915"/>
     <w:multiLevelType w:val="multilevel"/>
@@ -41055,7 +41079,7 @@
 </file>
 
 <file path=word/styles.xml><?xml version="1.0" encoding="utf-8"?>
-<w:styles xmlns:mc="http://schemas.openxmlformats.org/markup-compatibility/2006" xmlns:r="http://schemas.openxmlformats.org/officeDocument/2006/relationships" xmlns:w="http://schemas.openxmlformats.org/wordprocessingml/2006/main" xmlns:w14="http://schemas.microsoft.com/office/word/2010/wordml" xmlns:w15="http://schemas.microsoft.com/office/word/2012/wordml" xmlns:w16cex="http://schemas.microsoft.com/office/word/2018/wordml/cex" xmlns:w16cid="http://schemas.microsoft.com/office/word/2016/wordml/cid" xmlns:w16="http://schemas.microsoft.com/office/word/2018/wordml" xmlns:w16sdtdh="http://schemas.microsoft.com/office/word/2020/wordml/sdtdatahash" xmlns:w16se="http://schemas.microsoft.com/office/word/2015/wordml/symex" mc:Ignorable="w14 w15 w16se w16cid w16 w16cex w16sdtdh">
+<w:styles xmlns:mc="http://schemas.openxmlformats.org/markup-compatibility/2006" xmlns:r="http://schemas.openxmlformats.org/officeDocument/2006/relationships" xmlns:w="http://schemas.openxmlformats.org/wordprocessingml/2006/main" xmlns:w14="http://schemas.microsoft.com/office/word/2010/wordml" xmlns:w15="http://schemas.microsoft.com/office/word/2012/wordml" xmlns:w16cex="http://schemas.microsoft.com/office/word/2018/wordml/cex" xmlns:w16cid="http://schemas.microsoft.com/office/word/2016/wordml/cid" xmlns:w16="http://schemas.microsoft.com/office/word/2018/wordml" xmlns:w16du="http://schemas.microsoft.com/office/word/2023/wordml/word16du" xmlns:w16sdtdh="http://schemas.microsoft.com/office/word/2020/wordml/sdtdatahash" xmlns:w16sdtfl="http://schemas.microsoft.com/office/word/2024/wordml/sdtformatlock" xmlns:w16se="http://schemas.microsoft.com/office/word/2015/wordml/symex" mc:Ignorable="w14 w15 w16se w16cid w16 w16cex w16sdtdh w16sdtfl w16du">
   <w:docDefaults>
     <w:rPrDefault>
       <w:rPr>
@@ -42111,7 +42135,7 @@
 </file>
 
 <file path=word/glossary/document.xml><?xml version="1.0" encoding="utf-8"?>
-<w:glossaryDocument xmlns:wpc="http://schemas.microsoft.com/office/word/2010/wordprocessingCanvas" xmlns:cx="http://schemas.microsoft.com/office/drawing/2014/chartex" xmlns:cx1="http://schemas.microsoft.com/office/drawing/2015/9/8/chartex" xmlns:cx2="http://schemas.microsoft.com/office/drawing/2015/10/21/chartex" xmlns:cx3="http://schemas.microsoft.com/office/drawing/2016/5/9/chartex" xmlns:cx4="http://schemas.microsoft.com/office/drawing/2016/5/10/chartex" xmlns:cx5="http://schemas.microsoft.com/office/drawing/2016/5/11/chartex" xmlns:cx6="http://schemas.microsoft.com/office/drawing/2016/5/12/chartex" xmlns:cx7="http://schemas.microsoft.com/office/drawing/2016/5/13/chartex" xmlns:cx8="http://schemas.microsoft.com/office/drawing/2016/5/14/chartex" xmlns:mc="http://schemas.openxmlformats.org/markup-compatibility/2006" xmlns:aink="http://schemas.microsoft.com/office/drawing/2016/ink" xmlns:am3d="http://schemas.microsoft.com/office/drawing/2017/model3d" xmlns:o="urn:schemas-microsoft-com:office:office" xmlns:oel="http://schemas.microsoft.com/office/2019/extlst" xmlns:r="http://schemas.openxmlformats.org/officeDocument/2006/relationships" xmlns:m="http://schemas.openxmlformats.org/officeDocument/2006/math" xmlns:v="urn:schemas-microsoft-com:vml" xmlns:wp14="http://schemas.microsoft.com/office/word/2010/wordprocessingDrawing" xmlns:wp="http://schemas.openxmlformats.org/drawingml/2006/wordprocessingDrawing" xmlns:w10="urn:schemas-microsoft-com:office:word" xmlns:w="http://schemas.openxmlformats.org/wordprocessingml/2006/main" xmlns:w14="http://schemas.microsoft.com/office/word/2010/wordml" xmlns:w15="http://schemas.microsoft.com/office/word/2012/wordml" xmlns:w16cex="http://schemas.microsoft.com/office/word/2018/wordml/cex" xmlns:w16cid="http://schemas.microsoft.com/office/word/2016/wordml/cid" xmlns:w16="http://schemas.microsoft.com/office/word/2018/wordml" xmlns:w16sdtdh="http://schemas.microsoft.com/office/word/2020/wordml/sdtdatahash" xmlns:w16se="http://schemas.microsoft.com/office/word/2015/wordml/symex" xmlns:wpg="http://schemas.microsoft.com/office/word/2010/wordprocessingGroup" xmlns:wpi="http://schemas.microsoft.com/office/word/2010/wordprocessingInk" xmlns:wne="http://schemas.microsoft.com/office/word/2006/wordml" xmlns:wps="http://schemas.microsoft.com/office/word/2010/wordprocessingShape" mc:Ignorable="w14 w15 w16se w16cid w16 w16cex w16sdtdh wp14">
+<w:glossaryDocument xmlns:wpc="http://schemas.microsoft.com/office/word/2010/wordprocessingCanvas" xmlns:cx="http://schemas.microsoft.com/office/drawing/2014/chartex" xmlns:cx1="http://schemas.microsoft.com/office/drawing/2015/9/8/chartex" xmlns:cx2="http://schemas.microsoft.com/office/drawing/2015/10/21/chartex" xmlns:cx3="http://schemas.microsoft.com/office/drawing/2016/5/9/chartex" xmlns:cx4="http://schemas.microsoft.com/office/drawing/2016/5/10/chartex" xmlns:cx5="http://schemas.microsoft.com/office/drawing/2016/5/11/chartex" xmlns:cx6="http://schemas.microsoft.com/office/drawing/2016/5/12/chartex" xmlns:cx7="http://schemas.microsoft.com/office/drawing/2016/5/13/chartex" xmlns:cx8="http://schemas.microsoft.com/office/drawing/2016/5/14/chartex" xmlns:mc="http://schemas.openxmlformats.org/markup-compatibility/2006" xmlns:aink="http://schemas.microsoft.com/office/drawing/2016/ink" xmlns:am3d="http://schemas.microsoft.com/office/drawing/2017/model3d" xmlns:o="urn:schemas-microsoft-com:office:office" xmlns:oel="http://schemas.microsoft.com/office/2019/extlst" xmlns:r="http://schemas.openxmlformats.org/officeDocument/2006/relationships" xmlns:m="http://schemas.openxmlformats.org/officeDocument/2006/math" xmlns:v="urn:schemas-microsoft-com:vml" xmlns:wp14="http://schemas.microsoft.com/office/word/2010/wordprocessingDrawing" xmlns:wp="http://schemas.openxmlformats.org/drawingml/2006/wordprocessingDrawing" xmlns:w10="urn:schemas-microsoft-com:office:word" xmlns:w="http://schemas.openxmlformats.org/wordprocessingml/2006/main" xmlns:w14="http://schemas.microsoft.com/office/word/2010/wordml" xmlns:w15="http://schemas.microsoft.com/office/word/2012/wordml" xmlns:w16cex="http://schemas.microsoft.com/office/word/2018/wordml/cex" xmlns:w16cid="http://schemas.microsoft.com/office/word/2016/wordml/cid" xmlns:w16="http://schemas.microsoft.com/office/word/2018/wordml" xmlns:w16du="http://schemas.microsoft.com/office/word/2023/wordml/word16du" xmlns:w16sdtdh="http://schemas.microsoft.com/office/word/2020/wordml/sdtdatahash" xmlns:w16sdtfl="http://schemas.microsoft.com/office/word/2024/wordml/sdtformatlock" xmlns:w16se="http://schemas.microsoft.com/office/word/2015/wordml/symex" xmlns:wpg="http://schemas.microsoft.com/office/word/2010/wordprocessingGroup" xmlns:wpi="http://schemas.microsoft.com/office/word/2010/wordprocessingInk" xmlns:wne="http://schemas.microsoft.com/office/word/2006/wordml" xmlns:wps="http://schemas.microsoft.com/office/word/2010/wordprocessingShape" mc:Ignorable="w14 w15 w16se w16cid w16 w16cex w16sdtdh w16sdtfl w16du wp14">
   <w:docParts>
     <w:docPart>
       <w:docPartPr>
@@ -42184,7 +42208,7 @@
 </file>
 
 <file path=word/glossary/fontTable.xml><?xml version="1.0" encoding="utf-8"?>
-<w:fonts xmlns:mc="http://schemas.openxmlformats.org/markup-compatibility/2006" xmlns:r="http://schemas.openxmlformats.org/officeDocument/2006/relationships" xmlns:w="http://schemas.openxmlformats.org/wordprocessingml/2006/main" xmlns:w14="http://schemas.microsoft.com/office/word/2010/wordml" xmlns:w15="http://schemas.microsoft.com/office/word/2012/wordml" xmlns:w16cex="http://schemas.microsoft.com/office/word/2018/wordml/cex" xmlns:w16cid="http://schemas.microsoft.com/office/word/2016/wordml/cid" xmlns:w16="http://schemas.microsoft.com/office/word/2018/wordml" xmlns:w16sdtdh="http://schemas.microsoft.com/office/word/2020/wordml/sdtdatahash" xmlns:w16se="http://schemas.microsoft.com/office/word/2015/wordml/symex" mc:Ignorable="w14 w15 w16se w16cid w16 w16cex w16sdtdh">
+<w:fonts xmlns:mc="http://schemas.openxmlformats.org/markup-compatibility/2006" xmlns:r="http://schemas.openxmlformats.org/officeDocument/2006/relationships" xmlns:w="http://schemas.openxmlformats.org/wordprocessingml/2006/main" xmlns:w14="http://schemas.microsoft.com/office/word/2010/wordml" xmlns:w15="http://schemas.microsoft.com/office/word/2012/wordml" xmlns:w16cex="http://schemas.microsoft.com/office/word/2018/wordml/cex" xmlns:w16cid="http://schemas.microsoft.com/office/word/2016/wordml/cid" xmlns:w16="http://schemas.microsoft.com/office/word/2018/wordml" xmlns:w16du="http://schemas.microsoft.com/office/word/2023/wordml/word16du" xmlns:w16sdtdh="http://schemas.microsoft.com/office/word/2020/wordml/sdtdatahash" xmlns:w16sdtfl="http://schemas.microsoft.com/office/word/2024/wordml/sdtformatlock" xmlns:w16se="http://schemas.microsoft.com/office/word/2015/wordml/symex" mc:Ignorable="w14 w15 w16se w16cid w16 w16cex w16sdtdh w16sdtfl w16du">
   <w:font w:name="Symbol">
     <w:panose1 w:val="05050102010706020507"/>
     <w:charset w:val="02"/>
@@ -42243,7 +42267,7 @@
 </file>
 
 <file path=word/glossary/settings.xml><?xml version="1.0" encoding="utf-8"?>
-<w:settings xmlns:mc="http://schemas.openxmlformats.org/markup-compatibility/2006" xmlns:o="urn:schemas-microsoft-com:office:office" xmlns:r="http://schemas.openxmlformats.org/officeDocument/2006/relationships" xmlns:m="http://schemas.openxmlformats.org/officeDocument/2006/math" xmlns:v="urn:schemas-microsoft-com:vml" xmlns:w10="urn:schemas-microsoft-com:office:word" xmlns:w="http://schemas.openxmlformats.org/wordprocessingml/2006/main" xmlns:w14="http://schemas.microsoft.com/office/word/2010/wordml" xmlns:w15="http://schemas.microsoft.com/office/word/2012/wordml" xmlns:w16cex="http://schemas.microsoft.com/office/word/2018/wordml/cex" xmlns:w16cid="http://schemas.microsoft.com/office/word/2016/wordml/cid" xmlns:w16="http://schemas.microsoft.com/office/word/2018/wordml" xmlns:w16sdtdh="http://schemas.microsoft.com/office/word/2020/wordml/sdtdatahash" xmlns:w16se="http://schemas.microsoft.com/office/word/2015/wordml/symex" xmlns:sl="http://schemas.openxmlformats.org/schemaLibrary/2006/main" mc:Ignorable="w14 w15 w16se w16cid w16 w16cex w16sdtdh">
+<w:settings xmlns:mc="http://schemas.openxmlformats.org/markup-compatibility/2006" xmlns:o="urn:schemas-microsoft-com:office:office" xmlns:r="http://schemas.openxmlformats.org/officeDocument/2006/relationships" xmlns:m="http://schemas.openxmlformats.org/officeDocument/2006/math" xmlns:v="urn:schemas-microsoft-com:vml" xmlns:w10="urn:schemas-microsoft-com:office:word" xmlns:w="http://schemas.openxmlformats.org/wordprocessingml/2006/main" xmlns:w14="http://schemas.microsoft.com/office/word/2010/wordml" xmlns:w15="http://schemas.microsoft.com/office/word/2012/wordml" xmlns:w16cex="http://schemas.microsoft.com/office/word/2018/wordml/cex" xmlns:w16cid="http://schemas.microsoft.com/office/word/2016/wordml/cid" xmlns:w16="http://schemas.microsoft.com/office/word/2018/wordml" xmlns:w16du="http://schemas.microsoft.com/office/word/2023/wordml/word16du" xmlns:w16sdtdh="http://schemas.microsoft.com/office/word/2020/wordml/sdtdatahash" xmlns:w16sdtfl="http://schemas.microsoft.com/office/word/2024/wordml/sdtformatlock" xmlns:w16se="http://schemas.microsoft.com/office/word/2015/wordml/symex" xmlns:sl="http://schemas.openxmlformats.org/schemaLibrary/2006/main" mc:Ignorable="w14 w15 w16se w16cid w16 w16cex w16sdtdh w16sdtfl w16du">
   <w:view w:val="normal"/>
   <w:defaultTabStop w:val="720"/>
   <w:characterSpacingControl w:val="doNotCompress"/>
@@ -42258,6 +42282,7 @@
   </w:compat>
   <w:rsids>
     <w:rsidRoot w:val="00370391"/>
+    <w:rsid w:val="000C53BB"/>
     <w:rsid w:val="001533C3"/>
     <w:rsid w:val="00161ABC"/>
     <w:rsid w:val="001834E0"/>
@@ -42283,6 +42308,7 @@
     <w:rsid w:val="005F3972"/>
     <w:rsid w:val="00632F51"/>
     <w:rsid w:val="007140EF"/>
+    <w:rsid w:val="00754D90"/>
     <w:rsid w:val="00781E7F"/>
     <w:rsid w:val="007B1B0F"/>
     <w:rsid w:val="00812CBD"/>
@@ -42302,6 +42328,7 @@
     <w:rsid w:val="00AE3760"/>
     <w:rsid w:val="00B160F9"/>
     <w:rsid w:val="00B205AE"/>
+    <w:rsid w:val="00B466FA"/>
     <w:rsid w:val="00BE2D50"/>
     <w:rsid w:val="00C478A1"/>
     <w:rsid w:val="00C505E3"/>
@@ -42319,6 +42346,7 @@
     <w:rsid w:val="00F34F84"/>
     <w:rsid w:val="00F5098D"/>
     <w:rsid w:val="00F52DCA"/>
+    <w:rsid w:val="00F870B4"/>
     <w:rsid w:val="00FB0318"/>
     <w:rsid w:val="00FC5744"/>
   </w:rsids>
@@ -42337,14 +42365,14 @@
   </m:mathPr>
   <w:themeFontLang w:val="en-US"/>
   <w:clrSchemeMapping w:bg1="light1" w:t1="dark1" w:bg2="light2" w:t2="dark2" w:accent1="accent1" w:accent2="accent2" w:accent3="accent3" w:accent4="accent4" w:accent5="accent5" w:accent6="accent6" w:hyperlink="hyperlink" w:followedHyperlink="followedHyperlink"/>
-  <w:decimalSymbol w:val="."/>
-  <w:listSeparator w:val=","/>
+  <w:decimalSymbol w:val=","/>
+  <w:listSeparator w:val=";"/>
   <w15:chartTrackingRefBased/>
 </w:settings>
 </file>
 
 <file path=word/glossary/styles.xml><?xml version="1.0" encoding="utf-8"?>
-<w:styles xmlns:mc="http://schemas.openxmlformats.org/markup-compatibility/2006" xmlns:r="http://schemas.openxmlformats.org/officeDocument/2006/relationships" xmlns:w="http://schemas.openxmlformats.org/wordprocessingml/2006/main" xmlns:w14="http://schemas.microsoft.com/office/word/2010/wordml" xmlns:w15="http://schemas.microsoft.com/office/word/2012/wordml" xmlns:w16cex="http://schemas.microsoft.com/office/word/2018/wordml/cex" xmlns:w16cid="http://schemas.microsoft.com/office/word/2016/wordml/cid" xmlns:w16="http://schemas.microsoft.com/office/word/2018/wordml" xmlns:w16sdtdh="http://schemas.microsoft.com/office/word/2020/wordml/sdtdatahash" xmlns:w16se="http://schemas.microsoft.com/office/word/2015/wordml/symex" mc:Ignorable="w14 w15 w16se w16cid w16 w16cex w16sdtdh">
+<w:styles xmlns:mc="http://schemas.openxmlformats.org/markup-compatibility/2006" xmlns:r="http://schemas.openxmlformats.org/officeDocument/2006/relationships" xmlns:w="http://schemas.openxmlformats.org/wordprocessingml/2006/main" xmlns:w14="http://schemas.microsoft.com/office/word/2010/wordml" xmlns:w15="http://schemas.microsoft.com/office/word/2012/wordml" xmlns:w16cex="http://schemas.microsoft.com/office/word/2018/wordml/cex" xmlns:w16cid="http://schemas.microsoft.com/office/word/2016/wordml/cid" xmlns:w16="http://schemas.microsoft.com/office/word/2018/wordml" xmlns:w16du="http://schemas.microsoft.com/office/word/2023/wordml/word16du" xmlns:w16sdtdh="http://schemas.microsoft.com/office/word/2020/wordml/sdtdatahash" xmlns:w16sdtfl="http://schemas.microsoft.com/office/word/2024/wordml/sdtformatlock" xmlns:w16se="http://schemas.microsoft.com/office/word/2015/wordml/symex" mc:Ignorable="w14 w15 w16se w16cid w16 w16cex w16sdtdh w16sdtfl w16du">
   <w:docDefaults>
     <w:rPrDefault>
       <w:rPr>
@@ -42783,7 +42811,7 @@
 </file>
 
 <file path=word/glossary/webSettings.xml><?xml version="1.0" encoding="utf-8"?>
-<w:webSettings xmlns:mc="http://schemas.openxmlformats.org/markup-compatibility/2006" xmlns:r="http://schemas.openxmlformats.org/officeDocument/2006/relationships" xmlns:w="http://schemas.openxmlformats.org/wordprocessingml/2006/main" xmlns:w14="http://schemas.microsoft.com/office/word/2010/wordml" xmlns:w15="http://schemas.microsoft.com/office/word/2012/wordml" xmlns:w16cex="http://schemas.microsoft.com/office/word/2018/wordml/cex" xmlns:w16cid="http://schemas.microsoft.com/office/word/2016/wordml/cid" xmlns:w16="http://schemas.microsoft.com/office/word/2018/wordml" xmlns:w16sdtdh="http://schemas.microsoft.com/office/word/2020/wordml/sdtdatahash" xmlns:w16se="http://schemas.microsoft.com/office/word/2015/wordml/symex" mc:Ignorable="w14 w15 w16se w16cid w16 w16cex w16sdtdh">
+<w:webSettings xmlns:mc="http://schemas.openxmlformats.org/markup-compatibility/2006" xmlns:r="http://schemas.openxmlformats.org/officeDocument/2006/relationships" xmlns:w="http://schemas.openxmlformats.org/wordprocessingml/2006/main" xmlns:w14="http://schemas.microsoft.com/office/word/2010/wordml" xmlns:w15="http://schemas.microsoft.com/office/word/2012/wordml" xmlns:w16cex="http://schemas.microsoft.com/office/word/2018/wordml/cex" xmlns:w16cid="http://schemas.microsoft.com/office/word/2016/wordml/cid" xmlns:w16="http://schemas.microsoft.com/office/word/2018/wordml" xmlns:w16du="http://schemas.microsoft.com/office/word/2023/wordml/word16du" xmlns:w16sdtdh="http://schemas.microsoft.com/office/word/2020/wordml/sdtdatahash" xmlns:w16sdtfl="http://schemas.microsoft.com/office/word/2024/wordml/sdtformatlock" xmlns:w16se="http://schemas.microsoft.com/office/word/2015/wordml/symex" mc:Ignorable="w14 w15 w16se w16cid w16 w16cex w16sdtdh w16sdtfl w16du">
   <w:optimizeForBrowser/>
   <w:allowPNG/>
 </w:webSettings>

</xml_diff>

<commit_message>
Adjust data based on nullable column status
</commit_message>
<xml_diff>
--- a/MagicAppBuilder.docx
+++ b/MagicAppBuilder.docx
@@ -1,6 +1,6 @@
 
 <file path=word/document.xml><?xml version="1.0" encoding="utf-8"?>
-<w:document xmlns:wpc="http://schemas.microsoft.com/office/word/2010/wordprocessingCanvas" xmlns:cx="http://schemas.microsoft.com/office/drawing/2014/chartex" xmlns:cx1="http://schemas.microsoft.com/office/drawing/2015/9/8/chartex" xmlns:cx2="http://schemas.microsoft.com/office/drawing/2015/10/21/chartex" xmlns:cx3="http://schemas.microsoft.com/office/drawing/2016/5/9/chartex" xmlns:cx4="http://schemas.microsoft.com/office/drawing/2016/5/10/chartex" xmlns:cx5="http://schemas.microsoft.com/office/drawing/2016/5/11/chartex" xmlns:cx6="http://schemas.microsoft.com/office/drawing/2016/5/12/chartex" xmlns:cx7="http://schemas.microsoft.com/office/drawing/2016/5/13/chartex" xmlns:cx8="http://schemas.microsoft.com/office/drawing/2016/5/14/chartex" xmlns:mc="http://schemas.openxmlformats.org/markup-compatibility/2006" xmlns:aink="http://schemas.microsoft.com/office/drawing/2016/ink" xmlns:am3d="http://schemas.microsoft.com/office/drawing/2017/model3d" xmlns:o="urn:schemas-microsoft-com:office:office" xmlns:oel="http://schemas.microsoft.com/office/2019/extlst" xmlns:r="http://schemas.openxmlformats.org/officeDocument/2006/relationships" xmlns:m="http://schemas.openxmlformats.org/officeDocument/2006/math" xmlns:v="urn:schemas-microsoft-com:vml" xmlns:wp14="http://schemas.microsoft.com/office/word/2010/wordprocessingDrawing" xmlns:wp="http://schemas.openxmlformats.org/drawingml/2006/wordprocessingDrawing" xmlns:w10="urn:schemas-microsoft-com:office:word" xmlns:w="http://schemas.openxmlformats.org/wordprocessingml/2006/main" xmlns:w14="http://schemas.microsoft.com/office/word/2010/wordml" xmlns:w15="http://schemas.microsoft.com/office/word/2012/wordml" xmlns:w16cex="http://schemas.microsoft.com/office/word/2018/wordml/cex" xmlns:w16cid="http://schemas.microsoft.com/office/word/2016/wordml/cid" xmlns:w16="http://schemas.microsoft.com/office/word/2018/wordml" xmlns:w16du="http://schemas.microsoft.com/office/word/2023/wordml/word16du" xmlns:w16sdtdh="http://schemas.microsoft.com/office/word/2020/wordml/sdtdatahash" xmlns:w16sdtfl="http://schemas.microsoft.com/office/word/2024/wordml/sdtformatlock" xmlns:w16se="http://schemas.microsoft.com/office/word/2015/wordml/symex" xmlns:wpg="http://schemas.microsoft.com/office/word/2010/wordprocessingGroup" xmlns:wpi="http://schemas.microsoft.com/office/word/2010/wordprocessingInk" xmlns:wne="http://schemas.microsoft.com/office/word/2006/wordml" xmlns:wps="http://schemas.microsoft.com/office/word/2010/wordprocessingShape" mc:Ignorable="w14 w15 w16se w16cid w16 w16cex w16sdtdh w16sdtfl w16du wp14">
+<w:document xmlns:wpc="http://schemas.microsoft.com/office/word/2010/wordprocessingCanvas" xmlns:cx="http://schemas.microsoft.com/office/drawing/2014/chartex" xmlns:cx1="http://schemas.microsoft.com/office/drawing/2015/9/8/chartex" xmlns:cx2="http://schemas.microsoft.com/office/drawing/2015/10/21/chartex" xmlns:cx3="http://schemas.microsoft.com/office/drawing/2016/5/9/chartex" xmlns:cx4="http://schemas.microsoft.com/office/drawing/2016/5/10/chartex" xmlns:cx5="http://schemas.microsoft.com/office/drawing/2016/5/11/chartex" xmlns:cx6="http://schemas.microsoft.com/office/drawing/2016/5/12/chartex" xmlns:cx7="http://schemas.microsoft.com/office/drawing/2016/5/13/chartex" xmlns:cx8="http://schemas.microsoft.com/office/drawing/2016/5/14/chartex" xmlns:mc="http://schemas.openxmlformats.org/markup-compatibility/2006" xmlns:aink="http://schemas.microsoft.com/office/drawing/2016/ink" xmlns:am3d="http://schemas.microsoft.com/office/drawing/2017/model3d" xmlns:o="urn:schemas-microsoft-com:office:office" xmlns:oel="http://schemas.microsoft.com/office/2019/extlst" xmlns:r="http://schemas.openxmlformats.org/officeDocument/2006/relationships" xmlns:m="http://schemas.openxmlformats.org/officeDocument/2006/math" xmlns:v="urn:schemas-microsoft-com:vml" xmlns:wp14="http://schemas.microsoft.com/office/word/2010/wordprocessingDrawing" xmlns:wp="http://schemas.openxmlformats.org/drawingml/2006/wordprocessingDrawing" xmlns:w10="urn:schemas-microsoft-com:office:word" xmlns:w="http://schemas.openxmlformats.org/wordprocessingml/2006/main" xmlns:w14="http://schemas.microsoft.com/office/word/2010/wordml" xmlns:w15="http://schemas.microsoft.com/office/word/2012/wordml" xmlns:w16cex="http://schemas.microsoft.com/office/word/2018/wordml/cex" xmlns:w16cid="http://schemas.microsoft.com/office/word/2016/wordml/cid" xmlns:w16="http://schemas.microsoft.com/office/word/2018/wordml" xmlns:w16sdtdh="http://schemas.microsoft.com/office/word/2020/wordml/sdtdatahash" xmlns:w16se="http://schemas.microsoft.com/office/word/2015/wordml/symex" xmlns:wpg="http://schemas.microsoft.com/office/word/2010/wordprocessingGroup" xmlns:wpi="http://schemas.microsoft.com/office/word/2010/wordprocessingInk" xmlns:wne="http://schemas.microsoft.com/office/word/2006/wordml" xmlns:wps="http://schemas.microsoft.com/office/word/2010/wordprocessingShape" mc:Ignorable="w14 w15 w16se w16cid w16 w16cex w16sdtdh wp14">
   <w:body>
     <w:sdt>
       <w:sdtPr>
@@ -630,7 +630,7 @@
           <w:color w:val="auto"/>
         </w:rPr>
       </w:pPr>
-      <w:bookmarkStart w:id="0" w:name="_Toc202338285"/>
+      <w:bookmarkStart w:id="0" w:name="_Toc202970456"/>
       <w:r>
         <w:rPr>
           <w:color w:val="auto"/>
@@ -798,7 +798,7 @@
           <w:color w:val="auto"/>
         </w:rPr>
       </w:pPr>
-      <w:bookmarkStart w:id="1" w:name="_Toc202338286"/>
+      <w:bookmarkStart w:id="1" w:name="_Toc202970457"/>
       <w:r>
         <w:rPr>
           <w:color w:val="auto"/>
@@ -828,7 +828,7 @@
       <w:r>
         <w:fldChar w:fldCharType="separate"/>
       </w:r>
-      <w:hyperlink w:anchor="_Toc202338285" w:history="1">
+      <w:hyperlink w:anchor="_Toc202970456" w:history="1">
         <w:r>
           <w:rPr>
             <w:rStyle w:val="Hyperlink"/>
@@ -855,7 +855,7 @@
             <w:noProof/>
             <w:webHidden/>
           </w:rPr>
-          <w:instrText xml:space="preserve"> PAGEREF _Toc202338285 \h </w:instrText>
+          <w:instrText xml:space="preserve"> PAGEREF _Toc202970456 \h </w:instrText>
         </w:r>
         <w:r>
           <w:rPr>
@@ -897,7 +897,7 @@
           <w:noProof/>
         </w:rPr>
       </w:pPr>
-      <w:hyperlink w:anchor="_Toc202338286" w:history="1">
+      <w:hyperlink w:anchor="_Toc202970457" w:history="1">
         <w:r>
           <w:rPr>
             <w:rStyle w:val="Hyperlink"/>
@@ -924,7 +924,7 @@
             <w:noProof/>
             <w:webHidden/>
           </w:rPr>
-          <w:instrText xml:space="preserve"> PAGEREF _Toc202338286 \h </w:instrText>
+          <w:instrText xml:space="preserve"> PAGEREF _Toc202970457 \h </w:instrText>
         </w:r>
         <w:r>
           <w:rPr>
@@ -966,7 +966,7 @@
           <w:noProof/>
         </w:rPr>
       </w:pPr>
-      <w:hyperlink w:anchor="_Toc202338287" w:history="1">
+      <w:hyperlink w:anchor="_Toc202970458" w:history="1">
         <w:r>
           <w:rPr>
             <w:rStyle w:val="Hyperlink"/>
@@ -993,7 +993,7 @@
             <w:noProof/>
             <w:webHidden/>
           </w:rPr>
-          <w:instrText xml:space="preserve"> PAGEREF _Toc202338287 \h </w:instrText>
+          <w:instrText xml:space="preserve"> PAGEREF _Toc202970458 \h </w:instrText>
         </w:r>
         <w:r>
           <w:rPr>
@@ -1036,7 +1036,7 @@
           <w:noProof/>
         </w:rPr>
       </w:pPr>
-      <w:hyperlink w:anchor="_Toc202338288" w:history="1">
+      <w:hyperlink w:anchor="_Toc202970459" w:history="1">
         <w:r>
           <w:rPr>
             <w:rStyle w:val="Hyperlink"/>
@@ -1086,7 +1086,7 @@
             <w:noProof/>
             <w:webHidden/>
           </w:rPr>
-          <w:instrText xml:space="preserve"> PAGEREF _Toc202338288 \h </w:instrText>
+          <w:instrText xml:space="preserve"> PAGEREF _Toc202970459 \h </w:instrText>
         </w:r>
         <w:r>
           <w:rPr>
@@ -1129,7 +1129,7 @@
           <w:noProof/>
         </w:rPr>
       </w:pPr>
-      <w:hyperlink w:anchor="_Toc202338289" w:history="1">
+      <w:hyperlink w:anchor="_Toc202970460" w:history="1">
         <w:r>
           <w:rPr>
             <w:rStyle w:val="Hyperlink"/>
@@ -1179,7 +1179,7 @@
             <w:noProof/>
             <w:webHidden/>
           </w:rPr>
-          <w:instrText xml:space="preserve"> PAGEREF _Toc202338289 \h </w:instrText>
+          <w:instrText xml:space="preserve"> PAGEREF _Toc202970460 \h </w:instrText>
         </w:r>
         <w:r>
           <w:rPr>
@@ -1222,7 +1222,7 @@
           <w:noProof/>
         </w:rPr>
       </w:pPr>
-      <w:hyperlink w:anchor="_Toc202338290" w:history="1">
+      <w:hyperlink w:anchor="_Toc202970461" w:history="1">
         <w:r>
           <w:rPr>
             <w:rStyle w:val="Hyperlink"/>
@@ -1272,7 +1272,7 @@
             <w:noProof/>
             <w:webHidden/>
           </w:rPr>
-          <w:instrText xml:space="preserve"> PAGEREF _Toc202338290 \h </w:instrText>
+          <w:instrText xml:space="preserve"> PAGEREF _Toc202970461 \h </w:instrText>
         </w:r>
         <w:r>
           <w:rPr>
@@ -1314,7 +1314,7 @@
           <w:noProof/>
         </w:rPr>
       </w:pPr>
-      <w:hyperlink w:anchor="_Toc202338291" w:history="1">
+      <w:hyperlink w:anchor="_Toc202970462" w:history="1">
         <w:r>
           <w:rPr>
             <w:rStyle w:val="Hyperlink"/>
@@ -1341,7 +1341,7 @@
             <w:noProof/>
             <w:webHidden/>
           </w:rPr>
-          <w:instrText xml:space="preserve"> PAGEREF _Toc202338291 \h </w:instrText>
+          <w:instrText xml:space="preserve"> PAGEREF _Toc202970462 \h </w:instrText>
         </w:r>
         <w:r>
           <w:rPr>
@@ -1384,7 +1384,7 @@
           <w:noProof/>
         </w:rPr>
       </w:pPr>
-      <w:hyperlink w:anchor="_Toc202338292" w:history="1">
+      <w:hyperlink w:anchor="_Toc202970463" w:history="1">
         <w:r>
           <w:rPr>
             <w:rStyle w:val="Hyperlink"/>
@@ -1425,7 +1425,7 @@
             <w:noProof/>
             <w:webHidden/>
           </w:rPr>
-          <w:instrText xml:space="preserve"> PAGEREF _Toc202338292 \h </w:instrText>
+          <w:instrText xml:space="preserve"> PAGEREF _Toc202970463 \h </w:instrText>
         </w:r>
         <w:r>
           <w:rPr>
@@ -1468,7 +1468,7 @@
           <w:noProof/>
         </w:rPr>
       </w:pPr>
-      <w:hyperlink w:anchor="_Toc202338293" w:history="1">
+      <w:hyperlink w:anchor="_Toc202970464" w:history="1">
         <w:r>
           <w:rPr>
             <w:rStyle w:val="Hyperlink"/>
@@ -1518,7 +1518,7 @@
             <w:noProof/>
             <w:webHidden/>
           </w:rPr>
-          <w:instrText xml:space="preserve"> PAGEREF _Toc202338293 \h </w:instrText>
+          <w:instrText xml:space="preserve"> PAGEREF _Toc202970464 \h </w:instrText>
         </w:r>
         <w:r>
           <w:rPr>
@@ -1560,7 +1560,7 @@
           <w:noProof/>
         </w:rPr>
       </w:pPr>
-      <w:hyperlink w:anchor="_Toc202338294" w:history="1">
+      <w:hyperlink w:anchor="_Toc202970465" w:history="1">
         <w:r>
           <w:rPr>
             <w:rStyle w:val="Hyperlink"/>
@@ -1587,7 +1587,7 @@
             <w:noProof/>
             <w:webHidden/>
           </w:rPr>
-          <w:instrText xml:space="preserve"> PAGEREF _Toc202338294 \h </w:instrText>
+          <w:instrText xml:space="preserve"> PAGEREF _Toc202970465 \h </w:instrText>
         </w:r>
         <w:r>
           <w:rPr>
@@ -1630,7 +1630,7 @@
           <w:noProof/>
         </w:rPr>
       </w:pPr>
-      <w:hyperlink w:anchor="_Toc202338295" w:history="1">
+      <w:hyperlink w:anchor="_Toc202970466" w:history="1">
         <w:r>
           <w:rPr>
             <w:rStyle w:val="Hyperlink"/>
@@ -1671,7 +1671,7 @@
             <w:noProof/>
             <w:webHidden/>
           </w:rPr>
-          <w:instrText xml:space="preserve"> PAGEREF _Toc202338295 \h </w:instrText>
+          <w:instrText xml:space="preserve"> PAGEREF _Toc202970466 \h </w:instrText>
         </w:r>
         <w:r>
           <w:rPr>
@@ -1714,7 +1714,7 @@
           <w:noProof/>
         </w:rPr>
       </w:pPr>
-      <w:hyperlink w:anchor="_Toc202338296" w:history="1">
+      <w:hyperlink w:anchor="_Toc202970467" w:history="1">
         <w:r>
           <w:rPr>
             <w:rStyle w:val="Hyperlink"/>
@@ -1755,7 +1755,7 @@
             <w:noProof/>
             <w:webHidden/>
           </w:rPr>
-          <w:instrText xml:space="preserve"> PAGEREF _Toc202338296 \h </w:instrText>
+          <w:instrText xml:space="preserve"> PAGEREF _Toc202970467 \h </w:instrText>
         </w:r>
         <w:r>
           <w:rPr>
@@ -1798,7 +1798,7 @@
           <w:noProof/>
         </w:rPr>
       </w:pPr>
-      <w:hyperlink w:anchor="_Toc202338297" w:history="1">
+      <w:hyperlink w:anchor="_Toc202970468" w:history="1">
         <w:r>
           <w:rPr>
             <w:rStyle w:val="Hyperlink"/>
@@ -1839,7 +1839,7 @@
             <w:noProof/>
             <w:webHidden/>
           </w:rPr>
-          <w:instrText xml:space="preserve"> PAGEREF _Toc202338297 \h </w:instrText>
+          <w:instrText xml:space="preserve"> PAGEREF _Toc202970468 \h </w:instrText>
         </w:r>
         <w:r>
           <w:rPr>
@@ -1882,7 +1882,7 @@
           <w:noProof/>
         </w:rPr>
       </w:pPr>
-      <w:hyperlink w:anchor="_Toc202338298" w:history="1">
+      <w:hyperlink w:anchor="_Toc202970469" w:history="1">
         <w:r>
           <w:rPr>
             <w:rStyle w:val="Hyperlink"/>
@@ -1923,7 +1923,7 @@
             <w:noProof/>
             <w:webHidden/>
           </w:rPr>
-          <w:instrText xml:space="preserve"> PAGEREF _Toc202338298 \h </w:instrText>
+          <w:instrText xml:space="preserve"> PAGEREF _Toc202970469 \h </w:instrText>
         </w:r>
         <w:r>
           <w:rPr>
@@ -1966,7 +1966,7 @@
           <w:noProof/>
         </w:rPr>
       </w:pPr>
-      <w:hyperlink w:anchor="_Toc202338299" w:history="1">
+      <w:hyperlink w:anchor="_Toc202970470" w:history="1">
         <w:r>
           <w:rPr>
             <w:rStyle w:val="Hyperlink"/>
@@ -2007,7 +2007,7 @@
             <w:noProof/>
             <w:webHidden/>
           </w:rPr>
-          <w:instrText xml:space="preserve"> PAGEREF _Toc202338299 \h </w:instrText>
+          <w:instrText xml:space="preserve"> PAGEREF _Toc202970470 \h </w:instrText>
         </w:r>
         <w:r>
           <w:rPr>
@@ -2050,7 +2050,7 @@
           <w:noProof/>
         </w:rPr>
       </w:pPr>
-      <w:hyperlink w:anchor="_Toc202338300" w:history="1">
+      <w:hyperlink w:anchor="_Toc202970471" w:history="1">
         <w:r>
           <w:rPr>
             <w:rStyle w:val="Hyperlink"/>
@@ -2091,7 +2091,7 @@
             <w:noProof/>
             <w:webHidden/>
           </w:rPr>
-          <w:instrText xml:space="preserve"> PAGEREF _Toc202338300 \h </w:instrText>
+          <w:instrText xml:space="preserve"> PAGEREF _Toc202970471 \h </w:instrText>
         </w:r>
         <w:r>
           <w:rPr>
@@ -2134,7 +2134,7 @@
           <w:noProof/>
         </w:rPr>
       </w:pPr>
-      <w:hyperlink w:anchor="_Toc202338301" w:history="1">
+      <w:hyperlink w:anchor="_Toc202970472" w:history="1">
         <w:r>
           <w:rPr>
             <w:rStyle w:val="Hyperlink"/>
@@ -2177,7 +2177,7 @@
             <w:noProof/>
             <w:webHidden/>
           </w:rPr>
-          <w:instrText xml:space="preserve"> PAGEREF _Toc202338301 \h </w:instrText>
+          <w:instrText xml:space="preserve"> PAGEREF _Toc202970472 \h </w:instrText>
         </w:r>
         <w:r>
           <w:rPr>
@@ -2220,7 +2220,7 @@
           <w:noProof/>
         </w:rPr>
       </w:pPr>
-      <w:hyperlink w:anchor="_Toc202338302" w:history="1">
+      <w:hyperlink w:anchor="_Toc202970473" w:history="1">
         <w:r>
           <w:rPr>
             <w:rStyle w:val="Hyperlink"/>
@@ -2263,7 +2263,7 @@
             <w:noProof/>
             <w:webHidden/>
           </w:rPr>
-          <w:instrText xml:space="preserve"> PAGEREF _Toc202338302 \h </w:instrText>
+          <w:instrText xml:space="preserve"> PAGEREF _Toc202970473 \h </w:instrText>
         </w:r>
         <w:r>
           <w:rPr>
@@ -2306,7 +2306,7 @@
           <w:noProof/>
         </w:rPr>
       </w:pPr>
-      <w:hyperlink w:anchor="_Toc202338303" w:history="1">
+      <w:hyperlink w:anchor="_Toc202970474" w:history="1">
         <w:r>
           <w:rPr>
             <w:rStyle w:val="Hyperlink"/>
@@ -2349,7 +2349,7 @@
             <w:noProof/>
             <w:webHidden/>
           </w:rPr>
-          <w:instrText xml:space="preserve"> PAGEREF _Toc202338303 \h </w:instrText>
+          <w:instrText xml:space="preserve"> PAGEREF _Toc202970474 \h </w:instrText>
         </w:r>
         <w:r>
           <w:rPr>
@@ -2392,7 +2392,7 @@
           <w:noProof/>
         </w:rPr>
       </w:pPr>
-      <w:hyperlink w:anchor="_Toc202338304" w:history="1">
+      <w:hyperlink w:anchor="_Toc202970475" w:history="1">
         <w:r>
           <w:rPr>
             <w:rStyle w:val="Hyperlink"/>
@@ -2435,7 +2435,7 @@
             <w:noProof/>
             <w:webHidden/>
           </w:rPr>
-          <w:instrText xml:space="preserve"> PAGEREF _Toc202338304 \h </w:instrText>
+          <w:instrText xml:space="preserve"> PAGEREF _Toc202970475 \h </w:instrText>
         </w:r>
         <w:r>
           <w:rPr>
@@ -2478,7 +2478,7 @@
           <w:noProof/>
         </w:rPr>
       </w:pPr>
-      <w:hyperlink w:anchor="_Toc202338305" w:history="1">
+      <w:hyperlink w:anchor="_Toc202970476" w:history="1">
         <w:r>
           <w:rPr>
             <w:rStyle w:val="Hyperlink"/>
@@ -2521,7 +2521,7 @@
             <w:noProof/>
             <w:webHidden/>
           </w:rPr>
-          <w:instrText xml:space="preserve"> PAGEREF _Toc202338305 \h </w:instrText>
+          <w:instrText xml:space="preserve"> PAGEREF _Toc202970476 \h </w:instrText>
         </w:r>
         <w:r>
           <w:rPr>
@@ -2563,7 +2563,7 @@
           <w:noProof/>
         </w:rPr>
       </w:pPr>
-      <w:hyperlink w:anchor="_Toc202338306" w:history="1">
+      <w:hyperlink w:anchor="_Toc202970477" w:history="1">
         <w:r>
           <w:rPr>
             <w:rStyle w:val="Hyperlink"/>
@@ -2590,7 +2590,7 @@
             <w:noProof/>
             <w:webHidden/>
           </w:rPr>
-          <w:instrText xml:space="preserve"> PAGEREF _Toc202338306 \h </w:instrText>
+          <w:instrText xml:space="preserve"> PAGEREF _Toc202970477 \h </w:instrText>
         </w:r>
         <w:r>
           <w:rPr>
@@ -2633,7 +2633,7 @@
           <w:noProof/>
         </w:rPr>
       </w:pPr>
-      <w:hyperlink w:anchor="_Toc202338307" w:history="1">
+      <w:hyperlink w:anchor="_Toc202970478" w:history="1">
         <w:r>
           <w:rPr>
             <w:rStyle w:val="Hyperlink"/>
@@ -2674,7 +2674,7 @@
             <w:noProof/>
             <w:webHidden/>
           </w:rPr>
-          <w:instrText xml:space="preserve"> PAGEREF _Toc202338307 \h </w:instrText>
+          <w:instrText xml:space="preserve"> PAGEREF _Toc202970478 \h </w:instrText>
         </w:r>
         <w:r>
           <w:rPr>
@@ -2717,7 +2717,7 @@
           <w:noProof/>
         </w:rPr>
       </w:pPr>
-      <w:hyperlink w:anchor="_Toc202338308" w:history="1">
+      <w:hyperlink w:anchor="_Toc202970479" w:history="1">
         <w:r>
           <w:rPr>
             <w:rStyle w:val="Hyperlink"/>
@@ -2758,7 +2758,7 @@
             <w:noProof/>
             <w:webHidden/>
           </w:rPr>
-          <w:instrText xml:space="preserve"> PAGEREF _Toc202338308 \h </w:instrText>
+          <w:instrText xml:space="preserve"> PAGEREF _Toc202970479 \h </w:instrText>
         </w:r>
         <w:r>
           <w:rPr>
@@ -2801,7 +2801,7 @@
           <w:noProof/>
         </w:rPr>
       </w:pPr>
-      <w:hyperlink w:anchor="_Toc202338309" w:history="1">
+      <w:hyperlink w:anchor="_Toc202970480" w:history="1">
         <w:r>
           <w:rPr>
             <w:rStyle w:val="Hyperlink"/>
@@ -2842,7 +2842,7 @@
             <w:noProof/>
             <w:webHidden/>
           </w:rPr>
-          <w:instrText xml:space="preserve"> PAGEREF _Toc202338309 \h </w:instrText>
+          <w:instrText xml:space="preserve"> PAGEREF _Toc202970480 \h </w:instrText>
         </w:r>
         <w:r>
           <w:rPr>
@@ -2885,7 +2885,7 @@
           <w:noProof/>
         </w:rPr>
       </w:pPr>
-      <w:hyperlink w:anchor="_Toc202338310" w:history="1">
+      <w:hyperlink w:anchor="_Toc202970481" w:history="1">
         <w:r>
           <w:rPr>
             <w:rStyle w:val="Hyperlink"/>
@@ -2926,7 +2926,7 @@
             <w:noProof/>
             <w:webHidden/>
           </w:rPr>
-          <w:instrText xml:space="preserve"> PAGEREF _Toc202338310 \h </w:instrText>
+          <w:instrText xml:space="preserve"> PAGEREF _Toc202970481 \h </w:instrText>
         </w:r>
         <w:r>
           <w:rPr>
@@ -2969,7 +2969,7 @@
           <w:noProof/>
         </w:rPr>
       </w:pPr>
-      <w:hyperlink w:anchor="_Toc202338311" w:history="1">
+      <w:hyperlink w:anchor="_Toc202970482" w:history="1">
         <w:r>
           <w:rPr>
             <w:rStyle w:val="Hyperlink"/>
@@ -3010,7 +3010,7 @@
             <w:noProof/>
             <w:webHidden/>
           </w:rPr>
-          <w:instrText xml:space="preserve"> PAGEREF _Toc202338311 \h </w:instrText>
+          <w:instrText xml:space="preserve"> PAGEREF _Toc202970482 \h </w:instrText>
         </w:r>
         <w:r>
           <w:rPr>
@@ -3053,7 +3053,7 @@
           <w:noProof/>
         </w:rPr>
       </w:pPr>
-      <w:hyperlink w:anchor="_Toc202338312" w:history="1">
+      <w:hyperlink w:anchor="_Toc202970483" w:history="1">
         <w:r>
           <w:rPr>
             <w:rStyle w:val="Hyperlink"/>
@@ -3094,7 +3094,7 @@
             <w:noProof/>
             <w:webHidden/>
           </w:rPr>
-          <w:instrText xml:space="preserve"> PAGEREF _Toc202338312 \h </w:instrText>
+          <w:instrText xml:space="preserve"> PAGEREF _Toc202970483 \h </w:instrText>
         </w:r>
         <w:r>
           <w:rPr>
@@ -3137,7 +3137,7 @@
           <w:noProof/>
         </w:rPr>
       </w:pPr>
-      <w:hyperlink w:anchor="_Toc202338313" w:history="1">
+      <w:hyperlink w:anchor="_Toc202970484" w:history="1">
         <w:r>
           <w:rPr>
             <w:rStyle w:val="Hyperlink"/>
@@ -3178,7 +3178,7 @@
             <w:noProof/>
             <w:webHidden/>
           </w:rPr>
-          <w:instrText xml:space="preserve"> PAGEREF _Toc202338313 \h </w:instrText>
+          <w:instrText xml:space="preserve"> PAGEREF _Toc202970484 \h </w:instrText>
         </w:r>
         <w:r>
           <w:rPr>
@@ -3221,7 +3221,7 @@
           <w:noProof/>
         </w:rPr>
       </w:pPr>
-      <w:hyperlink w:anchor="_Toc202338314" w:history="1">
+      <w:hyperlink w:anchor="_Toc202970485" w:history="1">
         <w:r>
           <w:rPr>
             <w:rStyle w:val="Hyperlink"/>
@@ -3262,7 +3262,7 @@
             <w:noProof/>
             <w:webHidden/>
           </w:rPr>
-          <w:instrText xml:space="preserve"> PAGEREF _Toc202338314 \h </w:instrText>
+          <w:instrText xml:space="preserve"> PAGEREF _Toc202970485 \h </w:instrText>
         </w:r>
         <w:r>
           <w:rPr>
@@ -3305,7 +3305,7 @@
           <w:noProof/>
         </w:rPr>
       </w:pPr>
-      <w:hyperlink w:anchor="_Toc202338315" w:history="1">
+      <w:hyperlink w:anchor="_Toc202970486" w:history="1">
         <w:r>
           <w:rPr>
             <w:rStyle w:val="Hyperlink"/>
@@ -3346,7 +3346,7 @@
             <w:noProof/>
             <w:webHidden/>
           </w:rPr>
-          <w:instrText xml:space="preserve"> PAGEREF _Toc202338315 \h </w:instrText>
+          <w:instrText xml:space="preserve"> PAGEREF _Toc202970486 \h </w:instrText>
         </w:r>
         <w:r>
           <w:rPr>
@@ -3389,7 +3389,7 @@
           <w:noProof/>
         </w:rPr>
       </w:pPr>
-      <w:hyperlink w:anchor="_Toc202338316" w:history="1">
+      <w:hyperlink w:anchor="_Toc202970487" w:history="1">
         <w:r>
           <w:rPr>
             <w:rStyle w:val="Hyperlink"/>
@@ -3430,7 +3430,7 @@
             <w:noProof/>
             <w:webHidden/>
           </w:rPr>
-          <w:instrText xml:space="preserve"> PAGEREF _Toc202338316 \h </w:instrText>
+          <w:instrText xml:space="preserve"> PAGEREF _Toc202970487 \h </w:instrText>
         </w:r>
         <w:r>
           <w:rPr>
@@ -3473,7 +3473,7 @@
           <w:noProof/>
         </w:rPr>
       </w:pPr>
-      <w:hyperlink w:anchor="_Toc202338317" w:history="1">
+      <w:hyperlink w:anchor="_Toc202970488" w:history="1">
         <w:r>
           <w:rPr>
             <w:rStyle w:val="Hyperlink"/>
@@ -3514,7 +3514,7 @@
             <w:noProof/>
             <w:webHidden/>
           </w:rPr>
-          <w:instrText xml:space="preserve"> PAGEREF _Toc202338317 \h </w:instrText>
+          <w:instrText xml:space="preserve"> PAGEREF _Toc202970488 \h </w:instrText>
         </w:r>
         <w:r>
           <w:rPr>
@@ -3557,7 +3557,7 @@
           <w:noProof/>
         </w:rPr>
       </w:pPr>
-      <w:hyperlink w:anchor="_Toc202338318" w:history="1">
+      <w:hyperlink w:anchor="_Toc202970489" w:history="1">
         <w:r>
           <w:rPr>
             <w:rStyle w:val="Hyperlink"/>
@@ -3598,7 +3598,7 @@
             <w:noProof/>
             <w:webHidden/>
           </w:rPr>
-          <w:instrText xml:space="preserve"> PAGEREF _Toc202338318 \h </w:instrText>
+          <w:instrText xml:space="preserve"> PAGEREF _Toc202970489 \h </w:instrText>
         </w:r>
         <w:r>
           <w:rPr>
@@ -3618,7 +3618,7 @@
             <w:noProof/>
             <w:webHidden/>
           </w:rPr>
-          <w:t>46</w:t>
+          <w:t>47</w:t>
         </w:r>
         <w:r>
           <w:rPr>
@@ -3641,7 +3641,7 @@
           <w:noProof/>
         </w:rPr>
       </w:pPr>
-      <w:hyperlink w:anchor="_Toc202338319" w:history="1">
+      <w:hyperlink w:anchor="_Toc202970490" w:history="1">
         <w:r>
           <w:rPr>
             <w:rStyle w:val="Hyperlink"/>
@@ -3682,7 +3682,7 @@
             <w:noProof/>
             <w:webHidden/>
           </w:rPr>
-          <w:instrText xml:space="preserve"> PAGEREF _Toc202338319 \h </w:instrText>
+          <w:instrText xml:space="preserve"> PAGEREF _Toc202970490 \h </w:instrText>
         </w:r>
         <w:r>
           <w:rPr>
@@ -3702,7 +3702,7 @@
             <w:noProof/>
             <w:webHidden/>
           </w:rPr>
-          <w:t>47</w:t>
+          <w:t>48</w:t>
         </w:r>
         <w:r>
           <w:rPr>
@@ -3725,7 +3725,7 @@
           <w:noProof/>
         </w:rPr>
       </w:pPr>
-      <w:hyperlink w:anchor="_Toc202338320" w:history="1">
+      <w:hyperlink w:anchor="_Toc202970491" w:history="1">
         <w:r>
           <w:rPr>
             <w:rStyle w:val="Hyperlink"/>
@@ -3766,7 +3766,7 @@
             <w:noProof/>
             <w:webHidden/>
           </w:rPr>
-          <w:instrText xml:space="preserve"> PAGEREF _Toc202338320 \h </w:instrText>
+          <w:instrText xml:space="preserve"> PAGEREF _Toc202970491 \h </w:instrText>
         </w:r>
         <w:r>
           <w:rPr>
@@ -3809,7 +3809,7 @@
           <w:noProof/>
         </w:rPr>
       </w:pPr>
-      <w:hyperlink w:anchor="_Toc202338321" w:history="1">
+      <w:hyperlink w:anchor="_Toc202970492" w:history="1">
         <w:r>
           <w:rPr>
             <w:rStyle w:val="Hyperlink"/>
@@ -3850,7 +3850,7 @@
             <w:noProof/>
             <w:webHidden/>
           </w:rPr>
-          <w:instrText xml:space="preserve"> PAGEREF _Toc202338321 \h </w:instrText>
+          <w:instrText xml:space="preserve"> PAGEREF _Toc202970492 \h </w:instrText>
         </w:r>
         <w:r>
           <w:rPr>
@@ -3893,7 +3893,7 @@
           <w:noProof/>
         </w:rPr>
       </w:pPr>
-      <w:hyperlink w:anchor="_Toc202338322" w:history="1">
+      <w:hyperlink w:anchor="_Toc202970493" w:history="1">
         <w:r>
           <w:rPr>
             <w:rStyle w:val="Hyperlink"/>
@@ -3934,7 +3934,7 @@
             <w:noProof/>
             <w:webHidden/>
           </w:rPr>
-          <w:instrText xml:space="preserve"> PAGEREF _Toc202338322 \h </w:instrText>
+          <w:instrText xml:space="preserve"> PAGEREF _Toc202970493 \h </w:instrText>
         </w:r>
         <w:r>
           <w:rPr>
@@ -3977,7 +3977,7 @@
           <w:noProof/>
         </w:rPr>
       </w:pPr>
-      <w:hyperlink w:anchor="_Toc202338323" w:history="1">
+      <w:hyperlink w:anchor="_Toc202970494" w:history="1">
         <w:r>
           <w:rPr>
             <w:rStyle w:val="Hyperlink"/>
@@ -4018,7 +4018,7 @@
             <w:noProof/>
             <w:webHidden/>
           </w:rPr>
-          <w:instrText xml:space="preserve"> PAGEREF _Toc202338323 \h </w:instrText>
+          <w:instrText xml:space="preserve"> PAGEREF _Toc202970494 \h </w:instrText>
         </w:r>
         <w:r>
           <w:rPr>
@@ -4061,7 +4061,7 @@
           <w:noProof/>
         </w:rPr>
       </w:pPr>
-      <w:hyperlink w:anchor="_Toc202338324" w:history="1">
+      <w:hyperlink w:anchor="_Toc202970495" w:history="1">
         <w:r>
           <w:rPr>
             <w:rStyle w:val="Hyperlink"/>
@@ -4102,7 +4102,7 @@
             <w:noProof/>
             <w:webHidden/>
           </w:rPr>
-          <w:instrText xml:space="preserve"> PAGEREF _Toc202338324 \h </w:instrText>
+          <w:instrText xml:space="preserve"> PAGEREF _Toc202970495 \h </w:instrText>
         </w:r>
         <w:r>
           <w:rPr>
@@ -4145,7 +4145,7 @@
           <w:noProof/>
         </w:rPr>
       </w:pPr>
-      <w:hyperlink w:anchor="_Toc202338325" w:history="1">
+      <w:hyperlink w:anchor="_Toc202970496" w:history="1">
         <w:r>
           <w:rPr>
             <w:rStyle w:val="Hyperlink"/>
@@ -4186,7 +4186,7 @@
             <w:noProof/>
             <w:webHidden/>
           </w:rPr>
-          <w:instrText xml:space="preserve"> PAGEREF _Toc202338325 \h </w:instrText>
+          <w:instrText xml:space="preserve"> PAGEREF _Toc202970496 \h </w:instrText>
         </w:r>
         <w:r>
           <w:rPr>
@@ -4229,7 +4229,7 @@
           <w:noProof/>
         </w:rPr>
       </w:pPr>
-      <w:hyperlink w:anchor="_Toc202338326" w:history="1">
+      <w:hyperlink w:anchor="_Toc202970497" w:history="1">
         <w:r>
           <w:rPr>
             <w:rStyle w:val="Hyperlink"/>
@@ -4270,7 +4270,7 @@
             <w:noProof/>
             <w:webHidden/>
           </w:rPr>
-          <w:instrText xml:space="preserve"> PAGEREF _Toc202338326 \h </w:instrText>
+          <w:instrText xml:space="preserve"> PAGEREF _Toc202970497 \h </w:instrText>
         </w:r>
         <w:r>
           <w:rPr>
@@ -4313,7 +4313,7 @@
           <w:noProof/>
         </w:rPr>
       </w:pPr>
-      <w:hyperlink w:anchor="_Toc202338327" w:history="1">
+      <w:hyperlink w:anchor="_Toc202970498" w:history="1">
         <w:r>
           <w:rPr>
             <w:rStyle w:val="Hyperlink"/>
@@ -4354,7 +4354,7 @@
             <w:noProof/>
             <w:webHidden/>
           </w:rPr>
-          <w:instrText xml:space="preserve"> PAGEREF _Toc202338327 \h </w:instrText>
+          <w:instrText xml:space="preserve"> PAGEREF _Toc202970498 \h </w:instrText>
         </w:r>
         <w:r>
           <w:rPr>
@@ -4397,7 +4397,7 @@
           <w:noProof/>
         </w:rPr>
       </w:pPr>
-      <w:hyperlink w:anchor="_Toc202338328" w:history="1">
+      <w:hyperlink w:anchor="_Toc202970499" w:history="1">
         <w:r>
           <w:rPr>
             <w:rStyle w:val="Hyperlink"/>
@@ -4438,7 +4438,7 @@
             <w:noProof/>
             <w:webHidden/>
           </w:rPr>
-          <w:instrText xml:space="preserve"> PAGEREF _Toc202338328 \h </w:instrText>
+          <w:instrText xml:space="preserve"> PAGEREF _Toc202970499 \h </w:instrText>
         </w:r>
         <w:r>
           <w:rPr>
@@ -4481,7 +4481,7 @@
           <w:noProof/>
         </w:rPr>
       </w:pPr>
-      <w:hyperlink w:anchor="_Toc202338329" w:history="1">
+      <w:hyperlink w:anchor="_Toc202970500" w:history="1">
         <w:r>
           <w:rPr>
             <w:rStyle w:val="Hyperlink"/>
@@ -4522,7 +4522,7 @@
             <w:noProof/>
             <w:webHidden/>
           </w:rPr>
-          <w:instrText xml:space="preserve"> PAGEREF _Toc202338329 \h </w:instrText>
+          <w:instrText xml:space="preserve"> PAGEREF _Toc202970500 \h </w:instrText>
         </w:r>
         <w:r>
           <w:rPr>
@@ -4565,7 +4565,7 @@
           <w:noProof/>
         </w:rPr>
       </w:pPr>
-      <w:hyperlink w:anchor="_Toc202338330" w:history="1">
+      <w:hyperlink w:anchor="_Toc202970501" w:history="1">
         <w:r>
           <w:rPr>
             <w:rStyle w:val="Hyperlink"/>
@@ -4606,7 +4606,7 @@
             <w:noProof/>
             <w:webHidden/>
           </w:rPr>
-          <w:instrText xml:space="preserve"> PAGEREF _Toc202338330 \h </w:instrText>
+          <w:instrText xml:space="preserve"> PAGEREF _Toc202970501 \h </w:instrText>
         </w:r>
         <w:r>
           <w:rPr>
@@ -4649,7 +4649,7 @@
           <w:noProof/>
         </w:rPr>
       </w:pPr>
-      <w:hyperlink w:anchor="_Toc202338331" w:history="1">
+      <w:hyperlink w:anchor="_Toc202970502" w:history="1">
         <w:r>
           <w:rPr>
             <w:rStyle w:val="Hyperlink"/>
@@ -4690,7 +4690,7 @@
             <w:noProof/>
             <w:webHidden/>
           </w:rPr>
-          <w:instrText xml:space="preserve"> PAGEREF _Toc202338331 \h </w:instrText>
+          <w:instrText xml:space="preserve"> PAGEREF _Toc202970502 \h </w:instrText>
         </w:r>
         <w:r>
           <w:rPr>
@@ -4733,7 +4733,7 @@
           <w:noProof/>
         </w:rPr>
       </w:pPr>
-      <w:hyperlink w:anchor="_Toc202338332" w:history="1">
+      <w:hyperlink w:anchor="_Toc202970503" w:history="1">
         <w:r>
           <w:rPr>
             <w:rStyle w:val="Hyperlink"/>
@@ -4774,7 +4774,7 @@
             <w:noProof/>
             <w:webHidden/>
           </w:rPr>
-          <w:instrText xml:space="preserve"> PAGEREF _Toc202338332 \h </w:instrText>
+          <w:instrText xml:space="preserve"> PAGEREF _Toc202970503 \h </w:instrText>
         </w:r>
         <w:r>
           <w:rPr>
@@ -4816,7 +4816,7 @@
           <w:noProof/>
         </w:rPr>
       </w:pPr>
-      <w:hyperlink w:anchor="_Toc202338333" w:history="1">
+      <w:hyperlink w:anchor="_Toc202970504" w:history="1">
         <w:r>
           <w:rPr>
             <w:rStyle w:val="Hyperlink"/>
@@ -4843,7 +4843,7 @@
             <w:noProof/>
             <w:webHidden/>
           </w:rPr>
-          <w:instrText xml:space="preserve"> PAGEREF _Toc202338333 \h </w:instrText>
+          <w:instrText xml:space="preserve"> PAGEREF _Toc202970504 \h </w:instrText>
         </w:r>
         <w:r>
           <w:rPr>
@@ -4889,7 +4889,7 @@
           <w:color w:val="auto"/>
         </w:rPr>
       </w:pPr>
-      <w:bookmarkStart w:id="2" w:name="_Toc202338287"/>
+      <w:bookmarkStart w:id="2" w:name="_Toc202970458"/>
       <w:r>
         <w:rPr>
           <w:color w:val="auto"/>
@@ -4931,7 +4931,7 @@
           <w:szCs w:val="30"/>
         </w:rPr>
       </w:pPr>
-      <w:bookmarkStart w:id="3" w:name="_Toc202338288"/>
+      <w:bookmarkStart w:id="3" w:name="_Toc202970459"/>
       <w:r>
         <w:rPr>
           <w:color w:val="auto"/>
@@ -5072,7 +5072,7 @@
           <w:szCs w:val="30"/>
         </w:rPr>
       </w:pPr>
-      <w:bookmarkStart w:id="4" w:name="_Toc202338289"/>
+      <w:bookmarkStart w:id="4" w:name="_Toc202970460"/>
       <w:r>
         <w:rPr>
           <w:color w:val="auto"/>
@@ -5308,7 +5308,7 @@
           <w:szCs w:val="30"/>
         </w:rPr>
       </w:pPr>
-      <w:bookmarkStart w:id="5" w:name="_Toc202338290"/>
+      <w:bookmarkStart w:id="5" w:name="_Toc202970461"/>
       <w:r>
         <w:rPr>
           <w:color w:val="auto"/>
@@ -5444,7 +5444,7 @@
           <w:color w:val="auto"/>
         </w:rPr>
       </w:pPr>
-      <w:bookmarkStart w:id="6" w:name="_Toc202338291"/>
+      <w:bookmarkStart w:id="6" w:name="_Toc202970462"/>
       <w:r>
         <w:rPr>
           <w:color w:val="auto"/>
@@ -5486,7 +5486,7 @@
           <w:szCs w:val="30"/>
         </w:rPr>
       </w:pPr>
-      <w:bookmarkStart w:id="7" w:name="_Toc202338292"/>
+      <w:bookmarkStart w:id="7" w:name="_Toc202970463"/>
       <w:r>
         <w:rPr>
           <w:color w:val="auto"/>
@@ -5625,7 +5625,7 @@
           <w:szCs w:val="30"/>
         </w:rPr>
       </w:pPr>
-      <w:bookmarkStart w:id="8" w:name="_Toc202338293"/>
+      <w:bookmarkStart w:id="8" w:name="_Toc202970464"/>
       <w:r>
         <w:rPr>
           <w:color w:val="auto"/>
@@ -5862,7 +5862,7 @@
           <w:color w:val="auto"/>
         </w:rPr>
       </w:pPr>
-      <w:bookmarkStart w:id="9" w:name="_Toc202338294"/>
+      <w:bookmarkStart w:id="9" w:name="_Toc202970465"/>
       <w:r>
         <w:rPr>
           <w:color w:val="auto"/>
@@ -5892,7 +5892,7 @@
           <w:szCs w:val="30"/>
         </w:rPr>
       </w:pPr>
-      <w:bookmarkStart w:id="10" w:name="_Toc202338295"/>
+      <w:bookmarkStart w:id="10" w:name="_Toc202970466"/>
       <w:r>
         <w:rPr>
           <w:color w:val="auto"/>
@@ -6279,7 +6279,7 @@
           <w:szCs w:val="30"/>
         </w:rPr>
       </w:pPr>
-      <w:bookmarkStart w:id="11" w:name="_Toc202338296"/>
+      <w:bookmarkStart w:id="11" w:name="_Toc202970467"/>
       <w:r>
         <w:rPr>
           <w:color w:val="auto"/>
@@ -6313,7 +6313,7 @@
           <w:color w:val="auto"/>
         </w:rPr>
       </w:pPr>
-      <w:bookmarkStart w:id="12" w:name="_Toc202338297"/>
+      <w:bookmarkStart w:id="12" w:name="_Toc202970468"/>
       <w:r>
         <w:rPr>
           <w:color w:val="auto"/>
@@ -6520,7 +6520,7 @@
           <w:color w:val="auto"/>
         </w:rPr>
       </w:pPr>
-      <w:bookmarkStart w:id="13" w:name="_Toc202338298"/>
+      <w:bookmarkStart w:id="13" w:name="_Toc202970469"/>
       <w:r>
         <w:rPr>
           <w:color w:val="auto"/>
@@ -6769,7 +6769,7 @@
           <w:color w:val="auto"/>
         </w:rPr>
       </w:pPr>
-      <w:bookmarkStart w:id="14" w:name="_Toc202338299"/>
+      <w:bookmarkStart w:id="14" w:name="_Toc202970470"/>
       <w:r>
         <w:rPr>
           <w:color w:val="auto"/>
@@ -7106,7 +7106,7 @@
           <w:szCs w:val="30"/>
         </w:rPr>
       </w:pPr>
-      <w:bookmarkStart w:id="15" w:name="_Toc202338300"/>
+      <w:bookmarkStart w:id="15" w:name="_Toc202970471"/>
       <w:r>
         <w:rPr>
           <w:color w:val="auto"/>
@@ -7279,7 +7279,7 @@
           <w:lang w:val="en-ID"/>
         </w:rPr>
       </w:pPr>
-      <w:bookmarkStart w:id="16" w:name="_Toc202338301"/>
+      <w:bookmarkStart w:id="16" w:name="_Toc202970472"/>
       <w:r>
         <w:rPr>
           <w:color w:val="auto"/>
@@ -7532,7 +7532,7 @@
           <w:lang w:val="en-ID"/>
         </w:rPr>
       </w:pPr>
-      <w:bookmarkStart w:id="17" w:name="_Toc202338302"/>
+      <w:bookmarkStart w:id="17" w:name="_Toc202970473"/>
       <w:r>
         <w:rPr>
           <w:color w:val="auto"/>
@@ -7943,7 +7943,7 @@
           <w:lang w:val="en-ID"/>
         </w:rPr>
       </w:pPr>
-      <w:bookmarkStart w:id="18" w:name="_Toc202338303"/>
+      <w:bookmarkStart w:id="18" w:name="_Toc202970474"/>
       <w:r>
         <w:rPr>
           <w:color w:val="auto"/>
@@ -8222,7 +8222,7 @@
           <w:lang w:val="en-ID"/>
         </w:rPr>
       </w:pPr>
-      <w:bookmarkStart w:id="19" w:name="_Toc202338304"/>
+      <w:bookmarkStart w:id="19" w:name="_Toc202970475"/>
       <w:r>
         <w:rPr>
           <w:color w:val="auto"/>
@@ -8468,7 +8468,7 @@
           <w:lang w:val="en-ID"/>
         </w:rPr>
       </w:pPr>
-      <w:bookmarkStart w:id="20" w:name="_Toc202338305"/>
+      <w:bookmarkStart w:id="20" w:name="_Toc202970476"/>
       <w:r>
         <w:rPr>
           <w:color w:val="auto"/>
@@ -8914,7 +8914,7 @@
           <w:color w:val="auto"/>
         </w:rPr>
       </w:pPr>
-      <w:bookmarkStart w:id="21" w:name="_Toc202338306"/>
+      <w:bookmarkStart w:id="21" w:name="_Toc202970477"/>
       <w:r>
         <w:rPr>
           <w:color w:val="auto"/>
@@ -8937,7 +8937,7 @@
           <w:szCs w:val="30"/>
         </w:rPr>
       </w:pPr>
-      <w:bookmarkStart w:id="22" w:name="_Toc202338307"/>
+      <w:bookmarkStart w:id="22" w:name="_Toc202970478"/>
       <w:r>
         <w:rPr>
           <w:color w:val="auto"/>
@@ -8980,7 +8980,7 @@
           <w:szCs w:val="30"/>
         </w:rPr>
       </w:pPr>
-      <w:bookmarkStart w:id="23" w:name="_Toc202338308"/>
+      <w:bookmarkStart w:id="23" w:name="_Toc202970479"/>
       <w:r>
         <w:rPr>
           <w:color w:val="auto"/>
@@ -10254,7 +10254,7 @@
           <w:szCs w:val="30"/>
         </w:rPr>
       </w:pPr>
-      <w:bookmarkStart w:id="24" w:name="_Toc202338309"/>
+      <w:bookmarkStart w:id="24" w:name="_Toc202970480"/>
       <w:r>
         <w:rPr>
           <w:color w:val="auto"/>
@@ -10315,7 +10315,7 @@
           <w:color w:val="auto"/>
         </w:rPr>
       </w:pPr>
-      <w:bookmarkStart w:id="25" w:name="_Toc202338310"/>
+      <w:bookmarkStart w:id="25" w:name="_Toc202970481"/>
       <w:r>
         <w:rPr>
           <w:color w:val="auto"/>
@@ -11564,7 +11564,7 @@
           <w:color w:val="auto"/>
         </w:rPr>
       </w:pPr>
-      <w:bookmarkStart w:id="26" w:name="_Toc202338311"/>
+      <w:bookmarkStart w:id="26" w:name="_Toc202970482"/>
       <w:r>
         <w:rPr>
           <w:color w:val="auto"/>
@@ -14404,7 +14404,7 @@
           <w:color w:val="auto"/>
         </w:rPr>
       </w:pPr>
-      <w:bookmarkStart w:id="27" w:name="_Toc202338312"/>
+      <w:bookmarkStart w:id="27" w:name="_Toc202970483"/>
       <w:r>
         <w:rPr>
           <w:color w:val="auto"/>
@@ -14659,7 +14659,7 @@
           <w:color w:val="auto"/>
         </w:rPr>
       </w:pPr>
-      <w:bookmarkStart w:id="28" w:name="_Toc202338313"/>
+      <w:bookmarkStart w:id="28" w:name="_Toc202970484"/>
       <w:r>
         <w:rPr>
           <w:color w:val="auto"/>
@@ -15042,7 +15042,7 @@
           <w:color w:val="auto"/>
         </w:rPr>
       </w:pPr>
-      <w:bookmarkStart w:id="29" w:name="_Toc202338314"/>
+      <w:bookmarkStart w:id="29" w:name="_Toc202970485"/>
       <w:r>
         <w:rPr>
           <w:color w:val="auto"/>
@@ -16896,7 +16896,7 @@
           <w:color w:val="auto"/>
         </w:rPr>
       </w:pPr>
-      <w:bookmarkStart w:id="30" w:name="_Toc202338315"/>
+      <w:bookmarkStart w:id="30" w:name="_Toc202970486"/>
       <w:r>
         <w:rPr>
           <w:color w:val="auto"/>
@@ -17212,7 +17212,22 @@
         <w:jc w:val="both"/>
       </w:pPr>
       <w:r>
-        <w:t>Import Structure: digunakan untuk mengimpor struktur tabel dari database lain seperti MySQL, PostgreSQL dan SQLite. Query yang diimpor akan diseduaikan dengan database yang sedang dibuka.</w:t>
+        <w:t>Import Structure: digunakan untuk mengimpor struktur tabel dari database lain seperti MySQL, PostgreSQL</w:t>
+      </w:r>
+      <w:r>
+        <w:t xml:space="preserve">, </w:t>
+      </w:r>
+      <w:r>
+        <w:t>SQLite</w:t>
+      </w:r>
+      <w:r>
+        <w:t>, SQL Server dan file database SQLite</w:t>
+      </w:r>
+      <w:r>
+        <w:t xml:space="preserve"> dalam bentuk file biner</w:t>
+      </w:r>
+      <w:r>
+        <w:t>. Query yang diimpor akan diseduaikan dengan database yang sedang dibuka.</w:t>
       </w:r>
     </w:p>
     <w:p>
@@ -17437,7 +17452,7 @@
           <w:color w:val="auto"/>
         </w:rPr>
       </w:pPr>
-      <w:bookmarkStart w:id="31" w:name="_Toc202338316"/>
+      <w:bookmarkStart w:id="31" w:name="_Toc202970487"/>
       <w:r>
         <w:rPr>
           <w:color w:val="auto"/>
@@ -17712,7 +17727,25 @@
         </w:numPr>
       </w:pPr>
       <w:r>
-        <w:t>Import SQL: digunakan untuk mengimpor entitas dari file SQL dengan dialek MySQL, PostgreSQL, SQLite dan SQL Server.</w:t>
+        <w:t>Import SQL: digunakan untuk mengimpor entitas dari file SQL dengan dialek MySQL, PostgreSQL, SQLite</w:t>
+      </w:r>
+      <w:r>
+        <w:t>,</w:t>
+      </w:r>
+      <w:r>
+        <w:t xml:space="preserve"> SQL Server</w:t>
+      </w:r>
+      <w:r>
+        <w:t xml:space="preserve"> dan file database SQLite</w:t>
+      </w:r>
+      <w:r>
+        <w:t xml:space="preserve"> dalam benuk file biner</w:t>
+      </w:r>
+      <w:r>
+        <w:t>.</w:t>
+      </w:r>
+      <w:r>
+        <w:t xml:space="preserve"> Saat menimpor database dari file SQLite, MagicAppBuilder juga akan megimpor data yang tersimpan.</w:t>
       </w:r>
     </w:p>
     <w:p>
@@ -17834,6 +17867,7 @@
         <w:pStyle w:val="ListParagraph"/>
       </w:pPr>
       <w:r>
+        <w:lastRenderedPageBreak/>
         <w:t>Editor area adalah bagian paling bawah dari Entity Editor tepat di atas kaki. Editor ini akan muncul dalam beberapa kondisi.</w:t>
       </w:r>
     </w:p>
@@ -17851,7 +17885,6 @@
           <w:b/>
           <w:bCs/>
         </w:rPr>
-        <w:lastRenderedPageBreak/>
         <w:t>Membuat entitas baru</w:t>
       </w:r>
     </w:p>
@@ -17972,6 +18005,7 @@
         </w:numPr>
       </w:pPr>
       <w:r>
+        <w:lastRenderedPageBreak/>
         <w:t>Cancel: digunakan untuk membatalkan perubahan. Saat pengguna membuat entitas baru, entitas tersebut tidak akan disimpan jika pengguna memilih tolmbol ini.</w:t>
       </w:r>
     </w:p>
@@ -17988,7 +18022,6 @@
           <w:b/>
           <w:bCs/>
         </w:rPr>
-        <w:lastRenderedPageBreak/>
         <w:t>Memperbarui entitas</w:t>
       </w:r>
     </w:p>
@@ -18093,7 +18126,7 @@
           <w:color w:val="auto"/>
         </w:rPr>
       </w:pPr>
-      <w:bookmarkStart w:id="32" w:name="_Toc202338317"/>
+      <w:bookmarkStart w:id="32" w:name="_Toc202970488"/>
       <w:r>
         <w:rPr>
           <w:color w:val="auto"/>
@@ -18187,11 +18220,12 @@
           <w:color w:val="auto"/>
         </w:rPr>
       </w:pPr>
-      <w:bookmarkStart w:id="33" w:name="_Toc202338318"/>
+      <w:bookmarkStart w:id="33" w:name="_Toc202970489"/>
       <w:r>
         <w:rPr>
           <w:color w:val="auto"/>
         </w:rPr>
+        <w:lastRenderedPageBreak/>
         <w:t>Langkah 9: Membuat Modul</w:t>
       </w:r>
       <w:bookmarkEnd w:id="33"/>
@@ -18257,7 +18291,6 @@
         </w:numPr>
       </w:pPr>
       <w:r>
-        <w:lastRenderedPageBreak/>
         <w:t>Tabel dikelompokkan menjadi dua yaitu System Tables dan Custom Tables. System Tables berisi tabel-tabel bawaan MagicAppBuilder sedangkan Custom Tables berisi tabel-tabel yang dibuat oleh pengguna. Custom Tables berada di atas System Tables.</w:t>
       </w:r>
     </w:p>
@@ -18603,6 +18636,7 @@
         <w:jc w:val="both"/>
       </w:pPr>
       <w:r>
+        <w:lastRenderedPageBreak/>
         <w:t xml:space="preserve">Dengan mengikuti langkah-langkah ini, </w:t>
       </w:r>
       <w:r>
@@ -18634,7 +18668,7 @@
           <w:color w:val="auto"/>
         </w:rPr>
       </w:pPr>
-      <w:bookmarkStart w:id="34" w:name="_Toc202338319"/>
+      <w:bookmarkStart w:id="34" w:name="_Toc202970490"/>
       <w:r>
         <w:rPr>
           <w:color w:val="auto"/>
@@ -18680,7 +18714,6 @@
         </w:numPr>
       </w:pPr>
       <w:r>
-        <w:lastRenderedPageBreak/>
         <w:t>Kolom dalam Tabel</w:t>
       </w:r>
     </w:p>
@@ -19124,6 +19157,7 @@
         </w:numPr>
       </w:pPr>
       <w:r>
+        <w:lastRenderedPageBreak/>
         <w:t>Tipe Data</w:t>
       </w:r>
     </w:p>
@@ -19188,7 +19222,6 @@
         </w:numPr>
       </w:pPr>
       <w:r>
-        <w:lastRenderedPageBreak/>
         <w:t>Tipe Filter</w:t>
       </w:r>
     </w:p>
@@ -19514,6 +19547,7 @@
           <w:b/>
           <w:bCs/>
         </w:rPr>
+        <w:lastRenderedPageBreak/>
         <w:t>Konfigurasi Sumber</w:t>
       </w:r>
     </w:p>
@@ -19558,7 +19592,6 @@
           <w:b/>
           <w:bCs/>
         </w:rPr>
-        <w:lastRenderedPageBreak/>
         <w:t>Bagian</w:t>
       </w:r>
       <w:r>
@@ -19864,6 +19897,7 @@
         <w:rPr>
           <w:lang w:val="en-ID"/>
         </w:rPr>
+        <w:lastRenderedPageBreak/>
         <w:t xml:space="preserve">Secara default, spesifikasi diset dengan active = true dan draft = false. Nama property ini sesuai dengan pemetaan kolom yang direservasi. </w:t>
       </w:r>
       <w:r>
@@ -19882,14 +19916,7 @@
         <w:rPr>
           <w:lang w:val="en-ID"/>
         </w:rPr>
-        <w:t xml:space="preserve"> ingin menggunakan properti dari entitas referensi, gunakan tanda titik sebagai pemisah antara nama properti entitas dropdown dengan nama properti entitas </w:t>
-      </w:r>
-      <w:r>
-        <w:rPr>
-          <w:lang w:val="en-ID"/>
-        </w:rPr>
-        <w:lastRenderedPageBreak/>
-        <w:t>referensi. Hubungan entitas ini ditentukan di dalam deklarasi entitas alih-alih kunci asing di database.</w:t>
+        <w:t xml:space="preserve"> ingin menggunakan properti dari entitas referensi, gunakan tanda titik sebagai pemisah antara nama properti entitas dropdown dengan nama properti entitas referensi. Hubungan entitas ini ditentukan di dalam deklarasi entitas alih-alih kunci asing di database.</w:t>
       </w:r>
     </w:p>
     <w:p>
@@ -20135,6 +20162,7 @@
         <w:rPr>
           <w:lang w:val="en-ID"/>
         </w:rPr>
+        <w:lastRenderedPageBreak/>
         <w:t>Pengeleompokan dengan Entity</w:t>
       </w:r>
       <w:r>
@@ -20156,7 +20184,6 @@
         <w:rPr>
           <w:lang w:val="en-ID"/>
         </w:rPr>
-        <w:lastRenderedPageBreak/>
         <w:t>Untuk mengisi formular pengelompokan dropdown, lakukan dengan cara berikut:</w:t>
       </w:r>
     </w:p>
@@ -20461,6 +20488,7 @@
         <w:rPr>
           <w:lang w:val="en-ID"/>
         </w:rPr>
+        <w:lastRenderedPageBreak/>
         <w:t>&lt;option value=”1234” data-number-of-song=”10”&gt;Album Name&lt;/option&gt;</w:t>
       </w:r>
     </w:p>
@@ -20483,14 +20511,7 @@
         <w:rPr>
           <w:lang w:val="en-ID"/>
         </w:rPr>
-        <w:t xml:space="preserve"> diisi dengan nama kolom yang akan dijadikan atribut tambahan. Misalnya saat memilih dropdown album dan aplikasi menghendaki </w:t>
-      </w:r>
-      <w:r>
-        <w:rPr>
-          <w:lang w:val="en-ID"/>
-        </w:rPr>
-        <w:lastRenderedPageBreak/>
-        <w:t xml:space="preserve">menampilkan jumlah lagu pada album tersebut, </w:t>
+        <w:t xml:space="preserve"> diisi dengan nama kolom yang akan dijadikan atribut tambahan. Misalnya saat memilih dropdown album dan aplikasi menghendaki menampilkan jumlah lagu pada album tersebut, </w:t>
       </w:r>
       <w:r>
         <w:t>pengguna</w:t>
@@ -21124,6 +21145,7 @@
               <w:spacing w:line="276" w:lineRule="auto"/>
             </w:pPr>
             <w:r>
+              <w:lastRenderedPageBreak/>
               <w:t>tel</w:t>
             </w:r>
           </w:p>
@@ -21298,7 +21320,6 @@
               <w:spacing w:line="276" w:lineRule="auto"/>
             </w:pPr>
             <w:r>
-              <w:lastRenderedPageBreak/>
               <w:t>float</w:t>
             </w:r>
           </w:p>
@@ -22143,11 +22164,8 @@
     </w:p>
     <w:p>
       <w:r>
-        <w:t xml:space="preserve">Setiap halaman pada ketiga tab dilengkapi dengan tombol Save dan Load untuk menyimpan format dan menggunakannya kembali di masa mendatang. Format ini akan disimpan di profil pengguna sesuai dengan aplikasi yang sedang digunakan. Dengan </w:t>
-      </w:r>
-      <w:r>
         <w:lastRenderedPageBreak/>
-        <w:t>demikian, pada aplikasi yang sama, dua orang pengguna dapat menyimpan format yang berbeda.</w:t>
+        <w:t>Setiap halaman pada ketiga tab dilengkapi dengan tombol Save dan Load untuk menyimpan format dan menggunakannya kembali di masa mendatang. Format ini akan disimpan di profil pengguna sesuai dengan aplikasi yang sedang digunakan. Dengan demikian, pada aplikasi yang sama, dua orang pengguna dapat menyimpan format yang berbeda.</w:t>
       </w:r>
     </w:p>
     <w:p>
@@ -24989,7 +25007,7 @@
           <w:color w:val="auto"/>
         </w:rPr>
       </w:pPr>
-      <w:bookmarkStart w:id="35" w:name="_Toc202338320"/>
+      <w:bookmarkStart w:id="35" w:name="_Toc202970491"/>
       <w:r>
         <w:rPr>
           <w:color w:val="auto"/>
@@ -25122,7 +25140,7 @@
           <w:color w:val="auto"/>
         </w:rPr>
       </w:pPr>
-      <w:bookmarkStart w:id="36" w:name="_Toc202338321"/>
+      <w:bookmarkStart w:id="36" w:name="_Toc202970492"/>
       <w:r>
         <w:rPr>
           <w:color w:val="auto"/>
@@ -25255,7 +25273,7 @@
           <w:color w:val="auto"/>
         </w:rPr>
       </w:pPr>
-      <w:bookmarkStart w:id="37" w:name="_Toc202338322"/>
+      <w:bookmarkStart w:id="37" w:name="_Toc202970493"/>
       <w:r>
         <w:rPr>
           <w:color w:val="auto"/>
@@ -25432,7 +25450,7 @@
           <w:color w:val="auto"/>
         </w:rPr>
       </w:pPr>
-      <w:bookmarkStart w:id="38" w:name="_Toc202338323"/>
+      <w:bookmarkStart w:id="38" w:name="_Toc202970494"/>
       <w:r>
         <w:rPr>
           <w:color w:val="auto"/>
@@ -25878,7 +25896,7 @@
           <w:color w:val="auto"/>
         </w:rPr>
       </w:pPr>
-      <w:bookmarkStart w:id="39" w:name="_Toc202338324"/>
+      <w:bookmarkStart w:id="39" w:name="_Toc202970495"/>
       <w:r>
         <w:rPr>
           <w:color w:val="auto"/>
@@ -26454,7 +26472,7 @@
           <w:color w:val="auto"/>
         </w:rPr>
       </w:pPr>
-      <w:bookmarkStart w:id="40" w:name="_Toc202338325"/>
+      <w:bookmarkStart w:id="40" w:name="_Toc202970496"/>
       <w:r>
         <w:rPr>
           <w:color w:val="auto"/>
@@ -26557,7 +26575,7 @@
           <w:color w:val="auto"/>
         </w:rPr>
       </w:pPr>
-      <w:bookmarkStart w:id="41" w:name="_Toc202338326"/>
+      <w:bookmarkStart w:id="41" w:name="_Toc202970497"/>
       <w:r>
         <w:rPr>
           <w:color w:val="auto"/>
@@ -26802,7 +26820,7 @@
           <w:szCs w:val="30"/>
         </w:rPr>
       </w:pPr>
-      <w:bookmarkStart w:id="42" w:name="_Toc202338327"/>
+      <w:bookmarkStart w:id="42" w:name="_Toc202970498"/>
       <w:r>
         <w:rPr>
           <w:color w:val="auto"/>
@@ -26826,7 +26844,7 @@
           <w:color w:val="auto"/>
         </w:rPr>
       </w:pPr>
-      <w:bookmarkStart w:id="43" w:name="_Toc202338328"/>
+      <w:bookmarkStart w:id="43" w:name="_Toc202970499"/>
       <w:r>
         <w:rPr>
           <w:color w:val="auto"/>
@@ -26952,7 +26970,7 @@
           <w:color w:val="auto"/>
         </w:rPr>
       </w:pPr>
-      <w:bookmarkStart w:id="44" w:name="_Toc202338329"/>
+      <w:bookmarkStart w:id="44" w:name="_Toc202970500"/>
       <w:r>
         <w:rPr>
           <w:color w:val="auto"/>
@@ -27092,7 +27110,7 @@
           <w:color w:val="auto"/>
         </w:rPr>
       </w:pPr>
-      <w:bookmarkStart w:id="45" w:name="_Toc202338330"/>
+      <w:bookmarkStart w:id="45" w:name="_Toc202970501"/>
       <w:r>
         <w:rPr>
           <w:color w:val="auto"/>
@@ -27180,7 +27198,7 @@
           <w:color w:val="auto"/>
         </w:rPr>
       </w:pPr>
-      <w:bookmarkStart w:id="46" w:name="_Toc202338331"/>
+      <w:bookmarkStart w:id="46" w:name="_Toc202970502"/>
       <w:r>
         <w:rPr>
           <w:color w:val="auto"/>
@@ -27210,7 +27228,7 @@
           <w:color w:val="auto"/>
         </w:rPr>
       </w:pPr>
-      <w:bookmarkStart w:id="47" w:name="_Toc202338332"/>
+      <w:bookmarkStart w:id="47" w:name="_Toc202970503"/>
       <w:r>
         <w:rPr>
           <w:color w:val="auto"/>
@@ -27253,7 +27271,7 @@
           <w:color w:val="auto"/>
         </w:rPr>
       </w:pPr>
-      <w:bookmarkStart w:id="48" w:name="_Toc202338333"/>
+      <w:bookmarkStart w:id="48" w:name="_Toc202970504"/>
       <w:r>
         <w:rPr>
           <w:color w:val="auto"/>
@@ -27483,7 +27501,7 @@
 </file>
 
 <file path=word/endnotes.xml><?xml version="1.0" encoding="utf-8"?>
-<w:endnotes xmlns:wpc="http://schemas.microsoft.com/office/word/2010/wordprocessingCanvas" xmlns:cx="http://schemas.microsoft.com/office/drawing/2014/chartex" xmlns:cx1="http://schemas.microsoft.com/office/drawing/2015/9/8/chartex" xmlns:cx2="http://schemas.microsoft.com/office/drawing/2015/10/21/chartex" xmlns:cx3="http://schemas.microsoft.com/office/drawing/2016/5/9/chartex" xmlns:cx4="http://schemas.microsoft.com/office/drawing/2016/5/10/chartex" xmlns:cx5="http://schemas.microsoft.com/office/drawing/2016/5/11/chartex" xmlns:cx6="http://schemas.microsoft.com/office/drawing/2016/5/12/chartex" xmlns:cx7="http://schemas.microsoft.com/office/drawing/2016/5/13/chartex" xmlns:cx8="http://schemas.microsoft.com/office/drawing/2016/5/14/chartex" xmlns:mc="http://schemas.openxmlformats.org/markup-compatibility/2006" xmlns:aink="http://schemas.microsoft.com/office/drawing/2016/ink" xmlns:am3d="http://schemas.microsoft.com/office/drawing/2017/model3d" xmlns:o="urn:schemas-microsoft-com:office:office" xmlns:oel="http://schemas.microsoft.com/office/2019/extlst" xmlns:r="http://schemas.openxmlformats.org/officeDocument/2006/relationships" xmlns:m="http://schemas.openxmlformats.org/officeDocument/2006/math" xmlns:v="urn:schemas-microsoft-com:vml" xmlns:wp14="http://schemas.microsoft.com/office/word/2010/wordprocessingDrawing" xmlns:wp="http://schemas.openxmlformats.org/drawingml/2006/wordprocessingDrawing" xmlns:w10="urn:schemas-microsoft-com:office:word" xmlns:w="http://schemas.openxmlformats.org/wordprocessingml/2006/main" xmlns:w14="http://schemas.microsoft.com/office/word/2010/wordml" xmlns:w15="http://schemas.microsoft.com/office/word/2012/wordml" xmlns:w16cex="http://schemas.microsoft.com/office/word/2018/wordml/cex" xmlns:w16cid="http://schemas.microsoft.com/office/word/2016/wordml/cid" xmlns:w16="http://schemas.microsoft.com/office/word/2018/wordml" xmlns:w16du="http://schemas.microsoft.com/office/word/2023/wordml/word16du" xmlns:w16sdtdh="http://schemas.microsoft.com/office/word/2020/wordml/sdtdatahash" xmlns:w16sdtfl="http://schemas.microsoft.com/office/word/2024/wordml/sdtformatlock" xmlns:w16se="http://schemas.microsoft.com/office/word/2015/wordml/symex" xmlns:wpg="http://schemas.microsoft.com/office/word/2010/wordprocessingGroup" xmlns:wpi="http://schemas.microsoft.com/office/word/2010/wordprocessingInk" xmlns:wne="http://schemas.microsoft.com/office/word/2006/wordml" xmlns:wps="http://schemas.microsoft.com/office/word/2010/wordprocessingShape" mc:Ignorable="w14 w15 w16se w16cid w16 w16cex w16sdtdh w16sdtfl w16du wp14">
+<w:endnotes xmlns:wpc="http://schemas.microsoft.com/office/word/2010/wordprocessingCanvas" xmlns:cx="http://schemas.microsoft.com/office/drawing/2014/chartex" xmlns:cx1="http://schemas.microsoft.com/office/drawing/2015/9/8/chartex" xmlns:cx2="http://schemas.microsoft.com/office/drawing/2015/10/21/chartex" xmlns:cx3="http://schemas.microsoft.com/office/drawing/2016/5/9/chartex" xmlns:cx4="http://schemas.microsoft.com/office/drawing/2016/5/10/chartex" xmlns:cx5="http://schemas.microsoft.com/office/drawing/2016/5/11/chartex" xmlns:cx6="http://schemas.microsoft.com/office/drawing/2016/5/12/chartex" xmlns:cx7="http://schemas.microsoft.com/office/drawing/2016/5/13/chartex" xmlns:cx8="http://schemas.microsoft.com/office/drawing/2016/5/14/chartex" xmlns:mc="http://schemas.openxmlformats.org/markup-compatibility/2006" xmlns:aink="http://schemas.microsoft.com/office/drawing/2016/ink" xmlns:am3d="http://schemas.microsoft.com/office/drawing/2017/model3d" xmlns:o="urn:schemas-microsoft-com:office:office" xmlns:oel="http://schemas.microsoft.com/office/2019/extlst" xmlns:r="http://schemas.openxmlformats.org/officeDocument/2006/relationships" xmlns:m="http://schemas.openxmlformats.org/officeDocument/2006/math" xmlns:v="urn:schemas-microsoft-com:vml" xmlns:wp14="http://schemas.microsoft.com/office/word/2010/wordprocessingDrawing" xmlns:wp="http://schemas.openxmlformats.org/drawingml/2006/wordprocessingDrawing" xmlns:w10="urn:schemas-microsoft-com:office:word" xmlns:w="http://schemas.openxmlformats.org/wordprocessingml/2006/main" xmlns:w14="http://schemas.microsoft.com/office/word/2010/wordml" xmlns:w15="http://schemas.microsoft.com/office/word/2012/wordml" xmlns:w16cex="http://schemas.microsoft.com/office/word/2018/wordml/cex" xmlns:w16cid="http://schemas.microsoft.com/office/word/2016/wordml/cid" xmlns:w16="http://schemas.microsoft.com/office/word/2018/wordml" xmlns:w16sdtdh="http://schemas.microsoft.com/office/word/2020/wordml/sdtdatahash" xmlns:w16se="http://schemas.microsoft.com/office/word/2015/wordml/symex" xmlns:wpg="http://schemas.microsoft.com/office/word/2010/wordprocessingGroup" xmlns:wpi="http://schemas.microsoft.com/office/word/2010/wordprocessingInk" xmlns:wne="http://schemas.microsoft.com/office/word/2006/wordml" xmlns:wps="http://schemas.microsoft.com/office/word/2010/wordprocessingShape" mc:Ignorable="w14 w15 w16se w16cid w16 w16cex w16sdtdh wp14">
   <w:endnote w:type="separator" w:id="-1">
     <w:p>
       <w:pPr>
@@ -27508,7 +27526,7 @@
 </file>
 
 <file path=word/footer1.xml><?xml version="1.0" encoding="utf-8"?>
-<w:ftr xmlns:wpc="http://schemas.microsoft.com/office/word/2010/wordprocessingCanvas" xmlns:cx="http://schemas.microsoft.com/office/drawing/2014/chartex" xmlns:cx1="http://schemas.microsoft.com/office/drawing/2015/9/8/chartex" xmlns:cx2="http://schemas.microsoft.com/office/drawing/2015/10/21/chartex" xmlns:cx3="http://schemas.microsoft.com/office/drawing/2016/5/9/chartex" xmlns:cx4="http://schemas.microsoft.com/office/drawing/2016/5/10/chartex" xmlns:cx5="http://schemas.microsoft.com/office/drawing/2016/5/11/chartex" xmlns:cx6="http://schemas.microsoft.com/office/drawing/2016/5/12/chartex" xmlns:cx7="http://schemas.microsoft.com/office/drawing/2016/5/13/chartex" xmlns:cx8="http://schemas.microsoft.com/office/drawing/2016/5/14/chartex" xmlns:mc="http://schemas.openxmlformats.org/markup-compatibility/2006" xmlns:aink="http://schemas.microsoft.com/office/drawing/2016/ink" xmlns:am3d="http://schemas.microsoft.com/office/drawing/2017/model3d" xmlns:o="urn:schemas-microsoft-com:office:office" xmlns:oel="http://schemas.microsoft.com/office/2019/extlst" xmlns:r="http://schemas.openxmlformats.org/officeDocument/2006/relationships" xmlns:m="http://schemas.openxmlformats.org/officeDocument/2006/math" xmlns:v="urn:schemas-microsoft-com:vml" xmlns:wp14="http://schemas.microsoft.com/office/word/2010/wordprocessingDrawing" xmlns:wp="http://schemas.openxmlformats.org/drawingml/2006/wordprocessingDrawing" xmlns:w10="urn:schemas-microsoft-com:office:word" xmlns:w="http://schemas.openxmlformats.org/wordprocessingml/2006/main" xmlns:w14="http://schemas.microsoft.com/office/word/2010/wordml" xmlns:w15="http://schemas.microsoft.com/office/word/2012/wordml" xmlns:w16cex="http://schemas.microsoft.com/office/word/2018/wordml/cex" xmlns:w16cid="http://schemas.microsoft.com/office/word/2016/wordml/cid" xmlns:w16="http://schemas.microsoft.com/office/word/2018/wordml" xmlns:w16du="http://schemas.microsoft.com/office/word/2023/wordml/word16du" xmlns:w16sdtdh="http://schemas.microsoft.com/office/word/2020/wordml/sdtdatahash" xmlns:w16sdtfl="http://schemas.microsoft.com/office/word/2024/wordml/sdtformatlock" xmlns:w16se="http://schemas.microsoft.com/office/word/2015/wordml/symex" xmlns:wpg="http://schemas.microsoft.com/office/word/2010/wordprocessingGroup" xmlns:wpi="http://schemas.microsoft.com/office/word/2010/wordprocessingInk" xmlns:wne="http://schemas.microsoft.com/office/word/2006/wordml" xmlns:wps="http://schemas.microsoft.com/office/word/2010/wordprocessingShape" mc:Ignorable="w14 w15 w16se w16cid w16 w16cex w16sdtdh w16sdtfl w16du wp14">
+<w:ftr xmlns:wpc="http://schemas.microsoft.com/office/word/2010/wordprocessingCanvas" xmlns:cx="http://schemas.microsoft.com/office/drawing/2014/chartex" xmlns:cx1="http://schemas.microsoft.com/office/drawing/2015/9/8/chartex" xmlns:cx2="http://schemas.microsoft.com/office/drawing/2015/10/21/chartex" xmlns:cx3="http://schemas.microsoft.com/office/drawing/2016/5/9/chartex" xmlns:cx4="http://schemas.microsoft.com/office/drawing/2016/5/10/chartex" xmlns:cx5="http://schemas.microsoft.com/office/drawing/2016/5/11/chartex" xmlns:cx6="http://schemas.microsoft.com/office/drawing/2016/5/12/chartex" xmlns:cx7="http://schemas.microsoft.com/office/drawing/2016/5/13/chartex" xmlns:cx8="http://schemas.microsoft.com/office/drawing/2016/5/14/chartex" xmlns:mc="http://schemas.openxmlformats.org/markup-compatibility/2006" xmlns:aink="http://schemas.microsoft.com/office/drawing/2016/ink" xmlns:am3d="http://schemas.microsoft.com/office/drawing/2017/model3d" xmlns:o="urn:schemas-microsoft-com:office:office" xmlns:oel="http://schemas.microsoft.com/office/2019/extlst" xmlns:r="http://schemas.openxmlformats.org/officeDocument/2006/relationships" xmlns:m="http://schemas.openxmlformats.org/officeDocument/2006/math" xmlns:v="urn:schemas-microsoft-com:vml" xmlns:wp14="http://schemas.microsoft.com/office/word/2010/wordprocessingDrawing" xmlns:wp="http://schemas.openxmlformats.org/drawingml/2006/wordprocessingDrawing" xmlns:w10="urn:schemas-microsoft-com:office:word" xmlns:w="http://schemas.openxmlformats.org/wordprocessingml/2006/main" xmlns:w14="http://schemas.microsoft.com/office/word/2010/wordml" xmlns:w15="http://schemas.microsoft.com/office/word/2012/wordml" xmlns:w16cex="http://schemas.microsoft.com/office/word/2018/wordml/cex" xmlns:w16cid="http://schemas.microsoft.com/office/word/2016/wordml/cid" xmlns:w16="http://schemas.microsoft.com/office/word/2018/wordml" xmlns:w16sdtdh="http://schemas.microsoft.com/office/word/2020/wordml/sdtdatahash" xmlns:w16se="http://schemas.microsoft.com/office/word/2015/wordml/symex" xmlns:wpg="http://schemas.microsoft.com/office/word/2010/wordprocessingGroup" xmlns:wpi="http://schemas.microsoft.com/office/word/2010/wordprocessingInk" xmlns:wne="http://schemas.microsoft.com/office/word/2006/wordml" xmlns:wps="http://schemas.microsoft.com/office/word/2010/wordprocessingShape" mc:Ignorable="w14 w15 w16se w16cid w16 w16cex w16sdtdh wp14">
   <w:sdt>
     <w:sdtPr>
       <w:id w:val="1569922835"/>
@@ -27561,7 +27579,7 @@
 </file>
 
 <file path=word/footnotes.xml><?xml version="1.0" encoding="utf-8"?>
-<w:footnotes xmlns:wpc="http://schemas.microsoft.com/office/word/2010/wordprocessingCanvas" xmlns:cx="http://schemas.microsoft.com/office/drawing/2014/chartex" xmlns:cx1="http://schemas.microsoft.com/office/drawing/2015/9/8/chartex" xmlns:cx2="http://schemas.microsoft.com/office/drawing/2015/10/21/chartex" xmlns:cx3="http://schemas.microsoft.com/office/drawing/2016/5/9/chartex" xmlns:cx4="http://schemas.microsoft.com/office/drawing/2016/5/10/chartex" xmlns:cx5="http://schemas.microsoft.com/office/drawing/2016/5/11/chartex" xmlns:cx6="http://schemas.microsoft.com/office/drawing/2016/5/12/chartex" xmlns:cx7="http://schemas.microsoft.com/office/drawing/2016/5/13/chartex" xmlns:cx8="http://schemas.microsoft.com/office/drawing/2016/5/14/chartex" xmlns:mc="http://schemas.openxmlformats.org/markup-compatibility/2006" xmlns:aink="http://schemas.microsoft.com/office/drawing/2016/ink" xmlns:am3d="http://schemas.microsoft.com/office/drawing/2017/model3d" xmlns:o="urn:schemas-microsoft-com:office:office" xmlns:oel="http://schemas.microsoft.com/office/2019/extlst" xmlns:r="http://schemas.openxmlformats.org/officeDocument/2006/relationships" xmlns:m="http://schemas.openxmlformats.org/officeDocument/2006/math" xmlns:v="urn:schemas-microsoft-com:vml" xmlns:wp14="http://schemas.microsoft.com/office/word/2010/wordprocessingDrawing" xmlns:wp="http://schemas.openxmlformats.org/drawingml/2006/wordprocessingDrawing" xmlns:w10="urn:schemas-microsoft-com:office:word" xmlns:w="http://schemas.openxmlformats.org/wordprocessingml/2006/main" xmlns:w14="http://schemas.microsoft.com/office/word/2010/wordml" xmlns:w15="http://schemas.microsoft.com/office/word/2012/wordml" xmlns:w16cex="http://schemas.microsoft.com/office/word/2018/wordml/cex" xmlns:w16cid="http://schemas.microsoft.com/office/word/2016/wordml/cid" xmlns:w16="http://schemas.microsoft.com/office/word/2018/wordml" xmlns:w16du="http://schemas.microsoft.com/office/word/2023/wordml/word16du" xmlns:w16sdtdh="http://schemas.microsoft.com/office/word/2020/wordml/sdtdatahash" xmlns:w16sdtfl="http://schemas.microsoft.com/office/word/2024/wordml/sdtformatlock" xmlns:w16se="http://schemas.microsoft.com/office/word/2015/wordml/symex" xmlns:wpg="http://schemas.microsoft.com/office/word/2010/wordprocessingGroup" xmlns:wpi="http://schemas.microsoft.com/office/word/2010/wordprocessingInk" xmlns:wne="http://schemas.microsoft.com/office/word/2006/wordml" xmlns:wps="http://schemas.microsoft.com/office/word/2010/wordprocessingShape" mc:Ignorable="w14 w15 w16se w16cid w16 w16cex w16sdtdh w16sdtfl w16du wp14">
+<w:footnotes xmlns:wpc="http://schemas.microsoft.com/office/word/2010/wordprocessingCanvas" xmlns:cx="http://schemas.microsoft.com/office/drawing/2014/chartex" xmlns:cx1="http://schemas.microsoft.com/office/drawing/2015/9/8/chartex" xmlns:cx2="http://schemas.microsoft.com/office/drawing/2015/10/21/chartex" xmlns:cx3="http://schemas.microsoft.com/office/drawing/2016/5/9/chartex" xmlns:cx4="http://schemas.microsoft.com/office/drawing/2016/5/10/chartex" xmlns:cx5="http://schemas.microsoft.com/office/drawing/2016/5/11/chartex" xmlns:cx6="http://schemas.microsoft.com/office/drawing/2016/5/12/chartex" xmlns:cx7="http://schemas.microsoft.com/office/drawing/2016/5/13/chartex" xmlns:cx8="http://schemas.microsoft.com/office/drawing/2016/5/14/chartex" xmlns:mc="http://schemas.openxmlformats.org/markup-compatibility/2006" xmlns:aink="http://schemas.microsoft.com/office/drawing/2016/ink" xmlns:am3d="http://schemas.microsoft.com/office/drawing/2017/model3d" xmlns:o="urn:schemas-microsoft-com:office:office" xmlns:oel="http://schemas.microsoft.com/office/2019/extlst" xmlns:r="http://schemas.openxmlformats.org/officeDocument/2006/relationships" xmlns:m="http://schemas.openxmlformats.org/officeDocument/2006/math" xmlns:v="urn:schemas-microsoft-com:vml" xmlns:wp14="http://schemas.microsoft.com/office/word/2010/wordprocessingDrawing" xmlns:wp="http://schemas.openxmlformats.org/drawingml/2006/wordprocessingDrawing" xmlns:w10="urn:schemas-microsoft-com:office:word" xmlns:w="http://schemas.openxmlformats.org/wordprocessingml/2006/main" xmlns:w14="http://schemas.microsoft.com/office/word/2010/wordml" xmlns:w15="http://schemas.microsoft.com/office/word/2012/wordml" xmlns:w16cex="http://schemas.microsoft.com/office/word/2018/wordml/cex" xmlns:w16cid="http://schemas.microsoft.com/office/word/2016/wordml/cid" xmlns:w16="http://schemas.microsoft.com/office/word/2018/wordml" xmlns:w16sdtdh="http://schemas.microsoft.com/office/word/2020/wordml/sdtdatahash" xmlns:w16se="http://schemas.microsoft.com/office/word/2015/wordml/symex" xmlns:wpg="http://schemas.microsoft.com/office/word/2010/wordprocessingGroup" xmlns:wpi="http://schemas.microsoft.com/office/word/2010/wordprocessingInk" xmlns:wne="http://schemas.microsoft.com/office/word/2006/wordml" xmlns:wps="http://schemas.microsoft.com/office/word/2010/wordprocessingShape" mc:Ignorable="w14 w15 w16se w16cid w16 w16cex w16sdtdh wp14">
   <w:footnote w:type="separator" w:id="-1">
     <w:p>
       <w:pPr>
@@ -27586,7 +27604,7 @@
 </file>
 
 <file path=word/numbering.xml><?xml version="1.0" encoding="utf-8"?>
-<w:numbering xmlns:wpc="http://schemas.microsoft.com/office/word/2010/wordprocessingCanvas" xmlns:cx="http://schemas.microsoft.com/office/drawing/2014/chartex" xmlns:cx1="http://schemas.microsoft.com/office/drawing/2015/9/8/chartex" xmlns:cx2="http://schemas.microsoft.com/office/drawing/2015/10/21/chartex" xmlns:cx3="http://schemas.microsoft.com/office/drawing/2016/5/9/chartex" xmlns:cx4="http://schemas.microsoft.com/office/drawing/2016/5/10/chartex" xmlns:cx5="http://schemas.microsoft.com/office/drawing/2016/5/11/chartex" xmlns:cx6="http://schemas.microsoft.com/office/drawing/2016/5/12/chartex" xmlns:cx7="http://schemas.microsoft.com/office/drawing/2016/5/13/chartex" xmlns:cx8="http://schemas.microsoft.com/office/drawing/2016/5/14/chartex" xmlns:mc="http://schemas.openxmlformats.org/markup-compatibility/2006" xmlns:aink="http://schemas.microsoft.com/office/drawing/2016/ink" xmlns:am3d="http://schemas.microsoft.com/office/drawing/2017/model3d" xmlns:o="urn:schemas-microsoft-com:office:office" xmlns:oel="http://schemas.microsoft.com/office/2019/extlst" xmlns:r="http://schemas.openxmlformats.org/officeDocument/2006/relationships" xmlns:m="http://schemas.openxmlformats.org/officeDocument/2006/math" xmlns:v="urn:schemas-microsoft-com:vml" xmlns:wp14="http://schemas.microsoft.com/office/word/2010/wordprocessingDrawing" xmlns:wp="http://schemas.openxmlformats.org/drawingml/2006/wordprocessingDrawing" xmlns:w10="urn:schemas-microsoft-com:office:word" xmlns:w="http://schemas.openxmlformats.org/wordprocessingml/2006/main" xmlns:w14="http://schemas.microsoft.com/office/word/2010/wordml" xmlns:w15="http://schemas.microsoft.com/office/word/2012/wordml" xmlns:w16cex="http://schemas.microsoft.com/office/word/2018/wordml/cex" xmlns:w16cid="http://schemas.microsoft.com/office/word/2016/wordml/cid" xmlns:w16="http://schemas.microsoft.com/office/word/2018/wordml" xmlns:w16du="http://schemas.microsoft.com/office/word/2023/wordml/word16du" xmlns:w16sdtdh="http://schemas.microsoft.com/office/word/2020/wordml/sdtdatahash" xmlns:w16sdtfl="http://schemas.microsoft.com/office/word/2024/wordml/sdtformatlock" xmlns:w16se="http://schemas.microsoft.com/office/word/2015/wordml/symex" xmlns:wpg="http://schemas.microsoft.com/office/word/2010/wordprocessingGroup" xmlns:wpi="http://schemas.microsoft.com/office/word/2010/wordprocessingInk" xmlns:wne="http://schemas.microsoft.com/office/word/2006/wordml" xmlns:wps="http://schemas.microsoft.com/office/word/2010/wordprocessingShape" mc:Ignorable="w14 w15 w16se w16cid w16 w16cex w16sdtdh w16sdtfl w16du wp14">
+<w:numbering xmlns:wpc="http://schemas.microsoft.com/office/word/2010/wordprocessingCanvas" xmlns:cx="http://schemas.microsoft.com/office/drawing/2014/chartex" xmlns:cx1="http://schemas.microsoft.com/office/drawing/2015/9/8/chartex" xmlns:cx2="http://schemas.microsoft.com/office/drawing/2015/10/21/chartex" xmlns:cx3="http://schemas.microsoft.com/office/drawing/2016/5/9/chartex" xmlns:cx4="http://schemas.microsoft.com/office/drawing/2016/5/10/chartex" xmlns:cx5="http://schemas.microsoft.com/office/drawing/2016/5/11/chartex" xmlns:cx6="http://schemas.microsoft.com/office/drawing/2016/5/12/chartex" xmlns:cx7="http://schemas.microsoft.com/office/drawing/2016/5/13/chartex" xmlns:cx8="http://schemas.microsoft.com/office/drawing/2016/5/14/chartex" xmlns:mc="http://schemas.openxmlformats.org/markup-compatibility/2006" xmlns:aink="http://schemas.microsoft.com/office/drawing/2016/ink" xmlns:am3d="http://schemas.microsoft.com/office/drawing/2017/model3d" xmlns:o="urn:schemas-microsoft-com:office:office" xmlns:oel="http://schemas.microsoft.com/office/2019/extlst" xmlns:r="http://schemas.openxmlformats.org/officeDocument/2006/relationships" xmlns:m="http://schemas.openxmlformats.org/officeDocument/2006/math" xmlns:v="urn:schemas-microsoft-com:vml" xmlns:wp14="http://schemas.microsoft.com/office/word/2010/wordprocessingDrawing" xmlns:wp="http://schemas.openxmlformats.org/drawingml/2006/wordprocessingDrawing" xmlns:w10="urn:schemas-microsoft-com:office:word" xmlns:w="http://schemas.openxmlformats.org/wordprocessingml/2006/main" xmlns:w14="http://schemas.microsoft.com/office/word/2010/wordml" xmlns:w15="http://schemas.microsoft.com/office/word/2012/wordml" xmlns:w16cex="http://schemas.microsoft.com/office/word/2018/wordml/cex" xmlns:w16cid="http://schemas.microsoft.com/office/word/2016/wordml/cid" xmlns:w16="http://schemas.microsoft.com/office/word/2018/wordml" xmlns:w16sdtdh="http://schemas.microsoft.com/office/word/2020/wordml/sdtdatahash" xmlns:w16se="http://schemas.microsoft.com/office/word/2015/wordml/symex" xmlns:wpg="http://schemas.microsoft.com/office/word/2010/wordprocessingGroup" xmlns:wpi="http://schemas.microsoft.com/office/word/2010/wordprocessingInk" xmlns:wne="http://schemas.microsoft.com/office/word/2006/wordml" xmlns:wps="http://schemas.microsoft.com/office/word/2010/wordprocessingShape" mc:Ignorable="w14 w15 w16se w16cid w16 w16cex w16sdtdh wp14">
   <w:abstractNum w:abstractNumId="0" w15:restartNumberingAfterBreak="0">
     <w:nsid w:val="01013915"/>
     <w:multiLevelType w:val="multilevel"/>
@@ -41079,7 +41097,7 @@
 </file>
 
 <file path=word/styles.xml><?xml version="1.0" encoding="utf-8"?>
-<w:styles xmlns:mc="http://schemas.openxmlformats.org/markup-compatibility/2006" xmlns:r="http://schemas.openxmlformats.org/officeDocument/2006/relationships" xmlns:w="http://schemas.openxmlformats.org/wordprocessingml/2006/main" xmlns:w14="http://schemas.microsoft.com/office/word/2010/wordml" xmlns:w15="http://schemas.microsoft.com/office/word/2012/wordml" xmlns:w16cex="http://schemas.microsoft.com/office/word/2018/wordml/cex" xmlns:w16cid="http://schemas.microsoft.com/office/word/2016/wordml/cid" xmlns:w16="http://schemas.microsoft.com/office/word/2018/wordml" xmlns:w16du="http://schemas.microsoft.com/office/word/2023/wordml/word16du" xmlns:w16sdtdh="http://schemas.microsoft.com/office/word/2020/wordml/sdtdatahash" xmlns:w16sdtfl="http://schemas.microsoft.com/office/word/2024/wordml/sdtformatlock" xmlns:w16se="http://schemas.microsoft.com/office/word/2015/wordml/symex" mc:Ignorable="w14 w15 w16se w16cid w16 w16cex w16sdtdh w16sdtfl w16du">
+<w:styles xmlns:mc="http://schemas.openxmlformats.org/markup-compatibility/2006" xmlns:r="http://schemas.openxmlformats.org/officeDocument/2006/relationships" xmlns:w="http://schemas.openxmlformats.org/wordprocessingml/2006/main" xmlns:w14="http://schemas.microsoft.com/office/word/2010/wordml" xmlns:w15="http://schemas.microsoft.com/office/word/2012/wordml" xmlns:w16cex="http://schemas.microsoft.com/office/word/2018/wordml/cex" xmlns:w16cid="http://schemas.microsoft.com/office/word/2016/wordml/cid" xmlns:w16="http://schemas.microsoft.com/office/word/2018/wordml" xmlns:w16sdtdh="http://schemas.microsoft.com/office/word/2020/wordml/sdtdatahash" xmlns:w16se="http://schemas.microsoft.com/office/word/2015/wordml/symex" mc:Ignorable="w14 w15 w16se w16cid w16 w16cex w16sdtdh">
   <w:docDefaults>
     <w:rPrDefault>
       <w:rPr>
@@ -42135,7 +42153,7 @@
 </file>
 
 <file path=word/glossary/document.xml><?xml version="1.0" encoding="utf-8"?>
-<w:glossaryDocument xmlns:wpc="http://schemas.microsoft.com/office/word/2010/wordprocessingCanvas" xmlns:cx="http://schemas.microsoft.com/office/drawing/2014/chartex" xmlns:cx1="http://schemas.microsoft.com/office/drawing/2015/9/8/chartex" xmlns:cx2="http://schemas.microsoft.com/office/drawing/2015/10/21/chartex" xmlns:cx3="http://schemas.microsoft.com/office/drawing/2016/5/9/chartex" xmlns:cx4="http://schemas.microsoft.com/office/drawing/2016/5/10/chartex" xmlns:cx5="http://schemas.microsoft.com/office/drawing/2016/5/11/chartex" xmlns:cx6="http://schemas.microsoft.com/office/drawing/2016/5/12/chartex" xmlns:cx7="http://schemas.microsoft.com/office/drawing/2016/5/13/chartex" xmlns:cx8="http://schemas.microsoft.com/office/drawing/2016/5/14/chartex" xmlns:mc="http://schemas.openxmlformats.org/markup-compatibility/2006" xmlns:aink="http://schemas.microsoft.com/office/drawing/2016/ink" xmlns:am3d="http://schemas.microsoft.com/office/drawing/2017/model3d" xmlns:o="urn:schemas-microsoft-com:office:office" xmlns:oel="http://schemas.microsoft.com/office/2019/extlst" xmlns:r="http://schemas.openxmlformats.org/officeDocument/2006/relationships" xmlns:m="http://schemas.openxmlformats.org/officeDocument/2006/math" xmlns:v="urn:schemas-microsoft-com:vml" xmlns:wp14="http://schemas.microsoft.com/office/word/2010/wordprocessingDrawing" xmlns:wp="http://schemas.openxmlformats.org/drawingml/2006/wordprocessingDrawing" xmlns:w10="urn:schemas-microsoft-com:office:word" xmlns:w="http://schemas.openxmlformats.org/wordprocessingml/2006/main" xmlns:w14="http://schemas.microsoft.com/office/word/2010/wordml" xmlns:w15="http://schemas.microsoft.com/office/word/2012/wordml" xmlns:w16cex="http://schemas.microsoft.com/office/word/2018/wordml/cex" xmlns:w16cid="http://schemas.microsoft.com/office/word/2016/wordml/cid" xmlns:w16="http://schemas.microsoft.com/office/word/2018/wordml" xmlns:w16du="http://schemas.microsoft.com/office/word/2023/wordml/word16du" xmlns:w16sdtdh="http://schemas.microsoft.com/office/word/2020/wordml/sdtdatahash" xmlns:w16sdtfl="http://schemas.microsoft.com/office/word/2024/wordml/sdtformatlock" xmlns:w16se="http://schemas.microsoft.com/office/word/2015/wordml/symex" xmlns:wpg="http://schemas.microsoft.com/office/word/2010/wordprocessingGroup" xmlns:wpi="http://schemas.microsoft.com/office/word/2010/wordprocessingInk" xmlns:wne="http://schemas.microsoft.com/office/word/2006/wordml" xmlns:wps="http://schemas.microsoft.com/office/word/2010/wordprocessingShape" mc:Ignorable="w14 w15 w16se w16cid w16 w16cex w16sdtdh w16sdtfl w16du wp14">
+<w:glossaryDocument xmlns:wpc="http://schemas.microsoft.com/office/word/2010/wordprocessingCanvas" xmlns:cx="http://schemas.microsoft.com/office/drawing/2014/chartex" xmlns:cx1="http://schemas.microsoft.com/office/drawing/2015/9/8/chartex" xmlns:cx2="http://schemas.microsoft.com/office/drawing/2015/10/21/chartex" xmlns:cx3="http://schemas.microsoft.com/office/drawing/2016/5/9/chartex" xmlns:cx4="http://schemas.microsoft.com/office/drawing/2016/5/10/chartex" xmlns:cx5="http://schemas.microsoft.com/office/drawing/2016/5/11/chartex" xmlns:cx6="http://schemas.microsoft.com/office/drawing/2016/5/12/chartex" xmlns:cx7="http://schemas.microsoft.com/office/drawing/2016/5/13/chartex" xmlns:cx8="http://schemas.microsoft.com/office/drawing/2016/5/14/chartex" xmlns:mc="http://schemas.openxmlformats.org/markup-compatibility/2006" xmlns:aink="http://schemas.microsoft.com/office/drawing/2016/ink" xmlns:am3d="http://schemas.microsoft.com/office/drawing/2017/model3d" xmlns:o="urn:schemas-microsoft-com:office:office" xmlns:oel="http://schemas.microsoft.com/office/2019/extlst" xmlns:r="http://schemas.openxmlformats.org/officeDocument/2006/relationships" xmlns:m="http://schemas.openxmlformats.org/officeDocument/2006/math" xmlns:v="urn:schemas-microsoft-com:vml" xmlns:wp14="http://schemas.microsoft.com/office/word/2010/wordprocessingDrawing" xmlns:wp="http://schemas.openxmlformats.org/drawingml/2006/wordprocessingDrawing" xmlns:w10="urn:schemas-microsoft-com:office:word" xmlns:w="http://schemas.openxmlformats.org/wordprocessingml/2006/main" xmlns:w14="http://schemas.microsoft.com/office/word/2010/wordml" xmlns:w15="http://schemas.microsoft.com/office/word/2012/wordml" xmlns:w16cex="http://schemas.microsoft.com/office/word/2018/wordml/cex" xmlns:w16cid="http://schemas.microsoft.com/office/word/2016/wordml/cid" xmlns:w16="http://schemas.microsoft.com/office/word/2018/wordml" xmlns:w16sdtdh="http://schemas.microsoft.com/office/word/2020/wordml/sdtdatahash" xmlns:w16se="http://schemas.microsoft.com/office/word/2015/wordml/symex" xmlns:wpg="http://schemas.microsoft.com/office/word/2010/wordprocessingGroup" xmlns:wpi="http://schemas.microsoft.com/office/word/2010/wordprocessingInk" xmlns:wne="http://schemas.microsoft.com/office/word/2006/wordml" xmlns:wps="http://schemas.microsoft.com/office/word/2010/wordprocessingShape" mc:Ignorable="w14 w15 w16se w16cid w16 w16cex w16sdtdh wp14">
   <w:docParts>
     <w:docPart>
       <w:docPartPr>
@@ -42208,7 +42226,7 @@
 </file>
 
 <file path=word/glossary/fontTable.xml><?xml version="1.0" encoding="utf-8"?>
-<w:fonts xmlns:mc="http://schemas.openxmlformats.org/markup-compatibility/2006" xmlns:r="http://schemas.openxmlformats.org/officeDocument/2006/relationships" xmlns:w="http://schemas.openxmlformats.org/wordprocessingml/2006/main" xmlns:w14="http://schemas.microsoft.com/office/word/2010/wordml" xmlns:w15="http://schemas.microsoft.com/office/word/2012/wordml" xmlns:w16cex="http://schemas.microsoft.com/office/word/2018/wordml/cex" xmlns:w16cid="http://schemas.microsoft.com/office/word/2016/wordml/cid" xmlns:w16="http://schemas.microsoft.com/office/word/2018/wordml" xmlns:w16du="http://schemas.microsoft.com/office/word/2023/wordml/word16du" xmlns:w16sdtdh="http://schemas.microsoft.com/office/word/2020/wordml/sdtdatahash" xmlns:w16sdtfl="http://schemas.microsoft.com/office/word/2024/wordml/sdtformatlock" xmlns:w16se="http://schemas.microsoft.com/office/word/2015/wordml/symex" mc:Ignorable="w14 w15 w16se w16cid w16 w16cex w16sdtdh w16sdtfl w16du">
+<w:fonts xmlns:mc="http://schemas.openxmlformats.org/markup-compatibility/2006" xmlns:r="http://schemas.openxmlformats.org/officeDocument/2006/relationships" xmlns:w="http://schemas.openxmlformats.org/wordprocessingml/2006/main" xmlns:w14="http://schemas.microsoft.com/office/word/2010/wordml" xmlns:w15="http://schemas.microsoft.com/office/word/2012/wordml" xmlns:w16cex="http://schemas.microsoft.com/office/word/2018/wordml/cex" xmlns:w16cid="http://schemas.microsoft.com/office/word/2016/wordml/cid" xmlns:w16="http://schemas.microsoft.com/office/word/2018/wordml" xmlns:w16sdtdh="http://schemas.microsoft.com/office/word/2020/wordml/sdtdatahash" xmlns:w16se="http://schemas.microsoft.com/office/word/2015/wordml/symex" mc:Ignorable="w14 w15 w16se w16cid w16 w16cex w16sdtdh">
   <w:font w:name="Symbol">
     <w:panose1 w:val="05050102010706020507"/>
     <w:charset w:val="02"/>
@@ -42267,7 +42285,7 @@
 </file>
 
 <file path=word/glossary/settings.xml><?xml version="1.0" encoding="utf-8"?>
-<w:settings xmlns:mc="http://schemas.openxmlformats.org/markup-compatibility/2006" xmlns:o="urn:schemas-microsoft-com:office:office" xmlns:r="http://schemas.openxmlformats.org/officeDocument/2006/relationships" xmlns:m="http://schemas.openxmlformats.org/officeDocument/2006/math" xmlns:v="urn:schemas-microsoft-com:vml" xmlns:w10="urn:schemas-microsoft-com:office:word" xmlns:w="http://schemas.openxmlformats.org/wordprocessingml/2006/main" xmlns:w14="http://schemas.microsoft.com/office/word/2010/wordml" xmlns:w15="http://schemas.microsoft.com/office/word/2012/wordml" xmlns:w16cex="http://schemas.microsoft.com/office/word/2018/wordml/cex" xmlns:w16cid="http://schemas.microsoft.com/office/word/2016/wordml/cid" xmlns:w16="http://schemas.microsoft.com/office/word/2018/wordml" xmlns:w16du="http://schemas.microsoft.com/office/word/2023/wordml/word16du" xmlns:w16sdtdh="http://schemas.microsoft.com/office/word/2020/wordml/sdtdatahash" xmlns:w16sdtfl="http://schemas.microsoft.com/office/word/2024/wordml/sdtformatlock" xmlns:w16se="http://schemas.microsoft.com/office/word/2015/wordml/symex" xmlns:sl="http://schemas.openxmlformats.org/schemaLibrary/2006/main" mc:Ignorable="w14 w15 w16se w16cid w16 w16cex w16sdtdh w16sdtfl w16du">
+<w:settings xmlns:mc="http://schemas.openxmlformats.org/markup-compatibility/2006" xmlns:o="urn:schemas-microsoft-com:office:office" xmlns:r="http://schemas.openxmlformats.org/officeDocument/2006/relationships" xmlns:m="http://schemas.openxmlformats.org/officeDocument/2006/math" xmlns:v="urn:schemas-microsoft-com:vml" xmlns:w10="urn:schemas-microsoft-com:office:word" xmlns:w="http://schemas.openxmlformats.org/wordprocessingml/2006/main" xmlns:w14="http://schemas.microsoft.com/office/word/2010/wordml" xmlns:w15="http://schemas.microsoft.com/office/word/2012/wordml" xmlns:w16cex="http://schemas.microsoft.com/office/word/2018/wordml/cex" xmlns:w16cid="http://schemas.microsoft.com/office/word/2016/wordml/cid" xmlns:w16="http://schemas.microsoft.com/office/word/2018/wordml" xmlns:w16sdtdh="http://schemas.microsoft.com/office/word/2020/wordml/sdtdatahash" xmlns:w16se="http://schemas.microsoft.com/office/word/2015/wordml/symex" xmlns:sl="http://schemas.openxmlformats.org/schemaLibrary/2006/main" mc:Ignorable="w14 w15 w16se w16cid w16 w16cex w16sdtdh">
   <w:view w:val="normal"/>
   <w:defaultTabStop w:val="720"/>
   <w:characterSpacingControl w:val="doNotCompress"/>
@@ -42282,6 +42300,7 @@
   </w:compat>
   <w:rsids>
     <w:rsidRoot w:val="00370391"/>
+    <w:rsid w:val="000A3825"/>
     <w:rsid w:val="000C53BB"/>
     <w:rsid w:val="001533C3"/>
     <w:rsid w:val="00161ABC"/>
@@ -42330,6 +42349,7 @@
     <w:rsid w:val="00B205AE"/>
     <w:rsid w:val="00B466FA"/>
     <w:rsid w:val="00BE2D50"/>
+    <w:rsid w:val="00BF7FF5"/>
     <w:rsid w:val="00C478A1"/>
     <w:rsid w:val="00C505E3"/>
     <w:rsid w:val="00D01EE9"/>
@@ -42365,14 +42385,14 @@
   </m:mathPr>
   <w:themeFontLang w:val="en-US"/>
   <w:clrSchemeMapping w:bg1="light1" w:t1="dark1" w:bg2="light2" w:t2="dark2" w:accent1="accent1" w:accent2="accent2" w:accent3="accent3" w:accent4="accent4" w:accent5="accent5" w:accent6="accent6" w:hyperlink="hyperlink" w:followedHyperlink="followedHyperlink"/>
-  <w:decimalSymbol w:val=","/>
-  <w:listSeparator w:val=";"/>
+  <w:decimalSymbol w:val="."/>
+  <w:listSeparator w:val=","/>
   <w15:chartTrackingRefBased/>
 </w:settings>
 </file>
 
 <file path=word/glossary/styles.xml><?xml version="1.0" encoding="utf-8"?>
-<w:styles xmlns:mc="http://schemas.openxmlformats.org/markup-compatibility/2006" xmlns:r="http://schemas.openxmlformats.org/officeDocument/2006/relationships" xmlns:w="http://schemas.openxmlformats.org/wordprocessingml/2006/main" xmlns:w14="http://schemas.microsoft.com/office/word/2010/wordml" xmlns:w15="http://schemas.microsoft.com/office/word/2012/wordml" xmlns:w16cex="http://schemas.microsoft.com/office/word/2018/wordml/cex" xmlns:w16cid="http://schemas.microsoft.com/office/word/2016/wordml/cid" xmlns:w16="http://schemas.microsoft.com/office/word/2018/wordml" xmlns:w16du="http://schemas.microsoft.com/office/word/2023/wordml/word16du" xmlns:w16sdtdh="http://schemas.microsoft.com/office/word/2020/wordml/sdtdatahash" xmlns:w16sdtfl="http://schemas.microsoft.com/office/word/2024/wordml/sdtformatlock" xmlns:w16se="http://schemas.microsoft.com/office/word/2015/wordml/symex" mc:Ignorable="w14 w15 w16se w16cid w16 w16cex w16sdtdh w16sdtfl w16du">
+<w:styles xmlns:mc="http://schemas.openxmlformats.org/markup-compatibility/2006" xmlns:r="http://schemas.openxmlformats.org/officeDocument/2006/relationships" xmlns:w="http://schemas.openxmlformats.org/wordprocessingml/2006/main" xmlns:w14="http://schemas.microsoft.com/office/word/2010/wordml" xmlns:w15="http://schemas.microsoft.com/office/word/2012/wordml" xmlns:w16cex="http://schemas.microsoft.com/office/word/2018/wordml/cex" xmlns:w16cid="http://schemas.microsoft.com/office/word/2016/wordml/cid" xmlns:w16="http://schemas.microsoft.com/office/word/2018/wordml" xmlns:w16sdtdh="http://schemas.microsoft.com/office/word/2020/wordml/sdtdatahash" xmlns:w16se="http://schemas.microsoft.com/office/word/2015/wordml/symex" mc:Ignorable="w14 w15 w16se w16cid w16 w16cex w16sdtdh">
   <w:docDefaults>
     <w:rPrDefault>
       <w:rPr>
@@ -42811,7 +42831,7 @@
 </file>
 
 <file path=word/glossary/webSettings.xml><?xml version="1.0" encoding="utf-8"?>
-<w:webSettings xmlns:mc="http://schemas.openxmlformats.org/markup-compatibility/2006" xmlns:r="http://schemas.openxmlformats.org/officeDocument/2006/relationships" xmlns:w="http://schemas.openxmlformats.org/wordprocessingml/2006/main" xmlns:w14="http://schemas.microsoft.com/office/word/2010/wordml" xmlns:w15="http://schemas.microsoft.com/office/word/2012/wordml" xmlns:w16cex="http://schemas.microsoft.com/office/word/2018/wordml/cex" xmlns:w16cid="http://schemas.microsoft.com/office/word/2016/wordml/cid" xmlns:w16="http://schemas.microsoft.com/office/word/2018/wordml" xmlns:w16du="http://schemas.microsoft.com/office/word/2023/wordml/word16du" xmlns:w16sdtdh="http://schemas.microsoft.com/office/word/2020/wordml/sdtdatahash" xmlns:w16sdtfl="http://schemas.microsoft.com/office/word/2024/wordml/sdtformatlock" xmlns:w16se="http://schemas.microsoft.com/office/word/2015/wordml/symex" mc:Ignorable="w14 w15 w16se w16cid w16 w16cex w16sdtdh w16sdtfl w16du">
+<w:webSettings xmlns:mc="http://schemas.openxmlformats.org/markup-compatibility/2006" xmlns:r="http://schemas.openxmlformats.org/officeDocument/2006/relationships" xmlns:w="http://schemas.openxmlformats.org/wordprocessingml/2006/main" xmlns:w14="http://schemas.microsoft.com/office/word/2010/wordml" xmlns:w15="http://schemas.microsoft.com/office/word/2012/wordml" xmlns:w16cex="http://schemas.microsoft.com/office/word/2018/wordml/cex" xmlns:w16cid="http://schemas.microsoft.com/office/word/2016/wordml/cid" xmlns:w16="http://schemas.microsoft.com/office/word/2018/wordml" xmlns:w16sdtdh="http://schemas.microsoft.com/office/word/2020/wordml/sdtdatahash" xmlns:w16se="http://schemas.microsoft.com/office/word/2015/wordml/symex" mc:Ignorable="w14 w15 w16se w16cid w16 w16cex w16sdtdh">
   <w:optimizeForBrowser/>
   <w:allowPNG/>
 </w:webSettings>
@@ -43268,7 +43288,12 @@
 </file>
 
 <file path=customXml/item3.xml><?xml version="1.0" encoding="utf-8"?>
-<b:Sources xmlns:b="http://schemas.openxmlformats.org/officeDocument/2006/bibliography" xmlns="http://schemas.openxmlformats.org/officeDocument/2006/bibliography" SelectedStyle="\APASixthEditionOfficeOnline.xsl" StyleName="APA" Version="6"/>
+<?mso-contentType ?>
+<FormTemplates xmlns="http://schemas.microsoft.com/sharepoint/v3/contenttype/forms">
+  <Display>DocumentLibraryForm</Display>
+  <Edit>DocumentLibraryForm</Edit>
+  <New>DocumentLibraryForm</New>
+</FormTemplates>
 </file>
 
 <file path=customXml/item4.xml><?xml version="1.0" encoding="utf-8"?>
@@ -43278,12 +43303,7 @@
 </file>
 
 <file path=customXml/item5.xml><?xml version="1.0" encoding="utf-8"?>
-<?mso-contentType ?>
-<FormTemplates xmlns="http://schemas.microsoft.com/sharepoint/v3/contenttype/forms">
-  <Display>DocumentLibraryForm</Display>
-  <Edit>DocumentLibraryForm</Edit>
-  <New>DocumentLibraryForm</New>
-</FormTemplates>
+<b:Sources xmlns:b="http://schemas.openxmlformats.org/officeDocument/2006/bibliography" xmlns="http://schemas.openxmlformats.org/officeDocument/2006/bibliography" SelectedStyle="\APASixthEditionOfficeOnline.xsl" StyleName="APA" Version="6"/>
 </file>
 
 <file path=customXml/itemProps1.xml><?xml version="1.0" encoding="utf-8"?>
@@ -43313,9 +43333,9 @@
 </file>
 
 <file path=customXml/itemProps3.xml><?xml version="1.0" encoding="utf-8"?>
-<ds:datastoreItem xmlns:ds="http://schemas.openxmlformats.org/officeDocument/2006/customXml" ds:itemID="{B1C12203-43A6-477E-8C1E-68E31005A338}">
+<ds:datastoreItem xmlns:ds="http://schemas.openxmlformats.org/officeDocument/2006/customXml" ds:itemID="{DE7C3837-D30F-4C6E-A905-13F5B7FD328D}">
   <ds:schemaRefs>
-    <ds:schemaRef ds:uri="http://schemas.openxmlformats.org/officeDocument/2006/bibliography"/>
+    <ds:schemaRef ds:uri="http://schemas.microsoft.com/sharepoint/v3/contenttype/forms"/>
   </ds:schemaRefs>
 </ds:datastoreItem>
 </file>
@@ -43330,9 +43350,9 @@
 </file>
 
 <file path=customXml/itemProps5.xml><?xml version="1.0" encoding="utf-8"?>
-<ds:datastoreItem xmlns:ds="http://schemas.openxmlformats.org/officeDocument/2006/customXml" ds:itemID="{DE7C3837-D30F-4C6E-A905-13F5B7FD328D}">
+<ds:datastoreItem xmlns:ds="http://schemas.openxmlformats.org/officeDocument/2006/customXml" ds:itemID="{B1C12203-43A6-477E-8C1E-68E31005A338}">
   <ds:schemaRefs>
-    <ds:schemaRef ds:uri="http://schemas.microsoft.com/sharepoint/v3/contenttype/forms"/>
+    <ds:schemaRef ds:uri="http://schemas.openxmlformats.org/officeDocument/2006/bibliography"/>
   </ds:schemaRefs>
 </ds:datastoreItem>
 </file>
</xml_diff>

<commit_message>
Enhance UI Entity Editor
</commit_message>
<xml_diff>
--- a/MagicAppBuilder.docx
+++ b/MagicAppBuilder.docx
@@ -1,6 +1,6 @@
 
 <file path=word/document.xml><?xml version="1.0" encoding="utf-8"?>
-<w:document xmlns:wpc="http://schemas.microsoft.com/office/word/2010/wordprocessingCanvas" xmlns:cx="http://schemas.microsoft.com/office/drawing/2014/chartex" xmlns:cx1="http://schemas.microsoft.com/office/drawing/2015/9/8/chartex" xmlns:cx2="http://schemas.microsoft.com/office/drawing/2015/10/21/chartex" xmlns:cx3="http://schemas.microsoft.com/office/drawing/2016/5/9/chartex" xmlns:cx4="http://schemas.microsoft.com/office/drawing/2016/5/10/chartex" xmlns:cx5="http://schemas.microsoft.com/office/drawing/2016/5/11/chartex" xmlns:cx6="http://schemas.microsoft.com/office/drawing/2016/5/12/chartex" xmlns:cx7="http://schemas.microsoft.com/office/drawing/2016/5/13/chartex" xmlns:cx8="http://schemas.microsoft.com/office/drawing/2016/5/14/chartex" xmlns:mc="http://schemas.openxmlformats.org/markup-compatibility/2006" xmlns:aink="http://schemas.microsoft.com/office/drawing/2016/ink" xmlns:am3d="http://schemas.microsoft.com/office/drawing/2017/model3d" xmlns:o="urn:schemas-microsoft-com:office:office" xmlns:oel="http://schemas.microsoft.com/office/2019/extlst" xmlns:r="http://schemas.openxmlformats.org/officeDocument/2006/relationships" xmlns:m="http://schemas.openxmlformats.org/officeDocument/2006/math" xmlns:v="urn:schemas-microsoft-com:vml" xmlns:wp14="http://schemas.microsoft.com/office/word/2010/wordprocessingDrawing" xmlns:wp="http://schemas.openxmlformats.org/drawingml/2006/wordprocessingDrawing" xmlns:w10="urn:schemas-microsoft-com:office:word" xmlns:w="http://schemas.openxmlformats.org/wordprocessingml/2006/main" xmlns:w14="http://schemas.microsoft.com/office/word/2010/wordml" xmlns:w15="http://schemas.microsoft.com/office/word/2012/wordml" xmlns:w16cex="http://schemas.microsoft.com/office/word/2018/wordml/cex" xmlns:w16cid="http://schemas.microsoft.com/office/word/2016/wordml/cid" xmlns:w16="http://schemas.microsoft.com/office/word/2018/wordml" xmlns:w16sdtdh="http://schemas.microsoft.com/office/word/2020/wordml/sdtdatahash" xmlns:w16se="http://schemas.microsoft.com/office/word/2015/wordml/symex" xmlns:wpg="http://schemas.microsoft.com/office/word/2010/wordprocessingGroup" xmlns:wpi="http://schemas.microsoft.com/office/word/2010/wordprocessingInk" xmlns:wne="http://schemas.microsoft.com/office/word/2006/wordml" xmlns:wps="http://schemas.microsoft.com/office/word/2010/wordprocessingShape" mc:Ignorable="w14 w15 w16se w16cid w16 w16cex w16sdtdh wp14">
+<w:document xmlns:wpc="http://schemas.microsoft.com/office/word/2010/wordprocessingCanvas" xmlns:cx="http://schemas.microsoft.com/office/drawing/2014/chartex" xmlns:cx1="http://schemas.microsoft.com/office/drawing/2015/9/8/chartex" xmlns:cx2="http://schemas.microsoft.com/office/drawing/2015/10/21/chartex" xmlns:cx3="http://schemas.microsoft.com/office/drawing/2016/5/9/chartex" xmlns:cx4="http://schemas.microsoft.com/office/drawing/2016/5/10/chartex" xmlns:cx5="http://schemas.microsoft.com/office/drawing/2016/5/11/chartex" xmlns:cx6="http://schemas.microsoft.com/office/drawing/2016/5/12/chartex" xmlns:cx7="http://schemas.microsoft.com/office/drawing/2016/5/13/chartex" xmlns:cx8="http://schemas.microsoft.com/office/drawing/2016/5/14/chartex" xmlns:mc="http://schemas.openxmlformats.org/markup-compatibility/2006" xmlns:aink="http://schemas.microsoft.com/office/drawing/2016/ink" xmlns:am3d="http://schemas.microsoft.com/office/drawing/2017/model3d" xmlns:o="urn:schemas-microsoft-com:office:office" xmlns:oel="http://schemas.microsoft.com/office/2019/extlst" xmlns:r="http://schemas.openxmlformats.org/officeDocument/2006/relationships" xmlns:m="http://schemas.openxmlformats.org/officeDocument/2006/math" xmlns:v="urn:schemas-microsoft-com:vml" xmlns:wp14="http://schemas.microsoft.com/office/word/2010/wordprocessingDrawing" xmlns:wp="http://schemas.openxmlformats.org/drawingml/2006/wordprocessingDrawing" xmlns:w10="urn:schemas-microsoft-com:office:word" xmlns:w="http://schemas.openxmlformats.org/wordprocessingml/2006/main" xmlns:w14="http://schemas.microsoft.com/office/word/2010/wordml" xmlns:w15="http://schemas.microsoft.com/office/word/2012/wordml" xmlns:w16cex="http://schemas.microsoft.com/office/word/2018/wordml/cex" xmlns:w16cid="http://schemas.microsoft.com/office/word/2016/wordml/cid" xmlns:w16="http://schemas.microsoft.com/office/word/2018/wordml" xmlns:w16du="http://schemas.microsoft.com/office/word/2023/wordml/word16du" xmlns:w16sdtdh="http://schemas.microsoft.com/office/word/2020/wordml/sdtdatahash" xmlns:w16sdtfl="http://schemas.microsoft.com/office/word/2024/wordml/sdtformatlock" xmlns:w16se="http://schemas.microsoft.com/office/word/2015/wordml/symex" xmlns:wpg="http://schemas.microsoft.com/office/word/2010/wordprocessingGroup" xmlns:wpi="http://schemas.microsoft.com/office/word/2010/wordprocessingInk" xmlns:wne="http://schemas.microsoft.com/office/word/2006/wordml" xmlns:wps="http://schemas.microsoft.com/office/word/2010/wordprocessingShape" mc:Ignorable="w14 w15 w16se w16cid w16 w16cex w16sdtdh w16sdtfl w16du wp14">
   <w:body>
     <w:sdt>
       <w:sdtPr>
@@ -666,7 +666,7 @@
           <w:color w:val="auto"/>
         </w:rPr>
       </w:pPr>
-      <w:bookmarkStart w:id="0" w:name="_Toc203110813"/>
+      <w:bookmarkStart w:id="0" w:name="_Toc203139228"/>
       <w:r>
         <w:rPr>
           <w:color w:val="auto"/>
@@ -757,7 +757,15 @@
         <w:jc w:val="both"/>
       </w:pPr>
       <w:r>
-        <w:t>Dalam penyusunan dokumen ini, penulis berusaha menyajikan informasi dengan sejelas dan sebaik mungkin agar mudah dipahami serta dapat digunakan sesuai dengan kebutuhan. Penulis juga menyadari bahwa dalam proses penyusunan ini tidak terlepas dari bantuan, dukungan, serta bimbingan dari berbagai pihak. Oleh karena itu, penulis ingin mengucapkan terima kasih kepada semua pihak yang telah memberikan kontribusi baik secara langsung maupun tidak langsung.</w:t>
+        <w:t xml:space="preserve">Dalam penyusunan dokumen ini, penulis berusaha menyajikan informasi dengan sejelas dan sebaik mungkin agar mudah dipahami serta dapat digunakan sesuai dengan kebutuhan. Penulis juga menyadari bahwa dalam </w:t>
+      </w:r>
+      <w:proofErr w:type="gramStart"/>
+      <w:r>
+        <w:t>proses</w:t>
+      </w:r>
+      <w:proofErr w:type="gramEnd"/>
+      <w:r>
+        <w:t xml:space="preserve"> penyusunan ini tidak terlepas dari bantuan, dukungan, serta bimbingan dari berbagai pihak. Oleh karena itu, penulis ingin mengucapkan terima kasih kepada semua pihak yang telah memberikan kontribusi baik secara langsung maupun tidak langsung.</w:t>
       </w:r>
     </w:p>
     <w:p>
@@ -834,7 +842,7 @@
           <w:color w:val="auto"/>
         </w:rPr>
       </w:pPr>
-      <w:bookmarkStart w:id="1" w:name="_Toc203110814"/>
+      <w:bookmarkStart w:id="1" w:name="_Toc203139229"/>
       <w:r>
         <w:rPr>
           <w:color w:val="auto"/>
@@ -853,6 +861,7 @@
         <w:rPr>
           <w:rFonts w:eastAsiaTheme="minorEastAsia"/>
           <w:noProof/>
+          <w:lang w:val="en-ID" w:eastAsia="en-ID"/>
         </w:rPr>
       </w:pPr>
       <w:r>
@@ -864,7 +873,7 @@
       <w:r>
         <w:fldChar w:fldCharType="separate"/>
       </w:r>
-      <w:hyperlink w:anchor="_Toc203110813" w:history="1">
+      <w:hyperlink w:anchor="_Toc203139228" w:history="1">
         <w:r>
           <w:rPr>
             <w:rStyle w:val="Hyperlink"/>
@@ -891,7 +900,7 @@
             <w:noProof/>
             <w:webHidden/>
           </w:rPr>
-          <w:instrText xml:space="preserve"> PAGEREF _Toc203110813 \h </w:instrText>
+          <w:instrText xml:space="preserve"> PAGEREF _Toc203139228 \h </w:instrText>
         </w:r>
         <w:r>
           <w:rPr>
@@ -931,9 +940,10 @@
         <w:rPr>
           <w:rFonts w:eastAsiaTheme="minorEastAsia"/>
           <w:noProof/>
-        </w:rPr>
-      </w:pPr>
-      <w:hyperlink w:anchor="_Toc203110814" w:history="1">
+          <w:lang w:val="en-ID" w:eastAsia="en-ID"/>
+        </w:rPr>
+      </w:pPr>
+      <w:hyperlink w:anchor="_Toc203139229" w:history="1">
         <w:r>
           <w:rPr>
             <w:rStyle w:val="Hyperlink"/>
@@ -960,7 +970,7 @@
             <w:noProof/>
             <w:webHidden/>
           </w:rPr>
-          <w:instrText xml:space="preserve"> PAGEREF _Toc203110814 \h </w:instrText>
+          <w:instrText xml:space="preserve"> PAGEREF _Toc203139229 \h </w:instrText>
         </w:r>
         <w:r>
           <w:rPr>
@@ -1000,9 +1010,10 @@
         <w:rPr>
           <w:rFonts w:eastAsiaTheme="minorEastAsia"/>
           <w:noProof/>
-        </w:rPr>
-      </w:pPr>
-      <w:hyperlink w:anchor="_Toc203110815" w:history="1">
+          <w:lang w:val="en-ID" w:eastAsia="en-ID"/>
+        </w:rPr>
+      </w:pPr>
+      <w:hyperlink w:anchor="_Toc203139230" w:history="1">
         <w:r>
           <w:rPr>
             <w:rStyle w:val="Hyperlink"/>
@@ -1029,7 +1040,7 @@
             <w:noProof/>
             <w:webHidden/>
           </w:rPr>
-          <w:instrText xml:space="preserve"> PAGEREF _Toc203110815 \h </w:instrText>
+          <w:instrText xml:space="preserve"> PAGEREF _Toc203139230 \h </w:instrText>
         </w:r>
         <w:r>
           <w:rPr>
@@ -1070,9 +1081,10 @@
         <w:rPr>
           <w:rFonts w:eastAsiaTheme="minorEastAsia"/>
           <w:noProof/>
-        </w:rPr>
-      </w:pPr>
-      <w:hyperlink w:anchor="_Toc203110816" w:history="1">
+          <w:lang w:val="en-ID" w:eastAsia="en-ID"/>
+        </w:rPr>
+      </w:pPr>
+      <w:hyperlink w:anchor="_Toc203139231" w:history="1">
         <w:r>
           <w:rPr>
             <w:rStyle w:val="Hyperlink"/>
@@ -1084,6 +1096,7 @@
           <w:rPr>
             <w:rFonts w:eastAsiaTheme="minorEastAsia"/>
             <w:noProof/>
+            <w:lang w:val="en-ID" w:eastAsia="en-ID"/>
           </w:rPr>
           <w:tab/>
         </w:r>
@@ -1122,7 +1135,7 @@
             <w:noProof/>
             <w:webHidden/>
           </w:rPr>
-          <w:instrText xml:space="preserve"> PAGEREF _Toc203110816 \h </w:instrText>
+          <w:instrText xml:space="preserve"> PAGEREF _Toc203139231 \h </w:instrText>
         </w:r>
         <w:r>
           <w:rPr>
@@ -1163,9 +1176,10 @@
         <w:rPr>
           <w:rFonts w:eastAsiaTheme="minorEastAsia"/>
           <w:noProof/>
-        </w:rPr>
-      </w:pPr>
-      <w:hyperlink w:anchor="_Toc203110817" w:history="1">
+          <w:lang w:val="en-ID" w:eastAsia="en-ID"/>
+        </w:rPr>
+      </w:pPr>
+      <w:hyperlink w:anchor="_Toc203139232" w:history="1">
         <w:r>
           <w:rPr>
             <w:rStyle w:val="Hyperlink"/>
@@ -1177,6 +1191,7 @@
           <w:rPr>
             <w:rFonts w:eastAsiaTheme="minorEastAsia"/>
             <w:noProof/>
+            <w:lang w:val="en-ID" w:eastAsia="en-ID"/>
           </w:rPr>
           <w:tab/>
         </w:r>
@@ -1215,7 +1230,7 @@
             <w:noProof/>
             <w:webHidden/>
           </w:rPr>
-          <w:instrText xml:space="preserve"> PAGEREF _Toc203110817 \h </w:instrText>
+          <w:instrText xml:space="preserve"> PAGEREF _Toc203139232 \h </w:instrText>
         </w:r>
         <w:r>
           <w:rPr>
@@ -1256,9 +1271,10 @@
         <w:rPr>
           <w:rFonts w:eastAsiaTheme="minorEastAsia"/>
           <w:noProof/>
-        </w:rPr>
-      </w:pPr>
-      <w:hyperlink w:anchor="_Toc203110818" w:history="1">
+          <w:lang w:val="en-ID" w:eastAsia="en-ID"/>
+        </w:rPr>
+      </w:pPr>
+      <w:hyperlink w:anchor="_Toc203139233" w:history="1">
         <w:r>
           <w:rPr>
             <w:rStyle w:val="Hyperlink"/>
@@ -1270,6 +1286,7 @@
           <w:rPr>
             <w:rFonts w:eastAsiaTheme="minorEastAsia"/>
             <w:noProof/>
+            <w:lang w:val="en-ID" w:eastAsia="en-ID"/>
           </w:rPr>
           <w:tab/>
         </w:r>
@@ -1308,7 +1325,7 @@
             <w:noProof/>
             <w:webHidden/>
           </w:rPr>
-          <w:instrText xml:space="preserve"> PAGEREF _Toc203110818 \h </w:instrText>
+          <w:instrText xml:space="preserve"> PAGEREF _Toc203139233 \h </w:instrText>
         </w:r>
         <w:r>
           <w:rPr>
@@ -1348,9 +1365,10 @@
         <w:rPr>
           <w:rFonts w:eastAsiaTheme="minorEastAsia"/>
           <w:noProof/>
-        </w:rPr>
-      </w:pPr>
-      <w:hyperlink w:anchor="_Toc203110819" w:history="1">
+          <w:lang w:val="en-ID" w:eastAsia="en-ID"/>
+        </w:rPr>
+      </w:pPr>
+      <w:hyperlink w:anchor="_Toc203139234" w:history="1">
         <w:r>
           <w:rPr>
             <w:rStyle w:val="Hyperlink"/>
@@ -1377,7 +1395,7 @@
             <w:noProof/>
             <w:webHidden/>
           </w:rPr>
-          <w:instrText xml:space="preserve"> PAGEREF _Toc203110819 \h </w:instrText>
+          <w:instrText xml:space="preserve"> PAGEREF _Toc203139234 \h </w:instrText>
         </w:r>
         <w:r>
           <w:rPr>
@@ -1418,9 +1436,10 @@
         <w:rPr>
           <w:rFonts w:eastAsiaTheme="minorEastAsia"/>
           <w:noProof/>
-        </w:rPr>
-      </w:pPr>
-      <w:hyperlink w:anchor="_Toc203110820" w:history="1">
+          <w:lang w:val="en-ID" w:eastAsia="en-ID"/>
+        </w:rPr>
+      </w:pPr>
+      <w:hyperlink w:anchor="_Toc203139235" w:history="1">
         <w:r>
           <w:rPr>
             <w:rStyle w:val="Hyperlink"/>
@@ -1432,6 +1451,7 @@
           <w:rPr>
             <w:rFonts w:eastAsiaTheme="minorEastAsia"/>
             <w:noProof/>
+            <w:lang w:val="en-ID" w:eastAsia="en-ID"/>
           </w:rPr>
           <w:tab/>
         </w:r>
@@ -1461,7 +1481,7 @@
             <w:noProof/>
             <w:webHidden/>
           </w:rPr>
-          <w:instrText xml:space="preserve"> PAGEREF _Toc203110820 \h </w:instrText>
+          <w:instrText xml:space="preserve"> PAGEREF _Toc203139235 \h </w:instrText>
         </w:r>
         <w:r>
           <w:rPr>
@@ -1502,9 +1522,10 @@
         <w:rPr>
           <w:rFonts w:eastAsiaTheme="minorEastAsia"/>
           <w:noProof/>
-        </w:rPr>
-      </w:pPr>
-      <w:hyperlink w:anchor="_Toc203110821" w:history="1">
+          <w:lang w:val="en-ID" w:eastAsia="en-ID"/>
+        </w:rPr>
+      </w:pPr>
+      <w:hyperlink w:anchor="_Toc203139236" w:history="1">
         <w:r>
           <w:rPr>
             <w:rStyle w:val="Hyperlink"/>
@@ -1516,6 +1537,7 @@
           <w:rPr>
             <w:rFonts w:eastAsiaTheme="minorEastAsia"/>
             <w:noProof/>
+            <w:lang w:val="en-ID" w:eastAsia="en-ID"/>
           </w:rPr>
           <w:tab/>
         </w:r>
@@ -1554,7 +1576,7 @@
             <w:noProof/>
             <w:webHidden/>
           </w:rPr>
-          <w:instrText xml:space="preserve"> PAGEREF _Toc203110821 \h </w:instrText>
+          <w:instrText xml:space="preserve"> PAGEREF _Toc203139236 \h </w:instrText>
         </w:r>
         <w:r>
           <w:rPr>
@@ -1594,9 +1616,10 @@
         <w:rPr>
           <w:rFonts w:eastAsiaTheme="minorEastAsia"/>
           <w:noProof/>
-        </w:rPr>
-      </w:pPr>
-      <w:hyperlink w:anchor="_Toc203110822" w:history="1">
+          <w:lang w:val="en-ID" w:eastAsia="en-ID"/>
+        </w:rPr>
+      </w:pPr>
+      <w:hyperlink w:anchor="_Toc203139237" w:history="1">
         <w:r>
           <w:rPr>
             <w:rStyle w:val="Hyperlink"/>
@@ -1623,7 +1646,7 @@
             <w:noProof/>
             <w:webHidden/>
           </w:rPr>
-          <w:instrText xml:space="preserve"> PAGEREF _Toc203110822 \h </w:instrText>
+          <w:instrText xml:space="preserve"> PAGEREF _Toc203139237 \h </w:instrText>
         </w:r>
         <w:r>
           <w:rPr>
@@ -1664,9 +1687,10 @@
         <w:rPr>
           <w:rFonts w:eastAsiaTheme="minorEastAsia"/>
           <w:noProof/>
-        </w:rPr>
-      </w:pPr>
-      <w:hyperlink w:anchor="_Toc203110823" w:history="1">
+          <w:lang w:val="en-ID" w:eastAsia="en-ID"/>
+        </w:rPr>
+      </w:pPr>
+      <w:hyperlink w:anchor="_Toc203139238" w:history="1">
         <w:r>
           <w:rPr>
             <w:rStyle w:val="Hyperlink"/>
@@ -1678,6 +1702,7 @@
           <w:rPr>
             <w:rFonts w:eastAsiaTheme="minorEastAsia"/>
             <w:noProof/>
+            <w:lang w:val="en-ID" w:eastAsia="en-ID"/>
           </w:rPr>
           <w:tab/>
         </w:r>
@@ -1707,7 +1732,7 @@
             <w:noProof/>
             <w:webHidden/>
           </w:rPr>
-          <w:instrText xml:space="preserve"> PAGEREF _Toc203110823 \h </w:instrText>
+          <w:instrText xml:space="preserve"> PAGEREF _Toc203139238 \h </w:instrText>
         </w:r>
         <w:r>
           <w:rPr>
@@ -1748,9 +1773,10 @@
         <w:rPr>
           <w:rFonts w:eastAsiaTheme="minorEastAsia"/>
           <w:noProof/>
-        </w:rPr>
-      </w:pPr>
-      <w:hyperlink w:anchor="_Toc203110824" w:history="1">
+          <w:lang w:val="en-ID" w:eastAsia="en-ID"/>
+        </w:rPr>
+      </w:pPr>
+      <w:hyperlink w:anchor="_Toc203139239" w:history="1">
         <w:r>
           <w:rPr>
             <w:rStyle w:val="Hyperlink"/>
@@ -1762,6 +1788,7 @@
           <w:rPr>
             <w:rFonts w:eastAsiaTheme="minorEastAsia"/>
             <w:noProof/>
+            <w:lang w:val="en-ID" w:eastAsia="en-ID"/>
           </w:rPr>
           <w:tab/>
         </w:r>
@@ -1791,7 +1818,7 @@
             <w:noProof/>
             <w:webHidden/>
           </w:rPr>
-          <w:instrText xml:space="preserve"> PAGEREF _Toc203110824 \h </w:instrText>
+          <w:instrText xml:space="preserve"> PAGEREF _Toc203139239 \h </w:instrText>
         </w:r>
         <w:r>
           <w:rPr>
@@ -1832,9 +1859,10 @@
         <w:rPr>
           <w:rFonts w:eastAsiaTheme="minorEastAsia"/>
           <w:noProof/>
-        </w:rPr>
-      </w:pPr>
-      <w:hyperlink w:anchor="_Toc203110825" w:history="1">
+          <w:lang w:val="en-ID" w:eastAsia="en-ID"/>
+        </w:rPr>
+      </w:pPr>
+      <w:hyperlink w:anchor="_Toc203139240" w:history="1">
         <w:r>
           <w:rPr>
             <w:rStyle w:val="Hyperlink"/>
@@ -1846,6 +1874,7 @@
           <w:rPr>
             <w:rFonts w:eastAsiaTheme="minorEastAsia"/>
             <w:noProof/>
+            <w:lang w:val="en-ID" w:eastAsia="en-ID"/>
           </w:rPr>
           <w:tab/>
         </w:r>
@@ -1875,7 +1904,7 @@
             <w:noProof/>
             <w:webHidden/>
           </w:rPr>
-          <w:instrText xml:space="preserve"> PAGEREF _Toc203110825 \h </w:instrText>
+          <w:instrText xml:space="preserve"> PAGEREF _Toc203139240 \h </w:instrText>
         </w:r>
         <w:r>
           <w:rPr>
@@ -1916,9 +1945,10 @@
         <w:rPr>
           <w:rFonts w:eastAsiaTheme="minorEastAsia"/>
           <w:noProof/>
-        </w:rPr>
-      </w:pPr>
-      <w:hyperlink w:anchor="_Toc203110826" w:history="1">
+          <w:lang w:val="en-ID" w:eastAsia="en-ID"/>
+        </w:rPr>
+      </w:pPr>
+      <w:hyperlink w:anchor="_Toc203139241" w:history="1">
         <w:r>
           <w:rPr>
             <w:rStyle w:val="Hyperlink"/>
@@ -1930,6 +1960,7 @@
           <w:rPr>
             <w:rFonts w:eastAsiaTheme="minorEastAsia"/>
             <w:noProof/>
+            <w:lang w:val="en-ID" w:eastAsia="en-ID"/>
           </w:rPr>
           <w:tab/>
         </w:r>
@@ -1959,7 +1990,7 @@
             <w:noProof/>
             <w:webHidden/>
           </w:rPr>
-          <w:instrText xml:space="preserve"> PAGEREF _Toc203110826 \h </w:instrText>
+          <w:instrText xml:space="preserve"> PAGEREF _Toc203139241 \h </w:instrText>
         </w:r>
         <w:r>
           <w:rPr>
@@ -2000,9 +2031,10 @@
         <w:rPr>
           <w:rFonts w:eastAsiaTheme="minorEastAsia"/>
           <w:noProof/>
-        </w:rPr>
-      </w:pPr>
-      <w:hyperlink w:anchor="_Toc203110827" w:history="1">
+          <w:lang w:val="en-ID" w:eastAsia="en-ID"/>
+        </w:rPr>
+      </w:pPr>
+      <w:hyperlink w:anchor="_Toc203139242" w:history="1">
         <w:r>
           <w:rPr>
             <w:rStyle w:val="Hyperlink"/>
@@ -2014,6 +2046,7 @@
           <w:rPr>
             <w:rFonts w:eastAsiaTheme="minorEastAsia"/>
             <w:noProof/>
+            <w:lang w:val="en-ID" w:eastAsia="en-ID"/>
           </w:rPr>
           <w:tab/>
         </w:r>
@@ -2043,7 +2076,7 @@
             <w:noProof/>
             <w:webHidden/>
           </w:rPr>
-          <w:instrText xml:space="preserve"> PAGEREF _Toc203110827 \h </w:instrText>
+          <w:instrText xml:space="preserve"> PAGEREF _Toc203139242 \h </w:instrText>
         </w:r>
         <w:r>
           <w:rPr>
@@ -2084,9 +2117,10 @@
         <w:rPr>
           <w:rFonts w:eastAsiaTheme="minorEastAsia"/>
           <w:noProof/>
-        </w:rPr>
-      </w:pPr>
-      <w:hyperlink w:anchor="_Toc203110828" w:history="1">
+          <w:lang w:val="en-ID" w:eastAsia="en-ID"/>
+        </w:rPr>
+      </w:pPr>
+      <w:hyperlink w:anchor="_Toc203139243" w:history="1">
         <w:r>
           <w:rPr>
             <w:rStyle w:val="Hyperlink"/>
@@ -2098,6 +2132,7 @@
           <w:rPr>
             <w:rFonts w:eastAsiaTheme="minorEastAsia"/>
             <w:noProof/>
+            <w:lang w:val="en-ID" w:eastAsia="en-ID"/>
           </w:rPr>
           <w:tab/>
         </w:r>
@@ -2127,7 +2162,7 @@
             <w:noProof/>
             <w:webHidden/>
           </w:rPr>
-          <w:instrText xml:space="preserve"> PAGEREF _Toc203110828 \h </w:instrText>
+          <w:instrText xml:space="preserve"> PAGEREF _Toc203139243 \h </w:instrText>
         </w:r>
         <w:r>
           <w:rPr>
@@ -2168,9 +2203,10 @@
         <w:rPr>
           <w:rFonts w:eastAsiaTheme="minorEastAsia"/>
           <w:noProof/>
-        </w:rPr>
-      </w:pPr>
-      <w:hyperlink w:anchor="_Toc203110829" w:history="1">
+          <w:lang w:val="en-ID" w:eastAsia="en-ID"/>
+        </w:rPr>
+      </w:pPr>
+      <w:hyperlink w:anchor="_Toc203139244" w:history="1">
         <w:r>
           <w:rPr>
             <w:rStyle w:val="Hyperlink"/>
@@ -2183,6 +2219,7 @@
           <w:rPr>
             <w:rFonts w:eastAsiaTheme="minorEastAsia"/>
             <w:noProof/>
+            <w:lang w:val="en-ID" w:eastAsia="en-ID"/>
           </w:rPr>
           <w:tab/>
         </w:r>
@@ -2213,7 +2250,7 @@
             <w:noProof/>
             <w:webHidden/>
           </w:rPr>
-          <w:instrText xml:space="preserve"> PAGEREF _Toc203110829 \h </w:instrText>
+          <w:instrText xml:space="preserve"> PAGEREF _Toc203139244 \h </w:instrText>
         </w:r>
         <w:r>
           <w:rPr>
@@ -2254,9 +2291,10 @@
         <w:rPr>
           <w:rFonts w:eastAsiaTheme="minorEastAsia"/>
           <w:noProof/>
-        </w:rPr>
-      </w:pPr>
-      <w:hyperlink w:anchor="_Toc203110830" w:history="1">
+          <w:lang w:val="en-ID" w:eastAsia="en-ID"/>
+        </w:rPr>
+      </w:pPr>
+      <w:hyperlink w:anchor="_Toc203139245" w:history="1">
         <w:r>
           <w:rPr>
             <w:rStyle w:val="Hyperlink"/>
@@ -2269,6 +2307,7 @@
           <w:rPr>
             <w:rFonts w:eastAsiaTheme="minorEastAsia"/>
             <w:noProof/>
+            <w:lang w:val="en-ID" w:eastAsia="en-ID"/>
           </w:rPr>
           <w:tab/>
         </w:r>
@@ -2299,7 +2338,7 @@
             <w:noProof/>
             <w:webHidden/>
           </w:rPr>
-          <w:instrText xml:space="preserve"> PAGEREF _Toc203110830 \h </w:instrText>
+          <w:instrText xml:space="preserve"> PAGEREF _Toc203139245 \h </w:instrText>
         </w:r>
         <w:r>
           <w:rPr>
@@ -2340,9 +2379,10 @@
         <w:rPr>
           <w:rFonts w:eastAsiaTheme="minorEastAsia"/>
           <w:noProof/>
-        </w:rPr>
-      </w:pPr>
-      <w:hyperlink w:anchor="_Toc203110831" w:history="1">
+          <w:lang w:val="en-ID" w:eastAsia="en-ID"/>
+        </w:rPr>
+      </w:pPr>
+      <w:hyperlink w:anchor="_Toc203139246" w:history="1">
         <w:r>
           <w:rPr>
             <w:rStyle w:val="Hyperlink"/>
@@ -2355,6 +2395,7 @@
           <w:rPr>
             <w:rFonts w:eastAsiaTheme="minorEastAsia"/>
             <w:noProof/>
+            <w:lang w:val="en-ID" w:eastAsia="en-ID"/>
           </w:rPr>
           <w:tab/>
         </w:r>
@@ -2385,7 +2426,7 @@
             <w:noProof/>
             <w:webHidden/>
           </w:rPr>
-          <w:instrText xml:space="preserve"> PAGEREF _Toc203110831 \h </w:instrText>
+          <w:instrText xml:space="preserve"> PAGEREF _Toc203139246 \h </w:instrText>
         </w:r>
         <w:r>
           <w:rPr>
@@ -2426,9 +2467,10 @@
         <w:rPr>
           <w:rFonts w:eastAsiaTheme="minorEastAsia"/>
           <w:noProof/>
-        </w:rPr>
-      </w:pPr>
-      <w:hyperlink w:anchor="_Toc203110832" w:history="1">
+          <w:lang w:val="en-ID" w:eastAsia="en-ID"/>
+        </w:rPr>
+      </w:pPr>
+      <w:hyperlink w:anchor="_Toc203139247" w:history="1">
         <w:r>
           <w:rPr>
             <w:rStyle w:val="Hyperlink"/>
@@ -2441,6 +2483,7 @@
           <w:rPr>
             <w:rFonts w:eastAsiaTheme="minorEastAsia"/>
             <w:noProof/>
+            <w:lang w:val="en-ID" w:eastAsia="en-ID"/>
           </w:rPr>
           <w:tab/>
         </w:r>
@@ -2471,7 +2514,7 @@
             <w:noProof/>
             <w:webHidden/>
           </w:rPr>
-          <w:instrText xml:space="preserve"> PAGEREF _Toc203110832 \h </w:instrText>
+          <w:instrText xml:space="preserve"> PAGEREF _Toc203139247 \h </w:instrText>
         </w:r>
         <w:r>
           <w:rPr>
@@ -2512,9 +2555,10 @@
         <w:rPr>
           <w:rFonts w:eastAsiaTheme="minorEastAsia"/>
           <w:noProof/>
-        </w:rPr>
-      </w:pPr>
-      <w:hyperlink w:anchor="_Toc203110833" w:history="1">
+          <w:lang w:val="en-ID" w:eastAsia="en-ID"/>
+        </w:rPr>
+      </w:pPr>
+      <w:hyperlink w:anchor="_Toc203139248" w:history="1">
         <w:r>
           <w:rPr>
             <w:rStyle w:val="Hyperlink"/>
@@ -2527,6 +2571,7 @@
           <w:rPr>
             <w:rFonts w:eastAsiaTheme="minorEastAsia"/>
             <w:noProof/>
+            <w:lang w:val="en-ID" w:eastAsia="en-ID"/>
           </w:rPr>
           <w:tab/>
         </w:r>
@@ -2557,7 +2602,7 @@
             <w:noProof/>
             <w:webHidden/>
           </w:rPr>
-          <w:instrText xml:space="preserve"> PAGEREF _Toc203110833 \h </w:instrText>
+          <w:instrText xml:space="preserve"> PAGEREF _Toc203139248 \h </w:instrText>
         </w:r>
         <w:r>
           <w:rPr>
@@ -2597,9 +2642,10 @@
         <w:rPr>
           <w:rFonts w:eastAsiaTheme="minorEastAsia"/>
           <w:noProof/>
-        </w:rPr>
-      </w:pPr>
-      <w:hyperlink w:anchor="_Toc203110834" w:history="1">
+          <w:lang w:val="en-ID" w:eastAsia="en-ID"/>
+        </w:rPr>
+      </w:pPr>
+      <w:hyperlink w:anchor="_Toc203139249" w:history="1">
         <w:r>
           <w:rPr>
             <w:rStyle w:val="Hyperlink"/>
@@ -2626,7 +2672,7 @@
             <w:noProof/>
             <w:webHidden/>
           </w:rPr>
-          <w:instrText xml:space="preserve"> PAGEREF _Toc203110834 \h </w:instrText>
+          <w:instrText xml:space="preserve"> PAGEREF _Toc203139249 \h </w:instrText>
         </w:r>
         <w:r>
           <w:rPr>
@@ -2667,9 +2713,10 @@
         <w:rPr>
           <w:rFonts w:eastAsiaTheme="minorEastAsia"/>
           <w:noProof/>
-        </w:rPr>
-      </w:pPr>
-      <w:hyperlink w:anchor="_Toc203110835" w:history="1">
+          <w:lang w:val="en-ID" w:eastAsia="en-ID"/>
+        </w:rPr>
+      </w:pPr>
+      <w:hyperlink w:anchor="_Toc203139250" w:history="1">
         <w:r>
           <w:rPr>
             <w:rStyle w:val="Hyperlink"/>
@@ -2681,6 +2728,7 @@
           <w:rPr>
             <w:rFonts w:eastAsiaTheme="minorEastAsia"/>
             <w:noProof/>
+            <w:lang w:val="en-ID" w:eastAsia="en-ID"/>
           </w:rPr>
           <w:tab/>
         </w:r>
@@ -2710,7 +2758,7 @@
             <w:noProof/>
             <w:webHidden/>
           </w:rPr>
-          <w:instrText xml:space="preserve"> PAGEREF _Toc203110835 \h </w:instrText>
+          <w:instrText xml:space="preserve"> PAGEREF _Toc203139250 \h </w:instrText>
         </w:r>
         <w:r>
           <w:rPr>
@@ -2751,9 +2799,10 @@
         <w:rPr>
           <w:rFonts w:eastAsiaTheme="minorEastAsia"/>
           <w:noProof/>
-        </w:rPr>
-      </w:pPr>
-      <w:hyperlink w:anchor="_Toc203110836" w:history="1">
+          <w:lang w:val="en-ID" w:eastAsia="en-ID"/>
+        </w:rPr>
+      </w:pPr>
+      <w:hyperlink w:anchor="_Toc203139251" w:history="1">
         <w:r>
           <w:rPr>
             <w:rStyle w:val="Hyperlink"/>
@@ -2765,6 +2814,7 @@
           <w:rPr>
             <w:rFonts w:eastAsiaTheme="minorEastAsia"/>
             <w:noProof/>
+            <w:lang w:val="en-ID" w:eastAsia="en-ID"/>
           </w:rPr>
           <w:tab/>
         </w:r>
@@ -2794,7 +2844,7 @@
             <w:noProof/>
             <w:webHidden/>
           </w:rPr>
-          <w:instrText xml:space="preserve"> PAGEREF _Toc203110836 \h </w:instrText>
+          <w:instrText xml:space="preserve"> PAGEREF _Toc203139251 \h </w:instrText>
         </w:r>
         <w:r>
           <w:rPr>
@@ -2835,9 +2885,10 @@
         <w:rPr>
           <w:rFonts w:eastAsiaTheme="minorEastAsia"/>
           <w:noProof/>
-        </w:rPr>
-      </w:pPr>
-      <w:hyperlink w:anchor="_Toc203110837" w:history="1">
+          <w:lang w:val="en-ID" w:eastAsia="en-ID"/>
+        </w:rPr>
+      </w:pPr>
+      <w:hyperlink w:anchor="_Toc203139252" w:history="1">
         <w:r>
           <w:rPr>
             <w:rStyle w:val="Hyperlink"/>
@@ -2849,6 +2900,7 @@
           <w:rPr>
             <w:rFonts w:eastAsiaTheme="minorEastAsia"/>
             <w:noProof/>
+            <w:lang w:val="en-ID" w:eastAsia="en-ID"/>
           </w:rPr>
           <w:tab/>
         </w:r>
@@ -2878,7 +2930,7 @@
             <w:noProof/>
             <w:webHidden/>
           </w:rPr>
-          <w:instrText xml:space="preserve"> PAGEREF _Toc203110837 \h </w:instrText>
+          <w:instrText xml:space="preserve"> PAGEREF _Toc203139252 \h </w:instrText>
         </w:r>
         <w:r>
           <w:rPr>
@@ -2919,9 +2971,10 @@
         <w:rPr>
           <w:rFonts w:eastAsiaTheme="minorEastAsia"/>
           <w:noProof/>
-        </w:rPr>
-      </w:pPr>
-      <w:hyperlink w:anchor="_Toc203110838" w:history="1">
+          <w:lang w:val="en-ID" w:eastAsia="en-ID"/>
+        </w:rPr>
+      </w:pPr>
+      <w:hyperlink w:anchor="_Toc203139253" w:history="1">
         <w:r>
           <w:rPr>
             <w:rStyle w:val="Hyperlink"/>
@@ -2933,6 +2986,7 @@
           <w:rPr>
             <w:rFonts w:eastAsiaTheme="minorEastAsia"/>
             <w:noProof/>
+            <w:lang w:val="en-ID" w:eastAsia="en-ID"/>
           </w:rPr>
           <w:tab/>
         </w:r>
@@ -2962,7 +3016,7 @@
             <w:noProof/>
             <w:webHidden/>
           </w:rPr>
-          <w:instrText xml:space="preserve"> PAGEREF _Toc203110838 \h </w:instrText>
+          <w:instrText xml:space="preserve"> PAGEREF _Toc203139253 \h </w:instrText>
         </w:r>
         <w:r>
           <w:rPr>
@@ -3003,9 +3057,10 @@
         <w:rPr>
           <w:rFonts w:eastAsiaTheme="minorEastAsia"/>
           <w:noProof/>
-        </w:rPr>
-      </w:pPr>
-      <w:hyperlink w:anchor="_Toc203110839" w:history="1">
+          <w:lang w:val="en-ID" w:eastAsia="en-ID"/>
+        </w:rPr>
+      </w:pPr>
+      <w:hyperlink w:anchor="_Toc203139254" w:history="1">
         <w:r>
           <w:rPr>
             <w:rStyle w:val="Hyperlink"/>
@@ -3017,6 +3072,7 @@
           <w:rPr>
             <w:rFonts w:eastAsiaTheme="minorEastAsia"/>
             <w:noProof/>
+            <w:lang w:val="en-ID" w:eastAsia="en-ID"/>
           </w:rPr>
           <w:tab/>
         </w:r>
@@ -3046,7 +3102,7 @@
             <w:noProof/>
             <w:webHidden/>
           </w:rPr>
-          <w:instrText xml:space="preserve"> PAGEREF _Toc203110839 \h </w:instrText>
+          <w:instrText xml:space="preserve"> PAGEREF _Toc203139254 \h </w:instrText>
         </w:r>
         <w:r>
           <w:rPr>
@@ -3087,9 +3143,10 @@
         <w:rPr>
           <w:rFonts w:eastAsiaTheme="minorEastAsia"/>
           <w:noProof/>
-        </w:rPr>
-      </w:pPr>
-      <w:hyperlink w:anchor="_Toc203110840" w:history="1">
+          <w:lang w:val="en-ID" w:eastAsia="en-ID"/>
+        </w:rPr>
+      </w:pPr>
+      <w:hyperlink w:anchor="_Toc203139255" w:history="1">
         <w:r>
           <w:rPr>
             <w:rStyle w:val="Hyperlink"/>
@@ -3101,6 +3158,7 @@
           <w:rPr>
             <w:rFonts w:eastAsiaTheme="minorEastAsia"/>
             <w:noProof/>
+            <w:lang w:val="en-ID" w:eastAsia="en-ID"/>
           </w:rPr>
           <w:tab/>
         </w:r>
@@ -3130,7 +3188,7 @@
             <w:noProof/>
             <w:webHidden/>
           </w:rPr>
-          <w:instrText xml:space="preserve"> PAGEREF _Toc203110840 \h </w:instrText>
+          <w:instrText xml:space="preserve"> PAGEREF _Toc203139255 \h </w:instrText>
         </w:r>
         <w:r>
           <w:rPr>
@@ -3171,9 +3229,10 @@
         <w:rPr>
           <w:rFonts w:eastAsiaTheme="minorEastAsia"/>
           <w:noProof/>
-        </w:rPr>
-      </w:pPr>
-      <w:hyperlink w:anchor="_Toc203110841" w:history="1">
+          <w:lang w:val="en-ID" w:eastAsia="en-ID"/>
+        </w:rPr>
+      </w:pPr>
+      <w:hyperlink w:anchor="_Toc203139256" w:history="1">
         <w:r>
           <w:rPr>
             <w:rStyle w:val="Hyperlink"/>
@@ -3185,6 +3244,7 @@
           <w:rPr>
             <w:rFonts w:eastAsiaTheme="minorEastAsia"/>
             <w:noProof/>
+            <w:lang w:val="en-ID" w:eastAsia="en-ID"/>
           </w:rPr>
           <w:tab/>
         </w:r>
@@ -3214,7 +3274,7 @@
             <w:noProof/>
             <w:webHidden/>
           </w:rPr>
-          <w:instrText xml:space="preserve"> PAGEREF _Toc203110841 \h </w:instrText>
+          <w:instrText xml:space="preserve"> PAGEREF _Toc203139256 \h </w:instrText>
         </w:r>
         <w:r>
           <w:rPr>
@@ -3255,9 +3315,10 @@
         <w:rPr>
           <w:rFonts w:eastAsiaTheme="minorEastAsia"/>
           <w:noProof/>
-        </w:rPr>
-      </w:pPr>
-      <w:hyperlink w:anchor="_Toc203110842" w:history="1">
+          <w:lang w:val="en-ID" w:eastAsia="en-ID"/>
+        </w:rPr>
+      </w:pPr>
+      <w:hyperlink w:anchor="_Toc203139257" w:history="1">
         <w:r>
           <w:rPr>
             <w:rStyle w:val="Hyperlink"/>
@@ -3269,6 +3330,7 @@
           <w:rPr>
             <w:rFonts w:eastAsiaTheme="minorEastAsia"/>
             <w:noProof/>
+            <w:lang w:val="en-ID" w:eastAsia="en-ID"/>
           </w:rPr>
           <w:tab/>
         </w:r>
@@ -3298,7 +3360,7 @@
             <w:noProof/>
             <w:webHidden/>
           </w:rPr>
-          <w:instrText xml:space="preserve"> PAGEREF _Toc203110842 \h </w:instrText>
+          <w:instrText xml:space="preserve"> PAGEREF _Toc203139257 \h </w:instrText>
         </w:r>
         <w:r>
           <w:rPr>
@@ -3339,9 +3401,10 @@
         <w:rPr>
           <w:rFonts w:eastAsiaTheme="minorEastAsia"/>
           <w:noProof/>
-        </w:rPr>
-      </w:pPr>
-      <w:hyperlink w:anchor="_Toc203110843" w:history="1">
+          <w:lang w:val="en-ID" w:eastAsia="en-ID"/>
+        </w:rPr>
+      </w:pPr>
+      <w:hyperlink w:anchor="_Toc203139258" w:history="1">
         <w:r>
           <w:rPr>
             <w:rStyle w:val="Hyperlink"/>
@@ -3353,6 +3416,7 @@
           <w:rPr>
             <w:rFonts w:eastAsiaTheme="minorEastAsia"/>
             <w:noProof/>
+            <w:lang w:val="en-ID" w:eastAsia="en-ID"/>
           </w:rPr>
           <w:tab/>
         </w:r>
@@ -3382,7 +3446,7 @@
             <w:noProof/>
             <w:webHidden/>
           </w:rPr>
-          <w:instrText xml:space="preserve"> PAGEREF _Toc203110843 \h </w:instrText>
+          <w:instrText xml:space="preserve"> PAGEREF _Toc203139258 \h </w:instrText>
         </w:r>
         <w:r>
           <w:rPr>
@@ -3423,9 +3487,10 @@
         <w:rPr>
           <w:rFonts w:eastAsiaTheme="minorEastAsia"/>
           <w:noProof/>
-        </w:rPr>
-      </w:pPr>
-      <w:hyperlink w:anchor="_Toc203110844" w:history="1">
+          <w:lang w:val="en-ID" w:eastAsia="en-ID"/>
+        </w:rPr>
+      </w:pPr>
+      <w:hyperlink w:anchor="_Toc203139259" w:history="1">
         <w:r>
           <w:rPr>
             <w:rStyle w:val="Hyperlink"/>
@@ -3437,6 +3502,7 @@
           <w:rPr>
             <w:rFonts w:eastAsiaTheme="minorEastAsia"/>
             <w:noProof/>
+            <w:lang w:val="en-ID" w:eastAsia="en-ID"/>
           </w:rPr>
           <w:tab/>
         </w:r>
@@ -3466,7 +3532,7 @@
             <w:noProof/>
             <w:webHidden/>
           </w:rPr>
-          <w:instrText xml:space="preserve"> PAGEREF _Toc203110844 \h </w:instrText>
+          <w:instrText xml:space="preserve"> PAGEREF _Toc203139259 \h </w:instrText>
         </w:r>
         <w:r>
           <w:rPr>
@@ -3507,9 +3573,10 @@
         <w:rPr>
           <w:rFonts w:eastAsiaTheme="minorEastAsia"/>
           <w:noProof/>
-        </w:rPr>
-      </w:pPr>
-      <w:hyperlink w:anchor="_Toc203110845" w:history="1">
+          <w:lang w:val="en-ID" w:eastAsia="en-ID"/>
+        </w:rPr>
+      </w:pPr>
+      <w:hyperlink w:anchor="_Toc203139260" w:history="1">
         <w:r>
           <w:rPr>
             <w:rStyle w:val="Hyperlink"/>
@@ -3521,6 +3588,7 @@
           <w:rPr>
             <w:rFonts w:eastAsiaTheme="minorEastAsia"/>
             <w:noProof/>
+            <w:lang w:val="en-ID" w:eastAsia="en-ID"/>
           </w:rPr>
           <w:tab/>
         </w:r>
@@ -3550,7 +3618,7 @@
             <w:noProof/>
             <w:webHidden/>
           </w:rPr>
-          <w:instrText xml:space="preserve"> PAGEREF _Toc203110845 \h </w:instrText>
+          <w:instrText xml:space="preserve"> PAGEREF _Toc203139260 \h </w:instrText>
         </w:r>
         <w:r>
           <w:rPr>
@@ -3591,9 +3659,10 @@
         <w:rPr>
           <w:rFonts w:eastAsiaTheme="minorEastAsia"/>
           <w:noProof/>
-        </w:rPr>
-      </w:pPr>
-      <w:hyperlink w:anchor="_Toc203110846" w:history="1">
+          <w:lang w:val="en-ID" w:eastAsia="en-ID"/>
+        </w:rPr>
+      </w:pPr>
+      <w:hyperlink w:anchor="_Toc203139261" w:history="1">
         <w:r>
           <w:rPr>
             <w:rStyle w:val="Hyperlink"/>
@@ -3605,6 +3674,7 @@
           <w:rPr>
             <w:rFonts w:eastAsiaTheme="minorEastAsia"/>
             <w:noProof/>
+            <w:lang w:val="en-ID" w:eastAsia="en-ID"/>
           </w:rPr>
           <w:tab/>
         </w:r>
@@ -3634,7 +3704,7 @@
             <w:noProof/>
             <w:webHidden/>
           </w:rPr>
-          <w:instrText xml:space="preserve"> PAGEREF _Toc203110846 \h </w:instrText>
+          <w:instrText xml:space="preserve"> PAGEREF _Toc203139261 \h </w:instrText>
         </w:r>
         <w:r>
           <w:rPr>
@@ -3675,9 +3745,10 @@
         <w:rPr>
           <w:rFonts w:eastAsiaTheme="minorEastAsia"/>
           <w:noProof/>
-        </w:rPr>
-      </w:pPr>
-      <w:hyperlink w:anchor="_Toc203110847" w:history="1">
+          <w:lang w:val="en-ID" w:eastAsia="en-ID"/>
+        </w:rPr>
+      </w:pPr>
+      <w:hyperlink w:anchor="_Toc203139262" w:history="1">
         <w:r>
           <w:rPr>
             <w:rStyle w:val="Hyperlink"/>
@@ -3689,6 +3760,7 @@
           <w:rPr>
             <w:rFonts w:eastAsiaTheme="minorEastAsia"/>
             <w:noProof/>
+            <w:lang w:val="en-ID" w:eastAsia="en-ID"/>
           </w:rPr>
           <w:tab/>
         </w:r>
@@ -3718,7 +3790,7 @@
             <w:noProof/>
             <w:webHidden/>
           </w:rPr>
-          <w:instrText xml:space="preserve"> PAGEREF _Toc203110847 \h </w:instrText>
+          <w:instrText xml:space="preserve"> PAGEREF _Toc203139262 \h </w:instrText>
         </w:r>
         <w:r>
           <w:rPr>
@@ -3759,9 +3831,10 @@
         <w:rPr>
           <w:rFonts w:eastAsiaTheme="minorEastAsia"/>
           <w:noProof/>
-        </w:rPr>
-      </w:pPr>
-      <w:hyperlink w:anchor="_Toc203110848" w:history="1">
+          <w:lang w:val="en-ID" w:eastAsia="en-ID"/>
+        </w:rPr>
+      </w:pPr>
+      <w:hyperlink w:anchor="_Toc203139263" w:history="1">
         <w:r>
           <w:rPr>
             <w:rStyle w:val="Hyperlink"/>
@@ -3773,6 +3846,7 @@
           <w:rPr>
             <w:rFonts w:eastAsiaTheme="minorEastAsia"/>
             <w:noProof/>
+            <w:lang w:val="en-ID" w:eastAsia="en-ID"/>
           </w:rPr>
           <w:tab/>
         </w:r>
@@ -3802,7 +3876,7 @@
             <w:noProof/>
             <w:webHidden/>
           </w:rPr>
-          <w:instrText xml:space="preserve"> PAGEREF _Toc203110848 \h </w:instrText>
+          <w:instrText xml:space="preserve"> PAGEREF _Toc203139263 \h </w:instrText>
         </w:r>
         <w:r>
           <w:rPr>
@@ -3843,9 +3917,10 @@
         <w:rPr>
           <w:rFonts w:eastAsiaTheme="minorEastAsia"/>
           <w:noProof/>
-        </w:rPr>
-      </w:pPr>
-      <w:hyperlink w:anchor="_Toc203110849" w:history="1">
+          <w:lang w:val="en-ID" w:eastAsia="en-ID"/>
+        </w:rPr>
+      </w:pPr>
+      <w:hyperlink w:anchor="_Toc203139264" w:history="1">
         <w:r>
           <w:rPr>
             <w:rStyle w:val="Hyperlink"/>
@@ -3857,6 +3932,7 @@
           <w:rPr>
             <w:rFonts w:eastAsiaTheme="minorEastAsia"/>
             <w:noProof/>
+            <w:lang w:val="en-ID" w:eastAsia="en-ID"/>
           </w:rPr>
           <w:tab/>
         </w:r>
@@ -3886,7 +3962,7 @@
             <w:noProof/>
             <w:webHidden/>
           </w:rPr>
-          <w:instrText xml:space="preserve"> PAGEREF _Toc203110849 \h </w:instrText>
+          <w:instrText xml:space="preserve"> PAGEREF _Toc203139264 \h </w:instrText>
         </w:r>
         <w:r>
           <w:rPr>
@@ -3927,9 +4003,10 @@
         <w:rPr>
           <w:rFonts w:eastAsiaTheme="minorEastAsia"/>
           <w:noProof/>
-        </w:rPr>
-      </w:pPr>
-      <w:hyperlink w:anchor="_Toc203110850" w:history="1">
+          <w:lang w:val="en-ID" w:eastAsia="en-ID"/>
+        </w:rPr>
+      </w:pPr>
+      <w:hyperlink w:anchor="_Toc203139265" w:history="1">
         <w:r>
           <w:rPr>
             <w:rStyle w:val="Hyperlink"/>
@@ -3941,6 +4018,7 @@
           <w:rPr>
             <w:rFonts w:eastAsiaTheme="minorEastAsia"/>
             <w:noProof/>
+            <w:lang w:val="en-ID" w:eastAsia="en-ID"/>
           </w:rPr>
           <w:tab/>
         </w:r>
@@ -3970,7 +4048,7 @@
             <w:noProof/>
             <w:webHidden/>
           </w:rPr>
-          <w:instrText xml:space="preserve"> PAGEREF _Toc203110850 \h </w:instrText>
+          <w:instrText xml:space="preserve"> PAGEREF _Toc203139265 \h </w:instrText>
         </w:r>
         <w:r>
           <w:rPr>
@@ -4011,9 +4089,10 @@
         <w:rPr>
           <w:rFonts w:eastAsiaTheme="minorEastAsia"/>
           <w:noProof/>
-        </w:rPr>
-      </w:pPr>
-      <w:hyperlink w:anchor="_Toc203110851" w:history="1">
+          <w:lang w:val="en-ID" w:eastAsia="en-ID"/>
+        </w:rPr>
+      </w:pPr>
+      <w:hyperlink w:anchor="_Toc203139266" w:history="1">
         <w:r>
           <w:rPr>
             <w:rStyle w:val="Hyperlink"/>
@@ -4025,6 +4104,7 @@
           <w:rPr>
             <w:rFonts w:eastAsiaTheme="minorEastAsia"/>
             <w:noProof/>
+            <w:lang w:val="en-ID" w:eastAsia="en-ID"/>
           </w:rPr>
           <w:tab/>
         </w:r>
@@ -4054,7 +4134,7 @@
             <w:noProof/>
             <w:webHidden/>
           </w:rPr>
-          <w:instrText xml:space="preserve"> PAGEREF _Toc203110851 \h </w:instrText>
+          <w:instrText xml:space="preserve"> PAGEREF _Toc203139266 \h </w:instrText>
         </w:r>
         <w:r>
           <w:rPr>
@@ -4095,9 +4175,10 @@
         <w:rPr>
           <w:rFonts w:eastAsiaTheme="minorEastAsia"/>
           <w:noProof/>
-        </w:rPr>
-      </w:pPr>
-      <w:hyperlink w:anchor="_Toc203110852" w:history="1">
+          <w:lang w:val="en-ID" w:eastAsia="en-ID"/>
+        </w:rPr>
+      </w:pPr>
+      <w:hyperlink w:anchor="_Toc203139267" w:history="1">
         <w:r>
           <w:rPr>
             <w:rStyle w:val="Hyperlink"/>
@@ -4109,6 +4190,7 @@
           <w:rPr>
             <w:rFonts w:eastAsiaTheme="minorEastAsia"/>
             <w:noProof/>
+            <w:lang w:val="en-ID" w:eastAsia="en-ID"/>
           </w:rPr>
           <w:tab/>
         </w:r>
@@ -4138,7 +4220,7 @@
             <w:noProof/>
             <w:webHidden/>
           </w:rPr>
-          <w:instrText xml:space="preserve"> PAGEREF _Toc203110852 \h </w:instrText>
+          <w:instrText xml:space="preserve"> PAGEREF _Toc203139267 \h </w:instrText>
         </w:r>
         <w:r>
           <w:rPr>
@@ -4179,9 +4261,10 @@
         <w:rPr>
           <w:rFonts w:eastAsiaTheme="minorEastAsia"/>
           <w:noProof/>
-        </w:rPr>
-      </w:pPr>
-      <w:hyperlink w:anchor="_Toc203110853" w:history="1">
+          <w:lang w:val="en-ID" w:eastAsia="en-ID"/>
+        </w:rPr>
+      </w:pPr>
+      <w:hyperlink w:anchor="_Toc203139268" w:history="1">
         <w:r>
           <w:rPr>
             <w:rStyle w:val="Hyperlink"/>
@@ -4193,6 +4276,7 @@
           <w:rPr>
             <w:rFonts w:eastAsiaTheme="minorEastAsia"/>
             <w:noProof/>
+            <w:lang w:val="en-ID" w:eastAsia="en-ID"/>
           </w:rPr>
           <w:tab/>
         </w:r>
@@ -4222,7 +4306,7 @@
             <w:noProof/>
             <w:webHidden/>
           </w:rPr>
-          <w:instrText xml:space="preserve"> PAGEREF _Toc203110853 \h </w:instrText>
+          <w:instrText xml:space="preserve"> PAGEREF _Toc203139268 \h </w:instrText>
         </w:r>
         <w:r>
           <w:rPr>
@@ -4263,9 +4347,10 @@
         <w:rPr>
           <w:rFonts w:eastAsiaTheme="minorEastAsia"/>
           <w:noProof/>
-        </w:rPr>
-      </w:pPr>
-      <w:hyperlink w:anchor="_Toc203110854" w:history="1">
+          <w:lang w:val="en-ID" w:eastAsia="en-ID"/>
+        </w:rPr>
+      </w:pPr>
+      <w:hyperlink w:anchor="_Toc203139269" w:history="1">
         <w:r>
           <w:rPr>
             <w:rStyle w:val="Hyperlink"/>
@@ -4277,6 +4362,7 @@
           <w:rPr>
             <w:rFonts w:eastAsiaTheme="minorEastAsia"/>
             <w:noProof/>
+            <w:lang w:val="en-ID" w:eastAsia="en-ID"/>
           </w:rPr>
           <w:tab/>
         </w:r>
@@ -4306,7 +4392,7 @@
             <w:noProof/>
             <w:webHidden/>
           </w:rPr>
-          <w:instrText xml:space="preserve"> PAGEREF _Toc203110854 \h </w:instrText>
+          <w:instrText xml:space="preserve"> PAGEREF _Toc203139269 \h </w:instrText>
         </w:r>
         <w:r>
           <w:rPr>
@@ -4347,9 +4433,10 @@
         <w:rPr>
           <w:rFonts w:eastAsiaTheme="minorEastAsia"/>
           <w:noProof/>
-        </w:rPr>
-      </w:pPr>
-      <w:hyperlink w:anchor="_Toc203110855" w:history="1">
+          <w:lang w:val="en-ID" w:eastAsia="en-ID"/>
+        </w:rPr>
+      </w:pPr>
+      <w:hyperlink w:anchor="_Toc203139270" w:history="1">
         <w:r>
           <w:rPr>
             <w:rStyle w:val="Hyperlink"/>
@@ -4361,6 +4448,7 @@
           <w:rPr>
             <w:rFonts w:eastAsiaTheme="minorEastAsia"/>
             <w:noProof/>
+            <w:lang w:val="en-ID" w:eastAsia="en-ID"/>
           </w:rPr>
           <w:tab/>
         </w:r>
@@ -4390,7 +4478,7 @@
             <w:noProof/>
             <w:webHidden/>
           </w:rPr>
-          <w:instrText xml:space="preserve"> PAGEREF _Toc203110855 \h </w:instrText>
+          <w:instrText xml:space="preserve"> PAGEREF _Toc203139270 \h </w:instrText>
         </w:r>
         <w:r>
           <w:rPr>
@@ -4431,9 +4519,10 @@
         <w:rPr>
           <w:rFonts w:eastAsiaTheme="minorEastAsia"/>
           <w:noProof/>
-        </w:rPr>
-      </w:pPr>
-      <w:hyperlink w:anchor="_Toc203110856" w:history="1">
+          <w:lang w:val="en-ID" w:eastAsia="en-ID"/>
+        </w:rPr>
+      </w:pPr>
+      <w:hyperlink w:anchor="_Toc203139271" w:history="1">
         <w:r>
           <w:rPr>
             <w:rStyle w:val="Hyperlink"/>
@@ -4445,6 +4534,7 @@
           <w:rPr>
             <w:rFonts w:eastAsiaTheme="minorEastAsia"/>
             <w:noProof/>
+            <w:lang w:val="en-ID" w:eastAsia="en-ID"/>
           </w:rPr>
           <w:tab/>
         </w:r>
@@ -4474,7 +4564,7 @@
             <w:noProof/>
             <w:webHidden/>
           </w:rPr>
-          <w:instrText xml:space="preserve"> PAGEREF _Toc203110856 \h </w:instrText>
+          <w:instrText xml:space="preserve"> PAGEREF _Toc203139271 \h </w:instrText>
         </w:r>
         <w:r>
           <w:rPr>
@@ -4515,9 +4605,10 @@
         <w:rPr>
           <w:rFonts w:eastAsiaTheme="minorEastAsia"/>
           <w:noProof/>
-        </w:rPr>
-      </w:pPr>
-      <w:hyperlink w:anchor="_Toc203110857" w:history="1">
+          <w:lang w:val="en-ID" w:eastAsia="en-ID"/>
+        </w:rPr>
+      </w:pPr>
+      <w:hyperlink w:anchor="_Toc203139272" w:history="1">
         <w:r>
           <w:rPr>
             <w:rStyle w:val="Hyperlink"/>
@@ -4529,6 +4620,7 @@
           <w:rPr>
             <w:rFonts w:eastAsiaTheme="minorEastAsia"/>
             <w:noProof/>
+            <w:lang w:val="en-ID" w:eastAsia="en-ID"/>
           </w:rPr>
           <w:tab/>
         </w:r>
@@ -4558,7 +4650,7 @@
             <w:noProof/>
             <w:webHidden/>
           </w:rPr>
-          <w:instrText xml:space="preserve"> PAGEREF _Toc203110857 \h </w:instrText>
+          <w:instrText xml:space="preserve"> PAGEREF _Toc203139272 \h </w:instrText>
         </w:r>
         <w:r>
           <w:rPr>
@@ -4599,9 +4691,10 @@
         <w:rPr>
           <w:rFonts w:eastAsiaTheme="minorEastAsia"/>
           <w:noProof/>
-        </w:rPr>
-      </w:pPr>
-      <w:hyperlink w:anchor="_Toc203110858" w:history="1">
+          <w:lang w:val="en-ID" w:eastAsia="en-ID"/>
+        </w:rPr>
+      </w:pPr>
+      <w:hyperlink w:anchor="_Toc203139273" w:history="1">
         <w:r>
           <w:rPr>
             <w:rStyle w:val="Hyperlink"/>
@@ -4613,6 +4706,7 @@
           <w:rPr>
             <w:rFonts w:eastAsiaTheme="minorEastAsia"/>
             <w:noProof/>
+            <w:lang w:val="en-ID" w:eastAsia="en-ID"/>
           </w:rPr>
           <w:tab/>
         </w:r>
@@ -4642,7 +4736,7 @@
             <w:noProof/>
             <w:webHidden/>
           </w:rPr>
-          <w:instrText xml:space="preserve"> PAGEREF _Toc203110858 \h </w:instrText>
+          <w:instrText xml:space="preserve"> PAGEREF _Toc203139273 \h </w:instrText>
         </w:r>
         <w:r>
           <w:rPr>
@@ -4683,9 +4777,10 @@
         <w:rPr>
           <w:rFonts w:eastAsiaTheme="minorEastAsia"/>
           <w:noProof/>
-        </w:rPr>
-      </w:pPr>
-      <w:hyperlink w:anchor="_Toc203110859" w:history="1">
+          <w:lang w:val="en-ID" w:eastAsia="en-ID"/>
+        </w:rPr>
+      </w:pPr>
+      <w:hyperlink w:anchor="_Toc203139274" w:history="1">
         <w:r>
           <w:rPr>
             <w:rStyle w:val="Hyperlink"/>
@@ -4697,6 +4792,7 @@
           <w:rPr>
             <w:rFonts w:eastAsiaTheme="minorEastAsia"/>
             <w:noProof/>
+            <w:lang w:val="en-ID" w:eastAsia="en-ID"/>
           </w:rPr>
           <w:tab/>
         </w:r>
@@ -4726,7 +4822,7 @@
             <w:noProof/>
             <w:webHidden/>
           </w:rPr>
-          <w:instrText xml:space="preserve"> PAGEREF _Toc203110859 \h </w:instrText>
+          <w:instrText xml:space="preserve"> PAGEREF _Toc203139274 \h </w:instrText>
         </w:r>
         <w:r>
           <w:rPr>
@@ -4767,9 +4863,10 @@
         <w:rPr>
           <w:rFonts w:eastAsiaTheme="minorEastAsia"/>
           <w:noProof/>
-        </w:rPr>
-      </w:pPr>
-      <w:hyperlink w:anchor="_Toc203110860" w:history="1">
+          <w:lang w:val="en-ID" w:eastAsia="en-ID"/>
+        </w:rPr>
+      </w:pPr>
+      <w:hyperlink w:anchor="_Toc203139275" w:history="1">
         <w:r>
           <w:rPr>
             <w:rStyle w:val="Hyperlink"/>
@@ -4781,6 +4878,7 @@
           <w:rPr>
             <w:rFonts w:eastAsiaTheme="minorEastAsia"/>
             <w:noProof/>
+            <w:lang w:val="en-ID" w:eastAsia="en-ID"/>
           </w:rPr>
           <w:tab/>
         </w:r>
@@ -4810,7 +4908,7 @@
             <w:noProof/>
             <w:webHidden/>
           </w:rPr>
-          <w:instrText xml:space="preserve"> PAGEREF _Toc203110860 \h </w:instrText>
+          <w:instrText xml:space="preserve"> PAGEREF _Toc203139275 \h </w:instrText>
         </w:r>
         <w:r>
           <w:rPr>
@@ -4850,9 +4948,10 @@
         <w:rPr>
           <w:rFonts w:eastAsiaTheme="minorEastAsia"/>
           <w:noProof/>
-        </w:rPr>
-      </w:pPr>
-      <w:hyperlink w:anchor="_Toc203110861" w:history="1">
+          <w:lang w:val="en-ID" w:eastAsia="en-ID"/>
+        </w:rPr>
+      </w:pPr>
+      <w:hyperlink w:anchor="_Toc203139276" w:history="1">
         <w:r>
           <w:rPr>
             <w:rStyle w:val="Hyperlink"/>
@@ -4879,7 +4978,7 @@
             <w:noProof/>
             <w:webHidden/>
           </w:rPr>
-          <w:instrText xml:space="preserve"> PAGEREF _Toc203110861 \h </w:instrText>
+          <w:instrText xml:space="preserve"> PAGEREF _Toc203139276 \h </w:instrText>
         </w:r>
         <w:r>
           <w:rPr>
@@ -4925,7 +5024,7 @@
           <w:color w:val="auto"/>
         </w:rPr>
       </w:pPr>
-      <w:bookmarkStart w:id="2" w:name="_Toc203110815"/>
+      <w:bookmarkStart w:id="2" w:name="_Toc203139230"/>
       <w:r>
         <w:rPr>
           <w:color w:val="auto"/>
@@ -4967,7 +5066,7 @@
           <w:szCs w:val="30"/>
         </w:rPr>
       </w:pPr>
-      <w:bookmarkStart w:id="3" w:name="_Toc203110816"/>
+      <w:bookmarkStart w:id="3" w:name="_Toc203139231"/>
       <w:r>
         <w:rPr>
           <w:color w:val="auto"/>
@@ -5108,7 +5207,7 @@
           <w:szCs w:val="30"/>
         </w:rPr>
       </w:pPr>
-      <w:bookmarkStart w:id="4" w:name="_Toc203110817"/>
+      <w:bookmarkStart w:id="4" w:name="_Toc203139232"/>
       <w:r>
         <w:rPr>
           <w:color w:val="auto"/>
@@ -5318,7 +5417,15 @@
       </w:pPr>
       <w:r>
         <w:lastRenderedPageBreak/>
-        <w:t xml:space="preserve">Aksesibilitas bagi Non-Programer </w:t>
+        <w:t xml:space="preserve">Aksesibilitas bagi </w:t>
+      </w:r>
+      <w:proofErr w:type="gramStart"/>
+      <w:r>
+        <w:t>Non-Programer</w:t>
+      </w:r>
+      <w:proofErr w:type="gramEnd"/>
+      <w:r>
+        <w:t xml:space="preserve"> </w:t>
       </w:r>
     </w:p>
     <w:p>
@@ -5344,7 +5451,7 @@
           <w:szCs w:val="30"/>
         </w:rPr>
       </w:pPr>
-      <w:bookmarkStart w:id="5" w:name="_Toc203110818"/>
+      <w:bookmarkStart w:id="5" w:name="_Toc203139233"/>
       <w:r>
         <w:rPr>
           <w:color w:val="auto"/>
@@ -5480,7 +5587,7 @@
           <w:color w:val="auto"/>
         </w:rPr>
       </w:pPr>
-      <w:bookmarkStart w:id="6" w:name="_Toc203110819"/>
+      <w:bookmarkStart w:id="6" w:name="_Toc203139234"/>
       <w:r>
         <w:rPr>
           <w:color w:val="auto"/>
@@ -5522,7 +5629,7 @@
           <w:szCs w:val="30"/>
         </w:rPr>
       </w:pPr>
-      <w:bookmarkStart w:id="7" w:name="_Toc203110820"/>
+      <w:bookmarkStart w:id="7" w:name="_Toc203139235"/>
       <w:r>
         <w:rPr>
           <w:color w:val="auto"/>
@@ -5661,7 +5768,7 @@
           <w:szCs w:val="30"/>
         </w:rPr>
       </w:pPr>
-      <w:bookmarkStart w:id="8" w:name="_Toc203110821"/>
+      <w:bookmarkStart w:id="8" w:name="_Toc203139236"/>
       <w:r>
         <w:rPr>
           <w:color w:val="auto"/>
@@ -5898,7 +6005,7 @@
           <w:color w:val="auto"/>
         </w:rPr>
       </w:pPr>
-      <w:bookmarkStart w:id="9" w:name="_Toc203110822"/>
+      <w:bookmarkStart w:id="9" w:name="_Toc203139237"/>
       <w:r>
         <w:rPr>
           <w:color w:val="auto"/>
@@ -5928,7 +6035,7 @@
           <w:szCs w:val="30"/>
         </w:rPr>
       </w:pPr>
-      <w:bookmarkStart w:id="10" w:name="_Toc203110823"/>
+      <w:bookmarkStart w:id="10" w:name="_Toc203139238"/>
       <w:r>
         <w:rPr>
           <w:color w:val="auto"/>
@@ -6315,7 +6422,7 @@
           <w:szCs w:val="30"/>
         </w:rPr>
       </w:pPr>
-      <w:bookmarkStart w:id="11" w:name="_Toc203110824"/>
+      <w:bookmarkStart w:id="11" w:name="_Toc203139239"/>
       <w:r>
         <w:rPr>
           <w:color w:val="auto"/>
@@ -6349,7 +6456,7 @@
           <w:color w:val="auto"/>
         </w:rPr>
       </w:pPr>
-      <w:bookmarkStart w:id="12" w:name="_Toc203110825"/>
+      <w:bookmarkStart w:id="12" w:name="_Toc203139240"/>
       <w:r>
         <w:rPr>
           <w:color w:val="auto"/>
@@ -6556,7 +6663,7 @@
           <w:color w:val="auto"/>
         </w:rPr>
       </w:pPr>
-      <w:bookmarkStart w:id="13" w:name="_Toc203110826"/>
+      <w:bookmarkStart w:id="13" w:name="_Toc203139241"/>
       <w:r>
         <w:rPr>
           <w:color w:val="auto"/>
@@ -6805,7 +6912,7 @@
           <w:color w:val="auto"/>
         </w:rPr>
       </w:pPr>
-      <w:bookmarkStart w:id="14" w:name="_Toc203110827"/>
+      <w:bookmarkStart w:id="14" w:name="_Toc203139242"/>
       <w:r>
         <w:rPr>
           <w:color w:val="auto"/>
@@ -7142,7 +7249,7 @@
           <w:szCs w:val="30"/>
         </w:rPr>
       </w:pPr>
-      <w:bookmarkStart w:id="15" w:name="_Toc203110828"/>
+      <w:bookmarkStart w:id="15" w:name="_Toc203139243"/>
       <w:r>
         <w:rPr>
           <w:color w:val="auto"/>
@@ -7315,7 +7422,7 @@
           <w:lang w:val="en-ID"/>
         </w:rPr>
       </w:pPr>
-      <w:bookmarkStart w:id="16" w:name="_Toc203110829"/>
+      <w:bookmarkStart w:id="16" w:name="_Toc203139244"/>
       <w:r>
         <w:rPr>
           <w:color w:val="auto"/>
@@ -7568,7 +7675,7 @@
           <w:lang w:val="en-ID"/>
         </w:rPr>
       </w:pPr>
-      <w:bookmarkStart w:id="17" w:name="_Toc203110830"/>
+      <w:bookmarkStart w:id="17" w:name="_Toc203139245"/>
       <w:r>
         <w:rPr>
           <w:color w:val="auto"/>
@@ -7979,7 +8086,7 @@
           <w:lang w:val="en-ID"/>
         </w:rPr>
       </w:pPr>
-      <w:bookmarkStart w:id="18" w:name="_Toc203110831"/>
+      <w:bookmarkStart w:id="18" w:name="_Toc203139246"/>
       <w:r>
         <w:rPr>
           <w:color w:val="auto"/>
@@ -8258,7 +8365,7 @@
           <w:lang w:val="en-ID"/>
         </w:rPr>
       </w:pPr>
-      <w:bookmarkStart w:id="19" w:name="_Toc203110832"/>
+      <w:bookmarkStart w:id="19" w:name="_Toc203139247"/>
       <w:r>
         <w:rPr>
           <w:color w:val="auto"/>
@@ -8504,7 +8611,7 @@
           <w:lang w:val="en-ID"/>
         </w:rPr>
       </w:pPr>
-      <w:bookmarkStart w:id="20" w:name="_Toc203110833"/>
+      <w:bookmarkStart w:id="20" w:name="_Toc203139248"/>
       <w:r>
         <w:rPr>
           <w:color w:val="auto"/>
@@ -8950,7 +9057,7 @@
           <w:color w:val="auto"/>
         </w:rPr>
       </w:pPr>
-      <w:bookmarkStart w:id="21" w:name="_Toc203110834"/>
+      <w:bookmarkStart w:id="21" w:name="_Toc203139249"/>
       <w:r>
         <w:rPr>
           <w:color w:val="auto"/>
@@ -8973,7 +9080,7 @@
           <w:szCs w:val="30"/>
         </w:rPr>
       </w:pPr>
-      <w:bookmarkStart w:id="22" w:name="_Toc203110835"/>
+      <w:bookmarkStart w:id="22" w:name="_Toc203139250"/>
       <w:r>
         <w:rPr>
           <w:color w:val="auto"/>
@@ -9036,7 +9143,7 @@
           <w:szCs w:val="30"/>
         </w:rPr>
       </w:pPr>
-      <w:bookmarkStart w:id="23" w:name="_Toc203110836"/>
+      <w:bookmarkStart w:id="23" w:name="_Toc203139251"/>
       <w:r>
         <w:rPr>
           <w:color w:val="auto"/>
@@ -10039,11 +10146,19 @@
           <w:rFonts w:ascii="Cordia New" w:hAnsi="Cordia New" w:cs="Cordia New"/>
         </w:rPr>
       </w:pPr>
+      <w:proofErr w:type="gramStart"/>
       <w:r>
         <w:rPr>
           <w:rFonts w:ascii="Cordia New" w:hAnsi="Cordia New" w:cs="Cordia New"/>
         </w:rPr>
-        <w:t>catch(\Error $e)</w:t>
+        <w:t>catch(</w:t>
+      </w:r>
+      <w:proofErr w:type="gramEnd"/>
+      <w:r>
+        <w:rPr>
+          <w:rFonts w:ascii="Cordia New" w:hAnsi="Cordia New" w:cs="Cordia New"/>
+        </w:rPr>
+        <w:t>\Error $e)</w:t>
       </w:r>
     </w:p>
     <w:p>
@@ -10107,11 +10222,19 @@
           <w:rFonts w:ascii="Cordia New" w:hAnsi="Cordia New" w:cs="Cordia New"/>
         </w:rPr>
       </w:pPr>
+      <w:proofErr w:type="gramStart"/>
       <w:r>
         <w:rPr>
           <w:rFonts w:ascii="Cordia New" w:hAnsi="Cordia New" w:cs="Cordia New"/>
         </w:rPr>
-        <w:t>catch(Exception $e)</w:t>
+        <w:t>catch(</w:t>
+      </w:r>
+      <w:proofErr w:type="gramEnd"/>
+      <w:r>
+        <w:rPr>
+          <w:rFonts w:ascii="Cordia New" w:hAnsi="Cordia New" w:cs="Cordia New"/>
+        </w:rPr>
+        <w:t>Exception $e)</w:t>
       </w:r>
     </w:p>
     <w:p>
@@ -10310,7 +10433,7 @@
           <w:szCs w:val="30"/>
         </w:rPr>
       </w:pPr>
-      <w:bookmarkStart w:id="24" w:name="_Toc203110837"/>
+      <w:bookmarkStart w:id="24" w:name="_Toc203139252"/>
       <w:r>
         <w:rPr>
           <w:color w:val="auto"/>
@@ -10371,7 +10494,7 @@
           <w:color w:val="auto"/>
         </w:rPr>
       </w:pPr>
-      <w:bookmarkStart w:id="25" w:name="_Toc203110838"/>
+      <w:bookmarkStart w:id="25" w:name="_Toc203139253"/>
       <w:r>
         <w:rPr>
           <w:color w:val="auto"/>
@@ -11564,13 +11687,23 @@
         </w:rPr>
         <w:t xml:space="preserve"> </w:t>
       </w:r>
+      <w:proofErr w:type="gramStart"/>
       <w:r>
         <w:rPr>
           <w:rFonts w:ascii="Courier New" w:hAnsi="Courier New" w:cs="Courier New"/>
           <w:sz w:val="20"/>
           <w:szCs w:val="20"/>
         </w:rPr>
-        <w:t>phpinfo();?&gt;</w:t>
+        <w:t>phpinfo();?</w:t>
+      </w:r>
+      <w:proofErr w:type="gramEnd"/>
+      <w:r>
+        <w:rPr>
+          <w:rFonts w:ascii="Courier New" w:hAnsi="Courier New" w:cs="Courier New"/>
+          <w:sz w:val="20"/>
+          <w:szCs w:val="20"/>
+        </w:rPr>
+        <w:t>&gt;</w:t>
       </w:r>
     </w:p>
     <w:p>
@@ -11688,7 +11821,7 @@
           <w:color w:val="auto"/>
         </w:rPr>
       </w:pPr>
-      <w:bookmarkStart w:id="26" w:name="_Toc203110839"/>
+      <w:bookmarkStart w:id="26" w:name="_Toc203139254"/>
       <w:r>
         <w:rPr>
           <w:color w:val="auto"/>
@@ -13286,7 +13419,15 @@
         <w:t xml:space="preserve"> ingin melakukan pengaturan ulang lebih dari satu akun, ulangi mulai dari tanda </w:t>
       </w:r>
       <w:r>
-        <w:t>“-“.</w:t>
+        <w:t>“</w:t>
+      </w:r>
+      <w:proofErr w:type="gramStart"/>
+      <w:r>
+        <w:t>-“</w:t>
+      </w:r>
+      <w:proofErr w:type="gramEnd"/>
+      <w:r>
+        <w:t>.</w:t>
       </w:r>
     </w:p>
     <w:p>
@@ -14592,7 +14733,7 @@
           <w:color w:val="auto"/>
         </w:rPr>
       </w:pPr>
-      <w:bookmarkStart w:id="27" w:name="_Toc203110840"/>
+      <w:bookmarkStart w:id="27" w:name="_Toc203139255"/>
       <w:r>
         <w:rPr>
           <w:color w:val="auto"/>
@@ -14847,7 +14988,7 @@
           <w:color w:val="auto"/>
         </w:rPr>
       </w:pPr>
-      <w:bookmarkStart w:id="28" w:name="_Toc203110841"/>
+      <w:bookmarkStart w:id="28" w:name="_Toc203139256"/>
       <w:r>
         <w:rPr>
           <w:color w:val="auto"/>
@@ -15230,7 +15371,7 @@
           <w:color w:val="auto"/>
         </w:rPr>
       </w:pPr>
-      <w:bookmarkStart w:id="29" w:name="_Toc203110842"/>
+      <w:bookmarkStart w:id="29" w:name="_Toc203139257"/>
       <w:r>
         <w:rPr>
           <w:color w:val="auto"/>
@@ -17084,7 +17225,7 @@
           <w:color w:val="auto"/>
         </w:rPr>
       </w:pPr>
-      <w:bookmarkStart w:id="30" w:name="_Toc203110843"/>
+      <w:bookmarkStart w:id="30" w:name="_Toc203139258"/>
       <w:r>
         <w:rPr>
           <w:color w:val="auto"/>
@@ -17654,7 +17795,7 @@
           <w:color w:val="auto"/>
         </w:rPr>
       </w:pPr>
-      <w:bookmarkStart w:id="31" w:name="_Toc203110844"/>
+      <w:bookmarkStart w:id="31" w:name="_Toc203139259"/>
       <w:r>
         <w:rPr>
           <w:color w:val="auto"/>
@@ -18312,6 +18453,51 @@
     </w:p>
     <w:p>
       <w:pPr>
+        <w:ind w:left="720"/>
+      </w:pPr>
+      <w:r>
+        <w:t xml:space="preserve">Di sebelah kanan tombol Cancel, ada 2 tombol yang hanya muncul pada </w:t>
+      </w:r>
+      <w:r>
+        <w:t>saat memperbarui entitas.</w:t>
+      </w:r>
+    </w:p>
+    <w:p>
+      <w:pPr>
+        <w:pStyle w:val="ListParagraph"/>
+        <w:numPr>
+          <w:ilvl w:val="2"/>
+          <w:numId w:val="77"/>
+        </w:numPr>
+        <w:tabs>
+          <w:tab w:val="clear" w:pos="2160"/>
+          <w:tab w:val="num" w:pos="1080"/>
+        </w:tabs>
+        <w:ind w:left="1080"/>
+      </w:pPr>
+      <w:r>
+        <w:t xml:space="preserve">Desription: digunakan untuk membuat deskripsi entitas. </w:t>
+      </w:r>
+    </w:p>
+    <w:p>
+      <w:pPr>
+        <w:pStyle w:val="ListParagraph"/>
+        <w:numPr>
+          <w:ilvl w:val="2"/>
+          <w:numId w:val="77"/>
+        </w:numPr>
+        <w:tabs>
+          <w:tab w:val="clear" w:pos="2160"/>
+          <w:tab w:val="num" w:pos="1080"/>
+        </w:tabs>
+        <w:ind w:left="1080"/>
+      </w:pPr>
+      <w:r>
+        <w:t>Data: digunakan untuk melihat, menambah, mengubah atau menghapus data entitas.</w:t>
+      </w:r>
+    </w:p>
+    <w:p>
+      <w:pPr>
         <w:ind w:firstLine="720"/>
         <w:rPr>
           <w:b/>
@@ -18346,6 +18532,7 @@
         <w:ind w:left="720"/>
       </w:pPr>
       <w:r>
+        <w:lastRenderedPageBreak/>
         <w:t>Tabel editor secara default berisi beberapa kolom yang ditetapkan sebagai Reserved Colum di pengaturan aplikasi. Pengguna dapat menambahkan kolom baru pada template yang bukan merupakan reserved column.</w:t>
       </w:r>
     </w:p>
@@ -18378,7 +18565,6 @@
         </w:numPr>
       </w:pPr>
       <w:r>
-        <w:lastRenderedPageBreak/>
         <w:t>Save Template: digunakan untuk menyimpan template</w:t>
       </w:r>
     </w:p>
@@ -18503,7 +18689,7 @@
           <w:color w:val="auto"/>
         </w:rPr>
       </w:pPr>
-      <w:bookmarkStart w:id="32" w:name="_Toc203110845"/>
+      <w:bookmarkStart w:id="32" w:name="_Toc203139260"/>
       <w:r>
         <w:rPr>
           <w:color w:val="auto"/>
@@ -18597,7 +18783,7 @@
           <w:color w:val="auto"/>
         </w:rPr>
       </w:pPr>
-      <w:bookmarkStart w:id="33" w:name="_Toc203110846"/>
+      <w:bookmarkStart w:id="33" w:name="_Toc203139261"/>
       <w:r>
         <w:rPr>
           <w:color w:val="auto"/>
@@ -18691,6 +18877,7 @@
         </w:numPr>
       </w:pPr>
       <w:r>
+        <w:lastRenderedPageBreak/>
         <w:t>Opsi Validator</w:t>
       </w:r>
     </w:p>
@@ -18730,7 +18917,6 @@
         </w:numPr>
       </w:pPr>
       <w:r>
-        <w:lastRenderedPageBreak/>
         <w:t xml:space="preserve">Centang </w:t>
       </w:r>
       <w:r>
@@ -19044,7 +19230,7 @@
           <w:color w:val="auto"/>
         </w:rPr>
       </w:pPr>
-      <w:bookmarkStart w:id="34" w:name="_Toc203110847"/>
+      <w:bookmarkStart w:id="34" w:name="_Toc203139262"/>
       <w:r>
         <w:rPr>
           <w:color w:val="auto"/>
@@ -19171,6 +19357,7 @@
           <w:b/>
           <w:bCs/>
         </w:rPr>
+        <w:lastRenderedPageBreak/>
         <w:t>U</w:t>
       </w:r>
       <w:r>
@@ -19234,7 +19421,6 @@
           <w:b/>
           <w:bCs/>
         </w:rPr>
-        <w:lastRenderedPageBreak/>
         <w:t>E</w:t>
       </w:r>
       <w:r>
@@ -19656,6 +19842,7 @@
         </w:numPr>
       </w:pPr>
       <w:r>
+        <w:lastRenderedPageBreak/>
         <w:t>Pembuatan data baru saja</w:t>
       </w:r>
     </w:p>
@@ -19702,7 +19889,6 @@
           <w:iCs w:val="0"/>
           <w:color w:val="auto"/>
         </w:rPr>
-        <w:lastRenderedPageBreak/>
         <w:t>Penjelasan Kolom S</w:t>
       </w:r>
       <w:r>
@@ -20031,6 +20217,7 @@
           <w:b/>
           <w:bCs/>
         </w:rPr>
+        <w:lastRenderedPageBreak/>
         <w:t>Table Name</w:t>
       </w:r>
       <w:r>
@@ -20067,7 +20254,6 @@
           <w:b/>
           <w:bCs/>
         </w:rPr>
-        <w:lastRenderedPageBreak/>
         <w:t>Value Column</w:t>
       </w:r>
       <w:r>
@@ -20307,6 +20493,7 @@
           <w:noProof/>
           <w:lang w:val="en-ID"/>
         </w:rPr>
+        <w:lastRenderedPageBreak/>
         <w:drawing>
           <wp:inline distT="0" distB="0" distL="0" distR="0" wp14:anchorId="3DD4E024" wp14:editId="1750794E">
             <wp:extent cx="5251450" cy="1692516"/>
@@ -20372,7 +20559,6 @@
           <w:bCs/>
           <w:lang w:val="en-ID"/>
         </w:rPr>
-        <w:lastRenderedPageBreak/>
         <w:t>Bagian Sortable</w:t>
       </w:r>
     </w:p>
@@ -20576,6 +20762,7 @@
           <w:bCs/>
           <w:lang w:val="en-ID"/>
         </w:rPr>
+        <w:lastRenderedPageBreak/>
         <w:t>Value</w:t>
       </w:r>
       <w:r>
@@ -20696,7 +20883,6 @@
         <w:rPr>
           <w:lang w:val="en-ID"/>
         </w:rPr>
-        <w:lastRenderedPageBreak/>
         <w:t>Untuk mengisi formular pengelompokan dropdown, lakukan dengan cara berikut:</w:t>
       </w:r>
     </w:p>
@@ -20929,7 +21115,14 @@
         <w:rPr>
           <w:lang w:val="en-ID"/>
         </w:rPr>
-        <w:t xml:space="preserve"> ingin menggunakan properti dari entitas referensi, gunakan tanda titik sebagai pemisah antara nama properti entitas dropdown dengan nama properti entitas referensi. Hubungan entitas ini ditentukan di dalam deklarasi entitas alih-alih kunci asing di database.</w:t>
+        <w:t xml:space="preserve"> ingin menggunakan properti dari </w:t>
+      </w:r>
+      <w:r>
+        <w:rPr>
+          <w:lang w:val="en-ID"/>
+        </w:rPr>
+        <w:lastRenderedPageBreak/>
+        <w:t>entitas referensi, gunakan tanda titik sebagai pemisah antara nama properti entitas dropdown dengan nama properti entitas referensi. Hubungan entitas ini ditentukan di dalam deklarasi entitas alih-alih kunci asing di database.</w:t>
       </w:r>
     </w:p>
     <w:p>
@@ -21022,7 +21215,6 @@
         </w:rPr>
       </w:pPr>
       <w:r>
-        <w:lastRenderedPageBreak/>
         <w:t>Pengguna</w:t>
       </w:r>
       <w:r>
@@ -21876,6 +22068,7 @@
               <w:spacing w:line="276" w:lineRule="auto"/>
             </w:pPr>
             <w:r>
+              <w:lastRenderedPageBreak/>
               <w:t>datetime-local</w:t>
             </w:r>
           </w:p>
@@ -22355,7 +22548,6 @@
           <w:iCs w:val="0"/>
           <w:color w:val="auto"/>
         </w:rPr>
-        <w:lastRenderedPageBreak/>
         <w:t>Penjelasan Tentang Format Data</w:t>
       </w:r>
       <w:r>
@@ -22491,7 +22683,15 @@
     </w:p>
     <w:p>
       <w:r>
-        <w:t>Dialog terdiri dari 3 tab yaitu sebagai berikut:</w:t>
+        <w:t xml:space="preserve">Dialog terdiri dari </w:t>
+      </w:r>
+      <w:proofErr w:type="gramStart"/>
+      <w:r>
+        <w:t>3 tab</w:t>
+      </w:r>
+      <w:proofErr w:type="gramEnd"/>
+      <w:r>
+        <w:t xml:space="preserve"> yaitu sebagai berikut:</w:t>
       </w:r>
     </w:p>
     <w:p>
@@ -22546,6 +22746,7 @@
     </w:p>
     <w:p>
       <w:r>
+        <w:lastRenderedPageBreak/>
         <w:t xml:space="preserve">Tab </w:t>
       </w:r>
       <w:r>
@@ -22605,7 +22806,6 @@
         <w:rPr>
           <w:noProof/>
         </w:rPr>
-        <w:lastRenderedPageBreak/>
         <w:drawing>
           <wp:inline distT="0" distB="0" distL="0" distR="0" wp14:anchorId="0E29F042" wp14:editId="79F2CF3E">
             <wp:extent cx="4782217" cy="2753109"/>
@@ -22660,6 +22860,7 @@
       <w:r>
         <w:t xml:space="preserve"> dan </w:t>
       </w:r>
+      <w:proofErr w:type="gramStart"/>
       <w:r>
         <w:rPr>
           <w:b/>
@@ -22672,7 +22873,15 @@
           <w:b/>
           <w:bCs/>
         </w:rPr>
-        <w:t>()</w:t>
+        <w:t>(</w:t>
+      </w:r>
+      <w:proofErr w:type="gramEnd"/>
+      <w:r>
+        <w:rPr>
+          <w:b/>
+          <w:bCs/>
+        </w:rPr>
+        <w:t>)</w:t>
       </w:r>
       <w:r>
         <w:t>.</w:t>
@@ -23792,6 +24001,7 @@
           <w:numId w:val="86"/>
         </w:numPr>
       </w:pPr>
+      <w:proofErr w:type="gramStart"/>
       <w:r>
         <w:rPr>
           <w:b/>
@@ -23799,6 +24009,7 @@
         </w:rPr>
         <w:t>@Required</w:t>
       </w:r>
+      <w:proofErr w:type="gramEnd"/>
       <w:r>
         <w:t>: Memastikan nilai properti tidak null.</w:t>
       </w:r>
@@ -23810,6 +24021,7 @@
           <w:numId w:val="86"/>
         </w:numPr>
       </w:pPr>
+      <w:proofErr w:type="gramStart"/>
       <w:r>
         <w:rPr>
           <w:b/>
@@ -23817,6 +24029,7 @@
         </w:rPr>
         <w:t>@NotEmpty</w:t>
       </w:r>
+      <w:proofErr w:type="gramEnd"/>
       <w:r>
         <w:t xml:space="preserve">: Memeriksa apakah sebuah string tidak kosong ("") atau sebuah </w:t>
       </w:r>
@@ -23838,6 +24051,7 @@
           <w:numId w:val="86"/>
         </w:numPr>
       </w:pPr>
+      <w:proofErr w:type="gramStart"/>
       <w:r>
         <w:rPr>
           <w:b/>
@@ -23845,6 +24059,7 @@
         </w:rPr>
         <w:t>@NotBlank</w:t>
       </w:r>
+      <w:proofErr w:type="gramEnd"/>
       <w:r>
         <w:t>: Memvalidasi bahwa sebuah string tidak kosong dan bukan hanya karakter spasi.</w:t>
       </w:r>
@@ -23962,6 +24177,7 @@
           <w:numId w:val="87"/>
         </w:numPr>
       </w:pPr>
+      <w:proofErr w:type="gramStart"/>
       <w:r>
         <w:rPr>
           <w:b/>
@@ -23969,6 +24185,7 @@
         </w:rPr>
         <w:t>@DecimalMax</w:t>
       </w:r>
+      <w:proofErr w:type="gramEnd"/>
       <w:r>
         <w:t xml:space="preserve">: Memvalidasi properti numerik (bisa </w:t>
       </w:r>
@@ -24081,6 +24298,7 @@
           <w:numId w:val="87"/>
         </w:numPr>
       </w:pPr>
+      <w:proofErr w:type="gramStart"/>
       <w:r>
         <w:rPr>
           <w:b/>
@@ -24089,8 +24307,17 @@
         <w:lastRenderedPageBreak/>
         <w:t>@Length</w:t>
       </w:r>
-      <w:r>
-        <w:t>: Mirip dengan @Size, khusus untuk panjang string dalam rentang (</w:t>
+      <w:proofErr w:type="gramEnd"/>
+      <w:r>
+        <w:t xml:space="preserve">: Mirip </w:t>
+      </w:r>
+      <w:proofErr w:type="gramStart"/>
+      <w:r>
+        <w:t>dengan @</w:t>
+      </w:r>
+      <w:proofErr w:type="gramEnd"/>
+      <w:r>
+        <w:t>Size, khusus untuk panjang string dalam rentang (</w:t>
       </w:r>
       <w:r>
         <w:rPr>
@@ -24118,6 +24345,7 @@
           <w:numId w:val="87"/>
         </w:numPr>
       </w:pPr>
+      <w:proofErr w:type="gramStart"/>
       <w:r>
         <w:rPr>
           <w:b/>
@@ -24139,15 +24367,29 @@
         </w:rPr>
         <w:t>Length</w:t>
       </w:r>
+      <w:proofErr w:type="gramEnd"/>
       <w:r>
         <w:t xml:space="preserve">: </w:t>
       </w:r>
       <w:r>
-        <w:t xml:space="preserve">Hampir sama dengan @Length, namun hanya menentukan batas atas. Cocok untuk membatasi panjang karakter pada input dengan tipe kolom seperti VARCHAR </w:t>
+        <w:t xml:space="preserve">Hampir sama </w:t>
+      </w:r>
+      <w:proofErr w:type="gramStart"/>
+      <w:r>
+        <w:t>dengan @</w:t>
+      </w:r>
+      <w:proofErr w:type="gramEnd"/>
+      <w:r>
+        <w:t xml:space="preserve">Length, namun hanya menentukan batas atas. Cocok untuk membatasi panjang karakter pada input dengan tipe kolom seperti </w:t>
+      </w:r>
+      <w:proofErr w:type="gramStart"/>
+      <w:r>
+        <w:t xml:space="preserve">VARCHAR </w:t>
       </w:r>
       <w:r>
         <w:t xml:space="preserve"> (</w:t>
       </w:r>
+      <w:proofErr w:type="gramEnd"/>
       <w:r>
         <w:rPr>
           <w:rFonts w:ascii="Courier New" w:hAnsi="Courier New" w:cs="Courier New"/>
@@ -24181,6 +24423,7 @@
           <w:numId w:val="87"/>
         </w:numPr>
       </w:pPr>
+      <w:proofErr w:type="gramStart"/>
       <w:r>
         <w:rPr>
           <w:b/>
@@ -24188,6 +24431,7 @@
         </w:rPr>
         <w:t>@Digits</w:t>
       </w:r>
+      <w:proofErr w:type="gramEnd"/>
       <w:r>
         <w:t xml:space="preserve">: Memeriksa bahwa properti numerik memiliki paling banyak digit </w:t>
       </w:r>
@@ -24242,6 +24486,7 @@
           <w:numId w:val="88"/>
         </w:numPr>
       </w:pPr>
+      <w:proofErr w:type="gramStart"/>
       <w:r>
         <w:rPr>
           <w:b/>
@@ -24249,6 +24494,7 @@
         </w:rPr>
         <w:t>@Positive</w:t>
       </w:r>
+      <w:proofErr w:type="gramEnd"/>
       <w:r>
         <w:t>: Memastikan nilai numerik positif (&gt; 0).</w:t>
       </w:r>
@@ -24260,6 +24506,7 @@
           <w:numId w:val="88"/>
         </w:numPr>
       </w:pPr>
+      <w:proofErr w:type="gramStart"/>
       <w:r>
         <w:rPr>
           <w:b/>
@@ -24267,6 +24514,7 @@
         </w:rPr>
         <w:t>@PositiveOrZero</w:t>
       </w:r>
+      <w:proofErr w:type="gramEnd"/>
       <w:r>
         <w:t>: Memastikan nilai numerik positif atau nol (&gt;= 0).</w:t>
       </w:r>
@@ -24278,6 +24526,7 @@
           <w:numId w:val="88"/>
         </w:numPr>
       </w:pPr>
+      <w:proofErr w:type="gramStart"/>
       <w:r>
         <w:rPr>
           <w:b/>
@@ -24285,6 +24534,7 @@
         </w:rPr>
         <w:t>@Negative</w:t>
       </w:r>
+      <w:proofErr w:type="gramEnd"/>
       <w:r>
         <w:t>: Memastikan nilai numerik negatif (&lt; 0).</w:t>
       </w:r>
@@ -24296,6 +24546,7 @@
           <w:numId w:val="88"/>
         </w:numPr>
       </w:pPr>
+      <w:proofErr w:type="gramStart"/>
       <w:r>
         <w:rPr>
           <w:b/>
@@ -24303,6 +24554,7 @@
         </w:rPr>
         <w:t>@NegativeOrZero</w:t>
       </w:r>
+      <w:proofErr w:type="gramEnd"/>
       <w:r>
         <w:t>: Memastikan nilai numerik negatif atau nol (&lt;= 0).</w:t>
       </w:r>
@@ -24401,6 +24653,7 @@
           <w:numId w:val="87"/>
         </w:numPr>
       </w:pPr>
+      <w:proofErr w:type="gramStart"/>
       <w:r>
         <w:rPr>
           <w:b/>
@@ -24408,6 +24661,7 @@
         </w:rPr>
         <w:t>@DateFormat</w:t>
       </w:r>
+      <w:proofErr w:type="gramEnd"/>
       <w:r>
         <w:t>: Memastikan sebuah string cocok dengan format tanggal tertentu (</w:t>
       </w:r>
@@ -24446,6 +24700,7 @@
           <w:numId w:val="89"/>
         </w:numPr>
       </w:pPr>
+      <w:proofErr w:type="gramStart"/>
       <w:r>
         <w:rPr>
           <w:b/>
@@ -24453,6 +24708,7 @@
         </w:rPr>
         <w:t>@NoHtml</w:t>
       </w:r>
+      <w:proofErr w:type="gramEnd"/>
       <w:r>
         <w:t>: Memeriksa apakah properti string mengandung tag HTML.</w:t>
       </w:r>
@@ -24479,6 +24735,7 @@
           <w:numId w:val="90"/>
         </w:numPr>
       </w:pPr>
+      <w:proofErr w:type="gramStart"/>
       <w:r>
         <w:rPr>
           <w:b/>
@@ -24486,6 +24743,7 @@
         </w:rPr>
         <w:t>@Past</w:t>
       </w:r>
+      <w:proofErr w:type="gramEnd"/>
       <w:r>
         <w:t>: Memastikan properti DateTimeInterface mewakili tanggal/waktu di masa lalu.</w:t>
       </w:r>
@@ -24497,6 +24755,7 @@
           <w:numId w:val="90"/>
         </w:numPr>
       </w:pPr>
+      <w:proofErr w:type="gramStart"/>
       <w:r>
         <w:rPr>
           <w:b/>
@@ -24504,6 +24763,7 @@
         </w:rPr>
         <w:t>@Future</w:t>
       </w:r>
+      <w:proofErr w:type="gramEnd"/>
       <w:r>
         <w:t>: Memastikan properti DateTimeInterface mewakili tanggal/waktu di masa depan.</w:t>
       </w:r>
@@ -24515,6 +24775,7 @@
           <w:numId w:val="90"/>
         </w:numPr>
       </w:pPr>
+      <w:proofErr w:type="gramStart"/>
       <w:r>
         <w:rPr>
           <w:b/>
@@ -24523,6 +24784,7 @@
         <w:lastRenderedPageBreak/>
         <w:t>@PastOrPresent</w:t>
       </w:r>
+      <w:proofErr w:type="gramEnd"/>
       <w:r>
         <w:t>: Memastikan tanggal/waktu berada di masa lalu atau sekarang.</w:t>
       </w:r>
@@ -24534,6 +24796,7 @@
           <w:numId w:val="90"/>
         </w:numPr>
       </w:pPr>
+      <w:proofErr w:type="gramStart"/>
       <w:r>
         <w:rPr>
           <w:b/>
@@ -24541,6 +24804,7 @@
         </w:rPr>
         <w:t>@FutureOrPresent</w:t>
       </w:r>
+      <w:proofErr w:type="gramEnd"/>
       <w:r>
         <w:t>: Memastikan properti DateTimeInterface mewakili tanggal/waktu di masa depan atau sekarang.</w:t>
       </w:r>
@@ -24621,6 +24885,7 @@
           <w:numId w:val="91"/>
         </w:numPr>
       </w:pPr>
+      <w:proofErr w:type="gramStart"/>
       <w:r>
         <w:rPr>
           <w:b/>
@@ -24628,6 +24893,7 @@
         </w:rPr>
         <w:t>@AssertTrue</w:t>
       </w:r>
+      <w:proofErr w:type="gramEnd"/>
       <w:r>
         <w:t>: Memastikan nilai properti boolean adalah true.</w:t>
       </w:r>
@@ -24723,6 +24989,7 @@
           <w:numId w:val="92"/>
         </w:numPr>
       </w:pPr>
+      <w:proofErr w:type="gramStart"/>
       <w:r>
         <w:rPr>
           <w:b/>
@@ -24730,6 +24997,7 @@
         </w:rPr>
         <w:t>@AlphaNumeric</w:t>
       </w:r>
+      <w:proofErr w:type="gramEnd"/>
       <w:r>
         <w:t>: Memastikan sebuah string hanya mengandung karakter alfanumerik.</w:t>
       </w:r>
@@ -24741,6 +25009,7 @@
           <w:numId w:val="87"/>
         </w:numPr>
       </w:pPr>
+      <w:proofErr w:type="gramStart"/>
       <w:r>
         <w:rPr>
           <w:b/>
@@ -24748,6 +25017,7 @@
         </w:rPr>
         <w:t>@StartsWith</w:t>
       </w:r>
+      <w:proofErr w:type="gramEnd"/>
       <w:r>
         <w:t>: Memastikan sebuah string dimulai dengan awalan tertentu (</w:t>
       </w:r>
@@ -24777,6 +25047,7 @@
           <w:numId w:val="87"/>
         </w:numPr>
       </w:pPr>
+      <w:proofErr w:type="gramStart"/>
       <w:r>
         <w:rPr>
           <w:b/>
@@ -24784,6 +25055,7 @@
         </w:rPr>
         <w:t>@EndsWith</w:t>
       </w:r>
+      <w:proofErr w:type="gramEnd"/>
       <w:r>
         <w:t>: Memastikan sebuah string diakhiri dengan akhiran tertentu (</w:t>
       </w:r>
@@ -24813,6 +25085,7 @@
           <w:numId w:val="87"/>
         </w:numPr>
       </w:pPr>
+      <w:proofErr w:type="gramStart"/>
       <w:r>
         <w:rPr>
           <w:b/>
@@ -24820,6 +25093,7 @@
         </w:rPr>
         <w:t>@Contains</w:t>
       </w:r>
+      <w:proofErr w:type="gramEnd"/>
       <w:r>
         <w:t xml:space="preserve">: Memastikan sebuah string mengandung </w:t>
       </w:r>
@@ -24874,6 +25148,7 @@
           <w:numId w:val="93"/>
         </w:numPr>
       </w:pPr>
+      <w:proofErr w:type="gramStart"/>
       <w:r>
         <w:rPr>
           <w:b/>
@@ -24881,6 +25156,7 @@
         </w:rPr>
         <w:t>@Valid</w:t>
       </w:r>
+      <w:proofErr w:type="gramEnd"/>
       <w:r>
         <w:t xml:space="preserve">: Secara rekursif memvalidasi </w:t>
       </w:r>
@@ -24961,10 +25237,23 @@
     <w:p>
       <w:r>
         <w:lastRenderedPageBreak/>
-        <w:t>@Length(</w:t>
-      </w:r>
-      <w:r>
-        <w:t xml:space="preserve">min=3, max=100, message=”Panjang nama harus antara </w:t>
+        <w:t>@</w:t>
+      </w:r>
+      <w:proofErr w:type="gramStart"/>
+      <w:r>
+        <w:t>Length(</w:t>
+      </w:r>
+      <w:proofErr w:type="gramEnd"/>
+      <w:r>
+        <w:t>min=3, max=100, message</w:t>
+      </w:r>
+      <w:proofErr w:type="gramStart"/>
+      <w:r>
+        <w:t>=”Panjang</w:t>
+      </w:r>
+      <w:proofErr w:type="gramEnd"/>
+      <w:r>
+        <w:t xml:space="preserve"> nama harus antara </w:t>
       </w:r>
       <w:r>
         <w:t>${min} hingga ${max}</w:t>
@@ -25384,7 +25673,7 @@
           <w:color w:val="auto"/>
         </w:rPr>
       </w:pPr>
-      <w:bookmarkStart w:id="35" w:name="_Toc203110848"/>
+      <w:bookmarkStart w:id="35" w:name="_Toc203139263"/>
       <w:r>
         <w:rPr>
           <w:color w:val="auto"/>
@@ -25517,7 +25806,7 @@
           <w:color w:val="auto"/>
         </w:rPr>
       </w:pPr>
-      <w:bookmarkStart w:id="36" w:name="_Toc203110849"/>
+      <w:bookmarkStart w:id="36" w:name="_Toc203139264"/>
       <w:r>
         <w:rPr>
           <w:color w:val="auto"/>
@@ -25650,7 +25939,7 @@
           <w:color w:val="auto"/>
         </w:rPr>
       </w:pPr>
-      <w:bookmarkStart w:id="37" w:name="_Toc203110850"/>
+      <w:bookmarkStart w:id="37" w:name="_Toc203139265"/>
       <w:r>
         <w:rPr>
           <w:color w:val="auto"/>
@@ -25827,7 +26116,7 @@
           <w:color w:val="auto"/>
         </w:rPr>
       </w:pPr>
-      <w:bookmarkStart w:id="38" w:name="_Toc203110851"/>
+      <w:bookmarkStart w:id="38" w:name="_Toc203139266"/>
       <w:r>
         <w:rPr>
           <w:color w:val="auto"/>
@@ -26273,7 +26562,7 @@
           <w:color w:val="auto"/>
         </w:rPr>
       </w:pPr>
-      <w:bookmarkStart w:id="39" w:name="_Toc203110852"/>
+      <w:bookmarkStart w:id="39" w:name="_Toc203139267"/>
       <w:r>
         <w:rPr>
           <w:color w:val="auto"/>
@@ -26378,6 +26667,7 @@
       <w:r>
         <w:t xml:space="preserve">MagicAppBuilder juga akan menghasilkan file </w:t>
       </w:r>
+      <w:proofErr w:type="gramStart"/>
       <w:r>
         <w:rPr>
           <w:b/>
@@ -26385,6 +26675,7 @@
         </w:rPr>
         <w:t>manifest.json</w:t>
       </w:r>
+      <w:proofErr w:type="gramEnd"/>
       <w:r>
         <w:t xml:space="preserve"> yang berisi informasi terkait ikon aplikasi.</w:t>
       </w:r>
@@ -26443,26 +26734,25 @@
           <w:sz w:val="20"/>
           <w:szCs w:val="20"/>
         </w:rPr>
-        <w:t xml:space="preserve">    "short_name": "AppName",</w:t>
-      </w:r>
-    </w:p>
-    <w:p>
-      <w:pPr>
-        <w:keepLines/>
-        <w:spacing w:after="0" w:line="240" w:lineRule="auto"/>
+        <w:t xml:space="preserve">    "</w:t>
+      </w:r>
+      <w:proofErr w:type="gramStart"/>
+      <w:r>
         <w:rPr>
           <w:rFonts w:ascii="Courier New" w:hAnsi="Courier New" w:cs="Courier New"/>
           <w:sz w:val="20"/>
           <w:szCs w:val="20"/>
         </w:rPr>
-      </w:pPr>
+        <w:t>short</w:t>
+      </w:r>
+      <w:proofErr w:type="gramEnd"/>
       <w:r>
         <w:rPr>
           <w:rFonts w:ascii="Courier New" w:hAnsi="Courier New" w:cs="Courier New"/>
           <w:sz w:val="20"/>
           <w:szCs w:val="20"/>
         </w:rPr>
-        <w:t xml:space="preserve">    "icons": [</w:t>
+        <w:t>_name": "AppName",</w:t>
       </w:r>
     </w:p>
     <w:p>
@@ -26481,8 +26771,7 @@
           <w:sz w:val="20"/>
           <w:szCs w:val="20"/>
         </w:rPr>
-        <w:lastRenderedPageBreak/>
-        <w:t xml:space="preserve">        {</w:t>
+        <w:t xml:space="preserve">    "icons": [</w:t>
       </w:r>
     </w:p>
     <w:p>
@@ -26501,7 +26790,8 @@
           <w:sz w:val="20"/>
           <w:szCs w:val="20"/>
         </w:rPr>
-        <w:t xml:space="preserve">            "src": "apple-icon-57x57.png",</w:t>
+        <w:lastRenderedPageBreak/>
+        <w:t xml:space="preserve">        {</w:t>
       </w:r>
     </w:p>
     <w:p>
@@ -26520,7 +26810,7 @@
           <w:sz w:val="20"/>
           <w:szCs w:val="20"/>
         </w:rPr>
-        <w:t xml:space="preserve">            "sizes": "57x57",</w:t>
+        <w:t xml:space="preserve">            "src": "apple-icon-57x57.png",</w:t>
       </w:r>
     </w:p>
     <w:p>
@@ -26539,7 +26829,7 @@
           <w:sz w:val="20"/>
           <w:szCs w:val="20"/>
         </w:rPr>
-        <w:t xml:space="preserve">            "type": "image\/png"</w:t>
+        <w:t xml:space="preserve">            "sizes": "57x57",</w:t>
       </w:r>
     </w:p>
     <w:p>
@@ -26558,7 +26848,7 @@
           <w:sz w:val="20"/>
           <w:szCs w:val="20"/>
         </w:rPr>
-        <w:t xml:space="preserve">        },</w:t>
+        <w:t xml:space="preserve">            "type": "image\/png"</w:t>
       </w:r>
     </w:p>
     <w:p>
@@ -26577,7 +26867,7 @@
           <w:sz w:val="20"/>
           <w:szCs w:val="20"/>
         </w:rPr>
-        <w:t xml:space="preserve">        {</w:t>
+        <w:t xml:space="preserve">        },</w:t>
       </w:r>
     </w:p>
     <w:p>
@@ -26596,7 +26886,7 @@
           <w:sz w:val="20"/>
           <w:szCs w:val="20"/>
         </w:rPr>
-        <w:t xml:space="preserve">            "src": "apple-icon-60x60.png",</w:t>
+        <w:t xml:space="preserve">        {</w:t>
       </w:r>
     </w:p>
     <w:p>
@@ -26615,7 +26905,7 @@
           <w:sz w:val="20"/>
           <w:szCs w:val="20"/>
         </w:rPr>
-        <w:t xml:space="preserve">            "sizes": "60x60",</w:t>
+        <w:t xml:space="preserve">            "src": "apple-icon-60x60.png",</w:t>
       </w:r>
     </w:p>
     <w:p>
@@ -26634,7 +26924,7 @@
           <w:sz w:val="20"/>
           <w:szCs w:val="20"/>
         </w:rPr>
-        <w:t xml:space="preserve">            "type": "image\/png"</w:t>
+        <w:t xml:space="preserve">            "sizes": "60x60",</w:t>
       </w:r>
     </w:p>
     <w:p>
@@ -26653,7 +26943,7 @@
           <w:sz w:val="20"/>
           <w:szCs w:val="20"/>
         </w:rPr>
-        <w:t xml:space="preserve">        },</w:t>
+        <w:t xml:space="preserve">            "type": "image\/png"</w:t>
       </w:r>
     </w:p>
     <w:p>
@@ -26672,7 +26962,7 @@
           <w:sz w:val="20"/>
           <w:szCs w:val="20"/>
         </w:rPr>
-        <w:t xml:space="preserve">        {</w:t>
+        <w:t xml:space="preserve">        },</w:t>
       </w:r>
     </w:p>
     <w:p>
@@ -26691,7 +26981,7 @@
           <w:sz w:val="20"/>
           <w:szCs w:val="20"/>
         </w:rPr>
-        <w:t xml:space="preserve">            "src": "android-icon-192x192.png",</w:t>
+        <w:t xml:space="preserve">        {</w:t>
       </w:r>
     </w:p>
     <w:p>
@@ -26710,7 +27000,7 @@
           <w:sz w:val="20"/>
           <w:szCs w:val="20"/>
         </w:rPr>
-        <w:t xml:space="preserve">            "sizes": "192x192",</w:t>
+        <w:t xml:space="preserve">            "src": "android-icon-192x192.png",</w:t>
       </w:r>
     </w:p>
     <w:p>
@@ -26729,7 +27019,7 @@
           <w:sz w:val="20"/>
           <w:szCs w:val="20"/>
         </w:rPr>
-        <w:t xml:space="preserve">            "type": "image\/png"</w:t>
+        <w:t xml:space="preserve">            "sizes": "192x192",</w:t>
       </w:r>
     </w:p>
     <w:p>
@@ -26748,7 +27038,7 @@
           <w:sz w:val="20"/>
           <w:szCs w:val="20"/>
         </w:rPr>
-        <w:t xml:space="preserve">        }</w:t>
+        <w:t xml:space="preserve">            "type": "image\/png"</w:t>
       </w:r>
     </w:p>
     <w:p>
@@ -26767,7 +27057,7 @@
           <w:sz w:val="20"/>
           <w:szCs w:val="20"/>
         </w:rPr>
-        <w:t xml:space="preserve">    ],</w:t>
+        <w:t xml:space="preserve">        }</w:t>
       </w:r>
     </w:p>
     <w:p>
@@ -26786,7 +27076,7 @@
           <w:sz w:val="20"/>
           <w:szCs w:val="20"/>
         </w:rPr>
-        <w:t xml:space="preserve">    "start_url": "\/",</w:t>
+        <w:t xml:space="preserve">    ],</w:t>
       </w:r>
     </w:p>
     <w:p>
@@ -26805,30 +27095,30 @@
           <w:sz w:val="20"/>
           <w:szCs w:val="20"/>
         </w:rPr>
-        <w:t xml:space="preserve">    "display": "standalone"</w:t>
-      </w:r>
-    </w:p>
-    <w:p>
-      <w:pPr>
-        <w:keepLines/>
-        <w:spacing w:after="0" w:line="240" w:lineRule="auto"/>
+        <w:t xml:space="preserve">    "</w:t>
+      </w:r>
+      <w:proofErr w:type="gramStart"/>
+      <w:r>
         <w:rPr>
           <w:rFonts w:ascii="Courier New" w:hAnsi="Courier New" w:cs="Courier New"/>
           <w:sz w:val="20"/>
           <w:szCs w:val="20"/>
         </w:rPr>
-      </w:pPr>
+        <w:t>start</w:t>
+      </w:r>
+      <w:proofErr w:type="gramEnd"/>
       <w:r>
         <w:rPr>
           <w:rFonts w:ascii="Courier New" w:hAnsi="Courier New" w:cs="Courier New"/>
           <w:sz w:val="20"/>
           <w:szCs w:val="20"/>
         </w:rPr>
-        <w:t>}</w:t>
-      </w:r>
-    </w:p>
-    <w:p>
-      <w:pPr>
+        <w:t>_url": "\/",</w:t>
+      </w:r>
+    </w:p>
+    <w:p>
+      <w:pPr>
+        <w:keepLines/>
         <w:spacing w:after="0" w:line="240" w:lineRule="auto"/>
         <w:rPr>
           <w:rFonts w:ascii="Courier New" w:hAnsi="Courier New" w:cs="Courier New"/>
@@ -26836,6 +27126,43 @@
           <w:szCs w:val="20"/>
         </w:rPr>
       </w:pPr>
+      <w:r>
+        <w:rPr>
+          <w:rFonts w:ascii="Courier New" w:hAnsi="Courier New" w:cs="Courier New"/>
+          <w:sz w:val="20"/>
+          <w:szCs w:val="20"/>
+        </w:rPr>
+        <w:t xml:space="preserve">    "display": "standalone"</w:t>
+      </w:r>
+    </w:p>
+    <w:p>
+      <w:pPr>
+        <w:keepLines/>
+        <w:spacing w:after="0" w:line="240" w:lineRule="auto"/>
+        <w:rPr>
+          <w:rFonts w:ascii="Courier New" w:hAnsi="Courier New" w:cs="Courier New"/>
+          <w:sz w:val="20"/>
+          <w:szCs w:val="20"/>
+        </w:rPr>
+      </w:pPr>
+      <w:r>
+        <w:rPr>
+          <w:rFonts w:ascii="Courier New" w:hAnsi="Courier New" w:cs="Courier New"/>
+          <w:sz w:val="20"/>
+          <w:szCs w:val="20"/>
+        </w:rPr>
+        <w:t>}</w:t>
+      </w:r>
+    </w:p>
+    <w:p>
+      <w:pPr>
+        <w:spacing w:after="0" w:line="240" w:lineRule="auto"/>
+        <w:rPr>
+          <w:rFonts w:ascii="Courier New" w:hAnsi="Courier New" w:cs="Courier New"/>
+          <w:sz w:val="20"/>
+          <w:szCs w:val="20"/>
+        </w:rPr>
+      </w:pPr>
     </w:p>
     <w:p>
       <w:pPr>
@@ -26849,7 +27176,7 @@
           <w:color w:val="auto"/>
         </w:rPr>
       </w:pPr>
-      <w:bookmarkStart w:id="40" w:name="_Toc203110853"/>
+      <w:bookmarkStart w:id="40" w:name="_Toc203139268"/>
       <w:r>
         <w:rPr>
           <w:color w:val="auto"/>
@@ -26952,7 +27279,7 @@
           <w:color w:val="auto"/>
         </w:rPr>
       </w:pPr>
-      <w:bookmarkStart w:id="41" w:name="_Toc203110854"/>
+      <w:bookmarkStart w:id="41" w:name="_Toc203139269"/>
       <w:r>
         <w:rPr>
           <w:color w:val="auto"/>
@@ -27197,7 +27524,7 @@
           <w:szCs w:val="30"/>
         </w:rPr>
       </w:pPr>
-      <w:bookmarkStart w:id="42" w:name="_Toc203110855"/>
+      <w:bookmarkStart w:id="42" w:name="_Toc203139270"/>
       <w:r>
         <w:rPr>
           <w:color w:val="auto"/>
@@ -27221,7 +27548,7 @@
           <w:color w:val="auto"/>
         </w:rPr>
       </w:pPr>
-      <w:bookmarkStart w:id="43" w:name="_Toc203110856"/>
+      <w:bookmarkStart w:id="43" w:name="_Toc203139271"/>
       <w:r>
         <w:rPr>
           <w:color w:val="auto"/>
@@ -27317,7 +27644,15 @@
         <w:t>Sebagai contoh: di tabel</w:t>
       </w:r>
       <w:r>
-        <w:t xml:space="preserve"> customer terdapat address dengan tipe VARCHAR(250). A</w:t>
+        <w:t xml:space="preserve"> customer terdapat address dengan tipe </w:t>
+      </w:r>
+      <w:proofErr w:type="gramStart"/>
+      <w:r>
+        <w:t>VARCHAR(</w:t>
+      </w:r>
+      <w:proofErr w:type="gramEnd"/>
+      <w:r>
+        <w:t>250). A</w:t>
       </w:r>
       <w:r>
         <w:t xml:space="preserve">rtinya panjang maksimum teks yang dapat dimasukkan adalah 250 karakter. </w:t>
@@ -27329,7 +27664,15 @@
         <w:t>olo</w:t>
       </w:r>
       <w:r>
-        <w:t xml:space="preserve">m ini tidak boleh diubah menjadi VARCHAR(200) misalnya. Atau tipe data yang sebelumnya </w:t>
+        <w:t xml:space="preserve">m ini tidak boleh diubah menjadi </w:t>
+      </w:r>
+      <w:proofErr w:type="gramStart"/>
+      <w:r>
+        <w:t>VARCHAR(</w:t>
+      </w:r>
+      <w:proofErr w:type="gramEnd"/>
+      <w:r>
+        <w:t xml:space="preserve">200) misalnya. Atau tipe data yang sebelumnya </w:t>
       </w:r>
       <w:r>
         <w:t>string diubah menjadi tipe data numerik.</w:t>
@@ -27347,7 +27690,7 @@
           <w:color w:val="auto"/>
         </w:rPr>
       </w:pPr>
-      <w:bookmarkStart w:id="44" w:name="_Toc203110857"/>
+      <w:bookmarkStart w:id="44" w:name="_Toc203139272"/>
       <w:r>
         <w:rPr>
           <w:color w:val="auto"/>
@@ -27487,7 +27830,7 @@
           <w:color w:val="auto"/>
         </w:rPr>
       </w:pPr>
-      <w:bookmarkStart w:id="45" w:name="_Toc203110858"/>
+      <w:bookmarkStart w:id="45" w:name="_Toc203139273"/>
       <w:r>
         <w:rPr>
           <w:color w:val="auto"/>
@@ -27575,7 +27918,7 @@
           <w:color w:val="auto"/>
         </w:rPr>
       </w:pPr>
-      <w:bookmarkStart w:id="46" w:name="_Toc203110859"/>
+      <w:bookmarkStart w:id="46" w:name="_Toc203139274"/>
       <w:r>
         <w:rPr>
           <w:color w:val="auto"/>
@@ -27605,7 +27948,7 @@
           <w:color w:val="auto"/>
         </w:rPr>
       </w:pPr>
-      <w:bookmarkStart w:id="47" w:name="_Toc203110860"/>
+      <w:bookmarkStart w:id="47" w:name="_Toc203139275"/>
       <w:r>
         <w:rPr>
           <w:color w:val="auto"/>
@@ -27648,7 +27991,7 @@
           <w:color w:val="auto"/>
         </w:rPr>
       </w:pPr>
-      <w:bookmarkStart w:id="48" w:name="_Toc203110861"/>
+      <w:bookmarkStart w:id="48" w:name="_Toc203139276"/>
       <w:r>
         <w:rPr>
           <w:color w:val="auto"/>
@@ -27878,7 +28221,7 @@
 </file>
 
 <file path=word/endnotes.xml><?xml version="1.0" encoding="utf-8"?>
-<w:endnotes xmlns:wpc="http://schemas.microsoft.com/office/word/2010/wordprocessingCanvas" xmlns:cx="http://schemas.microsoft.com/office/drawing/2014/chartex" xmlns:cx1="http://schemas.microsoft.com/office/drawing/2015/9/8/chartex" xmlns:cx2="http://schemas.microsoft.com/office/drawing/2015/10/21/chartex" xmlns:cx3="http://schemas.microsoft.com/office/drawing/2016/5/9/chartex" xmlns:cx4="http://schemas.microsoft.com/office/drawing/2016/5/10/chartex" xmlns:cx5="http://schemas.microsoft.com/office/drawing/2016/5/11/chartex" xmlns:cx6="http://schemas.microsoft.com/office/drawing/2016/5/12/chartex" xmlns:cx7="http://schemas.microsoft.com/office/drawing/2016/5/13/chartex" xmlns:cx8="http://schemas.microsoft.com/office/drawing/2016/5/14/chartex" xmlns:mc="http://schemas.openxmlformats.org/markup-compatibility/2006" xmlns:aink="http://schemas.microsoft.com/office/drawing/2016/ink" xmlns:am3d="http://schemas.microsoft.com/office/drawing/2017/model3d" xmlns:o="urn:schemas-microsoft-com:office:office" xmlns:oel="http://schemas.microsoft.com/office/2019/extlst" xmlns:r="http://schemas.openxmlformats.org/officeDocument/2006/relationships" xmlns:m="http://schemas.openxmlformats.org/officeDocument/2006/math" xmlns:v="urn:schemas-microsoft-com:vml" xmlns:wp14="http://schemas.microsoft.com/office/word/2010/wordprocessingDrawing" xmlns:wp="http://schemas.openxmlformats.org/drawingml/2006/wordprocessingDrawing" xmlns:w10="urn:schemas-microsoft-com:office:word" xmlns:w="http://schemas.openxmlformats.org/wordprocessingml/2006/main" xmlns:w14="http://schemas.microsoft.com/office/word/2010/wordml" xmlns:w15="http://schemas.microsoft.com/office/word/2012/wordml" xmlns:w16cex="http://schemas.microsoft.com/office/word/2018/wordml/cex" xmlns:w16cid="http://schemas.microsoft.com/office/word/2016/wordml/cid" xmlns:w16="http://schemas.microsoft.com/office/word/2018/wordml" xmlns:w16sdtdh="http://schemas.microsoft.com/office/word/2020/wordml/sdtdatahash" xmlns:w16se="http://schemas.microsoft.com/office/word/2015/wordml/symex" xmlns:wpg="http://schemas.microsoft.com/office/word/2010/wordprocessingGroup" xmlns:wpi="http://schemas.microsoft.com/office/word/2010/wordprocessingInk" xmlns:wne="http://schemas.microsoft.com/office/word/2006/wordml" xmlns:wps="http://schemas.microsoft.com/office/word/2010/wordprocessingShape" mc:Ignorable="w14 w15 w16se w16cid w16 w16cex w16sdtdh wp14">
+<w:endnotes xmlns:wpc="http://schemas.microsoft.com/office/word/2010/wordprocessingCanvas" xmlns:cx="http://schemas.microsoft.com/office/drawing/2014/chartex" xmlns:cx1="http://schemas.microsoft.com/office/drawing/2015/9/8/chartex" xmlns:cx2="http://schemas.microsoft.com/office/drawing/2015/10/21/chartex" xmlns:cx3="http://schemas.microsoft.com/office/drawing/2016/5/9/chartex" xmlns:cx4="http://schemas.microsoft.com/office/drawing/2016/5/10/chartex" xmlns:cx5="http://schemas.microsoft.com/office/drawing/2016/5/11/chartex" xmlns:cx6="http://schemas.microsoft.com/office/drawing/2016/5/12/chartex" xmlns:cx7="http://schemas.microsoft.com/office/drawing/2016/5/13/chartex" xmlns:cx8="http://schemas.microsoft.com/office/drawing/2016/5/14/chartex" xmlns:mc="http://schemas.openxmlformats.org/markup-compatibility/2006" xmlns:aink="http://schemas.microsoft.com/office/drawing/2016/ink" xmlns:am3d="http://schemas.microsoft.com/office/drawing/2017/model3d" xmlns:o="urn:schemas-microsoft-com:office:office" xmlns:oel="http://schemas.microsoft.com/office/2019/extlst" xmlns:r="http://schemas.openxmlformats.org/officeDocument/2006/relationships" xmlns:m="http://schemas.openxmlformats.org/officeDocument/2006/math" xmlns:v="urn:schemas-microsoft-com:vml" xmlns:wp14="http://schemas.microsoft.com/office/word/2010/wordprocessingDrawing" xmlns:wp="http://schemas.openxmlformats.org/drawingml/2006/wordprocessingDrawing" xmlns:w10="urn:schemas-microsoft-com:office:word" xmlns:w="http://schemas.openxmlformats.org/wordprocessingml/2006/main" xmlns:w14="http://schemas.microsoft.com/office/word/2010/wordml" xmlns:w15="http://schemas.microsoft.com/office/word/2012/wordml" xmlns:w16cex="http://schemas.microsoft.com/office/word/2018/wordml/cex" xmlns:w16cid="http://schemas.microsoft.com/office/word/2016/wordml/cid" xmlns:w16="http://schemas.microsoft.com/office/word/2018/wordml" xmlns:w16du="http://schemas.microsoft.com/office/word/2023/wordml/word16du" xmlns:w16sdtdh="http://schemas.microsoft.com/office/word/2020/wordml/sdtdatahash" xmlns:w16sdtfl="http://schemas.microsoft.com/office/word/2024/wordml/sdtformatlock" xmlns:w16se="http://schemas.microsoft.com/office/word/2015/wordml/symex" xmlns:wpg="http://schemas.microsoft.com/office/word/2010/wordprocessingGroup" xmlns:wpi="http://schemas.microsoft.com/office/word/2010/wordprocessingInk" xmlns:wne="http://schemas.microsoft.com/office/word/2006/wordml" xmlns:wps="http://schemas.microsoft.com/office/word/2010/wordprocessingShape" mc:Ignorable="w14 w15 w16se w16cid w16 w16cex w16sdtdh w16sdtfl w16du wp14">
   <w:endnote w:type="separator" w:id="-1">
     <w:p>
       <w:pPr>
@@ -27903,7 +28246,7 @@
 </file>
 
 <file path=word/footer1.xml><?xml version="1.0" encoding="utf-8"?>
-<w:ftr xmlns:wpc="http://schemas.microsoft.com/office/word/2010/wordprocessingCanvas" xmlns:cx="http://schemas.microsoft.com/office/drawing/2014/chartex" xmlns:cx1="http://schemas.microsoft.com/office/drawing/2015/9/8/chartex" xmlns:cx2="http://schemas.microsoft.com/office/drawing/2015/10/21/chartex" xmlns:cx3="http://schemas.microsoft.com/office/drawing/2016/5/9/chartex" xmlns:cx4="http://schemas.microsoft.com/office/drawing/2016/5/10/chartex" xmlns:cx5="http://schemas.microsoft.com/office/drawing/2016/5/11/chartex" xmlns:cx6="http://schemas.microsoft.com/office/drawing/2016/5/12/chartex" xmlns:cx7="http://schemas.microsoft.com/office/drawing/2016/5/13/chartex" xmlns:cx8="http://schemas.microsoft.com/office/drawing/2016/5/14/chartex" xmlns:mc="http://schemas.openxmlformats.org/markup-compatibility/2006" xmlns:aink="http://schemas.microsoft.com/office/drawing/2016/ink" xmlns:am3d="http://schemas.microsoft.com/office/drawing/2017/model3d" xmlns:o="urn:schemas-microsoft-com:office:office" xmlns:oel="http://schemas.microsoft.com/office/2019/extlst" xmlns:r="http://schemas.openxmlformats.org/officeDocument/2006/relationships" xmlns:m="http://schemas.openxmlformats.org/officeDocument/2006/math" xmlns:v="urn:schemas-microsoft-com:vml" xmlns:wp14="http://schemas.microsoft.com/office/word/2010/wordprocessingDrawing" xmlns:wp="http://schemas.openxmlformats.org/drawingml/2006/wordprocessingDrawing" xmlns:w10="urn:schemas-microsoft-com:office:word" xmlns:w="http://schemas.openxmlformats.org/wordprocessingml/2006/main" xmlns:w14="http://schemas.microsoft.com/office/word/2010/wordml" xmlns:w15="http://schemas.microsoft.com/office/word/2012/wordml" xmlns:w16cex="http://schemas.microsoft.com/office/word/2018/wordml/cex" xmlns:w16cid="http://schemas.microsoft.com/office/word/2016/wordml/cid" xmlns:w16="http://schemas.microsoft.com/office/word/2018/wordml" xmlns:w16sdtdh="http://schemas.microsoft.com/office/word/2020/wordml/sdtdatahash" xmlns:w16se="http://schemas.microsoft.com/office/word/2015/wordml/symex" xmlns:wpg="http://schemas.microsoft.com/office/word/2010/wordprocessingGroup" xmlns:wpi="http://schemas.microsoft.com/office/word/2010/wordprocessingInk" xmlns:wne="http://schemas.microsoft.com/office/word/2006/wordml" xmlns:wps="http://schemas.microsoft.com/office/word/2010/wordprocessingShape" mc:Ignorable="w14 w15 w16se w16cid w16 w16cex w16sdtdh wp14">
+<w:ftr xmlns:wpc="http://schemas.microsoft.com/office/word/2010/wordprocessingCanvas" xmlns:cx="http://schemas.microsoft.com/office/drawing/2014/chartex" xmlns:cx1="http://schemas.microsoft.com/office/drawing/2015/9/8/chartex" xmlns:cx2="http://schemas.microsoft.com/office/drawing/2015/10/21/chartex" xmlns:cx3="http://schemas.microsoft.com/office/drawing/2016/5/9/chartex" xmlns:cx4="http://schemas.microsoft.com/office/drawing/2016/5/10/chartex" xmlns:cx5="http://schemas.microsoft.com/office/drawing/2016/5/11/chartex" xmlns:cx6="http://schemas.microsoft.com/office/drawing/2016/5/12/chartex" xmlns:cx7="http://schemas.microsoft.com/office/drawing/2016/5/13/chartex" xmlns:cx8="http://schemas.microsoft.com/office/drawing/2016/5/14/chartex" xmlns:mc="http://schemas.openxmlformats.org/markup-compatibility/2006" xmlns:aink="http://schemas.microsoft.com/office/drawing/2016/ink" xmlns:am3d="http://schemas.microsoft.com/office/drawing/2017/model3d" xmlns:o="urn:schemas-microsoft-com:office:office" xmlns:oel="http://schemas.microsoft.com/office/2019/extlst" xmlns:r="http://schemas.openxmlformats.org/officeDocument/2006/relationships" xmlns:m="http://schemas.openxmlformats.org/officeDocument/2006/math" xmlns:v="urn:schemas-microsoft-com:vml" xmlns:wp14="http://schemas.microsoft.com/office/word/2010/wordprocessingDrawing" xmlns:wp="http://schemas.openxmlformats.org/drawingml/2006/wordprocessingDrawing" xmlns:w10="urn:schemas-microsoft-com:office:word" xmlns:w="http://schemas.openxmlformats.org/wordprocessingml/2006/main" xmlns:w14="http://schemas.microsoft.com/office/word/2010/wordml" xmlns:w15="http://schemas.microsoft.com/office/word/2012/wordml" xmlns:w16cex="http://schemas.microsoft.com/office/word/2018/wordml/cex" xmlns:w16cid="http://schemas.microsoft.com/office/word/2016/wordml/cid" xmlns:w16="http://schemas.microsoft.com/office/word/2018/wordml" xmlns:w16du="http://schemas.microsoft.com/office/word/2023/wordml/word16du" xmlns:w16sdtdh="http://schemas.microsoft.com/office/word/2020/wordml/sdtdatahash" xmlns:w16sdtfl="http://schemas.microsoft.com/office/word/2024/wordml/sdtformatlock" xmlns:w16se="http://schemas.microsoft.com/office/word/2015/wordml/symex" xmlns:wpg="http://schemas.microsoft.com/office/word/2010/wordprocessingGroup" xmlns:wpi="http://schemas.microsoft.com/office/word/2010/wordprocessingInk" xmlns:wne="http://schemas.microsoft.com/office/word/2006/wordml" xmlns:wps="http://schemas.microsoft.com/office/word/2010/wordprocessingShape" mc:Ignorable="w14 w15 w16se w16cid w16 w16cex w16sdtdh w16sdtfl w16du wp14">
   <w:sdt>
     <w:sdtPr>
       <w:id w:val="1569922835"/>
@@ -27956,7 +28299,7 @@
 </file>
 
 <file path=word/footnotes.xml><?xml version="1.0" encoding="utf-8"?>
-<w:footnotes xmlns:wpc="http://schemas.microsoft.com/office/word/2010/wordprocessingCanvas" xmlns:cx="http://schemas.microsoft.com/office/drawing/2014/chartex" xmlns:cx1="http://schemas.microsoft.com/office/drawing/2015/9/8/chartex" xmlns:cx2="http://schemas.microsoft.com/office/drawing/2015/10/21/chartex" xmlns:cx3="http://schemas.microsoft.com/office/drawing/2016/5/9/chartex" xmlns:cx4="http://schemas.microsoft.com/office/drawing/2016/5/10/chartex" xmlns:cx5="http://schemas.microsoft.com/office/drawing/2016/5/11/chartex" xmlns:cx6="http://schemas.microsoft.com/office/drawing/2016/5/12/chartex" xmlns:cx7="http://schemas.microsoft.com/office/drawing/2016/5/13/chartex" xmlns:cx8="http://schemas.microsoft.com/office/drawing/2016/5/14/chartex" xmlns:mc="http://schemas.openxmlformats.org/markup-compatibility/2006" xmlns:aink="http://schemas.microsoft.com/office/drawing/2016/ink" xmlns:am3d="http://schemas.microsoft.com/office/drawing/2017/model3d" xmlns:o="urn:schemas-microsoft-com:office:office" xmlns:oel="http://schemas.microsoft.com/office/2019/extlst" xmlns:r="http://schemas.openxmlformats.org/officeDocument/2006/relationships" xmlns:m="http://schemas.openxmlformats.org/officeDocument/2006/math" xmlns:v="urn:schemas-microsoft-com:vml" xmlns:wp14="http://schemas.microsoft.com/office/word/2010/wordprocessingDrawing" xmlns:wp="http://schemas.openxmlformats.org/drawingml/2006/wordprocessingDrawing" xmlns:w10="urn:schemas-microsoft-com:office:word" xmlns:w="http://schemas.openxmlformats.org/wordprocessingml/2006/main" xmlns:w14="http://schemas.microsoft.com/office/word/2010/wordml" xmlns:w15="http://schemas.microsoft.com/office/word/2012/wordml" xmlns:w16cex="http://schemas.microsoft.com/office/word/2018/wordml/cex" xmlns:w16cid="http://schemas.microsoft.com/office/word/2016/wordml/cid" xmlns:w16="http://schemas.microsoft.com/office/word/2018/wordml" xmlns:w16sdtdh="http://schemas.microsoft.com/office/word/2020/wordml/sdtdatahash" xmlns:w16se="http://schemas.microsoft.com/office/word/2015/wordml/symex" xmlns:wpg="http://schemas.microsoft.com/office/word/2010/wordprocessingGroup" xmlns:wpi="http://schemas.microsoft.com/office/word/2010/wordprocessingInk" xmlns:wne="http://schemas.microsoft.com/office/word/2006/wordml" xmlns:wps="http://schemas.microsoft.com/office/word/2010/wordprocessingShape" mc:Ignorable="w14 w15 w16se w16cid w16 w16cex w16sdtdh wp14">
+<w:footnotes xmlns:wpc="http://schemas.microsoft.com/office/word/2010/wordprocessingCanvas" xmlns:cx="http://schemas.microsoft.com/office/drawing/2014/chartex" xmlns:cx1="http://schemas.microsoft.com/office/drawing/2015/9/8/chartex" xmlns:cx2="http://schemas.microsoft.com/office/drawing/2015/10/21/chartex" xmlns:cx3="http://schemas.microsoft.com/office/drawing/2016/5/9/chartex" xmlns:cx4="http://schemas.microsoft.com/office/drawing/2016/5/10/chartex" xmlns:cx5="http://schemas.microsoft.com/office/drawing/2016/5/11/chartex" xmlns:cx6="http://schemas.microsoft.com/office/drawing/2016/5/12/chartex" xmlns:cx7="http://schemas.microsoft.com/office/drawing/2016/5/13/chartex" xmlns:cx8="http://schemas.microsoft.com/office/drawing/2016/5/14/chartex" xmlns:mc="http://schemas.openxmlformats.org/markup-compatibility/2006" xmlns:aink="http://schemas.microsoft.com/office/drawing/2016/ink" xmlns:am3d="http://schemas.microsoft.com/office/drawing/2017/model3d" xmlns:o="urn:schemas-microsoft-com:office:office" xmlns:oel="http://schemas.microsoft.com/office/2019/extlst" xmlns:r="http://schemas.openxmlformats.org/officeDocument/2006/relationships" xmlns:m="http://schemas.openxmlformats.org/officeDocument/2006/math" xmlns:v="urn:schemas-microsoft-com:vml" xmlns:wp14="http://schemas.microsoft.com/office/word/2010/wordprocessingDrawing" xmlns:wp="http://schemas.openxmlformats.org/drawingml/2006/wordprocessingDrawing" xmlns:w10="urn:schemas-microsoft-com:office:word" xmlns:w="http://schemas.openxmlformats.org/wordprocessingml/2006/main" xmlns:w14="http://schemas.microsoft.com/office/word/2010/wordml" xmlns:w15="http://schemas.microsoft.com/office/word/2012/wordml" xmlns:w16cex="http://schemas.microsoft.com/office/word/2018/wordml/cex" xmlns:w16cid="http://schemas.microsoft.com/office/word/2016/wordml/cid" xmlns:w16="http://schemas.microsoft.com/office/word/2018/wordml" xmlns:w16du="http://schemas.microsoft.com/office/word/2023/wordml/word16du" xmlns:w16sdtdh="http://schemas.microsoft.com/office/word/2020/wordml/sdtdatahash" xmlns:w16sdtfl="http://schemas.microsoft.com/office/word/2024/wordml/sdtformatlock" xmlns:w16se="http://schemas.microsoft.com/office/word/2015/wordml/symex" xmlns:wpg="http://schemas.microsoft.com/office/word/2010/wordprocessingGroup" xmlns:wpi="http://schemas.microsoft.com/office/word/2010/wordprocessingInk" xmlns:wne="http://schemas.microsoft.com/office/word/2006/wordml" xmlns:wps="http://schemas.microsoft.com/office/word/2010/wordprocessingShape" mc:Ignorable="w14 w15 w16se w16cid w16 w16cex w16sdtdh w16sdtfl w16du wp14">
   <w:footnote w:type="separator" w:id="-1">
     <w:p>
       <w:pPr>
@@ -27981,7 +28324,7 @@
 </file>
 
 <file path=word/numbering.xml><?xml version="1.0" encoding="utf-8"?>
-<w:numbering xmlns:wpc="http://schemas.microsoft.com/office/word/2010/wordprocessingCanvas" xmlns:cx="http://schemas.microsoft.com/office/drawing/2014/chartex" xmlns:cx1="http://schemas.microsoft.com/office/drawing/2015/9/8/chartex" xmlns:cx2="http://schemas.microsoft.com/office/drawing/2015/10/21/chartex" xmlns:cx3="http://schemas.microsoft.com/office/drawing/2016/5/9/chartex" xmlns:cx4="http://schemas.microsoft.com/office/drawing/2016/5/10/chartex" xmlns:cx5="http://schemas.microsoft.com/office/drawing/2016/5/11/chartex" xmlns:cx6="http://schemas.microsoft.com/office/drawing/2016/5/12/chartex" xmlns:cx7="http://schemas.microsoft.com/office/drawing/2016/5/13/chartex" xmlns:cx8="http://schemas.microsoft.com/office/drawing/2016/5/14/chartex" xmlns:mc="http://schemas.openxmlformats.org/markup-compatibility/2006" xmlns:aink="http://schemas.microsoft.com/office/drawing/2016/ink" xmlns:am3d="http://schemas.microsoft.com/office/drawing/2017/model3d" xmlns:o="urn:schemas-microsoft-com:office:office" xmlns:oel="http://schemas.microsoft.com/office/2019/extlst" xmlns:r="http://schemas.openxmlformats.org/officeDocument/2006/relationships" xmlns:m="http://schemas.openxmlformats.org/officeDocument/2006/math" xmlns:v="urn:schemas-microsoft-com:vml" xmlns:wp14="http://schemas.microsoft.com/office/word/2010/wordprocessingDrawing" xmlns:wp="http://schemas.openxmlformats.org/drawingml/2006/wordprocessingDrawing" xmlns:w10="urn:schemas-microsoft-com:office:word" xmlns:w="http://schemas.openxmlformats.org/wordprocessingml/2006/main" xmlns:w14="http://schemas.microsoft.com/office/word/2010/wordml" xmlns:w15="http://schemas.microsoft.com/office/word/2012/wordml" xmlns:w16cex="http://schemas.microsoft.com/office/word/2018/wordml/cex" xmlns:w16cid="http://schemas.microsoft.com/office/word/2016/wordml/cid" xmlns:w16="http://schemas.microsoft.com/office/word/2018/wordml" xmlns:w16sdtdh="http://schemas.microsoft.com/office/word/2020/wordml/sdtdatahash" xmlns:w16se="http://schemas.microsoft.com/office/word/2015/wordml/symex" xmlns:wpg="http://schemas.microsoft.com/office/word/2010/wordprocessingGroup" xmlns:wpi="http://schemas.microsoft.com/office/word/2010/wordprocessingInk" xmlns:wne="http://schemas.microsoft.com/office/word/2006/wordml" xmlns:wps="http://schemas.microsoft.com/office/word/2010/wordprocessingShape" mc:Ignorable="w14 w15 w16se w16cid w16 w16cex w16sdtdh wp14">
+<w:numbering xmlns:wpc="http://schemas.microsoft.com/office/word/2010/wordprocessingCanvas" xmlns:cx="http://schemas.microsoft.com/office/drawing/2014/chartex" xmlns:cx1="http://schemas.microsoft.com/office/drawing/2015/9/8/chartex" xmlns:cx2="http://schemas.microsoft.com/office/drawing/2015/10/21/chartex" xmlns:cx3="http://schemas.microsoft.com/office/drawing/2016/5/9/chartex" xmlns:cx4="http://schemas.microsoft.com/office/drawing/2016/5/10/chartex" xmlns:cx5="http://schemas.microsoft.com/office/drawing/2016/5/11/chartex" xmlns:cx6="http://schemas.microsoft.com/office/drawing/2016/5/12/chartex" xmlns:cx7="http://schemas.microsoft.com/office/drawing/2016/5/13/chartex" xmlns:cx8="http://schemas.microsoft.com/office/drawing/2016/5/14/chartex" xmlns:mc="http://schemas.openxmlformats.org/markup-compatibility/2006" xmlns:aink="http://schemas.microsoft.com/office/drawing/2016/ink" xmlns:am3d="http://schemas.microsoft.com/office/drawing/2017/model3d" xmlns:o="urn:schemas-microsoft-com:office:office" xmlns:oel="http://schemas.microsoft.com/office/2019/extlst" xmlns:r="http://schemas.openxmlformats.org/officeDocument/2006/relationships" xmlns:m="http://schemas.openxmlformats.org/officeDocument/2006/math" xmlns:v="urn:schemas-microsoft-com:vml" xmlns:wp14="http://schemas.microsoft.com/office/word/2010/wordprocessingDrawing" xmlns:wp="http://schemas.openxmlformats.org/drawingml/2006/wordprocessingDrawing" xmlns:w10="urn:schemas-microsoft-com:office:word" xmlns:w="http://schemas.openxmlformats.org/wordprocessingml/2006/main" xmlns:w14="http://schemas.microsoft.com/office/word/2010/wordml" xmlns:w15="http://schemas.microsoft.com/office/word/2012/wordml" xmlns:w16cex="http://schemas.microsoft.com/office/word/2018/wordml/cex" xmlns:w16cid="http://schemas.microsoft.com/office/word/2016/wordml/cid" xmlns:w16="http://schemas.microsoft.com/office/word/2018/wordml" xmlns:w16du="http://schemas.microsoft.com/office/word/2023/wordml/word16du" xmlns:w16sdtdh="http://schemas.microsoft.com/office/word/2020/wordml/sdtdatahash" xmlns:w16sdtfl="http://schemas.microsoft.com/office/word/2024/wordml/sdtformatlock" xmlns:w16se="http://schemas.microsoft.com/office/word/2015/wordml/symex" xmlns:wpg="http://schemas.microsoft.com/office/word/2010/wordprocessingGroup" xmlns:wpi="http://schemas.microsoft.com/office/word/2010/wordprocessingInk" xmlns:wne="http://schemas.microsoft.com/office/word/2006/wordml" xmlns:wps="http://schemas.microsoft.com/office/word/2010/wordprocessingShape" mc:Ignorable="w14 w15 w16se w16cid w16 w16cex w16sdtdh w16sdtfl w16du wp14">
   <w:abstractNum w:abstractNumId="0" w15:restartNumberingAfterBreak="0">
     <w:nsid w:val="01013915"/>
     <w:multiLevelType w:val="multilevel"/>
@@ -41474,7 +41817,7 @@
 </file>
 
 <file path=word/styles.xml><?xml version="1.0" encoding="utf-8"?>
-<w:styles xmlns:mc="http://schemas.openxmlformats.org/markup-compatibility/2006" xmlns:r="http://schemas.openxmlformats.org/officeDocument/2006/relationships" xmlns:w="http://schemas.openxmlformats.org/wordprocessingml/2006/main" xmlns:w14="http://schemas.microsoft.com/office/word/2010/wordml" xmlns:w15="http://schemas.microsoft.com/office/word/2012/wordml" xmlns:w16cex="http://schemas.microsoft.com/office/word/2018/wordml/cex" xmlns:w16cid="http://schemas.microsoft.com/office/word/2016/wordml/cid" xmlns:w16="http://schemas.microsoft.com/office/word/2018/wordml" xmlns:w16sdtdh="http://schemas.microsoft.com/office/word/2020/wordml/sdtdatahash" xmlns:w16se="http://schemas.microsoft.com/office/word/2015/wordml/symex" mc:Ignorable="w14 w15 w16se w16cid w16 w16cex w16sdtdh">
+<w:styles xmlns:mc="http://schemas.openxmlformats.org/markup-compatibility/2006" xmlns:r="http://schemas.openxmlformats.org/officeDocument/2006/relationships" xmlns:w="http://schemas.openxmlformats.org/wordprocessingml/2006/main" xmlns:w14="http://schemas.microsoft.com/office/word/2010/wordml" xmlns:w15="http://schemas.microsoft.com/office/word/2012/wordml" xmlns:w16cex="http://schemas.microsoft.com/office/word/2018/wordml/cex" xmlns:w16cid="http://schemas.microsoft.com/office/word/2016/wordml/cid" xmlns:w16="http://schemas.microsoft.com/office/word/2018/wordml" xmlns:w16du="http://schemas.microsoft.com/office/word/2023/wordml/word16du" xmlns:w16sdtdh="http://schemas.microsoft.com/office/word/2020/wordml/sdtdatahash" xmlns:w16sdtfl="http://schemas.microsoft.com/office/word/2024/wordml/sdtformatlock" xmlns:w16se="http://schemas.microsoft.com/office/word/2015/wordml/symex" mc:Ignorable="w14 w15 w16se w16cid w16 w16cex w16sdtdh w16sdtfl w16du">
   <w:docDefaults>
     <w:rPrDefault>
       <w:rPr>
@@ -42530,7 +42873,7 @@
 </file>
 
 <file path=word/glossary/document.xml><?xml version="1.0" encoding="utf-8"?>
-<w:glossaryDocument xmlns:wpc="http://schemas.microsoft.com/office/word/2010/wordprocessingCanvas" xmlns:cx="http://schemas.microsoft.com/office/drawing/2014/chartex" xmlns:cx1="http://schemas.microsoft.com/office/drawing/2015/9/8/chartex" xmlns:cx2="http://schemas.microsoft.com/office/drawing/2015/10/21/chartex" xmlns:cx3="http://schemas.microsoft.com/office/drawing/2016/5/9/chartex" xmlns:cx4="http://schemas.microsoft.com/office/drawing/2016/5/10/chartex" xmlns:cx5="http://schemas.microsoft.com/office/drawing/2016/5/11/chartex" xmlns:cx6="http://schemas.microsoft.com/office/drawing/2016/5/12/chartex" xmlns:cx7="http://schemas.microsoft.com/office/drawing/2016/5/13/chartex" xmlns:cx8="http://schemas.microsoft.com/office/drawing/2016/5/14/chartex" xmlns:mc="http://schemas.openxmlformats.org/markup-compatibility/2006" xmlns:aink="http://schemas.microsoft.com/office/drawing/2016/ink" xmlns:am3d="http://schemas.microsoft.com/office/drawing/2017/model3d" xmlns:o="urn:schemas-microsoft-com:office:office" xmlns:oel="http://schemas.microsoft.com/office/2019/extlst" xmlns:r="http://schemas.openxmlformats.org/officeDocument/2006/relationships" xmlns:m="http://schemas.openxmlformats.org/officeDocument/2006/math" xmlns:v="urn:schemas-microsoft-com:vml" xmlns:wp14="http://schemas.microsoft.com/office/word/2010/wordprocessingDrawing" xmlns:wp="http://schemas.openxmlformats.org/drawingml/2006/wordprocessingDrawing" xmlns:w10="urn:schemas-microsoft-com:office:word" xmlns:w="http://schemas.openxmlformats.org/wordprocessingml/2006/main" xmlns:w14="http://schemas.microsoft.com/office/word/2010/wordml" xmlns:w15="http://schemas.microsoft.com/office/word/2012/wordml" xmlns:w16cex="http://schemas.microsoft.com/office/word/2018/wordml/cex" xmlns:w16cid="http://schemas.microsoft.com/office/word/2016/wordml/cid" xmlns:w16="http://schemas.microsoft.com/office/word/2018/wordml" xmlns:w16sdtdh="http://schemas.microsoft.com/office/word/2020/wordml/sdtdatahash" xmlns:w16se="http://schemas.microsoft.com/office/word/2015/wordml/symex" xmlns:wpg="http://schemas.microsoft.com/office/word/2010/wordprocessingGroup" xmlns:wpi="http://schemas.microsoft.com/office/word/2010/wordprocessingInk" xmlns:wne="http://schemas.microsoft.com/office/word/2006/wordml" xmlns:wps="http://schemas.microsoft.com/office/word/2010/wordprocessingShape" mc:Ignorable="w14 w15 w16se w16cid w16 w16cex w16sdtdh wp14">
+<w:glossaryDocument xmlns:wpc="http://schemas.microsoft.com/office/word/2010/wordprocessingCanvas" xmlns:cx="http://schemas.microsoft.com/office/drawing/2014/chartex" xmlns:cx1="http://schemas.microsoft.com/office/drawing/2015/9/8/chartex" xmlns:cx2="http://schemas.microsoft.com/office/drawing/2015/10/21/chartex" xmlns:cx3="http://schemas.microsoft.com/office/drawing/2016/5/9/chartex" xmlns:cx4="http://schemas.microsoft.com/office/drawing/2016/5/10/chartex" xmlns:cx5="http://schemas.microsoft.com/office/drawing/2016/5/11/chartex" xmlns:cx6="http://schemas.microsoft.com/office/drawing/2016/5/12/chartex" xmlns:cx7="http://schemas.microsoft.com/office/drawing/2016/5/13/chartex" xmlns:cx8="http://schemas.microsoft.com/office/drawing/2016/5/14/chartex" xmlns:mc="http://schemas.openxmlformats.org/markup-compatibility/2006" xmlns:aink="http://schemas.microsoft.com/office/drawing/2016/ink" xmlns:am3d="http://schemas.microsoft.com/office/drawing/2017/model3d" xmlns:o="urn:schemas-microsoft-com:office:office" xmlns:oel="http://schemas.microsoft.com/office/2019/extlst" xmlns:r="http://schemas.openxmlformats.org/officeDocument/2006/relationships" xmlns:m="http://schemas.openxmlformats.org/officeDocument/2006/math" xmlns:v="urn:schemas-microsoft-com:vml" xmlns:wp14="http://schemas.microsoft.com/office/word/2010/wordprocessingDrawing" xmlns:wp="http://schemas.openxmlformats.org/drawingml/2006/wordprocessingDrawing" xmlns:w10="urn:schemas-microsoft-com:office:word" xmlns:w="http://schemas.openxmlformats.org/wordprocessingml/2006/main" xmlns:w14="http://schemas.microsoft.com/office/word/2010/wordml" xmlns:w15="http://schemas.microsoft.com/office/word/2012/wordml" xmlns:w16cex="http://schemas.microsoft.com/office/word/2018/wordml/cex" xmlns:w16cid="http://schemas.microsoft.com/office/word/2016/wordml/cid" xmlns:w16="http://schemas.microsoft.com/office/word/2018/wordml" xmlns:w16du="http://schemas.microsoft.com/office/word/2023/wordml/word16du" xmlns:w16sdtdh="http://schemas.microsoft.com/office/word/2020/wordml/sdtdatahash" xmlns:w16sdtfl="http://schemas.microsoft.com/office/word/2024/wordml/sdtformatlock" xmlns:w16se="http://schemas.microsoft.com/office/word/2015/wordml/symex" xmlns:wpg="http://schemas.microsoft.com/office/word/2010/wordprocessingGroup" xmlns:wpi="http://schemas.microsoft.com/office/word/2010/wordprocessingInk" xmlns:wne="http://schemas.microsoft.com/office/word/2006/wordml" xmlns:wps="http://schemas.microsoft.com/office/word/2010/wordprocessingShape" mc:Ignorable="w14 w15 w16se w16cid w16 w16cex w16sdtdh w16sdtfl w16du wp14">
   <w:docParts>
     <w:docPart>
       <w:docPartPr>
@@ -42603,7 +42946,7 @@
 </file>
 
 <file path=word/glossary/fontTable.xml><?xml version="1.0" encoding="utf-8"?>
-<w:fonts xmlns:mc="http://schemas.openxmlformats.org/markup-compatibility/2006" xmlns:r="http://schemas.openxmlformats.org/officeDocument/2006/relationships" xmlns:w="http://schemas.openxmlformats.org/wordprocessingml/2006/main" xmlns:w14="http://schemas.microsoft.com/office/word/2010/wordml" xmlns:w15="http://schemas.microsoft.com/office/word/2012/wordml" xmlns:w16cex="http://schemas.microsoft.com/office/word/2018/wordml/cex" xmlns:w16cid="http://schemas.microsoft.com/office/word/2016/wordml/cid" xmlns:w16="http://schemas.microsoft.com/office/word/2018/wordml" xmlns:w16sdtdh="http://schemas.microsoft.com/office/word/2020/wordml/sdtdatahash" xmlns:w16se="http://schemas.microsoft.com/office/word/2015/wordml/symex" mc:Ignorable="w14 w15 w16se w16cid w16 w16cex w16sdtdh">
+<w:fonts xmlns:mc="http://schemas.openxmlformats.org/markup-compatibility/2006" xmlns:r="http://schemas.openxmlformats.org/officeDocument/2006/relationships" xmlns:w="http://schemas.openxmlformats.org/wordprocessingml/2006/main" xmlns:w14="http://schemas.microsoft.com/office/word/2010/wordml" xmlns:w15="http://schemas.microsoft.com/office/word/2012/wordml" xmlns:w16cex="http://schemas.microsoft.com/office/word/2018/wordml/cex" xmlns:w16cid="http://schemas.microsoft.com/office/word/2016/wordml/cid" xmlns:w16="http://schemas.microsoft.com/office/word/2018/wordml" xmlns:w16du="http://schemas.microsoft.com/office/word/2023/wordml/word16du" xmlns:w16sdtdh="http://schemas.microsoft.com/office/word/2020/wordml/sdtdatahash" xmlns:w16sdtfl="http://schemas.microsoft.com/office/word/2024/wordml/sdtformatlock" xmlns:w16se="http://schemas.microsoft.com/office/word/2015/wordml/symex" mc:Ignorable="w14 w15 w16se w16cid w16 w16cex w16sdtdh w16sdtfl w16du">
   <w:font w:name="Symbol">
     <w:panose1 w:val="05050102010706020507"/>
     <w:charset w:val="02"/>
@@ -42662,7 +43005,7 @@
 </file>
 
 <file path=word/glossary/settings.xml><?xml version="1.0" encoding="utf-8"?>
-<w:settings xmlns:mc="http://schemas.openxmlformats.org/markup-compatibility/2006" xmlns:o="urn:schemas-microsoft-com:office:office" xmlns:r="http://schemas.openxmlformats.org/officeDocument/2006/relationships" xmlns:m="http://schemas.openxmlformats.org/officeDocument/2006/math" xmlns:v="urn:schemas-microsoft-com:vml" xmlns:w10="urn:schemas-microsoft-com:office:word" xmlns:w="http://schemas.openxmlformats.org/wordprocessingml/2006/main" xmlns:w14="http://schemas.microsoft.com/office/word/2010/wordml" xmlns:w15="http://schemas.microsoft.com/office/word/2012/wordml" xmlns:w16cex="http://schemas.microsoft.com/office/word/2018/wordml/cex" xmlns:w16cid="http://schemas.microsoft.com/office/word/2016/wordml/cid" xmlns:w16="http://schemas.microsoft.com/office/word/2018/wordml" xmlns:w16sdtdh="http://schemas.microsoft.com/office/word/2020/wordml/sdtdatahash" xmlns:w16se="http://schemas.microsoft.com/office/word/2015/wordml/symex" xmlns:sl="http://schemas.openxmlformats.org/schemaLibrary/2006/main" mc:Ignorable="w14 w15 w16se w16cid w16 w16cex w16sdtdh">
+<w:settings xmlns:mc="http://schemas.openxmlformats.org/markup-compatibility/2006" xmlns:o="urn:schemas-microsoft-com:office:office" xmlns:r="http://schemas.openxmlformats.org/officeDocument/2006/relationships" xmlns:m="http://schemas.openxmlformats.org/officeDocument/2006/math" xmlns:v="urn:schemas-microsoft-com:vml" xmlns:w10="urn:schemas-microsoft-com:office:word" xmlns:w="http://schemas.openxmlformats.org/wordprocessingml/2006/main" xmlns:w14="http://schemas.microsoft.com/office/word/2010/wordml" xmlns:w15="http://schemas.microsoft.com/office/word/2012/wordml" xmlns:w16cex="http://schemas.microsoft.com/office/word/2018/wordml/cex" xmlns:w16cid="http://schemas.microsoft.com/office/word/2016/wordml/cid" xmlns:w16="http://schemas.microsoft.com/office/word/2018/wordml" xmlns:w16du="http://schemas.microsoft.com/office/word/2023/wordml/word16du" xmlns:w16sdtdh="http://schemas.microsoft.com/office/word/2020/wordml/sdtdatahash" xmlns:w16sdtfl="http://schemas.microsoft.com/office/word/2024/wordml/sdtformatlock" xmlns:w16se="http://schemas.microsoft.com/office/word/2015/wordml/symex" xmlns:sl="http://schemas.openxmlformats.org/schemaLibrary/2006/main" mc:Ignorable="w14 w15 w16se w16cid w16 w16cex w16sdtdh w16sdtfl w16du">
   <w:view w:val="normal"/>
   <w:defaultTabStop w:val="720"/>
   <w:characterSpacingControl w:val="doNotCompress"/>
@@ -42677,6 +43020,7 @@
   </w:compat>
   <w:rsids>
     <w:rsidRoot w:val="00370391"/>
+    <w:rsid w:val="00012966"/>
     <w:rsid w:val="000A3825"/>
     <w:rsid w:val="000B7034"/>
     <w:rsid w:val="000C53BB"/>
@@ -42745,6 +43089,7 @@
     <w:rsid w:val="00D97872"/>
     <w:rsid w:val="00DC105C"/>
     <w:rsid w:val="00DE2179"/>
+    <w:rsid w:val="00DF7C4E"/>
     <w:rsid w:val="00E121A6"/>
     <w:rsid w:val="00E60007"/>
     <w:rsid w:val="00EC109A"/>
@@ -42774,14 +43119,14 @@
   </m:mathPr>
   <w:themeFontLang w:val="en-US"/>
   <w:clrSchemeMapping w:bg1="light1" w:t1="dark1" w:bg2="light2" w:t2="dark2" w:accent1="accent1" w:accent2="accent2" w:accent3="accent3" w:accent4="accent4" w:accent5="accent5" w:accent6="accent6" w:hyperlink="hyperlink" w:followedHyperlink="followedHyperlink"/>
-  <w:decimalSymbol w:val="."/>
-  <w:listSeparator w:val=","/>
+  <w:decimalSymbol w:val=","/>
+  <w:listSeparator w:val=";"/>
   <w15:chartTrackingRefBased/>
 </w:settings>
 </file>
 
 <file path=word/glossary/styles.xml><?xml version="1.0" encoding="utf-8"?>
-<w:styles xmlns:mc="http://schemas.openxmlformats.org/markup-compatibility/2006" xmlns:r="http://schemas.openxmlformats.org/officeDocument/2006/relationships" xmlns:w="http://schemas.openxmlformats.org/wordprocessingml/2006/main" xmlns:w14="http://schemas.microsoft.com/office/word/2010/wordml" xmlns:w15="http://schemas.microsoft.com/office/word/2012/wordml" xmlns:w16cex="http://schemas.microsoft.com/office/word/2018/wordml/cex" xmlns:w16cid="http://schemas.microsoft.com/office/word/2016/wordml/cid" xmlns:w16="http://schemas.microsoft.com/office/word/2018/wordml" xmlns:w16sdtdh="http://schemas.microsoft.com/office/word/2020/wordml/sdtdatahash" xmlns:w16se="http://schemas.microsoft.com/office/word/2015/wordml/symex" mc:Ignorable="w14 w15 w16se w16cid w16 w16cex w16sdtdh">
+<w:styles xmlns:mc="http://schemas.openxmlformats.org/markup-compatibility/2006" xmlns:r="http://schemas.openxmlformats.org/officeDocument/2006/relationships" xmlns:w="http://schemas.openxmlformats.org/wordprocessingml/2006/main" xmlns:w14="http://schemas.microsoft.com/office/word/2010/wordml" xmlns:w15="http://schemas.microsoft.com/office/word/2012/wordml" xmlns:w16cex="http://schemas.microsoft.com/office/word/2018/wordml/cex" xmlns:w16cid="http://schemas.microsoft.com/office/word/2016/wordml/cid" xmlns:w16="http://schemas.microsoft.com/office/word/2018/wordml" xmlns:w16du="http://schemas.microsoft.com/office/word/2023/wordml/word16du" xmlns:w16sdtdh="http://schemas.microsoft.com/office/word/2020/wordml/sdtdatahash" xmlns:w16sdtfl="http://schemas.microsoft.com/office/word/2024/wordml/sdtformatlock" xmlns:w16se="http://schemas.microsoft.com/office/word/2015/wordml/symex" mc:Ignorable="w14 w15 w16se w16cid w16 w16cex w16sdtdh w16sdtfl w16du">
   <w:docDefaults>
     <w:rPrDefault>
       <w:rPr>
@@ -43220,7 +43565,7 @@
 </file>
 
 <file path=word/glossary/webSettings.xml><?xml version="1.0" encoding="utf-8"?>
-<w:webSettings xmlns:mc="http://schemas.openxmlformats.org/markup-compatibility/2006" xmlns:r="http://schemas.openxmlformats.org/officeDocument/2006/relationships" xmlns:w="http://schemas.openxmlformats.org/wordprocessingml/2006/main" xmlns:w14="http://schemas.microsoft.com/office/word/2010/wordml" xmlns:w15="http://schemas.microsoft.com/office/word/2012/wordml" xmlns:w16cex="http://schemas.microsoft.com/office/word/2018/wordml/cex" xmlns:w16cid="http://schemas.microsoft.com/office/word/2016/wordml/cid" xmlns:w16="http://schemas.microsoft.com/office/word/2018/wordml" xmlns:w16sdtdh="http://schemas.microsoft.com/office/word/2020/wordml/sdtdatahash" xmlns:w16se="http://schemas.microsoft.com/office/word/2015/wordml/symex" mc:Ignorable="w14 w15 w16se w16cid w16 w16cex w16sdtdh">
+<w:webSettings xmlns:mc="http://schemas.openxmlformats.org/markup-compatibility/2006" xmlns:r="http://schemas.openxmlformats.org/officeDocument/2006/relationships" xmlns:w="http://schemas.openxmlformats.org/wordprocessingml/2006/main" xmlns:w14="http://schemas.microsoft.com/office/word/2010/wordml" xmlns:w15="http://schemas.microsoft.com/office/word/2012/wordml" xmlns:w16cex="http://schemas.microsoft.com/office/word/2018/wordml/cex" xmlns:w16cid="http://schemas.microsoft.com/office/word/2016/wordml/cid" xmlns:w16="http://schemas.microsoft.com/office/word/2018/wordml" xmlns:w16du="http://schemas.microsoft.com/office/word/2023/wordml/word16du" xmlns:w16sdtdh="http://schemas.microsoft.com/office/word/2020/wordml/sdtdatahash" xmlns:w16sdtfl="http://schemas.microsoft.com/office/word/2024/wordml/sdtformatlock" xmlns:w16se="http://schemas.microsoft.com/office/word/2015/wordml/symex" mc:Ignorable="w14 w15 w16se w16cid w16 w16cex w16sdtdh w16sdtfl w16du">
   <w:optimizeForBrowser/>
   <w:allowPNG/>
 </w:webSettings>
@@ -43677,7 +44022,12 @@
 </file>
 
 <file path=customXml/item3.xml><?xml version="1.0" encoding="utf-8"?>
-<b:Sources xmlns:b="http://schemas.openxmlformats.org/officeDocument/2006/bibliography" xmlns="http://schemas.openxmlformats.org/officeDocument/2006/bibliography" SelectedStyle="\APASixthEditionOfficeOnline.xsl" StyleName="APA" Version="6"/>
+<?mso-contentType ?>
+<FormTemplates xmlns="http://schemas.microsoft.com/sharepoint/v3/contenttype/forms">
+  <Display>DocumentLibraryForm</Display>
+  <Edit>DocumentLibraryForm</Edit>
+  <New>DocumentLibraryForm</New>
+</FormTemplates>
 </file>
 
 <file path=customXml/item4.xml><?xml version="1.0" encoding="utf-8"?>
@@ -43687,12 +44037,7 @@
 </file>
 
 <file path=customXml/item5.xml><?xml version="1.0" encoding="utf-8"?>
-<?mso-contentType ?>
-<FormTemplates xmlns="http://schemas.microsoft.com/sharepoint/v3/contenttype/forms">
-  <Display>DocumentLibraryForm</Display>
-  <Edit>DocumentLibraryForm</Edit>
-  <New>DocumentLibraryForm</New>
-</FormTemplates>
+<b:Sources xmlns:b="http://schemas.openxmlformats.org/officeDocument/2006/bibliography" xmlns="http://schemas.openxmlformats.org/officeDocument/2006/bibliography" SelectedStyle="\APASixthEditionOfficeOnline.xsl" StyleName="APA" Version="6"/>
 </file>
 
 <file path=customXml/itemProps1.xml><?xml version="1.0" encoding="utf-8"?>
@@ -43722,9 +44067,9 @@
 </file>
 
 <file path=customXml/itemProps3.xml><?xml version="1.0" encoding="utf-8"?>
-<ds:datastoreItem xmlns:ds="http://schemas.openxmlformats.org/officeDocument/2006/customXml" ds:itemID="{B1C12203-43A6-477E-8C1E-68E31005A338}">
+<ds:datastoreItem xmlns:ds="http://schemas.openxmlformats.org/officeDocument/2006/customXml" ds:itemID="{DE7C3837-D30F-4C6E-A905-13F5B7FD328D}">
   <ds:schemaRefs>
-    <ds:schemaRef ds:uri="http://schemas.openxmlformats.org/officeDocument/2006/bibliography"/>
+    <ds:schemaRef ds:uri="http://schemas.microsoft.com/sharepoint/v3/contenttype/forms"/>
   </ds:schemaRefs>
 </ds:datastoreItem>
 </file>
@@ -43739,9 +44084,9 @@
 </file>
 
 <file path=customXml/itemProps5.xml><?xml version="1.0" encoding="utf-8"?>
-<ds:datastoreItem xmlns:ds="http://schemas.openxmlformats.org/officeDocument/2006/customXml" ds:itemID="{DE7C3837-D30F-4C6E-A905-13F5B7FD328D}">
+<ds:datastoreItem xmlns:ds="http://schemas.openxmlformats.org/officeDocument/2006/customXml" ds:itemID="{B1C12203-43A6-477E-8C1E-68E31005A338}">
   <ds:schemaRefs>
-    <ds:schemaRef ds:uri="http://schemas.microsoft.com/sharepoint/v3/contenttype/forms"/>
+    <ds:schemaRef ds:uri="http://schemas.openxmlformats.org/officeDocument/2006/bibliography"/>
   </ds:schemaRefs>
 </ds:datastoreItem>
 </file>
</xml_diff>

<commit_message>
New feature: Data Restoration Feature
</commit_message>
<xml_diff>
--- a/MagicAppBuilder.docx
+++ b/MagicAppBuilder.docx
@@ -666,7 +666,7 @@
           <w:color w:val="auto"/>
         </w:rPr>
       </w:pPr>
-      <w:bookmarkStart w:id="0" w:name="_Toc203139228"/>
+      <w:bookmarkStart w:id="0" w:name="_Toc203252443"/>
       <w:r>
         <w:rPr>
           <w:color w:val="auto"/>
@@ -834,7 +834,7 @@
           <w:color w:val="auto"/>
         </w:rPr>
       </w:pPr>
-      <w:bookmarkStart w:id="1" w:name="_Toc203139229"/>
+      <w:bookmarkStart w:id="1" w:name="_Toc203252444"/>
       <w:r>
         <w:rPr>
           <w:color w:val="auto"/>
@@ -853,7 +853,6 @@
         <w:rPr>
           <w:rFonts w:eastAsiaTheme="minorEastAsia"/>
           <w:noProof/>
-          <w:lang w:val="en-ID" w:eastAsia="en-ID"/>
         </w:rPr>
       </w:pPr>
       <w:r>
@@ -865,7 +864,7 @@
       <w:r>
         <w:fldChar w:fldCharType="separate"/>
       </w:r>
-      <w:hyperlink w:anchor="_Toc203139228" w:history="1">
+      <w:hyperlink w:anchor="_Toc203252443" w:history="1">
         <w:r>
           <w:rPr>
             <w:rStyle w:val="Hyperlink"/>
@@ -892,7 +891,7 @@
             <w:noProof/>
             <w:webHidden/>
           </w:rPr>
-          <w:instrText xml:space="preserve"> PAGEREF _Toc203139228 \h </w:instrText>
+          <w:instrText xml:space="preserve"> PAGEREF _Toc203252443 \h </w:instrText>
         </w:r>
         <w:r>
           <w:rPr>
@@ -932,10 +931,9 @@
         <w:rPr>
           <w:rFonts w:eastAsiaTheme="minorEastAsia"/>
           <w:noProof/>
-          <w:lang w:val="en-ID" w:eastAsia="en-ID"/>
-        </w:rPr>
-      </w:pPr>
-      <w:hyperlink w:anchor="_Toc203139229" w:history="1">
+        </w:rPr>
+      </w:pPr>
+      <w:hyperlink w:anchor="_Toc203252444" w:history="1">
         <w:r>
           <w:rPr>
             <w:rStyle w:val="Hyperlink"/>
@@ -962,7 +960,7 @@
             <w:noProof/>
             <w:webHidden/>
           </w:rPr>
-          <w:instrText xml:space="preserve"> PAGEREF _Toc203139229 \h </w:instrText>
+          <w:instrText xml:space="preserve"> PAGEREF _Toc203252444 \h </w:instrText>
         </w:r>
         <w:r>
           <w:rPr>
@@ -1002,10 +1000,9 @@
         <w:rPr>
           <w:rFonts w:eastAsiaTheme="minorEastAsia"/>
           <w:noProof/>
-          <w:lang w:val="en-ID" w:eastAsia="en-ID"/>
-        </w:rPr>
-      </w:pPr>
-      <w:hyperlink w:anchor="_Toc203139230" w:history="1">
+        </w:rPr>
+      </w:pPr>
+      <w:hyperlink w:anchor="_Toc203252445" w:history="1">
         <w:r>
           <w:rPr>
             <w:rStyle w:val="Hyperlink"/>
@@ -1032,7 +1029,7 @@
             <w:noProof/>
             <w:webHidden/>
           </w:rPr>
-          <w:instrText xml:space="preserve"> PAGEREF _Toc203139230 \h </w:instrText>
+          <w:instrText xml:space="preserve"> PAGEREF _Toc203252445 \h </w:instrText>
         </w:r>
         <w:r>
           <w:rPr>
@@ -1073,10 +1070,9 @@
         <w:rPr>
           <w:rFonts w:eastAsiaTheme="minorEastAsia"/>
           <w:noProof/>
-          <w:lang w:val="en-ID" w:eastAsia="en-ID"/>
-        </w:rPr>
-      </w:pPr>
-      <w:hyperlink w:anchor="_Toc203139231" w:history="1">
+        </w:rPr>
+      </w:pPr>
+      <w:hyperlink w:anchor="_Toc203252446" w:history="1">
         <w:r>
           <w:rPr>
             <w:rStyle w:val="Hyperlink"/>
@@ -1088,7 +1084,6 @@
           <w:rPr>
             <w:rFonts w:eastAsiaTheme="minorEastAsia"/>
             <w:noProof/>
-            <w:lang w:val="en-ID" w:eastAsia="en-ID"/>
           </w:rPr>
           <w:tab/>
         </w:r>
@@ -1127,7 +1122,7 @@
             <w:noProof/>
             <w:webHidden/>
           </w:rPr>
-          <w:instrText xml:space="preserve"> PAGEREF _Toc203139231 \h </w:instrText>
+          <w:instrText xml:space="preserve"> PAGEREF _Toc203252446 \h </w:instrText>
         </w:r>
         <w:r>
           <w:rPr>
@@ -1168,10 +1163,9 @@
         <w:rPr>
           <w:rFonts w:eastAsiaTheme="minorEastAsia"/>
           <w:noProof/>
-          <w:lang w:val="en-ID" w:eastAsia="en-ID"/>
-        </w:rPr>
-      </w:pPr>
-      <w:hyperlink w:anchor="_Toc203139232" w:history="1">
+        </w:rPr>
+      </w:pPr>
+      <w:hyperlink w:anchor="_Toc203252447" w:history="1">
         <w:r>
           <w:rPr>
             <w:rStyle w:val="Hyperlink"/>
@@ -1183,7 +1177,6 @@
           <w:rPr>
             <w:rFonts w:eastAsiaTheme="minorEastAsia"/>
             <w:noProof/>
-            <w:lang w:val="en-ID" w:eastAsia="en-ID"/>
           </w:rPr>
           <w:tab/>
         </w:r>
@@ -1222,7 +1215,7 @@
             <w:noProof/>
             <w:webHidden/>
           </w:rPr>
-          <w:instrText xml:space="preserve"> PAGEREF _Toc203139232 \h </w:instrText>
+          <w:instrText xml:space="preserve"> PAGEREF _Toc203252447 \h </w:instrText>
         </w:r>
         <w:r>
           <w:rPr>
@@ -1263,10 +1256,9 @@
         <w:rPr>
           <w:rFonts w:eastAsiaTheme="minorEastAsia"/>
           <w:noProof/>
-          <w:lang w:val="en-ID" w:eastAsia="en-ID"/>
-        </w:rPr>
-      </w:pPr>
-      <w:hyperlink w:anchor="_Toc203139233" w:history="1">
+        </w:rPr>
+      </w:pPr>
+      <w:hyperlink w:anchor="_Toc203252448" w:history="1">
         <w:r>
           <w:rPr>
             <w:rStyle w:val="Hyperlink"/>
@@ -1278,7 +1270,6 @@
           <w:rPr>
             <w:rFonts w:eastAsiaTheme="minorEastAsia"/>
             <w:noProof/>
-            <w:lang w:val="en-ID" w:eastAsia="en-ID"/>
           </w:rPr>
           <w:tab/>
         </w:r>
@@ -1317,7 +1308,7 @@
             <w:noProof/>
             <w:webHidden/>
           </w:rPr>
-          <w:instrText xml:space="preserve"> PAGEREF _Toc203139233 \h </w:instrText>
+          <w:instrText xml:space="preserve"> PAGEREF _Toc203252448 \h </w:instrText>
         </w:r>
         <w:r>
           <w:rPr>
@@ -1357,10 +1348,9 @@
         <w:rPr>
           <w:rFonts w:eastAsiaTheme="minorEastAsia"/>
           <w:noProof/>
-          <w:lang w:val="en-ID" w:eastAsia="en-ID"/>
-        </w:rPr>
-      </w:pPr>
-      <w:hyperlink w:anchor="_Toc203139234" w:history="1">
+        </w:rPr>
+      </w:pPr>
+      <w:hyperlink w:anchor="_Toc203252449" w:history="1">
         <w:r>
           <w:rPr>
             <w:rStyle w:val="Hyperlink"/>
@@ -1387,7 +1377,7 @@
             <w:noProof/>
             <w:webHidden/>
           </w:rPr>
-          <w:instrText xml:space="preserve"> PAGEREF _Toc203139234 \h </w:instrText>
+          <w:instrText xml:space="preserve"> PAGEREF _Toc203252449 \h </w:instrText>
         </w:r>
         <w:r>
           <w:rPr>
@@ -1428,10 +1418,9 @@
         <w:rPr>
           <w:rFonts w:eastAsiaTheme="minorEastAsia"/>
           <w:noProof/>
-          <w:lang w:val="en-ID" w:eastAsia="en-ID"/>
-        </w:rPr>
-      </w:pPr>
-      <w:hyperlink w:anchor="_Toc203139235" w:history="1">
+        </w:rPr>
+      </w:pPr>
+      <w:hyperlink w:anchor="_Toc203252450" w:history="1">
         <w:r>
           <w:rPr>
             <w:rStyle w:val="Hyperlink"/>
@@ -1443,7 +1432,6 @@
           <w:rPr>
             <w:rFonts w:eastAsiaTheme="minorEastAsia"/>
             <w:noProof/>
-            <w:lang w:val="en-ID" w:eastAsia="en-ID"/>
           </w:rPr>
           <w:tab/>
         </w:r>
@@ -1473,7 +1461,7 @@
             <w:noProof/>
             <w:webHidden/>
           </w:rPr>
-          <w:instrText xml:space="preserve"> PAGEREF _Toc203139235 \h </w:instrText>
+          <w:instrText xml:space="preserve"> PAGEREF _Toc203252450 \h </w:instrText>
         </w:r>
         <w:r>
           <w:rPr>
@@ -1514,10 +1502,9 @@
         <w:rPr>
           <w:rFonts w:eastAsiaTheme="minorEastAsia"/>
           <w:noProof/>
-          <w:lang w:val="en-ID" w:eastAsia="en-ID"/>
-        </w:rPr>
-      </w:pPr>
-      <w:hyperlink w:anchor="_Toc203139236" w:history="1">
+        </w:rPr>
+      </w:pPr>
+      <w:hyperlink w:anchor="_Toc203252451" w:history="1">
         <w:r>
           <w:rPr>
             <w:rStyle w:val="Hyperlink"/>
@@ -1529,7 +1516,6 @@
           <w:rPr>
             <w:rFonts w:eastAsiaTheme="minorEastAsia"/>
             <w:noProof/>
-            <w:lang w:val="en-ID" w:eastAsia="en-ID"/>
           </w:rPr>
           <w:tab/>
         </w:r>
@@ -1568,7 +1554,7 @@
             <w:noProof/>
             <w:webHidden/>
           </w:rPr>
-          <w:instrText xml:space="preserve"> PAGEREF _Toc203139236 \h </w:instrText>
+          <w:instrText xml:space="preserve"> PAGEREF _Toc203252451 \h </w:instrText>
         </w:r>
         <w:r>
           <w:rPr>
@@ -1608,10 +1594,9 @@
         <w:rPr>
           <w:rFonts w:eastAsiaTheme="minorEastAsia"/>
           <w:noProof/>
-          <w:lang w:val="en-ID" w:eastAsia="en-ID"/>
-        </w:rPr>
-      </w:pPr>
-      <w:hyperlink w:anchor="_Toc203139237" w:history="1">
+        </w:rPr>
+      </w:pPr>
+      <w:hyperlink w:anchor="_Toc203252452" w:history="1">
         <w:r>
           <w:rPr>
             <w:rStyle w:val="Hyperlink"/>
@@ -1638,7 +1623,7 @@
             <w:noProof/>
             <w:webHidden/>
           </w:rPr>
-          <w:instrText xml:space="preserve"> PAGEREF _Toc203139237 \h </w:instrText>
+          <w:instrText xml:space="preserve"> PAGEREF _Toc203252452 \h </w:instrText>
         </w:r>
         <w:r>
           <w:rPr>
@@ -1679,10 +1664,9 @@
         <w:rPr>
           <w:rFonts w:eastAsiaTheme="minorEastAsia"/>
           <w:noProof/>
-          <w:lang w:val="en-ID" w:eastAsia="en-ID"/>
-        </w:rPr>
-      </w:pPr>
-      <w:hyperlink w:anchor="_Toc203139238" w:history="1">
+        </w:rPr>
+      </w:pPr>
+      <w:hyperlink w:anchor="_Toc203252453" w:history="1">
         <w:r>
           <w:rPr>
             <w:rStyle w:val="Hyperlink"/>
@@ -1694,7 +1678,6 @@
           <w:rPr>
             <w:rFonts w:eastAsiaTheme="minorEastAsia"/>
             <w:noProof/>
-            <w:lang w:val="en-ID" w:eastAsia="en-ID"/>
           </w:rPr>
           <w:tab/>
         </w:r>
@@ -1724,7 +1707,7 @@
             <w:noProof/>
             <w:webHidden/>
           </w:rPr>
-          <w:instrText xml:space="preserve"> PAGEREF _Toc203139238 \h </w:instrText>
+          <w:instrText xml:space="preserve"> PAGEREF _Toc203252453 \h </w:instrText>
         </w:r>
         <w:r>
           <w:rPr>
@@ -1765,10 +1748,9 @@
         <w:rPr>
           <w:rFonts w:eastAsiaTheme="minorEastAsia"/>
           <w:noProof/>
-          <w:lang w:val="en-ID" w:eastAsia="en-ID"/>
-        </w:rPr>
-      </w:pPr>
-      <w:hyperlink w:anchor="_Toc203139239" w:history="1">
+        </w:rPr>
+      </w:pPr>
+      <w:hyperlink w:anchor="_Toc203252454" w:history="1">
         <w:r>
           <w:rPr>
             <w:rStyle w:val="Hyperlink"/>
@@ -1780,7 +1762,6 @@
           <w:rPr>
             <w:rFonts w:eastAsiaTheme="minorEastAsia"/>
             <w:noProof/>
-            <w:lang w:val="en-ID" w:eastAsia="en-ID"/>
           </w:rPr>
           <w:tab/>
         </w:r>
@@ -1810,7 +1791,7 @@
             <w:noProof/>
             <w:webHidden/>
           </w:rPr>
-          <w:instrText xml:space="preserve"> PAGEREF _Toc203139239 \h </w:instrText>
+          <w:instrText xml:space="preserve"> PAGEREF _Toc203252454 \h </w:instrText>
         </w:r>
         <w:r>
           <w:rPr>
@@ -1851,10 +1832,9 @@
         <w:rPr>
           <w:rFonts w:eastAsiaTheme="minorEastAsia"/>
           <w:noProof/>
-          <w:lang w:val="en-ID" w:eastAsia="en-ID"/>
-        </w:rPr>
-      </w:pPr>
-      <w:hyperlink w:anchor="_Toc203139240" w:history="1">
+        </w:rPr>
+      </w:pPr>
+      <w:hyperlink w:anchor="_Toc203252455" w:history="1">
         <w:r>
           <w:rPr>
             <w:rStyle w:val="Hyperlink"/>
@@ -1866,7 +1846,6 @@
           <w:rPr>
             <w:rFonts w:eastAsiaTheme="minorEastAsia"/>
             <w:noProof/>
-            <w:lang w:val="en-ID" w:eastAsia="en-ID"/>
           </w:rPr>
           <w:tab/>
         </w:r>
@@ -1896,7 +1875,7 @@
             <w:noProof/>
             <w:webHidden/>
           </w:rPr>
-          <w:instrText xml:space="preserve"> PAGEREF _Toc203139240 \h </w:instrText>
+          <w:instrText xml:space="preserve"> PAGEREF _Toc203252455 \h </w:instrText>
         </w:r>
         <w:r>
           <w:rPr>
@@ -1937,10 +1916,9 @@
         <w:rPr>
           <w:rFonts w:eastAsiaTheme="minorEastAsia"/>
           <w:noProof/>
-          <w:lang w:val="en-ID" w:eastAsia="en-ID"/>
-        </w:rPr>
-      </w:pPr>
-      <w:hyperlink w:anchor="_Toc203139241" w:history="1">
+        </w:rPr>
+      </w:pPr>
+      <w:hyperlink w:anchor="_Toc203252456" w:history="1">
         <w:r>
           <w:rPr>
             <w:rStyle w:val="Hyperlink"/>
@@ -1952,7 +1930,6 @@
           <w:rPr>
             <w:rFonts w:eastAsiaTheme="minorEastAsia"/>
             <w:noProof/>
-            <w:lang w:val="en-ID" w:eastAsia="en-ID"/>
           </w:rPr>
           <w:tab/>
         </w:r>
@@ -1982,7 +1959,7 @@
             <w:noProof/>
             <w:webHidden/>
           </w:rPr>
-          <w:instrText xml:space="preserve"> PAGEREF _Toc203139241 \h </w:instrText>
+          <w:instrText xml:space="preserve"> PAGEREF _Toc203252456 \h </w:instrText>
         </w:r>
         <w:r>
           <w:rPr>
@@ -2023,10 +2000,9 @@
         <w:rPr>
           <w:rFonts w:eastAsiaTheme="minorEastAsia"/>
           <w:noProof/>
-          <w:lang w:val="en-ID" w:eastAsia="en-ID"/>
-        </w:rPr>
-      </w:pPr>
-      <w:hyperlink w:anchor="_Toc203139242" w:history="1">
+        </w:rPr>
+      </w:pPr>
+      <w:hyperlink w:anchor="_Toc203252457" w:history="1">
         <w:r>
           <w:rPr>
             <w:rStyle w:val="Hyperlink"/>
@@ -2038,7 +2014,6 @@
           <w:rPr>
             <w:rFonts w:eastAsiaTheme="minorEastAsia"/>
             <w:noProof/>
-            <w:lang w:val="en-ID" w:eastAsia="en-ID"/>
           </w:rPr>
           <w:tab/>
         </w:r>
@@ -2068,7 +2043,7 @@
             <w:noProof/>
             <w:webHidden/>
           </w:rPr>
-          <w:instrText xml:space="preserve"> PAGEREF _Toc203139242 \h </w:instrText>
+          <w:instrText xml:space="preserve"> PAGEREF _Toc203252457 \h </w:instrText>
         </w:r>
         <w:r>
           <w:rPr>
@@ -2109,10 +2084,9 @@
         <w:rPr>
           <w:rFonts w:eastAsiaTheme="minorEastAsia"/>
           <w:noProof/>
-          <w:lang w:val="en-ID" w:eastAsia="en-ID"/>
-        </w:rPr>
-      </w:pPr>
-      <w:hyperlink w:anchor="_Toc203139243" w:history="1">
+        </w:rPr>
+      </w:pPr>
+      <w:hyperlink w:anchor="_Toc203252458" w:history="1">
         <w:r>
           <w:rPr>
             <w:rStyle w:val="Hyperlink"/>
@@ -2124,7 +2098,6 @@
           <w:rPr>
             <w:rFonts w:eastAsiaTheme="minorEastAsia"/>
             <w:noProof/>
-            <w:lang w:val="en-ID" w:eastAsia="en-ID"/>
           </w:rPr>
           <w:tab/>
         </w:r>
@@ -2154,7 +2127,7 @@
             <w:noProof/>
             <w:webHidden/>
           </w:rPr>
-          <w:instrText xml:space="preserve"> PAGEREF _Toc203139243 \h </w:instrText>
+          <w:instrText xml:space="preserve"> PAGEREF _Toc203252458 \h </w:instrText>
         </w:r>
         <w:r>
           <w:rPr>
@@ -2195,10 +2168,9 @@
         <w:rPr>
           <w:rFonts w:eastAsiaTheme="minorEastAsia"/>
           <w:noProof/>
-          <w:lang w:val="en-ID" w:eastAsia="en-ID"/>
-        </w:rPr>
-      </w:pPr>
-      <w:hyperlink w:anchor="_Toc203139244" w:history="1">
+        </w:rPr>
+      </w:pPr>
+      <w:hyperlink w:anchor="_Toc203252459" w:history="1">
         <w:r>
           <w:rPr>
             <w:rStyle w:val="Hyperlink"/>
@@ -2211,7 +2183,6 @@
           <w:rPr>
             <w:rFonts w:eastAsiaTheme="minorEastAsia"/>
             <w:noProof/>
-            <w:lang w:val="en-ID" w:eastAsia="en-ID"/>
           </w:rPr>
           <w:tab/>
         </w:r>
@@ -2242,7 +2213,7 @@
             <w:noProof/>
             <w:webHidden/>
           </w:rPr>
-          <w:instrText xml:space="preserve"> PAGEREF _Toc203139244 \h </w:instrText>
+          <w:instrText xml:space="preserve"> PAGEREF _Toc203252459 \h </w:instrText>
         </w:r>
         <w:r>
           <w:rPr>
@@ -2283,10 +2254,9 @@
         <w:rPr>
           <w:rFonts w:eastAsiaTheme="minorEastAsia"/>
           <w:noProof/>
-          <w:lang w:val="en-ID" w:eastAsia="en-ID"/>
-        </w:rPr>
-      </w:pPr>
-      <w:hyperlink w:anchor="_Toc203139245" w:history="1">
+        </w:rPr>
+      </w:pPr>
+      <w:hyperlink w:anchor="_Toc203252460" w:history="1">
         <w:r>
           <w:rPr>
             <w:rStyle w:val="Hyperlink"/>
@@ -2299,7 +2269,6 @@
           <w:rPr>
             <w:rFonts w:eastAsiaTheme="minorEastAsia"/>
             <w:noProof/>
-            <w:lang w:val="en-ID" w:eastAsia="en-ID"/>
           </w:rPr>
           <w:tab/>
         </w:r>
@@ -2330,7 +2299,7 @@
             <w:noProof/>
             <w:webHidden/>
           </w:rPr>
-          <w:instrText xml:space="preserve"> PAGEREF _Toc203139245 \h </w:instrText>
+          <w:instrText xml:space="preserve"> PAGEREF _Toc203252460 \h </w:instrText>
         </w:r>
         <w:r>
           <w:rPr>
@@ -2371,10 +2340,9 @@
         <w:rPr>
           <w:rFonts w:eastAsiaTheme="minorEastAsia"/>
           <w:noProof/>
-          <w:lang w:val="en-ID" w:eastAsia="en-ID"/>
-        </w:rPr>
-      </w:pPr>
-      <w:hyperlink w:anchor="_Toc203139246" w:history="1">
+        </w:rPr>
+      </w:pPr>
+      <w:hyperlink w:anchor="_Toc203252461" w:history="1">
         <w:r>
           <w:rPr>
             <w:rStyle w:val="Hyperlink"/>
@@ -2387,7 +2355,6 @@
           <w:rPr>
             <w:rFonts w:eastAsiaTheme="minorEastAsia"/>
             <w:noProof/>
-            <w:lang w:val="en-ID" w:eastAsia="en-ID"/>
           </w:rPr>
           <w:tab/>
         </w:r>
@@ -2418,7 +2385,7 @@
             <w:noProof/>
             <w:webHidden/>
           </w:rPr>
-          <w:instrText xml:space="preserve"> PAGEREF _Toc203139246 \h </w:instrText>
+          <w:instrText xml:space="preserve"> PAGEREF _Toc203252461 \h </w:instrText>
         </w:r>
         <w:r>
           <w:rPr>
@@ -2459,10 +2426,9 @@
         <w:rPr>
           <w:rFonts w:eastAsiaTheme="minorEastAsia"/>
           <w:noProof/>
-          <w:lang w:val="en-ID" w:eastAsia="en-ID"/>
-        </w:rPr>
-      </w:pPr>
-      <w:hyperlink w:anchor="_Toc203139247" w:history="1">
+        </w:rPr>
+      </w:pPr>
+      <w:hyperlink w:anchor="_Toc203252462" w:history="1">
         <w:r>
           <w:rPr>
             <w:rStyle w:val="Hyperlink"/>
@@ -2475,7 +2441,6 @@
           <w:rPr>
             <w:rFonts w:eastAsiaTheme="minorEastAsia"/>
             <w:noProof/>
-            <w:lang w:val="en-ID" w:eastAsia="en-ID"/>
           </w:rPr>
           <w:tab/>
         </w:r>
@@ -2506,7 +2471,7 @@
             <w:noProof/>
             <w:webHidden/>
           </w:rPr>
-          <w:instrText xml:space="preserve"> PAGEREF _Toc203139247 \h </w:instrText>
+          <w:instrText xml:space="preserve"> PAGEREF _Toc203252462 \h </w:instrText>
         </w:r>
         <w:r>
           <w:rPr>
@@ -2547,10 +2512,9 @@
         <w:rPr>
           <w:rFonts w:eastAsiaTheme="minorEastAsia"/>
           <w:noProof/>
-          <w:lang w:val="en-ID" w:eastAsia="en-ID"/>
-        </w:rPr>
-      </w:pPr>
-      <w:hyperlink w:anchor="_Toc203139248" w:history="1">
+        </w:rPr>
+      </w:pPr>
+      <w:hyperlink w:anchor="_Toc203252463" w:history="1">
         <w:r>
           <w:rPr>
             <w:rStyle w:val="Hyperlink"/>
@@ -2563,7 +2527,6 @@
           <w:rPr>
             <w:rFonts w:eastAsiaTheme="minorEastAsia"/>
             <w:noProof/>
-            <w:lang w:val="en-ID" w:eastAsia="en-ID"/>
           </w:rPr>
           <w:tab/>
         </w:r>
@@ -2594,7 +2557,7 @@
             <w:noProof/>
             <w:webHidden/>
           </w:rPr>
-          <w:instrText xml:space="preserve"> PAGEREF _Toc203139248 \h </w:instrText>
+          <w:instrText xml:space="preserve"> PAGEREF _Toc203252463 \h </w:instrText>
         </w:r>
         <w:r>
           <w:rPr>
@@ -2634,10 +2597,9 @@
         <w:rPr>
           <w:rFonts w:eastAsiaTheme="minorEastAsia"/>
           <w:noProof/>
-          <w:lang w:val="en-ID" w:eastAsia="en-ID"/>
-        </w:rPr>
-      </w:pPr>
-      <w:hyperlink w:anchor="_Toc203139249" w:history="1">
+        </w:rPr>
+      </w:pPr>
+      <w:hyperlink w:anchor="_Toc203252464" w:history="1">
         <w:r>
           <w:rPr>
             <w:rStyle w:val="Hyperlink"/>
@@ -2664,7 +2626,7 @@
             <w:noProof/>
             <w:webHidden/>
           </w:rPr>
-          <w:instrText xml:space="preserve"> PAGEREF _Toc203139249 \h </w:instrText>
+          <w:instrText xml:space="preserve"> PAGEREF _Toc203252464 \h </w:instrText>
         </w:r>
         <w:r>
           <w:rPr>
@@ -2705,10 +2667,9 @@
         <w:rPr>
           <w:rFonts w:eastAsiaTheme="minorEastAsia"/>
           <w:noProof/>
-          <w:lang w:val="en-ID" w:eastAsia="en-ID"/>
-        </w:rPr>
-      </w:pPr>
-      <w:hyperlink w:anchor="_Toc203139250" w:history="1">
+        </w:rPr>
+      </w:pPr>
+      <w:hyperlink w:anchor="_Toc203252465" w:history="1">
         <w:r>
           <w:rPr>
             <w:rStyle w:val="Hyperlink"/>
@@ -2720,7 +2681,6 @@
           <w:rPr>
             <w:rFonts w:eastAsiaTheme="minorEastAsia"/>
             <w:noProof/>
-            <w:lang w:val="en-ID" w:eastAsia="en-ID"/>
           </w:rPr>
           <w:tab/>
         </w:r>
@@ -2750,7 +2710,7 @@
             <w:noProof/>
             <w:webHidden/>
           </w:rPr>
-          <w:instrText xml:space="preserve"> PAGEREF _Toc203139250 \h </w:instrText>
+          <w:instrText xml:space="preserve"> PAGEREF _Toc203252465 \h </w:instrText>
         </w:r>
         <w:r>
           <w:rPr>
@@ -2791,10 +2751,9 @@
         <w:rPr>
           <w:rFonts w:eastAsiaTheme="minorEastAsia"/>
           <w:noProof/>
-          <w:lang w:val="en-ID" w:eastAsia="en-ID"/>
-        </w:rPr>
-      </w:pPr>
-      <w:hyperlink w:anchor="_Toc203139251" w:history="1">
+        </w:rPr>
+      </w:pPr>
+      <w:hyperlink w:anchor="_Toc203252466" w:history="1">
         <w:r>
           <w:rPr>
             <w:rStyle w:val="Hyperlink"/>
@@ -2806,7 +2765,6 @@
           <w:rPr>
             <w:rFonts w:eastAsiaTheme="minorEastAsia"/>
             <w:noProof/>
-            <w:lang w:val="en-ID" w:eastAsia="en-ID"/>
           </w:rPr>
           <w:tab/>
         </w:r>
@@ -2836,7 +2794,7 @@
             <w:noProof/>
             <w:webHidden/>
           </w:rPr>
-          <w:instrText xml:space="preserve"> PAGEREF _Toc203139251 \h </w:instrText>
+          <w:instrText xml:space="preserve"> PAGEREF _Toc203252466 \h </w:instrText>
         </w:r>
         <w:r>
           <w:rPr>
@@ -2877,10 +2835,9 @@
         <w:rPr>
           <w:rFonts w:eastAsiaTheme="minorEastAsia"/>
           <w:noProof/>
-          <w:lang w:val="en-ID" w:eastAsia="en-ID"/>
-        </w:rPr>
-      </w:pPr>
-      <w:hyperlink w:anchor="_Toc203139252" w:history="1">
+        </w:rPr>
+      </w:pPr>
+      <w:hyperlink w:anchor="_Toc203252467" w:history="1">
         <w:r>
           <w:rPr>
             <w:rStyle w:val="Hyperlink"/>
@@ -2892,7 +2849,6 @@
           <w:rPr>
             <w:rFonts w:eastAsiaTheme="minorEastAsia"/>
             <w:noProof/>
-            <w:lang w:val="en-ID" w:eastAsia="en-ID"/>
           </w:rPr>
           <w:tab/>
         </w:r>
@@ -2922,7 +2878,7 @@
             <w:noProof/>
             <w:webHidden/>
           </w:rPr>
-          <w:instrText xml:space="preserve"> PAGEREF _Toc203139252 \h </w:instrText>
+          <w:instrText xml:space="preserve"> PAGEREF _Toc203252467 \h </w:instrText>
         </w:r>
         <w:r>
           <w:rPr>
@@ -2963,10 +2919,9 @@
         <w:rPr>
           <w:rFonts w:eastAsiaTheme="minorEastAsia"/>
           <w:noProof/>
-          <w:lang w:val="en-ID" w:eastAsia="en-ID"/>
-        </w:rPr>
-      </w:pPr>
-      <w:hyperlink w:anchor="_Toc203139253" w:history="1">
+        </w:rPr>
+      </w:pPr>
+      <w:hyperlink w:anchor="_Toc203252468" w:history="1">
         <w:r>
           <w:rPr>
             <w:rStyle w:val="Hyperlink"/>
@@ -2978,7 +2933,6 @@
           <w:rPr>
             <w:rFonts w:eastAsiaTheme="minorEastAsia"/>
             <w:noProof/>
-            <w:lang w:val="en-ID" w:eastAsia="en-ID"/>
           </w:rPr>
           <w:tab/>
         </w:r>
@@ -3008,7 +2962,7 @@
             <w:noProof/>
             <w:webHidden/>
           </w:rPr>
-          <w:instrText xml:space="preserve"> PAGEREF _Toc203139253 \h </w:instrText>
+          <w:instrText xml:space="preserve"> PAGEREF _Toc203252468 \h </w:instrText>
         </w:r>
         <w:r>
           <w:rPr>
@@ -3049,10 +3003,9 @@
         <w:rPr>
           <w:rFonts w:eastAsiaTheme="minorEastAsia"/>
           <w:noProof/>
-          <w:lang w:val="en-ID" w:eastAsia="en-ID"/>
-        </w:rPr>
-      </w:pPr>
-      <w:hyperlink w:anchor="_Toc203139254" w:history="1">
+        </w:rPr>
+      </w:pPr>
+      <w:hyperlink w:anchor="_Toc203252469" w:history="1">
         <w:r>
           <w:rPr>
             <w:rStyle w:val="Hyperlink"/>
@@ -3064,7 +3017,6 @@
           <w:rPr>
             <w:rFonts w:eastAsiaTheme="minorEastAsia"/>
             <w:noProof/>
-            <w:lang w:val="en-ID" w:eastAsia="en-ID"/>
           </w:rPr>
           <w:tab/>
         </w:r>
@@ -3094,7 +3046,7 @@
             <w:noProof/>
             <w:webHidden/>
           </w:rPr>
-          <w:instrText xml:space="preserve"> PAGEREF _Toc203139254 \h </w:instrText>
+          <w:instrText xml:space="preserve"> PAGEREF _Toc203252469 \h </w:instrText>
         </w:r>
         <w:r>
           <w:rPr>
@@ -3135,10 +3087,9 @@
         <w:rPr>
           <w:rFonts w:eastAsiaTheme="minorEastAsia"/>
           <w:noProof/>
-          <w:lang w:val="en-ID" w:eastAsia="en-ID"/>
-        </w:rPr>
-      </w:pPr>
-      <w:hyperlink w:anchor="_Toc203139255" w:history="1">
+        </w:rPr>
+      </w:pPr>
+      <w:hyperlink w:anchor="_Toc203252470" w:history="1">
         <w:r>
           <w:rPr>
             <w:rStyle w:val="Hyperlink"/>
@@ -3150,7 +3101,6 @@
           <w:rPr>
             <w:rFonts w:eastAsiaTheme="minorEastAsia"/>
             <w:noProof/>
-            <w:lang w:val="en-ID" w:eastAsia="en-ID"/>
           </w:rPr>
           <w:tab/>
         </w:r>
@@ -3180,7 +3130,7 @@
             <w:noProof/>
             <w:webHidden/>
           </w:rPr>
-          <w:instrText xml:space="preserve"> PAGEREF _Toc203139255 \h </w:instrText>
+          <w:instrText xml:space="preserve"> PAGEREF _Toc203252470 \h </w:instrText>
         </w:r>
         <w:r>
           <w:rPr>
@@ -3221,10 +3171,9 @@
         <w:rPr>
           <w:rFonts w:eastAsiaTheme="minorEastAsia"/>
           <w:noProof/>
-          <w:lang w:val="en-ID" w:eastAsia="en-ID"/>
-        </w:rPr>
-      </w:pPr>
-      <w:hyperlink w:anchor="_Toc203139256" w:history="1">
+        </w:rPr>
+      </w:pPr>
+      <w:hyperlink w:anchor="_Toc203252471" w:history="1">
         <w:r>
           <w:rPr>
             <w:rStyle w:val="Hyperlink"/>
@@ -3236,7 +3185,6 @@
           <w:rPr>
             <w:rFonts w:eastAsiaTheme="minorEastAsia"/>
             <w:noProof/>
-            <w:lang w:val="en-ID" w:eastAsia="en-ID"/>
           </w:rPr>
           <w:tab/>
         </w:r>
@@ -3266,7 +3214,7 @@
             <w:noProof/>
             <w:webHidden/>
           </w:rPr>
-          <w:instrText xml:space="preserve"> PAGEREF _Toc203139256 \h </w:instrText>
+          <w:instrText xml:space="preserve"> PAGEREF _Toc203252471 \h </w:instrText>
         </w:r>
         <w:r>
           <w:rPr>
@@ -3307,10 +3255,9 @@
         <w:rPr>
           <w:rFonts w:eastAsiaTheme="minorEastAsia"/>
           <w:noProof/>
-          <w:lang w:val="en-ID" w:eastAsia="en-ID"/>
-        </w:rPr>
-      </w:pPr>
-      <w:hyperlink w:anchor="_Toc203139257" w:history="1">
+        </w:rPr>
+      </w:pPr>
+      <w:hyperlink w:anchor="_Toc203252472" w:history="1">
         <w:r>
           <w:rPr>
             <w:rStyle w:val="Hyperlink"/>
@@ -3322,7 +3269,6 @@
           <w:rPr>
             <w:rFonts w:eastAsiaTheme="minorEastAsia"/>
             <w:noProof/>
-            <w:lang w:val="en-ID" w:eastAsia="en-ID"/>
           </w:rPr>
           <w:tab/>
         </w:r>
@@ -3352,7 +3298,7 @@
             <w:noProof/>
             <w:webHidden/>
           </w:rPr>
-          <w:instrText xml:space="preserve"> PAGEREF _Toc203139257 \h </w:instrText>
+          <w:instrText xml:space="preserve"> PAGEREF _Toc203252472 \h </w:instrText>
         </w:r>
         <w:r>
           <w:rPr>
@@ -3393,10 +3339,9 @@
         <w:rPr>
           <w:rFonts w:eastAsiaTheme="minorEastAsia"/>
           <w:noProof/>
-          <w:lang w:val="en-ID" w:eastAsia="en-ID"/>
-        </w:rPr>
-      </w:pPr>
-      <w:hyperlink w:anchor="_Toc203139258" w:history="1">
+        </w:rPr>
+      </w:pPr>
+      <w:hyperlink w:anchor="_Toc203252473" w:history="1">
         <w:r>
           <w:rPr>
             <w:rStyle w:val="Hyperlink"/>
@@ -3408,7 +3353,6 @@
           <w:rPr>
             <w:rFonts w:eastAsiaTheme="minorEastAsia"/>
             <w:noProof/>
-            <w:lang w:val="en-ID" w:eastAsia="en-ID"/>
           </w:rPr>
           <w:tab/>
         </w:r>
@@ -3438,7 +3382,7 @@
             <w:noProof/>
             <w:webHidden/>
           </w:rPr>
-          <w:instrText xml:space="preserve"> PAGEREF _Toc203139258 \h </w:instrText>
+          <w:instrText xml:space="preserve"> PAGEREF _Toc203252473 \h </w:instrText>
         </w:r>
         <w:r>
           <w:rPr>
@@ -3479,10 +3423,9 @@
         <w:rPr>
           <w:rFonts w:eastAsiaTheme="minorEastAsia"/>
           <w:noProof/>
-          <w:lang w:val="en-ID" w:eastAsia="en-ID"/>
-        </w:rPr>
-      </w:pPr>
-      <w:hyperlink w:anchor="_Toc203139259" w:history="1">
+        </w:rPr>
+      </w:pPr>
+      <w:hyperlink w:anchor="_Toc203252474" w:history="1">
         <w:r>
           <w:rPr>
             <w:rStyle w:val="Hyperlink"/>
@@ -3494,7 +3437,6 @@
           <w:rPr>
             <w:rFonts w:eastAsiaTheme="minorEastAsia"/>
             <w:noProof/>
-            <w:lang w:val="en-ID" w:eastAsia="en-ID"/>
           </w:rPr>
           <w:tab/>
         </w:r>
@@ -3524,7 +3466,7 @@
             <w:noProof/>
             <w:webHidden/>
           </w:rPr>
-          <w:instrText xml:space="preserve"> PAGEREF _Toc203139259 \h </w:instrText>
+          <w:instrText xml:space="preserve"> PAGEREF _Toc203252474 \h </w:instrText>
         </w:r>
         <w:r>
           <w:rPr>
@@ -3565,10 +3507,9 @@
         <w:rPr>
           <w:rFonts w:eastAsiaTheme="minorEastAsia"/>
           <w:noProof/>
-          <w:lang w:val="en-ID" w:eastAsia="en-ID"/>
-        </w:rPr>
-      </w:pPr>
-      <w:hyperlink w:anchor="_Toc203139260" w:history="1">
+        </w:rPr>
+      </w:pPr>
+      <w:hyperlink w:anchor="_Toc203252475" w:history="1">
         <w:r>
           <w:rPr>
             <w:rStyle w:val="Hyperlink"/>
@@ -3580,7 +3521,6 @@
           <w:rPr>
             <w:rFonts w:eastAsiaTheme="minorEastAsia"/>
             <w:noProof/>
-            <w:lang w:val="en-ID" w:eastAsia="en-ID"/>
           </w:rPr>
           <w:tab/>
         </w:r>
@@ -3610,7 +3550,7 @@
             <w:noProof/>
             <w:webHidden/>
           </w:rPr>
-          <w:instrText xml:space="preserve"> PAGEREF _Toc203139260 \h </w:instrText>
+          <w:instrText xml:space="preserve"> PAGEREF _Toc203252475 \h </w:instrText>
         </w:r>
         <w:r>
           <w:rPr>
@@ -3651,10 +3591,9 @@
         <w:rPr>
           <w:rFonts w:eastAsiaTheme="minorEastAsia"/>
           <w:noProof/>
-          <w:lang w:val="en-ID" w:eastAsia="en-ID"/>
-        </w:rPr>
-      </w:pPr>
-      <w:hyperlink w:anchor="_Toc203139261" w:history="1">
+        </w:rPr>
+      </w:pPr>
+      <w:hyperlink w:anchor="_Toc203252476" w:history="1">
         <w:r>
           <w:rPr>
             <w:rStyle w:val="Hyperlink"/>
@@ -3666,7 +3605,6 @@
           <w:rPr>
             <w:rFonts w:eastAsiaTheme="minorEastAsia"/>
             <w:noProof/>
-            <w:lang w:val="en-ID" w:eastAsia="en-ID"/>
           </w:rPr>
           <w:tab/>
         </w:r>
@@ -3696,7 +3634,7 @@
             <w:noProof/>
             <w:webHidden/>
           </w:rPr>
-          <w:instrText xml:space="preserve"> PAGEREF _Toc203139261 \h </w:instrText>
+          <w:instrText xml:space="preserve"> PAGEREF _Toc203252476 \h </w:instrText>
         </w:r>
         <w:r>
           <w:rPr>
@@ -3737,10 +3675,9 @@
         <w:rPr>
           <w:rFonts w:eastAsiaTheme="minorEastAsia"/>
           <w:noProof/>
-          <w:lang w:val="en-ID" w:eastAsia="en-ID"/>
-        </w:rPr>
-      </w:pPr>
-      <w:hyperlink w:anchor="_Toc203139262" w:history="1">
+        </w:rPr>
+      </w:pPr>
+      <w:hyperlink w:anchor="_Toc203252477" w:history="1">
         <w:r>
           <w:rPr>
             <w:rStyle w:val="Hyperlink"/>
@@ -3752,7 +3689,6 @@
           <w:rPr>
             <w:rFonts w:eastAsiaTheme="minorEastAsia"/>
             <w:noProof/>
-            <w:lang w:val="en-ID" w:eastAsia="en-ID"/>
           </w:rPr>
           <w:tab/>
         </w:r>
@@ -3782,7 +3718,7 @@
             <w:noProof/>
             <w:webHidden/>
           </w:rPr>
-          <w:instrText xml:space="preserve"> PAGEREF _Toc203139262 \h </w:instrText>
+          <w:instrText xml:space="preserve"> PAGEREF _Toc203252477 \h </w:instrText>
         </w:r>
         <w:r>
           <w:rPr>
@@ -3823,10 +3759,9 @@
         <w:rPr>
           <w:rFonts w:eastAsiaTheme="minorEastAsia"/>
           <w:noProof/>
-          <w:lang w:val="en-ID" w:eastAsia="en-ID"/>
-        </w:rPr>
-      </w:pPr>
-      <w:hyperlink w:anchor="_Toc203139263" w:history="1">
+        </w:rPr>
+      </w:pPr>
+      <w:hyperlink w:anchor="_Toc203252478" w:history="1">
         <w:r>
           <w:rPr>
             <w:rStyle w:val="Hyperlink"/>
@@ -3838,7 +3773,6 @@
           <w:rPr>
             <w:rFonts w:eastAsiaTheme="minorEastAsia"/>
             <w:noProof/>
-            <w:lang w:val="en-ID" w:eastAsia="en-ID"/>
           </w:rPr>
           <w:tab/>
         </w:r>
@@ -3868,7 +3802,7 @@
             <w:noProof/>
             <w:webHidden/>
           </w:rPr>
-          <w:instrText xml:space="preserve"> PAGEREF _Toc203139263 \h </w:instrText>
+          <w:instrText xml:space="preserve"> PAGEREF _Toc203252478 \h </w:instrText>
         </w:r>
         <w:r>
           <w:rPr>
@@ -3909,10 +3843,9 @@
         <w:rPr>
           <w:rFonts w:eastAsiaTheme="minorEastAsia"/>
           <w:noProof/>
-          <w:lang w:val="en-ID" w:eastAsia="en-ID"/>
-        </w:rPr>
-      </w:pPr>
-      <w:hyperlink w:anchor="_Toc203139264" w:history="1">
+        </w:rPr>
+      </w:pPr>
+      <w:hyperlink w:anchor="_Toc203252479" w:history="1">
         <w:r>
           <w:rPr>
             <w:rStyle w:val="Hyperlink"/>
@@ -3924,7 +3857,6 @@
           <w:rPr>
             <w:rFonts w:eastAsiaTheme="minorEastAsia"/>
             <w:noProof/>
-            <w:lang w:val="en-ID" w:eastAsia="en-ID"/>
           </w:rPr>
           <w:tab/>
         </w:r>
@@ -3954,7 +3886,7 @@
             <w:noProof/>
             <w:webHidden/>
           </w:rPr>
-          <w:instrText xml:space="preserve"> PAGEREF _Toc203139264 \h </w:instrText>
+          <w:instrText xml:space="preserve"> PAGEREF _Toc203252479 \h </w:instrText>
         </w:r>
         <w:r>
           <w:rPr>
@@ -3995,10 +3927,9 @@
         <w:rPr>
           <w:rFonts w:eastAsiaTheme="minorEastAsia"/>
           <w:noProof/>
-          <w:lang w:val="en-ID" w:eastAsia="en-ID"/>
-        </w:rPr>
-      </w:pPr>
-      <w:hyperlink w:anchor="_Toc203139265" w:history="1">
+        </w:rPr>
+      </w:pPr>
+      <w:hyperlink w:anchor="_Toc203252480" w:history="1">
         <w:r>
           <w:rPr>
             <w:rStyle w:val="Hyperlink"/>
@@ -4010,7 +3941,6 @@
           <w:rPr>
             <w:rFonts w:eastAsiaTheme="minorEastAsia"/>
             <w:noProof/>
-            <w:lang w:val="en-ID" w:eastAsia="en-ID"/>
           </w:rPr>
           <w:tab/>
         </w:r>
@@ -4040,7 +3970,7 @@
             <w:noProof/>
             <w:webHidden/>
           </w:rPr>
-          <w:instrText xml:space="preserve"> PAGEREF _Toc203139265 \h </w:instrText>
+          <w:instrText xml:space="preserve"> PAGEREF _Toc203252480 \h </w:instrText>
         </w:r>
         <w:r>
           <w:rPr>
@@ -4081,10 +4011,9 @@
         <w:rPr>
           <w:rFonts w:eastAsiaTheme="minorEastAsia"/>
           <w:noProof/>
-          <w:lang w:val="en-ID" w:eastAsia="en-ID"/>
-        </w:rPr>
-      </w:pPr>
-      <w:hyperlink w:anchor="_Toc203139266" w:history="1">
+        </w:rPr>
+      </w:pPr>
+      <w:hyperlink w:anchor="_Toc203252481" w:history="1">
         <w:r>
           <w:rPr>
             <w:rStyle w:val="Hyperlink"/>
@@ -4096,7 +4025,6 @@
           <w:rPr>
             <w:rFonts w:eastAsiaTheme="minorEastAsia"/>
             <w:noProof/>
-            <w:lang w:val="en-ID" w:eastAsia="en-ID"/>
           </w:rPr>
           <w:tab/>
         </w:r>
@@ -4126,7 +4054,7 @@
             <w:noProof/>
             <w:webHidden/>
           </w:rPr>
-          <w:instrText xml:space="preserve"> PAGEREF _Toc203139266 \h </w:instrText>
+          <w:instrText xml:space="preserve"> PAGEREF _Toc203252481 \h </w:instrText>
         </w:r>
         <w:r>
           <w:rPr>
@@ -4167,22 +4095,20 @@
         <w:rPr>
           <w:rFonts w:eastAsiaTheme="minorEastAsia"/>
           <w:noProof/>
-          <w:lang w:val="en-ID" w:eastAsia="en-ID"/>
-        </w:rPr>
-      </w:pPr>
-      <w:hyperlink w:anchor="_Toc203139267" w:history="1">
+        </w:rPr>
+      </w:pPr>
+      <w:hyperlink w:anchor="_Toc203252482" w:history="1">
         <w:r>
           <w:rPr>
             <w:rStyle w:val="Hyperlink"/>
             <w:noProof/>
           </w:rPr>
-          <w:t>4.1.15</w:t>
+          <w:t>4.2.1</w:t>
         </w:r>
         <w:r>
           <w:rPr>
             <w:rFonts w:eastAsiaTheme="minorEastAsia"/>
             <w:noProof/>
-            <w:lang w:val="en-ID" w:eastAsia="en-ID"/>
           </w:rPr>
           <w:tab/>
         </w:r>
@@ -4212,7 +4138,7 @@
             <w:noProof/>
             <w:webHidden/>
           </w:rPr>
-          <w:instrText xml:space="preserve"> PAGEREF _Toc203139267 \h </w:instrText>
+          <w:instrText xml:space="preserve"> PAGEREF _Toc203252482 \h </w:instrText>
         </w:r>
         <w:r>
           <w:rPr>
@@ -4232,7 +4158,7 @@
             <w:noProof/>
             <w:webHidden/>
           </w:rPr>
-          <w:t>66</w:t>
+          <w:t>67</w:t>
         </w:r>
         <w:r>
           <w:rPr>
@@ -4253,22 +4179,20 @@
         <w:rPr>
           <w:rFonts w:eastAsiaTheme="minorEastAsia"/>
           <w:noProof/>
-          <w:lang w:val="en-ID" w:eastAsia="en-ID"/>
-        </w:rPr>
-      </w:pPr>
-      <w:hyperlink w:anchor="_Toc203139268" w:history="1">
+        </w:rPr>
+      </w:pPr>
+      <w:hyperlink w:anchor="_Toc203252483" w:history="1">
         <w:r>
           <w:rPr>
             <w:rStyle w:val="Hyperlink"/>
             <w:noProof/>
           </w:rPr>
-          <w:t>4.1.16</w:t>
+          <w:t>4.2.2</w:t>
         </w:r>
         <w:r>
           <w:rPr>
             <w:rFonts w:eastAsiaTheme="minorEastAsia"/>
             <w:noProof/>
-            <w:lang w:val="en-ID" w:eastAsia="en-ID"/>
           </w:rPr>
           <w:tab/>
         </w:r>
@@ -4298,7 +4222,7 @@
             <w:noProof/>
             <w:webHidden/>
           </w:rPr>
-          <w:instrText xml:space="preserve"> PAGEREF _Toc203139268 \h </w:instrText>
+          <w:instrText xml:space="preserve"> PAGEREF _Toc203252483 \h </w:instrText>
         </w:r>
         <w:r>
           <w:rPr>
@@ -4318,7 +4242,7 @@
             <w:noProof/>
             <w:webHidden/>
           </w:rPr>
-          <w:t>67</w:t>
+          <w:t>68</w:t>
         </w:r>
         <w:r>
           <w:rPr>
@@ -4339,22 +4263,20 @@
         <w:rPr>
           <w:rFonts w:eastAsiaTheme="minorEastAsia"/>
           <w:noProof/>
-          <w:lang w:val="en-ID" w:eastAsia="en-ID"/>
-        </w:rPr>
-      </w:pPr>
-      <w:hyperlink w:anchor="_Toc203139269" w:history="1">
+        </w:rPr>
+      </w:pPr>
+      <w:hyperlink w:anchor="_Toc203252484" w:history="1">
         <w:r>
           <w:rPr>
             <w:rStyle w:val="Hyperlink"/>
             <w:noProof/>
           </w:rPr>
-          <w:t>4.1.17</w:t>
+          <w:t>4.2.3</w:t>
         </w:r>
         <w:r>
           <w:rPr>
             <w:rFonts w:eastAsiaTheme="minorEastAsia"/>
             <w:noProof/>
-            <w:lang w:val="en-ID" w:eastAsia="en-ID"/>
           </w:rPr>
           <w:tab/>
         </w:r>
@@ -4384,7 +4306,7 @@
             <w:noProof/>
             <w:webHidden/>
           </w:rPr>
-          <w:instrText xml:space="preserve"> PAGEREF _Toc203139269 \h </w:instrText>
+          <w:instrText xml:space="preserve"> PAGEREF _Toc203252484 \h </w:instrText>
         </w:r>
         <w:r>
           <w:rPr>
@@ -4404,7 +4326,7 @@
             <w:noProof/>
             <w:webHidden/>
           </w:rPr>
-          <w:t>67</w:t>
+          <w:t>68</w:t>
         </w:r>
         <w:r>
           <w:rPr>
@@ -4425,10 +4347,9 @@
         <w:rPr>
           <w:rFonts w:eastAsiaTheme="minorEastAsia"/>
           <w:noProof/>
-          <w:lang w:val="en-ID" w:eastAsia="en-ID"/>
-        </w:rPr>
-      </w:pPr>
-      <w:hyperlink w:anchor="_Toc203139270" w:history="1">
+        </w:rPr>
+      </w:pPr>
+      <w:hyperlink w:anchor="_Toc203252485" w:history="1">
         <w:r>
           <w:rPr>
             <w:rStyle w:val="Hyperlink"/>
@@ -4440,7 +4361,6 @@
           <w:rPr>
             <w:rFonts w:eastAsiaTheme="minorEastAsia"/>
             <w:noProof/>
-            <w:lang w:val="en-ID" w:eastAsia="en-ID"/>
           </w:rPr>
           <w:tab/>
         </w:r>
@@ -4470,7 +4390,7 @@
             <w:noProof/>
             <w:webHidden/>
           </w:rPr>
-          <w:instrText xml:space="preserve"> PAGEREF _Toc203139270 \h </w:instrText>
+          <w:instrText xml:space="preserve"> PAGEREF _Toc203252485 \h </w:instrText>
         </w:r>
         <w:r>
           <w:rPr>
@@ -4511,10 +4431,9 @@
         <w:rPr>
           <w:rFonts w:eastAsiaTheme="minorEastAsia"/>
           <w:noProof/>
-          <w:lang w:val="en-ID" w:eastAsia="en-ID"/>
-        </w:rPr>
-      </w:pPr>
-      <w:hyperlink w:anchor="_Toc203139271" w:history="1">
+        </w:rPr>
+      </w:pPr>
+      <w:hyperlink w:anchor="_Toc203252486" w:history="1">
         <w:r>
           <w:rPr>
             <w:rStyle w:val="Hyperlink"/>
@@ -4526,7 +4445,6 @@
           <w:rPr>
             <w:rFonts w:eastAsiaTheme="minorEastAsia"/>
             <w:noProof/>
-            <w:lang w:val="en-ID" w:eastAsia="en-ID"/>
           </w:rPr>
           <w:tab/>
         </w:r>
@@ -4556,7 +4474,7 @@
             <w:noProof/>
             <w:webHidden/>
           </w:rPr>
-          <w:instrText xml:space="preserve"> PAGEREF _Toc203139271 \h </w:instrText>
+          <w:instrText xml:space="preserve"> PAGEREF _Toc203252486 \h </w:instrText>
         </w:r>
         <w:r>
           <w:rPr>
@@ -4597,10 +4515,9 @@
         <w:rPr>
           <w:rFonts w:eastAsiaTheme="minorEastAsia"/>
           <w:noProof/>
-          <w:lang w:val="en-ID" w:eastAsia="en-ID"/>
-        </w:rPr>
-      </w:pPr>
-      <w:hyperlink w:anchor="_Toc203139272" w:history="1">
+        </w:rPr>
+      </w:pPr>
+      <w:hyperlink w:anchor="_Toc203252487" w:history="1">
         <w:r>
           <w:rPr>
             <w:rStyle w:val="Hyperlink"/>
@@ -4612,7 +4529,6 @@
           <w:rPr>
             <w:rFonts w:eastAsiaTheme="minorEastAsia"/>
             <w:noProof/>
-            <w:lang w:val="en-ID" w:eastAsia="en-ID"/>
           </w:rPr>
           <w:tab/>
         </w:r>
@@ -4642,7 +4558,7 @@
             <w:noProof/>
             <w:webHidden/>
           </w:rPr>
-          <w:instrText xml:space="preserve"> PAGEREF _Toc203139272 \h </w:instrText>
+          <w:instrText xml:space="preserve"> PAGEREF _Toc203252487 \h </w:instrText>
         </w:r>
         <w:r>
           <w:rPr>
@@ -4662,7 +4578,7 @@
             <w:noProof/>
             <w:webHidden/>
           </w:rPr>
-          <w:t>69</w:t>
+          <w:t>70</w:t>
         </w:r>
         <w:r>
           <w:rPr>
@@ -4683,10 +4599,9 @@
         <w:rPr>
           <w:rFonts w:eastAsiaTheme="minorEastAsia"/>
           <w:noProof/>
-          <w:lang w:val="en-ID" w:eastAsia="en-ID"/>
-        </w:rPr>
-      </w:pPr>
-      <w:hyperlink w:anchor="_Toc203139273" w:history="1">
+        </w:rPr>
+      </w:pPr>
+      <w:hyperlink w:anchor="_Toc203252488" w:history="1">
         <w:r>
           <w:rPr>
             <w:rStyle w:val="Hyperlink"/>
@@ -4698,7 +4613,6 @@
           <w:rPr>
             <w:rFonts w:eastAsiaTheme="minorEastAsia"/>
             <w:noProof/>
-            <w:lang w:val="en-ID" w:eastAsia="en-ID"/>
           </w:rPr>
           <w:tab/>
         </w:r>
@@ -4728,7 +4642,7 @@
             <w:noProof/>
             <w:webHidden/>
           </w:rPr>
-          <w:instrText xml:space="preserve"> PAGEREF _Toc203139273 \h </w:instrText>
+          <w:instrText xml:space="preserve"> PAGEREF _Toc203252488 \h </w:instrText>
         </w:r>
         <w:r>
           <w:rPr>
@@ -4769,10 +4683,9 @@
         <w:rPr>
           <w:rFonts w:eastAsiaTheme="minorEastAsia"/>
           <w:noProof/>
-          <w:lang w:val="en-ID" w:eastAsia="en-ID"/>
-        </w:rPr>
-      </w:pPr>
-      <w:hyperlink w:anchor="_Toc203139274" w:history="1">
+        </w:rPr>
+      </w:pPr>
+      <w:hyperlink w:anchor="_Toc203252489" w:history="1">
         <w:r>
           <w:rPr>
             <w:rStyle w:val="Hyperlink"/>
@@ -4784,7 +4697,6 @@
           <w:rPr>
             <w:rFonts w:eastAsiaTheme="minorEastAsia"/>
             <w:noProof/>
-            <w:lang w:val="en-ID" w:eastAsia="en-ID"/>
           </w:rPr>
           <w:tab/>
         </w:r>
@@ -4814,7 +4726,7 @@
             <w:noProof/>
             <w:webHidden/>
           </w:rPr>
-          <w:instrText xml:space="preserve"> PAGEREF _Toc203139274 \h </w:instrText>
+          <w:instrText xml:space="preserve"> PAGEREF _Toc203252489 \h </w:instrText>
         </w:r>
         <w:r>
           <w:rPr>
@@ -4834,7 +4746,7 @@
             <w:noProof/>
             <w:webHidden/>
           </w:rPr>
-          <w:t>70</w:t>
+          <w:t>71</w:t>
         </w:r>
         <w:r>
           <w:rPr>
@@ -4855,10 +4767,9 @@
         <w:rPr>
           <w:rFonts w:eastAsiaTheme="minorEastAsia"/>
           <w:noProof/>
-          <w:lang w:val="en-ID" w:eastAsia="en-ID"/>
-        </w:rPr>
-      </w:pPr>
-      <w:hyperlink w:anchor="_Toc203139275" w:history="1">
+        </w:rPr>
+      </w:pPr>
+      <w:hyperlink w:anchor="_Toc203252490" w:history="1">
         <w:r>
           <w:rPr>
             <w:rStyle w:val="Hyperlink"/>
@@ -4870,7 +4781,6 @@
           <w:rPr>
             <w:rFonts w:eastAsiaTheme="minorEastAsia"/>
             <w:noProof/>
-            <w:lang w:val="en-ID" w:eastAsia="en-ID"/>
           </w:rPr>
           <w:tab/>
         </w:r>
@@ -4900,7 +4810,7 @@
             <w:noProof/>
             <w:webHidden/>
           </w:rPr>
-          <w:instrText xml:space="preserve"> PAGEREF _Toc203139275 \h </w:instrText>
+          <w:instrText xml:space="preserve"> PAGEREF _Toc203252490 \h </w:instrText>
         </w:r>
         <w:r>
           <w:rPr>
@@ -4920,7 +4830,7 @@
             <w:noProof/>
             <w:webHidden/>
           </w:rPr>
-          <w:t>70</w:t>
+          <w:t>71</w:t>
         </w:r>
         <w:r>
           <w:rPr>
@@ -4940,10 +4850,9 @@
         <w:rPr>
           <w:rFonts w:eastAsiaTheme="minorEastAsia"/>
           <w:noProof/>
-          <w:lang w:val="en-ID" w:eastAsia="en-ID"/>
-        </w:rPr>
-      </w:pPr>
-      <w:hyperlink w:anchor="_Toc203139276" w:history="1">
+        </w:rPr>
+      </w:pPr>
+      <w:hyperlink w:anchor="_Toc203252491" w:history="1">
         <w:r>
           <w:rPr>
             <w:rStyle w:val="Hyperlink"/>
@@ -4970,7 +4879,7 @@
             <w:noProof/>
             <w:webHidden/>
           </w:rPr>
-          <w:instrText xml:space="preserve"> PAGEREF _Toc203139276 \h </w:instrText>
+          <w:instrText xml:space="preserve"> PAGEREF _Toc203252491 \h </w:instrText>
         </w:r>
         <w:r>
           <w:rPr>
@@ -4990,7 +4899,7 @@
             <w:noProof/>
             <w:webHidden/>
           </w:rPr>
-          <w:t>71</w:t>
+          <w:t>72</w:t>
         </w:r>
         <w:r>
           <w:rPr>
@@ -5016,7 +4925,7 @@
           <w:color w:val="auto"/>
         </w:rPr>
       </w:pPr>
-      <w:bookmarkStart w:id="2" w:name="_Toc203139230"/>
+      <w:bookmarkStart w:id="2" w:name="_Toc203252445"/>
       <w:r>
         <w:rPr>
           <w:color w:val="auto"/>
@@ -5058,7 +4967,7 @@
           <w:szCs w:val="30"/>
         </w:rPr>
       </w:pPr>
-      <w:bookmarkStart w:id="3" w:name="_Toc203139231"/>
+      <w:bookmarkStart w:id="3" w:name="_Toc203252446"/>
       <w:r>
         <w:rPr>
           <w:color w:val="auto"/>
@@ -5199,7 +5108,7 @@
           <w:szCs w:val="30"/>
         </w:rPr>
       </w:pPr>
-      <w:bookmarkStart w:id="4" w:name="_Toc203139232"/>
+      <w:bookmarkStart w:id="4" w:name="_Toc203252447"/>
       <w:r>
         <w:rPr>
           <w:color w:val="auto"/>
@@ -5435,7 +5344,7 @@
           <w:szCs w:val="30"/>
         </w:rPr>
       </w:pPr>
-      <w:bookmarkStart w:id="5" w:name="_Toc203139233"/>
+      <w:bookmarkStart w:id="5" w:name="_Toc203252448"/>
       <w:r>
         <w:rPr>
           <w:color w:val="auto"/>
@@ -5571,7 +5480,7 @@
           <w:color w:val="auto"/>
         </w:rPr>
       </w:pPr>
-      <w:bookmarkStart w:id="6" w:name="_Toc203139234"/>
+      <w:bookmarkStart w:id="6" w:name="_Toc203252449"/>
       <w:r>
         <w:rPr>
           <w:color w:val="auto"/>
@@ -5613,7 +5522,7 @@
           <w:szCs w:val="30"/>
         </w:rPr>
       </w:pPr>
-      <w:bookmarkStart w:id="7" w:name="_Toc203139235"/>
+      <w:bookmarkStart w:id="7" w:name="_Toc203252450"/>
       <w:r>
         <w:rPr>
           <w:color w:val="auto"/>
@@ -5752,7 +5661,7 @@
           <w:szCs w:val="30"/>
         </w:rPr>
       </w:pPr>
-      <w:bookmarkStart w:id="8" w:name="_Toc203139236"/>
+      <w:bookmarkStart w:id="8" w:name="_Toc203252451"/>
       <w:r>
         <w:rPr>
           <w:color w:val="auto"/>
@@ -5989,7 +5898,7 @@
           <w:color w:val="auto"/>
         </w:rPr>
       </w:pPr>
-      <w:bookmarkStart w:id="9" w:name="_Toc203139237"/>
+      <w:bookmarkStart w:id="9" w:name="_Toc203252452"/>
       <w:r>
         <w:rPr>
           <w:color w:val="auto"/>
@@ -6019,7 +5928,7 @@
           <w:szCs w:val="30"/>
         </w:rPr>
       </w:pPr>
-      <w:bookmarkStart w:id="10" w:name="_Toc203139238"/>
+      <w:bookmarkStart w:id="10" w:name="_Toc203252453"/>
       <w:r>
         <w:rPr>
           <w:color w:val="auto"/>
@@ -6406,7 +6315,7 @@
           <w:szCs w:val="30"/>
         </w:rPr>
       </w:pPr>
-      <w:bookmarkStart w:id="11" w:name="_Toc203139239"/>
+      <w:bookmarkStart w:id="11" w:name="_Toc203252454"/>
       <w:r>
         <w:rPr>
           <w:color w:val="auto"/>
@@ -6440,7 +6349,7 @@
           <w:color w:val="auto"/>
         </w:rPr>
       </w:pPr>
-      <w:bookmarkStart w:id="12" w:name="_Toc203139240"/>
+      <w:bookmarkStart w:id="12" w:name="_Toc203252455"/>
       <w:r>
         <w:rPr>
           <w:color w:val="auto"/>
@@ -6647,7 +6556,7 @@
           <w:color w:val="auto"/>
         </w:rPr>
       </w:pPr>
-      <w:bookmarkStart w:id="13" w:name="_Toc203139241"/>
+      <w:bookmarkStart w:id="13" w:name="_Toc203252456"/>
       <w:r>
         <w:rPr>
           <w:color w:val="auto"/>
@@ -6896,7 +6805,7 @@
           <w:color w:val="auto"/>
         </w:rPr>
       </w:pPr>
-      <w:bookmarkStart w:id="14" w:name="_Toc203139242"/>
+      <w:bookmarkStart w:id="14" w:name="_Toc203252457"/>
       <w:r>
         <w:rPr>
           <w:color w:val="auto"/>
@@ -7233,7 +7142,7 @@
           <w:szCs w:val="30"/>
         </w:rPr>
       </w:pPr>
-      <w:bookmarkStart w:id="15" w:name="_Toc203139243"/>
+      <w:bookmarkStart w:id="15" w:name="_Toc203252458"/>
       <w:r>
         <w:rPr>
           <w:color w:val="auto"/>
@@ -7406,7 +7315,7 @@
           <w:lang w:val="en-ID"/>
         </w:rPr>
       </w:pPr>
-      <w:bookmarkStart w:id="16" w:name="_Toc203139244"/>
+      <w:bookmarkStart w:id="16" w:name="_Toc203252459"/>
       <w:r>
         <w:rPr>
           <w:color w:val="auto"/>
@@ -7659,7 +7568,7 @@
           <w:lang w:val="en-ID"/>
         </w:rPr>
       </w:pPr>
-      <w:bookmarkStart w:id="17" w:name="_Toc203139245"/>
+      <w:bookmarkStart w:id="17" w:name="_Toc203252460"/>
       <w:r>
         <w:rPr>
           <w:color w:val="auto"/>
@@ -8070,7 +7979,7 @@
           <w:lang w:val="en-ID"/>
         </w:rPr>
       </w:pPr>
-      <w:bookmarkStart w:id="18" w:name="_Toc203139246"/>
+      <w:bookmarkStart w:id="18" w:name="_Toc203252461"/>
       <w:r>
         <w:rPr>
           <w:color w:val="auto"/>
@@ -8349,7 +8258,7 @@
           <w:lang w:val="en-ID"/>
         </w:rPr>
       </w:pPr>
-      <w:bookmarkStart w:id="19" w:name="_Toc203139247"/>
+      <w:bookmarkStart w:id="19" w:name="_Toc203252462"/>
       <w:r>
         <w:rPr>
           <w:color w:val="auto"/>
@@ -8595,7 +8504,7 @@
           <w:lang w:val="en-ID"/>
         </w:rPr>
       </w:pPr>
-      <w:bookmarkStart w:id="20" w:name="_Toc203139248"/>
+      <w:bookmarkStart w:id="20" w:name="_Toc203252463"/>
       <w:r>
         <w:rPr>
           <w:color w:val="auto"/>
@@ -9041,7 +8950,7 @@
           <w:color w:val="auto"/>
         </w:rPr>
       </w:pPr>
-      <w:bookmarkStart w:id="21" w:name="_Toc203139249"/>
+      <w:bookmarkStart w:id="21" w:name="_Toc203252464"/>
       <w:r>
         <w:rPr>
           <w:color w:val="auto"/>
@@ -9064,7 +8973,7 @@
           <w:szCs w:val="30"/>
         </w:rPr>
       </w:pPr>
-      <w:bookmarkStart w:id="22" w:name="_Toc203139250"/>
+      <w:bookmarkStart w:id="22" w:name="_Toc203252465"/>
       <w:r>
         <w:rPr>
           <w:color w:val="auto"/>
@@ -9127,7 +9036,7 @@
           <w:szCs w:val="30"/>
         </w:rPr>
       </w:pPr>
-      <w:bookmarkStart w:id="23" w:name="_Toc203139251"/>
+      <w:bookmarkStart w:id="23" w:name="_Toc203252466"/>
       <w:r>
         <w:rPr>
           <w:color w:val="auto"/>
@@ -10401,7 +10310,7 @@
           <w:szCs w:val="30"/>
         </w:rPr>
       </w:pPr>
-      <w:bookmarkStart w:id="24" w:name="_Toc203139252"/>
+      <w:bookmarkStart w:id="24" w:name="_Toc203252467"/>
       <w:r>
         <w:rPr>
           <w:color w:val="auto"/>
@@ -10462,7 +10371,7 @@
           <w:color w:val="auto"/>
         </w:rPr>
       </w:pPr>
-      <w:bookmarkStart w:id="25" w:name="_Toc203139253"/>
+      <w:bookmarkStart w:id="25" w:name="_Toc203252468"/>
       <w:r>
         <w:rPr>
           <w:color w:val="auto"/>
@@ -11779,7 +11688,7 @@
           <w:color w:val="auto"/>
         </w:rPr>
       </w:pPr>
-      <w:bookmarkStart w:id="26" w:name="_Toc203139254"/>
+      <w:bookmarkStart w:id="26" w:name="_Toc203252469"/>
       <w:r>
         <w:rPr>
           <w:color w:val="auto"/>
@@ -14683,7 +14592,7 @@
           <w:color w:val="auto"/>
         </w:rPr>
       </w:pPr>
-      <w:bookmarkStart w:id="27" w:name="_Toc203139255"/>
+      <w:bookmarkStart w:id="27" w:name="_Toc203252470"/>
       <w:r>
         <w:rPr>
           <w:color w:val="auto"/>
@@ -14938,7 +14847,7 @@
           <w:color w:val="auto"/>
         </w:rPr>
       </w:pPr>
-      <w:bookmarkStart w:id="28" w:name="_Toc203139256"/>
+      <w:bookmarkStart w:id="28" w:name="_Toc203252471"/>
       <w:r>
         <w:rPr>
           <w:color w:val="auto"/>
@@ -15321,7 +15230,7 @@
           <w:color w:val="auto"/>
         </w:rPr>
       </w:pPr>
-      <w:bookmarkStart w:id="29" w:name="_Toc203139257"/>
+      <w:bookmarkStart w:id="29" w:name="_Toc203252472"/>
       <w:r>
         <w:rPr>
           <w:color w:val="auto"/>
@@ -17175,7 +17084,7 @@
           <w:color w:val="auto"/>
         </w:rPr>
       </w:pPr>
-      <w:bookmarkStart w:id="30" w:name="_Toc203139258"/>
+      <w:bookmarkStart w:id="30" w:name="_Toc203252473"/>
       <w:r>
         <w:rPr>
           <w:color w:val="auto"/>
@@ -17745,7 +17654,7 @@
           <w:color w:val="auto"/>
         </w:rPr>
       </w:pPr>
-      <w:bookmarkStart w:id="31" w:name="_Toc203139259"/>
+      <w:bookmarkStart w:id="31" w:name="_Toc203252474"/>
       <w:r>
         <w:rPr>
           <w:color w:val="auto"/>
@@ -18645,7 +18554,7 @@
           <w:color w:val="auto"/>
         </w:rPr>
       </w:pPr>
-      <w:bookmarkStart w:id="32" w:name="_Toc203139260"/>
+      <w:bookmarkStart w:id="32" w:name="_Toc203252475"/>
       <w:r>
         <w:rPr>
           <w:color w:val="auto"/>
@@ -18739,7 +18648,7 @@
           <w:color w:val="auto"/>
         </w:rPr>
       </w:pPr>
-      <w:bookmarkStart w:id="33" w:name="_Toc203139261"/>
+      <w:bookmarkStart w:id="33" w:name="_Toc203252476"/>
       <w:r>
         <w:rPr>
           <w:color w:val="auto"/>
@@ -19186,7 +19095,7 @@
           <w:color w:val="auto"/>
         </w:rPr>
       </w:pPr>
-      <w:bookmarkStart w:id="34" w:name="_Toc203139262"/>
+      <w:bookmarkStart w:id="34" w:name="_Toc203252477"/>
       <w:r>
         <w:rPr>
           <w:color w:val="auto"/>
@@ -25532,7 +25441,7 @@
           <w:color w:val="auto"/>
         </w:rPr>
       </w:pPr>
-      <w:bookmarkStart w:id="35" w:name="_Toc203139263"/>
+      <w:bookmarkStart w:id="35" w:name="_Toc203252478"/>
       <w:r>
         <w:rPr>
           <w:color w:val="auto"/>
@@ -25665,7 +25574,7 @@
           <w:color w:val="auto"/>
         </w:rPr>
       </w:pPr>
-      <w:bookmarkStart w:id="36" w:name="_Toc203139264"/>
+      <w:bookmarkStart w:id="36" w:name="_Toc203252479"/>
       <w:r>
         <w:rPr>
           <w:color w:val="auto"/>
@@ -25798,7 +25707,7 @@
           <w:color w:val="auto"/>
         </w:rPr>
       </w:pPr>
-      <w:bookmarkStart w:id="37" w:name="_Toc203139265"/>
+      <w:bookmarkStart w:id="37" w:name="_Toc203252480"/>
       <w:r>
         <w:rPr>
           <w:color w:val="auto"/>
@@ -25975,7 +25884,7 @@
           <w:color w:val="auto"/>
         </w:rPr>
       </w:pPr>
-      <w:bookmarkStart w:id="38" w:name="_Toc203139266"/>
+      <w:bookmarkStart w:id="38" w:name="_Toc203252481"/>
       <w:r>
         <w:rPr>
           <w:color w:val="auto"/>
@@ -26072,6 +25981,32 @@
     </w:p>
     <w:p>
       <w:pPr>
+        <w:pStyle w:val="ListParagraph"/>
+        <w:numPr>
+          <w:ilvl w:val="0"/>
+          <w:numId w:val="84"/>
+        </w:numPr>
+        <w:spacing w:line="259" w:lineRule="auto"/>
+      </w:pPr>
+      <w:r>
+        <w:t>Application Icon</w:t>
+      </w:r>
+    </w:p>
+    <w:p>
+      <w:pPr>
+        <w:pStyle w:val="ListParagraph"/>
+        <w:numPr>
+          <w:ilvl w:val="0"/>
+          <w:numId w:val="84"/>
+        </w:numPr>
+        <w:spacing w:line="259" w:lineRule="auto"/>
+      </w:pPr>
+      <w:r>
+        <w:t>Data Restoration</w:t>
+      </w:r>
+    </w:p>
+    <w:p>
+      <w:pPr>
         <w:rPr>
           <w:b/>
           <w:bCs/>
@@ -26116,6 +26051,7 @@
         <w:jc w:val="both"/>
       </w:pPr>
       <w:r>
+        <w:lastRenderedPageBreak/>
         <w:t xml:space="preserve">Jika pengguna memilih </w:t>
       </w:r>
       <w:r>
@@ -26126,11 +26062,7 @@
         <w:t>Multi Level Menu</w:t>
       </w:r>
       <w:r>
-        <w:t xml:space="preserve"> pada pengaturan aplikasi, MagicAppBuilder akan secara otomatis membuat modul yang akan menjadi induk dari </w:t>
-      </w:r>
-      <w:r>
-        <w:lastRenderedPageBreak/>
-        <w:t xml:space="preserve">modul-modul yang dibuat. Data diambil dari </w:t>
+        <w:t xml:space="preserve"> pada pengaturan aplikasi, MagicAppBuilder akan secara otomatis membuat modul yang akan menjadi induk dari modul-modul yang dibuat. Data diambil dari </w:t>
       </w:r>
       <w:r>
         <w:rPr>
@@ -26318,6 +26250,7 @@
           <w:b/>
           <w:bCs/>
         </w:rPr>
+        <w:lastRenderedPageBreak/>
         <w:t>Development Mode</w:t>
       </w:r>
     </w:p>
@@ -26326,11 +26259,7 @@
         <w:ind w:left="360"/>
       </w:pPr>
       <w:r>
-        <w:t xml:space="preserve">Development Mode akan menentukan sumber data untuk menu aplikasi. Jika dicentang sevagai “Yes”, aplikasi akan menampilkan menu sesuai dengan data pada </w:t>
-      </w:r>
-      <w:r>
-        <w:lastRenderedPageBreak/>
-        <w:t>file /inc.cfg/menu.yml. Jika tidak dicentang, aplikasi akan menampilkan menu dari database yaitu dari module group dan module.</w:t>
+        <w:t>Development Mode akan menentukan sumber data untuk menu aplikasi. Jika dicentang sevagai “Yes”, aplikasi akan menampilkan menu sesuai dengan data pada file /inc.cfg/menu.yml. Jika tidak dicentang, aplikasi akan menampilkan menu dari database yaitu dari module group dan module.</w:t>
       </w:r>
     </w:p>
     <w:p>
@@ -26411,17 +26340,158 @@
     </w:p>
     <w:p>
       <w:pPr>
+        <w:rPr>
+          <w:b/>
+          <w:bCs/>
+        </w:rPr>
+      </w:pPr>
+      <w:r>
+        <w:rPr>
+          <w:b/>
+          <w:bCs/>
+        </w:rPr>
+        <w:t>Application Icon</w:t>
+      </w:r>
+    </w:p>
+    <w:p>
+      <w:r>
+        <w:t>Pada akordion ini, pengguna dapat mengganti ikon aplikasi. Tombol Upload Icon digunakan untuk memilih gambar yang akan dijadikan ikon. Gambar harus memiliki ukuran persegi dengan lebar dan tinggi minimal 512 pixel. MagicAppBuilder akan membuat beberapa file dengan format ICO dan PNG dan file JSON yang akan dibaca oleh browser.</w:t>
+      </w:r>
+    </w:p>
+    <w:p>
+      <w:pPr>
+        <w:rPr>
+          <w:b/>
+          <w:bCs/>
+        </w:rPr>
+      </w:pPr>
+      <w:r>
+        <w:rPr>
+          <w:b/>
+          <w:bCs/>
+        </w:rPr>
+        <w:t>Data Restoration</w:t>
+      </w:r>
+    </w:p>
+    <w:p>
+      <w:r>
+        <w:t xml:space="preserve">Pada akordion ini, pengguna dapat menetukan tabel mana yang dapat dipulihkan. Saat pengguna aplikasi menghapus data, data tersebut dipindahkan dati tabel primer ke tabel </w:t>
+      </w:r>
+      <w:r>
+        <w:rPr>
+          <w:b/>
+          <w:bCs/>
+        </w:rPr>
+        <w:t>trash</w:t>
+      </w:r>
+      <w:r>
+        <w:t>. Data tersebut dapat dikembalikan ke tabel primer.</w:t>
+      </w:r>
+    </w:p>
+    <w:p>
+      <w:r>
+        <w:lastRenderedPageBreak/>
+        <w:t>Data dapat dikembalikan dengan syarat bahwa modul di mana data dihapus dilengkapi dengan fitur trash. MagicAppBuilder akan membuat entitas sesuai dengan nama tabel.</w:t>
+      </w:r>
+      <w:r>
+        <w:t xml:space="preserve"> Akordion Data Restoration menyediakan dua tombol sebagai berikut:</w:t>
+      </w:r>
+    </w:p>
+    <w:p>
+      <w:pPr>
+        <w:pStyle w:val="ListParagraph"/>
+        <w:numPr>
+          <w:ilvl w:val="1"/>
+          <w:numId w:val="105"/>
+        </w:numPr>
+        <w:rPr>
+          <w:b/>
+          <w:bCs/>
+        </w:rPr>
+      </w:pPr>
+      <w:r>
+        <w:rPr>
+          <w:b/>
+          <w:bCs/>
+        </w:rPr>
+        <w:t>Update</w:t>
+      </w:r>
+    </w:p>
+    <w:p>
+      <w:pPr>
+        <w:pStyle w:val="ListParagraph"/>
+        <w:ind w:left="360"/>
+      </w:pPr>
+      <w:r>
+        <w:t>Tombol Update digunakan untuk membuat entitas primary dan entitas trash untuk kebutuhan pengembalian data. Entitas ini berbeda dengan entitas lain di mana pengguna tidak diijinkan untuk mengubahnya secara manual. Jika terjadi perubahan struktur tabel, maka pengguna harus memperbarui entitas dengan cara memilih tabel apa saja yang akan diperbarui lalu memilih tombol Update. MagicAppBuilder akan memperbarui entitas primer dan trash dari tabel yang dipilih.</w:t>
+      </w:r>
+      <w:r>
+        <w:t xml:space="preserve"> Data dari tabel yang memiliki pasangan entitas primer dan trash dapat dikembalikan.</w:t>
+      </w:r>
+    </w:p>
+    <w:p>
+      <w:pPr>
+        <w:pStyle w:val="ListParagraph"/>
+        <w:numPr>
+          <w:ilvl w:val="1"/>
+          <w:numId w:val="105"/>
+        </w:numPr>
+        <w:rPr>
+          <w:b/>
+          <w:bCs/>
+        </w:rPr>
+      </w:pPr>
+      <w:r>
+        <w:rPr>
+          <w:b/>
+          <w:bCs/>
+        </w:rPr>
+        <w:t>Delete</w:t>
+      </w:r>
+    </w:p>
+    <w:p>
+      <w:pPr>
+        <w:pStyle w:val="ListParagraph"/>
+        <w:ind w:left="360"/>
+      </w:pPr>
+      <w:r>
+        <w:t>Tombol Delete digunakan untuk menghapus entitas primer dan trash</w:t>
+      </w:r>
+      <w:r>
+        <w:t xml:space="preserve"> dari tabel yang dipilih</w:t>
+      </w:r>
+      <w:r>
+        <w:t xml:space="preserve">. </w:t>
+      </w:r>
+      <w:r>
+        <w:t xml:space="preserve">Data dari tabel yang </w:t>
+      </w:r>
+      <w:r>
+        <w:t xml:space="preserve">tidak </w:t>
+      </w:r>
+      <w:r>
+        <w:t xml:space="preserve">memiliki pasangan entitas primer dan trash </w:t>
+      </w:r>
+      <w:r>
+        <w:t xml:space="preserve">tidak </w:t>
+      </w:r>
+      <w:r>
+        <w:t>dapat dikembalikan.</w:t>
+      </w:r>
+    </w:p>
+    <w:p>
+      <w:pPr>
         <w:pStyle w:val="Heading3"/>
         <w:numPr>
           <w:ilvl w:val="2"/>
-          <w:numId w:val="10"/>
+          <w:numId w:val="105"/>
         </w:numPr>
         <w:ind w:left="900" w:hanging="900"/>
         <w:rPr>
           <w:color w:val="auto"/>
         </w:rPr>
       </w:pPr>
-      <w:bookmarkStart w:id="39" w:name="_Toc203139267"/>
+      <w:bookmarkStart w:id="39" w:name="_Toc203252482"/>
       <w:r>
         <w:rPr>
           <w:color w:val="auto"/>
@@ -26629,7 +26699,6 @@
           <w:sz w:val="20"/>
           <w:szCs w:val="20"/>
         </w:rPr>
-        <w:lastRenderedPageBreak/>
         <w:t xml:space="preserve">        {</w:t>
       </w:r>
     </w:p>
@@ -26877,6 +26946,7 @@
           <w:sz w:val="20"/>
           <w:szCs w:val="20"/>
         </w:rPr>
+        <w:lastRenderedPageBreak/>
         <w:t xml:space="preserve">            "type": "image\/png"</w:t>
       </w:r>
     </w:p>
@@ -26990,14 +27060,14 @@
         <w:pStyle w:val="Heading3"/>
         <w:numPr>
           <w:ilvl w:val="2"/>
-          <w:numId w:val="10"/>
+          <w:numId w:val="105"/>
         </w:numPr>
         <w:ind w:left="900" w:hanging="900"/>
         <w:rPr>
           <w:color w:val="auto"/>
         </w:rPr>
       </w:pPr>
-      <w:bookmarkStart w:id="40" w:name="_Toc203139268"/>
+      <w:bookmarkStart w:id="40" w:name="_Toc203252483"/>
       <w:r>
         <w:rPr>
           <w:color w:val="auto"/>
@@ -27093,14 +27163,14 @@
         <w:pStyle w:val="Heading3"/>
         <w:numPr>
           <w:ilvl w:val="2"/>
-          <w:numId w:val="10"/>
+          <w:numId w:val="105"/>
         </w:numPr>
         <w:ind w:left="900" w:hanging="900"/>
         <w:rPr>
           <w:color w:val="auto"/>
         </w:rPr>
       </w:pPr>
-      <w:bookmarkStart w:id="41" w:name="_Toc203139269"/>
+      <w:bookmarkStart w:id="41" w:name="_Toc203252484"/>
       <w:r>
         <w:rPr>
           <w:color w:val="auto"/>
@@ -27160,11 +27230,7 @@
         </w:numPr>
       </w:pPr>
       <w:r>
-        <w:t xml:space="preserve">Persiapan Lingkungan PHP Instal dan konfigurasikan PHP pada server Anda. Pastikan versi PHP yang terinstal sesuai dengan kebutuhan aplikasi (PHP 5.6+, PHP 7.x, atau PHP 8.x). Verifikasi bahwa semua ekstensi PHP yang diperlukan </w:t>
-      </w:r>
-      <w:r>
-        <w:lastRenderedPageBreak/>
-        <w:t>oleh MagicAppBuilder atau library pihak ketiga sudah diaktifkan (misalnya, pdo_mysql, mbstring, gd, curl, redis jika digunakan). Periksa juga pengaturan php.ini seperti memory_limit, max_execution_time, dan upload_max_filesize agar sesuai dengan kebutuhan aplikasi.</w:t>
+        <w:t>Persiapan Lingkungan PHP Instal dan konfigurasikan PHP pada server Anda. Pastikan versi PHP yang terinstal sesuai dengan kebutuhan aplikasi (PHP 5.6+, PHP 7.x, atau PHP 8.x). Verifikasi bahwa semua ekstensi PHP yang diperlukan oleh MagicAppBuilder atau library pihak ketiga sudah diaktifkan (misalnya, pdo_mysql, mbstring, gd, curl, redis jika digunakan). Periksa juga pengaturan php.ini seperti memory_limit, max_execution_time, dan upload_max_filesize agar sesuai dengan kebutuhan aplikasi.</w:t>
       </w:r>
     </w:p>
     <w:p>
@@ -27177,7 +27243,11 @@
         </w:numPr>
       </w:pPr>
       <w:r>
-        <w:t>Persiapan Server Database Siapkan server database Anda. Sangat tidak disarankan menggunakan SQLite untuk lingkungan produksi karena keterbatasannya dalam skalabilitas dan kinerja untuk aplikasi multi-pengguna. Beberapa pilihan Database Management System (DBMS) yang direkomendasikan adalah sebagai berikut:</w:t>
+        <w:t xml:space="preserve">Persiapan Server Database Siapkan server database Anda. Sangat tidak disarankan menggunakan SQLite untuk lingkungan produksi karena keterbatasannya dalam skalabilitas dan kinerja untuk aplikasi multi-pengguna. </w:t>
+      </w:r>
+      <w:r>
+        <w:lastRenderedPageBreak/>
+        <w:t>Beberapa pilihan Database Management System (DBMS) yang direkomendasikan adalah sebagai berikut:</w:t>
       </w:r>
     </w:p>
     <w:p>
@@ -27345,14 +27415,13 @@
           <w:szCs w:val="30"/>
         </w:rPr>
       </w:pPr>
-      <w:bookmarkStart w:id="42" w:name="_Toc203139270"/>
+      <w:bookmarkStart w:id="42" w:name="_Toc203252485"/>
       <w:r>
         <w:rPr>
           <w:color w:val="auto"/>
           <w:sz w:val="30"/>
           <w:szCs w:val="30"/>
         </w:rPr>
-        <w:lastRenderedPageBreak/>
         <w:t>Siklus Hidup Pengembangan Perangkat Lunak</w:t>
       </w:r>
       <w:bookmarkEnd w:id="42"/>
@@ -27369,7 +27438,7 @@
           <w:color w:val="auto"/>
         </w:rPr>
       </w:pPr>
-      <w:bookmarkStart w:id="43" w:name="_Toc203139271"/>
+      <w:bookmarkStart w:id="43" w:name="_Toc203252486"/>
       <w:r>
         <w:rPr>
           <w:color w:val="auto"/>
@@ -27405,6 +27474,7 @@
         <w:jc w:val="both"/>
       </w:pPr>
       <w:r>
+        <w:lastRenderedPageBreak/>
         <w:t xml:space="preserve">Pengguna memerlukan salinan struktur database dari lingkungan produksi </w:t>
       </w:r>
       <w:r>
@@ -27495,7 +27565,7 @@
           <w:color w:val="auto"/>
         </w:rPr>
       </w:pPr>
-      <w:bookmarkStart w:id="44" w:name="_Toc203139272"/>
+      <w:bookmarkStart w:id="44" w:name="_Toc203252487"/>
       <w:r>
         <w:rPr>
           <w:color w:val="auto"/>
@@ -27635,12 +27705,11 @@
           <w:color w:val="auto"/>
         </w:rPr>
       </w:pPr>
-      <w:bookmarkStart w:id="45" w:name="_Toc203139273"/>
+      <w:bookmarkStart w:id="45" w:name="_Toc203252488"/>
       <w:r>
         <w:rPr>
           <w:color w:val="auto"/>
         </w:rPr>
-        <w:lastRenderedPageBreak/>
         <w:t>Scaling dan Sharding Database</w:t>
       </w:r>
       <w:bookmarkEnd w:id="45"/>
@@ -27696,6 +27765,7 @@
           <w:b/>
           <w:bCs/>
         </w:rPr>
+        <w:lastRenderedPageBreak/>
         <w:t xml:space="preserve">Pensakalaan Horizontal (Horizontal Scaling) / </w:t>
       </w:r>
       <w:r>
@@ -27723,7 +27793,7 @@
           <w:color w:val="auto"/>
         </w:rPr>
       </w:pPr>
-      <w:bookmarkStart w:id="46" w:name="_Toc203139274"/>
+      <w:bookmarkStart w:id="46" w:name="_Toc203252489"/>
       <w:r>
         <w:rPr>
           <w:color w:val="auto"/>
@@ -27753,7 +27823,7 @@
           <w:color w:val="auto"/>
         </w:rPr>
       </w:pPr>
-      <w:bookmarkStart w:id="47" w:name="_Toc203139275"/>
+      <w:bookmarkStart w:id="47" w:name="_Toc203252490"/>
       <w:r>
         <w:rPr>
           <w:color w:val="auto"/>
@@ -27796,7 +27866,7 @@
           <w:color w:val="auto"/>
         </w:rPr>
       </w:pPr>
-      <w:bookmarkStart w:id="48" w:name="_Toc203139276"/>
+      <w:bookmarkStart w:id="48" w:name="_Toc203252491"/>
       <w:r>
         <w:rPr>
           <w:color w:val="auto"/>
@@ -30189,6 +30259,116 @@
     </w:lvl>
   </w:abstractNum>
   <w:abstractNum w:abstractNumId="16" w15:restartNumberingAfterBreak="0">
+    <w:nsid w:val="182E5D00"/>
+    <w:multiLevelType w:val="multilevel"/>
+    <w:tmpl w:val="27983DF4"/>
+    <w:lvl w:ilvl="0">
+      <w:start w:val="4"/>
+      <w:numFmt w:val="decimal"/>
+      <w:lvlText w:val="%1"/>
+      <w:lvlJc w:val="left"/>
+      <w:pPr>
+        <w:ind w:left="405" w:hanging="405"/>
+      </w:pPr>
+      <w:rPr>
+        <w:rFonts w:hint="default"/>
+      </w:rPr>
+    </w:lvl>
+    <w:lvl w:ilvl="1">
+      <w:start w:val="1"/>
+      <w:numFmt w:val="decimal"/>
+      <w:lvlText w:val="%2."/>
+      <w:lvlJc w:val="left"/>
+      <w:pPr>
+        <w:ind w:left="360" w:hanging="360"/>
+      </w:pPr>
+    </w:lvl>
+    <w:lvl w:ilvl="2">
+      <w:start w:val="1"/>
+      <w:numFmt w:val="decimal"/>
+      <w:lvlText w:val="%1.%2.%3"/>
+      <w:lvlJc w:val="left"/>
+      <w:pPr>
+        <w:ind w:left="720" w:hanging="720"/>
+      </w:pPr>
+      <w:rPr>
+        <w:rFonts w:hint="default"/>
+      </w:rPr>
+    </w:lvl>
+    <w:lvl w:ilvl="3">
+      <w:start w:val="1"/>
+      <w:numFmt w:val="decimal"/>
+      <w:lvlText w:val="%1.%2.%3.%4"/>
+      <w:lvlJc w:val="left"/>
+      <w:pPr>
+        <w:ind w:left="1080" w:hanging="1080"/>
+      </w:pPr>
+      <w:rPr>
+        <w:rFonts w:hint="default"/>
+      </w:rPr>
+    </w:lvl>
+    <w:lvl w:ilvl="4">
+      <w:start w:val="1"/>
+      <w:numFmt w:val="decimal"/>
+      <w:lvlText w:val="%1.%2.%3.%4.%5"/>
+      <w:lvlJc w:val="left"/>
+      <w:pPr>
+        <w:ind w:left="1440" w:hanging="1440"/>
+      </w:pPr>
+      <w:rPr>
+        <w:rFonts w:hint="default"/>
+      </w:rPr>
+    </w:lvl>
+    <w:lvl w:ilvl="5">
+      <w:start w:val="1"/>
+      <w:numFmt w:val="decimal"/>
+      <w:lvlText w:val="%1.%2.%3.%4.%5.%6"/>
+      <w:lvlJc w:val="left"/>
+      <w:pPr>
+        <w:ind w:left="1440" w:hanging="1440"/>
+      </w:pPr>
+      <w:rPr>
+        <w:rFonts w:hint="default"/>
+      </w:rPr>
+    </w:lvl>
+    <w:lvl w:ilvl="6">
+      <w:start w:val="1"/>
+      <w:numFmt w:val="decimal"/>
+      <w:lvlText w:val="%1.%2.%3.%4.%5.%6.%7"/>
+      <w:lvlJc w:val="left"/>
+      <w:pPr>
+        <w:ind w:left="1800" w:hanging="1800"/>
+      </w:pPr>
+      <w:rPr>
+        <w:rFonts w:hint="default"/>
+      </w:rPr>
+    </w:lvl>
+    <w:lvl w:ilvl="7">
+      <w:start w:val="1"/>
+      <w:numFmt w:val="decimal"/>
+      <w:lvlText w:val="%1.%2.%3.%4.%5.%6.%7.%8"/>
+      <w:lvlJc w:val="left"/>
+      <w:pPr>
+        <w:ind w:left="2160" w:hanging="2160"/>
+      </w:pPr>
+      <w:rPr>
+        <w:rFonts w:hint="default"/>
+      </w:rPr>
+    </w:lvl>
+    <w:lvl w:ilvl="8">
+      <w:start w:val="1"/>
+      <w:numFmt w:val="decimal"/>
+      <w:lvlText w:val="%1.%2.%3.%4.%5.%6.%7.%8.%9"/>
+      <w:lvlJc w:val="left"/>
+      <w:pPr>
+        <w:ind w:left="2160" w:hanging="2160"/>
+      </w:pPr>
+      <w:rPr>
+        <w:rFonts w:hint="default"/>
+      </w:rPr>
+    </w:lvl>
+  </w:abstractNum>
+  <w:abstractNum w:abstractNumId="17" w15:restartNumberingAfterBreak="0">
     <w:nsid w:val="1A1C558A"/>
     <w:multiLevelType w:val="hybridMultilevel"/>
     <w:tmpl w:val="C938125C"/>
@@ -30301,7 +30481,7 @@
       </w:rPr>
     </w:lvl>
   </w:abstractNum>
-  <w:abstractNum w:abstractNumId="17" w15:restartNumberingAfterBreak="0">
+  <w:abstractNum w:abstractNumId="18" w15:restartNumberingAfterBreak="0">
     <w:nsid w:val="1BEF4EFC"/>
     <w:multiLevelType w:val="multilevel"/>
     <w:tmpl w:val="D61A4BC6"/>
@@ -30450,7 +30630,7 @@
       </w:rPr>
     </w:lvl>
   </w:abstractNum>
-  <w:abstractNum w:abstractNumId="18" w15:restartNumberingAfterBreak="0">
+  <w:abstractNum w:abstractNumId="19" w15:restartNumberingAfterBreak="0">
     <w:nsid w:val="1BF12649"/>
     <w:multiLevelType w:val="multilevel"/>
     <w:tmpl w:val="EA708156"/>
@@ -30567,7 +30747,7 @@
       </w:pPr>
     </w:lvl>
   </w:abstractNum>
-  <w:abstractNum w:abstractNumId="19" w15:restartNumberingAfterBreak="0">
+  <w:abstractNum w:abstractNumId="20" w15:restartNumberingAfterBreak="0">
     <w:nsid w:val="1E7113B1"/>
     <w:multiLevelType w:val="hybridMultilevel"/>
     <w:tmpl w:val="34562514"/>
@@ -30680,7 +30860,7 @@
       </w:rPr>
     </w:lvl>
   </w:abstractNum>
-  <w:abstractNum w:abstractNumId="20" w15:restartNumberingAfterBreak="0">
+  <w:abstractNum w:abstractNumId="21" w15:restartNumberingAfterBreak="0">
     <w:nsid w:val="20604202"/>
     <w:multiLevelType w:val="multilevel"/>
     <w:tmpl w:val="0DE430B4"/>
@@ -30797,7 +30977,7 @@
       </w:pPr>
     </w:lvl>
   </w:abstractNum>
-  <w:abstractNum w:abstractNumId="21" w15:restartNumberingAfterBreak="0">
+  <w:abstractNum w:abstractNumId="22" w15:restartNumberingAfterBreak="0">
     <w:nsid w:val="21587328"/>
     <w:multiLevelType w:val="multilevel"/>
     <w:tmpl w:val="3ED4BA3E"/>
@@ -30946,7 +31126,7 @@
       </w:rPr>
     </w:lvl>
   </w:abstractNum>
-  <w:abstractNum w:abstractNumId="22" w15:restartNumberingAfterBreak="0">
+  <w:abstractNum w:abstractNumId="23" w15:restartNumberingAfterBreak="0">
     <w:nsid w:val="22332CE2"/>
     <w:multiLevelType w:val="hybridMultilevel"/>
     <w:tmpl w:val="4F42206A"/>
@@ -31035,7 +31215,7 @@
       </w:pPr>
     </w:lvl>
   </w:abstractNum>
-  <w:abstractNum w:abstractNumId="23" w15:restartNumberingAfterBreak="0">
+  <w:abstractNum w:abstractNumId="24" w15:restartNumberingAfterBreak="0">
     <w:nsid w:val="24672D7B"/>
     <w:multiLevelType w:val="multilevel"/>
     <w:tmpl w:val="FDD0C50C"/>
@@ -31184,7 +31364,7 @@
       </w:rPr>
     </w:lvl>
   </w:abstractNum>
-  <w:abstractNum w:abstractNumId="24" w15:restartNumberingAfterBreak="0">
+  <w:abstractNum w:abstractNumId="25" w15:restartNumberingAfterBreak="0">
     <w:nsid w:val="2657133B"/>
     <w:multiLevelType w:val="multilevel"/>
     <w:tmpl w:val="865C126A"/>
@@ -31301,7 +31481,7 @@
       </w:pPr>
     </w:lvl>
   </w:abstractNum>
-  <w:abstractNum w:abstractNumId="25" w15:restartNumberingAfterBreak="0">
+  <w:abstractNum w:abstractNumId="26" w15:restartNumberingAfterBreak="0">
     <w:nsid w:val="272D2A0C"/>
     <w:multiLevelType w:val="multilevel"/>
     <w:tmpl w:val="7C261D5A"/>
@@ -31450,7 +31630,7 @@
       </w:rPr>
     </w:lvl>
   </w:abstractNum>
-  <w:abstractNum w:abstractNumId="26" w15:restartNumberingAfterBreak="0">
+  <w:abstractNum w:abstractNumId="27" w15:restartNumberingAfterBreak="0">
     <w:nsid w:val="27FE0234"/>
     <w:multiLevelType w:val="multilevel"/>
     <w:tmpl w:val="494EC53A"/>
@@ -31599,7 +31779,7 @@
       </w:rPr>
     </w:lvl>
   </w:abstractNum>
-  <w:abstractNum w:abstractNumId="27" w15:restartNumberingAfterBreak="0">
+  <w:abstractNum w:abstractNumId="28" w15:restartNumberingAfterBreak="0">
     <w:nsid w:val="28B84706"/>
     <w:multiLevelType w:val="hybridMultilevel"/>
     <w:tmpl w:val="DCDEBC4C"/>
@@ -31688,7 +31868,7 @@
       </w:pPr>
     </w:lvl>
   </w:abstractNum>
-  <w:abstractNum w:abstractNumId="28" w15:restartNumberingAfterBreak="0">
+  <w:abstractNum w:abstractNumId="29" w15:restartNumberingAfterBreak="0">
     <w:nsid w:val="28C37325"/>
     <w:multiLevelType w:val="hybridMultilevel"/>
     <w:tmpl w:val="4874EA70"/>
@@ -31774,7 +31954,7 @@
       </w:pPr>
     </w:lvl>
   </w:abstractNum>
-  <w:abstractNum w:abstractNumId="29" w15:restartNumberingAfterBreak="0">
+  <w:abstractNum w:abstractNumId="30" w15:restartNumberingAfterBreak="0">
     <w:nsid w:val="296548A6"/>
     <w:multiLevelType w:val="multilevel"/>
     <w:tmpl w:val="A20E7F72"/>
@@ -31891,7 +32071,7 @@
       </w:pPr>
     </w:lvl>
   </w:abstractNum>
-  <w:abstractNum w:abstractNumId="30" w15:restartNumberingAfterBreak="0">
+  <w:abstractNum w:abstractNumId="31" w15:restartNumberingAfterBreak="0">
     <w:nsid w:val="29A90311"/>
     <w:multiLevelType w:val="multilevel"/>
     <w:tmpl w:val="7FF8C08C"/>
@@ -32040,7 +32220,7 @@
       </w:rPr>
     </w:lvl>
   </w:abstractNum>
-  <w:abstractNum w:abstractNumId="31" w15:restartNumberingAfterBreak="0">
+  <w:abstractNum w:abstractNumId="32" w15:restartNumberingAfterBreak="0">
     <w:nsid w:val="2D820E6B"/>
     <w:multiLevelType w:val="multilevel"/>
     <w:tmpl w:val="A82C4D12"/>
@@ -32153,7 +32333,7 @@
       </w:rPr>
     </w:lvl>
   </w:abstractNum>
-  <w:abstractNum w:abstractNumId="32" w15:restartNumberingAfterBreak="0">
+  <w:abstractNum w:abstractNumId="33" w15:restartNumberingAfterBreak="0">
     <w:nsid w:val="2ECE40F1"/>
     <w:multiLevelType w:val="hybridMultilevel"/>
     <w:tmpl w:val="DA3CD0C6"/>
@@ -32242,7 +32422,7 @@
       </w:pPr>
     </w:lvl>
   </w:abstractNum>
-  <w:abstractNum w:abstractNumId="33" w15:restartNumberingAfterBreak="0">
+  <w:abstractNum w:abstractNumId="34" w15:restartNumberingAfterBreak="0">
     <w:nsid w:val="33E75071"/>
     <w:multiLevelType w:val="multilevel"/>
     <w:tmpl w:val="1A6605DA"/>
@@ -32380,7 +32560,7 @@
       </w:rPr>
     </w:lvl>
   </w:abstractNum>
-  <w:abstractNum w:abstractNumId="34" w15:restartNumberingAfterBreak="0">
+  <w:abstractNum w:abstractNumId="35" w15:restartNumberingAfterBreak="0">
     <w:nsid w:val="352B6A3F"/>
     <w:multiLevelType w:val="multilevel"/>
     <w:tmpl w:val="917A7CDC"/>
@@ -32497,7 +32677,7 @@
       </w:pPr>
     </w:lvl>
   </w:abstractNum>
-  <w:abstractNum w:abstractNumId="35" w15:restartNumberingAfterBreak="0">
+  <w:abstractNum w:abstractNumId="36" w15:restartNumberingAfterBreak="0">
     <w:nsid w:val="35617C7D"/>
     <w:multiLevelType w:val="multilevel"/>
     <w:tmpl w:val="1A88132A"/>
@@ -32646,7 +32826,7 @@
       </w:rPr>
     </w:lvl>
   </w:abstractNum>
-  <w:abstractNum w:abstractNumId="36" w15:restartNumberingAfterBreak="0">
+  <w:abstractNum w:abstractNumId="37" w15:restartNumberingAfterBreak="0">
     <w:nsid w:val="39633AE0"/>
     <w:multiLevelType w:val="multilevel"/>
     <w:tmpl w:val="CDE68FB2"/>
@@ -32759,7 +32939,7 @@
       </w:rPr>
     </w:lvl>
   </w:abstractNum>
-  <w:abstractNum w:abstractNumId="37" w15:restartNumberingAfterBreak="0">
+  <w:abstractNum w:abstractNumId="38" w15:restartNumberingAfterBreak="0">
     <w:nsid w:val="39761099"/>
     <w:multiLevelType w:val="multilevel"/>
     <w:tmpl w:val="C2CEF788"/>
@@ -32908,7 +33088,7 @@
       </w:rPr>
     </w:lvl>
   </w:abstractNum>
-  <w:abstractNum w:abstractNumId="38" w15:restartNumberingAfterBreak="0">
+  <w:abstractNum w:abstractNumId="39" w15:restartNumberingAfterBreak="0">
     <w:nsid w:val="397B5A21"/>
     <w:multiLevelType w:val="hybridMultilevel"/>
     <w:tmpl w:val="ADA29776"/>
@@ -32997,7 +33177,7 @@
       </w:pPr>
     </w:lvl>
   </w:abstractNum>
-  <w:abstractNum w:abstractNumId="39" w15:restartNumberingAfterBreak="0">
+  <w:abstractNum w:abstractNumId="40" w15:restartNumberingAfterBreak="0">
     <w:nsid w:val="3C0A00B6"/>
     <w:multiLevelType w:val="multilevel"/>
     <w:tmpl w:val="E9142BA6"/>
@@ -33146,7 +33326,7 @@
       </w:rPr>
     </w:lvl>
   </w:abstractNum>
-  <w:abstractNum w:abstractNumId="40" w15:restartNumberingAfterBreak="0">
+  <w:abstractNum w:abstractNumId="41" w15:restartNumberingAfterBreak="0">
     <w:nsid w:val="3C0C6424"/>
     <w:multiLevelType w:val="multilevel"/>
     <w:tmpl w:val="02CA3826"/>
@@ -33295,7 +33475,7 @@
       </w:rPr>
     </w:lvl>
   </w:abstractNum>
-  <w:abstractNum w:abstractNumId="41" w15:restartNumberingAfterBreak="0">
+  <w:abstractNum w:abstractNumId="42" w15:restartNumberingAfterBreak="0">
     <w:nsid w:val="3C28789E"/>
     <w:multiLevelType w:val="multilevel"/>
     <w:tmpl w:val="16868EB4"/>
@@ -33412,7 +33592,7 @@
       </w:pPr>
     </w:lvl>
   </w:abstractNum>
-  <w:abstractNum w:abstractNumId="42" w15:restartNumberingAfterBreak="0">
+  <w:abstractNum w:abstractNumId="43" w15:restartNumberingAfterBreak="0">
     <w:nsid w:val="3DA76EFD"/>
     <w:multiLevelType w:val="multilevel"/>
     <w:tmpl w:val="453EDB6A"/>
@@ -33561,7 +33741,7 @@
       </w:rPr>
     </w:lvl>
   </w:abstractNum>
-  <w:abstractNum w:abstractNumId="43" w15:restartNumberingAfterBreak="0">
+  <w:abstractNum w:abstractNumId="44" w15:restartNumberingAfterBreak="0">
     <w:nsid w:val="3E242BD2"/>
     <w:multiLevelType w:val="hybridMultilevel"/>
     <w:tmpl w:val="DE946252"/>
@@ -33650,7 +33830,7 @@
       </w:pPr>
     </w:lvl>
   </w:abstractNum>
-  <w:abstractNum w:abstractNumId="44" w15:restartNumberingAfterBreak="0">
+  <w:abstractNum w:abstractNumId="45" w15:restartNumberingAfterBreak="0">
     <w:nsid w:val="3EF20414"/>
     <w:multiLevelType w:val="multilevel"/>
     <w:tmpl w:val="DD384C82"/>
@@ -33763,7 +33943,7 @@
       </w:pPr>
     </w:lvl>
   </w:abstractNum>
-  <w:abstractNum w:abstractNumId="45" w15:restartNumberingAfterBreak="0">
+  <w:abstractNum w:abstractNumId="46" w15:restartNumberingAfterBreak="0">
     <w:nsid w:val="42590319"/>
     <w:multiLevelType w:val="multilevel"/>
     <w:tmpl w:val="25ACC05A"/>
@@ -33912,7 +34092,7 @@
       </w:rPr>
     </w:lvl>
   </w:abstractNum>
-  <w:abstractNum w:abstractNumId="46" w15:restartNumberingAfterBreak="0">
+  <w:abstractNum w:abstractNumId="47" w15:restartNumberingAfterBreak="0">
     <w:nsid w:val="438636E5"/>
     <w:multiLevelType w:val="multilevel"/>
     <w:tmpl w:val="776E4294"/>
@@ -34061,7 +34241,7 @@
       </w:rPr>
     </w:lvl>
   </w:abstractNum>
-  <w:abstractNum w:abstractNumId="47" w15:restartNumberingAfterBreak="0">
+  <w:abstractNum w:abstractNumId="48" w15:restartNumberingAfterBreak="0">
     <w:nsid w:val="44B81900"/>
     <w:multiLevelType w:val="multilevel"/>
     <w:tmpl w:val="7EF05744"/>
@@ -34210,7 +34390,7 @@
       </w:rPr>
     </w:lvl>
   </w:abstractNum>
-  <w:abstractNum w:abstractNumId="48" w15:restartNumberingAfterBreak="0">
+  <w:abstractNum w:abstractNumId="49" w15:restartNumberingAfterBreak="0">
     <w:nsid w:val="44F707DC"/>
     <w:multiLevelType w:val="hybridMultilevel"/>
     <w:tmpl w:val="3E2CA584"/>
@@ -34299,7 +34479,7 @@
       </w:pPr>
     </w:lvl>
   </w:abstractNum>
-  <w:abstractNum w:abstractNumId="49" w15:restartNumberingAfterBreak="0">
+  <w:abstractNum w:abstractNumId="50" w15:restartNumberingAfterBreak="0">
     <w:nsid w:val="45D663A7"/>
     <w:multiLevelType w:val="multilevel"/>
     <w:tmpl w:val="B604500A"/>
@@ -34412,7 +34592,7 @@
       </w:pPr>
     </w:lvl>
   </w:abstractNum>
-  <w:abstractNum w:abstractNumId="50" w15:restartNumberingAfterBreak="0">
+  <w:abstractNum w:abstractNumId="51" w15:restartNumberingAfterBreak="0">
     <w:nsid w:val="4649229B"/>
     <w:multiLevelType w:val="multilevel"/>
     <w:tmpl w:val="27983DF4"/>
@@ -34522,7 +34702,7 @@
       </w:rPr>
     </w:lvl>
   </w:abstractNum>
-  <w:abstractNum w:abstractNumId="51" w15:restartNumberingAfterBreak="0">
+  <w:abstractNum w:abstractNumId="52" w15:restartNumberingAfterBreak="0">
     <w:nsid w:val="466D0F61"/>
     <w:multiLevelType w:val="multilevel"/>
     <w:tmpl w:val="448617EA"/>
@@ -34671,7 +34851,7 @@
       </w:rPr>
     </w:lvl>
   </w:abstractNum>
-  <w:abstractNum w:abstractNumId="52" w15:restartNumberingAfterBreak="0">
+  <w:abstractNum w:abstractNumId="53" w15:restartNumberingAfterBreak="0">
     <w:nsid w:val="47D16DCC"/>
     <w:multiLevelType w:val="multilevel"/>
     <w:tmpl w:val="27041F1C"/>
@@ -34784,7 +34964,7 @@
       </w:pPr>
     </w:lvl>
   </w:abstractNum>
-  <w:abstractNum w:abstractNumId="53" w15:restartNumberingAfterBreak="0">
+  <w:abstractNum w:abstractNumId="54" w15:restartNumberingAfterBreak="0">
     <w:nsid w:val="47E86447"/>
     <w:multiLevelType w:val="multilevel"/>
     <w:tmpl w:val="88D4C08E"/>
@@ -34933,7 +35113,7 @@
       </w:rPr>
     </w:lvl>
   </w:abstractNum>
-  <w:abstractNum w:abstractNumId="54" w15:restartNumberingAfterBreak="0">
+  <w:abstractNum w:abstractNumId="55" w15:restartNumberingAfterBreak="0">
     <w:nsid w:val="4B280024"/>
     <w:multiLevelType w:val="hybridMultilevel"/>
     <w:tmpl w:val="A2B0D618"/>
@@ -35022,7 +35202,7 @@
       </w:pPr>
     </w:lvl>
   </w:abstractNum>
-  <w:abstractNum w:abstractNumId="55" w15:restartNumberingAfterBreak="0">
+  <w:abstractNum w:abstractNumId="56" w15:restartNumberingAfterBreak="0">
     <w:nsid w:val="4DB60B7E"/>
     <w:multiLevelType w:val="multilevel"/>
     <w:tmpl w:val="11D46BB4"/>
@@ -35171,7 +35351,7 @@
       </w:rPr>
     </w:lvl>
   </w:abstractNum>
-  <w:abstractNum w:abstractNumId="56" w15:restartNumberingAfterBreak="0">
+  <w:abstractNum w:abstractNumId="57" w15:restartNumberingAfterBreak="0">
     <w:nsid w:val="4DE92760"/>
     <w:multiLevelType w:val="multilevel"/>
     <w:tmpl w:val="84CACBAC"/>
@@ -35320,7 +35500,7 @@
       </w:rPr>
     </w:lvl>
   </w:abstractNum>
-  <w:abstractNum w:abstractNumId="57" w15:restartNumberingAfterBreak="0">
+  <w:abstractNum w:abstractNumId="58" w15:restartNumberingAfterBreak="0">
     <w:nsid w:val="4E78144C"/>
     <w:multiLevelType w:val="multilevel"/>
     <w:tmpl w:val="27983DF4"/>
@@ -35430,7 +35610,7 @@
       </w:rPr>
     </w:lvl>
   </w:abstractNum>
-  <w:abstractNum w:abstractNumId="58" w15:restartNumberingAfterBreak="0">
+  <w:abstractNum w:abstractNumId="59" w15:restartNumberingAfterBreak="0">
     <w:nsid w:val="4FE01BCE"/>
     <w:multiLevelType w:val="hybridMultilevel"/>
     <w:tmpl w:val="D0169150"/>
@@ -35519,7 +35699,7 @@
       </w:pPr>
     </w:lvl>
   </w:abstractNum>
-  <w:abstractNum w:abstractNumId="59" w15:restartNumberingAfterBreak="0">
+  <w:abstractNum w:abstractNumId="60" w15:restartNumberingAfterBreak="0">
     <w:nsid w:val="4FFE0F0E"/>
     <w:multiLevelType w:val="multilevel"/>
     <w:tmpl w:val="84AAEE7A"/>
@@ -35668,7 +35848,7 @@
       </w:rPr>
     </w:lvl>
   </w:abstractNum>
-  <w:abstractNum w:abstractNumId="60" w15:restartNumberingAfterBreak="0">
+  <w:abstractNum w:abstractNumId="61" w15:restartNumberingAfterBreak="0">
     <w:nsid w:val="50447BAE"/>
     <w:multiLevelType w:val="multilevel"/>
     <w:tmpl w:val="44725B9C"/>
@@ -35817,7 +35997,7 @@
       </w:rPr>
     </w:lvl>
   </w:abstractNum>
-  <w:abstractNum w:abstractNumId="61" w15:restartNumberingAfterBreak="0">
+  <w:abstractNum w:abstractNumId="62" w15:restartNumberingAfterBreak="0">
     <w:nsid w:val="518A71DD"/>
     <w:multiLevelType w:val="multilevel"/>
     <w:tmpl w:val="5F6E8524"/>
@@ -35930,7 +36110,7 @@
       </w:pPr>
     </w:lvl>
   </w:abstractNum>
-  <w:abstractNum w:abstractNumId="62" w15:restartNumberingAfterBreak="0">
+  <w:abstractNum w:abstractNumId="63" w15:restartNumberingAfterBreak="0">
     <w:nsid w:val="51C53535"/>
     <w:multiLevelType w:val="multilevel"/>
     <w:tmpl w:val="04DCAB8E"/>
@@ -36043,7 +36223,7 @@
       </w:pPr>
     </w:lvl>
   </w:abstractNum>
-  <w:abstractNum w:abstractNumId="63" w15:restartNumberingAfterBreak="0">
+  <w:abstractNum w:abstractNumId="64" w15:restartNumberingAfterBreak="0">
     <w:nsid w:val="51E224A8"/>
     <w:multiLevelType w:val="hybridMultilevel"/>
     <w:tmpl w:val="F6969478"/>
@@ -36129,7 +36309,7 @@
       </w:pPr>
     </w:lvl>
   </w:abstractNum>
-  <w:abstractNum w:abstractNumId="64" w15:restartNumberingAfterBreak="0">
+  <w:abstractNum w:abstractNumId="65" w15:restartNumberingAfterBreak="0">
     <w:nsid w:val="51FB43FE"/>
     <w:multiLevelType w:val="hybridMultilevel"/>
     <w:tmpl w:val="7A70C1B6"/>
@@ -36218,7 +36398,7 @@
       </w:pPr>
     </w:lvl>
   </w:abstractNum>
-  <w:abstractNum w:abstractNumId="65" w15:restartNumberingAfterBreak="0">
+  <w:abstractNum w:abstractNumId="66" w15:restartNumberingAfterBreak="0">
     <w:nsid w:val="52676FC4"/>
     <w:multiLevelType w:val="multilevel"/>
     <w:tmpl w:val="B362310E"/>
@@ -36363,7 +36543,7 @@
       </w:rPr>
     </w:lvl>
   </w:abstractNum>
-  <w:abstractNum w:abstractNumId="66" w15:restartNumberingAfterBreak="0">
+  <w:abstractNum w:abstractNumId="67" w15:restartNumberingAfterBreak="0">
     <w:nsid w:val="5569756D"/>
     <w:multiLevelType w:val="multilevel"/>
     <w:tmpl w:val="131C9278"/>
@@ -36512,7 +36692,7 @@
       </w:rPr>
     </w:lvl>
   </w:abstractNum>
-  <w:abstractNum w:abstractNumId="67" w15:restartNumberingAfterBreak="0">
+  <w:abstractNum w:abstractNumId="68" w15:restartNumberingAfterBreak="0">
     <w:nsid w:val="56746DC5"/>
     <w:multiLevelType w:val="multilevel"/>
     <w:tmpl w:val="C9566098"/>
@@ -36661,7 +36841,7 @@
       </w:rPr>
     </w:lvl>
   </w:abstractNum>
-  <w:abstractNum w:abstractNumId="68" w15:restartNumberingAfterBreak="0">
+  <w:abstractNum w:abstractNumId="69" w15:restartNumberingAfterBreak="0">
     <w:nsid w:val="57C27966"/>
     <w:multiLevelType w:val="hybridMultilevel"/>
     <w:tmpl w:val="38A68700"/>
@@ -36747,7 +36927,7 @@
       </w:pPr>
     </w:lvl>
   </w:abstractNum>
-  <w:abstractNum w:abstractNumId="69" w15:restartNumberingAfterBreak="0">
+  <w:abstractNum w:abstractNumId="70" w15:restartNumberingAfterBreak="0">
     <w:nsid w:val="59F550CD"/>
     <w:multiLevelType w:val="multilevel"/>
     <w:tmpl w:val="07BC22C4"/>
@@ -36896,7 +37076,7 @@
       </w:rPr>
     </w:lvl>
   </w:abstractNum>
-  <w:abstractNum w:abstractNumId="70" w15:restartNumberingAfterBreak="0">
+  <w:abstractNum w:abstractNumId="71" w15:restartNumberingAfterBreak="0">
     <w:nsid w:val="5A5B287E"/>
     <w:multiLevelType w:val="multilevel"/>
     <w:tmpl w:val="A52E7C0A"/>
@@ -37013,7 +37193,7 @@
       </w:pPr>
     </w:lvl>
   </w:abstractNum>
-  <w:abstractNum w:abstractNumId="71" w15:restartNumberingAfterBreak="0">
+  <w:abstractNum w:abstractNumId="72" w15:restartNumberingAfterBreak="0">
     <w:nsid w:val="60F60300"/>
     <w:multiLevelType w:val="multilevel"/>
     <w:tmpl w:val="7F626C5E"/>
@@ -37130,7 +37310,7 @@
       </w:pPr>
     </w:lvl>
   </w:abstractNum>
-  <w:abstractNum w:abstractNumId="72" w15:restartNumberingAfterBreak="0">
+  <w:abstractNum w:abstractNumId="73" w15:restartNumberingAfterBreak="0">
     <w:nsid w:val="618B5B3E"/>
     <w:multiLevelType w:val="multilevel"/>
     <w:tmpl w:val="44DC1BB2"/>
@@ -37279,7 +37459,7 @@
       </w:rPr>
     </w:lvl>
   </w:abstractNum>
-  <w:abstractNum w:abstractNumId="73" w15:restartNumberingAfterBreak="0">
+  <w:abstractNum w:abstractNumId="74" w15:restartNumberingAfterBreak="0">
     <w:nsid w:val="61F302D8"/>
     <w:multiLevelType w:val="multilevel"/>
     <w:tmpl w:val="8B4EDBCC"/>
@@ -37392,7 +37572,7 @@
       </w:pPr>
     </w:lvl>
   </w:abstractNum>
-  <w:abstractNum w:abstractNumId="74" w15:restartNumberingAfterBreak="0">
+  <w:abstractNum w:abstractNumId="75" w15:restartNumberingAfterBreak="0">
     <w:nsid w:val="63BA1890"/>
     <w:multiLevelType w:val="multilevel"/>
     <w:tmpl w:val="6930CC8C"/>
@@ -37512,7 +37692,7 @@
       </w:pPr>
     </w:lvl>
   </w:abstractNum>
-  <w:abstractNum w:abstractNumId="75" w15:restartNumberingAfterBreak="0">
+  <w:abstractNum w:abstractNumId="76" w15:restartNumberingAfterBreak="0">
     <w:nsid w:val="63FA2F4D"/>
     <w:multiLevelType w:val="multilevel"/>
     <w:tmpl w:val="BFC2EB1A"/>
@@ -37661,7 +37841,7 @@
       </w:rPr>
     </w:lvl>
   </w:abstractNum>
-  <w:abstractNum w:abstractNumId="76" w15:restartNumberingAfterBreak="0">
+  <w:abstractNum w:abstractNumId="77" w15:restartNumberingAfterBreak="0">
     <w:nsid w:val="64A67691"/>
     <w:multiLevelType w:val="multilevel"/>
     <w:tmpl w:val="DB3E59D0"/>
@@ -37810,7 +37990,7 @@
       </w:rPr>
     </w:lvl>
   </w:abstractNum>
-  <w:abstractNum w:abstractNumId="77" w15:restartNumberingAfterBreak="0">
+  <w:abstractNum w:abstractNumId="78" w15:restartNumberingAfterBreak="0">
     <w:nsid w:val="64C117FE"/>
     <w:multiLevelType w:val="multilevel"/>
     <w:tmpl w:val="5F16266A"/>
@@ -37959,7 +38139,7 @@
       </w:rPr>
     </w:lvl>
   </w:abstractNum>
-  <w:abstractNum w:abstractNumId="78" w15:restartNumberingAfterBreak="0">
+  <w:abstractNum w:abstractNumId="79" w15:restartNumberingAfterBreak="0">
     <w:nsid w:val="64C24351"/>
     <w:multiLevelType w:val="multilevel"/>
     <w:tmpl w:val="6364934C"/>
@@ -38108,7 +38288,7 @@
       </w:rPr>
     </w:lvl>
   </w:abstractNum>
-  <w:abstractNum w:abstractNumId="79" w15:restartNumberingAfterBreak="0">
+  <w:abstractNum w:abstractNumId="80" w15:restartNumberingAfterBreak="0">
     <w:nsid w:val="65117775"/>
     <w:multiLevelType w:val="multilevel"/>
     <w:tmpl w:val="4D624144"/>
@@ -38257,7 +38437,7 @@
       </w:rPr>
     </w:lvl>
   </w:abstractNum>
-  <w:abstractNum w:abstractNumId="80" w15:restartNumberingAfterBreak="0">
+  <w:abstractNum w:abstractNumId="81" w15:restartNumberingAfterBreak="0">
     <w:nsid w:val="664F288E"/>
     <w:multiLevelType w:val="multilevel"/>
     <w:tmpl w:val="BAE43A28"/>
@@ -38374,7 +38554,7 @@
       </w:pPr>
     </w:lvl>
   </w:abstractNum>
-  <w:abstractNum w:abstractNumId="81" w15:restartNumberingAfterBreak="0">
+  <w:abstractNum w:abstractNumId="82" w15:restartNumberingAfterBreak="0">
     <w:nsid w:val="66EC348A"/>
     <w:multiLevelType w:val="hybridMultilevel"/>
     <w:tmpl w:val="4FCCC324"/>
@@ -38463,7 +38643,7 @@
       </w:pPr>
     </w:lvl>
   </w:abstractNum>
-  <w:abstractNum w:abstractNumId="82" w15:restartNumberingAfterBreak="0">
+  <w:abstractNum w:abstractNumId="83" w15:restartNumberingAfterBreak="0">
     <w:nsid w:val="67656429"/>
     <w:multiLevelType w:val="hybridMultilevel"/>
     <w:tmpl w:val="4FCCC324"/>
@@ -38552,7 +38732,7 @@
       </w:pPr>
     </w:lvl>
   </w:abstractNum>
-  <w:abstractNum w:abstractNumId="83" w15:restartNumberingAfterBreak="0">
+  <w:abstractNum w:abstractNumId="84" w15:restartNumberingAfterBreak="0">
     <w:nsid w:val="684625D6"/>
     <w:multiLevelType w:val="hybridMultilevel"/>
     <w:tmpl w:val="85A8FC70"/>
@@ -38641,7 +38821,7 @@
       </w:pPr>
     </w:lvl>
   </w:abstractNum>
-  <w:abstractNum w:abstractNumId="84" w15:restartNumberingAfterBreak="0">
+  <w:abstractNum w:abstractNumId="85" w15:restartNumberingAfterBreak="0">
     <w:nsid w:val="689A27D1"/>
     <w:multiLevelType w:val="multilevel"/>
     <w:tmpl w:val="5CC8E6B2"/>
@@ -38790,7 +38970,7 @@
       </w:rPr>
     </w:lvl>
   </w:abstractNum>
-  <w:abstractNum w:abstractNumId="85" w15:restartNumberingAfterBreak="0">
+  <w:abstractNum w:abstractNumId="86" w15:restartNumberingAfterBreak="0">
     <w:nsid w:val="6927540A"/>
     <w:multiLevelType w:val="multilevel"/>
     <w:tmpl w:val="91EA46C6"/>
@@ -38939,7 +39119,7 @@
       </w:rPr>
     </w:lvl>
   </w:abstractNum>
-  <w:abstractNum w:abstractNumId="86" w15:restartNumberingAfterBreak="0">
+  <w:abstractNum w:abstractNumId="87" w15:restartNumberingAfterBreak="0">
     <w:nsid w:val="69F9385A"/>
     <w:multiLevelType w:val="hybridMultilevel"/>
     <w:tmpl w:val="07CEA40E"/>
@@ -39052,7 +39232,7 @@
       </w:rPr>
     </w:lvl>
   </w:abstractNum>
-  <w:abstractNum w:abstractNumId="87" w15:restartNumberingAfterBreak="0">
+  <w:abstractNum w:abstractNumId="88" w15:restartNumberingAfterBreak="0">
     <w:nsid w:val="6A5503E0"/>
     <w:multiLevelType w:val="multilevel"/>
     <w:tmpl w:val="C5584B04"/>
@@ -39201,7 +39381,7 @@
       </w:rPr>
     </w:lvl>
   </w:abstractNum>
-  <w:abstractNum w:abstractNumId="88" w15:restartNumberingAfterBreak="0">
+  <w:abstractNum w:abstractNumId="89" w15:restartNumberingAfterBreak="0">
     <w:nsid w:val="6B4C7FBB"/>
     <w:multiLevelType w:val="multilevel"/>
     <w:tmpl w:val="023AEC7A"/>
@@ -39350,7 +39530,7 @@
       </w:rPr>
     </w:lvl>
   </w:abstractNum>
-  <w:abstractNum w:abstractNumId="89" w15:restartNumberingAfterBreak="0">
+  <w:abstractNum w:abstractNumId="90" w15:restartNumberingAfterBreak="0">
     <w:nsid w:val="6CF25363"/>
     <w:multiLevelType w:val="multilevel"/>
     <w:tmpl w:val="775A42BA"/>
@@ -39499,7 +39679,7 @@
       </w:rPr>
     </w:lvl>
   </w:abstractNum>
-  <w:abstractNum w:abstractNumId="90" w15:restartNumberingAfterBreak="0">
+  <w:abstractNum w:abstractNumId="91" w15:restartNumberingAfterBreak="0">
     <w:nsid w:val="6E4511EC"/>
     <w:multiLevelType w:val="hybridMultilevel"/>
     <w:tmpl w:val="9C784C62"/>
@@ -39588,7 +39768,7 @@
       </w:pPr>
     </w:lvl>
   </w:abstractNum>
-  <w:abstractNum w:abstractNumId="91" w15:restartNumberingAfterBreak="0">
+  <w:abstractNum w:abstractNumId="92" w15:restartNumberingAfterBreak="0">
     <w:nsid w:val="6F19513F"/>
     <w:multiLevelType w:val="multilevel"/>
     <w:tmpl w:val="3B045FF8"/>
@@ -39705,7 +39885,7 @@
       </w:pPr>
     </w:lvl>
   </w:abstractNum>
-  <w:abstractNum w:abstractNumId="92" w15:restartNumberingAfterBreak="0">
+  <w:abstractNum w:abstractNumId="93" w15:restartNumberingAfterBreak="0">
     <w:nsid w:val="73E146AD"/>
     <w:multiLevelType w:val="hybridMultilevel"/>
     <w:tmpl w:val="8C700A78"/>
@@ -39794,7 +39974,7 @@
       </w:pPr>
     </w:lvl>
   </w:abstractNum>
-  <w:abstractNum w:abstractNumId="93" w15:restartNumberingAfterBreak="0">
+  <w:abstractNum w:abstractNumId="94" w15:restartNumberingAfterBreak="0">
     <w:nsid w:val="74332B2A"/>
     <w:multiLevelType w:val="multilevel"/>
     <w:tmpl w:val="473884E0"/>
@@ -39943,7 +40123,7 @@
       </w:rPr>
     </w:lvl>
   </w:abstractNum>
-  <w:abstractNum w:abstractNumId="94" w15:restartNumberingAfterBreak="0">
+  <w:abstractNum w:abstractNumId="95" w15:restartNumberingAfterBreak="0">
     <w:nsid w:val="748E433B"/>
     <w:multiLevelType w:val="hybridMultilevel"/>
     <w:tmpl w:val="C77C960A"/>
@@ -40056,7 +40236,7 @@
       </w:rPr>
     </w:lvl>
   </w:abstractNum>
-  <w:abstractNum w:abstractNumId="95" w15:restartNumberingAfterBreak="0">
+  <w:abstractNum w:abstractNumId="96" w15:restartNumberingAfterBreak="0">
     <w:nsid w:val="74C203C5"/>
     <w:multiLevelType w:val="multilevel"/>
     <w:tmpl w:val="00808DAC"/>
@@ -40201,7 +40381,7 @@
       </w:rPr>
     </w:lvl>
   </w:abstractNum>
-  <w:abstractNum w:abstractNumId="96" w15:restartNumberingAfterBreak="0">
+  <w:abstractNum w:abstractNumId="97" w15:restartNumberingAfterBreak="0">
     <w:nsid w:val="75075FB8"/>
     <w:multiLevelType w:val="multilevel"/>
     <w:tmpl w:val="B5BC94D8"/>
@@ -40322,7 +40502,7 @@
       </w:pPr>
     </w:lvl>
   </w:abstractNum>
-  <w:abstractNum w:abstractNumId="97" w15:restartNumberingAfterBreak="0">
+  <w:abstractNum w:abstractNumId="98" w15:restartNumberingAfterBreak="0">
     <w:nsid w:val="755810B0"/>
     <w:multiLevelType w:val="multilevel"/>
     <w:tmpl w:val="4906C596"/>
@@ -40466,7 +40646,7 @@
       </w:rPr>
     </w:lvl>
   </w:abstractNum>
-  <w:abstractNum w:abstractNumId="98" w15:restartNumberingAfterBreak="0">
+  <w:abstractNum w:abstractNumId="99" w15:restartNumberingAfterBreak="0">
     <w:nsid w:val="75FA5ABD"/>
     <w:multiLevelType w:val="multilevel"/>
     <w:tmpl w:val="B746A5D4"/>
@@ -40615,7 +40795,7 @@
       </w:rPr>
     </w:lvl>
   </w:abstractNum>
-  <w:abstractNum w:abstractNumId="99" w15:restartNumberingAfterBreak="0">
+  <w:abstractNum w:abstractNumId="100" w15:restartNumberingAfterBreak="0">
     <w:nsid w:val="762C57EF"/>
     <w:multiLevelType w:val="hybridMultilevel"/>
     <w:tmpl w:val="4FCCC324"/>
@@ -40704,7 +40884,7 @@
       </w:pPr>
     </w:lvl>
   </w:abstractNum>
-  <w:abstractNum w:abstractNumId="100" w15:restartNumberingAfterBreak="0">
+  <w:abstractNum w:abstractNumId="101" w15:restartNumberingAfterBreak="0">
     <w:nsid w:val="79366AE8"/>
     <w:multiLevelType w:val="multilevel"/>
     <w:tmpl w:val="0338F2EC"/>
@@ -40853,7 +41033,7 @@
       </w:rPr>
     </w:lvl>
   </w:abstractNum>
-  <w:abstractNum w:abstractNumId="101" w15:restartNumberingAfterBreak="0">
+  <w:abstractNum w:abstractNumId="102" w15:restartNumberingAfterBreak="0">
     <w:nsid w:val="7C0D4A64"/>
     <w:multiLevelType w:val="multilevel"/>
     <w:tmpl w:val="461C287A"/>
@@ -40966,7 +41146,7 @@
       </w:rPr>
     </w:lvl>
   </w:abstractNum>
-  <w:abstractNum w:abstractNumId="102" w15:restartNumberingAfterBreak="0">
+  <w:abstractNum w:abstractNumId="103" w15:restartNumberingAfterBreak="0">
     <w:nsid w:val="7F996247"/>
     <w:multiLevelType w:val="multilevel"/>
     <w:tmpl w:val="0D200B20"/>
@@ -41115,7 +41295,7 @@
       </w:rPr>
     </w:lvl>
   </w:abstractNum>
-  <w:abstractNum w:abstractNumId="103" w15:restartNumberingAfterBreak="0">
+  <w:abstractNum w:abstractNumId="104" w15:restartNumberingAfterBreak="0">
     <w:nsid w:val="7FD15402"/>
     <w:multiLevelType w:val="multilevel"/>
     <w:tmpl w:val="CDE68FB2"/>
@@ -41229,223 +41409,223 @@
     </w:lvl>
   </w:abstractNum>
   <w:num w:numId="1" w16cid:durableId="1068961658">
-    <w:abstractNumId w:val="43"/>
+    <w:abstractNumId w:val="44"/>
   </w:num>
   <w:num w:numId="2" w16cid:durableId="1907108454">
-    <w:abstractNumId w:val="83"/>
+    <w:abstractNumId w:val="84"/>
   </w:num>
   <w:num w:numId="3" w16cid:durableId="515658491">
     <w:abstractNumId w:val="5"/>
   </w:num>
   <w:num w:numId="4" w16cid:durableId="1351177237">
-    <w:abstractNumId w:val="95"/>
+    <w:abstractNumId w:val="96"/>
   </w:num>
   <w:num w:numId="5" w16cid:durableId="582110132">
     <w:abstractNumId w:val="2"/>
   </w:num>
   <w:num w:numId="6" w16cid:durableId="165752820">
-    <w:abstractNumId w:val="65"/>
+    <w:abstractNumId w:val="66"/>
   </w:num>
   <w:num w:numId="7" w16cid:durableId="126747366">
-    <w:abstractNumId w:val="103"/>
+    <w:abstractNumId w:val="104"/>
   </w:num>
   <w:num w:numId="8" w16cid:durableId="1919054196">
-    <w:abstractNumId w:val="36"/>
+    <w:abstractNumId w:val="37"/>
   </w:num>
   <w:num w:numId="9" w16cid:durableId="739793448">
-    <w:abstractNumId w:val="74"/>
+    <w:abstractNumId w:val="75"/>
   </w:num>
   <w:num w:numId="10" w16cid:durableId="1431196742">
-    <w:abstractNumId w:val="50"/>
+    <w:abstractNumId w:val="51"/>
   </w:num>
   <w:num w:numId="11" w16cid:durableId="511839358">
-    <w:abstractNumId w:val="89"/>
+    <w:abstractNumId w:val="90"/>
   </w:num>
   <w:num w:numId="12" w16cid:durableId="918713115">
-    <w:abstractNumId w:val="87"/>
+    <w:abstractNumId w:val="88"/>
   </w:num>
   <w:num w:numId="13" w16cid:durableId="968320169">
-    <w:abstractNumId w:val="34"/>
+    <w:abstractNumId w:val="35"/>
   </w:num>
   <w:num w:numId="14" w16cid:durableId="1219902029">
-    <w:abstractNumId w:val="96"/>
+    <w:abstractNumId w:val="97"/>
   </w:num>
   <w:num w:numId="15" w16cid:durableId="1788159894">
-    <w:abstractNumId w:val="23"/>
+    <w:abstractNumId w:val="24"/>
   </w:num>
   <w:num w:numId="16" w16cid:durableId="1681739829">
-    <w:abstractNumId w:val="84"/>
+    <w:abstractNumId w:val="85"/>
   </w:num>
   <w:num w:numId="17" w16cid:durableId="254748944">
-    <w:abstractNumId w:val="42"/>
+    <w:abstractNumId w:val="43"/>
   </w:num>
   <w:num w:numId="18" w16cid:durableId="75826998">
     <w:abstractNumId w:val="12"/>
   </w:num>
   <w:num w:numId="19" w16cid:durableId="78723472">
-    <w:abstractNumId w:val="49"/>
+    <w:abstractNumId w:val="50"/>
   </w:num>
   <w:num w:numId="20" w16cid:durableId="1715427650">
     <w:abstractNumId w:val="3"/>
   </w:num>
   <w:num w:numId="21" w16cid:durableId="402486441">
-    <w:abstractNumId w:val="18"/>
+    <w:abstractNumId w:val="19"/>
   </w:num>
   <w:num w:numId="22" w16cid:durableId="1838878603">
     <w:abstractNumId w:val="6"/>
   </w:num>
   <w:num w:numId="23" w16cid:durableId="997223890">
-    <w:abstractNumId w:val="35"/>
+    <w:abstractNumId w:val="36"/>
   </w:num>
   <w:num w:numId="24" w16cid:durableId="705301292">
-    <w:abstractNumId w:val="55"/>
+    <w:abstractNumId w:val="56"/>
   </w:num>
   <w:num w:numId="25" w16cid:durableId="1323704180">
-    <w:abstractNumId w:val="46"/>
+    <w:abstractNumId w:val="47"/>
   </w:num>
   <w:num w:numId="26" w16cid:durableId="88163219">
-    <w:abstractNumId w:val="76"/>
+    <w:abstractNumId w:val="77"/>
   </w:num>
   <w:num w:numId="27" w16cid:durableId="1143280670">
     <w:abstractNumId w:val="7"/>
   </w:num>
   <w:num w:numId="28" w16cid:durableId="1729957211">
-    <w:abstractNumId w:val="39"/>
+    <w:abstractNumId w:val="40"/>
   </w:num>
   <w:num w:numId="29" w16cid:durableId="2090272202">
     <w:abstractNumId w:val="1"/>
   </w:num>
   <w:num w:numId="30" w16cid:durableId="581721969">
-    <w:abstractNumId w:val="59"/>
+    <w:abstractNumId w:val="60"/>
   </w:num>
   <w:num w:numId="31" w16cid:durableId="1599020321">
-    <w:abstractNumId w:val="45"/>
+    <w:abstractNumId w:val="46"/>
   </w:num>
   <w:num w:numId="32" w16cid:durableId="861548426">
-    <w:abstractNumId w:val="30"/>
+    <w:abstractNumId w:val="31"/>
   </w:num>
   <w:num w:numId="33" w16cid:durableId="1693190561">
-    <w:abstractNumId w:val="100"/>
+    <w:abstractNumId w:val="101"/>
   </w:num>
   <w:num w:numId="34" w16cid:durableId="1143157002">
     <w:abstractNumId w:val="15"/>
   </w:num>
   <w:num w:numId="35" w16cid:durableId="948657166">
-    <w:abstractNumId w:val="17"/>
+    <w:abstractNumId w:val="18"/>
   </w:num>
   <w:num w:numId="36" w16cid:durableId="2132240226">
-    <w:abstractNumId w:val="67"/>
+    <w:abstractNumId w:val="68"/>
   </w:num>
   <w:num w:numId="37" w16cid:durableId="2037850699">
-    <w:abstractNumId w:val="77"/>
+    <w:abstractNumId w:val="78"/>
   </w:num>
   <w:num w:numId="38" w16cid:durableId="1499346837">
-    <w:abstractNumId w:val="88"/>
+    <w:abstractNumId w:val="89"/>
   </w:num>
   <w:num w:numId="39" w16cid:durableId="1523515924">
     <w:abstractNumId w:val="10"/>
   </w:num>
   <w:num w:numId="40" w16cid:durableId="341395347">
-    <w:abstractNumId w:val="97"/>
+    <w:abstractNumId w:val="98"/>
   </w:num>
   <w:num w:numId="41" w16cid:durableId="1678968780">
-    <w:abstractNumId w:val="26"/>
+    <w:abstractNumId w:val="27"/>
   </w:num>
   <w:num w:numId="42" w16cid:durableId="918444369">
-    <w:abstractNumId w:val="40"/>
+    <w:abstractNumId w:val="41"/>
   </w:num>
   <w:num w:numId="43" w16cid:durableId="2143688203">
-    <w:abstractNumId w:val="41"/>
+    <w:abstractNumId w:val="42"/>
   </w:num>
   <w:num w:numId="44" w16cid:durableId="1590309081">
-    <w:abstractNumId w:val="71"/>
+    <w:abstractNumId w:val="72"/>
   </w:num>
   <w:num w:numId="45" w16cid:durableId="1486164429">
-    <w:abstractNumId w:val="53"/>
+    <w:abstractNumId w:val="54"/>
   </w:num>
   <w:num w:numId="46" w16cid:durableId="981618671">
-    <w:abstractNumId w:val="78"/>
+    <w:abstractNumId w:val="79"/>
   </w:num>
   <w:num w:numId="47" w16cid:durableId="383527639">
-    <w:abstractNumId w:val="101"/>
+    <w:abstractNumId w:val="102"/>
   </w:num>
   <w:num w:numId="48" w16cid:durableId="1928270427">
     <w:abstractNumId w:val="8"/>
   </w:num>
   <w:num w:numId="49" w16cid:durableId="200098451">
-    <w:abstractNumId w:val="48"/>
+    <w:abstractNumId w:val="49"/>
   </w:num>
   <w:num w:numId="50" w16cid:durableId="374280399">
-    <w:abstractNumId w:val="66"/>
+    <w:abstractNumId w:val="67"/>
   </w:num>
   <w:num w:numId="51" w16cid:durableId="1440221706">
-    <w:abstractNumId w:val="85"/>
+    <w:abstractNumId w:val="86"/>
   </w:num>
   <w:num w:numId="52" w16cid:durableId="1669938459">
-    <w:abstractNumId w:val="99"/>
+    <w:abstractNumId w:val="100"/>
   </w:num>
   <w:num w:numId="53" w16cid:durableId="1278290941">
-    <w:abstractNumId w:val="81"/>
+    <w:abstractNumId w:val="82"/>
   </w:num>
   <w:num w:numId="54" w16cid:durableId="1316568517">
-    <w:abstractNumId w:val="82"/>
+    <w:abstractNumId w:val="83"/>
   </w:num>
   <w:num w:numId="55" w16cid:durableId="1442186251">
-    <w:abstractNumId w:val="63"/>
+    <w:abstractNumId w:val="64"/>
   </w:num>
   <w:num w:numId="56" w16cid:durableId="532890408">
-    <w:abstractNumId w:val="28"/>
+    <w:abstractNumId w:val="29"/>
   </w:num>
   <w:num w:numId="57" w16cid:durableId="294986353">
-    <w:abstractNumId w:val="44"/>
+    <w:abstractNumId w:val="45"/>
   </w:num>
   <w:num w:numId="58" w16cid:durableId="2092114846">
-    <w:abstractNumId w:val="52"/>
+    <w:abstractNumId w:val="53"/>
   </w:num>
   <w:num w:numId="59" w16cid:durableId="1470588389">
-    <w:abstractNumId w:val="73"/>
+    <w:abstractNumId w:val="74"/>
   </w:num>
   <w:num w:numId="60" w16cid:durableId="169370004">
-    <w:abstractNumId w:val="61"/>
+    <w:abstractNumId w:val="62"/>
   </w:num>
   <w:num w:numId="61" w16cid:durableId="1808165810">
-    <w:abstractNumId w:val="75"/>
+    <w:abstractNumId w:val="76"/>
   </w:num>
   <w:num w:numId="62" w16cid:durableId="2009938560">
-    <w:abstractNumId w:val="102"/>
+    <w:abstractNumId w:val="103"/>
   </w:num>
   <w:num w:numId="63" w16cid:durableId="672492081">
-    <w:abstractNumId w:val="19"/>
+    <w:abstractNumId w:val="20"/>
   </w:num>
   <w:num w:numId="64" w16cid:durableId="1386445174">
-    <w:abstractNumId w:val="86"/>
+    <w:abstractNumId w:val="87"/>
   </w:num>
   <w:num w:numId="65" w16cid:durableId="76219198">
     <w:abstractNumId w:val="9"/>
   </w:num>
   <w:num w:numId="66" w16cid:durableId="391200867">
-    <w:abstractNumId w:val="70"/>
+    <w:abstractNumId w:val="71"/>
   </w:num>
   <w:num w:numId="67" w16cid:durableId="2107461407">
-    <w:abstractNumId w:val="16"/>
+    <w:abstractNumId w:val="17"/>
   </w:num>
   <w:num w:numId="68" w16cid:durableId="43258523">
     <w:abstractNumId w:val="11"/>
   </w:num>
   <w:num w:numId="69" w16cid:durableId="1885214907">
-    <w:abstractNumId w:val="62"/>
+    <w:abstractNumId w:val="63"/>
   </w:num>
   <w:num w:numId="70" w16cid:durableId="148789252">
-    <w:abstractNumId w:val="80"/>
+    <w:abstractNumId w:val="81"/>
   </w:num>
   <w:num w:numId="71" w16cid:durableId="665788067">
-    <w:abstractNumId w:val="91"/>
+    <w:abstractNumId w:val="92"/>
   </w:num>
   <w:num w:numId="72" w16cid:durableId="1476794392">
-    <w:abstractNumId w:val="33"/>
+    <w:abstractNumId w:val="34"/>
   </w:num>
   <w:num w:numId="73" w16cid:durableId="1105493586">
-    <w:abstractNumId w:val="68"/>
+    <w:abstractNumId w:val="69"/>
     <w:lvlOverride w:ilvl="0">
       <w:startOverride w:val="1"/>
     </w:lvlOverride>
@@ -41475,10 +41655,10 @@
     </w:lvlOverride>
   </w:num>
   <w:num w:numId="74" w16cid:durableId="122814833">
-    <w:abstractNumId w:val="94"/>
+    <w:abstractNumId w:val="95"/>
   </w:num>
   <w:num w:numId="75" w16cid:durableId="1831828749">
-    <w:abstractNumId w:val="20"/>
+    <w:abstractNumId w:val="21"/>
     <w:lvlOverride w:ilvl="0">
       <w:startOverride w:val="1"/>
     </w:lvlOverride>
@@ -41506,7 +41686,7 @@
     </w:lvlOverride>
   </w:num>
   <w:num w:numId="76" w16cid:durableId="359863769">
-    <w:abstractNumId w:val="29"/>
+    <w:abstractNumId w:val="30"/>
     <w:lvlOverride w:ilvl="0">
       <w:startOverride w:val="1"/>
     </w:lvlOverride>
@@ -41534,52 +41714,52 @@
     </w:lvlOverride>
   </w:num>
   <w:num w:numId="77" w16cid:durableId="2065137232">
-    <w:abstractNumId w:val="24"/>
+    <w:abstractNumId w:val="25"/>
   </w:num>
   <w:num w:numId="78" w16cid:durableId="1529296501">
+    <w:abstractNumId w:val="94"/>
+  </w:num>
+  <w:num w:numId="79" w16cid:durableId="2001348830">
+    <w:abstractNumId w:val="22"/>
+  </w:num>
+  <w:num w:numId="80" w16cid:durableId="527260130">
+    <w:abstractNumId w:val="61"/>
+  </w:num>
+  <w:num w:numId="81" w16cid:durableId="1786382706">
+    <w:abstractNumId w:val="73"/>
+  </w:num>
+  <w:num w:numId="82" w16cid:durableId="1799106201">
+    <w:abstractNumId w:val="38"/>
+  </w:num>
+  <w:num w:numId="83" w16cid:durableId="256134026">
+    <w:abstractNumId w:val="57"/>
+  </w:num>
+  <w:num w:numId="84" w16cid:durableId="1537428573">
     <w:abstractNumId w:val="93"/>
   </w:num>
-  <w:num w:numId="79" w16cid:durableId="2001348830">
-    <w:abstractNumId w:val="21"/>
-  </w:num>
-  <w:num w:numId="80" w16cid:durableId="527260130">
-    <w:abstractNumId w:val="60"/>
-  </w:num>
-  <w:num w:numId="81" w16cid:durableId="1786382706">
-    <w:abstractNumId w:val="72"/>
-  </w:num>
-  <w:num w:numId="82" w16cid:durableId="1799106201">
-    <w:abstractNumId w:val="37"/>
-  </w:num>
-  <w:num w:numId="83" w16cid:durableId="256134026">
-    <w:abstractNumId w:val="56"/>
-  </w:num>
-  <w:num w:numId="84" w16cid:durableId="1537428573">
-    <w:abstractNumId w:val="92"/>
-  </w:num>
   <w:num w:numId="85" w16cid:durableId="1742406223">
-    <w:abstractNumId w:val="64"/>
+    <w:abstractNumId w:val="65"/>
   </w:num>
   <w:num w:numId="86" w16cid:durableId="449251417">
     <w:abstractNumId w:val="4"/>
   </w:num>
   <w:num w:numId="87" w16cid:durableId="234709234">
-    <w:abstractNumId w:val="79"/>
+    <w:abstractNumId w:val="80"/>
   </w:num>
   <w:num w:numId="88" w16cid:durableId="756709549">
-    <w:abstractNumId w:val="98"/>
+    <w:abstractNumId w:val="99"/>
   </w:num>
   <w:num w:numId="89" w16cid:durableId="327446260">
-    <w:abstractNumId w:val="47"/>
+    <w:abstractNumId w:val="48"/>
   </w:num>
   <w:num w:numId="90" w16cid:durableId="1586110037">
-    <w:abstractNumId w:val="51"/>
+    <w:abstractNumId w:val="52"/>
   </w:num>
   <w:num w:numId="91" w16cid:durableId="533152975">
-    <w:abstractNumId w:val="69"/>
+    <w:abstractNumId w:val="70"/>
   </w:num>
   <w:num w:numId="92" w16cid:durableId="1010177395">
-    <w:abstractNumId w:val="25"/>
+    <w:abstractNumId w:val="26"/>
   </w:num>
   <w:num w:numId="93" w16cid:durableId="1378167588">
     <w:abstractNumId w:val="0"/>
@@ -41588,34 +41768,37 @@
     <w:abstractNumId w:val="14"/>
   </w:num>
   <w:num w:numId="95" w16cid:durableId="1266305335">
-    <w:abstractNumId w:val="57"/>
+    <w:abstractNumId w:val="58"/>
   </w:num>
   <w:num w:numId="96" w16cid:durableId="128011613">
-    <w:abstractNumId w:val="31"/>
+    <w:abstractNumId w:val="32"/>
   </w:num>
   <w:num w:numId="97" w16cid:durableId="260454804">
     <w:abstractNumId w:val="13"/>
   </w:num>
   <w:num w:numId="98" w16cid:durableId="1568372652">
-    <w:abstractNumId w:val="38"/>
+    <w:abstractNumId w:val="39"/>
   </w:num>
   <w:num w:numId="99" w16cid:durableId="1094787346">
-    <w:abstractNumId w:val="27"/>
+    <w:abstractNumId w:val="28"/>
   </w:num>
   <w:num w:numId="100" w16cid:durableId="2063089964">
-    <w:abstractNumId w:val="58"/>
+    <w:abstractNumId w:val="59"/>
   </w:num>
   <w:num w:numId="101" w16cid:durableId="1365323870">
-    <w:abstractNumId w:val="90"/>
+    <w:abstractNumId w:val="91"/>
   </w:num>
   <w:num w:numId="102" w16cid:durableId="1887064751">
-    <w:abstractNumId w:val="54"/>
+    <w:abstractNumId w:val="55"/>
   </w:num>
   <w:num w:numId="103" w16cid:durableId="1341392039">
-    <w:abstractNumId w:val="22"/>
+    <w:abstractNumId w:val="23"/>
   </w:num>
   <w:num w:numId="104" w16cid:durableId="847985459">
-    <w:abstractNumId w:val="32"/>
+    <w:abstractNumId w:val="33"/>
+  </w:num>
+  <w:num w:numId="105" w16cid:durableId="37168373">
+    <w:abstractNumId w:val="16"/>
   </w:num>
   <w:numIdMacAtCleanup w:val="104"/>
 </w:numbering>
@@ -42884,13 +43067,16 @@
     <w:rsid w:val="00AE3760"/>
     <w:rsid w:val="00B160F9"/>
     <w:rsid w:val="00B205AE"/>
+    <w:rsid w:val="00B27639"/>
     <w:rsid w:val="00B466FA"/>
+    <w:rsid w:val="00B54AD1"/>
     <w:rsid w:val="00B719FD"/>
     <w:rsid w:val="00BE2D50"/>
     <w:rsid w:val="00BF7FF5"/>
     <w:rsid w:val="00C0782E"/>
     <w:rsid w:val="00C478A1"/>
     <w:rsid w:val="00C505E3"/>
+    <w:rsid w:val="00CA57AF"/>
     <w:rsid w:val="00D01EE9"/>
     <w:rsid w:val="00D61BF6"/>
     <w:rsid w:val="00D97872"/>
@@ -43829,7 +44015,12 @@
 </file>
 
 <file path=customXml/item3.xml><?xml version="1.0" encoding="utf-8"?>
-<b:Sources xmlns:b="http://schemas.openxmlformats.org/officeDocument/2006/bibliography" xmlns="http://schemas.openxmlformats.org/officeDocument/2006/bibliography" SelectedStyle="\APASixthEditionOfficeOnline.xsl" StyleName="APA" Version="6"/>
+<?mso-contentType ?>
+<FormTemplates xmlns="http://schemas.microsoft.com/sharepoint/v3/contenttype/forms">
+  <Display>DocumentLibraryForm</Display>
+  <Edit>DocumentLibraryForm</Edit>
+  <New>DocumentLibraryForm</New>
+</FormTemplates>
 </file>
 
 <file path=customXml/item4.xml><?xml version="1.0" encoding="utf-8"?>
@@ -43839,12 +44030,7 @@
 </file>
 
 <file path=customXml/item5.xml><?xml version="1.0" encoding="utf-8"?>
-<?mso-contentType ?>
-<FormTemplates xmlns="http://schemas.microsoft.com/sharepoint/v3/contenttype/forms">
-  <Display>DocumentLibraryForm</Display>
-  <Edit>DocumentLibraryForm</Edit>
-  <New>DocumentLibraryForm</New>
-</FormTemplates>
+<b:Sources xmlns:b="http://schemas.openxmlformats.org/officeDocument/2006/bibliography" xmlns="http://schemas.openxmlformats.org/officeDocument/2006/bibliography" SelectedStyle="\APASixthEditionOfficeOnline.xsl" StyleName="APA" Version="6"/>
 </file>
 
 <file path=customXml/itemProps1.xml><?xml version="1.0" encoding="utf-8"?>
@@ -43874,9 +44060,9 @@
 </file>
 
 <file path=customXml/itemProps3.xml><?xml version="1.0" encoding="utf-8"?>
-<ds:datastoreItem xmlns:ds="http://schemas.openxmlformats.org/officeDocument/2006/customXml" ds:itemID="{B1C12203-43A6-477E-8C1E-68E31005A338}">
+<ds:datastoreItem xmlns:ds="http://schemas.openxmlformats.org/officeDocument/2006/customXml" ds:itemID="{DE7C3837-D30F-4C6E-A905-13F5B7FD328D}">
   <ds:schemaRefs>
-    <ds:schemaRef ds:uri="http://schemas.openxmlformats.org/officeDocument/2006/bibliography"/>
+    <ds:schemaRef ds:uri="http://schemas.microsoft.com/sharepoint/v3/contenttype/forms"/>
   </ds:schemaRefs>
 </ds:datastoreItem>
 </file>
@@ -43891,9 +44077,9 @@
 </file>
 
 <file path=customXml/itemProps5.xml><?xml version="1.0" encoding="utf-8"?>
-<ds:datastoreItem xmlns:ds="http://schemas.openxmlformats.org/officeDocument/2006/customXml" ds:itemID="{DE7C3837-D30F-4C6E-A905-13F5B7FD328D}">
+<ds:datastoreItem xmlns:ds="http://schemas.openxmlformats.org/officeDocument/2006/customXml" ds:itemID="{B1C12203-43A6-477E-8C1E-68E31005A338}">
   <ds:schemaRefs>
-    <ds:schemaRef ds:uri="http://schemas.microsoft.com/sharepoint/v3/contenttype/forms"/>
+    <ds:schemaRef ds:uri="http://schemas.openxmlformats.org/officeDocument/2006/bibliography"/>
   </ds:schemaRefs>
 </ds:datastoreItem>
 </file>
</xml_diff>

<commit_message>
Bug fix user block status
</commit_message>
<xml_diff>
--- a/MagicAppBuilder.docx
+++ b/MagicAppBuilder.docx
@@ -1,6 +1,6 @@
 
 <file path=word/document.xml><?xml version="1.0" encoding="utf-8"?>
-<w:document xmlns:wpc="http://schemas.microsoft.com/office/word/2010/wordprocessingCanvas" xmlns:cx="http://schemas.microsoft.com/office/drawing/2014/chartex" xmlns:cx1="http://schemas.microsoft.com/office/drawing/2015/9/8/chartex" xmlns:cx2="http://schemas.microsoft.com/office/drawing/2015/10/21/chartex" xmlns:cx3="http://schemas.microsoft.com/office/drawing/2016/5/9/chartex" xmlns:cx4="http://schemas.microsoft.com/office/drawing/2016/5/10/chartex" xmlns:cx5="http://schemas.microsoft.com/office/drawing/2016/5/11/chartex" xmlns:cx6="http://schemas.microsoft.com/office/drawing/2016/5/12/chartex" xmlns:cx7="http://schemas.microsoft.com/office/drawing/2016/5/13/chartex" xmlns:cx8="http://schemas.microsoft.com/office/drawing/2016/5/14/chartex" xmlns:mc="http://schemas.openxmlformats.org/markup-compatibility/2006" xmlns:aink="http://schemas.microsoft.com/office/drawing/2016/ink" xmlns:am3d="http://schemas.microsoft.com/office/drawing/2017/model3d" xmlns:o="urn:schemas-microsoft-com:office:office" xmlns:oel="http://schemas.microsoft.com/office/2019/extlst" xmlns:r="http://schemas.openxmlformats.org/officeDocument/2006/relationships" xmlns:m="http://schemas.openxmlformats.org/officeDocument/2006/math" xmlns:v="urn:schemas-microsoft-com:vml" xmlns:wp14="http://schemas.microsoft.com/office/word/2010/wordprocessingDrawing" xmlns:wp="http://schemas.openxmlformats.org/drawingml/2006/wordprocessingDrawing" xmlns:w10="urn:schemas-microsoft-com:office:word" xmlns:w="http://schemas.openxmlformats.org/wordprocessingml/2006/main" xmlns:w14="http://schemas.microsoft.com/office/word/2010/wordml" xmlns:w15="http://schemas.microsoft.com/office/word/2012/wordml" xmlns:w16cex="http://schemas.microsoft.com/office/word/2018/wordml/cex" xmlns:w16cid="http://schemas.microsoft.com/office/word/2016/wordml/cid" xmlns:w16="http://schemas.microsoft.com/office/word/2018/wordml" xmlns:w16sdtdh="http://schemas.microsoft.com/office/word/2020/wordml/sdtdatahash" xmlns:w16se="http://schemas.microsoft.com/office/word/2015/wordml/symex" xmlns:wpg="http://schemas.microsoft.com/office/word/2010/wordprocessingGroup" xmlns:wpi="http://schemas.microsoft.com/office/word/2010/wordprocessingInk" xmlns:wne="http://schemas.microsoft.com/office/word/2006/wordml" xmlns:wps="http://schemas.microsoft.com/office/word/2010/wordprocessingShape" mc:Ignorable="w14 w15 w16se w16cid w16 w16cex w16sdtdh wp14">
+<w:document xmlns:wpc="http://schemas.microsoft.com/office/word/2010/wordprocessingCanvas" xmlns:cx="http://schemas.microsoft.com/office/drawing/2014/chartex" xmlns:cx1="http://schemas.microsoft.com/office/drawing/2015/9/8/chartex" xmlns:cx2="http://schemas.microsoft.com/office/drawing/2015/10/21/chartex" xmlns:cx3="http://schemas.microsoft.com/office/drawing/2016/5/9/chartex" xmlns:cx4="http://schemas.microsoft.com/office/drawing/2016/5/10/chartex" xmlns:cx5="http://schemas.microsoft.com/office/drawing/2016/5/11/chartex" xmlns:cx6="http://schemas.microsoft.com/office/drawing/2016/5/12/chartex" xmlns:cx7="http://schemas.microsoft.com/office/drawing/2016/5/13/chartex" xmlns:cx8="http://schemas.microsoft.com/office/drawing/2016/5/14/chartex" xmlns:mc="http://schemas.openxmlformats.org/markup-compatibility/2006" xmlns:aink="http://schemas.microsoft.com/office/drawing/2016/ink" xmlns:am3d="http://schemas.microsoft.com/office/drawing/2017/model3d" xmlns:o="urn:schemas-microsoft-com:office:office" xmlns:oel="http://schemas.microsoft.com/office/2019/extlst" xmlns:r="http://schemas.openxmlformats.org/officeDocument/2006/relationships" xmlns:m="http://schemas.openxmlformats.org/officeDocument/2006/math" xmlns:v="urn:schemas-microsoft-com:vml" xmlns:wp14="http://schemas.microsoft.com/office/word/2010/wordprocessingDrawing" xmlns:wp="http://schemas.openxmlformats.org/drawingml/2006/wordprocessingDrawing" xmlns:w10="urn:schemas-microsoft-com:office:word" xmlns:w="http://schemas.openxmlformats.org/wordprocessingml/2006/main" xmlns:w14="http://schemas.microsoft.com/office/word/2010/wordml" xmlns:w15="http://schemas.microsoft.com/office/word/2012/wordml" xmlns:w16cex="http://schemas.microsoft.com/office/word/2018/wordml/cex" xmlns:w16cid="http://schemas.microsoft.com/office/word/2016/wordml/cid" xmlns:w16="http://schemas.microsoft.com/office/word/2018/wordml" xmlns:w16du="http://schemas.microsoft.com/office/word/2023/wordml/word16du" xmlns:w16sdtdh="http://schemas.microsoft.com/office/word/2020/wordml/sdtdatahash" xmlns:w16sdtfl="http://schemas.microsoft.com/office/word/2024/wordml/sdtformatlock" xmlns:w16se="http://schemas.microsoft.com/office/word/2015/wordml/symex" xmlns:wpg="http://schemas.microsoft.com/office/word/2010/wordprocessingGroup" xmlns:wpi="http://schemas.microsoft.com/office/word/2010/wordprocessingInk" xmlns:wne="http://schemas.microsoft.com/office/word/2006/wordml" xmlns:wps="http://schemas.microsoft.com/office/word/2010/wordprocessingShape" mc:Ignorable="w14 w15 w16se w16cid w16 w16cex w16sdtdh w16sdtfl w16du wp14">
   <w:body>
     <w:sdt>
       <w:sdtPr>
@@ -10552,6 +10552,24 @@
       </w:r>
     </w:p>
     <w:p>
+      <w:pPr>
+        <w:numPr>
+          <w:ilvl w:val="0"/>
+          <w:numId w:val="12"/>
+        </w:numPr>
+      </w:pPr>
+      <w:r>
+        <w:rPr>
+          <w:b/>
+          <w:bCs/>
+        </w:rPr>
+        <w:t>MagicServer</w:t>
+      </w:r>
+      <w:r>
+        <w:t xml:space="preserve"> (Server yang didesain khusus untuk MagicAppBuilder)</w:t>
+      </w:r>
+    </w:p>
+    <w:p>
       <w:r>
         <w:t xml:space="preserve">Pilih salah satu yang paling sesuai dengan sistem operasi dan kebutuhan </w:t>
       </w:r>
@@ -10630,6 +10648,14 @@
             </a:graphic>
           </wp:inline>
         </w:drawing>
+      </w:r>
+    </w:p>
+    <w:p>
+      <w:pPr>
+        <w:jc w:val="center"/>
+      </w:pPr>
+      <w:r>
+        <w:t>WAMPSERVER</w:t>
       </w:r>
     </w:p>
     <w:p>
@@ -10676,6 +10702,14 @@
       </w:r>
     </w:p>
     <w:p>
+      <w:pPr>
+        <w:jc w:val="center"/>
+      </w:pPr>
+      <w:r>
+        <w:t>XAMPP</w:t>
+      </w:r>
+    </w:p>
+    <w:p>
       <w:r>
         <w:rPr>
           <w:noProof/>
@@ -10719,28 +10753,531 @@
     </w:p>
     <w:p>
       <w:pPr>
-        <w:rPr>
-          <w:b/>
-          <w:bCs/>
-        </w:rPr>
-      </w:pPr>
-      <w:r>
-        <w:rPr>
-          <w:b/>
-          <w:bCs/>
-        </w:rPr>
-        <w:t>Setelah Instalasi</w:t>
-      </w:r>
-    </w:p>
-    <w:p>
-      <w:r>
-        <w:t>Setelah menginstal MagicAppBuilder, pastikan semua komponen lingkungan berjalan dengan baik</w:t>
-      </w:r>
-      <w:r>
-        <w:t>. Berikut ini adalah langkah-langkah untuk memastikannya</w:t>
-      </w:r>
-      <w:r>
-        <w:t xml:space="preserve"> pada XAMPP.</w:t>
+        <w:jc w:val="center"/>
+      </w:pPr>
+      <w:r>
+        <w:t>USBWebServer 8</w:t>
+      </w:r>
+    </w:p>
+    <w:p>
+      <w:pPr>
+        <w:jc w:val="center"/>
+      </w:pPr>
+      <w:r>
+        <w:rPr>
+          <w:noProof/>
+        </w:rPr>
+        <w:lastRenderedPageBreak/>
+        <w:drawing>
+          <wp:inline distT="0" distB="0" distL="0" distR="0" wp14:anchorId="370537D2" wp14:editId="6FD0D831">
+            <wp:extent cx="5733415" cy="4366260"/>
+            <wp:effectExtent l="0" t="0" r="635" b="0"/>
+            <wp:docPr id="1126997626" name="Picture 1" descr="A screenshot of a computer&#10;&#10;AI-generated content may be incorrect."/>
+            <wp:cNvGraphicFramePr>
+              <a:graphicFrameLocks xmlns:a="http://schemas.openxmlformats.org/drawingml/2006/main" noChangeAspect="1"/>
+            </wp:cNvGraphicFramePr>
+            <a:graphic xmlns:a="http://schemas.openxmlformats.org/drawingml/2006/main">
+              <a:graphicData uri="http://schemas.openxmlformats.org/drawingml/2006/picture">
+                <pic:pic xmlns:pic="http://schemas.openxmlformats.org/drawingml/2006/picture">
+                  <pic:nvPicPr>
+                    <pic:cNvPr id="1126997626" name="Picture 1" descr="A screenshot of a computer&#10;&#10;AI-generated content may be incorrect."/>
+                    <pic:cNvPicPr/>
+                  </pic:nvPicPr>
+                  <pic:blipFill>
+                    <a:blip r:embed="rId17"/>
+                    <a:stretch>
+                      <a:fillRect/>
+                    </a:stretch>
+                  </pic:blipFill>
+                  <pic:spPr>
+                    <a:xfrm>
+                      <a:off x="0" y="0"/>
+                      <a:ext cx="5733415" cy="4366260"/>
+                    </a:xfrm>
+                    <a:prstGeom prst="rect">
+                      <a:avLst/>
+                    </a:prstGeom>
+                  </pic:spPr>
+                </pic:pic>
+              </a:graphicData>
+            </a:graphic>
+          </wp:inline>
+        </w:drawing>
+      </w:r>
+    </w:p>
+    <w:p>
+      <w:pPr>
+        <w:jc w:val="center"/>
+      </w:pPr>
+      <w:r>
+        <w:t>MagicServer</w:t>
+      </w:r>
+    </w:p>
+    <w:p>
+      <w:pPr>
+        <w:rPr>
+          <w:b/>
+          <w:bCs/>
+        </w:rPr>
+      </w:pPr>
+      <w:r>
+        <w:rPr>
+          <w:b/>
+          <w:bCs/>
+        </w:rPr>
+        <w:t>Proses Instalasi MagicServer</w:t>
+      </w:r>
+    </w:p>
+    <w:p>
+      <w:pPr>
+        <w:jc w:val="both"/>
+      </w:pPr>
+      <w:r>
+        <w:t xml:space="preserve">Pada Windows 10 atau yang lebih lama, unduh dan install </w:t>
+      </w:r>
+      <w:r>
+        <w:t>Install Microsoft Visual C++ Redistributable Runtime</w:t>
+      </w:r>
+      <w:r>
+        <w:t xml:space="preserve">. URL untuk mengunduhnya adalah </w:t>
+      </w:r>
+    </w:p>
+    <w:p>
+      <w:pPr>
+        <w:jc w:val="both"/>
+      </w:pPr>
+      <w:hyperlink r:id="rId18" w:history="1">
+        <w:r>
+          <w:rPr>
+            <w:rStyle w:val="Hyperlink"/>
+          </w:rPr>
+          <w:t>https://aka.ms/vs/17/release/vc_redist.x64.exe</w:t>
+        </w:r>
+      </w:hyperlink>
+      <w:r>
+        <w:t xml:space="preserve"> </w:t>
+      </w:r>
+    </w:p>
+    <w:p>
+      <w:pPr>
+        <w:jc w:val="both"/>
+      </w:pPr>
+      <w:r>
+        <w:t xml:space="preserve">Untuk menginstal MagicServer, kunjungi halaman resmi repositori MagicServer di Github dengan alamat </w:t>
+      </w:r>
+      <w:hyperlink r:id="rId19" w:history="1">
+        <w:r>
+          <w:rPr>
+            <w:rStyle w:val="Hyperlink"/>
+          </w:rPr>
+          <w:t>https://github.com/Planetbiru/MagicServer</w:t>
+        </w:r>
+      </w:hyperlink>
+      <w:r>
+        <w:t xml:space="preserve"> </w:t>
+      </w:r>
+    </w:p>
+    <w:p>
+      <w:pPr>
+        <w:jc w:val="both"/>
+      </w:pPr>
+      <w:r>
+        <w:t>Unduh versi rilis terbaru dari MagicServer</w:t>
+      </w:r>
+      <w:r>
+        <w:t xml:space="preserve"> lalu simpan direktori </w:t>
+      </w:r>
+    </w:p>
+    <w:p>
+      <w:pPr>
+        <w:jc w:val="both"/>
+      </w:pPr>
+      <w:r>
+        <w:t>C:\MagicServer</w:t>
+      </w:r>
+    </w:p>
+    <w:p>
+      <w:pPr>
+        <w:jc w:val="both"/>
+      </w:pPr>
+      <w:r>
+        <w:t>Atau</w:t>
+      </w:r>
+    </w:p>
+    <w:p>
+      <w:pPr>
+        <w:jc w:val="both"/>
+      </w:pPr>
+      <w:r>
+        <w:t>D:\MagicServer (jika drive D tersedia)</w:t>
+      </w:r>
+    </w:p>
+    <w:p>
+      <w:pPr>
+        <w:jc w:val="both"/>
+      </w:pPr>
+      <w:r>
+        <w:rPr>
+          <w:noProof/>
+        </w:rPr>
+        <w:lastRenderedPageBreak/>
+        <w:drawing>
+          <wp:inline distT="0" distB="0" distL="0" distR="0" wp14:anchorId="50886D48" wp14:editId="1B5B41B8">
+            <wp:extent cx="5733415" cy="2912110"/>
+            <wp:effectExtent l="0" t="0" r="635" b="2540"/>
+            <wp:docPr id="1116745320" name="Picture 3"/>
+            <wp:cNvGraphicFramePr>
+              <a:graphicFrameLocks xmlns:a="http://schemas.openxmlformats.org/drawingml/2006/main" noChangeAspect="1"/>
+            </wp:cNvGraphicFramePr>
+            <a:graphic xmlns:a="http://schemas.openxmlformats.org/drawingml/2006/main">
+              <a:graphicData uri="http://schemas.openxmlformats.org/drawingml/2006/picture">
+                <pic:pic xmlns:pic="http://schemas.openxmlformats.org/drawingml/2006/picture">
+                  <pic:nvPicPr>
+                    <pic:cNvPr id="0" name="Picture 2"/>
+                    <pic:cNvPicPr>
+                      <a:picLocks noChangeAspect="1" noChangeArrowheads="1"/>
+                    </pic:cNvPicPr>
+                  </pic:nvPicPr>
+                  <pic:blipFill>
+                    <a:blip r:embed="rId20">
+                      <a:extLst>
+                        <a:ext uri="{28A0092B-C50C-407E-A947-70E740481C1C}">
+                          <a14:useLocalDpi xmlns:a14="http://schemas.microsoft.com/office/drawing/2010/main" val="0"/>
+                        </a:ext>
+                      </a:extLst>
+                    </a:blip>
+                    <a:srcRect/>
+                    <a:stretch>
+                      <a:fillRect/>
+                    </a:stretch>
+                  </pic:blipFill>
+                  <pic:spPr bwMode="auto">
+                    <a:xfrm>
+                      <a:off x="0" y="0"/>
+                      <a:ext cx="5733415" cy="2912110"/>
+                    </a:xfrm>
+                    <a:prstGeom prst="rect">
+                      <a:avLst/>
+                    </a:prstGeom>
+                    <a:noFill/>
+                    <a:ln>
+                      <a:noFill/>
+                    </a:ln>
+                  </pic:spPr>
+                </pic:pic>
+              </a:graphicData>
+            </a:graphic>
+          </wp:inline>
+        </w:drawing>
+      </w:r>
+    </w:p>
+    <w:p>
+      <w:pPr>
+        <w:jc w:val="both"/>
+      </w:pPr>
+      <w:r>
+        <w:t>Pastikan bahwa file install.php, start.php dan stop.php berada di direktori C:\MagicServer atau D:\MagicServer dan bukan berada di dalam direktori di bawahnya.</w:t>
+      </w:r>
+    </w:p>
+    <w:p>
+      <w:pPr>
+        <w:jc w:val="both"/>
+      </w:pPr>
+      <w:r>
+        <w:rPr>
+          <w:noProof/>
+        </w:rPr>
+        <w:drawing>
+          <wp:inline distT="0" distB="0" distL="0" distR="0" wp14:anchorId="0C8FCFEE" wp14:editId="5010118D">
+            <wp:extent cx="5725160" cy="4749165"/>
+            <wp:effectExtent l="0" t="0" r="8890" b="0"/>
+            <wp:docPr id="1744812611" name="Picture 2"/>
+            <wp:cNvGraphicFramePr>
+              <a:graphicFrameLocks xmlns:a="http://schemas.openxmlformats.org/drawingml/2006/main" noChangeAspect="1"/>
+            </wp:cNvGraphicFramePr>
+            <a:graphic xmlns:a="http://schemas.openxmlformats.org/drawingml/2006/main">
+              <a:graphicData uri="http://schemas.openxmlformats.org/drawingml/2006/picture">
+                <pic:pic xmlns:pic="http://schemas.openxmlformats.org/drawingml/2006/picture">
+                  <pic:nvPicPr>
+                    <pic:cNvPr id="0" name="Picture 1"/>
+                    <pic:cNvPicPr>
+                      <a:picLocks noChangeAspect="1" noChangeArrowheads="1"/>
+                    </pic:cNvPicPr>
+                  </pic:nvPicPr>
+                  <pic:blipFill>
+                    <a:blip r:embed="rId21">
+                      <a:extLst>
+                        <a:ext uri="{28A0092B-C50C-407E-A947-70E740481C1C}">
+                          <a14:useLocalDpi xmlns:a14="http://schemas.microsoft.com/office/drawing/2010/main" val="0"/>
+                        </a:ext>
+                      </a:extLst>
+                    </a:blip>
+                    <a:srcRect/>
+                    <a:stretch>
+                      <a:fillRect/>
+                    </a:stretch>
+                  </pic:blipFill>
+                  <pic:spPr bwMode="auto">
+                    <a:xfrm>
+                      <a:off x="0" y="0"/>
+                      <a:ext cx="5725160" cy="4749165"/>
+                    </a:xfrm>
+                    <a:prstGeom prst="rect">
+                      <a:avLst/>
+                    </a:prstGeom>
+                    <a:noFill/>
+                    <a:ln>
+                      <a:noFill/>
+                    </a:ln>
+                  </pic:spPr>
+                </pic:pic>
+              </a:graphicData>
+            </a:graphic>
+          </wp:inline>
+        </w:drawing>
+      </w:r>
+    </w:p>
+    <w:p>
+      <w:pPr>
+        <w:jc w:val="both"/>
+      </w:pPr>
+      <w:r>
+        <w:t xml:space="preserve">Pada Command Prompt, ketik </w:t>
+      </w:r>
+    </w:p>
+    <w:p>
+      <w:pPr>
+        <w:jc w:val="both"/>
+      </w:pPr>
+      <w:r>
+        <w:lastRenderedPageBreak/>
+        <w:t>php\php.exe install.php</w:t>
+      </w:r>
+    </w:p>
+    <w:p>
+      <w:pPr>
+        <w:jc w:val="both"/>
+      </w:pPr>
+      <w:r>
+        <w:t>Lalu tekan tombol enter.</w:t>
+      </w:r>
+    </w:p>
+    <w:p>
+      <w:pPr>
+        <w:jc w:val="both"/>
+      </w:pPr>
+      <w:r>
+        <w:t>Jika muncul pesan error atau warning, ulangi lagi.</w:t>
+      </w:r>
+    </w:p>
+    <w:p>
+      <w:pPr>
+        <w:jc w:val="both"/>
+      </w:pPr>
+      <w:r>
+        <w:rPr>
+          <w:noProof/>
+        </w:rPr>
+        <w:drawing>
+          <wp:inline distT="0" distB="0" distL="0" distR="0" wp14:anchorId="48A56B00" wp14:editId="38D9C2EE">
+            <wp:extent cx="5733415" cy="2998470"/>
+            <wp:effectExtent l="0" t="0" r="635" b="0"/>
+            <wp:docPr id="721021617" name="Picture 1" descr="A screenshot of a computer&#10;&#10;AI-generated content may be incorrect."/>
+            <wp:cNvGraphicFramePr>
+              <a:graphicFrameLocks xmlns:a="http://schemas.openxmlformats.org/drawingml/2006/main" noChangeAspect="1"/>
+            </wp:cNvGraphicFramePr>
+            <a:graphic xmlns:a="http://schemas.openxmlformats.org/drawingml/2006/main">
+              <a:graphicData uri="http://schemas.openxmlformats.org/drawingml/2006/picture">
+                <pic:pic xmlns:pic="http://schemas.openxmlformats.org/drawingml/2006/picture">
+                  <pic:nvPicPr>
+                    <pic:cNvPr id="721021617" name="Picture 1" descr="A screenshot of a computer&#10;&#10;AI-generated content may be incorrect."/>
+                    <pic:cNvPicPr/>
+                  </pic:nvPicPr>
+                  <pic:blipFill>
+                    <a:blip r:embed="rId22"/>
+                    <a:stretch>
+                      <a:fillRect/>
+                    </a:stretch>
+                  </pic:blipFill>
+                  <pic:spPr>
+                    <a:xfrm>
+                      <a:off x="0" y="0"/>
+                      <a:ext cx="5733415" cy="2998470"/>
+                    </a:xfrm>
+                    <a:prstGeom prst="rect">
+                      <a:avLst/>
+                    </a:prstGeom>
+                  </pic:spPr>
+                </pic:pic>
+              </a:graphicData>
+            </a:graphic>
+          </wp:inline>
+        </w:drawing>
+      </w:r>
+    </w:p>
+    <w:p>
+      <w:pPr>
+        <w:jc w:val="both"/>
+      </w:pPr>
+      <w:r>
+        <w:rPr>
+          <w:noProof/>
+        </w:rPr>
+        <w:drawing>
+          <wp:inline distT="0" distB="0" distL="0" distR="0" wp14:anchorId="5BB3265D" wp14:editId="40EBE8CD">
+            <wp:extent cx="5733415" cy="2998470"/>
+            <wp:effectExtent l="0" t="0" r="635" b="0"/>
+            <wp:docPr id="137339910" name="Picture 1" descr="A screen shot of a computer&#10;&#10;AI-generated content may be incorrect."/>
+            <wp:cNvGraphicFramePr>
+              <a:graphicFrameLocks xmlns:a="http://schemas.openxmlformats.org/drawingml/2006/main" noChangeAspect="1"/>
+            </wp:cNvGraphicFramePr>
+            <a:graphic xmlns:a="http://schemas.openxmlformats.org/drawingml/2006/main">
+              <a:graphicData uri="http://schemas.openxmlformats.org/drawingml/2006/picture">
+                <pic:pic xmlns:pic="http://schemas.openxmlformats.org/drawingml/2006/picture">
+                  <pic:nvPicPr>
+                    <pic:cNvPr id="137339910" name="Picture 1" descr="A screen shot of a computer&#10;&#10;AI-generated content may be incorrect."/>
+                    <pic:cNvPicPr/>
+                  </pic:nvPicPr>
+                  <pic:blipFill>
+                    <a:blip r:embed="rId23"/>
+                    <a:stretch>
+                      <a:fillRect/>
+                    </a:stretch>
+                  </pic:blipFill>
+                  <pic:spPr>
+                    <a:xfrm>
+                      <a:off x="0" y="0"/>
+                      <a:ext cx="5733415" cy="2998470"/>
+                    </a:xfrm>
+                    <a:prstGeom prst="rect">
+                      <a:avLst/>
+                    </a:prstGeom>
+                  </pic:spPr>
+                </pic:pic>
+              </a:graphicData>
+            </a:graphic>
+          </wp:inline>
+        </w:drawing>
+      </w:r>
+    </w:p>
+    <w:p>
+      <w:pPr>
+        <w:jc w:val="both"/>
+      </w:pPr>
+      <w:r>
+        <w:t>Jalankan server dengan</w:t>
+      </w:r>
+      <w:r>
+        <w:t xml:space="preserve"> perintah sebagai berikut</w:t>
+      </w:r>
+      <w:r>
+        <w:t>:</w:t>
+      </w:r>
+    </w:p>
+    <w:p>
+      <w:pPr>
+        <w:jc w:val="both"/>
+      </w:pPr>
+      <w:r>
+        <w:t>php\php.exe start.php</w:t>
+      </w:r>
+    </w:p>
+    <w:p>
+      <w:pPr>
+        <w:jc w:val="both"/>
+      </w:pPr>
+      <w:r>
+        <w:rPr>
+          <w:noProof/>
+        </w:rPr>
+        <w:lastRenderedPageBreak/>
+        <w:drawing>
+          <wp:inline distT="0" distB="0" distL="0" distR="0" wp14:anchorId="14CEE13F" wp14:editId="552AEAF6">
+            <wp:extent cx="5733415" cy="2998470"/>
+            <wp:effectExtent l="0" t="0" r="635" b="0"/>
+            <wp:docPr id="1216729790" name="Picture 1" descr="A computer screen with white text&#10;&#10;AI-generated content may be incorrect."/>
+            <wp:cNvGraphicFramePr>
+              <a:graphicFrameLocks xmlns:a="http://schemas.openxmlformats.org/drawingml/2006/main" noChangeAspect="1"/>
+            </wp:cNvGraphicFramePr>
+            <a:graphic xmlns:a="http://schemas.openxmlformats.org/drawingml/2006/main">
+              <a:graphicData uri="http://schemas.openxmlformats.org/drawingml/2006/picture">
+                <pic:pic xmlns:pic="http://schemas.openxmlformats.org/drawingml/2006/picture">
+                  <pic:nvPicPr>
+                    <pic:cNvPr id="1216729790" name="Picture 1" descr="A computer screen with white text&#10;&#10;AI-generated content may be incorrect."/>
+                    <pic:cNvPicPr/>
+                  </pic:nvPicPr>
+                  <pic:blipFill>
+                    <a:blip r:embed="rId24"/>
+                    <a:stretch>
+                      <a:fillRect/>
+                    </a:stretch>
+                  </pic:blipFill>
+                  <pic:spPr>
+                    <a:xfrm>
+                      <a:off x="0" y="0"/>
+                      <a:ext cx="5733415" cy="2998470"/>
+                    </a:xfrm>
+                    <a:prstGeom prst="rect">
+                      <a:avLst/>
+                    </a:prstGeom>
+                  </pic:spPr>
+                </pic:pic>
+              </a:graphicData>
+            </a:graphic>
+          </wp:inline>
+        </w:drawing>
+      </w:r>
+    </w:p>
+    <w:p>
+      <w:pPr>
+        <w:rPr>
+          <w:b/>
+          <w:bCs/>
+        </w:rPr>
+      </w:pPr>
+      <w:r>
+        <w:rPr>
+          <w:b/>
+          <w:bCs/>
+        </w:rPr>
+        <w:t>Pa</w:t>
+      </w:r>
+      <w:r>
+        <w:rPr>
+          <w:b/>
+          <w:bCs/>
+        </w:rPr>
+        <w:t>sca</w:t>
+      </w:r>
+      <w:r>
+        <w:rPr>
+          <w:b/>
+          <w:bCs/>
+        </w:rPr>
+        <w:t xml:space="preserve"> Instalasi</w:t>
+      </w:r>
+    </w:p>
+    <w:p>
+      <w:r>
+        <w:t>Jika</w:t>
+      </w:r>
+      <w:r>
+        <w:t xml:space="preserve"> menggunakan MagicServer</w:t>
+      </w:r>
+      <w:r>
+        <w:t>, pengguna sedikit dimudahkan dalam proses instalasi. Konfigurasi default sudah disesuaikan dengan kebutuhan dari MagicAppBuilder sehingga pengguna tidak perlu melakukan konfigurasi di awal.</w:t>
+      </w:r>
+      <w:r>
+        <w:rPr>
+          <w:b/>
+          <w:bCs/>
+        </w:rPr>
+        <w:t xml:space="preserve"> </w:t>
+      </w:r>
+    </w:p>
+    <w:p>
+      <w:r>
+        <w:t>Jika menggunakan server selain MagicServer, ikuti langkah-langkah sebagai berikut:</w:t>
       </w:r>
     </w:p>
     <w:p>
@@ -10756,7 +11293,22 @@
           <w:b/>
           <w:bCs/>
         </w:rPr>
-        <w:lastRenderedPageBreak/>
+        <w:t>Unduh dan Ekstrak MagicAppBuilder ke Document Root Server</w:t>
+      </w:r>
+    </w:p>
+    <w:p>
+      <w:pPr>
+        <w:keepNext/>
+        <w:numPr>
+          <w:ilvl w:val="0"/>
+          <w:numId w:val="13"/>
+        </w:numPr>
+      </w:pPr>
+      <w:r>
+        <w:rPr>
+          <w:b/>
+          <w:bCs/>
+        </w:rPr>
         <w:t>Jalankan Apache (Web Server)</w:t>
       </w:r>
     </w:p>
@@ -10865,24 +11417,42 @@
     </w:p>
     <w:p>
       <w:pPr>
-        <w:rPr>
-          <w:b/>
-          <w:bCs/>
-        </w:rPr>
-      </w:pPr>
-      <w:r>
-        <w:rPr>
-          <w:b/>
-          <w:bCs/>
-        </w:rPr>
-        <w:t>Mengaktifkan Driver SQLite di Windows</w:t>
-      </w:r>
-    </w:p>
-    <w:p>
-      <w:pPr>
-        <w:jc w:val="both"/>
-      </w:pPr>
-      <w:r>
+        <w:numPr>
+          <w:ilvl w:val="0"/>
+          <w:numId w:val="13"/>
+        </w:numPr>
+        <w:rPr>
+          <w:b/>
+          <w:bCs/>
+        </w:rPr>
+      </w:pPr>
+      <w:r>
+        <w:rPr>
+          <w:b/>
+          <w:bCs/>
+        </w:rPr>
+        <w:t xml:space="preserve">Mengaktifkan </w:t>
+      </w:r>
+      <w:r>
+        <w:t>Driver</w:t>
+      </w:r>
+      <w:r>
+        <w:rPr>
+          <w:b/>
+          <w:bCs/>
+        </w:rPr>
+        <w:t xml:space="preserve"> SQLite di Windows</w:t>
+      </w:r>
+    </w:p>
+    <w:p>
+      <w:pPr>
+        <w:numPr>
+          <w:ilvl w:val="1"/>
+          <w:numId w:val="57"/>
+        </w:numPr>
+      </w:pPr>
+      <w:r>
+        <w:lastRenderedPageBreak/>
         <w:t xml:space="preserve">Jika </w:t>
       </w:r>
       <w:r>
@@ -10938,6 +11508,9 @@
       </w:r>
     </w:p>
     <w:p>
+      <w:pPr>
+        <w:ind w:left="1440"/>
+      </w:pPr>
       <w:r>
         <w:t>Langkah-langkah Mengaktifkan Driver SQLite di Windows</w:t>
       </w:r>
@@ -10954,6 +11527,11 @@
           <w:ilvl w:val="0"/>
           <w:numId w:val="14"/>
         </w:numPr>
+        <w:tabs>
+          <w:tab w:val="clear" w:pos="720"/>
+          <w:tab w:val="num" w:pos="1800"/>
+        </w:tabs>
+        <w:ind w:left="1800"/>
       </w:pPr>
       <w:r>
         <w:rPr>
@@ -10969,6 +11547,7 @@
           <w:ilvl w:val="1"/>
           <w:numId w:val="57"/>
         </w:numPr>
+        <w:ind w:left="2160"/>
       </w:pPr>
       <w:r>
         <w:t xml:space="preserve">File </w:t>
@@ -11006,11 +11585,7 @@
         <w:t>C:\xampp\php\php.ini</w:t>
       </w:r>
       <w:r>
-        <w:t xml:space="preserve"> jika </w:t>
-      </w:r>
-      <w:r>
-        <w:lastRenderedPageBreak/>
-        <w:t>pengguna mengisntal XAMPP di drive C.</w:t>
+        <w:t xml:space="preserve"> jika pengguna mengisntal XAMPP di drive C.</w:t>
       </w:r>
       <w:r>
         <w:br/>
@@ -11020,9 +11595,9 @@
           <w:noProof/>
         </w:rPr>
         <w:drawing>
-          <wp:inline distT="0" distB="0" distL="0" distR="0" wp14:anchorId="691DD6FB" wp14:editId="04A31B08">
-            <wp:extent cx="4772025" cy="3349243"/>
-            <wp:effectExtent l="0" t="0" r="0" b="3810"/>
+          <wp:inline distT="0" distB="0" distL="0" distR="0" wp14:anchorId="691DD6FB" wp14:editId="1078B4C5">
+            <wp:extent cx="4223982" cy="2964600"/>
+            <wp:effectExtent l="0" t="0" r="5715" b="7620"/>
             <wp:docPr id="10" name="Picture 10"/>
             <wp:cNvGraphicFramePr>
               <a:graphicFrameLocks xmlns:a="http://schemas.openxmlformats.org/drawingml/2006/main" noChangeAspect="1"/>
@@ -11035,7 +11610,7 @@
                     <pic:cNvPicPr/>
                   </pic:nvPicPr>
                   <pic:blipFill>
-                    <a:blip r:embed="rId17"/>
+                    <a:blip r:embed="rId25"/>
                     <a:stretch>
                       <a:fillRect/>
                     </a:stretch>
@@ -11043,7 +11618,7 @@
                   <pic:spPr>
                     <a:xfrm>
                       <a:off x="0" y="0"/>
-                      <a:ext cx="4793565" cy="3364361"/>
+                      <a:ext cx="4259590" cy="2989592"/>
                     </a:xfrm>
                     <a:prstGeom prst="rect">
                       <a:avLst/>
@@ -11063,6 +11638,11 @@
           <w:ilvl w:val="0"/>
           <w:numId w:val="14"/>
         </w:numPr>
+        <w:tabs>
+          <w:tab w:val="clear" w:pos="720"/>
+          <w:tab w:val="num" w:pos="2160"/>
+        </w:tabs>
+        <w:ind w:left="2160"/>
       </w:pPr>
       <w:r>
         <w:rPr>
@@ -11078,6 +11658,7 @@
           <w:ilvl w:val="1"/>
           <w:numId w:val="57"/>
         </w:numPr>
+        <w:ind w:left="2880"/>
       </w:pPr>
       <w:r>
         <w:t xml:space="preserve">Buka file </w:t>
@@ -11099,6 +11680,11 @@
           <w:ilvl w:val="0"/>
           <w:numId w:val="14"/>
         </w:numPr>
+        <w:tabs>
+          <w:tab w:val="clear" w:pos="720"/>
+          <w:tab w:val="num" w:pos="2160"/>
+        </w:tabs>
+        <w:ind w:left="2160"/>
       </w:pPr>
       <w:r>
         <w:rPr>
@@ -11110,16 +11696,17 @@
     </w:p>
     <w:p>
       <w:pPr>
-        <w:ind w:left="720"/>
+        <w:ind w:left="2160"/>
       </w:pPr>
       <w:r>
         <w:rPr>
           <w:noProof/>
         </w:rPr>
+        <w:lastRenderedPageBreak/>
         <w:drawing>
-          <wp:inline distT="0" distB="0" distL="0" distR="0" wp14:anchorId="6D63D158" wp14:editId="40621E00">
-            <wp:extent cx="5215505" cy="3638550"/>
-            <wp:effectExtent l="0" t="0" r="4445" b="0"/>
+          <wp:inline distT="0" distB="0" distL="0" distR="0" wp14:anchorId="6D63D158" wp14:editId="04CB589E">
+            <wp:extent cx="4189863" cy="2923020"/>
+            <wp:effectExtent l="0" t="0" r="1270" b="0"/>
             <wp:docPr id="3" name="Picture 3"/>
             <wp:cNvGraphicFramePr>
               <a:graphicFrameLocks xmlns:a="http://schemas.openxmlformats.org/drawingml/2006/main" noChangeAspect="1"/>
@@ -11132,7 +11719,7 @@
                     <pic:cNvPicPr/>
                   </pic:nvPicPr>
                   <pic:blipFill>
-                    <a:blip r:embed="rId18"/>
+                    <a:blip r:embed="rId26"/>
                     <a:stretch>
                       <a:fillRect/>
                     </a:stretch>
@@ -11140,7 +11727,7 @@
                   <pic:spPr>
                     <a:xfrm>
                       <a:off x="0" y="0"/>
-                      <a:ext cx="5230696" cy="3649148"/>
+                      <a:ext cx="4219418" cy="2943639"/>
                     </a:xfrm>
                     <a:prstGeom prst="rect">
                       <a:avLst/>
@@ -11159,9 +11746,9 @@
           <w:ilvl w:val="1"/>
           <w:numId w:val="57"/>
         </w:numPr>
-      </w:pPr>
-      <w:r>
-        <w:lastRenderedPageBreak/>
+        <w:ind w:left="2520"/>
+      </w:pPr>
+      <w:r>
         <w:t xml:space="preserve">Cari baris berikut dalam file </w:t>
       </w:r>
       <w:r>
@@ -11207,6 +11794,7 @@
           <w:ilvl w:val="1"/>
           <w:numId w:val="57"/>
         </w:numPr>
+        <w:ind w:left="2520"/>
       </w:pPr>
       <w:r>
         <w:t>extension=sqlite3</w:t>
@@ -11218,6 +11806,7 @@
           <w:ilvl w:val="1"/>
           <w:numId w:val="57"/>
         </w:numPr>
+        <w:ind w:left="2520"/>
       </w:pPr>
       <w:r>
         <w:t>extension=pdo_sqlite</w:t>
@@ -11229,6 +11818,7 @@
           <w:ilvl w:val="1"/>
           <w:numId w:val="57"/>
         </w:numPr>
+        <w:ind w:left="2520"/>
       </w:pPr>
       <w:r>
         <w:t>Jika tidak ditemukan, tambahkan kedua ekstensi di atas.</w:t>
@@ -11240,6 +11830,7 @@
           <w:ilvl w:val="1"/>
           <w:numId w:val="57"/>
         </w:numPr>
+        <w:ind w:left="2520"/>
       </w:pPr>
       <w:r>
         <w:t>Jika ditemukan, pastikan tidak ada tanda titik koma (;) di depan. Tanda titik koma menyebabkan ekstensi tidak dimuat.</w:t>
@@ -11251,6 +11842,11 @@
           <w:ilvl w:val="0"/>
           <w:numId w:val="14"/>
         </w:numPr>
+        <w:tabs>
+          <w:tab w:val="clear" w:pos="720"/>
+          <w:tab w:val="num" w:pos="1800"/>
+        </w:tabs>
+        <w:ind w:left="1800"/>
       </w:pPr>
       <w:r>
         <w:rPr>
@@ -11269,17 +11865,54 @@
     </w:p>
     <w:p>
       <w:pPr>
-        <w:ind w:left="720"/>
+        <w:numPr>
+          <w:ilvl w:val="1"/>
+          <w:numId w:val="57"/>
+        </w:numPr>
+        <w:ind w:left="2160"/>
+      </w:pPr>
+      <w:r>
+        <w:t xml:space="preserve">Pengaturan ini digunakan untuk membatasi berapa lama PHP menjalankan script. </w:t>
+      </w:r>
+    </w:p>
+    <w:p>
+      <w:pPr>
+        <w:numPr>
+          <w:ilvl w:val="1"/>
+          <w:numId w:val="57"/>
+        </w:numPr>
+        <w:ind w:left="2160"/>
+      </w:pPr>
+      <w:r>
+        <w:t>Pengaturan bawaan biasanya adalah 60</w:t>
+      </w:r>
+    </w:p>
+    <w:p>
+      <w:pPr>
+        <w:numPr>
+          <w:ilvl w:val="1"/>
+          <w:numId w:val="57"/>
+        </w:numPr>
+        <w:ind w:left="2160"/>
+      </w:pPr>
+      <w:r>
+        <w:t>Ubah menjadi 600</w:t>
+      </w:r>
+    </w:p>
+    <w:p>
+      <w:pPr>
+        <w:ind w:left="2160"/>
       </w:pPr>
       <w:r>
         <w:rPr>
           <w:noProof/>
         </w:rPr>
+        <w:lastRenderedPageBreak/>
         <w:drawing>
-          <wp:inline distT="0" distB="0" distL="0" distR="0" wp14:anchorId="52193249" wp14:editId="1128979B">
-            <wp:extent cx="5229158" cy="3648075"/>
+          <wp:inline distT="0" distB="0" distL="0" distR="0" wp14:anchorId="386D85C0" wp14:editId="0504F7DF">
+            <wp:extent cx="4401403" cy="3070600"/>
             <wp:effectExtent l="0" t="0" r="0" b="0"/>
-            <wp:docPr id="4" name="Picture 4"/>
+            <wp:docPr id="4" name="Picture 4" descr="A screenshot of a computer&#10;&#10;AI-generated content may be incorrect."/>
             <wp:cNvGraphicFramePr>
               <a:graphicFrameLocks xmlns:a="http://schemas.openxmlformats.org/drawingml/2006/main" noChangeAspect="1"/>
             </wp:cNvGraphicFramePr>
@@ -11287,11 +11920,11 @@
               <a:graphicData uri="http://schemas.openxmlformats.org/drawingml/2006/picture">
                 <pic:pic xmlns:pic="http://schemas.openxmlformats.org/drawingml/2006/picture">
                   <pic:nvPicPr>
-                    <pic:cNvPr id="1" name=""/>
+                    <pic:cNvPr id="4" name="Picture 4" descr="A screenshot of a computer&#10;&#10;AI-generated content may be incorrect."/>
                     <pic:cNvPicPr/>
                   </pic:nvPicPr>
                   <pic:blipFill>
-                    <a:blip r:embed="rId19"/>
+                    <a:blip r:embed="rId27"/>
                     <a:stretch>
                       <a:fillRect/>
                     </a:stretch>
@@ -11299,7 +11932,7 @@
                   <pic:spPr>
                     <a:xfrm>
                       <a:off x="0" y="0"/>
-                      <a:ext cx="5239955" cy="3655608"/>
+                      <a:ext cx="4419595" cy="3083292"/>
                     </a:xfrm>
                     <a:prstGeom prst="rect">
                       <a:avLst/>
@@ -11315,12 +11948,59 @@
     <w:p>
       <w:pPr>
         <w:numPr>
+          <w:ilvl w:val="0"/>
+          <w:numId w:val="14"/>
+        </w:numPr>
+        <w:tabs>
+          <w:tab w:val="clear" w:pos="720"/>
+          <w:tab w:val="num" w:pos="1800"/>
+        </w:tabs>
+        <w:ind w:left="1800"/>
+      </w:pPr>
+      <w:r>
+        <w:rPr>
+          <w:b/>
+          <w:bCs/>
+        </w:rPr>
+        <w:t>Simpan dan Tutup File php.ini</w:t>
+      </w:r>
+    </w:p>
+    <w:p>
+      <w:pPr>
+        <w:numPr>
           <w:ilvl w:val="1"/>
           <w:numId w:val="57"/>
         </w:numPr>
-      </w:pPr>
-      <w:r>
-        <w:t xml:space="preserve">Pengaturan ini digunakan untuk membatasi berapa lama PHP menjalankan script. </w:t>
+        <w:ind w:left="2520"/>
+      </w:pPr>
+      <w:r>
+        <w:t xml:space="preserve">Setelah menghapus tanda titik koma, simpan perubahan dan tutup editor teks </w:t>
+      </w:r>
+      <w:r>
+        <w:t>pengguna</w:t>
+      </w:r>
+      <w:r>
+        <w:t>.</w:t>
+      </w:r>
+    </w:p>
+    <w:p>
+      <w:pPr>
+        <w:numPr>
+          <w:ilvl w:val="0"/>
+          <w:numId w:val="14"/>
+        </w:numPr>
+        <w:tabs>
+          <w:tab w:val="clear" w:pos="720"/>
+          <w:tab w:val="num" w:pos="1800"/>
+        </w:tabs>
+        <w:ind w:left="1800"/>
+      </w:pPr>
+      <w:r>
+        <w:rPr>
+          <w:b/>
+          <w:bCs/>
+        </w:rPr>
+        <w:t>Restart Apache</w:t>
       </w:r>
     </w:p>
     <w:p>
@@ -11329,84 +12009,15 @@
           <w:ilvl w:val="1"/>
           <w:numId w:val="57"/>
         </w:numPr>
-      </w:pPr>
-      <w:r>
-        <w:t>Pengaturan bawaan biasanya adalah 60</w:t>
-      </w:r>
-    </w:p>
-    <w:p>
-      <w:pPr>
-        <w:numPr>
-          <w:ilvl w:val="1"/>
-          <w:numId w:val="57"/>
-        </w:numPr>
-      </w:pPr>
-      <w:r>
-        <w:t>Ubah menjadi 600</w:t>
-      </w:r>
-    </w:p>
-    <w:p>
-      <w:pPr>
-        <w:numPr>
-          <w:ilvl w:val="0"/>
-          <w:numId w:val="14"/>
-        </w:numPr>
-      </w:pPr>
-      <w:r>
-        <w:rPr>
-          <w:b/>
-          <w:bCs/>
-        </w:rPr>
-        <w:t>Simpan dan Tutup File php.ini</w:t>
-      </w:r>
-    </w:p>
-    <w:p>
-      <w:pPr>
-        <w:numPr>
-          <w:ilvl w:val="1"/>
-          <w:numId w:val="57"/>
-        </w:numPr>
-      </w:pPr>
-      <w:r>
-        <w:t xml:space="preserve">Setelah menghapus tanda titik koma, simpan perubahan dan tutup editor teks </w:t>
+        <w:ind w:left="2520"/>
+      </w:pPr>
+      <w:r>
+        <w:t xml:space="preserve">Agar perubahan konfigurasi diterapkan, restart server Apache. Jika menggunakan XAMPP, </w:t>
       </w:r>
       <w:r>
         <w:t>pengguna</w:t>
       </w:r>
       <w:r>
-        <w:t>.</w:t>
-      </w:r>
-    </w:p>
-    <w:p>
-      <w:pPr>
-        <w:numPr>
-          <w:ilvl w:val="0"/>
-          <w:numId w:val="14"/>
-        </w:numPr>
-      </w:pPr>
-      <w:r>
-        <w:rPr>
-          <w:b/>
-          <w:bCs/>
-        </w:rPr>
-        <w:t>Restart Apache</w:t>
-      </w:r>
-    </w:p>
-    <w:p>
-      <w:pPr>
-        <w:numPr>
-          <w:ilvl w:val="1"/>
-          <w:numId w:val="57"/>
-        </w:numPr>
-      </w:pPr>
-      <w:r>
-        <w:lastRenderedPageBreak/>
-        <w:t xml:space="preserve">Agar perubahan konfigurasi diterapkan, restart server Apache. Jika menggunakan XAMPP, </w:t>
-      </w:r>
-      <w:r>
-        <w:t>pengguna</w:t>
-      </w:r>
-      <w:r>
         <w:t xml:space="preserve"> dapat menghentikan Apache dengan menekan tombol </w:t>
       </w:r>
       <w:r>
@@ -11438,16 +12049,16 @@
     </w:p>
     <w:p>
       <w:pPr>
-        <w:ind w:left="1440"/>
+        <w:ind w:left="2520"/>
       </w:pPr>
       <w:r>
         <w:rPr>
           <w:noProof/>
         </w:rPr>
         <w:drawing>
-          <wp:inline distT="0" distB="0" distL="0" distR="0" wp14:anchorId="24B3E022" wp14:editId="02E7DEE4">
-            <wp:extent cx="4760389" cy="2886075"/>
-            <wp:effectExtent l="0" t="0" r="2540" b="0"/>
+          <wp:inline distT="0" distB="0" distL="0" distR="0" wp14:anchorId="24B3E022" wp14:editId="1C7DF69C">
+            <wp:extent cx="4046561" cy="2453303"/>
+            <wp:effectExtent l="0" t="0" r="0" b="4445"/>
             <wp:docPr id="12" name="Picture 12"/>
             <wp:cNvGraphicFramePr>
               <a:graphicFrameLocks xmlns:a="http://schemas.openxmlformats.org/drawingml/2006/main" noChangeAspect="1"/>
@@ -11460,7 +12071,7 @@
                     <pic:cNvPicPr/>
                   </pic:nvPicPr>
                   <pic:blipFill>
-                    <a:blip r:embed="rId20"/>
+                    <a:blip r:embed="rId28"/>
                     <a:stretch>
                       <a:fillRect/>
                     </a:stretch>
@@ -11468,7 +12079,7 @@
                   <pic:spPr>
                     <a:xfrm>
                       <a:off x="0" y="0"/>
-                      <a:ext cx="4765966" cy="2889456"/>
+                      <a:ext cx="4058905" cy="2460787"/>
                     </a:xfrm>
                     <a:prstGeom prst="rect">
                       <a:avLst/>
@@ -11487,6 +12098,11 @@
           <w:ilvl w:val="0"/>
           <w:numId w:val="14"/>
         </w:numPr>
+        <w:tabs>
+          <w:tab w:val="clear" w:pos="720"/>
+          <w:tab w:val="num" w:pos="1800"/>
+        </w:tabs>
+        <w:ind w:left="1800"/>
       </w:pPr>
       <w:r>
         <w:rPr>
@@ -11498,9 +12114,10 @@
     </w:p>
     <w:p>
       <w:pPr>
-        <w:ind w:left="720"/>
-      </w:pPr>
-      <w:r>
+        <w:ind w:left="1800"/>
+      </w:pPr>
+      <w:r>
+        <w:lastRenderedPageBreak/>
         <w:t xml:space="preserve">Untuk memastikan bahwa ekstensi SQLite telah diaktifkan, buat skrip PHP sederhana untuk menampilkan ekstensi yang terinstal: </w:t>
       </w:r>
     </w:p>
@@ -11510,6 +12127,7 @@
           <w:ilvl w:val="1"/>
           <w:numId w:val="57"/>
         </w:numPr>
+        <w:ind w:left="2520"/>
       </w:pPr>
       <w:r>
         <w:t xml:space="preserve">Buat file bernama </w:t>
@@ -11541,6 +12159,7 @@
           <w:ilvl w:val="1"/>
           <w:numId w:val="57"/>
         </w:numPr>
+        <w:ind w:left="2520"/>
       </w:pPr>
       <w:r>
         <w:t xml:space="preserve">Tambahkan kode berikut ke dalam file tersebut: </w:t>
@@ -11579,11 +12198,12 @@
           <w:ilvl w:val="1"/>
           <w:numId w:val="57"/>
         </w:numPr>
+        <w:ind w:left="2520"/>
       </w:pPr>
       <w:r>
         <w:t xml:space="preserve">Akses file ini di browser dengan membuka </w:t>
       </w:r>
-      <w:hyperlink r:id="rId21" w:history="1">
+      <w:hyperlink r:id="rId29" w:history="1">
         <w:r>
           <w:t>http://localhost/phpinfo.php</w:t>
         </w:r>
@@ -11598,6 +12218,7 @@
           <w:ilvl w:val="1"/>
           <w:numId w:val="57"/>
         </w:numPr>
+        <w:ind w:left="2520"/>
       </w:pPr>
       <w:r>
         <w:t xml:space="preserve">Cari bagian </w:t>
@@ -11633,6 +12254,7 @@
           <w:ilvl w:val="1"/>
           <w:numId w:val="57"/>
         </w:numPr>
+        <w:ind w:left="2520"/>
       </w:pPr>
       <w:r>
         <w:t>Setelah</w:t>
@@ -11693,7 +12315,6 @@
         <w:rPr>
           <w:color w:val="auto"/>
         </w:rPr>
-        <w:lastRenderedPageBreak/>
         <w:t xml:space="preserve">Langkah 2: </w:t>
       </w:r>
       <w:r>
@@ -11779,6 +12400,7 @@
         <w:rPr>
           <w:noProof/>
         </w:rPr>
+        <w:lastRenderedPageBreak/>
         <w:drawing>
           <wp:inline distT="0" distB="0" distL="0" distR="0" wp14:anchorId="0D49B23E" wp14:editId="600689D7">
             <wp:extent cx="5229225" cy="3817236"/>
@@ -11795,7 +12417,7 @@
                     <pic:cNvPicPr/>
                   </pic:nvPicPr>
                   <pic:blipFill>
-                    <a:blip r:embed="rId22"/>
+                    <a:blip r:embed="rId30"/>
                     <a:stretch>
                       <a:fillRect/>
                     </a:stretch>
@@ -11859,7 +12481,6 @@
         <w:rPr>
           <w:noProof/>
         </w:rPr>
-        <w:lastRenderedPageBreak/>
         <w:drawing>
           <wp:inline distT="0" distB="0" distL="0" distR="0" wp14:anchorId="0447F8E9" wp14:editId="3073398A">
             <wp:extent cx="5248275" cy="3831142"/>
@@ -11876,7 +12497,7 @@
                     <pic:cNvPicPr/>
                   </pic:nvPicPr>
                   <pic:blipFill>
-                    <a:blip r:embed="rId23"/>
+                    <a:blip r:embed="rId31"/>
                     <a:stretch>
                       <a:fillRect/>
                     </a:stretch>
@@ -11905,6 +12526,7 @@
         <w:rPr>
           <w:noProof/>
         </w:rPr>
+        <w:lastRenderedPageBreak/>
         <w:drawing>
           <wp:inline distT="0" distB="0" distL="0" distR="0" wp14:anchorId="4C4A8507" wp14:editId="728442C5">
             <wp:extent cx="5257800" cy="3838095"/>
@@ -11921,7 +12543,7 @@
                     <pic:cNvPicPr/>
                   </pic:nvPicPr>
                   <pic:blipFill>
-                    <a:blip r:embed="rId24"/>
+                    <a:blip r:embed="rId32"/>
                     <a:stretch>
                       <a:fillRect/>
                     </a:stretch>
@@ -11985,7 +12607,6 @@
         <w:ind w:left="720"/>
       </w:pPr>
       <w:r>
-        <w:lastRenderedPageBreak/>
         <w:t>Setelah mengunduh rilis, ekstrak file ZIP ke direktori Root Dokumen server web. Direktori ini biasanya:</w:t>
       </w:r>
     </w:p>
@@ -12151,6 +12772,7 @@
         <w:rPr>
           <w:noProof/>
         </w:rPr>
+        <w:lastRenderedPageBreak/>
         <w:drawing>
           <wp:inline distT="0" distB="0" distL="0" distR="0" wp14:anchorId="7A6ADF99" wp14:editId="4FA17BFD">
             <wp:extent cx="5216055" cy="3586363"/>
@@ -12167,7 +12789,7 @@
                     <pic:cNvPicPr/>
                   </pic:nvPicPr>
                   <pic:blipFill>
-                    <a:blip r:embed="rId25"/>
+                    <a:blip r:embed="rId33"/>
                     <a:stretch>
                       <a:fillRect/>
                     </a:stretch>
@@ -12233,7 +12855,6 @@
           <w:b/>
           <w:bCs/>
         </w:rPr>
-        <w:lastRenderedPageBreak/>
         <w:t>Username</w:t>
       </w:r>
       <w:r>
@@ -12289,6 +12910,7 @@
         <w:rPr>
           <w:noProof/>
         </w:rPr>
+        <w:lastRenderedPageBreak/>
         <w:drawing>
           <wp:inline distT="0" distB="0" distL="0" distR="0" wp14:anchorId="7B5011D6" wp14:editId="49C92F49">
             <wp:extent cx="5231958" cy="3597297"/>
@@ -12305,7 +12927,7 @@
                     <pic:cNvPicPr/>
                   </pic:nvPicPr>
                   <pic:blipFill>
-                    <a:blip r:embed="rId26"/>
+                    <a:blip r:embed="rId34"/>
                     <a:stretch>
                       <a:fillRect/>
                     </a:stretch>
@@ -12476,7 +13098,7 @@
                     <pic:cNvPicPr/>
                   </pic:nvPicPr>
                   <pic:blipFill>
-                    <a:blip r:embed="rId27"/>
+                    <a:blip r:embed="rId35"/>
                     <a:stretch>
                       <a:fillRect/>
                     </a:stretch>
@@ -12541,7 +13163,7 @@
                     <pic:cNvPicPr/>
                   </pic:nvPicPr>
                   <pic:blipFill>
-                    <a:blip r:embed="rId28"/>
+                    <a:blip r:embed="rId36"/>
                     <a:stretch>
                       <a:fillRect/>
                     </a:stretch>
@@ -14729,7 +15351,7 @@
                     <pic:cNvPicPr/>
                   </pic:nvPicPr>
                   <pic:blipFill>
-                    <a:blip r:embed="rId29"/>
+                    <a:blip r:embed="rId37"/>
                     <a:stretch>
                       <a:fillRect/>
                     </a:stretch>
@@ -14771,7 +15393,7 @@
                     <pic:cNvPicPr/>
                   </pic:nvPicPr>
                   <pic:blipFill>
-                    <a:blip r:embed="rId30"/>
+                    <a:blip r:embed="rId38"/>
                     <a:stretch>
                       <a:fillRect/>
                     </a:stretch>
@@ -14814,7 +15436,7 @@
                     <pic:cNvPicPr/>
                   </pic:nvPicPr>
                   <pic:blipFill>
-                    <a:blip r:embed="rId31"/>
+                    <a:blip r:embed="rId39"/>
                     <a:stretch>
                       <a:fillRect/>
                     </a:stretch>
@@ -20377,7 +20999,7 @@
                     </pic:cNvPicPr>
                   </pic:nvPicPr>
                   <pic:blipFill>
-                    <a:blip r:embed="rId32">
+                    <a:blip r:embed="rId40">
                       <a:extLst>
                         <a:ext uri="{28A0092B-C50C-407E-A947-70E740481C1C}">
                           <a14:useLocalDpi xmlns:a14="http://schemas.microsoft.com/office/drawing/2010/main" val="0"/>
@@ -20483,7 +21105,7 @@
                     </pic:cNvPicPr>
                   </pic:nvPicPr>
                   <pic:blipFill>
-                    <a:blip r:embed="rId33">
+                    <a:blip r:embed="rId41">
                       <a:extLst>
                         <a:ext uri="{28A0092B-C50C-407E-A947-70E740481C1C}">
                           <a14:useLocalDpi xmlns:a14="http://schemas.microsoft.com/office/drawing/2010/main" val="0"/>
@@ -22525,7 +23147,7 @@
                     <pic:cNvPicPr/>
                   </pic:nvPicPr>
                   <pic:blipFill>
-                    <a:blip r:embed="rId34"/>
+                    <a:blip r:embed="rId42"/>
                     <a:stretch>
                       <a:fillRect/>
                     </a:stretch>
@@ -22679,7 +23301,7 @@
                     <pic:cNvPicPr/>
                   </pic:nvPicPr>
                   <pic:blipFill>
-                    <a:blip r:embed="rId34"/>
+                    <a:blip r:embed="rId42"/>
                     <a:stretch>
                       <a:fillRect/>
                     </a:stretch>
@@ -22759,7 +23381,7 @@
                     <pic:cNvPicPr/>
                   </pic:nvPicPr>
                   <pic:blipFill>
-                    <a:blip r:embed="rId35"/>
+                    <a:blip r:embed="rId43"/>
                     <a:stretch>
                       <a:fillRect/>
                     </a:stretch>
@@ -22872,7 +23494,7 @@
                     <pic:cNvPicPr/>
                   </pic:nvPicPr>
                   <pic:blipFill>
-                    <a:blip r:embed="rId36"/>
+                    <a:blip r:embed="rId44"/>
                     <a:stretch>
                       <a:fillRect/>
                     </a:stretch>
@@ -28089,7 +28711,7 @@
       </w:r>
     </w:p>
     <w:sectPr>
-      <w:footerReference w:type="default" r:id="rId37"/>
+      <w:footerReference w:type="default" r:id="rId45"/>
       <w:pgSz w:w="11909" w:h="16834" w:code="9"/>
       <w:pgMar w:top="1440" w:right="1440" w:bottom="1440" w:left="1440" w:header="720" w:footer="720" w:gutter="0"/>
       <w:pgNumType w:start="0"/>
@@ -28102,7 +28724,7 @@
 </file>
 
 <file path=word/endnotes.xml><?xml version="1.0" encoding="utf-8"?>
-<w:endnotes xmlns:wpc="http://schemas.microsoft.com/office/word/2010/wordprocessingCanvas" xmlns:cx="http://schemas.microsoft.com/office/drawing/2014/chartex" xmlns:cx1="http://schemas.microsoft.com/office/drawing/2015/9/8/chartex" xmlns:cx2="http://schemas.microsoft.com/office/drawing/2015/10/21/chartex" xmlns:cx3="http://schemas.microsoft.com/office/drawing/2016/5/9/chartex" xmlns:cx4="http://schemas.microsoft.com/office/drawing/2016/5/10/chartex" xmlns:cx5="http://schemas.microsoft.com/office/drawing/2016/5/11/chartex" xmlns:cx6="http://schemas.microsoft.com/office/drawing/2016/5/12/chartex" xmlns:cx7="http://schemas.microsoft.com/office/drawing/2016/5/13/chartex" xmlns:cx8="http://schemas.microsoft.com/office/drawing/2016/5/14/chartex" xmlns:mc="http://schemas.openxmlformats.org/markup-compatibility/2006" xmlns:aink="http://schemas.microsoft.com/office/drawing/2016/ink" xmlns:am3d="http://schemas.microsoft.com/office/drawing/2017/model3d" xmlns:o="urn:schemas-microsoft-com:office:office" xmlns:oel="http://schemas.microsoft.com/office/2019/extlst" xmlns:r="http://schemas.openxmlformats.org/officeDocument/2006/relationships" xmlns:m="http://schemas.openxmlformats.org/officeDocument/2006/math" xmlns:v="urn:schemas-microsoft-com:vml" xmlns:wp14="http://schemas.microsoft.com/office/word/2010/wordprocessingDrawing" xmlns:wp="http://schemas.openxmlformats.org/drawingml/2006/wordprocessingDrawing" xmlns:w10="urn:schemas-microsoft-com:office:word" xmlns:w="http://schemas.openxmlformats.org/wordprocessingml/2006/main" xmlns:w14="http://schemas.microsoft.com/office/word/2010/wordml" xmlns:w15="http://schemas.microsoft.com/office/word/2012/wordml" xmlns:w16cex="http://schemas.microsoft.com/office/word/2018/wordml/cex" xmlns:w16cid="http://schemas.microsoft.com/office/word/2016/wordml/cid" xmlns:w16="http://schemas.microsoft.com/office/word/2018/wordml" xmlns:w16sdtdh="http://schemas.microsoft.com/office/word/2020/wordml/sdtdatahash" xmlns:w16se="http://schemas.microsoft.com/office/word/2015/wordml/symex" xmlns:wpg="http://schemas.microsoft.com/office/word/2010/wordprocessingGroup" xmlns:wpi="http://schemas.microsoft.com/office/word/2010/wordprocessingInk" xmlns:wne="http://schemas.microsoft.com/office/word/2006/wordml" xmlns:wps="http://schemas.microsoft.com/office/word/2010/wordprocessingShape" mc:Ignorable="w14 w15 w16se w16cid w16 w16cex w16sdtdh wp14">
+<w:endnotes xmlns:wpc="http://schemas.microsoft.com/office/word/2010/wordprocessingCanvas" xmlns:cx="http://schemas.microsoft.com/office/drawing/2014/chartex" xmlns:cx1="http://schemas.microsoft.com/office/drawing/2015/9/8/chartex" xmlns:cx2="http://schemas.microsoft.com/office/drawing/2015/10/21/chartex" xmlns:cx3="http://schemas.microsoft.com/office/drawing/2016/5/9/chartex" xmlns:cx4="http://schemas.microsoft.com/office/drawing/2016/5/10/chartex" xmlns:cx5="http://schemas.microsoft.com/office/drawing/2016/5/11/chartex" xmlns:cx6="http://schemas.microsoft.com/office/drawing/2016/5/12/chartex" xmlns:cx7="http://schemas.microsoft.com/office/drawing/2016/5/13/chartex" xmlns:cx8="http://schemas.microsoft.com/office/drawing/2016/5/14/chartex" xmlns:mc="http://schemas.openxmlformats.org/markup-compatibility/2006" xmlns:aink="http://schemas.microsoft.com/office/drawing/2016/ink" xmlns:am3d="http://schemas.microsoft.com/office/drawing/2017/model3d" xmlns:o="urn:schemas-microsoft-com:office:office" xmlns:oel="http://schemas.microsoft.com/office/2019/extlst" xmlns:r="http://schemas.openxmlformats.org/officeDocument/2006/relationships" xmlns:m="http://schemas.openxmlformats.org/officeDocument/2006/math" xmlns:v="urn:schemas-microsoft-com:vml" xmlns:wp14="http://schemas.microsoft.com/office/word/2010/wordprocessingDrawing" xmlns:wp="http://schemas.openxmlformats.org/drawingml/2006/wordprocessingDrawing" xmlns:w10="urn:schemas-microsoft-com:office:word" xmlns:w="http://schemas.openxmlformats.org/wordprocessingml/2006/main" xmlns:w14="http://schemas.microsoft.com/office/word/2010/wordml" xmlns:w15="http://schemas.microsoft.com/office/word/2012/wordml" xmlns:w16cex="http://schemas.microsoft.com/office/word/2018/wordml/cex" xmlns:w16cid="http://schemas.microsoft.com/office/word/2016/wordml/cid" xmlns:w16="http://schemas.microsoft.com/office/word/2018/wordml" xmlns:w16du="http://schemas.microsoft.com/office/word/2023/wordml/word16du" xmlns:w16sdtdh="http://schemas.microsoft.com/office/word/2020/wordml/sdtdatahash" xmlns:w16sdtfl="http://schemas.microsoft.com/office/word/2024/wordml/sdtformatlock" xmlns:w16se="http://schemas.microsoft.com/office/word/2015/wordml/symex" xmlns:wpg="http://schemas.microsoft.com/office/word/2010/wordprocessingGroup" xmlns:wpi="http://schemas.microsoft.com/office/word/2010/wordprocessingInk" xmlns:wne="http://schemas.microsoft.com/office/word/2006/wordml" xmlns:wps="http://schemas.microsoft.com/office/word/2010/wordprocessingShape" mc:Ignorable="w14 w15 w16se w16cid w16 w16cex w16sdtdh w16sdtfl w16du wp14">
   <w:endnote w:type="separator" w:id="-1">
     <w:p>
       <w:pPr>
@@ -28127,7 +28749,7 @@
 </file>
 
 <file path=word/footer1.xml><?xml version="1.0" encoding="utf-8"?>
-<w:ftr xmlns:wpc="http://schemas.microsoft.com/office/word/2010/wordprocessingCanvas" xmlns:cx="http://schemas.microsoft.com/office/drawing/2014/chartex" xmlns:cx1="http://schemas.microsoft.com/office/drawing/2015/9/8/chartex" xmlns:cx2="http://schemas.microsoft.com/office/drawing/2015/10/21/chartex" xmlns:cx3="http://schemas.microsoft.com/office/drawing/2016/5/9/chartex" xmlns:cx4="http://schemas.microsoft.com/office/drawing/2016/5/10/chartex" xmlns:cx5="http://schemas.microsoft.com/office/drawing/2016/5/11/chartex" xmlns:cx6="http://schemas.microsoft.com/office/drawing/2016/5/12/chartex" xmlns:cx7="http://schemas.microsoft.com/office/drawing/2016/5/13/chartex" xmlns:cx8="http://schemas.microsoft.com/office/drawing/2016/5/14/chartex" xmlns:mc="http://schemas.openxmlformats.org/markup-compatibility/2006" xmlns:aink="http://schemas.microsoft.com/office/drawing/2016/ink" xmlns:am3d="http://schemas.microsoft.com/office/drawing/2017/model3d" xmlns:o="urn:schemas-microsoft-com:office:office" xmlns:oel="http://schemas.microsoft.com/office/2019/extlst" xmlns:r="http://schemas.openxmlformats.org/officeDocument/2006/relationships" xmlns:m="http://schemas.openxmlformats.org/officeDocument/2006/math" xmlns:v="urn:schemas-microsoft-com:vml" xmlns:wp14="http://schemas.microsoft.com/office/word/2010/wordprocessingDrawing" xmlns:wp="http://schemas.openxmlformats.org/drawingml/2006/wordprocessingDrawing" xmlns:w10="urn:schemas-microsoft-com:office:word" xmlns:w="http://schemas.openxmlformats.org/wordprocessingml/2006/main" xmlns:w14="http://schemas.microsoft.com/office/word/2010/wordml" xmlns:w15="http://schemas.microsoft.com/office/word/2012/wordml" xmlns:w16cex="http://schemas.microsoft.com/office/word/2018/wordml/cex" xmlns:w16cid="http://schemas.microsoft.com/office/word/2016/wordml/cid" xmlns:w16="http://schemas.microsoft.com/office/word/2018/wordml" xmlns:w16sdtdh="http://schemas.microsoft.com/office/word/2020/wordml/sdtdatahash" xmlns:w16se="http://schemas.microsoft.com/office/word/2015/wordml/symex" xmlns:wpg="http://schemas.microsoft.com/office/word/2010/wordprocessingGroup" xmlns:wpi="http://schemas.microsoft.com/office/word/2010/wordprocessingInk" xmlns:wne="http://schemas.microsoft.com/office/word/2006/wordml" xmlns:wps="http://schemas.microsoft.com/office/word/2010/wordprocessingShape" mc:Ignorable="w14 w15 w16se w16cid w16 w16cex w16sdtdh wp14">
+<w:ftr xmlns:wpc="http://schemas.microsoft.com/office/word/2010/wordprocessingCanvas" xmlns:cx="http://schemas.microsoft.com/office/drawing/2014/chartex" xmlns:cx1="http://schemas.microsoft.com/office/drawing/2015/9/8/chartex" xmlns:cx2="http://schemas.microsoft.com/office/drawing/2015/10/21/chartex" xmlns:cx3="http://schemas.microsoft.com/office/drawing/2016/5/9/chartex" xmlns:cx4="http://schemas.microsoft.com/office/drawing/2016/5/10/chartex" xmlns:cx5="http://schemas.microsoft.com/office/drawing/2016/5/11/chartex" xmlns:cx6="http://schemas.microsoft.com/office/drawing/2016/5/12/chartex" xmlns:cx7="http://schemas.microsoft.com/office/drawing/2016/5/13/chartex" xmlns:cx8="http://schemas.microsoft.com/office/drawing/2016/5/14/chartex" xmlns:mc="http://schemas.openxmlformats.org/markup-compatibility/2006" xmlns:aink="http://schemas.microsoft.com/office/drawing/2016/ink" xmlns:am3d="http://schemas.microsoft.com/office/drawing/2017/model3d" xmlns:o="urn:schemas-microsoft-com:office:office" xmlns:oel="http://schemas.microsoft.com/office/2019/extlst" xmlns:r="http://schemas.openxmlformats.org/officeDocument/2006/relationships" xmlns:m="http://schemas.openxmlformats.org/officeDocument/2006/math" xmlns:v="urn:schemas-microsoft-com:vml" xmlns:wp14="http://schemas.microsoft.com/office/word/2010/wordprocessingDrawing" xmlns:wp="http://schemas.openxmlformats.org/drawingml/2006/wordprocessingDrawing" xmlns:w10="urn:schemas-microsoft-com:office:word" xmlns:w="http://schemas.openxmlformats.org/wordprocessingml/2006/main" xmlns:w14="http://schemas.microsoft.com/office/word/2010/wordml" xmlns:w15="http://schemas.microsoft.com/office/word/2012/wordml" xmlns:w16cex="http://schemas.microsoft.com/office/word/2018/wordml/cex" xmlns:w16cid="http://schemas.microsoft.com/office/word/2016/wordml/cid" xmlns:w16="http://schemas.microsoft.com/office/word/2018/wordml" xmlns:w16du="http://schemas.microsoft.com/office/word/2023/wordml/word16du" xmlns:w16sdtdh="http://schemas.microsoft.com/office/word/2020/wordml/sdtdatahash" xmlns:w16sdtfl="http://schemas.microsoft.com/office/word/2024/wordml/sdtformatlock" xmlns:w16se="http://schemas.microsoft.com/office/word/2015/wordml/symex" xmlns:wpg="http://schemas.microsoft.com/office/word/2010/wordprocessingGroup" xmlns:wpi="http://schemas.microsoft.com/office/word/2010/wordprocessingInk" xmlns:wne="http://schemas.microsoft.com/office/word/2006/wordml" xmlns:wps="http://schemas.microsoft.com/office/word/2010/wordprocessingShape" mc:Ignorable="w14 w15 w16se w16cid w16 w16cex w16sdtdh w16sdtfl w16du wp14">
   <w:sdt>
     <w:sdtPr>
       <w:id w:val="1569922835"/>
@@ -28180,7 +28802,7 @@
 </file>
 
 <file path=word/footnotes.xml><?xml version="1.0" encoding="utf-8"?>
-<w:footnotes xmlns:wpc="http://schemas.microsoft.com/office/word/2010/wordprocessingCanvas" xmlns:cx="http://schemas.microsoft.com/office/drawing/2014/chartex" xmlns:cx1="http://schemas.microsoft.com/office/drawing/2015/9/8/chartex" xmlns:cx2="http://schemas.microsoft.com/office/drawing/2015/10/21/chartex" xmlns:cx3="http://schemas.microsoft.com/office/drawing/2016/5/9/chartex" xmlns:cx4="http://schemas.microsoft.com/office/drawing/2016/5/10/chartex" xmlns:cx5="http://schemas.microsoft.com/office/drawing/2016/5/11/chartex" xmlns:cx6="http://schemas.microsoft.com/office/drawing/2016/5/12/chartex" xmlns:cx7="http://schemas.microsoft.com/office/drawing/2016/5/13/chartex" xmlns:cx8="http://schemas.microsoft.com/office/drawing/2016/5/14/chartex" xmlns:mc="http://schemas.openxmlformats.org/markup-compatibility/2006" xmlns:aink="http://schemas.microsoft.com/office/drawing/2016/ink" xmlns:am3d="http://schemas.microsoft.com/office/drawing/2017/model3d" xmlns:o="urn:schemas-microsoft-com:office:office" xmlns:oel="http://schemas.microsoft.com/office/2019/extlst" xmlns:r="http://schemas.openxmlformats.org/officeDocument/2006/relationships" xmlns:m="http://schemas.openxmlformats.org/officeDocument/2006/math" xmlns:v="urn:schemas-microsoft-com:vml" xmlns:wp14="http://schemas.microsoft.com/office/word/2010/wordprocessingDrawing" xmlns:wp="http://schemas.openxmlformats.org/drawingml/2006/wordprocessingDrawing" xmlns:w10="urn:schemas-microsoft-com:office:word" xmlns:w="http://schemas.openxmlformats.org/wordprocessingml/2006/main" xmlns:w14="http://schemas.microsoft.com/office/word/2010/wordml" xmlns:w15="http://schemas.microsoft.com/office/word/2012/wordml" xmlns:w16cex="http://schemas.microsoft.com/office/word/2018/wordml/cex" xmlns:w16cid="http://schemas.microsoft.com/office/word/2016/wordml/cid" xmlns:w16="http://schemas.microsoft.com/office/word/2018/wordml" xmlns:w16sdtdh="http://schemas.microsoft.com/office/word/2020/wordml/sdtdatahash" xmlns:w16se="http://schemas.microsoft.com/office/word/2015/wordml/symex" xmlns:wpg="http://schemas.microsoft.com/office/word/2010/wordprocessingGroup" xmlns:wpi="http://schemas.microsoft.com/office/word/2010/wordprocessingInk" xmlns:wne="http://schemas.microsoft.com/office/word/2006/wordml" xmlns:wps="http://schemas.microsoft.com/office/word/2010/wordprocessingShape" mc:Ignorable="w14 w15 w16se w16cid w16 w16cex w16sdtdh wp14">
+<w:footnotes xmlns:wpc="http://schemas.microsoft.com/office/word/2010/wordprocessingCanvas" xmlns:cx="http://schemas.microsoft.com/office/drawing/2014/chartex" xmlns:cx1="http://schemas.microsoft.com/office/drawing/2015/9/8/chartex" xmlns:cx2="http://schemas.microsoft.com/office/drawing/2015/10/21/chartex" xmlns:cx3="http://schemas.microsoft.com/office/drawing/2016/5/9/chartex" xmlns:cx4="http://schemas.microsoft.com/office/drawing/2016/5/10/chartex" xmlns:cx5="http://schemas.microsoft.com/office/drawing/2016/5/11/chartex" xmlns:cx6="http://schemas.microsoft.com/office/drawing/2016/5/12/chartex" xmlns:cx7="http://schemas.microsoft.com/office/drawing/2016/5/13/chartex" xmlns:cx8="http://schemas.microsoft.com/office/drawing/2016/5/14/chartex" xmlns:mc="http://schemas.openxmlformats.org/markup-compatibility/2006" xmlns:aink="http://schemas.microsoft.com/office/drawing/2016/ink" xmlns:am3d="http://schemas.microsoft.com/office/drawing/2017/model3d" xmlns:o="urn:schemas-microsoft-com:office:office" xmlns:oel="http://schemas.microsoft.com/office/2019/extlst" xmlns:r="http://schemas.openxmlformats.org/officeDocument/2006/relationships" xmlns:m="http://schemas.openxmlformats.org/officeDocument/2006/math" xmlns:v="urn:schemas-microsoft-com:vml" xmlns:wp14="http://schemas.microsoft.com/office/word/2010/wordprocessingDrawing" xmlns:wp="http://schemas.openxmlformats.org/drawingml/2006/wordprocessingDrawing" xmlns:w10="urn:schemas-microsoft-com:office:word" xmlns:w="http://schemas.openxmlformats.org/wordprocessingml/2006/main" xmlns:w14="http://schemas.microsoft.com/office/word/2010/wordml" xmlns:w15="http://schemas.microsoft.com/office/word/2012/wordml" xmlns:w16cex="http://schemas.microsoft.com/office/word/2018/wordml/cex" xmlns:w16cid="http://schemas.microsoft.com/office/word/2016/wordml/cid" xmlns:w16="http://schemas.microsoft.com/office/word/2018/wordml" xmlns:w16du="http://schemas.microsoft.com/office/word/2023/wordml/word16du" xmlns:w16sdtdh="http://schemas.microsoft.com/office/word/2020/wordml/sdtdatahash" xmlns:w16sdtfl="http://schemas.microsoft.com/office/word/2024/wordml/sdtformatlock" xmlns:w16se="http://schemas.microsoft.com/office/word/2015/wordml/symex" xmlns:wpg="http://schemas.microsoft.com/office/word/2010/wordprocessingGroup" xmlns:wpi="http://schemas.microsoft.com/office/word/2010/wordprocessingInk" xmlns:wne="http://schemas.microsoft.com/office/word/2006/wordml" xmlns:wps="http://schemas.microsoft.com/office/word/2010/wordprocessingShape" mc:Ignorable="w14 w15 w16se w16cid w16 w16cex w16sdtdh w16sdtfl w16du wp14">
   <w:footnote w:type="separator" w:id="-1">
     <w:p>
       <w:pPr>
@@ -28205,7 +28827,7 @@
 </file>
 
 <file path=word/numbering.xml><?xml version="1.0" encoding="utf-8"?>
-<w:numbering xmlns:wpc="http://schemas.microsoft.com/office/word/2010/wordprocessingCanvas" xmlns:cx="http://schemas.microsoft.com/office/drawing/2014/chartex" xmlns:cx1="http://schemas.microsoft.com/office/drawing/2015/9/8/chartex" xmlns:cx2="http://schemas.microsoft.com/office/drawing/2015/10/21/chartex" xmlns:cx3="http://schemas.microsoft.com/office/drawing/2016/5/9/chartex" xmlns:cx4="http://schemas.microsoft.com/office/drawing/2016/5/10/chartex" xmlns:cx5="http://schemas.microsoft.com/office/drawing/2016/5/11/chartex" xmlns:cx6="http://schemas.microsoft.com/office/drawing/2016/5/12/chartex" xmlns:cx7="http://schemas.microsoft.com/office/drawing/2016/5/13/chartex" xmlns:cx8="http://schemas.microsoft.com/office/drawing/2016/5/14/chartex" xmlns:mc="http://schemas.openxmlformats.org/markup-compatibility/2006" xmlns:aink="http://schemas.microsoft.com/office/drawing/2016/ink" xmlns:am3d="http://schemas.microsoft.com/office/drawing/2017/model3d" xmlns:o="urn:schemas-microsoft-com:office:office" xmlns:oel="http://schemas.microsoft.com/office/2019/extlst" xmlns:r="http://schemas.openxmlformats.org/officeDocument/2006/relationships" xmlns:m="http://schemas.openxmlformats.org/officeDocument/2006/math" xmlns:v="urn:schemas-microsoft-com:vml" xmlns:wp14="http://schemas.microsoft.com/office/word/2010/wordprocessingDrawing" xmlns:wp="http://schemas.openxmlformats.org/drawingml/2006/wordprocessingDrawing" xmlns:w10="urn:schemas-microsoft-com:office:word" xmlns:w="http://schemas.openxmlformats.org/wordprocessingml/2006/main" xmlns:w14="http://schemas.microsoft.com/office/word/2010/wordml" xmlns:w15="http://schemas.microsoft.com/office/word/2012/wordml" xmlns:w16cex="http://schemas.microsoft.com/office/word/2018/wordml/cex" xmlns:w16cid="http://schemas.microsoft.com/office/word/2016/wordml/cid" xmlns:w16="http://schemas.microsoft.com/office/word/2018/wordml" xmlns:w16sdtdh="http://schemas.microsoft.com/office/word/2020/wordml/sdtdatahash" xmlns:w16se="http://schemas.microsoft.com/office/word/2015/wordml/symex" xmlns:wpg="http://schemas.microsoft.com/office/word/2010/wordprocessingGroup" xmlns:wpi="http://schemas.microsoft.com/office/word/2010/wordprocessingInk" xmlns:wne="http://schemas.microsoft.com/office/word/2006/wordml" xmlns:wps="http://schemas.microsoft.com/office/word/2010/wordprocessingShape" mc:Ignorable="w14 w15 w16se w16cid w16 w16cex w16sdtdh wp14">
+<w:numbering xmlns:wpc="http://schemas.microsoft.com/office/word/2010/wordprocessingCanvas" xmlns:cx="http://schemas.microsoft.com/office/drawing/2014/chartex" xmlns:cx1="http://schemas.microsoft.com/office/drawing/2015/9/8/chartex" xmlns:cx2="http://schemas.microsoft.com/office/drawing/2015/10/21/chartex" xmlns:cx3="http://schemas.microsoft.com/office/drawing/2016/5/9/chartex" xmlns:cx4="http://schemas.microsoft.com/office/drawing/2016/5/10/chartex" xmlns:cx5="http://schemas.microsoft.com/office/drawing/2016/5/11/chartex" xmlns:cx6="http://schemas.microsoft.com/office/drawing/2016/5/12/chartex" xmlns:cx7="http://schemas.microsoft.com/office/drawing/2016/5/13/chartex" xmlns:cx8="http://schemas.microsoft.com/office/drawing/2016/5/14/chartex" xmlns:mc="http://schemas.openxmlformats.org/markup-compatibility/2006" xmlns:aink="http://schemas.microsoft.com/office/drawing/2016/ink" xmlns:am3d="http://schemas.microsoft.com/office/drawing/2017/model3d" xmlns:o="urn:schemas-microsoft-com:office:office" xmlns:oel="http://schemas.microsoft.com/office/2019/extlst" xmlns:r="http://schemas.openxmlformats.org/officeDocument/2006/relationships" xmlns:m="http://schemas.openxmlformats.org/officeDocument/2006/math" xmlns:v="urn:schemas-microsoft-com:vml" xmlns:wp14="http://schemas.microsoft.com/office/word/2010/wordprocessingDrawing" xmlns:wp="http://schemas.openxmlformats.org/drawingml/2006/wordprocessingDrawing" xmlns:w10="urn:schemas-microsoft-com:office:word" xmlns:w="http://schemas.openxmlformats.org/wordprocessingml/2006/main" xmlns:w14="http://schemas.microsoft.com/office/word/2010/wordml" xmlns:w15="http://schemas.microsoft.com/office/word/2012/wordml" xmlns:w16cex="http://schemas.microsoft.com/office/word/2018/wordml/cex" xmlns:w16cid="http://schemas.microsoft.com/office/word/2016/wordml/cid" xmlns:w16="http://schemas.microsoft.com/office/word/2018/wordml" xmlns:w16du="http://schemas.microsoft.com/office/word/2023/wordml/word16du" xmlns:w16sdtdh="http://schemas.microsoft.com/office/word/2020/wordml/sdtdatahash" xmlns:w16sdtfl="http://schemas.microsoft.com/office/word/2024/wordml/sdtformatlock" xmlns:w16se="http://schemas.microsoft.com/office/word/2015/wordml/symex" xmlns:wpg="http://schemas.microsoft.com/office/word/2010/wordprocessingGroup" xmlns:wpi="http://schemas.microsoft.com/office/word/2010/wordprocessingInk" xmlns:wne="http://schemas.microsoft.com/office/word/2006/wordml" xmlns:wps="http://schemas.microsoft.com/office/word/2010/wordprocessingShape" mc:Ignorable="w14 w15 w16se w16cid w16 w16cex w16sdtdh w16sdtfl w16du wp14">
   <w:abstractNum w:abstractNumId="0" w15:restartNumberingAfterBreak="0">
     <w:nsid w:val="01013915"/>
     <w:multiLevelType w:val="multilevel"/>
@@ -40390,10 +41012,10 @@
   <w:abstractNum w:abstractNumId="97" w15:restartNumberingAfterBreak="0">
     <w:nsid w:val="75075FB8"/>
     <w:multiLevelType w:val="multilevel"/>
-    <w:tmpl w:val="B5BC94D8"/>
+    <w:tmpl w:val="8B04A668"/>
     <w:lvl w:ilvl="0">
       <w:start w:val="1"/>
-      <w:numFmt w:val="decimal"/>
+      <w:numFmt w:val="lowerLetter"/>
       <w:lvlText w:val="%1."/>
       <w:lvlJc w:val="left"/>
       <w:pPr>
@@ -41811,7 +42433,7 @@
 </file>
 
 <file path=word/styles.xml><?xml version="1.0" encoding="utf-8"?>
-<w:styles xmlns:mc="http://schemas.openxmlformats.org/markup-compatibility/2006" xmlns:r="http://schemas.openxmlformats.org/officeDocument/2006/relationships" xmlns:w="http://schemas.openxmlformats.org/wordprocessingml/2006/main" xmlns:w14="http://schemas.microsoft.com/office/word/2010/wordml" xmlns:w15="http://schemas.microsoft.com/office/word/2012/wordml" xmlns:w16cex="http://schemas.microsoft.com/office/word/2018/wordml/cex" xmlns:w16cid="http://schemas.microsoft.com/office/word/2016/wordml/cid" xmlns:w16="http://schemas.microsoft.com/office/word/2018/wordml" xmlns:w16sdtdh="http://schemas.microsoft.com/office/word/2020/wordml/sdtdatahash" xmlns:w16se="http://schemas.microsoft.com/office/word/2015/wordml/symex" mc:Ignorable="w14 w15 w16se w16cid w16 w16cex w16sdtdh">
+<w:styles xmlns:mc="http://schemas.openxmlformats.org/markup-compatibility/2006" xmlns:r="http://schemas.openxmlformats.org/officeDocument/2006/relationships" xmlns:w="http://schemas.openxmlformats.org/wordprocessingml/2006/main" xmlns:w14="http://schemas.microsoft.com/office/word/2010/wordml" xmlns:w15="http://schemas.microsoft.com/office/word/2012/wordml" xmlns:w16cex="http://schemas.microsoft.com/office/word/2018/wordml/cex" xmlns:w16cid="http://schemas.microsoft.com/office/word/2016/wordml/cid" xmlns:w16="http://schemas.microsoft.com/office/word/2018/wordml" xmlns:w16du="http://schemas.microsoft.com/office/word/2023/wordml/word16du" xmlns:w16sdtdh="http://schemas.microsoft.com/office/word/2020/wordml/sdtdatahash" xmlns:w16sdtfl="http://schemas.microsoft.com/office/word/2024/wordml/sdtformatlock" xmlns:w16se="http://schemas.microsoft.com/office/word/2015/wordml/symex" mc:Ignorable="w14 w15 w16se w16cid w16 w16cex w16sdtdh w16sdtfl w16du">
   <w:docDefaults>
     <w:rPrDefault>
       <w:rPr>
@@ -42411,7 +43033,6 @@
   <w:style w:type="character" w:default="1" w:styleId="DefaultParagraphFont">
     <w:name w:val="Default Paragraph Font"/>
     <w:uiPriority w:val="1"/>
-    <w:semiHidden/>
     <w:unhideWhenUsed/>
   </w:style>
   <w:style w:type="table" w:default="1" w:styleId="TableNormal">
@@ -42867,7 +43488,7 @@
 </file>
 
 <file path=word/glossary/document.xml><?xml version="1.0" encoding="utf-8"?>
-<w:glossaryDocument xmlns:wpc="http://schemas.microsoft.com/office/word/2010/wordprocessingCanvas" xmlns:cx="http://schemas.microsoft.com/office/drawing/2014/chartex" xmlns:cx1="http://schemas.microsoft.com/office/drawing/2015/9/8/chartex" xmlns:cx2="http://schemas.microsoft.com/office/drawing/2015/10/21/chartex" xmlns:cx3="http://schemas.microsoft.com/office/drawing/2016/5/9/chartex" xmlns:cx4="http://schemas.microsoft.com/office/drawing/2016/5/10/chartex" xmlns:cx5="http://schemas.microsoft.com/office/drawing/2016/5/11/chartex" xmlns:cx6="http://schemas.microsoft.com/office/drawing/2016/5/12/chartex" xmlns:cx7="http://schemas.microsoft.com/office/drawing/2016/5/13/chartex" xmlns:cx8="http://schemas.microsoft.com/office/drawing/2016/5/14/chartex" xmlns:mc="http://schemas.openxmlformats.org/markup-compatibility/2006" xmlns:aink="http://schemas.microsoft.com/office/drawing/2016/ink" xmlns:am3d="http://schemas.microsoft.com/office/drawing/2017/model3d" xmlns:o="urn:schemas-microsoft-com:office:office" xmlns:oel="http://schemas.microsoft.com/office/2019/extlst" xmlns:r="http://schemas.openxmlformats.org/officeDocument/2006/relationships" xmlns:m="http://schemas.openxmlformats.org/officeDocument/2006/math" xmlns:v="urn:schemas-microsoft-com:vml" xmlns:wp14="http://schemas.microsoft.com/office/word/2010/wordprocessingDrawing" xmlns:wp="http://schemas.openxmlformats.org/drawingml/2006/wordprocessingDrawing" xmlns:w10="urn:schemas-microsoft-com:office:word" xmlns:w="http://schemas.openxmlformats.org/wordprocessingml/2006/main" xmlns:w14="http://schemas.microsoft.com/office/word/2010/wordml" xmlns:w15="http://schemas.microsoft.com/office/word/2012/wordml" xmlns:w16cex="http://schemas.microsoft.com/office/word/2018/wordml/cex" xmlns:w16cid="http://schemas.microsoft.com/office/word/2016/wordml/cid" xmlns:w16="http://schemas.microsoft.com/office/word/2018/wordml" xmlns:w16sdtdh="http://schemas.microsoft.com/office/word/2020/wordml/sdtdatahash" xmlns:w16se="http://schemas.microsoft.com/office/word/2015/wordml/symex" xmlns:wpg="http://schemas.microsoft.com/office/word/2010/wordprocessingGroup" xmlns:wpi="http://schemas.microsoft.com/office/word/2010/wordprocessingInk" xmlns:wne="http://schemas.microsoft.com/office/word/2006/wordml" xmlns:wps="http://schemas.microsoft.com/office/word/2010/wordprocessingShape" mc:Ignorable="w14 w15 w16se w16cid w16 w16cex w16sdtdh wp14">
+<w:glossaryDocument xmlns:wpc="http://schemas.microsoft.com/office/word/2010/wordprocessingCanvas" xmlns:cx="http://schemas.microsoft.com/office/drawing/2014/chartex" xmlns:cx1="http://schemas.microsoft.com/office/drawing/2015/9/8/chartex" xmlns:cx2="http://schemas.microsoft.com/office/drawing/2015/10/21/chartex" xmlns:cx3="http://schemas.microsoft.com/office/drawing/2016/5/9/chartex" xmlns:cx4="http://schemas.microsoft.com/office/drawing/2016/5/10/chartex" xmlns:cx5="http://schemas.microsoft.com/office/drawing/2016/5/11/chartex" xmlns:cx6="http://schemas.microsoft.com/office/drawing/2016/5/12/chartex" xmlns:cx7="http://schemas.microsoft.com/office/drawing/2016/5/13/chartex" xmlns:cx8="http://schemas.microsoft.com/office/drawing/2016/5/14/chartex" xmlns:mc="http://schemas.openxmlformats.org/markup-compatibility/2006" xmlns:aink="http://schemas.microsoft.com/office/drawing/2016/ink" xmlns:am3d="http://schemas.microsoft.com/office/drawing/2017/model3d" xmlns:o="urn:schemas-microsoft-com:office:office" xmlns:oel="http://schemas.microsoft.com/office/2019/extlst" xmlns:r="http://schemas.openxmlformats.org/officeDocument/2006/relationships" xmlns:m="http://schemas.openxmlformats.org/officeDocument/2006/math" xmlns:v="urn:schemas-microsoft-com:vml" xmlns:wp14="http://schemas.microsoft.com/office/word/2010/wordprocessingDrawing" xmlns:wp="http://schemas.openxmlformats.org/drawingml/2006/wordprocessingDrawing" xmlns:w10="urn:schemas-microsoft-com:office:word" xmlns:w="http://schemas.openxmlformats.org/wordprocessingml/2006/main" xmlns:w14="http://schemas.microsoft.com/office/word/2010/wordml" xmlns:w15="http://schemas.microsoft.com/office/word/2012/wordml" xmlns:w16cex="http://schemas.microsoft.com/office/word/2018/wordml/cex" xmlns:w16cid="http://schemas.microsoft.com/office/word/2016/wordml/cid" xmlns:w16="http://schemas.microsoft.com/office/word/2018/wordml" xmlns:w16du="http://schemas.microsoft.com/office/word/2023/wordml/word16du" xmlns:w16sdtdh="http://schemas.microsoft.com/office/word/2020/wordml/sdtdatahash" xmlns:w16sdtfl="http://schemas.microsoft.com/office/word/2024/wordml/sdtformatlock" xmlns:w16se="http://schemas.microsoft.com/office/word/2015/wordml/symex" xmlns:wpg="http://schemas.microsoft.com/office/word/2010/wordprocessingGroup" xmlns:wpi="http://schemas.microsoft.com/office/word/2010/wordprocessingInk" xmlns:wne="http://schemas.microsoft.com/office/word/2006/wordml" xmlns:wps="http://schemas.microsoft.com/office/word/2010/wordprocessingShape" mc:Ignorable="w14 w15 w16se w16cid w16 w16cex w16sdtdh w16sdtfl w16du wp14">
   <w:docParts>
     <w:docPart>
       <w:docPartPr>
@@ -42940,7 +43561,7 @@
 </file>
 
 <file path=word/glossary/fontTable.xml><?xml version="1.0" encoding="utf-8"?>
-<w:fonts xmlns:mc="http://schemas.openxmlformats.org/markup-compatibility/2006" xmlns:r="http://schemas.openxmlformats.org/officeDocument/2006/relationships" xmlns:w="http://schemas.openxmlformats.org/wordprocessingml/2006/main" xmlns:w14="http://schemas.microsoft.com/office/word/2010/wordml" xmlns:w15="http://schemas.microsoft.com/office/word/2012/wordml" xmlns:w16cex="http://schemas.microsoft.com/office/word/2018/wordml/cex" xmlns:w16cid="http://schemas.microsoft.com/office/word/2016/wordml/cid" xmlns:w16="http://schemas.microsoft.com/office/word/2018/wordml" xmlns:w16sdtdh="http://schemas.microsoft.com/office/word/2020/wordml/sdtdatahash" xmlns:w16se="http://schemas.microsoft.com/office/word/2015/wordml/symex" mc:Ignorable="w14 w15 w16se w16cid w16 w16cex w16sdtdh">
+<w:fonts xmlns:mc="http://schemas.openxmlformats.org/markup-compatibility/2006" xmlns:r="http://schemas.openxmlformats.org/officeDocument/2006/relationships" xmlns:w="http://schemas.openxmlformats.org/wordprocessingml/2006/main" xmlns:w14="http://schemas.microsoft.com/office/word/2010/wordml" xmlns:w15="http://schemas.microsoft.com/office/word/2012/wordml" xmlns:w16cex="http://schemas.microsoft.com/office/word/2018/wordml/cex" xmlns:w16cid="http://schemas.microsoft.com/office/word/2016/wordml/cid" xmlns:w16="http://schemas.microsoft.com/office/word/2018/wordml" xmlns:w16du="http://schemas.microsoft.com/office/word/2023/wordml/word16du" xmlns:w16sdtdh="http://schemas.microsoft.com/office/word/2020/wordml/sdtdatahash" xmlns:w16sdtfl="http://schemas.microsoft.com/office/word/2024/wordml/sdtformatlock" xmlns:w16se="http://schemas.microsoft.com/office/word/2015/wordml/symex" mc:Ignorable="w14 w15 w16se w16cid w16 w16cex w16sdtdh w16sdtfl w16du">
   <w:font w:name="Symbol">
     <w:panose1 w:val="05050102010706020507"/>
     <w:charset w:val="02"/>
@@ -42999,7 +43620,7 @@
 </file>
 
 <file path=word/glossary/settings.xml><?xml version="1.0" encoding="utf-8"?>
-<w:settings xmlns:mc="http://schemas.openxmlformats.org/markup-compatibility/2006" xmlns:o="urn:schemas-microsoft-com:office:office" xmlns:r="http://schemas.openxmlformats.org/officeDocument/2006/relationships" xmlns:m="http://schemas.openxmlformats.org/officeDocument/2006/math" xmlns:v="urn:schemas-microsoft-com:vml" xmlns:w10="urn:schemas-microsoft-com:office:word" xmlns:w="http://schemas.openxmlformats.org/wordprocessingml/2006/main" xmlns:w14="http://schemas.microsoft.com/office/word/2010/wordml" xmlns:w15="http://schemas.microsoft.com/office/word/2012/wordml" xmlns:w16cex="http://schemas.microsoft.com/office/word/2018/wordml/cex" xmlns:w16cid="http://schemas.microsoft.com/office/word/2016/wordml/cid" xmlns:w16="http://schemas.microsoft.com/office/word/2018/wordml" xmlns:w16sdtdh="http://schemas.microsoft.com/office/word/2020/wordml/sdtdatahash" xmlns:w16se="http://schemas.microsoft.com/office/word/2015/wordml/symex" xmlns:sl="http://schemas.openxmlformats.org/schemaLibrary/2006/main" mc:Ignorable="w14 w15 w16se w16cid w16 w16cex w16sdtdh">
+<w:settings xmlns:mc="http://schemas.openxmlformats.org/markup-compatibility/2006" xmlns:o="urn:schemas-microsoft-com:office:office" xmlns:r="http://schemas.openxmlformats.org/officeDocument/2006/relationships" xmlns:m="http://schemas.openxmlformats.org/officeDocument/2006/math" xmlns:v="urn:schemas-microsoft-com:vml" xmlns:w10="urn:schemas-microsoft-com:office:word" xmlns:w="http://schemas.openxmlformats.org/wordprocessingml/2006/main" xmlns:w14="http://schemas.microsoft.com/office/word/2010/wordml" xmlns:w15="http://schemas.microsoft.com/office/word/2012/wordml" xmlns:w16cex="http://schemas.microsoft.com/office/word/2018/wordml/cex" xmlns:w16cid="http://schemas.microsoft.com/office/word/2016/wordml/cid" xmlns:w16="http://schemas.microsoft.com/office/word/2018/wordml" xmlns:w16du="http://schemas.microsoft.com/office/word/2023/wordml/word16du" xmlns:w16sdtdh="http://schemas.microsoft.com/office/word/2020/wordml/sdtdatahash" xmlns:w16sdtfl="http://schemas.microsoft.com/office/word/2024/wordml/sdtformatlock" xmlns:w16se="http://schemas.microsoft.com/office/word/2015/wordml/symex" xmlns:sl="http://schemas.openxmlformats.org/schemaLibrary/2006/main" mc:Ignorable="w14 w15 w16se w16cid w16 w16cex w16sdtdh w16sdtfl w16du">
   <w:view w:val="normal"/>
   <w:defaultTabStop w:val="720"/>
   <w:characterSpacingControl w:val="doNotCompress"/>
@@ -43015,6 +43636,7 @@
   <w:rsids>
     <w:rsidRoot w:val="00370391"/>
     <w:rsid w:val="00012966"/>
+    <w:rsid w:val="00013CA7"/>
     <w:rsid w:val="000A3825"/>
     <w:rsid w:val="000B7034"/>
     <w:rsid w:val="000C53BB"/>
@@ -43039,6 +43661,7 @@
     <w:rsid w:val="003708CE"/>
     <w:rsid w:val="00412D96"/>
     <w:rsid w:val="00462F67"/>
+    <w:rsid w:val="004D30DE"/>
     <w:rsid w:val="00503B0D"/>
     <w:rsid w:val="0051445E"/>
     <w:rsid w:val="005271A6"/>
@@ -43070,6 +43693,7 @@
     <w:rsid w:val="00982A65"/>
     <w:rsid w:val="009E1035"/>
     <w:rsid w:val="00A25340"/>
+    <w:rsid w:val="00A52792"/>
     <w:rsid w:val="00AB5F79"/>
     <w:rsid w:val="00AE3760"/>
     <w:rsid w:val="00B160F9"/>
@@ -43120,14 +43744,14 @@
   </m:mathPr>
   <w:themeFontLang w:val="en-US"/>
   <w:clrSchemeMapping w:bg1="light1" w:t1="dark1" w:bg2="light2" w:t2="dark2" w:accent1="accent1" w:accent2="accent2" w:accent3="accent3" w:accent4="accent4" w:accent5="accent5" w:accent6="accent6" w:hyperlink="hyperlink" w:followedHyperlink="followedHyperlink"/>
-  <w:decimalSymbol w:val="."/>
-  <w:listSeparator w:val=","/>
+  <w:decimalSymbol w:val=","/>
+  <w:listSeparator w:val=";"/>
   <w15:chartTrackingRefBased/>
 </w:settings>
 </file>
 
 <file path=word/glossary/styles.xml><?xml version="1.0" encoding="utf-8"?>
-<w:styles xmlns:mc="http://schemas.openxmlformats.org/markup-compatibility/2006" xmlns:r="http://schemas.openxmlformats.org/officeDocument/2006/relationships" xmlns:w="http://schemas.openxmlformats.org/wordprocessingml/2006/main" xmlns:w14="http://schemas.microsoft.com/office/word/2010/wordml" xmlns:w15="http://schemas.microsoft.com/office/word/2012/wordml" xmlns:w16cex="http://schemas.microsoft.com/office/word/2018/wordml/cex" xmlns:w16cid="http://schemas.microsoft.com/office/word/2016/wordml/cid" xmlns:w16="http://schemas.microsoft.com/office/word/2018/wordml" xmlns:w16sdtdh="http://schemas.microsoft.com/office/word/2020/wordml/sdtdatahash" xmlns:w16se="http://schemas.microsoft.com/office/word/2015/wordml/symex" mc:Ignorable="w14 w15 w16se w16cid w16 w16cex w16sdtdh">
+<w:styles xmlns:mc="http://schemas.openxmlformats.org/markup-compatibility/2006" xmlns:r="http://schemas.openxmlformats.org/officeDocument/2006/relationships" xmlns:w="http://schemas.openxmlformats.org/wordprocessingml/2006/main" xmlns:w14="http://schemas.microsoft.com/office/word/2010/wordml" xmlns:w15="http://schemas.microsoft.com/office/word/2012/wordml" xmlns:w16cex="http://schemas.microsoft.com/office/word/2018/wordml/cex" xmlns:w16cid="http://schemas.microsoft.com/office/word/2016/wordml/cid" xmlns:w16="http://schemas.microsoft.com/office/word/2018/wordml" xmlns:w16du="http://schemas.microsoft.com/office/word/2023/wordml/word16du" xmlns:w16sdtdh="http://schemas.microsoft.com/office/word/2020/wordml/sdtdatahash" xmlns:w16sdtfl="http://schemas.microsoft.com/office/word/2024/wordml/sdtformatlock" xmlns:w16se="http://schemas.microsoft.com/office/word/2015/wordml/symex" mc:Ignorable="w14 w15 w16se w16cid w16 w16cex w16sdtdh w16sdtfl w16du">
   <w:docDefaults>
     <w:rPrDefault>
       <w:rPr>
@@ -43566,7 +44190,7 @@
 </file>
 
 <file path=word/glossary/webSettings.xml><?xml version="1.0" encoding="utf-8"?>
-<w:webSettings xmlns:mc="http://schemas.openxmlformats.org/markup-compatibility/2006" xmlns:r="http://schemas.openxmlformats.org/officeDocument/2006/relationships" xmlns:w="http://schemas.openxmlformats.org/wordprocessingml/2006/main" xmlns:w14="http://schemas.microsoft.com/office/word/2010/wordml" xmlns:w15="http://schemas.microsoft.com/office/word/2012/wordml" xmlns:w16cex="http://schemas.microsoft.com/office/word/2018/wordml/cex" xmlns:w16cid="http://schemas.microsoft.com/office/word/2016/wordml/cid" xmlns:w16="http://schemas.microsoft.com/office/word/2018/wordml" xmlns:w16sdtdh="http://schemas.microsoft.com/office/word/2020/wordml/sdtdatahash" xmlns:w16se="http://schemas.microsoft.com/office/word/2015/wordml/symex" mc:Ignorable="w14 w15 w16se w16cid w16 w16cex w16sdtdh">
+<w:webSettings xmlns:mc="http://schemas.openxmlformats.org/markup-compatibility/2006" xmlns:r="http://schemas.openxmlformats.org/officeDocument/2006/relationships" xmlns:w="http://schemas.openxmlformats.org/wordprocessingml/2006/main" xmlns:w14="http://schemas.microsoft.com/office/word/2010/wordml" xmlns:w15="http://schemas.microsoft.com/office/word/2012/wordml" xmlns:w16cex="http://schemas.microsoft.com/office/word/2018/wordml/cex" xmlns:w16cid="http://schemas.microsoft.com/office/word/2016/wordml/cid" xmlns:w16="http://schemas.microsoft.com/office/word/2018/wordml" xmlns:w16du="http://schemas.microsoft.com/office/word/2023/wordml/word16du" xmlns:w16sdtdh="http://schemas.microsoft.com/office/word/2020/wordml/sdtdatahash" xmlns:w16sdtfl="http://schemas.microsoft.com/office/word/2024/wordml/sdtformatlock" xmlns:w16se="http://schemas.microsoft.com/office/word/2015/wordml/symex" mc:Ignorable="w14 w15 w16se w16cid w16 w16cex w16sdtdh w16sdtfl w16du">
   <w:optimizeForBrowser/>
   <w:allowPNG/>
 </w:webSettings>
@@ -44023,7 +44647,12 @@
 </file>
 
 <file path=customXml/item3.xml><?xml version="1.0" encoding="utf-8"?>
-<b:Sources xmlns:b="http://schemas.openxmlformats.org/officeDocument/2006/bibliography" xmlns="http://schemas.openxmlformats.org/officeDocument/2006/bibliography" SelectedStyle="\APASixthEditionOfficeOnline.xsl" StyleName="APA" Version="6"/>
+<?mso-contentType ?>
+<FormTemplates xmlns="http://schemas.microsoft.com/sharepoint/v3/contenttype/forms">
+  <Display>DocumentLibraryForm</Display>
+  <Edit>DocumentLibraryForm</Edit>
+  <New>DocumentLibraryForm</New>
+</FormTemplates>
 </file>
 
 <file path=customXml/item4.xml><?xml version="1.0" encoding="utf-8"?>
@@ -44033,12 +44662,7 @@
 </file>
 
 <file path=customXml/item5.xml><?xml version="1.0" encoding="utf-8"?>
-<?mso-contentType ?>
-<FormTemplates xmlns="http://schemas.microsoft.com/sharepoint/v3/contenttype/forms">
-  <Display>DocumentLibraryForm</Display>
-  <Edit>DocumentLibraryForm</Edit>
-  <New>DocumentLibraryForm</New>
-</FormTemplates>
+<b:Sources xmlns:b="http://schemas.openxmlformats.org/officeDocument/2006/bibliography" xmlns="http://schemas.openxmlformats.org/officeDocument/2006/bibliography" SelectedStyle="\APASixthEditionOfficeOnline.xsl" StyleName="APA" Version="6"/>
 </file>
 
 <file path=customXml/itemProps1.xml><?xml version="1.0" encoding="utf-8"?>
@@ -44068,9 +44692,9 @@
 </file>
 
 <file path=customXml/itemProps3.xml><?xml version="1.0" encoding="utf-8"?>
-<ds:datastoreItem xmlns:ds="http://schemas.openxmlformats.org/officeDocument/2006/customXml" ds:itemID="{B1C12203-43A6-477E-8C1E-68E31005A338}">
+<ds:datastoreItem xmlns:ds="http://schemas.openxmlformats.org/officeDocument/2006/customXml" ds:itemID="{DE7C3837-D30F-4C6E-A905-13F5B7FD328D}">
   <ds:schemaRefs>
-    <ds:schemaRef ds:uri="http://schemas.openxmlformats.org/officeDocument/2006/bibliography"/>
+    <ds:schemaRef ds:uri="http://schemas.microsoft.com/sharepoint/v3/contenttype/forms"/>
   </ds:schemaRefs>
 </ds:datastoreItem>
 </file>
@@ -44085,9 +44709,9 @@
 </file>
 
 <file path=customXml/itemProps5.xml><?xml version="1.0" encoding="utf-8"?>
-<ds:datastoreItem xmlns:ds="http://schemas.openxmlformats.org/officeDocument/2006/customXml" ds:itemID="{DE7C3837-D30F-4C6E-A905-13F5B7FD328D}">
+<ds:datastoreItem xmlns:ds="http://schemas.openxmlformats.org/officeDocument/2006/customXml" ds:itemID="{B1C12203-43A6-477E-8C1E-68E31005A338}">
   <ds:schemaRefs>
-    <ds:schemaRef ds:uri="http://schemas.microsoft.com/sharepoint/v3/contenttype/forms"/>
+    <ds:schemaRef ds:uri="http://schemas.openxmlformats.org/officeDocument/2006/bibliography"/>
   </ds:schemaRefs>
 </ds:datastoreItem>
 </file>
</xml_diff>

<commit_message>
Button Caption Update: "Import Sheet" → "Import Spreadsheet"
</commit_message>
<xml_diff>
--- a/MagicAppBuilder.docx
+++ b/MagicAppBuilder.docx
@@ -1,6 +1,6 @@
 
 <file path=word/document.xml><?xml version="1.0" encoding="utf-8"?>
-<w:document xmlns:wpc="http://schemas.microsoft.com/office/word/2010/wordprocessingCanvas" xmlns:cx="http://schemas.microsoft.com/office/drawing/2014/chartex" xmlns:cx1="http://schemas.microsoft.com/office/drawing/2015/9/8/chartex" xmlns:cx2="http://schemas.microsoft.com/office/drawing/2015/10/21/chartex" xmlns:cx3="http://schemas.microsoft.com/office/drawing/2016/5/9/chartex" xmlns:cx4="http://schemas.microsoft.com/office/drawing/2016/5/10/chartex" xmlns:cx5="http://schemas.microsoft.com/office/drawing/2016/5/11/chartex" xmlns:cx6="http://schemas.microsoft.com/office/drawing/2016/5/12/chartex" xmlns:cx7="http://schemas.microsoft.com/office/drawing/2016/5/13/chartex" xmlns:cx8="http://schemas.microsoft.com/office/drawing/2016/5/14/chartex" xmlns:mc="http://schemas.openxmlformats.org/markup-compatibility/2006" xmlns:aink="http://schemas.microsoft.com/office/drawing/2016/ink" xmlns:am3d="http://schemas.microsoft.com/office/drawing/2017/model3d" xmlns:o="urn:schemas-microsoft-com:office:office" xmlns:oel="http://schemas.microsoft.com/office/2019/extlst" xmlns:r="http://schemas.openxmlformats.org/officeDocument/2006/relationships" xmlns:m="http://schemas.openxmlformats.org/officeDocument/2006/math" xmlns:v="urn:schemas-microsoft-com:vml" xmlns:wp14="http://schemas.microsoft.com/office/word/2010/wordprocessingDrawing" xmlns:wp="http://schemas.openxmlformats.org/drawingml/2006/wordprocessingDrawing" xmlns:w10="urn:schemas-microsoft-com:office:word" xmlns:w="http://schemas.openxmlformats.org/wordprocessingml/2006/main" xmlns:w14="http://schemas.microsoft.com/office/word/2010/wordml" xmlns:w15="http://schemas.microsoft.com/office/word/2012/wordml" xmlns:w16cex="http://schemas.microsoft.com/office/word/2018/wordml/cex" xmlns:w16cid="http://schemas.microsoft.com/office/word/2016/wordml/cid" xmlns:w16="http://schemas.microsoft.com/office/word/2018/wordml" xmlns:w16du="http://schemas.microsoft.com/office/word/2023/wordml/word16du" xmlns:w16sdtdh="http://schemas.microsoft.com/office/word/2020/wordml/sdtdatahash" xmlns:w16sdtfl="http://schemas.microsoft.com/office/word/2024/wordml/sdtformatlock" xmlns:w16se="http://schemas.microsoft.com/office/word/2015/wordml/symex" xmlns:wpg="http://schemas.microsoft.com/office/word/2010/wordprocessingGroup" xmlns:wpi="http://schemas.microsoft.com/office/word/2010/wordprocessingInk" xmlns:wne="http://schemas.microsoft.com/office/word/2006/wordml" xmlns:wps="http://schemas.microsoft.com/office/word/2010/wordprocessingShape" mc:Ignorable="w14 w15 w16se w16cid w16 w16cex w16sdtdh w16sdtfl w16du wp14">
+<w:document xmlns:wpc="http://schemas.microsoft.com/office/word/2010/wordprocessingCanvas" xmlns:cx="http://schemas.microsoft.com/office/drawing/2014/chartex" xmlns:cx1="http://schemas.microsoft.com/office/drawing/2015/9/8/chartex" xmlns:cx2="http://schemas.microsoft.com/office/drawing/2015/10/21/chartex" xmlns:cx3="http://schemas.microsoft.com/office/drawing/2016/5/9/chartex" xmlns:cx4="http://schemas.microsoft.com/office/drawing/2016/5/10/chartex" xmlns:cx5="http://schemas.microsoft.com/office/drawing/2016/5/11/chartex" xmlns:cx6="http://schemas.microsoft.com/office/drawing/2016/5/12/chartex" xmlns:cx7="http://schemas.microsoft.com/office/drawing/2016/5/13/chartex" xmlns:cx8="http://schemas.microsoft.com/office/drawing/2016/5/14/chartex" xmlns:mc="http://schemas.openxmlformats.org/markup-compatibility/2006" xmlns:aink="http://schemas.microsoft.com/office/drawing/2016/ink" xmlns:am3d="http://schemas.microsoft.com/office/drawing/2017/model3d" xmlns:o="urn:schemas-microsoft-com:office:office" xmlns:oel="http://schemas.microsoft.com/office/2019/extlst" xmlns:r="http://schemas.openxmlformats.org/officeDocument/2006/relationships" xmlns:m="http://schemas.openxmlformats.org/officeDocument/2006/math" xmlns:v="urn:schemas-microsoft-com:vml" xmlns:wp14="http://schemas.microsoft.com/office/word/2010/wordprocessingDrawing" xmlns:wp="http://schemas.openxmlformats.org/drawingml/2006/wordprocessingDrawing" xmlns:w10="urn:schemas-microsoft-com:office:word" xmlns:w="http://schemas.openxmlformats.org/wordprocessingml/2006/main" xmlns:w14="http://schemas.microsoft.com/office/word/2010/wordml" xmlns:w15="http://schemas.microsoft.com/office/word/2012/wordml" xmlns:w16cex="http://schemas.microsoft.com/office/word/2018/wordml/cex" xmlns:w16cid="http://schemas.microsoft.com/office/word/2016/wordml/cid" xmlns:w16="http://schemas.microsoft.com/office/word/2018/wordml" xmlns:w16sdtdh="http://schemas.microsoft.com/office/word/2020/wordml/sdtdatahash" xmlns:w16se="http://schemas.microsoft.com/office/word/2015/wordml/symex" xmlns:wpg="http://schemas.microsoft.com/office/word/2010/wordprocessingGroup" xmlns:wpi="http://schemas.microsoft.com/office/word/2010/wordprocessingInk" xmlns:wne="http://schemas.microsoft.com/office/word/2006/wordml" xmlns:wps="http://schemas.microsoft.com/office/word/2010/wordprocessingShape" mc:Ignorable="w14 w15 w16se w16cid w16 w16cex w16sdtdh wp14">
   <w:body>
     <w:sdt>
       <w:sdtPr>
@@ -666,7 +666,7 @@
           <w:color w:val="auto"/>
         </w:rPr>
       </w:pPr>
-      <w:bookmarkStart w:id="0" w:name="_Toc203262770"/>
+      <w:bookmarkStart w:id="0" w:name="_Toc203545263"/>
       <w:r>
         <w:rPr>
           <w:color w:val="auto"/>
@@ -834,7 +834,7 @@
           <w:color w:val="auto"/>
         </w:rPr>
       </w:pPr>
-      <w:bookmarkStart w:id="1" w:name="_Toc203262771"/>
+      <w:bookmarkStart w:id="1" w:name="_Toc203545264"/>
       <w:r>
         <w:rPr>
           <w:color w:val="auto"/>
@@ -864,7 +864,7 @@
       <w:r>
         <w:fldChar w:fldCharType="separate"/>
       </w:r>
-      <w:hyperlink w:anchor="_Toc203262770" w:history="1">
+      <w:hyperlink w:anchor="_Toc203545263" w:history="1">
         <w:r>
           <w:rPr>
             <w:rStyle w:val="Hyperlink"/>
@@ -891,7 +891,7 @@
             <w:noProof/>
             <w:webHidden/>
           </w:rPr>
-          <w:instrText xml:space="preserve"> PAGEREF _Toc203262770 \h </w:instrText>
+          <w:instrText xml:space="preserve"> PAGEREF _Toc203545263 \h </w:instrText>
         </w:r>
         <w:r>
           <w:rPr>
@@ -933,7 +933,7 @@
           <w:noProof/>
         </w:rPr>
       </w:pPr>
-      <w:hyperlink w:anchor="_Toc203262771" w:history="1">
+      <w:hyperlink w:anchor="_Toc203545264" w:history="1">
         <w:r>
           <w:rPr>
             <w:rStyle w:val="Hyperlink"/>
@@ -960,7 +960,7 @@
             <w:noProof/>
             <w:webHidden/>
           </w:rPr>
-          <w:instrText xml:space="preserve"> PAGEREF _Toc203262771 \h </w:instrText>
+          <w:instrText xml:space="preserve"> PAGEREF _Toc203545264 \h </w:instrText>
         </w:r>
         <w:r>
           <w:rPr>
@@ -1002,7 +1002,7 @@
           <w:noProof/>
         </w:rPr>
       </w:pPr>
-      <w:hyperlink w:anchor="_Toc203262772" w:history="1">
+      <w:hyperlink w:anchor="_Toc203545265" w:history="1">
         <w:r>
           <w:rPr>
             <w:rStyle w:val="Hyperlink"/>
@@ -1029,7 +1029,7 @@
             <w:noProof/>
             <w:webHidden/>
           </w:rPr>
-          <w:instrText xml:space="preserve"> PAGEREF _Toc203262772 \h </w:instrText>
+          <w:instrText xml:space="preserve"> PAGEREF _Toc203545265 \h </w:instrText>
         </w:r>
         <w:r>
           <w:rPr>
@@ -1072,7 +1072,7 @@
           <w:noProof/>
         </w:rPr>
       </w:pPr>
-      <w:hyperlink w:anchor="_Toc203262773" w:history="1">
+      <w:hyperlink w:anchor="_Toc203545266" w:history="1">
         <w:r>
           <w:rPr>
             <w:rStyle w:val="Hyperlink"/>
@@ -1122,7 +1122,7 @@
             <w:noProof/>
             <w:webHidden/>
           </w:rPr>
-          <w:instrText xml:space="preserve"> PAGEREF _Toc203262773 \h </w:instrText>
+          <w:instrText xml:space="preserve"> PAGEREF _Toc203545266 \h </w:instrText>
         </w:r>
         <w:r>
           <w:rPr>
@@ -1165,7 +1165,7 @@
           <w:noProof/>
         </w:rPr>
       </w:pPr>
-      <w:hyperlink w:anchor="_Toc203262774" w:history="1">
+      <w:hyperlink w:anchor="_Toc203545267" w:history="1">
         <w:r>
           <w:rPr>
             <w:rStyle w:val="Hyperlink"/>
@@ -1215,7 +1215,7 @@
             <w:noProof/>
             <w:webHidden/>
           </w:rPr>
-          <w:instrText xml:space="preserve"> PAGEREF _Toc203262774 \h </w:instrText>
+          <w:instrText xml:space="preserve"> PAGEREF _Toc203545267 \h </w:instrText>
         </w:r>
         <w:r>
           <w:rPr>
@@ -1258,7 +1258,7 @@
           <w:noProof/>
         </w:rPr>
       </w:pPr>
-      <w:hyperlink w:anchor="_Toc203262775" w:history="1">
+      <w:hyperlink w:anchor="_Toc203545268" w:history="1">
         <w:r>
           <w:rPr>
             <w:rStyle w:val="Hyperlink"/>
@@ -1308,7 +1308,7 @@
             <w:noProof/>
             <w:webHidden/>
           </w:rPr>
-          <w:instrText xml:space="preserve"> PAGEREF _Toc203262775 \h </w:instrText>
+          <w:instrText xml:space="preserve"> PAGEREF _Toc203545268 \h </w:instrText>
         </w:r>
         <w:r>
           <w:rPr>
@@ -1350,7 +1350,7 @@
           <w:noProof/>
         </w:rPr>
       </w:pPr>
-      <w:hyperlink w:anchor="_Toc203262776" w:history="1">
+      <w:hyperlink w:anchor="_Toc203545269" w:history="1">
         <w:r>
           <w:rPr>
             <w:rStyle w:val="Hyperlink"/>
@@ -1377,7 +1377,7 @@
             <w:noProof/>
             <w:webHidden/>
           </w:rPr>
-          <w:instrText xml:space="preserve"> PAGEREF _Toc203262776 \h </w:instrText>
+          <w:instrText xml:space="preserve"> PAGEREF _Toc203545269 \h </w:instrText>
         </w:r>
         <w:r>
           <w:rPr>
@@ -1420,7 +1420,7 @@
           <w:noProof/>
         </w:rPr>
       </w:pPr>
-      <w:hyperlink w:anchor="_Toc203262777" w:history="1">
+      <w:hyperlink w:anchor="_Toc203545270" w:history="1">
         <w:r>
           <w:rPr>
             <w:rStyle w:val="Hyperlink"/>
@@ -1461,7 +1461,7 @@
             <w:noProof/>
             <w:webHidden/>
           </w:rPr>
-          <w:instrText xml:space="preserve"> PAGEREF _Toc203262777 \h </w:instrText>
+          <w:instrText xml:space="preserve"> PAGEREF _Toc203545270 \h </w:instrText>
         </w:r>
         <w:r>
           <w:rPr>
@@ -1504,7 +1504,7 @@
           <w:noProof/>
         </w:rPr>
       </w:pPr>
-      <w:hyperlink w:anchor="_Toc203262778" w:history="1">
+      <w:hyperlink w:anchor="_Toc203545271" w:history="1">
         <w:r>
           <w:rPr>
             <w:rStyle w:val="Hyperlink"/>
@@ -1554,7 +1554,7 @@
             <w:noProof/>
             <w:webHidden/>
           </w:rPr>
-          <w:instrText xml:space="preserve"> PAGEREF _Toc203262778 \h </w:instrText>
+          <w:instrText xml:space="preserve"> PAGEREF _Toc203545271 \h </w:instrText>
         </w:r>
         <w:r>
           <w:rPr>
@@ -1596,7 +1596,7 @@
           <w:noProof/>
         </w:rPr>
       </w:pPr>
-      <w:hyperlink w:anchor="_Toc203262779" w:history="1">
+      <w:hyperlink w:anchor="_Toc203545272" w:history="1">
         <w:r>
           <w:rPr>
             <w:rStyle w:val="Hyperlink"/>
@@ -1623,7 +1623,7 @@
             <w:noProof/>
             <w:webHidden/>
           </w:rPr>
-          <w:instrText xml:space="preserve"> PAGEREF _Toc203262779 \h </w:instrText>
+          <w:instrText xml:space="preserve"> PAGEREF _Toc203545272 \h </w:instrText>
         </w:r>
         <w:r>
           <w:rPr>
@@ -1666,7 +1666,7 @@
           <w:noProof/>
         </w:rPr>
       </w:pPr>
-      <w:hyperlink w:anchor="_Toc203262780" w:history="1">
+      <w:hyperlink w:anchor="_Toc203545273" w:history="1">
         <w:r>
           <w:rPr>
             <w:rStyle w:val="Hyperlink"/>
@@ -1707,7 +1707,7 @@
             <w:noProof/>
             <w:webHidden/>
           </w:rPr>
-          <w:instrText xml:space="preserve"> PAGEREF _Toc203262780 \h </w:instrText>
+          <w:instrText xml:space="preserve"> PAGEREF _Toc203545273 \h </w:instrText>
         </w:r>
         <w:r>
           <w:rPr>
@@ -1750,7 +1750,7 @@
           <w:noProof/>
         </w:rPr>
       </w:pPr>
-      <w:hyperlink w:anchor="_Toc203262781" w:history="1">
+      <w:hyperlink w:anchor="_Toc203545274" w:history="1">
         <w:r>
           <w:rPr>
             <w:rStyle w:val="Hyperlink"/>
@@ -1791,7 +1791,7 @@
             <w:noProof/>
             <w:webHidden/>
           </w:rPr>
-          <w:instrText xml:space="preserve"> PAGEREF _Toc203262781 \h </w:instrText>
+          <w:instrText xml:space="preserve"> PAGEREF _Toc203545274 \h </w:instrText>
         </w:r>
         <w:r>
           <w:rPr>
@@ -1834,7 +1834,7 @@
           <w:noProof/>
         </w:rPr>
       </w:pPr>
-      <w:hyperlink w:anchor="_Toc203262782" w:history="1">
+      <w:hyperlink w:anchor="_Toc203545275" w:history="1">
         <w:r>
           <w:rPr>
             <w:rStyle w:val="Hyperlink"/>
@@ -1875,7 +1875,7 @@
             <w:noProof/>
             <w:webHidden/>
           </w:rPr>
-          <w:instrText xml:space="preserve"> PAGEREF _Toc203262782 \h </w:instrText>
+          <w:instrText xml:space="preserve"> PAGEREF _Toc203545275 \h </w:instrText>
         </w:r>
         <w:r>
           <w:rPr>
@@ -1918,7 +1918,7 @@
           <w:noProof/>
         </w:rPr>
       </w:pPr>
-      <w:hyperlink w:anchor="_Toc203262783" w:history="1">
+      <w:hyperlink w:anchor="_Toc203545276" w:history="1">
         <w:r>
           <w:rPr>
             <w:rStyle w:val="Hyperlink"/>
@@ -1959,7 +1959,7 @@
             <w:noProof/>
             <w:webHidden/>
           </w:rPr>
-          <w:instrText xml:space="preserve"> PAGEREF _Toc203262783 \h </w:instrText>
+          <w:instrText xml:space="preserve"> PAGEREF _Toc203545276 \h </w:instrText>
         </w:r>
         <w:r>
           <w:rPr>
@@ -2002,7 +2002,7 @@
           <w:noProof/>
         </w:rPr>
       </w:pPr>
-      <w:hyperlink w:anchor="_Toc203262784" w:history="1">
+      <w:hyperlink w:anchor="_Toc203545277" w:history="1">
         <w:r>
           <w:rPr>
             <w:rStyle w:val="Hyperlink"/>
@@ -2043,7 +2043,7 @@
             <w:noProof/>
             <w:webHidden/>
           </w:rPr>
-          <w:instrText xml:space="preserve"> PAGEREF _Toc203262784 \h </w:instrText>
+          <w:instrText xml:space="preserve"> PAGEREF _Toc203545277 \h </w:instrText>
         </w:r>
         <w:r>
           <w:rPr>
@@ -2086,7 +2086,7 @@
           <w:noProof/>
         </w:rPr>
       </w:pPr>
-      <w:hyperlink w:anchor="_Toc203262785" w:history="1">
+      <w:hyperlink w:anchor="_Toc203545278" w:history="1">
         <w:r>
           <w:rPr>
             <w:rStyle w:val="Hyperlink"/>
@@ -2127,7 +2127,7 @@
             <w:noProof/>
             <w:webHidden/>
           </w:rPr>
-          <w:instrText xml:space="preserve"> PAGEREF _Toc203262785 \h </w:instrText>
+          <w:instrText xml:space="preserve"> PAGEREF _Toc203545278 \h </w:instrText>
         </w:r>
         <w:r>
           <w:rPr>
@@ -2170,7 +2170,7 @@
           <w:noProof/>
         </w:rPr>
       </w:pPr>
-      <w:hyperlink w:anchor="_Toc203262786" w:history="1">
+      <w:hyperlink w:anchor="_Toc203545279" w:history="1">
         <w:r>
           <w:rPr>
             <w:rStyle w:val="Hyperlink"/>
@@ -2213,7 +2213,7 @@
             <w:noProof/>
             <w:webHidden/>
           </w:rPr>
-          <w:instrText xml:space="preserve"> PAGEREF _Toc203262786 \h </w:instrText>
+          <w:instrText xml:space="preserve"> PAGEREF _Toc203545279 \h </w:instrText>
         </w:r>
         <w:r>
           <w:rPr>
@@ -2256,7 +2256,7 @@
           <w:noProof/>
         </w:rPr>
       </w:pPr>
-      <w:hyperlink w:anchor="_Toc203262787" w:history="1">
+      <w:hyperlink w:anchor="_Toc203545280" w:history="1">
         <w:r>
           <w:rPr>
             <w:rStyle w:val="Hyperlink"/>
@@ -2299,7 +2299,7 @@
             <w:noProof/>
             <w:webHidden/>
           </w:rPr>
-          <w:instrText xml:space="preserve"> PAGEREF _Toc203262787 \h </w:instrText>
+          <w:instrText xml:space="preserve"> PAGEREF _Toc203545280 \h </w:instrText>
         </w:r>
         <w:r>
           <w:rPr>
@@ -2342,7 +2342,7 @@
           <w:noProof/>
         </w:rPr>
       </w:pPr>
-      <w:hyperlink w:anchor="_Toc203262788" w:history="1">
+      <w:hyperlink w:anchor="_Toc203545281" w:history="1">
         <w:r>
           <w:rPr>
             <w:rStyle w:val="Hyperlink"/>
@@ -2385,7 +2385,7 @@
             <w:noProof/>
             <w:webHidden/>
           </w:rPr>
-          <w:instrText xml:space="preserve"> PAGEREF _Toc203262788 \h </w:instrText>
+          <w:instrText xml:space="preserve"> PAGEREF _Toc203545281 \h </w:instrText>
         </w:r>
         <w:r>
           <w:rPr>
@@ -2428,7 +2428,7 @@
           <w:noProof/>
         </w:rPr>
       </w:pPr>
-      <w:hyperlink w:anchor="_Toc203262789" w:history="1">
+      <w:hyperlink w:anchor="_Toc203545282" w:history="1">
         <w:r>
           <w:rPr>
             <w:rStyle w:val="Hyperlink"/>
@@ -2471,7 +2471,7 @@
             <w:noProof/>
             <w:webHidden/>
           </w:rPr>
-          <w:instrText xml:space="preserve"> PAGEREF _Toc203262789 \h </w:instrText>
+          <w:instrText xml:space="preserve"> PAGEREF _Toc203545282 \h </w:instrText>
         </w:r>
         <w:r>
           <w:rPr>
@@ -2514,7 +2514,7 @@
           <w:noProof/>
         </w:rPr>
       </w:pPr>
-      <w:hyperlink w:anchor="_Toc203262790" w:history="1">
+      <w:hyperlink w:anchor="_Toc203545283" w:history="1">
         <w:r>
           <w:rPr>
             <w:rStyle w:val="Hyperlink"/>
@@ -2557,7 +2557,7 @@
             <w:noProof/>
             <w:webHidden/>
           </w:rPr>
-          <w:instrText xml:space="preserve"> PAGEREF _Toc203262790 \h </w:instrText>
+          <w:instrText xml:space="preserve"> PAGEREF _Toc203545283 \h </w:instrText>
         </w:r>
         <w:r>
           <w:rPr>
@@ -2599,7 +2599,7 @@
           <w:noProof/>
         </w:rPr>
       </w:pPr>
-      <w:hyperlink w:anchor="_Toc203262791" w:history="1">
+      <w:hyperlink w:anchor="_Toc203545284" w:history="1">
         <w:r>
           <w:rPr>
             <w:rStyle w:val="Hyperlink"/>
@@ -2626,7 +2626,7 @@
             <w:noProof/>
             <w:webHidden/>
           </w:rPr>
-          <w:instrText xml:space="preserve"> PAGEREF _Toc203262791 \h </w:instrText>
+          <w:instrText xml:space="preserve"> PAGEREF _Toc203545284 \h </w:instrText>
         </w:r>
         <w:r>
           <w:rPr>
@@ -2669,7 +2669,7 @@
           <w:noProof/>
         </w:rPr>
       </w:pPr>
-      <w:hyperlink w:anchor="_Toc203262792" w:history="1">
+      <w:hyperlink w:anchor="_Toc203545285" w:history="1">
         <w:r>
           <w:rPr>
             <w:rStyle w:val="Hyperlink"/>
@@ -2710,7 +2710,7 @@
             <w:noProof/>
             <w:webHidden/>
           </w:rPr>
-          <w:instrText xml:space="preserve"> PAGEREF _Toc203262792 \h </w:instrText>
+          <w:instrText xml:space="preserve"> PAGEREF _Toc203545285 \h </w:instrText>
         </w:r>
         <w:r>
           <w:rPr>
@@ -2753,7 +2753,7 @@
           <w:noProof/>
         </w:rPr>
       </w:pPr>
-      <w:hyperlink w:anchor="_Toc203262793" w:history="1">
+      <w:hyperlink w:anchor="_Toc203545286" w:history="1">
         <w:r>
           <w:rPr>
             <w:rStyle w:val="Hyperlink"/>
@@ -2794,7 +2794,7 @@
             <w:noProof/>
             <w:webHidden/>
           </w:rPr>
-          <w:instrText xml:space="preserve"> PAGEREF _Toc203262793 \h </w:instrText>
+          <w:instrText xml:space="preserve"> PAGEREF _Toc203545286 \h </w:instrText>
         </w:r>
         <w:r>
           <w:rPr>
@@ -2837,7 +2837,7 @@
           <w:noProof/>
         </w:rPr>
       </w:pPr>
-      <w:hyperlink w:anchor="_Toc203262794" w:history="1">
+      <w:hyperlink w:anchor="_Toc203545287" w:history="1">
         <w:r>
           <w:rPr>
             <w:rStyle w:val="Hyperlink"/>
@@ -2878,7 +2878,7 @@
             <w:noProof/>
             <w:webHidden/>
           </w:rPr>
-          <w:instrText xml:space="preserve"> PAGEREF _Toc203262794 \h </w:instrText>
+          <w:instrText xml:space="preserve"> PAGEREF _Toc203545287 \h </w:instrText>
         </w:r>
         <w:r>
           <w:rPr>
@@ -2921,7 +2921,7 @@
           <w:noProof/>
         </w:rPr>
       </w:pPr>
-      <w:hyperlink w:anchor="_Toc203262795" w:history="1">
+      <w:hyperlink w:anchor="_Toc203545288" w:history="1">
         <w:r>
           <w:rPr>
             <w:rStyle w:val="Hyperlink"/>
@@ -2962,7 +2962,7 @@
             <w:noProof/>
             <w:webHidden/>
           </w:rPr>
-          <w:instrText xml:space="preserve"> PAGEREF _Toc203262795 \h </w:instrText>
+          <w:instrText xml:space="preserve"> PAGEREF _Toc203545288 \h </w:instrText>
         </w:r>
         <w:r>
           <w:rPr>
@@ -3005,7 +3005,7 @@
           <w:noProof/>
         </w:rPr>
       </w:pPr>
-      <w:hyperlink w:anchor="_Toc203262796" w:history="1">
+      <w:hyperlink w:anchor="_Toc203545289" w:history="1">
         <w:r>
           <w:rPr>
             <w:rStyle w:val="Hyperlink"/>
@@ -3046,7 +3046,7 @@
             <w:noProof/>
             <w:webHidden/>
           </w:rPr>
-          <w:instrText xml:space="preserve"> PAGEREF _Toc203262796 \h </w:instrText>
+          <w:instrText xml:space="preserve"> PAGEREF _Toc203545289 \h </w:instrText>
         </w:r>
         <w:r>
           <w:rPr>
@@ -3066,7 +3066,7 @@
             <w:noProof/>
             <w:webHidden/>
           </w:rPr>
-          <w:t>26</w:t>
+          <w:t>29</w:t>
         </w:r>
         <w:r>
           <w:rPr>
@@ -3089,7 +3089,7 @@
           <w:noProof/>
         </w:rPr>
       </w:pPr>
-      <w:hyperlink w:anchor="_Toc203262797" w:history="1">
+      <w:hyperlink w:anchor="_Toc203545290" w:history="1">
         <w:r>
           <w:rPr>
             <w:rStyle w:val="Hyperlink"/>
@@ -3130,7 +3130,7 @@
             <w:noProof/>
             <w:webHidden/>
           </w:rPr>
-          <w:instrText xml:space="preserve"> PAGEREF _Toc203262797 \h </w:instrText>
+          <w:instrText xml:space="preserve"> PAGEREF _Toc203545290 \h </w:instrText>
         </w:r>
         <w:r>
           <w:rPr>
@@ -3150,7 +3150,7 @@
             <w:noProof/>
             <w:webHidden/>
           </w:rPr>
-          <w:t>35</w:t>
+          <w:t>39</w:t>
         </w:r>
         <w:r>
           <w:rPr>
@@ -3173,7 +3173,7 @@
           <w:noProof/>
         </w:rPr>
       </w:pPr>
-      <w:hyperlink w:anchor="_Toc203262798" w:history="1">
+      <w:hyperlink w:anchor="_Toc203545291" w:history="1">
         <w:r>
           <w:rPr>
             <w:rStyle w:val="Hyperlink"/>
@@ -3214,7 +3214,7 @@
             <w:noProof/>
             <w:webHidden/>
           </w:rPr>
-          <w:instrText xml:space="preserve"> PAGEREF _Toc203262798 \h </w:instrText>
+          <w:instrText xml:space="preserve"> PAGEREF _Toc203545291 \h </w:instrText>
         </w:r>
         <w:r>
           <w:rPr>
@@ -3234,7 +3234,7 @@
             <w:noProof/>
             <w:webHidden/>
           </w:rPr>
-          <w:t>37</w:t>
+          <w:t>41</w:t>
         </w:r>
         <w:r>
           <w:rPr>
@@ -3257,7 +3257,7 @@
           <w:noProof/>
         </w:rPr>
       </w:pPr>
-      <w:hyperlink w:anchor="_Toc203262799" w:history="1">
+      <w:hyperlink w:anchor="_Toc203545292" w:history="1">
         <w:r>
           <w:rPr>
             <w:rStyle w:val="Hyperlink"/>
@@ -3298,7 +3298,7 @@
             <w:noProof/>
             <w:webHidden/>
           </w:rPr>
-          <w:instrText xml:space="preserve"> PAGEREF _Toc203262799 \h </w:instrText>
+          <w:instrText xml:space="preserve"> PAGEREF _Toc203545292 \h </w:instrText>
         </w:r>
         <w:r>
           <w:rPr>
@@ -3318,7 +3318,7 @@
             <w:noProof/>
             <w:webHidden/>
           </w:rPr>
-          <w:t>38</w:t>
+          <w:t>42</w:t>
         </w:r>
         <w:r>
           <w:rPr>
@@ -3341,7 +3341,7 @@
           <w:noProof/>
         </w:rPr>
       </w:pPr>
-      <w:hyperlink w:anchor="_Toc203262800" w:history="1">
+      <w:hyperlink w:anchor="_Toc203545293" w:history="1">
         <w:r>
           <w:rPr>
             <w:rStyle w:val="Hyperlink"/>
@@ -3382,7 +3382,7 @@
             <w:noProof/>
             <w:webHidden/>
           </w:rPr>
-          <w:instrText xml:space="preserve"> PAGEREF _Toc203262800 \h </w:instrText>
+          <w:instrText xml:space="preserve"> PAGEREF _Toc203545293 \h </w:instrText>
         </w:r>
         <w:r>
           <w:rPr>
@@ -3402,7 +3402,7 @@
             <w:noProof/>
             <w:webHidden/>
           </w:rPr>
-          <w:t>41</w:t>
+          <w:t>45</w:t>
         </w:r>
         <w:r>
           <w:rPr>
@@ -3425,7 +3425,7 @@
           <w:noProof/>
         </w:rPr>
       </w:pPr>
-      <w:hyperlink w:anchor="_Toc203262801" w:history="1">
+      <w:hyperlink w:anchor="_Toc203545294" w:history="1">
         <w:r>
           <w:rPr>
             <w:rStyle w:val="Hyperlink"/>
@@ -3466,7 +3466,7 @@
             <w:noProof/>
             <w:webHidden/>
           </w:rPr>
-          <w:instrText xml:space="preserve"> PAGEREF _Toc203262801 \h </w:instrText>
+          <w:instrText xml:space="preserve"> PAGEREF _Toc203545294 \h </w:instrText>
         </w:r>
         <w:r>
           <w:rPr>
@@ -3486,7 +3486,7 @@
             <w:noProof/>
             <w:webHidden/>
           </w:rPr>
-          <w:t>44</w:t>
+          <w:t>48</w:t>
         </w:r>
         <w:r>
           <w:rPr>
@@ -3509,7 +3509,7 @@
           <w:noProof/>
         </w:rPr>
       </w:pPr>
-      <w:hyperlink w:anchor="_Toc203262802" w:history="1">
+      <w:hyperlink w:anchor="_Toc203545295" w:history="1">
         <w:r>
           <w:rPr>
             <w:rStyle w:val="Hyperlink"/>
@@ -3550,7 +3550,7 @@
             <w:noProof/>
             <w:webHidden/>
           </w:rPr>
-          <w:instrText xml:space="preserve"> PAGEREF _Toc203262802 \h </w:instrText>
+          <w:instrText xml:space="preserve"> PAGEREF _Toc203545295 \h </w:instrText>
         </w:r>
         <w:r>
           <w:rPr>
@@ -3570,7 +3570,7 @@
             <w:noProof/>
             <w:webHidden/>
           </w:rPr>
-          <w:t>48</w:t>
+          <w:t>53</w:t>
         </w:r>
         <w:r>
           <w:rPr>
@@ -3593,7 +3593,7 @@
           <w:noProof/>
         </w:rPr>
       </w:pPr>
-      <w:hyperlink w:anchor="_Toc203262803" w:history="1">
+      <w:hyperlink w:anchor="_Toc203545296" w:history="1">
         <w:r>
           <w:rPr>
             <w:rStyle w:val="Hyperlink"/>
@@ -3634,7 +3634,7 @@
             <w:noProof/>
             <w:webHidden/>
           </w:rPr>
-          <w:instrText xml:space="preserve"> PAGEREF _Toc203262803 \h </w:instrText>
+          <w:instrText xml:space="preserve"> PAGEREF _Toc203545296 \h </w:instrText>
         </w:r>
         <w:r>
           <w:rPr>
@@ -3654,7 +3654,7 @@
             <w:noProof/>
             <w:webHidden/>
           </w:rPr>
-          <w:t>48</w:t>
+          <w:t>54</w:t>
         </w:r>
         <w:r>
           <w:rPr>
@@ -3677,7 +3677,7 @@
           <w:noProof/>
         </w:rPr>
       </w:pPr>
-      <w:hyperlink w:anchor="_Toc203262804" w:history="1">
+      <w:hyperlink w:anchor="_Toc203545297" w:history="1">
         <w:r>
           <w:rPr>
             <w:rStyle w:val="Hyperlink"/>
@@ -3718,7 +3718,7 @@
             <w:noProof/>
             <w:webHidden/>
           </w:rPr>
-          <w:instrText xml:space="preserve"> PAGEREF _Toc203262804 \h </w:instrText>
+          <w:instrText xml:space="preserve"> PAGEREF _Toc203545297 \h </w:instrText>
         </w:r>
         <w:r>
           <w:rPr>
@@ -3738,7 +3738,7 @@
             <w:noProof/>
             <w:webHidden/>
           </w:rPr>
-          <w:t>49</w:t>
+          <w:t>55</w:t>
         </w:r>
         <w:r>
           <w:rPr>
@@ -3761,7 +3761,7 @@
           <w:noProof/>
         </w:rPr>
       </w:pPr>
-      <w:hyperlink w:anchor="_Toc203262805" w:history="1">
+      <w:hyperlink w:anchor="_Toc203545298" w:history="1">
         <w:r>
           <w:rPr>
             <w:rStyle w:val="Hyperlink"/>
@@ -3802,7 +3802,7 @@
             <w:noProof/>
             <w:webHidden/>
           </w:rPr>
-          <w:instrText xml:space="preserve"> PAGEREF _Toc203262805 \h </w:instrText>
+          <w:instrText xml:space="preserve"> PAGEREF _Toc203545298 \h </w:instrText>
         </w:r>
         <w:r>
           <w:rPr>
@@ -3822,7 +3822,7 @@
             <w:noProof/>
             <w:webHidden/>
           </w:rPr>
-          <w:t>63</w:t>
+          <w:t>68</w:t>
         </w:r>
         <w:r>
           <w:rPr>
@@ -3845,7 +3845,7 @@
           <w:noProof/>
         </w:rPr>
       </w:pPr>
-      <w:hyperlink w:anchor="_Toc203262806" w:history="1">
+      <w:hyperlink w:anchor="_Toc203545299" w:history="1">
         <w:r>
           <w:rPr>
             <w:rStyle w:val="Hyperlink"/>
@@ -3886,7 +3886,7 @@
             <w:noProof/>
             <w:webHidden/>
           </w:rPr>
-          <w:instrText xml:space="preserve"> PAGEREF _Toc203262806 \h </w:instrText>
+          <w:instrText xml:space="preserve"> PAGEREF _Toc203545299 \h </w:instrText>
         </w:r>
         <w:r>
           <w:rPr>
@@ -3906,7 +3906,7 @@
             <w:noProof/>
             <w:webHidden/>
           </w:rPr>
-          <w:t>63</w:t>
+          <w:t>68</w:t>
         </w:r>
         <w:r>
           <w:rPr>
@@ -3929,7 +3929,7 @@
           <w:noProof/>
         </w:rPr>
       </w:pPr>
-      <w:hyperlink w:anchor="_Toc203262807" w:history="1">
+      <w:hyperlink w:anchor="_Toc203545300" w:history="1">
         <w:r>
           <w:rPr>
             <w:rStyle w:val="Hyperlink"/>
@@ -3970,7 +3970,7 @@
             <w:noProof/>
             <w:webHidden/>
           </w:rPr>
-          <w:instrText xml:space="preserve"> PAGEREF _Toc203262807 \h </w:instrText>
+          <w:instrText xml:space="preserve"> PAGEREF _Toc203545300 \h </w:instrText>
         </w:r>
         <w:r>
           <w:rPr>
@@ -3990,7 +3990,7 @@
             <w:noProof/>
             <w:webHidden/>
           </w:rPr>
-          <w:t>63</w:t>
+          <w:t>69</w:t>
         </w:r>
         <w:r>
           <w:rPr>
@@ -4013,7 +4013,7 @@
           <w:noProof/>
         </w:rPr>
       </w:pPr>
-      <w:hyperlink w:anchor="_Toc203262808" w:history="1">
+      <w:hyperlink w:anchor="_Toc203545301" w:history="1">
         <w:r>
           <w:rPr>
             <w:rStyle w:val="Hyperlink"/>
@@ -4054,7 +4054,7 @@
             <w:noProof/>
             <w:webHidden/>
           </w:rPr>
-          <w:instrText xml:space="preserve"> PAGEREF _Toc203262808 \h </w:instrText>
+          <w:instrText xml:space="preserve"> PAGEREF _Toc203545301 \h </w:instrText>
         </w:r>
         <w:r>
           <w:rPr>
@@ -4074,7 +4074,7 @@
             <w:noProof/>
             <w:webHidden/>
           </w:rPr>
-          <w:t>64</w:t>
+          <w:t>69</w:t>
         </w:r>
         <w:r>
           <w:rPr>
@@ -4097,7 +4097,7 @@
           <w:noProof/>
         </w:rPr>
       </w:pPr>
-      <w:hyperlink w:anchor="_Toc203262809" w:history="1">
+      <w:hyperlink w:anchor="_Toc203545302" w:history="1">
         <w:r>
           <w:rPr>
             <w:rStyle w:val="Hyperlink"/>
@@ -4138,7 +4138,7 @@
             <w:noProof/>
             <w:webHidden/>
           </w:rPr>
-          <w:instrText xml:space="preserve"> PAGEREF _Toc203262809 \h </w:instrText>
+          <w:instrText xml:space="preserve"> PAGEREF _Toc203545302 \h </w:instrText>
         </w:r>
         <w:r>
           <w:rPr>
@@ -4158,7 +4158,7 @@
             <w:noProof/>
             <w:webHidden/>
           </w:rPr>
-          <w:t>67</w:t>
+          <w:t>72</w:t>
         </w:r>
         <w:r>
           <w:rPr>
@@ -4181,7 +4181,7 @@
           <w:noProof/>
         </w:rPr>
       </w:pPr>
-      <w:hyperlink w:anchor="_Toc203262810" w:history="1">
+      <w:hyperlink w:anchor="_Toc203545303" w:history="1">
         <w:r>
           <w:rPr>
             <w:rStyle w:val="Hyperlink"/>
@@ -4222,7 +4222,7 @@
             <w:noProof/>
             <w:webHidden/>
           </w:rPr>
-          <w:instrText xml:space="preserve"> PAGEREF _Toc203262810 \h </w:instrText>
+          <w:instrText xml:space="preserve"> PAGEREF _Toc203545303 \h </w:instrText>
         </w:r>
         <w:r>
           <w:rPr>
@@ -4242,7 +4242,7 @@
             <w:noProof/>
             <w:webHidden/>
           </w:rPr>
-          <w:t>68</w:t>
+          <w:t>73</w:t>
         </w:r>
         <w:r>
           <w:rPr>
@@ -4265,7 +4265,7 @@
           <w:noProof/>
         </w:rPr>
       </w:pPr>
-      <w:hyperlink w:anchor="_Toc203262811" w:history="1">
+      <w:hyperlink w:anchor="_Toc203545304" w:history="1">
         <w:r>
           <w:rPr>
             <w:rStyle w:val="Hyperlink"/>
@@ -4306,7 +4306,7 @@
             <w:noProof/>
             <w:webHidden/>
           </w:rPr>
-          <w:instrText xml:space="preserve"> PAGEREF _Toc203262811 \h </w:instrText>
+          <w:instrText xml:space="preserve"> PAGEREF _Toc203545304 \h </w:instrText>
         </w:r>
         <w:r>
           <w:rPr>
@@ -4326,7 +4326,7 @@
             <w:noProof/>
             <w:webHidden/>
           </w:rPr>
-          <w:t>68</w:t>
+          <w:t>73</w:t>
         </w:r>
         <w:r>
           <w:rPr>
@@ -4349,7 +4349,7 @@
           <w:noProof/>
         </w:rPr>
       </w:pPr>
-      <w:hyperlink w:anchor="_Toc203262812" w:history="1">
+      <w:hyperlink w:anchor="_Toc203545305" w:history="1">
         <w:r>
           <w:rPr>
             <w:rStyle w:val="Hyperlink"/>
@@ -4390,7 +4390,7 @@
             <w:noProof/>
             <w:webHidden/>
           </w:rPr>
-          <w:instrText xml:space="preserve"> PAGEREF _Toc203262812 \h </w:instrText>
+          <w:instrText xml:space="preserve"> PAGEREF _Toc203545305 \h </w:instrText>
         </w:r>
         <w:r>
           <w:rPr>
@@ -4410,7 +4410,7 @@
             <w:noProof/>
             <w:webHidden/>
           </w:rPr>
-          <w:t>70</w:t>
+          <w:t>75</w:t>
         </w:r>
         <w:r>
           <w:rPr>
@@ -4433,7 +4433,7 @@
           <w:noProof/>
         </w:rPr>
       </w:pPr>
-      <w:hyperlink w:anchor="_Toc203262813" w:history="1">
+      <w:hyperlink w:anchor="_Toc203545306" w:history="1">
         <w:r>
           <w:rPr>
             <w:rStyle w:val="Hyperlink"/>
@@ -4474,7 +4474,7 @@
             <w:noProof/>
             <w:webHidden/>
           </w:rPr>
-          <w:instrText xml:space="preserve"> PAGEREF _Toc203262813 \h </w:instrText>
+          <w:instrText xml:space="preserve"> PAGEREF _Toc203545306 \h </w:instrText>
         </w:r>
         <w:r>
           <w:rPr>
@@ -4494,7 +4494,7 @@
             <w:noProof/>
             <w:webHidden/>
           </w:rPr>
-          <w:t>70</w:t>
+          <w:t>75</w:t>
         </w:r>
         <w:r>
           <w:rPr>
@@ -4517,7 +4517,7 @@
           <w:noProof/>
         </w:rPr>
       </w:pPr>
-      <w:hyperlink w:anchor="_Toc203262814" w:history="1">
+      <w:hyperlink w:anchor="_Toc203545307" w:history="1">
         <w:r>
           <w:rPr>
             <w:rStyle w:val="Hyperlink"/>
@@ -4558,7 +4558,7 @@
             <w:noProof/>
             <w:webHidden/>
           </w:rPr>
-          <w:instrText xml:space="preserve"> PAGEREF _Toc203262814 \h </w:instrText>
+          <w:instrText xml:space="preserve"> PAGEREF _Toc203545307 \h </w:instrText>
         </w:r>
         <w:r>
           <w:rPr>
@@ -4578,7 +4578,7 @@
             <w:noProof/>
             <w:webHidden/>
           </w:rPr>
-          <w:t>70</w:t>
+          <w:t>75</w:t>
         </w:r>
         <w:r>
           <w:rPr>
@@ -4601,7 +4601,7 @@
           <w:noProof/>
         </w:rPr>
       </w:pPr>
-      <w:hyperlink w:anchor="_Toc203262815" w:history="1">
+      <w:hyperlink w:anchor="_Toc203545308" w:history="1">
         <w:r>
           <w:rPr>
             <w:rStyle w:val="Hyperlink"/>
@@ -4642,7 +4642,7 @@
             <w:noProof/>
             <w:webHidden/>
           </w:rPr>
-          <w:instrText xml:space="preserve"> PAGEREF _Toc203262815 \h </w:instrText>
+          <w:instrText xml:space="preserve"> PAGEREF _Toc203545308 \h </w:instrText>
         </w:r>
         <w:r>
           <w:rPr>
@@ -4662,7 +4662,7 @@
             <w:noProof/>
             <w:webHidden/>
           </w:rPr>
-          <w:t>71</w:t>
+          <w:t>76</w:t>
         </w:r>
         <w:r>
           <w:rPr>
@@ -4685,7 +4685,7 @@
           <w:noProof/>
         </w:rPr>
       </w:pPr>
-      <w:hyperlink w:anchor="_Toc203262816" w:history="1">
+      <w:hyperlink w:anchor="_Toc203545309" w:history="1">
         <w:r>
           <w:rPr>
             <w:rStyle w:val="Hyperlink"/>
@@ -4726,7 +4726,7 @@
             <w:noProof/>
             <w:webHidden/>
           </w:rPr>
-          <w:instrText xml:space="preserve"> PAGEREF _Toc203262816 \h </w:instrText>
+          <w:instrText xml:space="preserve"> PAGEREF _Toc203545309 \h </w:instrText>
         </w:r>
         <w:r>
           <w:rPr>
@@ -4746,7 +4746,7 @@
             <w:noProof/>
             <w:webHidden/>
           </w:rPr>
-          <w:t>71</w:t>
+          <w:t>76</w:t>
         </w:r>
         <w:r>
           <w:rPr>
@@ -4769,7 +4769,7 @@
           <w:noProof/>
         </w:rPr>
       </w:pPr>
-      <w:hyperlink w:anchor="_Toc203262817" w:history="1">
+      <w:hyperlink w:anchor="_Toc203545310" w:history="1">
         <w:r>
           <w:rPr>
             <w:rStyle w:val="Hyperlink"/>
@@ -4810,7 +4810,7 @@
             <w:noProof/>
             <w:webHidden/>
           </w:rPr>
-          <w:instrText xml:space="preserve"> PAGEREF _Toc203262817 \h </w:instrText>
+          <w:instrText xml:space="preserve"> PAGEREF _Toc203545310 \h </w:instrText>
         </w:r>
         <w:r>
           <w:rPr>
@@ -4830,7 +4830,7 @@
             <w:noProof/>
             <w:webHidden/>
           </w:rPr>
-          <w:t>71</w:t>
+          <w:t>76</w:t>
         </w:r>
         <w:r>
           <w:rPr>
@@ -4852,7 +4852,7 @@
           <w:noProof/>
         </w:rPr>
       </w:pPr>
-      <w:hyperlink w:anchor="_Toc203262818" w:history="1">
+      <w:hyperlink w:anchor="_Toc203545311" w:history="1">
         <w:r>
           <w:rPr>
             <w:rStyle w:val="Hyperlink"/>
@@ -4879,7 +4879,7 @@
             <w:noProof/>
             <w:webHidden/>
           </w:rPr>
-          <w:instrText xml:space="preserve"> PAGEREF _Toc203262818 \h </w:instrText>
+          <w:instrText xml:space="preserve"> PAGEREF _Toc203545311 \h </w:instrText>
         </w:r>
         <w:r>
           <w:rPr>
@@ -4899,7 +4899,7 @@
             <w:noProof/>
             <w:webHidden/>
           </w:rPr>
-          <w:t>72</w:t>
+          <w:t>77</w:t>
         </w:r>
         <w:r>
           <w:rPr>
@@ -4925,7 +4925,7 @@
           <w:color w:val="auto"/>
         </w:rPr>
       </w:pPr>
-      <w:bookmarkStart w:id="2" w:name="_Toc203262772"/>
+      <w:bookmarkStart w:id="2" w:name="_Toc203545265"/>
       <w:r>
         <w:rPr>
           <w:color w:val="auto"/>
@@ -4967,7 +4967,7 @@
           <w:szCs w:val="30"/>
         </w:rPr>
       </w:pPr>
-      <w:bookmarkStart w:id="3" w:name="_Toc203262773"/>
+      <w:bookmarkStart w:id="3" w:name="_Toc203545266"/>
       <w:r>
         <w:rPr>
           <w:color w:val="auto"/>
@@ -5108,7 +5108,7 @@
           <w:szCs w:val="30"/>
         </w:rPr>
       </w:pPr>
-      <w:bookmarkStart w:id="4" w:name="_Toc203262774"/>
+      <w:bookmarkStart w:id="4" w:name="_Toc203545267"/>
       <w:r>
         <w:rPr>
           <w:color w:val="auto"/>
@@ -5344,7 +5344,7 @@
           <w:szCs w:val="30"/>
         </w:rPr>
       </w:pPr>
-      <w:bookmarkStart w:id="5" w:name="_Toc203262775"/>
+      <w:bookmarkStart w:id="5" w:name="_Toc203545268"/>
       <w:r>
         <w:rPr>
           <w:color w:val="auto"/>
@@ -5480,7 +5480,7 @@
           <w:color w:val="auto"/>
         </w:rPr>
       </w:pPr>
-      <w:bookmarkStart w:id="6" w:name="_Toc203262776"/>
+      <w:bookmarkStart w:id="6" w:name="_Toc203545269"/>
       <w:r>
         <w:rPr>
           <w:color w:val="auto"/>
@@ -5522,7 +5522,7 @@
           <w:szCs w:val="30"/>
         </w:rPr>
       </w:pPr>
-      <w:bookmarkStart w:id="7" w:name="_Toc203262777"/>
+      <w:bookmarkStart w:id="7" w:name="_Toc203545270"/>
       <w:r>
         <w:rPr>
           <w:color w:val="auto"/>
@@ -5661,7 +5661,7 @@
           <w:szCs w:val="30"/>
         </w:rPr>
       </w:pPr>
-      <w:bookmarkStart w:id="8" w:name="_Toc203262778"/>
+      <w:bookmarkStart w:id="8" w:name="_Toc203545271"/>
       <w:r>
         <w:rPr>
           <w:color w:val="auto"/>
@@ -5898,7 +5898,7 @@
           <w:color w:val="auto"/>
         </w:rPr>
       </w:pPr>
-      <w:bookmarkStart w:id="9" w:name="_Toc203262779"/>
+      <w:bookmarkStart w:id="9" w:name="_Toc203545272"/>
       <w:r>
         <w:rPr>
           <w:color w:val="auto"/>
@@ -5928,7 +5928,7 @@
           <w:szCs w:val="30"/>
         </w:rPr>
       </w:pPr>
-      <w:bookmarkStart w:id="10" w:name="_Toc203262780"/>
+      <w:bookmarkStart w:id="10" w:name="_Toc203545273"/>
       <w:r>
         <w:rPr>
           <w:color w:val="auto"/>
@@ -6315,7 +6315,7 @@
           <w:szCs w:val="30"/>
         </w:rPr>
       </w:pPr>
-      <w:bookmarkStart w:id="11" w:name="_Toc203262781"/>
+      <w:bookmarkStart w:id="11" w:name="_Toc203545274"/>
       <w:r>
         <w:rPr>
           <w:color w:val="auto"/>
@@ -6349,7 +6349,7 @@
           <w:color w:val="auto"/>
         </w:rPr>
       </w:pPr>
-      <w:bookmarkStart w:id="12" w:name="_Toc203262782"/>
+      <w:bookmarkStart w:id="12" w:name="_Toc203545275"/>
       <w:r>
         <w:rPr>
           <w:color w:val="auto"/>
@@ -6556,7 +6556,7 @@
           <w:color w:val="auto"/>
         </w:rPr>
       </w:pPr>
-      <w:bookmarkStart w:id="13" w:name="_Toc203262783"/>
+      <w:bookmarkStart w:id="13" w:name="_Toc203545276"/>
       <w:r>
         <w:rPr>
           <w:color w:val="auto"/>
@@ -6805,7 +6805,7 @@
           <w:color w:val="auto"/>
         </w:rPr>
       </w:pPr>
-      <w:bookmarkStart w:id="14" w:name="_Toc203262784"/>
+      <w:bookmarkStart w:id="14" w:name="_Toc203545277"/>
       <w:r>
         <w:rPr>
           <w:color w:val="auto"/>
@@ -7142,7 +7142,7 @@
           <w:szCs w:val="30"/>
         </w:rPr>
       </w:pPr>
-      <w:bookmarkStart w:id="15" w:name="_Toc203262785"/>
+      <w:bookmarkStart w:id="15" w:name="_Toc203545278"/>
       <w:r>
         <w:rPr>
           <w:color w:val="auto"/>
@@ -7315,7 +7315,7 @@
           <w:lang w:val="en-ID"/>
         </w:rPr>
       </w:pPr>
-      <w:bookmarkStart w:id="16" w:name="_Toc203262786"/>
+      <w:bookmarkStart w:id="16" w:name="_Toc203545279"/>
       <w:r>
         <w:rPr>
           <w:color w:val="auto"/>
@@ -7568,7 +7568,7 @@
           <w:lang w:val="en-ID"/>
         </w:rPr>
       </w:pPr>
-      <w:bookmarkStart w:id="17" w:name="_Toc203262787"/>
+      <w:bookmarkStart w:id="17" w:name="_Toc203545280"/>
       <w:r>
         <w:rPr>
           <w:color w:val="auto"/>
@@ -7979,7 +7979,7 @@
           <w:lang w:val="en-ID"/>
         </w:rPr>
       </w:pPr>
-      <w:bookmarkStart w:id="18" w:name="_Toc203262788"/>
+      <w:bookmarkStart w:id="18" w:name="_Toc203545281"/>
       <w:r>
         <w:rPr>
           <w:color w:val="auto"/>
@@ -8258,7 +8258,7 @@
           <w:lang w:val="en-ID"/>
         </w:rPr>
       </w:pPr>
-      <w:bookmarkStart w:id="19" w:name="_Toc203262789"/>
+      <w:bookmarkStart w:id="19" w:name="_Toc203545282"/>
       <w:r>
         <w:rPr>
           <w:color w:val="auto"/>
@@ -8504,7 +8504,7 @@
           <w:lang w:val="en-ID"/>
         </w:rPr>
       </w:pPr>
-      <w:bookmarkStart w:id="20" w:name="_Toc203262790"/>
+      <w:bookmarkStart w:id="20" w:name="_Toc203545283"/>
       <w:r>
         <w:rPr>
           <w:color w:val="auto"/>
@@ -8950,7 +8950,7 @@
           <w:color w:val="auto"/>
         </w:rPr>
       </w:pPr>
-      <w:bookmarkStart w:id="21" w:name="_Toc203262791"/>
+      <w:bookmarkStart w:id="21" w:name="_Toc203545284"/>
       <w:r>
         <w:rPr>
           <w:color w:val="auto"/>
@@ -8973,7 +8973,7 @@
           <w:szCs w:val="30"/>
         </w:rPr>
       </w:pPr>
-      <w:bookmarkStart w:id="22" w:name="_Toc203262792"/>
+      <w:bookmarkStart w:id="22" w:name="_Toc203545285"/>
       <w:r>
         <w:rPr>
           <w:color w:val="auto"/>
@@ -9004,23 +9004,46 @@
           <w:b/>
           <w:bCs/>
         </w:rPr>
-        <w:t>11</w:t>
-      </w:r>
-      <w:r>
-        <w:rPr>
-          <w:b/>
-          <w:bCs/>
-        </w:rPr>
-        <w:t>.1</w:t>
+        <w:t>1</w:t>
+      </w:r>
+      <w:r>
+        <w:rPr>
+          <w:b/>
+          <w:bCs/>
+        </w:rPr>
+        <w:t>3</w:t>
+      </w:r>
+      <w:r>
+        <w:rPr>
+          <w:b/>
+          <w:bCs/>
+        </w:rPr>
+        <w:t>.</w:t>
+      </w:r>
+      <w:r>
+        <w:rPr>
+          <w:b/>
+          <w:bCs/>
+        </w:rPr>
+        <w:t>0</w:t>
       </w:r>
       <w:r>
         <w:t>. Fitur yang dirilis setelah versi tersebut mungkin belum disertakan dalam pembahasan ini. Namun, pemahaman Anda terhadap versi 1.</w:t>
       </w:r>
       <w:r>
-        <w:t>11</w:t>
-      </w:r>
-      <w:r>
-        <w:t>.1 akan memudahkan adaptasi dengan fitur-fitur baru, mengingat MagicAppBuilder dikembangkan dengan pendekatan yang intuitif.</w:t>
+        <w:t>1</w:t>
+      </w:r>
+      <w:r>
+        <w:t>3</w:t>
+      </w:r>
+      <w:r>
+        <w:t>.</w:t>
+      </w:r>
+      <w:r>
+        <w:t>0</w:t>
+      </w:r>
+      <w:r>
+        <w:t xml:space="preserve"> akan memudahkan adaptasi dengan fitur-fitur baru, mengingat MagicAppBuilder dikembangkan dengan pendekatan yang intuitif.</w:t>
       </w:r>
     </w:p>
     <w:p>
@@ -9036,7 +9059,7 @@
           <w:szCs w:val="30"/>
         </w:rPr>
       </w:pPr>
-      <w:bookmarkStart w:id="23" w:name="_Toc203262793"/>
+      <w:bookmarkStart w:id="23" w:name="_Toc203545286"/>
       <w:r>
         <w:rPr>
           <w:color w:val="auto"/>
@@ -10310,7 +10333,7 @@
           <w:szCs w:val="30"/>
         </w:rPr>
       </w:pPr>
-      <w:bookmarkStart w:id="24" w:name="_Toc203262794"/>
+      <w:bookmarkStart w:id="24" w:name="_Toc203545287"/>
       <w:r>
         <w:rPr>
           <w:color w:val="auto"/>
@@ -10371,7 +10394,7 @@
           <w:color w:val="auto"/>
         </w:rPr>
       </w:pPr>
-      <w:bookmarkStart w:id="25" w:name="_Toc203262795"/>
+      <w:bookmarkStart w:id="25" w:name="_Toc203545288"/>
       <w:r>
         <w:rPr>
           <w:color w:val="auto"/>
@@ -12310,7 +12333,7 @@
           <w:color w:val="auto"/>
         </w:rPr>
       </w:pPr>
-      <w:bookmarkStart w:id="26" w:name="_Toc203262796"/>
+      <w:bookmarkStart w:id="26" w:name="_Toc203545289"/>
       <w:r>
         <w:rPr>
           <w:color w:val="auto"/>
@@ -15214,7 +15237,7 @@
           <w:color w:val="auto"/>
         </w:rPr>
       </w:pPr>
-      <w:bookmarkStart w:id="27" w:name="_Toc203262797"/>
+      <w:bookmarkStart w:id="27" w:name="_Toc203545290"/>
       <w:r>
         <w:rPr>
           <w:color w:val="auto"/>
@@ -15469,7 +15492,7 @@
           <w:color w:val="auto"/>
         </w:rPr>
       </w:pPr>
-      <w:bookmarkStart w:id="28" w:name="_Toc203262798"/>
+      <w:bookmarkStart w:id="28" w:name="_Toc203545291"/>
       <w:r>
         <w:rPr>
           <w:color w:val="auto"/>
@@ -15852,7 +15875,7 @@
           <w:color w:val="auto"/>
         </w:rPr>
       </w:pPr>
-      <w:bookmarkStart w:id="29" w:name="_Toc203262799"/>
+      <w:bookmarkStart w:id="29" w:name="_Toc203545292"/>
       <w:r>
         <w:rPr>
           <w:color w:val="auto"/>
@@ -17706,7 +17729,7 @@
           <w:color w:val="auto"/>
         </w:rPr>
       </w:pPr>
-      <w:bookmarkStart w:id="30" w:name="_Toc203262800"/>
+      <w:bookmarkStart w:id="30" w:name="_Toc203545293"/>
       <w:r>
         <w:rPr>
           <w:color w:val="auto"/>
@@ -18276,7 +18299,7 @@
           <w:color w:val="auto"/>
         </w:rPr>
       </w:pPr>
-      <w:bookmarkStart w:id="31" w:name="_Toc203262801"/>
+      <w:bookmarkStart w:id="31" w:name="_Toc203545294"/>
       <w:r>
         <w:rPr>
           <w:color w:val="auto"/>
@@ -18602,7 +18625,13 @@
         </w:numPr>
       </w:pPr>
       <w:r>
-        <w:t>Import Sheet: digunakan untuk membuat entitas berdasarkan data dari file Excel atau CSV. Untuk file Excel, format yang diterima hanyalah .xlsx dan</w:t>
+        <w:t>Import S</w:t>
+      </w:r>
+      <w:r>
+        <w:t>preads</w:t>
+      </w:r>
+      <w:r>
+        <w:t>heet: digunakan untuk membuat entitas berdasarkan data dari file Excel atau CSV. Untuk file Excel, format yang diterima hanyalah .xlsx dan</w:t>
       </w:r>
       <w:r>
         <w:t xml:space="preserve"> .xls. MagicAppBuilder akan meminta pengguna untuk memilih sheet mana yang akan diimpor</w:t>
@@ -18985,6 +19014,369 @@
     </w:p>
     <w:p>
       <w:pPr>
+        <w:ind w:left="720"/>
+        <w:rPr>
+          <w:b/>
+          <w:bCs/>
+        </w:rPr>
+      </w:pPr>
+      <w:r>
+        <w:rPr>
+          <w:b/>
+          <w:bCs/>
+        </w:rPr>
+        <w:t>Mengimpor Entitas</w:t>
+      </w:r>
+    </w:p>
+    <w:p>
+      <w:pPr>
+        <w:ind w:left="720"/>
+      </w:pPr>
+      <w:r>
+        <w:t>Entity Editor mempunyai banyak pilihan untuk mengimpor entitas, di antaranya adalah sebagai berikut:</w:t>
+      </w:r>
+    </w:p>
+    <w:p>
+      <w:pPr>
+        <w:pStyle w:val="ListParagraph"/>
+        <w:keepNext/>
+        <w:numPr>
+          <w:ilvl w:val="4"/>
+          <w:numId w:val="77"/>
+        </w:numPr>
+        <w:tabs>
+          <w:tab w:val="clear" w:pos="3600"/>
+          <w:tab w:val="num" w:pos="1080"/>
+        </w:tabs>
+        <w:ind w:left="1080"/>
+      </w:pPr>
+      <w:r>
+        <w:lastRenderedPageBreak/>
+        <w:t>Impor dari file JSON</w:t>
+      </w:r>
+    </w:p>
+    <w:p>
+      <w:pPr>
+        <w:pStyle w:val="ListParagraph"/>
+        <w:ind w:left="1080"/>
+      </w:pPr>
+      <w:r>
+        <w:t xml:space="preserve">Impor dari file JSON dilakukan dengan mengimpor file JSON yang merupakan ekspor dari Entity Editor. Saat mengimpr file dari </w:t>
+      </w:r>
+      <w:r>
+        <w:t xml:space="preserve">file </w:t>
+      </w:r>
+      <w:r>
+        <w:t>JSON, Entity Editor akan menghapus semua entitas yang ada di editor dan akan membuat entitas dari awal.</w:t>
+      </w:r>
+    </w:p>
+    <w:p>
+      <w:pPr>
+        <w:pStyle w:val="ListParagraph"/>
+        <w:ind w:left="1080"/>
+      </w:pPr>
+      <w:r>
+        <w:t>Untuk mengimpor entitas dari file JSON, pilih tombol Import Entity lalu pilih file sumber. Entity Editor akan menghapus semua entitas yang ada sekarang dan menggantinya dengan entitas dari file sumber.</w:t>
+      </w:r>
+    </w:p>
+    <w:p>
+      <w:pPr>
+        <w:pStyle w:val="ListParagraph"/>
+        <w:ind w:left="1080"/>
+        <w:rPr>
+          <w:b/>
+          <w:bCs/>
+        </w:rPr>
+      </w:pPr>
+      <w:r>
+        <w:rPr>
+          <w:b/>
+          <w:bCs/>
+        </w:rPr>
+        <w:t>PERHATIKAN!</w:t>
+      </w:r>
+    </w:p>
+    <w:p>
+      <w:pPr>
+        <w:pStyle w:val="ListParagraph"/>
+        <w:ind w:left="1080"/>
+      </w:pPr>
+      <w:r>
+        <w:t>Karena Entity Editor akan menyimpan semua data ke server setiap kali ada perubahan, ekspor terlebih dahulu entitas yang ada sebelum mengimpor entitas baru sehingga Anda memiliki cadangan.</w:t>
+      </w:r>
+    </w:p>
+    <w:p>
+      <w:pPr>
+        <w:pStyle w:val="ListParagraph"/>
+        <w:numPr>
+          <w:ilvl w:val="4"/>
+          <w:numId w:val="77"/>
+        </w:numPr>
+        <w:tabs>
+          <w:tab w:val="clear" w:pos="3600"/>
+          <w:tab w:val="num" w:pos="1080"/>
+        </w:tabs>
+        <w:ind w:left="1080"/>
+      </w:pPr>
+      <w:r>
+        <w:t xml:space="preserve">Impor dari </w:t>
+      </w:r>
+      <w:r>
+        <w:t xml:space="preserve">file </w:t>
+      </w:r>
+      <w:r>
+        <w:t>SQL</w:t>
+      </w:r>
+    </w:p>
+    <w:p>
+      <w:pPr>
+        <w:pStyle w:val="ListParagraph"/>
+        <w:ind w:left="1080"/>
+      </w:pPr>
+      <w:r>
+        <w:t xml:space="preserve">Impor dari file </w:t>
+      </w:r>
+      <w:r>
+        <w:t>SQL</w:t>
+      </w:r>
+      <w:r>
+        <w:t xml:space="preserve"> dilakukan dengan mengimpor file </w:t>
+      </w:r>
+      <w:r>
+        <w:t>SQL</w:t>
+      </w:r>
+      <w:r>
+        <w:t xml:space="preserve"> yang merupakan </w:t>
+      </w:r>
+      <w:r>
+        <w:t xml:space="preserve">cadangan dari sebuah tabel atau database. </w:t>
+      </w:r>
+      <w:r>
+        <w:t xml:space="preserve">Saat mengimpr file dari </w:t>
+      </w:r>
+      <w:r>
+        <w:t>file SQL</w:t>
+      </w:r>
+      <w:r>
+        <w:t>, Entity Editor akan menghapus semua entitas yang ada di editor dan akan membuat entitas dari awal.</w:t>
+      </w:r>
+    </w:p>
+    <w:p>
+      <w:pPr>
+        <w:pStyle w:val="ListParagraph"/>
+        <w:ind w:left="1080"/>
+      </w:pPr>
+      <w:r>
+        <w:t xml:space="preserve">Untuk mengimpor entitas dari file </w:t>
+      </w:r>
+      <w:r>
+        <w:t>SQL</w:t>
+      </w:r>
+      <w:r>
+        <w:t xml:space="preserve">, pilih tombol Import </w:t>
+      </w:r>
+      <w:r>
+        <w:t>SQL</w:t>
+      </w:r>
+      <w:r>
+        <w:t xml:space="preserve"> lalu pilih file sumber. Entity Editor akan menghapus semua entitas yang ada sekarang dan menggantinya dengan entitas dari file sumber.</w:t>
+      </w:r>
+    </w:p>
+    <w:p>
+      <w:pPr>
+        <w:pStyle w:val="ListParagraph"/>
+        <w:ind w:left="1080"/>
+        <w:rPr>
+          <w:b/>
+          <w:bCs/>
+        </w:rPr>
+      </w:pPr>
+      <w:r>
+        <w:rPr>
+          <w:b/>
+          <w:bCs/>
+        </w:rPr>
+        <w:t>PERHATIKAN!</w:t>
+      </w:r>
+    </w:p>
+    <w:p>
+      <w:pPr>
+        <w:pStyle w:val="ListParagraph"/>
+        <w:ind w:left="1080"/>
+      </w:pPr>
+      <w:r>
+        <w:t>Karena Entity Editor akan menyimpan semua data ke server setiap kali ada perubahan, ekspor terlebih dahulu entitas yang ada sebelum mengimpor entitas baru sehingga Anda memiliki cadangan.</w:t>
+      </w:r>
+    </w:p>
+    <w:p>
+      <w:pPr>
+        <w:pStyle w:val="ListParagraph"/>
+        <w:numPr>
+          <w:ilvl w:val="4"/>
+          <w:numId w:val="77"/>
+        </w:numPr>
+        <w:tabs>
+          <w:tab w:val="clear" w:pos="3600"/>
+          <w:tab w:val="num" w:pos="1080"/>
+        </w:tabs>
+        <w:ind w:left="1080"/>
+      </w:pPr>
+      <w:r>
+        <w:t>Menambahkan Entitas Secara Parsial</w:t>
+      </w:r>
+    </w:p>
+    <w:p>
+      <w:pPr>
+        <w:pStyle w:val="ListParagraph"/>
+        <w:ind w:left="1080"/>
+      </w:pPr>
+      <w:r>
+        <w:t xml:space="preserve">Menambahkan entitas secara parsial dilakukan dengan mengimpor file SQL. Entity Editor tidak akan menghapus entitas yang ada tapi akan menambahkan entitas dari file SQL jika belum ada. </w:t>
+      </w:r>
+      <w:r>
+        <w:t xml:space="preserve">Untuk </w:t>
+      </w:r>
+      <w:r>
+        <w:t>menambahkan</w:t>
+      </w:r>
+      <w:r>
+        <w:t xml:space="preserve"> entitas dari file SQL, pilih tombol </w:t>
+      </w:r>
+      <w:r>
+        <w:t>Append</w:t>
+      </w:r>
+      <w:r>
+        <w:t xml:space="preserve"> Entity From</w:t>
+      </w:r>
+      <w:r>
+        <w:t xml:space="preserve"> SQL lalu pilih file sumber. Entity Editor akan </w:t>
+      </w:r>
+      <w:r>
+        <w:t xml:space="preserve">menambahkan </w:t>
+      </w:r>
+      <w:r>
+        <w:t>entitas dari file sumber.</w:t>
+      </w:r>
+    </w:p>
+    <w:p>
+      <w:pPr>
+        <w:pStyle w:val="ListParagraph"/>
+        <w:numPr>
+          <w:ilvl w:val="4"/>
+          <w:numId w:val="77"/>
+        </w:numPr>
+        <w:tabs>
+          <w:tab w:val="clear" w:pos="3600"/>
+          <w:tab w:val="num" w:pos="1080"/>
+        </w:tabs>
+        <w:ind w:left="1080"/>
+      </w:pPr>
+      <w:r>
+        <w:t xml:space="preserve">Impor dari </w:t>
+      </w:r>
+      <w:r>
+        <w:t xml:space="preserve">Spreadsheet </w:t>
+      </w:r>
+    </w:p>
+    <w:p>
+      <w:pPr>
+        <w:pStyle w:val="ListParagraph"/>
+        <w:ind w:left="1080"/>
+      </w:pPr>
+      <w:r>
+        <w:t>Impor dari spreadsheet</w:t>
+      </w:r>
+      <w:r>
+        <w:t xml:space="preserve"> </w:t>
+      </w:r>
+      <w:r>
+        <w:t xml:space="preserve">dilakukan dengan mengimpor file </w:t>
+      </w:r>
+      <w:r>
+        <w:t>Excel (xlsx dan xls)</w:t>
+      </w:r>
+      <w:r>
+        <w:t xml:space="preserve"> dan CSV. </w:t>
+      </w:r>
+      <w:r>
+        <w:t xml:space="preserve">Entity Editor tidak akan menghapus entitas yang ada tapi akan menambahkan entitas dari file </w:t>
+      </w:r>
+      <w:r>
+        <w:t>spreadsheet</w:t>
+      </w:r>
+      <w:r>
+        <w:t xml:space="preserve">. Untuk menambahkan entitas dari file SQL, pilih tombol </w:t>
+      </w:r>
+      <w:r>
+        <w:t>Import Spreadseet</w:t>
+      </w:r>
+      <w:r>
+        <w:t xml:space="preserve"> lalu pilih file sumber. </w:t>
+      </w:r>
+    </w:p>
+    <w:p>
+      <w:pPr>
+        <w:pStyle w:val="ListParagraph"/>
+        <w:ind w:left="1080"/>
+      </w:pPr>
+      <w:r>
+        <w:t xml:space="preserve">Jika file sumber adalah CSV, maka nama default dari entitas adalah nama file. </w:t>
+      </w:r>
+    </w:p>
+    <w:p>
+      <w:pPr>
+        <w:pStyle w:val="ListParagraph"/>
+        <w:ind w:left="1080"/>
+      </w:pPr>
+      <w:r>
+        <w:t>Jika file sumber adalah Excel, maka nama default entitas adalah nama sheet.</w:t>
+      </w:r>
+    </w:p>
+    <w:p>
+      <w:pPr>
+        <w:pStyle w:val="ListParagraph"/>
+        <w:ind w:left="1080"/>
+      </w:pPr>
+      <w:r>
+        <w:t>Jika file sumber adalah Excel dan memiliki lebih dari satu sheet, maka pengguna diminta untuk memilih sheet yang ada.</w:t>
+      </w:r>
+    </w:p>
+    <w:p>
+      <w:pPr>
+        <w:pStyle w:val="ListParagraph"/>
+        <w:keepNext/>
+        <w:numPr>
+          <w:ilvl w:val="4"/>
+          <w:numId w:val="77"/>
+        </w:numPr>
+        <w:tabs>
+          <w:tab w:val="clear" w:pos="3600"/>
+          <w:tab w:val="num" w:pos="1080"/>
+        </w:tabs>
+        <w:ind w:left="1080"/>
+      </w:pPr>
+      <w:r>
+        <w:lastRenderedPageBreak/>
+        <w:t xml:space="preserve">Impor dari </w:t>
+      </w:r>
+      <w:r>
+        <w:t>C</w:t>
+      </w:r>
+      <w:r>
+        <w:t>lipboard</w:t>
+      </w:r>
+    </w:p>
+    <w:p>
+      <w:pPr>
+        <w:pStyle w:val="ListParagraph"/>
+        <w:ind w:left="1080"/>
+      </w:pPr>
+      <w:r>
+        <w:t>Impor dari cliploard dilakukan dengan menyalin (copy) tabel dari aplikasi Excel, Word dan web (HTML) lalu paste (Ctrl+C) pada daerah entitas. Jika data yang dimpor tidak sesuai dengan yang diinginkan, salin dulu datanya ke aplikasi Excel lalu salin kembali data dari aplikasi Excel kemudian tempelkan ke daerah entitas di Entity Editor. Entity Entitor akan menampilkan formulir pembuatan entitas baru dengan nama “new_entity”, “new_entity_1”, “new_entity_2” dan seteusnya. Ubah nama entitas dan beri primary key kemudian simpan entitas dengan tombol Save Entity.</w:t>
+      </w:r>
+    </w:p>
+    <w:p>
+      <w:pPr>
         <w:ind w:firstLine="720"/>
         <w:rPr>
           <w:b/>
@@ -19019,7 +19411,6 @@
         <w:ind w:left="720"/>
       </w:pPr>
       <w:r>
-        <w:lastRenderedPageBreak/>
         <w:t>Tabel editor secara default berisi beberapa kolom yang ditetapkan sebagai Reserved Colum di pengaturan aplikasi. Pengguna dapat menambahkan kolom baru pada template yang bukan merupakan reserved column.</w:t>
       </w:r>
     </w:p>
@@ -19176,7 +19567,7 @@
           <w:color w:val="auto"/>
         </w:rPr>
       </w:pPr>
-      <w:bookmarkStart w:id="32" w:name="_Toc203262802"/>
+      <w:bookmarkStart w:id="32" w:name="_Toc203545295"/>
       <w:r>
         <w:rPr>
           <w:color w:val="auto"/>
@@ -19249,7 +19640,11 @@
         <w:t xml:space="preserve"> </w:t>
       </w:r>
       <w:r>
-        <w:t xml:space="preserve">Langkah ini memungkinkan </w:t>
+        <w:t xml:space="preserve">Langkah ini </w:t>
+      </w:r>
+      <w:r>
+        <w:lastRenderedPageBreak/>
+        <w:t xml:space="preserve">memungkinkan </w:t>
       </w:r>
       <w:r>
         <w:t>pengguna</w:t>
@@ -19270,7 +19665,7 @@
           <w:color w:val="auto"/>
         </w:rPr>
       </w:pPr>
-      <w:bookmarkStart w:id="33" w:name="_Toc203262803"/>
+      <w:bookmarkStart w:id="33" w:name="_Toc203545296"/>
       <w:r>
         <w:rPr>
           <w:color w:val="auto"/>
@@ -19364,7 +19759,6 @@
         </w:numPr>
       </w:pPr>
       <w:r>
-        <w:lastRenderedPageBreak/>
         <w:t>Opsi Validator</w:t>
       </w:r>
     </w:p>
@@ -19645,6 +20039,7 @@
         </w:numPr>
       </w:pPr>
       <w:r>
+        <w:lastRenderedPageBreak/>
         <w:t xml:space="preserve">Klik tombol </w:t>
       </w:r>
       <w:r>
@@ -19717,7 +20112,7 @@
           <w:color w:val="auto"/>
         </w:rPr>
       </w:pPr>
-      <w:bookmarkStart w:id="34" w:name="_Toc203262804"/>
+      <w:bookmarkStart w:id="34" w:name="_Toc203545297"/>
       <w:r>
         <w:rPr>
           <w:color w:val="auto"/>
@@ -19844,7 +20239,6 @@
           <w:b/>
           <w:bCs/>
         </w:rPr>
-        <w:lastRenderedPageBreak/>
         <w:t>U</w:t>
       </w:r>
       <w:r>
@@ -20157,6 +20551,7 @@
           <w:b/>
           <w:bCs/>
         </w:rPr>
+        <w:lastRenderedPageBreak/>
         <w:t>S</w:t>
       </w:r>
       <w:r>
@@ -20329,7 +20724,6 @@
         </w:numPr>
       </w:pPr>
       <w:r>
-        <w:lastRenderedPageBreak/>
         <w:t>Pembuatan data baru saja</w:t>
       </w:r>
     </w:p>
@@ -20537,6 +20931,7 @@
           <w:iCs w:val="0"/>
           <w:color w:val="auto"/>
         </w:rPr>
+        <w:lastRenderedPageBreak/>
         <w:t>Sumber untuk S</w:t>
       </w:r>
       <w:r>
@@ -20704,7 +21099,6 @@
           <w:b/>
           <w:bCs/>
         </w:rPr>
-        <w:lastRenderedPageBreak/>
         <w:t>Table Name</w:t>
       </w:r>
       <w:r>
@@ -20933,6 +21327,7 @@
         <w:rPr>
           <w:lang w:val="en-ID"/>
         </w:rPr>
+        <w:lastRenderedPageBreak/>
         <w:t>Bagian Specification digunakan untuk mengatur filter pada dropdown. Aplikasi hanya akan menampilkan data sesuai dengan spesifikasi yang ditentukan.</w:t>
       </w:r>
     </w:p>
@@ -20980,7 +21375,6 @@
           <w:noProof/>
           <w:lang w:val="en-ID"/>
         </w:rPr>
-        <w:lastRenderedPageBreak/>
         <w:drawing>
           <wp:inline distT="0" distB="0" distL="0" distR="0" wp14:anchorId="3DD4E024" wp14:editId="1750794E">
             <wp:extent cx="5251450" cy="1692516"/>
@@ -21180,6 +21574,7 @@
         <w:rPr>
           <w:lang w:val="en-ID"/>
         </w:rPr>
+        <w:lastRenderedPageBreak/>
         <w:t>Pengelompokan dapat dilakukan dengan dua cara yaitu dengan menggunakan Entity sebagai</w:t>
       </w:r>
     </w:p>
@@ -21249,7 +21644,6 @@
           <w:bCs/>
           <w:lang w:val="en-ID"/>
         </w:rPr>
-        <w:lastRenderedPageBreak/>
         <w:t>Value</w:t>
       </w:r>
       <w:r>
@@ -21510,6 +21904,7 @@
         <w:rPr>
           <w:lang w:val="en-ID"/>
         </w:rPr>
+        <w:lastRenderedPageBreak/>
         <w:t>Sebagai contoh</w:t>
       </w:r>
     </w:p>
@@ -21602,14 +21997,7 @@
         <w:rPr>
           <w:lang w:val="en-ID"/>
         </w:rPr>
-        <w:t xml:space="preserve"> ingin menggunakan properti dari </w:t>
-      </w:r>
-      <w:r>
-        <w:rPr>
-          <w:lang w:val="en-ID"/>
-        </w:rPr>
-        <w:lastRenderedPageBreak/>
-        <w:t>entitas referensi, gunakan tanda titik sebagai pemisah antara nama properti entitas dropdown dengan nama properti entitas referensi. Hubungan entitas ini ditentukan di dalam deklarasi entitas alih-alih kunci asing di database.</w:t>
+        <w:t xml:space="preserve"> ingin menggunakan properti dari entitas referensi, gunakan tanda titik sebagai pemisah antara nama properti entitas dropdown dengan nama properti entitas referensi. Hubungan entitas ini ditentukan di dalam deklarasi entitas alih-alih kunci asing di database.</w:t>
       </w:r>
     </w:p>
     <w:p>
@@ -21947,6 +22335,7 @@
                 <w:b/>
                 <w:bCs/>
               </w:rPr>
+              <w:lastRenderedPageBreak/>
               <w:t>Nilai</w:t>
             </w:r>
           </w:p>
@@ -22555,7 +22944,6 @@
               <w:spacing w:line="276" w:lineRule="auto"/>
             </w:pPr>
             <w:r>
-              <w:lastRenderedPageBreak/>
               <w:t>datetime-local</w:t>
             </w:r>
           </w:p>
@@ -23183,6 +23571,7 @@
         <w:ind w:left="360"/>
       </w:pPr>
       <w:r>
+        <w:lastRenderedPageBreak/>
         <w:t>Tab String Format</w:t>
       </w:r>
     </w:p>
@@ -23225,7 +23614,6 @@
     </w:p>
     <w:p>
       <w:r>
-        <w:lastRenderedPageBreak/>
         <w:t xml:space="preserve">Tab </w:t>
       </w:r>
       <w:r>
@@ -23404,6 +23792,7 @@
     </w:p>
     <w:p>
       <w:r>
+        <w:lastRenderedPageBreak/>
         <w:t>Tab Number Format digunakan untuk memformat bilangan</w:t>
       </w:r>
       <w:r>
@@ -23477,7 +23866,6 @@
         <w:rPr>
           <w:noProof/>
         </w:rPr>
-        <w:lastRenderedPageBreak/>
         <w:drawing>
           <wp:inline distT="0" distB="0" distL="0" distR="0" wp14:anchorId="011A80DB" wp14:editId="2A537F91">
             <wp:extent cx="4791744" cy="3277057"/>
@@ -24128,6 +24516,7 @@
               <w:spacing w:line="276" w:lineRule="auto"/>
             </w:pPr>
             <w:r>
+              <w:lastRenderedPageBreak/>
               <w:t>EMAIL</w:t>
             </w:r>
           </w:p>
@@ -24257,7 +24646,6 @@
               <w:spacing w:line="276" w:lineRule="auto"/>
             </w:pPr>
             <w:r>
-              <w:lastRenderedPageBreak/>
               <w:t>COLOR</w:t>
             </w:r>
           </w:p>
@@ -24719,6 +25107,7 @@
           <w:b/>
           <w:bCs/>
         </w:rPr>
+        <w:lastRenderedPageBreak/>
         <w:t>@Size</w:t>
       </w:r>
       <w:r>
@@ -24765,7 +25154,6 @@
           <w:b/>
           <w:bCs/>
         </w:rPr>
-        <w:lastRenderedPageBreak/>
         <w:t>@Length</w:t>
       </w:r>
       <w:r>
@@ -25181,6 +25569,7 @@
           <w:b/>
           <w:bCs/>
         </w:rPr>
+        <w:lastRenderedPageBreak/>
         <w:t>@Future</w:t>
       </w:r>
       <w:r>
@@ -25199,7 +25588,6 @@
           <w:b/>
           <w:bCs/>
         </w:rPr>
-        <w:lastRenderedPageBreak/>
         <w:t>@PastOrPresent</w:t>
       </w:r>
       <w:r>
@@ -25616,7 +26004,11 @@
         <w:t xml:space="preserve">Pesan ini akan ditampilkan ke pengguna apabila </w:t>
       </w:r>
       <w:r>
-        <w:t xml:space="preserve">data yang dimasukkan tidak sesuai dengan aturan yang ditetapkan. Pengguna dapat menentukan pesan yang akan ditampilkan pada atribut ini. </w:t>
+        <w:t xml:space="preserve">data yang dimasukkan tidak sesuai dengan aturan yang ditetapkan. Pengguna dapat menentukan pesan yang akan ditampilkan pada </w:t>
+      </w:r>
+      <w:r>
+        <w:lastRenderedPageBreak/>
+        <w:t xml:space="preserve">atribut ini. </w:t>
       </w:r>
       <w:r>
         <w:t xml:space="preserve">Jika ingin memasukkan nilai atribut lain dalam pesan, gunakan </w:t>
@@ -25639,7 +26031,6 @@
     </w:p>
     <w:p>
       <w:r>
-        <w:lastRenderedPageBreak/>
         <w:t>@Length(</w:t>
       </w:r>
       <w:r>
@@ -25935,6 +26326,7 @@
         </w:numPr>
       </w:pPr>
       <w:r>
+        <w:lastRenderedPageBreak/>
         <w:t>Back end saja, yaitu hanya membuat kode program untuk pemrosesa</w:t>
       </w:r>
       <w:r>
@@ -25964,11 +26356,7 @@
         <w:t xml:space="preserve"> alih-alih m</w:t>
       </w:r>
       <w:r>
-        <w:t xml:space="preserve">emuat </w:t>
-      </w:r>
-      <w:r>
-        <w:lastRenderedPageBreak/>
-        <w:t>semua halaman.</w:t>
+        <w:t>emuat semua halaman.</w:t>
       </w:r>
       <w:r>
         <w:t xml:space="preserve"> Dengan demikian prosesnya akan lebih cepat dan lebih efisien dalam penggunaan sumber daya.</w:t>
@@ -26063,7 +26451,7 @@
           <w:color w:val="auto"/>
         </w:rPr>
       </w:pPr>
-      <w:bookmarkStart w:id="35" w:name="_Toc203262805"/>
+      <w:bookmarkStart w:id="35" w:name="_Toc203545298"/>
       <w:r>
         <w:rPr>
           <w:color w:val="auto"/>
@@ -26196,7 +26584,7 @@
           <w:color w:val="auto"/>
         </w:rPr>
       </w:pPr>
-      <w:bookmarkStart w:id="36" w:name="_Toc203262806"/>
+      <w:bookmarkStart w:id="36" w:name="_Toc203545299"/>
       <w:r>
         <w:rPr>
           <w:color w:val="auto"/>
@@ -26304,6 +26692,7 @@
         <w:jc w:val="both"/>
       </w:pPr>
       <w:r>
+        <w:lastRenderedPageBreak/>
         <w:t xml:space="preserve">Untuk membuat struktur database baru dari awal, centang </w:t>
       </w:r>
       <w:r>
@@ -26329,7 +26718,7 @@
           <w:color w:val="auto"/>
         </w:rPr>
       </w:pPr>
-      <w:bookmarkStart w:id="37" w:name="_Toc203262807"/>
+      <w:bookmarkStart w:id="37" w:name="_Toc203545300"/>
       <w:r>
         <w:rPr>
           <w:color w:val="auto"/>
@@ -26366,7 +26755,6 @@
         <w:jc w:val="both"/>
       </w:pPr>
       <w:r>
-        <w:lastRenderedPageBreak/>
         <w:t>Pengguna dapat menerjemahkan modul dan entitas ke dalam bahasa lain sesuai kebutuhan.</w:t>
       </w:r>
     </w:p>
@@ -26506,7 +26894,7 @@
           <w:color w:val="auto"/>
         </w:rPr>
       </w:pPr>
-      <w:bookmarkStart w:id="38" w:name="_Toc203262808"/>
+      <w:bookmarkStart w:id="38" w:name="_Toc203545301"/>
       <w:r>
         <w:rPr>
           <w:color w:val="auto"/>
@@ -26648,6 +27036,7 @@
         <w:jc w:val="both"/>
       </w:pPr>
       <w:r>
+        <w:lastRenderedPageBreak/>
         <w:t xml:space="preserve">Pada </w:t>
       </w:r>
       <w:r>
@@ -26673,7 +27062,6 @@
         <w:jc w:val="both"/>
       </w:pPr>
       <w:r>
-        <w:lastRenderedPageBreak/>
         <w:t xml:space="preserve">Jika pengguna memilih </w:t>
       </w:r>
       <w:r>
@@ -26839,6 +27227,7 @@
           <w:b/>
           <w:bCs/>
         </w:rPr>
+        <w:lastRenderedPageBreak/>
         <w:t>Application Mode</w:t>
       </w:r>
     </w:p>
@@ -26872,7 +27261,6 @@
           <w:b/>
           <w:bCs/>
         </w:rPr>
-        <w:lastRenderedPageBreak/>
         <w:t>Development Mode</w:t>
       </w:r>
     </w:p>
@@ -26997,6 +27385,7 @@
     </w:p>
     <w:p>
       <w:r>
+        <w:lastRenderedPageBreak/>
         <w:t xml:space="preserve">Pada akordion ini, pengguna dapat menetukan tabel mana yang dapat dipulihkan. Saat pengguna aplikasi menghapus data, data tersebut dipindahkan dati tabel primer ke tabel </w:t>
       </w:r>
       <w:r>
@@ -27012,7 +27401,6 @@
     </w:p>
     <w:p>
       <w:r>
-        <w:lastRenderedPageBreak/>
         <w:t>Data dapat dikembalikan dengan syarat bahwa modul di mana data dihapus dilengkapi dengan fitur trash. MagicAppBuilder akan membuat entitas sesuai dengan nama tabel.</w:t>
       </w:r>
       <w:r>
@@ -27119,7 +27507,7 @@
           <w:color w:val="auto"/>
         </w:rPr>
       </w:pPr>
-      <w:bookmarkStart w:id="39" w:name="_Toc203262809"/>
+      <w:bookmarkStart w:id="39" w:name="_Toc203545302"/>
       <w:r>
         <w:rPr>
           <w:color w:val="auto"/>
@@ -27219,6 +27607,7 @@
         <w:jc w:val="both"/>
       </w:pPr>
       <w:r>
+        <w:lastRenderedPageBreak/>
         <w:t xml:space="preserve">Selain membuat file-file di atas, </w:t>
       </w:r>
       <w:r>
@@ -27270,7 +27659,6 @@
           <w:sz w:val="20"/>
           <w:szCs w:val="20"/>
         </w:rPr>
-        <w:lastRenderedPageBreak/>
         <w:t xml:space="preserve">    "name": "Application Name",</w:t>
       </w:r>
     </w:p>
@@ -27695,7 +28083,7 @@
           <w:color w:val="auto"/>
         </w:rPr>
       </w:pPr>
-      <w:bookmarkStart w:id="40" w:name="_Toc203262810"/>
+      <w:bookmarkStart w:id="40" w:name="_Toc203545303"/>
       <w:r>
         <w:rPr>
           <w:color w:val="auto"/>
@@ -27798,7 +28186,7 @@
           <w:color w:val="auto"/>
         </w:rPr>
       </w:pPr>
-      <w:bookmarkStart w:id="41" w:name="_Toc203262811"/>
+      <w:bookmarkStart w:id="41" w:name="_Toc203545304"/>
       <w:r>
         <w:rPr>
           <w:color w:val="auto"/>
@@ -27846,7 +28234,11 @@
         </w:numPr>
       </w:pPr>
       <w:r>
-        <w:t>Persiapan Server Web (Apache/Nginx) Pastikan server web Anda, seperti Apache atau Nginx, sudah terinstal dan terkonfigurasi dengan benar untuk melayani aplikasi PHP. Ini termasuk mengaktifkan modul PHP yang diperlukan, mengatur virtual host atau konfigurasi server blok yang sesuai untuk domain atau subdirektori aplikasi Anda, dan memastikan hak akses direktori sudah tepat.</w:t>
+        <w:t xml:space="preserve">Persiapan Server Web (Apache/Nginx) Pastikan server web Anda, seperti Apache atau Nginx, sudah terinstal dan terkonfigurasi dengan benar untuk melayani aplikasi PHP. Ini termasuk mengaktifkan modul PHP yang diperlukan, mengatur </w:t>
+      </w:r>
+      <w:r>
+        <w:lastRenderedPageBreak/>
+        <w:t>virtual host atau konfigurasi server blok yang sesuai untuk domain atau subdirektori aplikasi Anda, dan memastikan hak akses direktori sudah tepat.</w:t>
       </w:r>
     </w:p>
     <w:p>
@@ -27858,7 +28250,6 @@
         </w:numPr>
       </w:pPr>
       <w:r>
-        <w:lastRenderedPageBreak/>
         <w:t>Persiapan Lingkungan PHP Instal dan konfigurasikan PHP pada server Anda. Pastikan versi PHP yang terinstal sesuai dengan kebutuhan aplikasi (PHP 5.6+, PHP 7.x, atau PHP 8.x). Verifikasi bahwa semua ekstensi PHP yang diperlukan oleh MagicAppBuilder atau library pihak ketiga sudah diaktifkan (misalnya, pdo_mysql, mbstring, gd, curl, redis jika digunakan). Periksa juga pengaturan php.ini seperti memory_limit, max_execution_time, dan upload_max_filesize agar sesuai dengan kebutuhan aplikasi.</w:t>
       </w:r>
     </w:p>
@@ -28024,11 +28415,8 @@
         </w:numPr>
       </w:pPr>
       <w:r>
-        <w:t xml:space="preserve">Periksa log server dan pastikan tidak terdapat kesalahan. Pengguna pemula mungkin perlu berkonsultasi untuk memecahkan permasalahan yang mungkin </w:t>
-      </w:r>
-      <w:r>
         <w:lastRenderedPageBreak/>
-        <w:t>timbul baik dari kesalahan kode, kesalahan struktur database, maupun kesalahan konfigurasi aplikasi.</w:t>
+        <w:t>Periksa log server dan pastikan tidak terdapat kesalahan. Pengguna pemula mungkin perlu berkonsultasi untuk memecahkan permasalahan yang mungkin timbul baik dari kesalahan kode, kesalahan struktur database, maupun kesalahan konfigurasi aplikasi.</w:t>
       </w:r>
     </w:p>
     <w:p>
@@ -28044,7 +28432,7 @@
           <w:szCs w:val="30"/>
         </w:rPr>
       </w:pPr>
-      <w:bookmarkStart w:id="42" w:name="_Toc203262812"/>
+      <w:bookmarkStart w:id="42" w:name="_Toc203545305"/>
       <w:r>
         <w:rPr>
           <w:color w:val="auto"/>
@@ -28067,7 +28455,7 @@
           <w:color w:val="auto"/>
         </w:rPr>
       </w:pPr>
-      <w:bookmarkStart w:id="43" w:name="_Toc203262813"/>
+      <w:bookmarkStart w:id="43" w:name="_Toc203545306"/>
       <w:r>
         <w:rPr>
           <w:color w:val="auto"/>
@@ -28193,7 +28581,7 @@
           <w:color w:val="auto"/>
         </w:rPr>
       </w:pPr>
-      <w:bookmarkStart w:id="44" w:name="_Toc203262814"/>
+      <w:bookmarkStart w:id="44" w:name="_Toc203545307"/>
       <w:r>
         <w:rPr>
           <w:color w:val="auto"/>
@@ -28315,7 +28703,11 @@
         <w:t>Optimasi database</w:t>
       </w:r>
       <w:r>
-        <w:t xml:space="preserve"> akan menghemat sumber daya sehingga pemilik aplikasi tidak perlu menyediakan perangkat dengan spesifikasi yang tinggi untuk mendukung jalannya aplikasi. Dengan demikian, </w:t>
+        <w:t xml:space="preserve"> akan menghemat sumber daya sehingga pemilik aplikasi tidak perlu menyediakan perangkat dengan spesifikasi yang tinggi untuk </w:t>
+      </w:r>
+      <w:r>
+        <w:lastRenderedPageBreak/>
+        <w:t xml:space="preserve">mendukung jalannya aplikasi. Dengan demikian, </w:t>
       </w:r>
       <w:r>
         <w:t>biaya yang diperlukan akan menjadi lebih murah.</w:t>
@@ -28333,12 +28725,11 @@
           <w:color w:val="auto"/>
         </w:rPr>
       </w:pPr>
-      <w:bookmarkStart w:id="45" w:name="_Toc203262815"/>
+      <w:bookmarkStart w:id="45" w:name="_Toc203545308"/>
       <w:r>
         <w:rPr>
           <w:color w:val="auto"/>
         </w:rPr>
-        <w:lastRenderedPageBreak/>
         <w:t>Scaling dan Sharding Database</w:t>
       </w:r>
       <w:bookmarkEnd w:id="45"/>
@@ -28421,7 +28812,7 @@
           <w:color w:val="auto"/>
         </w:rPr>
       </w:pPr>
-      <w:bookmarkStart w:id="46" w:name="_Toc203262816"/>
+      <w:bookmarkStart w:id="46" w:name="_Toc203545309"/>
       <w:r>
         <w:rPr>
           <w:color w:val="auto"/>
@@ -28451,7 +28842,7 @@
           <w:color w:val="auto"/>
         </w:rPr>
       </w:pPr>
-      <w:bookmarkStart w:id="47" w:name="_Toc203262817"/>
+      <w:bookmarkStart w:id="47" w:name="_Toc203545310"/>
       <w:r>
         <w:rPr>
           <w:color w:val="auto"/>
@@ -28494,7 +28885,7 @@
           <w:color w:val="auto"/>
         </w:rPr>
       </w:pPr>
-      <w:bookmarkStart w:id="48" w:name="_Toc203262818"/>
+      <w:bookmarkStart w:id="48" w:name="_Toc203545311"/>
       <w:r>
         <w:rPr>
           <w:color w:val="auto"/>
@@ -28724,7 +29115,7 @@
 </file>
 
 <file path=word/endnotes.xml><?xml version="1.0" encoding="utf-8"?>
-<w:endnotes xmlns:wpc="http://schemas.microsoft.com/office/word/2010/wordprocessingCanvas" xmlns:cx="http://schemas.microsoft.com/office/drawing/2014/chartex" xmlns:cx1="http://schemas.microsoft.com/office/drawing/2015/9/8/chartex" xmlns:cx2="http://schemas.microsoft.com/office/drawing/2015/10/21/chartex" xmlns:cx3="http://schemas.microsoft.com/office/drawing/2016/5/9/chartex" xmlns:cx4="http://schemas.microsoft.com/office/drawing/2016/5/10/chartex" xmlns:cx5="http://schemas.microsoft.com/office/drawing/2016/5/11/chartex" xmlns:cx6="http://schemas.microsoft.com/office/drawing/2016/5/12/chartex" xmlns:cx7="http://schemas.microsoft.com/office/drawing/2016/5/13/chartex" xmlns:cx8="http://schemas.microsoft.com/office/drawing/2016/5/14/chartex" xmlns:mc="http://schemas.openxmlformats.org/markup-compatibility/2006" xmlns:aink="http://schemas.microsoft.com/office/drawing/2016/ink" xmlns:am3d="http://schemas.microsoft.com/office/drawing/2017/model3d" xmlns:o="urn:schemas-microsoft-com:office:office" xmlns:oel="http://schemas.microsoft.com/office/2019/extlst" xmlns:r="http://schemas.openxmlformats.org/officeDocument/2006/relationships" xmlns:m="http://schemas.openxmlformats.org/officeDocument/2006/math" xmlns:v="urn:schemas-microsoft-com:vml" xmlns:wp14="http://schemas.microsoft.com/office/word/2010/wordprocessingDrawing" xmlns:wp="http://schemas.openxmlformats.org/drawingml/2006/wordprocessingDrawing" xmlns:w10="urn:schemas-microsoft-com:office:word" xmlns:w="http://schemas.openxmlformats.org/wordprocessingml/2006/main" xmlns:w14="http://schemas.microsoft.com/office/word/2010/wordml" xmlns:w15="http://schemas.microsoft.com/office/word/2012/wordml" xmlns:w16cex="http://schemas.microsoft.com/office/word/2018/wordml/cex" xmlns:w16cid="http://schemas.microsoft.com/office/word/2016/wordml/cid" xmlns:w16="http://schemas.microsoft.com/office/word/2018/wordml" xmlns:w16du="http://schemas.microsoft.com/office/word/2023/wordml/word16du" xmlns:w16sdtdh="http://schemas.microsoft.com/office/word/2020/wordml/sdtdatahash" xmlns:w16sdtfl="http://schemas.microsoft.com/office/word/2024/wordml/sdtformatlock" xmlns:w16se="http://schemas.microsoft.com/office/word/2015/wordml/symex" xmlns:wpg="http://schemas.microsoft.com/office/word/2010/wordprocessingGroup" xmlns:wpi="http://schemas.microsoft.com/office/word/2010/wordprocessingInk" xmlns:wne="http://schemas.microsoft.com/office/word/2006/wordml" xmlns:wps="http://schemas.microsoft.com/office/word/2010/wordprocessingShape" mc:Ignorable="w14 w15 w16se w16cid w16 w16cex w16sdtdh w16sdtfl w16du wp14">
+<w:endnotes xmlns:wpc="http://schemas.microsoft.com/office/word/2010/wordprocessingCanvas" xmlns:cx="http://schemas.microsoft.com/office/drawing/2014/chartex" xmlns:cx1="http://schemas.microsoft.com/office/drawing/2015/9/8/chartex" xmlns:cx2="http://schemas.microsoft.com/office/drawing/2015/10/21/chartex" xmlns:cx3="http://schemas.microsoft.com/office/drawing/2016/5/9/chartex" xmlns:cx4="http://schemas.microsoft.com/office/drawing/2016/5/10/chartex" xmlns:cx5="http://schemas.microsoft.com/office/drawing/2016/5/11/chartex" xmlns:cx6="http://schemas.microsoft.com/office/drawing/2016/5/12/chartex" xmlns:cx7="http://schemas.microsoft.com/office/drawing/2016/5/13/chartex" xmlns:cx8="http://schemas.microsoft.com/office/drawing/2016/5/14/chartex" xmlns:mc="http://schemas.openxmlformats.org/markup-compatibility/2006" xmlns:aink="http://schemas.microsoft.com/office/drawing/2016/ink" xmlns:am3d="http://schemas.microsoft.com/office/drawing/2017/model3d" xmlns:o="urn:schemas-microsoft-com:office:office" xmlns:oel="http://schemas.microsoft.com/office/2019/extlst" xmlns:r="http://schemas.openxmlformats.org/officeDocument/2006/relationships" xmlns:m="http://schemas.openxmlformats.org/officeDocument/2006/math" xmlns:v="urn:schemas-microsoft-com:vml" xmlns:wp14="http://schemas.microsoft.com/office/word/2010/wordprocessingDrawing" xmlns:wp="http://schemas.openxmlformats.org/drawingml/2006/wordprocessingDrawing" xmlns:w10="urn:schemas-microsoft-com:office:word" xmlns:w="http://schemas.openxmlformats.org/wordprocessingml/2006/main" xmlns:w14="http://schemas.microsoft.com/office/word/2010/wordml" xmlns:w15="http://schemas.microsoft.com/office/word/2012/wordml" xmlns:w16cex="http://schemas.microsoft.com/office/word/2018/wordml/cex" xmlns:w16cid="http://schemas.microsoft.com/office/word/2016/wordml/cid" xmlns:w16="http://schemas.microsoft.com/office/word/2018/wordml" xmlns:w16sdtdh="http://schemas.microsoft.com/office/word/2020/wordml/sdtdatahash" xmlns:w16se="http://schemas.microsoft.com/office/word/2015/wordml/symex" xmlns:wpg="http://schemas.microsoft.com/office/word/2010/wordprocessingGroup" xmlns:wpi="http://schemas.microsoft.com/office/word/2010/wordprocessingInk" xmlns:wne="http://schemas.microsoft.com/office/word/2006/wordml" xmlns:wps="http://schemas.microsoft.com/office/word/2010/wordprocessingShape" mc:Ignorable="w14 w15 w16se w16cid w16 w16cex w16sdtdh wp14">
   <w:endnote w:type="separator" w:id="-1">
     <w:p>
       <w:pPr>
@@ -28749,7 +29140,7 @@
 </file>
 
 <file path=word/footer1.xml><?xml version="1.0" encoding="utf-8"?>
-<w:ftr xmlns:wpc="http://schemas.microsoft.com/office/word/2010/wordprocessingCanvas" xmlns:cx="http://schemas.microsoft.com/office/drawing/2014/chartex" xmlns:cx1="http://schemas.microsoft.com/office/drawing/2015/9/8/chartex" xmlns:cx2="http://schemas.microsoft.com/office/drawing/2015/10/21/chartex" xmlns:cx3="http://schemas.microsoft.com/office/drawing/2016/5/9/chartex" xmlns:cx4="http://schemas.microsoft.com/office/drawing/2016/5/10/chartex" xmlns:cx5="http://schemas.microsoft.com/office/drawing/2016/5/11/chartex" xmlns:cx6="http://schemas.microsoft.com/office/drawing/2016/5/12/chartex" xmlns:cx7="http://schemas.microsoft.com/office/drawing/2016/5/13/chartex" xmlns:cx8="http://schemas.microsoft.com/office/drawing/2016/5/14/chartex" xmlns:mc="http://schemas.openxmlformats.org/markup-compatibility/2006" xmlns:aink="http://schemas.microsoft.com/office/drawing/2016/ink" xmlns:am3d="http://schemas.microsoft.com/office/drawing/2017/model3d" xmlns:o="urn:schemas-microsoft-com:office:office" xmlns:oel="http://schemas.microsoft.com/office/2019/extlst" xmlns:r="http://schemas.openxmlformats.org/officeDocument/2006/relationships" xmlns:m="http://schemas.openxmlformats.org/officeDocument/2006/math" xmlns:v="urn:schemas-microsoft-com:vml" xmlns:wp14="http://schemas.microsoft.com/office/word/2010/wordprocessingDrawing" xmlns:wp="http://schemas.openxmlformats.org/drawingml/2006/wordprocessingDrawing" xmlns:w10="urn:schemas-microsoft-com:office:word" xmlns:w="http://schemas.openxmlformats.org/wordprocessingml/2006/main" xmlns:w14="http://schemas.microsoft.com/office/word/2010/wordml" xmlns:w15="http://schemas.microsoft.com/office/word/2012/wordml" xmlns:w16cex="http://schemas.microsoft.com/office/word/2018/wordml/cex" xmlns:w16cid="http://schemas.microsoft.com/office/word/2016/wordml/cid" xmlns:w16="http://schemas.microsoft.com/office/word/2018/wordml" xmlns:w16du="http://schemas.microsoft.com/office/word/2023/wordml/word16du" xmlns:w16sdtdh="http://schemas.microsoft.com/office/word/2020/wordml/sdtdatahash" xmlns:w16sdtfl="http://schemas.microsoft.com/office/word/2024/wordml/sdtformatlock" xmlns:w16se="http://schemas.microsoft.com/office/word/2015/wordml/symex" xmlns:wpg="http://schemas.microsoft.com/office/word/2010/wordprocessingGroup" xmlns:wpi="http://schemas.microsoft.com/office/word/2010/wordprocessingInk" xmlns:wne="http://schemas.microsoft.com/office/word/2006/wordml" xmlns:wps="http://schemas.microsoft.com/office/word/2010/wordprocessingShape" mc:Ignorable="w14 w15 w16se w16cid w16 w16cex w16sdtdh w16sdtfl w16du wp14">
+<w:ftr xmlns:wpc="http://schemas.microsoft.com/office/word/2010/wordprocessingCanvas" xmlns:cx="http://schemas.microsoft.com/office/drawing/2014/chartex" xmlns:cx1="http://schemas.microsoft.com/office/drawing/2015/9/8/chartex" xmlns:cx2="http://schemas.microsoft.com/office/drawing/2015/10/21/chartex" xmlns:cx3="http://schemas.microsoft.com/office/drawing/2016/5/9/chartex" xmlns:cx4="http://schemas.microsoft.com/office/drawing/2016/5/10/chartex" xmlns:cx5="http://schemas.microsoft.com/office/drawing/2016/5/11/chartex" xmlns:cx6="http://schemas.microsoft.com/office/drawing/2016/5/12/chartex" xmlns:cx7="http://schemas.microsoft.com/office/drawing/2016/5/13/chartex" xmlns:cx8="http://schemas.microsoft.com/office/drawing/2016/5/14/chartex" xmlns:mc="http://schemas.openxmlformats.org/markup-compatibility/2006" xmlns:aink="http://schemas.microsoft.com/office/drawing/2016/ink" xmlns:am3d="http://schemas.microsoft.com/office/drawing/2017/model3d" xmlns:o="urn:schemas-microsoft-com:office:office" xmlns:oel="http://schemas.microsoft.com/office/2019/extlst" xmlns:r="http://schemas.openxmlformats.org/officeDocument/2006/relationships" xmlns:m="http://schemas.openxmlformats.org/officeDocument/2006/math" xmlns:v="urn:schemas-microsoft-com:vml" xmlns:wp14="http://schemas.microsoft.com/office/word/2010/wordprocessingDrawing" xmlns:wp="http://schemas.openxmlformats.org/drawingml/2006/wordprocessingDrawing" xmlns:w10="urn:schemas-microsoft-com:office:word" xmlns:w="http://schemas.openxmlformats.org/wordprocessingml/2006/main" xmlns:w14="http://schemas.microsoft.com/office/word/2010/wordml" xmlns:w15="http://schemas.microsoft.com/office/word/2012/wordml" xmlns:w16cex="http://schemas.microsoft.com/office/word/2018/wordml/cex" xmlns:w16cid="http://schemas.microsoft.com/office/word/2016/wordml/cid" xmlns:w16="http://schemas.microsoft.com/office/word/2018/wordml" xmlns:w16sdtdh="http://schemas.microsoft.com/office/word/2020/wordml/sdtdatahash" xmlns:w16se="http://schemas.microsoft.com/office/word/2015/wordml/symex" xmlns:wpg="http://schemas.microsoft.com/office/word/2010/wordprocessingGroup" xmlns:wpi="http://schemas.microsoft.com/office/word/2010/wordprocessingInk" xmlns:wne="http://schemas.microsoft.com/office/word/2006/wordml" xmlns:wps="http://schemas.microsoft.com/office/word/2010/wordprocessingShape" mc:Ignorable="w14 w15 w16se w16cid w16 w16cex w16sdtdh wp14">
   <w:sdt>
     <w:sdtPr>
       <w:id w:val="1569922835"/>
@@ -28802,7 +29193,7 @@
 </file>
 
 <file path=word/footnotes.xml><?xml version="1.0" encoding="utf-8"?>
-<w:footnotes xmlns:wpc="http://schemas.microsoft.com/office/word/2010/wordprocessingCanvas" xmlns:cx="http://schemas.microsoft.com/office/drawing/2014/chartex" xmlns:cx1="http://schemas.microsoft.com/office/drawing/2015/9/8/chartex" xmlns:cx2="http://schemas.microsoft.com/office/drawing/2015/10/21/chartex" xmlns:cx3="http://schemas.microsoft.com/office/drawing/2016/5/9/chartex" xmlns:cx4="http://schemas.microsoft.com/office/drawing/2016/5/10/chartex" xmlns:cx5="http://schemas.microsoft.com/office/drawing/2016/5/11/chartex" xmlns:cx6="http://schemas.microsoft.com/office/drawing/2016/5/12/chartex" xmlns:cx7="http://schemas.microsoft.com/office/drawing/2016/5/13/chartex" xmlns:cx8="http://schemas.microsoft.com/office/drawing/2016/5/14/chartex" xmlns:mc="http://schemas.openxmlformats.org/markup-compatibility/2006" xmlns:aink="http://schemas.microsoft.com/office/drawing/2016/ink" xmlns:am3d="http://schemas.microsoft.com/office/drawing/2017/model3d" xmlns:o="urn:schemas-microsoft-com:office:office" xmlns:oel="http://schemas.microsoft.com/office/2019/extlst" xmlns:r="http://schemas.openxmlformats.org/officeDocument/2006/relationships" xmlns:m="http://schemas.openxmlformats.org/officeDocument/2006/math" xmlns:v="urn:schemas-microsoft-com:vml" xmlns:wp14="http://schemas.microsoft.com/office/word/2010/wordprocessingDrawing" xmlns:wp="http://schemas.openxmlformats.org/drawingml/2006/wordprocessingDrawing" xmlns:w10="urn:schemas-microsoft-com:office:word" xmlns:w="http://schemas.openxmlformats.org/wordprocessingml/2006/main" xmlns:w14="http://schemas.microsoft.com/office/word/2010/wordml" xmlns:w15="http://schemas.microsoft.com/office/word/2012/wordml" xmlns:w16cex="http://schemas.microsoft.com/office/word/2018/wordml/cex" xmlns:w16cid="http://schemas.microsoft.com/office/word/2016/wordml/cid" xmlns:w16="http://schemas.microsoft.com/office/word/2018/wordml" xmlns:w16du="http://schemas.microsoft.com/office/word/2023/wordml/word16du" xmlns:w16sdtdh="http://schemas.microsoft.com/office/word/2020/wordml/sdtdatahash" xmlns:w16sdtfl="http://schemas.microsoft.com/office/word/2024/wordml/sdtformatlock" xmlns:w16se="http://schemas.microsoft.com/office/word/2015/wordml/symex" xmlns:wpg="http://schemas.microsoft.com/office/word/2010/wordprocessingGroup" xmlns:wpi="http://schemas.microsoft.com/office/word/2010/wordprocessingInk" xmlns:wne="http://schemas.microsoft.com/office/word/2006/wordml" xmlns:wps="http://schemas.microsoft.com/office/word/2010/wordprocessingShape" mc:Ignorable="w14 w15 w16se w16cid w16 w16cex w16sdtdh w16sdtfl w16du wp14">
+<w:footnotes xmlns:wpc="http://schemas.microsoft.com/office/word/2010/wordprocessingCanvas" xmlns:cx="http://schemas.microsoft.com/office/drawing/2014/chartex" xmlns:cx1="http://schemas.microsoft.com/office/drawing/2015/9/8/chartex" xmlns:cx2="http://schemas.microsoft.com/office/drawing/2015/10/21/chartex" xmlns:cx3="http://schemas.microsoft.com/office/drawing/2016/5/9/chartex" xmlns:cx4="http://schemas.microsoft.com/office/drawing/2016/5/10/chartex" xmlns:cx5="http://schemas.microsoft.com/office/drawing/2016/5/11/chartex" xmlns:cx6="http://schemas.microsoft.com/office/drawing/2016/5/12/chartex" xmlns:cx7="http://schemas.microsoft.com/office/drawing/2016/5/13/chartex" xmlns:cx8="http://schemas.microsoft.com/office/drawing/2016/5/14/chartex" xmlns:mc="http://schemas.openxmlformats.org/markup-compatibility/2006" xmlns:aink="http://schemas.microsoft.com/office/drawing/2016/ink" xmlns:am3d="http://schemas.microsoft.com/office/drawing/2017/model3d" xmlns:o="urn:schemas-microsoft-com:office:office" xmlns:oel="http://schemas.microsoft.com/office/2019/extlst" xmlns:r="http://schemas.openxmlformats.org/officeDocument/2006/relationships" xmlns:m="http://schemas.openxmlformats.org/officeDocument/2006/math" xmlns:v="urn:schemas-microsoft-com:vml" xmlns:wp14="http://schemas.microsoft.com/office/word/2010/wordprocessingDrawing" xmlns:wp="http://schemas.openxmlformats.org/drawingml/2006/wordprocessingDrawing" xmlns:w10="urn:schemas-microsoft-com:office:word" xmlns:w="http://schemas.openxmlformats.org/wordprocessingml/2006/main" xmlns:w14="http://schemas.microsoft.com/office/word/2010/wordml" xmlns:w15="http://schemas.microsoft.com/office/word/2012/wordml" xmlns:w16cex="http://schemas.microsoft.com/office/word/2018/wordml/cex" xmlns:w16cid="http://schemas.microsoft.com/office/word/2016/wordml/cid" xmlns:w16="http://schemas.microsoft.com/office/word/2018/wordml" xmlns:w16sdtdh="http://schemas.microsoft.com/office/word/2020/wordml/sdtdatahash" xmlns:w16se="http://schemas.microsoft.com/office/word/2015/wordml/symex" xmlns:wpg="http://schemas.microsoft.com/office/word/2010/wordprocessingGroup" xmlns:wpi="http://schemas.microsoft.com/office/word/2010/wordprocessingInk" xmlns:wne="http://schemas.microsoft.com/office/word/2006/wordml" xmlns:wps="http://schemas.microsoft.com/office/word/2010/wordprocessingShape" mc:Ignorable="w14 w15 w16se w16cid w16 w16cex w16sdtdh wp14">
   <w:footnote w:type="separator" w:id="-1">
     <w:p>
       <w:pPr>
@@ -28827,7 +29218,7 @@
 </file>
 
 <file path=word/numbering.xml><?xml version="1.0" encoding="utf-8"?>
-<w:numbering xmlns:wpc="http://schemas.microsoft.com/office/word/2010/wordprocessingCanvas" xmlns:cx="http://schemas.microsoft.com/office/drawing/2014/chartex" xmlns:cx1="http://schemas.microsoft.com/office/drawing/2015/9/8/chartex" xmlns:cx2="http://schemas.microsoft.com/office/drawing/2015/10/21/chartex" xmlns:cx3="http://schemas.microsoft.com/office/drawing/2016/5/9/chartex" xmlns:cx4="http://schemas.microsoft.com/office/drawing/2016/5/10/chartex" xmlns:cx5="http://schemas.microsoft.com/office/drawing/2016/5/11/chartex" xmlns:cx6="http://schemas.microsoft.com/office/drawing/2016/5/12/chartex" xmlns:cx7="http://schemas.microsoft.com/office/drawing/2016/5/13/chartex" xmlns:cx8="http://schemas.microsoft.com/office/drawing/2016/5/14/chartex" xmlns:mc="http://schemas.openxmlformats.org/markup-compatibility/2006" xmlns:aink="http://schemas.microsoft.com/office/drawing/2016/ink" xmlns:am3d="http://schemas.microsoft.com/office/drawing/2017/model3d" xmlns:o="urn:schemas-microsoft-com:office:office" xmlns:oel="http://schemas.microsoft.com/office/2019/extlst" xmlns:r="http://schemas.openxmlformats.org/officeDocument/2006/relationships" xmlns:m="http://schemas.openxmlformats.org/officeDocument/2006/math" xmlns:v="urn:schemas-microsoft-com:vml" xmlns:wp14="http://schemas.microsoft.com/office/word/2010/wordprocessingDrawing" xmlns:wp="http://schemas.openxmlformats.org/drawingml/2006/wordprocessingDrawing" xmlns:w10="urn:schemas-microsoft-com:office:word" xmlns:w="http://schemas.openxmlformats.org/wordprocessingml/2006/main" xmlns:w14="http://schemas.microsoft.com/office/word/2010/wordml" xmlns:w15="http://schemas.microsoft.com/office/word/2012/wordml" xmlns:w16cex="http://schemas.microsoft.com/office/word/2018/wordml/cex" xmlns:w16cid="http://schemas.microsoft.com/office/word/2016/wordml/cid" xmlns:w16="http://schemas.microsoft.com/office/word/2018/wordml" xmlns:w16du="http://schemas.microsoft.com/office/word/2023/wordml/word16du" xmlns:w16sdtdh="http://schemas.microsoft.com/office/word/2020/wordml/sdtdatahash" xmlns:w16sdtfl="http://schemas.microsoft.com/office/word/2024/wordml/sdtformatlock" xmlns:w16se="http://schemas.microsoft.com/office/word/2015/wordml/symex" xmlns:wpg="http://schemas.microsoft.com/office/word/2010/wordprocessingGroup" xmlns:wpi="http://schemas.microsoft.com/office/word/2010/wordprocessingInk" xmlns:wne="http://schemas.microsoft.com/office/word/2006/wordml" xmlns:wps="http://schemas.microsoft.com/office/word/2010/wordprocessingShape" mc:Ignorable="w14 w15 w16se w16cid w16 w16cex w16sdtdh w16sdtfl w16du wp14">
+<w:numbering xmlns:wpc="http://schemas.microsoft.com/office/word/2010/wordprocessingCanvas" xmlns:cx="http://schemas.microsoft.com/office/drawing/2014/chartex" xmlns:cx1="http://schemas.microsoft.com/office/drawing/2015/9/8/chartex" xmlns:cx2="http://schemas.microsoft.com/office/drawing/2015/10/21/chartex" xmlns:cx3="http://schemas.microsoft.com/office/drawing/2016/5/9/chartex" xmlns:cx4="http://schemas.microsoft.com/office/drawing/2016/5/10/chartex" xmlns:cx5="http://schemas.microsoft.com/office/drawing/2016/5/11/chartex" xmlns:cx6="http://schemas.microsoft.com/office/drawing/2016/5/12/chartex" xmlns:cx7="http://schemas.microsoft.com/office/drawing/2016/5/13/chartex" xmlns:cx8="http://schemas.microsoft.com/office/drawing/2016/5/14/chartex" xmlns:mc="http://schemas.openxmlformats.org/markup-compatibility/2006" xmlns:aink="http://schemas.microsoft.com/office/drawing/2016/ink" xmlns:am3d="http://schemas.microsoft.com/office/drawing/2017/model3d" xmlns:o="urn:schemas-microsoft-com:office:office" xmlns:oel="http://schemas.microsoft.com/office/2019/extlst" xmlns:r="http://schemas.openxmlformats.org/officeDocument/2006/relationships" xmlns:m="http://schemas.openxmlformats.org/officeDocument/2006/math" xmlns:v="urn:schemas-microsoft-com:vml" xmlns:wp14="http://schemas.microsoft.com/office/word/2010/wordprocessingDrawing" xmlns:wp="http://schemas.openxmlformats.org/drawingml/2006/wordprocessingDrawing" xmlns:w10="urn:schemas-microsoft-com:office:word" xmlns:w="http://schemas.openxmlformats.org/wordprocessingml/2006/main" xmlns:w14="http://schemas.microsoft.com/office/word/2010/wordml" xmlns:w15="http://schemas.microsoft.com/office/word/2012/wordml" xmlns:w16cex="http://schemas.microsoft.com/office/word/2018/wordml/cex" xmlns:w16cid="http://schemas.microsoft.com/office/word/2016/wordml/cid" xmlns:w16="http://schemas.microsoft.com/office/word/2018/wordml" xmlns:w16sdtdh="http://schemas.microsoft.com/office/word/2020/wordml/sdtdatahash" xmlns:w16se="http://schemas.microsoft.com/office/word/2015/wordml/symex" xmlns:wpg="http://schemas.microsoft.com/office/word/2010/wordprocessingGroup" xmlns:wpi="http://schemas.microsoft.com/office/word/2010/wordprocessingInk" xmlns:wne="http://schemas.microsoft.com/office/word/2006/wordml" xmlns:wps="http://schemas.microsoft.com/office/word/2010/wordprocessingShape" mc:Ignorable="w14 w15 w16se w16cid w16 w16cex w16sdtdh wp14">
   <w:abstractNum w:abstractNumId="0" w15:restartNumberingAfterBreak="0">
     <w:nsid w:val="01013915"/>
     <w:multiLevelType w:val="multilevel"/>
@@ -42433,7 +42824,7 @@
 </file>
 
 <file path=word/styles.xml><?xml version="1.0" encoding="utf-8"?>
-<w:styles xmlns:mc="http://schemas.openxmlformats.org/markup-compatibility/2006" xmlns:r="http://schemas.openxmlformats.org/officeDocument/2006/relationships" xmlns:w="http://schemas.openxmlformats.org/wordprocessingml/2006/main" xmlns:w14="http://schemas.microsoft.com/office/word/2010/wordml" xmlns:w15="http://schemas.microsoft.com/office/word/2012/wordml" xmlns:w16cex="http://schemas.microsoft.com/office/word/2018/wordml/cex" xmlns:w16cid="http://schemas.microsoft.com/office/word/2016/wordml/cid" xmlns:w16="http://schemas.microsoft.com/office/word/2018/wordml" xmlns:w16du="http://schemas.microsoft.com/office/word/2023/wordml/word16du" xmlns:w16sdtdh="http://schemas.microsoft.com/office/word/2020/wordml/sdtdatahash" xmlns:w16sdtfl="http://schemas.microsoft.com/office/word/2024/wordml/sdtformatlock" xmlns:w16se="http://schemas.microsoft.com/office/word/2015/wordml/symex" mc:Ignorable="w14 w15 w16se w16cid w16 w16cex w16sdtdh w16sdtfl w16du">
+<w:styles xmlns:mc="http://schemas.openxmlformats.org/markup-compatibility/2006" xmlns:r="http://schemas.openxmlformats.org/officeDocument/2006/relationships" xmlns:w="http://schemas.openxmlformats.org/wordprocessingml/2006/main" xmlns:w14="http://schemas.microsoft.com/office/word/2010/wordml" xmlns:w15="http://schemas.microsoft.com/office/word/2012/wordml" xmlns:w16cex="http://schemas.microsoft.com/office/word/2018/wordml/cex" xmlns:w16cid="http://schemas.microsoft.com/office/word/2016/wordml/cid" xmlns:w16="http://schemas.microsoft.com/office/word/2018/wordml" xmlns:w16sdtdh="http://schemas.microsoft.com/office/word/2020/wordml/sdtdatahash" xmlns:w16se="http://schemas.microsoft.com/office/word/2015/wordml/symex" mc:Ignorable="w14 w15 w16se w16cid w16 w16cex w16sdtdh">
   <w:docDefaults>
     <w:rPrDefault>
       <w:rPr>
@@ -43033,6 +43424,7 @@
   <w:style w:type="character" w:default="1" w:styleId="DefaultParagraphFont">
     <w:name w:val="Default Paragraph Font"/>
     <w:uiPriority w:val="1"/>
+    <w:semiHidden/>
     <w:unhideWhenUsed/>
   </w:style>
   <w:style w:type="table" w:default="1" w:styleId="TableNormal">
@@ -43488,7 +43880,7 @@
 </file>
 
 <file path=word/glossary/document.xml><?xml version="1.0" encoding="utf-8"?>
-<w:glossaryDocument xmlns:wpc="http://schemas.microsoft.com/office/word/2010/wordprocessingCanvas" xmlns:cx="http://schemas.microsoft.com/office/drawing/2014/chartex" xmlns:cx1="http://schemas.microsoft.com/office/drawing/2015/9/8/chartex" xmlns:cx2="http://schemas.microsoft.com/office/drawing/2015/10/21/chartex" xmlns:cx3="http://schemas.microsoft.com/office/drawing/2016/5/9/chartex" xmlns:cx4="http://schemas.microsoft.com/office/drawing/2016/5/10/chartex" xmlns:cx5="http://schemas.microsoft.com/office/drawing/2016/5/11/chartex" xmlns:cx6="http://schemas.microsoft.com/office/drawing/2016/5/12/chartex" xmlns:cx7="http://schemas.microsoft.com/office/drawing/2016/5/13/chartex" xmlns:cx8="http://schemas.microsoft.com/office/drawing/2016/5/14/chartex" xmlns:mc="http://schemas.openxmlformats.org/markup-compatibility/2006" xmlns:aink="http://schemas.microsoft.com/office/drawing/2016/ink" xmlns:am3d="http://schemas.microsoft.com/office/drawing/2017/model3d" xmlns:o="urn:schemas-microsoft-com:office:office" xmlns:oel="http://schemas.microsoft.com/office/2019/extlst" xmlns:r="http://schemas.openxmlformats.org/officeDocument/2006/relationships" xmlns:m="http://schemas.openxmlformats.org/officeDocument/2006/math" xmlns:v="urn:schemas-microsoft-com:vml" xmlns:wp14="http://schemas.microsoft.com/office/word/2010/wordprocessingDrawing" xmlns:wp="http://schemas.openxmlformats.org/drawingml/2006/wordprocessingDrawing" xmlns:w10="urn:schemas-microsoft-com:office:word" xmlns:w="http://schemas.openxmlformats.org/wordprocessingml/2006/main" xmlns:w14="http://schemas.microsoft.com/office/word/2010/wordml" xmlns:w15="http://schemas.microsoft.com/office/word/2012/wordml" xmlns:w16cex="http://schemas.microsoft.com/office/word/2018/wordml/cex" xmlns:w16cid="http://schemas.microsoft.com/office/word/2016/wordml/cid" xmlns:w16="http://schemas.microsoft.com/office/word/2018/wordml" xmlns:w16du="http://schemas.microsoft.com/office/word/2023/wordml/word16du" xmlns:w16sdtdh="http://schemas.microsoft.com/office/word/2020/wordml/sdtdatahash" xmlns:w16sdtfl="http://schemas.microsoft.com/office/word/2024/wordml/sdtformatlock" xmlns:w16se="http://schemas.microsoft.com/office/word/2015/wordml/symex" xmlns:wpg="http://schemas.microsoft.com/office/word/2010/wordprocessingGroup" xmlns:wpi="http://schemas.microsoft.com/office/word/2010/wordprocessingInk" xmlns:wne="http://schemas.microsoft.com/office/word/2006/wordml" xmlns:wps="http://schemas.microsoft.com/office/word/2010/wordprocessingShape" mc:Ignorable="w14 w15 w16se w16cid w16 w16cex w16sdtdh w16sdtfl w16du wp14">
+<w:glossaryDocument xmlns:wpc="http://schemas.microsoft.com/office/word/2010/wordprocessingCanvas" xmlns:cx="http://schemas.microsoft.com/office/drawing/2014/chartex" xmlns:cx1="http://schemas.microsoft.com/office/drawing/2015/9/8/chartex" xmlns:cx2="http://schemas.microsoft.com/office/drawing/2015/10/21/chartex" xmlns:cx3="http://schemas.microsoft.com/office/drawing/2016/5/9/chartex" xmlns:cx4="http://schemas.microsoft.com/office/drawing/2016/5/10/chartex" xmlns:cx5="http://schemas.microsoft.com/office/drawing/2016/5/11/chartex" xmlns:cx6="http://schemas.microsoft.com/office/drawing/2016/5/12/chartex" xmlns:cx7="http://schemas.microsoft.com/office/drawing/2016/5/13/chartex" xmlns:cx8="http://schemas.microsoft.com/office/drawing/2016/5/14/chartex" xmlns:mc="http://schemas.openxmlformats.org/markup-compatibility/2006" xmlns:aink="http://schemas.microsoft.com/office/drawing/2016/ink" xmlns:am3d="http://schemas.microsoft.com/office/drawing/2017/model3d" xmlns:o="urn:schemas-microsoft-com:office:office" xmlns:oel="http://schemas.microsoft.com/office/2019/extlst" xmlns:r="http://schemas.openxmlformats.org/officeDocument/2006/relationships" xmlns:m="http://schemas.openxmlformats.org/officeDocument/2006/math" xmlns:v="urn:schemas-microsoft-com:vml" xmlns:wp14="http://schemas.microsoft.com/office/word/2010/wordprocessingDrawing" xmlns:wp="http://schemas.openxmlformats.org/drawingml/2006/wordprocessingDrawing" xmlns:w10="urn:schemas-microsoft-com:office:word" xmlns:w="http://schemas.openxmlformats.org/wordprocessingml/2006/main" xmlns:w14="http://schemas.microsoft.com/office/word/2010/wordml" xmlns:w15="http://schemas.microsoft.com/office/word/2012/wordml" xmlns:w16cex="http://schemas.microsoft.com/office/word/2018/wordml/cex" xmlns:w16cid="http://schemas.microsoft.com/office/word/2016/wordml/cid" xmlns:w16="http://schemas.microsoft.com/office/word/2018/wordml" xmlns:w16sdtdh="http://schemas.microsoft.com/office/word/2020/wordml/sdtdatahash" xmlns:w16se="http://schemas.microsoft.com/office/word/2015/wordml/symex" xmlns:wpg="http://schemas.microsoft.com/office/word/2010/wordprocessingGroup" xmlns:wpi="http://schemas.microsoft.com/office/word/2010/wordprocessingInk" xmlns:wne="http://schemas.microsoft.com/office/word/2006/wordml" xmlns:wps="http://schemas.microsoft.com/office/word/2010/wordprocessingShape" mc:Ignorable="w14 w15 w16se w16cid w16 w16cex w16sdtdh wp14">
   <w:docParts>
     <w:docPart>
       <w:docPartPr>
@@ -43561,7 +43953,7 @@
 </file>
 
 <file path=word/glossary/fontTable.xml><?xml version="1.0" encoding="utf-8"?>
-<w:fonts xmlns:mc="http://schemas.openxmlformats.org/markup-compatibility/2006" xmlns:r="http://schemas.openxmlformats.org/officeDocument/2006/relationships" xmlns:w="http://schemas.openxmlformats.org/wordprocessingml/2006/main" xmlns:w14="http://schemas.microsoft.com/office/word/2010/wordml" xmlns:w15="http://schemas.microsoft.com/office/word/2012/wordml" xmlns:w16cex="http://schemas.microsoft.com/office/word/2018/wordml/cex" xmlns:w16cid="http://schemas.microsoft.com/office/word/2016/wordml/cid" xmlns:w16="http://schemas.microsoft.com/office/word/2018/wordml" xmlns:w16du="http://schemas.microsoft.com/office/word/2023/wordml/word16du" xmlns:w16sdtdh="http://schemas.microsoft.com/office/word/2020/wordml/sdtdatahash" xmlns:w16sdtfl="http://schemas.microsoft.com/office/word/2024/wordml/sdtformatlock" xmlns:w16se="http://schemas.microsoft.com/office/word/2015/wordml/symex" mc:Ignorable="w14 w15 w16se w16cid w16 w16cex w16sdtdh w16sdtfl w16du">
+<w:fonts xmlns:mc="http://schemas.openxmlformats.org/markup-compatibility/2006" xmlns:r="http://schemas.openxmlformats.org/officeDocument/2006/relationships" xmlns:w="http://schemas.openxmlformats.org/wordprocessingml/2006/main" xmlns:w14="http://schemas.microsoft.com/office/word/2010/wordml" xmlns:w15="http://schemas.microsoft.com/office/word/2012/wordml" xmlns:w16cex="http://schemas.microsoft.com/office/word/2018/wordml/cex" xmlns:w16cid="http://schemas.microsoft.com/office/word/2016/wordml/cid" xmlns:w16="http://schemas.microsoft.com/office/word/2018/wordml" xmlns:w16sdtdh="http://schemas.microsoft.com/office/word/2020/wordml/sdtdatahash" xmlns:w16se="http://schemas.microsoft.com/office/word/2015/wordml/symex" mc:Ignorable="w14 w15 w16se w16cid w16 w16cex w16sdtdh">
   <w:font w:name="Symbol">
     <w:panose1 w:val="05050102010706020507"/>
     <w:charset w:val="02"/>
@@ -43620,7 +44012,7 @@
 </file>
 
 <file path=word/glossary/settings.xml><?xml version="1.0" encoding="utf-8"?>
-<w:settings xmlns:mc="http://schemas.openxmlformats.org/markup-compatibility/2006" xmlns:o="urn:schemas-microsoft-com:office:office" xmlns:r="http://schemas.openxmlformats.org/officeDocument/2006/relationships" xmlns:m="http://schemas.openxmlformats.org/officeDocument/2006/math" xmlns:v="urn:schemas-microsoft-com:vml" xmlns:w10="urn:schemas-microsoft-com:office:word" xmlns:w="http://schemas.openxmlformats.org/wordprocessingml/2006/main" xmlns:w14="http://schemas.microsoft.com/office/word/2010/wordml" xmlns:w15="http://schemas.microsoft.com/office/word/2012/wordml" xmlns:w16cex="http://schemas.microsoft.com/office/word/2018/wordml/cex" xmlns:w16cid="http://schemas.microsoft.com/office/word/2016/wordml/cid" xmlns:w16="http://schemas.microsoft.com/office/word/2018/wordml" xmlns:w16du="http://schemas.microsoft.com/office/word/2023/wordml/word16du" xmlns:w16sdtdh="http://schemas.microsoft.com/office/word/2020/wordml/sdtdatahash" xmlns:w16sdtfl="http://schemas.microsoft.com/office/word/2024/wordml/sdtformatlock" xmlns:w16se="http://schemas.microsoft.com/office/word/2015/wordml/symex" xmlns:sl="http://schemas.openxmlformats.org/schemaLibrary/2006/main" mc:Ignorable="w14 w15 w16se w16cid w16 w16cex w16sdtdh w16sdtfl w16du">
+<w:settings xmlns:mc="http://schemas.openxmlformats.org/markup-compatibility/2006" xmlns:o="urn:schemas-microsoft-com:office:office" xmlns:r="http://schemas.openxmlformats.org/officeDocument/2006/relationships" xmlns:m="http://schemas.openxmlformats.org/officeDocument/2006/math" xmlns:v="urn:schemas-microsoft-com:vml" xmlns:w10="urn:schemas-microsoft-com:office:word" xmlns:w="http://schemas.openxmlformats.org/wordprocessingml/2006/main" xmlns:w14="http://schemas.microsoft.com/office/word/2010/wordml" xmlns:w15="http://schemas.microsoft.com/office/word/2012/wordml" xmlns:w16cex="http://schemas.microsoft.com/office/word/2018/wordml/cex" xmlns:w16cid="http://schemas.microsoft.com/office/word/2016/wordml/cid" xmlns:w16="http://schemas.microsoft.com/office/word/2018/wordml" xmlns:w16sdtdh="http://schemas.microsoft.com/office/word/2020/wordml/sdtdatahash" xmlns:w16se="http://schemas.microsoft.com/office/word/2015/wordml/symex" xmlns:sl="http://schemas.openxmlformats.org/schemaLibrary/2006/main" mc:Ignorable="w14 w15 w16se w16cid w16 w16cex w16sdtdh">
   <w:view w:val="normal"/>
   <w:defaultTabStop w:val="720"/>
   <w:characterSpacingControl w:val="doNotCompress"/>
@@ -43672,6 +44064,7 @@
     <w:rsid w:val="005F3972"/>
     <w:rsid w:val="00625973"/>
     <w:rsid w:val="00632F51"/>
+    <w:rsid w:val="006C1F46"/>
     <w:rsid w:val="007140EF"/>
     <w:rsid w:val="00747605"/>
     <w:rsid w:val="00754D90"/>
@@ -43700,9 +44093,11 @@
     <w:rsid w:val="00B200D5"/>
     <w:rsid w:val="00B205AE"/>
     <w:rsid w:val="00B27639"/>
+    <w:rsid w:val="00B3280D"/>
     <w:rsid w:val="00B466FA"/>
     <w:rsid w:val="00B54AD1"/>
     <w:rsid w:val="00B719FD"/>
+    <w:rsid w:val="00BB42AA"/>
     <w:rsid w:val="00BE2D50"/>
     <w:rsid w:val="00BF7FF5"/>
     <w:rsid w:val="00C0782E"/>
@@ -43744,14 +44139,14 @@
   </m:mathPr>
   <w:themeFontLang w:val="en-US"/>
   <w:clrSchemeMapping w:bg1="light1" w:t1="dark1" w:bg2="light2" w:t2="dark2" w:accent1="accent1" w:accent2="accent2" w:accent3="accent3" w:accent4="accent4" w:accent5="accent5" w:accent6="accent6" w:hyperlink="hyperlink" w:followedHyperlink="followedHyperlink"/>
-  <w:decimalSymbol w:val=","/>
-  <w:listSeparator w:val=";"/>
+  <w:decimalSymbol w:val="."/>
+  <w:listSeparator w:val=","/>
   <w15:chartTrackingRefBased/>
 </w:settings>
 </file>
 
 <file path=word/glossary/styles.xml><?xml version="1.0" encoding="utf-8"?>
-<w:styles xmlns:mc="http://schemas.openxmlformats.org/markup-compatibility/2006" xmlns:r="http://schemas.openxmlformats.org/officeDocument/2006/relationships" xmlns:w="http://schemas.openxmlformats.org/wordprocessingml/2006/main" xmlns:w14="http://schemas.microsoft.com/office/word/2010/wordml" xmlns:w15="http://schemas.microsoft.com/office/word/2012/wordml" xmlns:w16cex="http://schemas.microsoft.com/office/word/2018/wordml/cex" xmlns:w16cid="http://schemas.microsoft.com/office/word/2016/wordml/cid" xmlns:w16="http://schemas.microsoft.com/office/word/2018/wordml" xmlns:w16du="http://schemas.microsoft.com/office/word/2023/wordml/word16du" xmlns:w16sdtdh="http://schemas.microsoft.com/office/word/2020/wordml/sdtdatahash" xmlns:w16sdtfl="http://schemas.microsoft.com/office/word/2024/wordml/sdtformatlock" xmlns:w16se="http://schemas.microsoft.com/office/word/2015/wordml/symex" mc:Ignorable="w14 w15 w16se w16cid w16 w16cex w16sdtdh w16sdtfl w16du">
+<w:styles xmlns:mc="http://schemas.openxmlformats.org/markup-compatibility/2006" xmlns:r="http://schemas.openxmlformats.org/officeDocument/2006/relationships" xmlns:w="http://schemas.openxmlformats.org/wordprocessingml/2006/main" xmlns:w14="http://schemas.microsoft.com/office/word/2010/wordml" xmlns:w15="http://schemas.microsoft.com/office/word/2012/wordml" xmlns:w16cex="http://schemas.microsoft.com/office/word/2018/wordml/cex" xmlns:w16cid="http://schemas.microsoft.com/office/word/2016/wordml/cid" xmlns:w16="http://schemas.microsoft.com/office/word/2018/wordml" xmlns:w16sdtdh="http://schemas.microsoft.com/office/word/2020/wordml/sdtdatahash" xmlns:w16se="http://schemas.microsoft.com/office/word/2015/wordml/symex" mc:Ignorable="w14 w15 w16se w16cid w16 w16cex w16sdtdh">
   <w:docDefaults>
     <w:rPrDefault>
       <w:rPr>
@@ -44190,7 +44585,7 @@
 </file>
 
 <file path=word/glossary/webSettings.xml><?xml version="1.0" encoding="utf-8"?>
-<w:webSettings xmlns:mc="http://schemas.openxmlformats.org/markup-compatibility/2006" xmlns:r="http://schemas.openxmlformats.org/officeDocument/2006/relationships" xmlns:w="http://schemas.openxmlformats.org/wordprocessingml/2006/main" xmlns:w14="http://schemas.microsoft.com/office/word/2010/wordml" xmlns:w15="http://schemas.microsoft.com/office/word/2012/wordml" xmlns:w16cex="http://schemas.microsoft.com/office/word/2018/wordml/cex" xmlns:w16cid="http://schemas.microsoft.com/office/word/2016/wordml/cid" xmlns:w16="http://schemas.microsoft.com/office/word/2018/wordml" xmlns:w16du="http://schemas.microsoft.com/office/word/2023/wordml/word16du" xmlns:w16sdtdh="http://schemas.microsoft.com/office/word/2020/wordml/sdtdatahash" xmlns:w16sdtfl="http://schemas.microsoft.com/office/word/2024/wordml/sdtformatlock" xmlns:w16se="http://schemas.microsoft.com/office/word/2015/wordml/symex" mc:Ignorable="w14 w15 w16se w16cid w16 w16cex w16sdtdh w16sdtfl w16du">
+<w:webSettings xmlns:mc="http://schemas.openxmlformats.org/markup-compatibility/2006" xmlns:r="http://schemas.openxmlformats.org/officeDocument/2006/relationships" xmlns:w="http://schemas.openxmlformats.org/wordprocessingml/2006/main" xmlns:w14="http://schemas.microsoft.com/office/word/2010/wordml" xmlns:w15="http://schemas.microsoft.com/office/word/2012/wordml" xmlns:w16cex="http://schemas.microsoft.com/office/word/2018/wordml/cex" xmlns:w16cid="http://schemas.microsoft.com/office/word/2016/wordml/cid" xmlns:w16="http://schemas.microsoft.com/office/word/2018/wordml" xmlns:w16sdtdh="http://schemas.microsoft.com/office/word/2020/wordml/sdtdatahash" xmlns:w16se="http://schemas.microsoft.com/office/word/2015/wordml/symex" mc:Ignorable="w14 w15 w16se w16cid w16 w16cex w16sdtdh">
   <w:optimizeForBrowser/>
   <w:allowPNG/>
 </w:webSettings>
@@ -44647,12 +45042,7 @@
 </file>
 
 <file path=customXml/item3.xml><?xml version="1.0" encoding="utf-8"?>
-<?mso-contentType ?>
-<FormTemplates xmlns="http://schemas.microsoft.com/sharepoint/v3/contenttype/forms">
-  <Display>DocumentLibraryForm</Display>
-  <Edit>DocumentLibraryForm</Edit>
-  <New>DocumentLibraryForm</New>
-</FormTemplates>
+<b:Sources xmlns:b="http://schemas.openxmlformats.org/officeDocument/2006/bibliography" xmlns="http://schemas.openxmlformats.org/officeDocument/2006/bibliography" SelectedStyle="\APASixthEditionOfficeOnline.xsl" StyleName="APA" Version="6"/>
 </file>
 
 <file path=customXml/item4.xml><?xml version="1.0" encoding="utf-8"?>
@@ -44662,7 +45052,12 @@
 </file>
 
 <file path=customXml/item5.xml><?xml version="1.0" encoding="utf-8"?>
-<b:Sources xmlns:b="http://schemas.openxmlformats.org/officeDocument/2006/bibliography" xmlns="http://schemas.openxmlformats.org/officeDocument/2006/bibliography" SelectedStyle="\APASixthEditionOfficeOnline.xsl" StyleName="APA" Version="6"/>
+<?mso-contentType ?>
+<FormTemplates xmlns="http://schemas.microsoft.com/sharepoint/v3/contenttype/forms">
+  <Display>DocumentLibraryForm</Display>
+  <Edit>DocumentLibraryForm</Edit>
+  <New>DocumentLibraryForm</New>
+</FormTemplates>
 </file>
 
 <file path=customXml/itemProps1.xml><?xml version="1.0" encoding="utf-8"?>
@@ -44692,9 +45087,9 @@
 </file>
 
 <file path=customXml/itemProps3.xml><?xml version="1.0" encoding="utf-8"?>
-<ds:datastoreItem xmlns:ds="http://schemas.openxmlformats.org/officeDocument/2006/customXml" ds:itemID="{DE7C3837-D30F-4C6E-A905-13F5B7FD328D}">
+<ds:datastoreItem xmlns:ds="http://schemas.openxmlformats.org/officeDocument/2006/customXml" ds:itemID="{B1C12203-43A6-477E-8C1E-68E31005A338}">
   <ds:schemaRefs>
-    <ds:schemaRef ds:uri="http://schemas.microsoft.com/sharepoint/v3/contenttype/forms"/>
+    <ds:schemaRef ds:uri="http://schemas.openxmlformats.org/officeDocument/2006/bibliography"/>
   </ds:schemaRefs>
 </ds:datastoreItem>
 </file>
@@ -44709,9 +45104,9 @@
 </file>
 
 <file path=customXml/itemProps5.xml><?xml version="1.0" encoding="utf-8"?>
-<ds:datastoreItem xmlns:ds="http://schemas.openxmlformats.org/officeDocument/2006/customXml" ds:itemID="{B1C12203-43A6-477E-8C1E-68E31005A338}">
+<ds:datastoreItem xmlns:ds="http://schemas.openxmlformats.org/officeDocument/2006/customXml" ds:itemID="{DE7C3837-D30F-4C6E-A905-13F5B7FD328D}">
   <ds:schemaRefs>
-    <ds:schemaRef ds:uri="http://schemas.openxmlformats.org/officeDocument/2006/bibliography"/>
+    <ds:schemaRef ds:uri="http://schemas.microsoft.com/sharepoint/v3/contenttype/forms"/>
   </ds:schemaRefs>
 </ds:datastoreItem>
 </file>
</xml_diff>

<commit_message>
Add button "Import Clipboard" and button caption "Append Entity from SQL" → "Append Entity"
</commit_message>
<xml_diff>
--- a/MagicAppBuilder.docx
+++ b/MagicAppBuilder.docx
@@ -666,7 +666,7 @@
           <w:color w:val="auto"/>
         </w:rPr>
       </w:pPr>
-      <w:bookmarkStart w:id="0" w:name="_Toc203545263"/>
+      <w:bookmarkStart w:id="0" w:name="_Toc203546663"/>
       <w:r>
         <w:rPr>
           <w:color w:val="auto"/>
@@ -834,7 +834,7 @@
           <w:color w:val="auto"/>
         </w:rPr>
       </w:pPr>
-      <w:bookmarkStart w:id="1" w:name="_Toc203545264"/>
+      <w:bookmarkStart w:id="1" w:name="_Toc203546664"/>
       <w:r>
         <w:rPr>
           <w:color w:val="auto"/>
@@ -864,7 +864,7 @@
       <w:r>
         <w:fldChar w:fldCharType="separate"/>
       </w:r>
-      <w:hyperlink w:anchor="_Toc203545263" w:history="1">
+      <w:hyperlink w:anchor="_Toc203546663" w:history="1">
         <w:r>
           <w:rPr>
             <w:rStyle w:val="Hyperlink"/>
@@ -891,7 +891,7 @@
             <w:noProof/>
             <w:webHidden/>
           </w:rPr>
-          <w:instrText xml:space="preserve"> PAGEREF _Toc203545263 \h </w:instrText>
+          <w:instrText xml:space="preserve"> PAGEREF _Toc203546663 \h </w:instrText>
         </w:r>
         <w:r>
           <w:rPr>
@@ -933,7 +933,7 @@
           <w:noProof/>
         </w:rPr>
       </w:pPr>
-      <w:hyperlink w:anchor="_Toc203545264" w:history="1">
+      <w:hyperlink w:anchor="_Toc203546664" w:history="1">
         <w:r>
           <w:rPr>
             <w:rStyle w:val="Hyperlink"/>
@@ -960,7 +960,7 @@
             <w:noProof/>
             <w:webHidden/>
           </w:rPr>
-          <w:instrText xml:space="preserve"> PAGEREF _Toc203545264 \h </w:instrText>
+          <w:instrText xml:space="preserve"> PAGEREF _Toc203546664 \h </w:instrText>
         </w:r>
         <w:r>
           <w:rPr>
@@ -1002,7 +1002,7 @@
           <w:noProof/>
         </w:rPr>
       </w:pPr>
-      <w:hyperlink w:anchor="_Toc203545265" w:history="1">
+      <w:hyperlink w:anchor="_Toc203546665" w:history="1">
         <w:r>
           <w:rPr>
             <w:rStyle w:val="Hyperlink"/>
@@ -1029,7 +1029,7 @@
             <w:noProof/>
             <w:webHidden/>
           </w:rPr>
-          <w:instrText xml:space="preserve"> PAGEREF _Toc203545265 \h </w:instrText>
+          <w:instrText xml:space="preserve"> PAGEREF _Toc203546665 \h </w:instrText>
         </w:r>
         <w:r>
           <w:rPr>
@@ -1072,7 +1072,7 @@
           <w:noProof/>
         </w:rPr>
       </w:pPr>
-      <w:hyperlink w:anchor="_Toc203545266" w:history="1">
+      <w:hyperlink w:anchor="_Toc203546666" w:history="1">
         <w:r>
           <w:rPr>
             <w:rStyle w:val="Hyperlink"/>
@@ -1122,7 +1122,7 @@
             <w:noProof/>
             <w:webHidden/>
           </w:rPr>
-          <w:instrText xml:space="preserve"> PAGEREF _Toc203545266 \h </w:instrText>
+          <w:instrText xml:space="preserve"> PAGEREF _Toc203546666 \h </w:instrText>
         </w:r>
         <w:r>
           <w:rPr>
@@ -1165,7 +1165,7 @@
           <w:noProof/>
         </w:rPr>
       </w:pPr>
-      <w:hyperlink w:anchor="_Toc203545267" w:history="1">
+      <w:hyperlink w:anchor="_Toc203546667" w:history="1">
         <w:r>
           <w:rPr>
             <w:rStyle w:val="Hyperlink"/>
@@ -1215,7 +1215,7 @@
             <w:noProof/>
             <w:webHidden/>
           </w:rPr>
-          <w:instrText xml:space="preserve"> PAGEREF _Toc203545267 \h </w:instrText>
+          <w:instrText xml:space="preserve"> PAGEREF _Toc203546667 \h </w:instrText>
         </w:r>
         <w:r>
           <w:rPr>
@@ -1258,7 +1258,7 @@
           <w:noProof/>
         </w:rPr>
       </w:pPr>
-      <w:hyperlink w:anchor="_Toc203545268" w:history="1">
+      <w:hyperlink w:anchor="_Toc203546668" w:history="1">
         <w:r>
           <w:rPr>
             <w:rStyle w:val="Hyperlink"/>
@@ -1308,7 +1308,7 @@
             <w:noProof/>
             <w:webHidden/>
           </w:rPr>
-          <w:instrText xml:space="preserve"> PAGEREF _Toc203545268 \h </w:instrText>
+          <w:instrText xml:space="preserve"> PAGEREF _Toc203546668 \h </w:instrText>
         </w:r>
         <w:r>
           <w:rPr>
@@ -1350,7 +1350,7 @@
           <w:noProof/>
         </w:rPr>
       </w:pPr>
-      <w:hyperlink w:anchor="_Toc203545269" w:history="1">
+      <w:hyperlink w:anchor="_Toc203546669" w:history="1">
         <w:r>
           <w:rPr>
             <w:rStyle w:val="Hyperlink"/>
@@ -1377,7 +1377,7 @@
             <w:noProof/>
             <w:webHidden/>
           </w:rPr>
-          <w:instrText xml:space="preserve"> PAGEREF _Toc203545269 \h </w:instrText>
+          <w:instrText xml:space="preserve"> PAGEREF _Toc203546669 \h </w:instrText>
         </w:r>
         <w:r>
           <w:rPr>
@@ -1420,7 +1420,7 @@
           <w:noProof/>
         </w:rPr>
       </w:pPr>
-      <w:hyperlink w:anchor="_Toc203545270" w:history="1">
+      <w:hyperlink w:anchor="_Toc203546670" w:history="1">
         <w:r>
           <w:rPr>
             <w:rStyle w:val="Hyperlink"/>
@@ -1461,7 +1461,7 @@
             <w:noProof/>
             <w:webHidden/>
           </w:rPr>
-          <w:instrText xml:space="preserve"> PAGEREF _Toc203545270 \h </w:instrText>
+          <w:instrText xml:space="preserve"> PAGEREF _Toc203546670 \h </w:instrText>
         </w:r>
         <w:r>
           <w:rPr>
@@ -1504,7 +1504,7 @@
           <w:noProof/>
         </w:rPr>
       </w:pPr>
-      <w:hyperlink w:anchor="_Toc203545271" w:history="1">
+      <w:hyperlink w:anchor="_Toc203546671" w:history="1">
         <w:r>
           <w:rPr>
             <w:rStyle w:val="Hyperlink"/>
@@ -1554,7 +1554,7 @@
             <w:noProof/>
             <w:webHidden/>
           </w:rPr>
-          <w:instrText xml:space="preserve"> PAGEREF _Toc203545271 \h </w:instrText>
+          <w:instrText xml:space="preserve"> PAGEREF _Toc203546671 \h </w:instrText>
         </w:r>
         <w:r>
           <w:rPr>
@@ -1596,7 +1596,7 @@
           <w:noProof/>
         </w:rPr>
       </w:pPr>
-      <w:hyperlink w:anchor="_Toc203545272" w:history="1">
+      <w:hyperlink w:anchor="_Toc203546672" w:history="1">
         <w:r>
           <w:rPr>
             <w:rStyle w:val="Hyperlink"/>
@@ -1623,7 +1623,7 @@
             <w:noProof/>
             <w:webHidden/>
           </w:rPr>
-          <w:instrText xml:space="preserve"> PAGEREF _Toc203545272 \h </w:instrText>
+          <w:instrText xml:space="preserve"> PAGEREF _Toc203546672 \h </w:instrText>
         </w:r>
         <w:r>
           <w:rPr>
@@ -1666,7 +1666,7 @@
           <w:noProof/>
         </w:rPr>
       </w:pPr>
-      <w:hyperlink w:anchor="_Toc203545273" w:history="1">
+      <w:hyperlink w:anchor="_Toc203546673" w:history="1">
         <w:r>
           <w:rPr>
             <w:rStyle w:val="Hyperlink"/>
@@ -1707,7 +1707,7 @@
             <w:noProof/>
             <w:webHidden/>
           </w:rPr>
-          <w:instrText xml:space="preserve"> PAGEREF _Toc203545273 \h </w:instrText>
+          <w:instrText xml:space="preserve"> PAGEREF _Toc203546673 \h </w:instrText>
         </w:r>
         <w:r>
           <w:rPr>
@@ -1750,7 +1750,7 @@
           <w:noProof/>
         </w:rPr>
       </w:pPr>
-      <w:hyperlink w:anchor="_Toc203545274" w:history="1">
+      <w:hyperlink w:anchor="_Toc203546674" w:history="1">
         <w:r>
           <w:rPr>
             <w:rStyle w:val="Hyperlink"/>
@@ -1791,7 +1791,7 @@
             <w:noProof/>
             <w:webHidden/>
           </w:rPr>
-          <w:instrText xml:space="preserve"> PAGEREF _Toc203545274 \h </w:instrText>
+          <w:instrText xml:space="preserve"> PAGEREF _Toc203546674 \h </w:instrText>
         </w:r>
         <w:r>
           <w:rPr>
@@ -1834,7 +1834,7 @@
           <w:noProof/>
         </w:rPr>
       </w:pPr>
-      <w:hyperlink w:anchor="_Toc203545275" w:history="1">
+      <w:hyperlink w:anchor="_Toc203546675" w:history="1">
         <w:r>
           <w:rPr>
             <w:rStyle w:val="Hyperlink"/>
@@ -1875,7 +1875,7 @@
             <w:noProof/>
             <w:webHidden/>
           </w:rPr>
-          <w:instrText xml:space="preserve"> PAGEREF _Toc203545275 \h </w:instrText>
+          <w:instrText xml:space="preserve"> PAGEREF _Toc203546675 \h </w:instrText>
         </w:r>
         <w:r>
           <w:rPr>
@@ -1918,7 +1918,7 @@
           <w:noProof/>
         </w:rPr>
       </w:pPr>
-      <w:hyperlink w:anchor="_Toc203545276" w:history="1">
+      <w:hyperlink w:anchor="_Toc203546676" w:history="1">
         <w:r>
           <w:rPr>
             <w:rStyle w:val="Hyperlink"/>
@@ -1959,7 +1959,7 @@
             <w:noProof/>
             <w:webHidden/>
           </w:rPr>
-          <w:instrText xml:space="preserve"> PAGEREF _Toc203545276 \h </w:instrText>
+          <w:instrText xml:space="preserve"> PAGEREF _Toc203546676 \h </w:instrText>
         </w:r>
         <w:r>
           <w:rPr>
@@ -2002,7 +2002,7 @@
           <w:noProof/>
         </w:rPr>
       </w:pPr>
-      <w:hyperlink w:anchor="_Toc203545277" w:history="1">
+      <w:hyperlink w:anchor="_Toc203546677" w:history="1">
         <w:r>
           <w:rPr>
             <w:rStyle w:val="Hyperlink"/>
@@ -2043,7 +2043,7 @@
             <w:noProof/>
             <w:webHidden/>
           </w:rPr>
-          <w:instrText xml:space="preserve"> PAGEREF _Toc203545277 \h </w:instrText>
+          <w:instrText xml:space="preserve"> PAGEREF _Toc203546677 \h </w:instrText>
         </w:r>
         <w:r>
           <w:rPr>
@@ -2086,7 +2086,7 @@
           <w:noProof/>
         </w:rPr>
       </w:pPr>
-      <w:hyperlink w:anchor="_Toc203545278" w:history="1">
+      <w:hyperlink w:anchor="_Toc203546678" w:history="1">
         <w:r>
           <w:rPr>
             <w:rStyle w:val="Hyperlink"/>
@@ -2127,7 +2127,7 @@
             <w:noProof/>
             <w:webHidden/>
           </w:rPr>
-          <w:instrText xml:space="preserve"> PAGEREF _Toc203545278 \h </w:instrText>
+          <w:instrText xml:space="preserve"> PAGEREF _Toc203546678 \h </w:instrText>
         </w:r>
         <w:r>
           <w:rPr>
@@ -2170,7 +2170,7 @@
           <w:noProof/>
         </w:rPr>
       </w:pPr>
-      <w:hyperlink w:anchor="_Toc203545279" w:history="1">
+      <w:hyperlink w:anchor="_Toc203546679" w:history="1">
         <w:r>
           <w:rPr>
             <w:rStyle w:val="Hyperlink"/>
@@ -2213,7 +2213,7 @@
             <w:noProof/>
             <w:webHidden/>
           </w:rPr>
-          <w:instrText xml:space="preserve"> PAGEREF _Toc203545279 \h </w:instrText>
+          <w:instrText xml:space="preserve"> PAGEREF _Toc203546679 \h </w:instrText>
         </w:r>
         <w:r>
           <w:rPr>
@@ -2256,7 +2256,7 @@
           <w:noProof/>
         </w:rPr>
       </w:pPr>
-      <w:hyperlink w:anchor="_Toc203545280" w:history="1">
+      <w:hyperlink w:anchor="_Toc203546680" w:history="1">
         <w:r>
           <w:rPr>
             <w:rStyle w:val="Hyperlink"/>
@@ -2299,7 +2299,7 @@
             <w:noProof/>
             <w:webHidden/>
           </w:rPr>
-          <w:instrText xml:space="preserve"> PAGEREF _Toc203545280 \h </w:instrText>
+          <w:instrText xml:space="preserve"> PAGEREF _Toc203546680 \h </w:instrText>
         </w:r>
         <w:r>
           <w:rPr>
@@ -2342,7 +2342,7 @@
           <w:noProof/>
         </w:rPr>
       </w:pPr>
-      <w:hyperlink w:anchor="_Toc203545281" w:history="1">
+      <w:hyperlink w:anchor="_Toc203546681" w:history="1">
         <w:r>
           <w:rPr>
             <w:rStyle w:val="Hyperlink"/>
@@ -2385,7 +2385,7 @@
             <w:noProof/>
             <w:webHidden/>
           </w:rPr>
-          <w:instrText xml:space="preserve"> PAGEREF _Toc203545281 \h </w:instrText>
+          <w:instrText xml:space="preserve"> PAGEREF _Toc203546681 \h </w:instrText>
         </w:r>
         <w:r>
           <w:rPr>
@@ -2428,7 +2428,7 @@
           <w:noProof/>
         </w:rPr>
       </w:pPr>
-      <w:hyperlink w:anchor="_Toc203545282" w:history="1">
+      <w:hyperlink w:anchor="_Toc203546682" w:history="1">
         <w:r>
           <w:rPr>
             <w:rStyle w:val="Hyperlink"/>
@@ -2471,7 +2471,7 @@
             <w:noProof/>
             <w:webHidden/>
           </w:rPr>
-          <w:instrText xml:space="preserve"> PAGEREF _Toc203545282 \h </w:instrText>
+          <w:instrText xml:space="preserve"> PAGEREF _Toc203546682 \h </w:instrText>
         </w:r>
         <w:r>
           <w:rPr>
@@ -2514,7 +2514,7 @@
           <w:noProof/>
         </w:rPr>
       </w:pPr>
-      <w:hyperlink w:anchor="_Toc203545283" w:history="1">
+      <w:hyperlink w:anchor="_Toc203546683" w:history="1">
         <w:r>
           <w:rPr>
             <w:rStyle w:val="Hyperlink"/>
@@ -2557,7 +2557,7 @@
             <w:noProof/>
             <w:webHidden/>
           </w:rPr>
-          <w:instrText xml:space="preserve"> PAGEREF _Toc203545283 \h </w:instrText>
+          <w:instrText xml:space="preserve"> PAGEREF _Toc203546683 \h </w:instrText>
         </w:r>
         <w:r>
           <w:rPr>
@@ -2599,7 +2599,7 @@
           <w:noProof/>
         </w:rPr>
       </w:pPr>
-      <w:hyperlink w:anchor="_Toc203545284" w:history="1">
+      <w:hyperlink w:anchor="_Toc203546684" w:history="1">
         <w:r>
           <w:rPr>
             <w:rStyle w:val="Hyperlink"/>
@@ -2626,7 +2626,7 @@
             <w:noProof/>
             <w:webHidden/>
           </w:rPr>
-          <w:instrText xml:space="preserve"> PAGEREF _Toc203545284 \h </w:instrText>
+          <w:instrText xml:space="preserve"> PAGEREF _Toc203546684 \h </w:instrText>
         </w:r>
         <w:r>
           <w:rPr>
@@ -2669,7 +2669,7 @@
           <w:noProof/>
         </w:rPr>
       </w:pPr>
-      <w:hyperlink w:anchor="_Toc203545285" w:history="1">
+      <w:hyperlink w:anchor="_Toc203546685" w:history="1">
         <w:r>
           <w:rPr>
             <w:rStyle w:val="Hyperlink"/>
@@ -2710,7 +2710,7 @@
             <w:noProof/>
             <w:webHidden/>
           </w:rPr>
-          <w:instrText xml:space="preserve"> PAGEREF _Toc203545285 \h </w:instrText>
+          <w:instrText xml:space="preserve"> PAGEREF _Toc203546685 \h </w:instrText>
         </w:r>
         <w:r>
           <w:rPr>
@@ -2753,7 +2753,7 @@
           <w:noProof/>
         </w:rPr>
       </w:pPr>
-      <w:hyperlink w:anchor="_Toc203545286" w:history="1">
+      <w:hyperlink w:anchor="_Toc203546686" w:history="1">
         <w:r>
           <w:rPr>
             <w:rStyle w:val="Hyperlink"/>
@@ -2794,7 +2794,7 @@
             <w:noProof/>
             <w:webHidden/>
           </w:rPr>
-          <w:instrText xml:space="preserve"> PAGEREF _Toc203545286 \h </w:instrText>
+          <w:instrText xml:space="preserve"> PAGEREF _Toc203546686 \h </w:instrText>
         </w:r>
         <w:r>
           <w:rPr>
@@ -2837,7 +2837,7 @@
           <w:noProof/>
         </w:rPr>
       </w:pPr>
-      <w:hyperlink w:anchor="_Toc203545287" w:history="1">
+      <w:hyperlink w:anchor="_Toc203546687" w:history="1">
         <w:r>
           <w:rPr>
             <w:rStyle w:val="Hyperlink"/>
@@ -2878,7 +2878,7 @@
             <w:noProof/>
             <w:webHidden/>
           </w:rPr>
-          <w:instrText xml:space="preserve"> PAGEREF _Toc203545287 \h </w:instrText>
+          <w:instrText xml:space="preserve"> PAGEREF _Toc203546687 \h </w:instrText>
         </w:r>
         <w:r>
           <w:rPr>
@@ -2921,7 +2921,7 @@
           <w:noProof/>
         </w:rPr>
       </w:pPr>
-      <w:hyperlink w:anchor="_Toc203545288" w:history="1">
+      <w:hyperlink w:anchor="_Toc203546688" w:history="1">
         <w:r>
           <w:rPr>
             <w:rStyle w:val="Hyperlink"/>
@@ -2962,7 +2962,7 @@
             <w:noProof/>
             <w:webHidden/>
           </w:rPr>
-          <w:instrText xml:space="preserve"> PAGEREF _Toc203545288 \h </w:instrText>
+          <w:instrText xml:space="preserve"> PAGEREF _Toc203546688 \h </w:instrText>
         </w:r>
         <w:r>
           <w:rPr>
@@ -3005,7 +3005,7 @@
           <w:noProof/>
         </w:rPr>
       </w:pPr>
-      <w:hyperlink w:anchor="_Toc203545289" w:history="1">
+      <w:hyperlink w:anchor="_Toc203546689" w:history="1">
         <w:r>
           <w:rPr>
             <w:rStyle w:val="Hyperlink"/>
@@ -3046,7 +3046,7 @@
             <w:noProof/>
             <w:webHidden/>
           </w:rPr>
-          <w:instrText xml:space="preserve"> PAGEREF _Toc203545289 \h </w:instrText>
+          <w:instrText xml:space="preserve"> PAGEREF _Toc203546689 \h </w:instrText>
         </w:r>
         <w:r>
           <w:rPr>
@@ -3089,7 +3089,7 @@
           <w:noProof/>
         </w:rPr>
       </w:pPr>
-      <w:hyperlink w:anchor="_Toc203545290" w:history="1">
+      <w:hyperlink w:anchor="_Toc203546690" w:history="1">
         <w:r>
           <w:rPr>
             <w:rStyle w:val="Hyperlink"/>
@@ -3130,7 +3130,7 @@
             <w:noProof/>
             <w:webHidden/>
           </w:rPr>
-          <w:instrText xml:space="preserve"> PAGEREF _Toc203545290 \h </w:instrText>
+          <w:instrText xml:space="preserve"> PAGEREF _Toc203546690 \h </w:instrText>
         </w:r>
         <w:r>
           <w:rPr>
@@ -3173,7 +3173,7 @@
           <w:noProof/>
         </w:rPr>
       </w:pPr>
-      <w:hyperlink w:anchor="_Toc203545291" w:history="1">
+      <w:hyperlink w:anchor="_Toc203546691" w:history="1">
         <w:r>
           <w:rPr>
             <w:rStyle w:val="Hyperlink"/>
@@ -3214,7 +3214,7 @@
             <w:noProof/>
             <w:webHidden/>
           </w:rPr>
-          <w:instrText xml:space="preserve"> PAGEREF _Toc203545291 \h </w:instrText>
+          <w:instrText xml:space="preserve"> PAGEREF _Toc203546691 \h </w:instrText>
         </w:r>
         <w:r>
           <w:rPr>
@@ -3257,7 +3257,7 @@
           <w:noProof/>
         </w:rPr>
       </w:pPr>
-      <w:hyperlink w:anchor="_Toc203545292" w:history="1">
+      <w:hyperlink w:anchor="_Toc203546692" w:history="1">
         <w:r>
           <w:rPr>
             <w:rStyle w:val="Hyperlink"/>
@@ -3298,7 +3298,7 @@
             <w:noProof/>
             <w:webHidden/>
           </w:rPr>
-          <w:instrText xml:space="preserve"> PAGEREF _Toc203545292 \h </w:instrText>
+          <w:instrText xml:space="preserve"> PAGEREF _Toc203546692 \h </w:instrText>
         </w:r>
         <w:r>
           <w:rPr>
@@ -3341,7 +3341,7 @@
           <w:noProof/>
         </w:rPr>
       </w:pPr>
-      <w:hyperlink w:anchor="_Toc203545293" w:history="1">
+      <w:hyperlink w:anchor="_Toc203546693" w:history="1">
         <w:r>
           <w:rPr>
             <w:rStyle w:val="Hyperlink"/>
@@ -3382,7 +3382,7 @@
             <w:noProof/>
             <w:webHidden/>
           </w:rPr>
-          <w:instrText xml:space="preserve"> PAGEREF _Toc203545293 \h </w:instrText>
+          <w:instrText xml:space="preserve"> PAGEREF _Toc203546693 \h </w:instrText>
         </w:r>
         <w:r>
           <w:rPr>
@@ -3425,7 +3425,7 @@
           <w:noProof/>
         </w:rPr>
       </w:pPr>
-      <w:hyperlink w:anchor="_Toc203545294" w:history="1">
+      <w:hyperlink w:anchor="_Toc203546694" w:history="1">
         <w:r>
           <w:rPr>
             <w:rStyle w:val="Hyperlink"/>
@@ -3466,7 +3466,7 @@
             <w:noProof/>
             <w:webHidden/>
           </w:rPr>
-          <w:instrText xml:space="preserve"> PAGEREF _Toc203545294 \h </w:instrText>
+          <w:instrText xml:space="preserve"> PAGEREF _Toc203546694 \h </w:instrText>
         </w:r>
         <w:r>
           <w:rPr>
@@ -3509,7 +3509,7 @@
           <w:noProof/>
         </w:rPr>
       </w:pPr>
-      <w:hyperlink w:anchor="_Toc203545295" w:history="1">
+      <w:hyperlink w:anchor="_Toc203546695" w:history="1">
         <w:r>
           <w:rPr>
             <w:rStyle w:val="Hyperlink"/>
@@ -3550,7 +3550,7 @@
             <w:noProof/>
             <w:webHidden/>
           </w:rPr>
-          <w:instrText xml:space="preserve"> PAGEREF _Toc203545295 \h </w:instrText>
+          <w:instrText xml:space="preserve"> PAGEREF _Toc203546695 \h </w:instrText>
         </w:r>
         <w:r>
           <w:rPr>
@@ -3593,7 +3593,7 @@
           <w:noProof/>
         </w:rPr>
       </w:pPr>
-      <w:hyperlink w:anchor="_Toc203545296" w:history="1">
+      <w:hyperlink w:anchor="_Toc203546696" w:history="1">
         <w:r>
           <w:rPr>
             <w:rStyle w:val="Hyperlink"/>
@@ -3634,7 +3634,7 @@
             <w:noProof/>
             <w:webHidden/>
           </w:rPr>
-          <w:instrText xml:space="preserve"> PAGEREF _Toc203545296 \h </w:instrText>
+          <w:instrText xml:space="preserve"> PAGEREF _Toc203546696 \h </w:instrText>
         </w:r>
         <w:r>
           <w:rPr>
@@ -3677,7 +3677,7 @@
           <w:noProof/>
         </w:rPr>
       </w:pPr>
-      <w:hyperlink w:anchor="_Toc203545297" w:history="1">
+      <w:hyperlink w:anchor="_Toc203546697" w:history="1">
         <w:r>
           <w:rPr>
             <w:rStyle w:val="Hyperlink"/>
@@ -3718,7 +3718,7 @@
             <w:noProof/>
             <w:webHidden/>
           </w:rPr>
-          <w:instrText xml:space="preserve"> PAGEREF _Toc203545297 \h </w:instrText>
+          <w:instrText xml:space="preserve"> PAGEREF _Toc203546697 \h </w:instrText>
         </w:r>
         <w:r>
           <w:rPr>
@@ -3761,7 +3761,7 @@
           <w:noProof/>
         </w:rPr>
       </w:pPr>
-      <w:hyperlink w:anchor="_Toc203545298" w:history="1">
+      <w:hyperlink w:anchor="_Toc203546698" w:history="1">
         <w:r>
           <w:rPr>
             <w:rStyle w:val="Hyperlink"/>
@@ -3802,7 +3802,7 @@
             <w:noProof/>
             <w:webHidden/>
           </w:rPr>
-          <w:instrText xml:space="preserve"> PAGEREF _Toc203545298 \h </w:instrText>
+          <w:instrText xml:space="preserve"> PAGEREF _Toc203546698 \h </w:instrText>
         </w:r>
         <w:r>
           <w:rPr>
@@ -3845,7 +3845,7 @@
           <w:noProof/>
         </w:rPr>
       </w:pPr>
-      <w:hyperlink w:anchor="_Toc203545299" w:history="1">
+      <w:hyperlink w:anchor="_Toc203546699" w:history="1">
         <w:r>
           <w:rPr>
             <w:rStyle w:val="Hyperlink"/>
@@ -3886,7 +3886,7 @@
             <w:noProof/>
             <w:webHidden/>
           </w:rPr>
-          <w:instrText xml:space="preserve"> PAGEREF _Toc203545299 \h </w:instrText>
+          <w:instrText xml:space="preserve"> PAGEREF _Toc203546699 \h </w:instrText>
         </w:r>
         <w:r>
           <w:rPr>
@@ -3929,7 +3929,7 @@
           <w:noProof/>
         </w:rPr>
       </w:pPr>
-      <w:hyperlink w:anchor="_Toc203545300" w:history="1">
+      <w:hyperlink w:anchor="_Toc203546700" w:history="1">
         <w:r>
           <w:rPr>
             <w:rStyle w:val="Hyperlink"/>
@@ -3970,7 +3970,7 @@
             <w:noProof/>
             <w:webHidden/>
           </w:rPr>
-          <w:instrText xml:space="preserve"> PAGEREF _Toc203545300 \h </w:instrText>
+          <w:instrText xml:space="preserve"> PAGEREF _Toc203546700 \h </w:instrText>
         </w:r>
         <w:r>
           <w:rPr>
@@ -4013,7 +4013,7 @@
           <w:noProof/>
         </w:rPr>
       </w:pPr>
-      <w:hyperlink w:anchor="_Toc203545301" w:history="1">
+      <w:hyperlink w:anchor="_Toc203546701" w:history="1">
         <w:r>
           <w:rPr>
             <w:rStyle w:val="Hyperlink"/>
@@ -4054,7 +4054,7 @@
             <w:noProof/>
             <w:webHidden/>
           </w:rPr>
-          <w:instrText xml:space="preserve"> PAGEREF _Toc203545301 \h </w:instrText>
+          <w:instrText xml:space="preserve"> PAGEREF _Toc203546701 \h </w:instrText>
         </w:r>
         <w:r>
           <w:rPr>
@@ -4097,7 +4097,7 @@
           <w:noProof/>
         </w:rPr>
       </w:pPr>
-      <w:hyperlink w:anchor="_Toc203545302" w:history="1">
+      <w:hyperlink w:anchor="_Toc203546702" w:history="1">
         <w:r>
           <w:rPr>
             <w:rStyle w:val="Hyperlink"/>
@@ -4138,7 +4138,7 @@
             <w:noProof/>
             <w:webHidden/>
           </w:rPr>
-          <w:instrText xml:space="preserve"> PAGEREF _Toc203545302 \h </w:instrText>
+          <w:instrText xml:space="preserve"> PAGEREF _Toc203546702 \h </w:instrText>
         </w:r>
         <w:r>
           <w:rPr>
@@ -4181,7 +4181,7 @@
           <w:noProof/>
         </w:rPr>
       </w:pPr>
-      <w:hyperlink w:anchor="_Toc203545303" w:history="1">
+      <w:hyperlink w:anchor="_Toc203546703" w:history="1">
         <w:r>
           <w:rPr>
             <w:rStyle w:val="Hyperlink"/>
@@ -4222,7 +4222,7 @@
             <w:noProof/>
             <w:webHidden/>
           </w:rPr>
-          <w:instrText xml:space="preserve"> PAGEREF _Toc203545303 \h </w:instrText>
+          <w:instrText xml:space="preserve"> PAGEREF _Toc203546703 \h </w:instrText>
         </w:r>
         <w:r>
           <w:rPr>
@@ -4265,7 +4265,7 @@
           <w:noProof/>
         </w:rPr>
       </w:pPr>
-      <w:hyperlink w:anchor="_Toc203545304" w:history="1">
+      <w:hyperlink w:anchor="_Toc203546704" w:history="1">
         <w:r>
           <w:rPr>
             <w:rStyle w:val="Hyperlink"/>
@@ -4306,7 +4306,7 @@
             <w:noProof/>
             <w:webHidden/>
           </w:rPr>
-          <w:instrText xml:space="preserve"> PAGEREF _Toc203545304 \h </w:instrText>
+          <w:instrText xml:space="preserve"> PAGEREF _Toc203546704 \h </w:instrText>
         </w:r>
         <w:r>
           <w:rPr>
@@ -4349,7 +4349,7 @@
           <w:noProof/>
         </w:rPr>
       </w:pPr>
-      <w:hyperlink w:anchor="_Toc203545305" w:history="1">
+      <w:hyperlink w:anchor="_Toc203546705" w:history="1">
         <w:r>
           <w:rPr>
             <w:rStyle w:val="Hyperlink"/>
@@ -4390,7 +4390,7 @@
             <w:noProof/>
             <w:webHidden/>
           </w:rPr>
-          <w:instrText xml:space="preserve"> PAGEREF _Toc203545305 \h </w:instrText>
+          <w:instrText xml:space="preserve"> PAGEREF _Toc203546705 \h </w:instrText>
         </w:r>
         <w:r>
           <w:rPr>
@@ -4433,7 +4433,7 @@
           <w:noProof/>
         </w:rPr>
       </w:pPr>
-      <w:hyperlink w:anchor="_Toc203545306" w:history="1">
+      <w:hyperlink w:anchor="_Toc203546706" w:history="1">
         <w:r>
           <w:rPr>
             <w:rStyle w:val="Hyperlink"/>
@@ -4474,7 +4474,7 @@
             <w:noProof/>
             <w:webHidden/>
           </w:rPr>
-          <w:instrText xml:space="preserve"> PAGEREF _Toc203545306 \h </w:instrText>
+          <w:instrText xml:space="preserve"> PAGEREF _Toc203546706 \h </w:instrText>
         </w:r>
         <w:r>
           <w:rPr>
@@ -4517,7 +4517,7 @@
           <w:noProof/>
         </w:rPr>
       </w:pPr>
-      <w:hyperlink w:anchor="_Toc203545307" w:history="1">
+      <w:hyperlink w:anchor="_Toc203546707" w:history="1">
         <w:r>
           <w:rPr>
             <w:rStyle w:val="Hyperlink"/>
@@ -4558,7 +4558,7 @@
             <w:noProof/>
             <w:webHidden/>
           </w:rPr>
-          <w:instrText xml:space="preserve"> PAGEREF _Toc203545307 \h </w:instrText>
+          <w:instrText xml:space="preserve"> PAGEREF _Toc203546707 \h </w:instrText>
         </w:r>
         <w:r>
           <w:rPr>
@@ -4601,7 +4601,7 @@
           <w:noProof/>
         </w:rPr>
       </w:pPr>
-      <w:hyperlink w:anchor="_Toc203545308" w:history="1">
+      <w:hyperlink w:anchor="_Toc203546708" w:history="1">
         <w:r>
           <w:rPr>
             <w:rStyle w:val="Hyperlink"/>
@@ -4642,7 +4642,7 @@
             <w:noProof/>
             <w:webHidden/>
           </w:rPr>
-          <w:instrText xml:space="preserve"> PAGEREF _Toc203545308 \h </w:instrText>
+          <w:instrText xml:space="preserve"> PAGEREF _Toc203546708 \h </w:instrText>
         </w:r>
         <w:r>
           <w:rPr>
@@ -4685,7 +4685,7 @@
           <w:noProof/>
         </w:rPr>
       </w:pPr>
-      <w:hyperlink w:anchor="_Toc203545309" w:history="1">
+      <w:hyperlink w:anchor="_Toc203546709" w:history="1">
         <w:r>
           <w:rPr>
             <w:rStyle w:val="Hyperlink"/>
@@ -4726,7 +4726,7 @@
             <w:noProof/>
             <w:webHidden/>
           </w:rPr>
-          <w:instrText xml:space="preserve"> PAGEREF _Toc203545309 \h </w:instrText>
+          <w:instrText xml:space="preserve"> PAGEREF _Toc203546709 \h </w:instrText>
         </w:r>
         <w:r>
           <w:rPr>
@@ -4769,7 +4769,7 @@
           <w:noProof/>
         </w:rPr>
       </w:pPr>
-      <w:hyperlink w:anchor="_Toc203545310" w:history="1">
+      <w:hyperlink w:anchor="_Toc203546710" w:history="1">
         <w:r>
           <w:rPr>
             <w:rStyle w:val="Hyperlink"/>
@@ -4810,7 +4810,7 @@
             <w:noProof/>
             <w:webHidden/>
           </w:rPr>
-          <w:instrText xml:space="preserve"> PAGEREF _Toc203545310 \h </w:instrText>
+          <w:instrText xml:space="preserve"> PAGEREF _Toc203546710 \h </w:instrText>
         </w:r>
         <w:r>
           <w:rPr>
@@ -4852,7 +4852,7 @@
           <w:noProof/>
         </w:rPr>
       </w:pPr>
-      <w:hyperlink w:anchor="_Toc203545311" w:history="1">
+      <w:hyperlink w:anchor="_Toc203546711" w:history="1">
         <w:r>
           <w:rPr>
             <w:rStyle w:val="Hyperlink"/>
@@ -4879,7 +4879,7 @@
             <w:noProof/>
             <w:webHidden/>
           </w:rPr>
-          <w:instrText xml:space="preserve"> PAGEREF _Toc203545311 \h </w:instrText>
+          <w:instrText xml:space="preserve"> PAGEREF _Toc203546711 \h </w:instrText>
         </w:r>
         <w:r>
           <w:rPr>
@@ -4925,7 +4925,7 @@
           <w:color w:val="auto"/>
         </w:rPr>
       </w:pPr>
-      <w:bookmarkStart w:id="2" w:name="_Toc203545265"/>
+      <w:bookmarkStart w:id="2" w:name="_Toc203546665"/>
       <w:r>
         <w:rPr>
           <w:color w:val="auto"/>
@@ -4967,7 +4967,7 @@
           <w:szCs w:val="30"/>
         </w:rPr>
       </w:pPr>
-      <w:bookmarkStart w:id="3" w:name="_Toc203545266"/>
+      <w:bookmarkStart w:id="3" w:name="_Toc203546666"/>
       <w:r>
         <w:rPr>
           <w:color w:val="auto"/>
@@ -5108,7 +5108,7 @@
           <w:szCs w:val="30"/>
         </w:rPr>
       </w:pPr>
-      <w:bookmarkStart w:id="4" w:name="_Toc203545267"/>
+      <w:bookmarkStart w:id="4" w:name="_Toc203546667"/>
       <w:r>
         <w:rPr>
           <w:color w:val="auto"/>
@@ -5344,7 +5344,7 @@
           <w:szCs w:val="30"/>
         </w:rPr>
       </w:pPr>
-      <w:bookmarkStart w:id="5" w:name="_Toc203545268"/>
+      <w:bookmarkStart w:id="5" w:name="_Toc203546668"/>
       <w:r>
         <w:rPr>
           <w:color w:val="auto"/>
@@ -5480,7 +5480,7 @@
           <w:color w:val="auto"/>
         </w:rPr>
       </w:pPr>
-      <w:bookmarkStart w:id="6" w:name="_Toc203545269"/>
+      <w:bookmarkStart w:id="6" w:name="_Toc203546669"/>
       <w:r>
         <w:rPr>
           <w:color w:val="auto"/>
@@ -5522,7 +5522,7 @@
           <w:szCs w:val="30"/>
         </w:rPr>
       </w:pPr>
-      <w:bookmarkStart w:id="7" w:name="_Toc203545270"/>
+      <w:bookmarkStart w:id="7" w:name="_Toc203546670"/>
       <w:r>
         <w:rPr>
           <w:color w:val="auto"/>
@@ -5661,7 +5661,7 @@
           <w:szCs w:val="30"/>
         </w:rPr>
       </w:pPr>
-      <w:bookmarkStart w:id="8" w:name="_Toc203545271"/>
+      <w:bookmarkStart w:id="8" w:name="_Toc203546671"/>
       <w:r>
         <w:rPr>
           <w:color w:val="auto"/>
@@ -5898,7 +5898,7 @@
           <w:color w:val="auto"/>
         </w:rPr>
       </w:pPr>
-      <w:bookmarkStart w:id="9" w:name="_Toc203545272"/>
+      <w:bookmarkStart w:id="9" w:name="_Toc203546672"/>
       <w:r>
         <w:rPr>
           <w:color w:val="auto"/>
@@ -5928,7 +5928,7 @@
           <w:szCs w:val="30"/>
         </w:rPr>
       </w:pPr>
-      <w:bookmarkStart w:id="10" w:name="_Toc203545273"/>
+      <w:bookmarkStart w:id="10" w:name="_Toc203546673"/>
       <w:r>
         <w:rPr>
           <w:color w:val="auto"/>
@@ -6315,7 +6315,7 @@
           <w:szCs w:val="30"/>
         </w:rPr>
       </w:pPr>
-      <w:bookmarkStart w:id="11" w:name="_Toc203545274"/>
+      <w:bookmarkStart w:id="11" w:name="_Toc203546674"/>
       <w:r>
         <w:rPr>
           <w:color w:val="auto"/>
@@ -6349,7 +6349,7 @@
           <w:color w:val="auto"/>
         </w:rPr>
       </w:pPr>
-      <w:bookmarkStart w:id="12" w:name="_Toc203545275"/>
+      <w:bookmarkStart w:id="12" w:name="_Toc203546675"/>
       <w:r>
         <w:rPr>
           <w:color w:val="auto"/>
@@ -6556,7 +6556,7 @@
           <w:color w:val="auto"/>
         </w:rPr>
       </w:pPr>
-      <w:bookmarkStart w:id="13" w:name="_Toc203545276"/>
+      <w:bookmarkStart w:id="13" w:name="_Toc203546676"/>
       <w:r>
         <w:rPr>
           <w:color w:val="auto"/>
@@ -6805,7 +6805,7 @@
           <w:color w:val="auto"/>
         </w:rPr>
       </w:pPr>
-      <w:bookmarkStart w:id="14" w:name="_Toc203545277"/>
+      <w:bookmarkStart w:id="14" w:name="_Toc203546677"/>
       <w:r>
         <w:rPr>
           <w:color w:val="auto"/>
@@ -7142,7 +7142,7 @@
           <w:szCs w:val="30"/>
         </w:rPr>
       </w:pPr>
-      <w:bookmarkStart w:id="15" w:name="_Toc203545278"/>
+      <w:bookmarkStart w:id="15" w:name="_Toc203546678"/>
       <w:r>
         <w:rPr>
           <w:color w:val="auto"/>
@@ -7315,7 +7315,7 @@
           <w:lang w:val="en-ID"/>
         </w:rPr>
       </w:pPr>
-      <w:bookmarkStart w:id="16" w:name="_Toc203545279"/>
+      <w:bookmarkStart w:id="16" w:name="_Toc203546679"/>
       <w:r>
         <w:rPr>
           <w:color w:val="auto"/>
@@ -7568,7 +7568,7 @@
           <w:lang w:val="en-ID"/>
         </w:rPr>
       </w:pPr>
-      <w:bookmarkStart w:id="17" w:name="_Toc203545280"/>
+      <w:bookmarkStart w:id="17" w:name="_Toc203546680"/>
       <w:r>
         <w:rPr>
           <w:color w:val="auto"/>
@@ -7979,7 +7979,7 @@
           <w:lang w:val="en-ID"/>
         </w:rPr>
       </w:pPr>
-      <w:bookmarkStart w:id="18" w:name="_Toc203545281"/>
+      <w:bookmarkStart w:id="18" w:name="_Toc203546681"/>
       <w:r>
         <w:rPr>
           <w:color w:val="auto"/>
@@ -8258,7 +8258,7 @@
           <w:lang w:val="en-ID"/>
         </w:rPr>
       </w:pPr>
-      <w:bookmarkStart w:id="19" w:name="_Toc203545282"/>
+      <w:bookmarkStart w:id="19" w:name="_Toc203546682"/>
       <w:r>
         <w:rPr>
           <w:color w:val="auto"/>
@@ -8504,7 +8504,7 @@
           <w:lang w:val="en-ID"/>
         </w:rPr>
       </w:pPr>
-      <w:bookmarkStart w:id="20" w:name="_Toc203545283"/>
+      <w:bookmarkStart w:id="20" w:name="_Toc203546683"/>
       <w:r>
         <w:rPr>
           <w:color w:val="auto"/>
@@ -8950,7 +8950,7 @@
           <w:color w:val="auto"/>
         </w:rPr>
       </w:pPr>
-      <w:bookmarkStart w:id="21" w:name="_Toc203545284"/>
+      <w:bookmarkStart w:id="21" w:name="_Toc203546684"/>
       <w:r>
         <w:rPr>
           <w:color w:val="auto"/>
@@ -8973,7 +8973,7 @@
           <w:szCs w:val="30"/>
         </w:rPr>
       </w:pPr>
-      <w:bookmarkStart w:id="22" w:name="_Toc203545285"/>
+      <w:bookmarkStart w:id="22" w:name="_Toc203546685"/>
       <w:r>
         <w:rPr>
           <w:color w:val="auto"/>
@@ -9059,7 +9059,7 @@
           <w:szCs w:val="30"/>
         </w:rPr>
       </w:pPr>
-      <w:bookmarkStart w:id="23" w:name="_Toc203545286"/>
+      <w:bookmarkStart w:id="23" w:name="_Toc203546686"/>
       <w:r>
         <w:rPr>
           <w:color w:val="auto"/>
@@ -10333,7 +10333,7 @@
           <w:szCs w:val="30"/>
         </w:rPr>
       </w:pPr>
-      <w:bookmarkStart w:id="24" w:name="_Toc203545287"/>
+      <w:bookmarkStart w:id="24" w:name="_Toc203546687"/>
       <w:r>
         <w:rPr>
           <w:color w:val="auto"/>
@@ -10394,7 +10394,7 @@
           <w:color w:val="auto"/>
         </w:rPr>
       </w:pPr>
-      <w:bookmarkStart w:id="25" w:name="_Toc203545288"/>
+      <w:bookmarkStart w:id="25" w:name="_Toc203546688"/>
       <w:r>
         <w:rPr>
           <w:color w:val="auto"/>
@@ -12333,7 +12333,7 @@
           <w:color w:val="auto"/>
         </w:rPr>
       </w:pPr>
-      <w:bookmarkStart w:id="26" w:name="_Toc203545289"/>
+      <w:bookmarkStart w:id="26" w:name="_Toc203546689"/>
       <w:r>
         <w:rPr>
           <w:color w:val="auto"/>
@@ -15237,7 +15237,7 @@
           <w:color w:val="auto"/>
         </w:rPr>
       </w:pPr>
-      <w:bookmarkStart w:id="27" w:name="_Toc203545290"/>
+      <w:bookmarkStart w:id="27" w:name="_Toc203546690"/>
       <w:r>
         <w:rPr>
           <w:color w:val="auto"/>
@@ -15492,7 +15492,7 @@
           <w:color w:val="auto"/>
         </w:rPr>
       </w:pPr>
-      <w:bookmarkStart w:id="28" w:name="_Toc203545291"/>
+      <w:bookmarkStart w:id="28" w:name="_Toc203546691"/>
       <w:r>
         <w:rPr>
           <w:color w:val="auto"/>
@@ -15875,7 +15875,7 @@
           <w:color w:val="auto"/>
         </w:rPr>
       </w:pPr>
-      <w:bookmarkStart w:id="29" w:name="_Toc203545292"/>
+      <w:bookmarkStart w:id="29" w:name="_Toc203546692"/>
       <w:r>
         <w:rPr>
           <w:color w:val="auto"/>
@@ -17729,7 +17729,7 @@
           <w:color w:val="auto"/>
         </w:rPr>
       </w:pPr>
-      <w:bookmarkStart w:id="30" w:name="_Toc203545293"/>
+      <w:bookmarkStart w:id="30" w:name="_Toc203546693"/>
       <w:r>
         <w:rPr>
           <w:color w:val="auto"/>
@@ -18299,7 +18299,7 @@
           <w:color w:val="auto"/>
         </w:rPr>
       </w:pPr>
-      <w:bookmarkStart w:id="31" w:name="_Toc203545294"/>
+      <w:bookmarkStart w:id="31" w:name="_Toc203546694"/>
       <w:r>
         <w:rPr>
           <w:color w:val="auto"/>
@@ -18613,7 +18613,13 @@
         </w:numPr>
       </w:pPr>
       <w:r>
-        <w:t>Append Entity From SQL: gigunakan untuk menambahkan entitas baru dari file SQL dan hanya akan mengambil entitas yang belum ada.</w:t>
+        <w:t xml:space="preserve">Append Entity: </w:t>
+      </w:r>
+      <w:r>
+        <w:t>d</w:t>
+      </w:r>
+      <w:r>
+        <w:t>igunakan untuk menambahkan entitas baru dari file SQL dan hanya akan mengambil entitas yang belum ada.</w:t>
       </w:r>
     </w:p>
     <w:p>
@@ -19119,13 +19125,7 @@
         <w:ind w:left="1080"/>
       </w:pPr>
       <w:r>
-        <w:t xml:space="preserve">Impor dari </w:t>
-      </w:r>
-      <w:r>
-        <w:t xml:space="preserve">file </w:t>
-      </w:r>
-      <w:r>
-        <w:t>SQL</w:t>
+        <w:t>Impor dari file SQL</w:t>
       </w:r>
     </w:p>
     <w:p>
@@ -19134,31 +19134,7 @@
         <w:ind w:left="1080"/>
       </w:pPr>
       <w:r>
-        <w:t xml:space="preserve">Impor dari file </w:t>
-      </w:r>
-      <w:r>
-        <w:t>SQL</w:t>
-      </w:r>
-      <w:r>
-        <w:t xml:space="preserve"> dilakukan dengan mengimpor file </w:t>
-      </w:r>
-      <w:r>
-        <w:t>SQL</w:t>
-      </w:r>
-      <w:r>
-        <w:t xml:space="preserve"> yang merupakan </w:t>
-      </w:r>
-      <w:r>
-        <w:t xml:space="preserve">cadangan dari sebuah tabel atau database. </w:t>
-      </w:r>
-      <w:r>
-        <w:t xml:space="preserve">Saat mengimpr file dari </w:t>
-      </w:r>
-      <w:r>
-        <w:t>file SQL</w:t>
-      </w:r>
-      <w:r>
-        <w:t>, Entity Editor akan menghapus semua entitas yang ada di editor dan akan membuat entitas dari awal.</w:t>
+        <w:t>Impor dari file SQL dilakukan dengan mengimpor file SQL yang merupakan cadangan dari sebuah tabel atau database. Saat mengimpr file dari file SQL, Entity Editor akan menghapus semua entitas yang ada di editor dan akan membuat entitas dari awal.</w:t>
       </w:r>
     </w:p>
     <w:p>
@@ -19167,19 +19143,7 @@
         <w:ind w:left="1080"/>
       </w:pPr>
       <w:r>
-        <w:t xml:space="preserve">Untuk mengimpor entitas dari file </w:t>
-      </w:r>
-      <w:r>
-        <w:t>SQL</w:t>
-      </w:r>
-      <w:r>
-        <w:t xml:space="preserve">, pilih tombol Import </w:t>
-      </w:r>
-      <w:r>
-        <w:t>SQL</w:t>
-      </w:r>
-      <w:r>
-        <w:t xml:space="preserve"> lalu pilih file sumber. Entity Editor akan menghapus semua entitas yang ada sekarang dan menggantinya dengan entitas dari file sumber.</w:t>
+        <w:t>Untuk mengimpor entitas dari file SQL, pilih tombol Import SQL lalu pilih file sumber. Entity Editor akan menghapus semua entitas yang ada sekarang dan menggantinya dengan entitas dari file sumber.</w:t>
       </w:r>
     </w:p>
     <w:p>
@@ -19231,25 +19195,13 @@
         <w:ind w:left="1080"/>
       </w:pPr>
       <w:r>
-        <w:t xml:space="preserve">Menambahkan entitas secara parsial dilakukan dengan mengimpor file SQL. Entity Editor tidak akan menghapus entitas yang ada tapi akan menambahkan entitas dari file SQL jika belum ada. </w:t>
-      </w:r>
-      <w:r>
-        <w:t xml:space="preserve">Untuk </w:t>
-      </w:r>
-      <w:r>
-        <w:t>menambahkan</w:t>
-      </w:r>
-      <w:r>
-        <w:t xml:space="preserve"> entitas dari file SQL, pilih tombol </w:t>
-      </w:r>
-      <w:r>
-        <w:t>Append</w:t>
-      </w:r>
-      <w:r>
-        <w:t xml:space="preserve"> Entity From</w:t>
-      </w:r>
-      <w:r>
-        <w:t xml:space="preserve"> SQL lalu pilih file sumber. Entity Editor akan </w:t>
+        <w:t>Menambahkan entitas secara parsial dilakukan dengan mengimpor file SQL. Entity Editor tidak akan menghapus entitas yang ada tapi akan menambahkan entitas dari file SQL jika belum ada. Untuk menambahkan entitas dari file SQL, pilih tombol Append</w:t>
+      </w:r>
+      <w:r>
+        <w:t xml:space="preserve"> Entity </w:t>
+      </w:r>
+      <w:r>
+        <w:t xml:space="preserve">lalu pilih file sumber. Entity Editor akan </w:t>
       </w:r>
       <w:r>
         <w:t xml:space="preserve">menambahkan </w:t>
@@ -19299,19 +19251,7 @@
         <w:t xml:space="preserve"> dan CSV. </w:t>
       </w:r>
       <w:r>
-        <w:t xml:space="preserve">Entity Editor tidak akan menghapus entitas yang ada tapi akan menambahkan entitas dari file </w:t>
-      </w:r>
-      <w:r>
-        <w:t>spreadsheet</w:t>
-      </w:r>
-      <w:r>
-        <w:t xml:space="preserve">. Untuk menambahkan entitas dari file SQL, pilih tombol </w:t>
-      </w:r>
-      <w:r>
-        <w:t>Import Spreadseet</w:t>
-      </w:r>
-      <w:r>
-        <w:t xml:space="preserve"> lalu pilih file sumber. </w:t>
+        <w:t xml:space="preserve">Entity Editor tidak akan menghapus entitas yang ada tapi akan menambahkan entitas dari file spreadsheet. Untuk menambahkan entitas dari file SQL, pilih tombol Import Spreadseet lalu pilih file sumber. </w:t>
       </w:r>
     </w:p>
     <w:p>
@@ -19377,6 +19317,15 @@
     </w:p>
     <w:p>
       <w:pPr>
+        <w:pStyle w:val="ListParagraph"/>
+        <w:ind w:left="1080"/>
+      </w:pPr>
+      <w:r>
+        <w:t>Selain dengan cara Ctrl+C di daerah entitas, pengguna juga dapat memilih tobol Import Clipboard. Pengguna akan diminta memilih tombol Paste atau Tempel yang muncul di atas tombol tersebut. Ini merupakan fitur keamanan dari browser.</w:t>
+      </w:r>
+    </w:p>
+    <w:p>
+      <w:pPr>
         <w:ind w:firstLine="720"/>
         <w:rPr>
           <w:b/>
@@ -19567,7 +19516,7 @@
           <w:color w:val="auto"/>
         </w:rPr>
       </w:pPr>
-      <w:bookmarkStart w:id="32" w:name="_Toc203545295"/>
+      <w:bookmarkStart w:id="32" w:name="_Toc203546695"/>
       <w:r>
         <w:rPr>
           <w:color w:val="auto"/>
@@ -19597,12 +19546,14 @@
     <w:p>
       <w:pPr>
         <w:pStyle w:val="ListParagraph"/>
+        <w:keepNext/>
         <w:numPr>
           <w:ilvl w:val="0"/>
           <w:numId w:val="52"/>
         </w:numPr>
       </w:pPr>
       <w:r>
+        <w:lastRenderedPageBreak/>
         <w:t>Tentukan Menu:</w:t>
       </w:r>
     </w:p>
@@ -19640,11 +19591,7 @@
         <w:t xml:space="preserve"> </w:t>
       </w:r>
       <w:r>
-        <w:t xml:space="preserve">Langkah ini </w:t>
-      </w:r>
-      <w:r>
-        <w:lastRenderedPageBreak/>
-        <w:t xml:space="preserve">memungkinkan </w:t>
+        <w:t xml:space="preserve">Langkah ini memungkinkan </w:t>
       </w:r>
       <w:r>
         <w:t>pengguna</w:t>
@@ -19665,7 +19612,7 @@
           <w:color w:val="auto"/>
         </w:rPr>
       </w:pPr>
-      <w:bookmarkStart w:id="33" w:name="_Toc203545296"/>
+      <w:bookmarkStart w:id="33" w:name="_Toc203546696"/>
       <w:r>
         <w:rPr>
           <w:color w:val="auto"/>
@@ -20010,6 +19957,7 @@
         </w:numPr>
       </w:pPr>
       <w:r>
+        <w:lastRenderedPageBreak/>
         <w:t xml:space="preserve">Jika </w:t>
       </w:r>
       <w:r>
@@ -20039,7 +19987,6 @@
         </w:numPr>
       </w:pPr>
       <w:r>
-        <w:lastRenderedPageBreak/>
         <w:t xml:space="preserve">Klik tombol </w:t>
       </w:r>
       <w:r>
@@ -20112,7 +20059,7 @@
           <w:color w:val="auto"/>
         </w:rPr>
       </w:pPr>
-      <w:bookmarkStart w:id="34" w:name="_Toc203545297"/>
+      <w:bookmarkStart w:id="34" w:name="_Toc203546697"/>
       <w:r>
         <w:rPr>
           <w:color w:val="auto"/>
@@ -20512,6 +20459,7 @@
         <w:ind w:firstLine="720"/>
       </w:pPr>
       <w:r>
+        <w:lastRenderedPageBreak/>
         <w:t>Di bagian Filter, tersedia opsi berikut:</w:t>
       </w:r>
     </w:p>
@@ -20551,7 +20499,6 @@
           <w:b/>
           <w:bCs/>
         </w:rPr>
-        <w:lastRenderedPageBreak/>
         <w:t>S</w:t>
       </w:r>
       <w:r>
@@ -20904,6 +20851,7 @@
         </w:numPr>
       </w:pPr>
       <w:r>
+        <w:lastRenderedPageBreak/>
         <w:t>phone</w:t>
       </w:r>
     </w:p>
@@ -20931,7 +20879,6 @@
           <w:iCs w:val="0"/>
           <w:color w:val="auto"/>
         </w:rPr>
-        <w:lastRenderedPageBreak/>
         <w:t>Sumber untuk S</w:t>
       </w:r>
       <w:r>
@@ -21286,6 +21233,7 @@
         <w:ind w:left="720"/>
       </w:pPr>
       <w:r>
+        <w:lastRenderedPageBreak/>
         <w:t>“%s - %s (%</w:t>
       </w:r>
       <w:r>
@@ -21327,7 +21275,6 @@
         <w:rPr>
           <w:lang w:val="en-ID"/>
         </w:rPr>
-        <w:lastRenderedPageBreak/>
         <w:t>Bagian Specification digunakan untuk mengatur filter pada dropdown. Aplikasi hanya akan menampilkan data sesuai dengan spesifikasi yang ditentukan.</w:t>
       </w:r>
     </w:p>
@@ -21560,6 +21507,7 @@
         <w:rPr>
           <w:lang w:val="en-ID"/>
         </w:rPr>
+        <w:lastRenderedPageBreak/>
         <w:t>Bagian Grouping digunakan untuk mengelompokkan pilihan pada dropdown. Setelah dikelompokkan, urutan tampilan mungkin akan berubah karena harus mengikuti kelompoknya.</w:t>
       </w:r>
     </w:p>
@@ -21574,7 +21522,6 @@
         <w:rPr>
           <w:lang w:val="en-ID"/>
         </w:rPr>
-        <w:lastRenderedPageBreak/>
         <w:t>Pengelompokan dapat dilakukan dengan dua cara yaitu dengan menggunakan Entity sebagai</w:t>
       </w:r>
     </w:p>
@@ -21876,6 +21823,7 @@
         <w:rPr>
           <w:lang w:val="en-ID"/>
         </w:rPr>
+        <w:lastRenderedPageBreak/>
         <w:t xml:space="preserve">Aplikasi akan menambahkan atribut pada tag &lt;option&gt; pada dropdown dengan </w:t>
       </w:r>
       <w:r>
@@ -21904,7 +21852,6 @@
         <w:rPr>
           <w:lang w:val="en-ID"/>
         </w:rPr>
-        <w:lastRenderedPageBreak/>
         <w:t>Sebagai contoh</w:t>
       </w:r>
     </w:p>
@@ -22260,6 +22207,7 @@
           <w:iCs w:val="0"/>
           <w:color w:val="auto"/>
         </w:rPr>
+        <w:lastRenderedPageBreak/>
         <w:t xml:space="preserve">Penjelasan Tentang Data </w:t>
       </w:r>
       <w:r>
@@ -22335,7 +22283,6 @@
                 <w:b/>
                 <w:bCs/>
               </w:rPr>
-              <w:lastRenderedPageBreak/>
               <w:t>Nilai</w:t>
             </w:r>
           </w:p>
@@ -23558,6 +23505,7 @@
     </w:p>
     <w:p>
       <w:r>
+        <w:lastRenderedPageBreak/>
         <w:t>Dialog terdiri dari 3 tab yaitu sebagai berikut:</w:t>
       </w:r>
     </w:p>
@@ -23571,7 +23519,6 @@
         <w:ind w:left="360"/>
       </w:pPr>
       <w:r>
-        <w:lastRenderedPageBreak/>
         <w:t>Tab String Format</w:t>
       </w:r>
     </w:p>
@@ -26451,7 +26398,7 @@
           <w:color w:val="auto"/>
         </w:rPr>
       </w:pPr>
-      <w:bookmarkStart w:id="35" w:name="_Toc203545298"/>
+      <w:bookmarkStart w:id="35" w:name="_Toc203546698"/>
       <w:r>
         <w:rPr>
           <w:color w:val="auto"/>
@@ -26584,7 +26531,7 @@
           <w:color w:val="auto"/>
         </w:rPr>
       </w:pPr>
-      <w:bookmarkStart w:id="36" w:name="_Toc203545299"/>
+      <w:bookmarkStart w:id="36" w:name="_Toc203546699"/>
       <w:r>
         <w:rPr>
           <w:color w:val="auto"/>
@@ -26718,7 +26665,7 @@
           <w:color w:val="auto"/>
         </w:rPr>
       </w:pPr>
-      <w:bookmarkStart w:id="37" w:name="_Toc203545300"/>
+      <w:bookmarkStart w:id="37" w:name="_Toc203546700"/>
       <w:r>
         <w:rPr>
           <w:color w:val="auto"/>
@@ -26894,7 +26841,7 @@
           <w:color w:val="auto"/>
         </w:rPr>
       </w:pPr>
-      <w:bookmarkStart w:id="38" w:name="_Toc203545301"/>
+      <w:bookmarkStart w:id="38" w:name="_Toc203546701"/>
       <w:r>
         <w:rPr>
           <w:color w:val="auto"/>
@@ -27507,7 +27454,7 @@
           <w:color w:val="auto"/>
         </w:rPr>
       </w:pPr>
-      <w:bookmarkStart w:id="39" w:name="_Toc203545302"/>
+      <w:bookmarkStart w:id="39" w:name="_Toc203546702"/>
       <w:r>
         <w:rPr>
           <w:color w:val="auto"/>
@@ -28083,7 +28030,7 @@
           <w:color w:val="auto"/>
         </w:rPr>
       </w:pPr>
-      <w:bookmarkStart w:id="40" w:name="_Toc203545303"/>
+      <w:bookmarkStart w:id="40" w:name="_Toc203546703"/>
       <w:r>
         <w:rPr>
           <w:color w:val="auto"/>
@@ -28186,7 +28133,7 @@
           <w:color w:val="auto"/>
         </w:rPr>
       </w:pPr>
-      <w:bookmarkStart w:id="41" w:name="_Toc203545304"/>
+      <w:bookmarkStart w:id="41" w:name="_Toc203546704"/>
       <w:r>
         <w:rPr>
           <w:color w:val="auto"/>
@@ -28432,7 +28379,7 @@
           <w:szCs w:val="30"/>
         </w:rPr>
       </w:pPr>
-      <w:bookmarkStart w:id="42" w:name="_Toc203545305"/>
+      <w:bookmarkStart w:id="42" w:name="_Toc203546705"/>
       <w:r>
         <w:rPr>
           <w:color w:val="auto"/>
@@ -28455,7 +28402,7 @@
           <w:color w:val="auto"/>
         </w:rPr>
       </w:pPr>
-      <w:bookmarkStart w:id="43" w:name="_Toc203545306"/>
+      <w:bookmarkStart w:id="43" w:name="_Toc203546706"/>
       <w:r>
         <w:rPr>
           <w:color w:val="auto"/>
@@ -28581,7 +28528,7 @@
           <w:color w:val="auto"/>
         </w:rPr>
       </w:pPr>
-      <w:bookmarkStart w:id="44" w:name="_Toc203545307"/>
+      <w:bookmarkStart w:id="44" w:name="_Toc203546707"/>
       <w:r>
         <w:rPr>
           <w:color w:val="auto"/>
@@ -28725,7 +28672,7 @@
           <w:color w:val="auto"/>
         </w:rPr>
       </w:pPr>
-      <w:bookmarkStart w:id="45" w:name="_Toc203545308"/>
+      <w:bookmarkStart w:id="45" w:name="_Toc203546708"/>
       <w:r>
         <w:rPr>
           <w:color w:val="auto"/>
@@ -28812,7 +28759,7 @@
           <w:color w:val="auto"/>
         </w:rPr>
       </w:pPr>
-      <w:bookmarkStart w:id="46" w:name="_Toc203545309"/>
+      <w:bookmarkStart w:id="46" w:name="_Toc203546709"/>
       <w:r>
         <w:rPr>
           <w:color w:val="auto"/>
@@ -28842,7 +28789,7 @@
           <w:color w:val="auto"/>
         </w:rPr>
       </w:pPr>
-      <w:bookmarkStart w:id="47" w:name="_Toc203545310"/>
+      <w:bookmarkStart w:id="47" w:name="_Toc203546710"/>
       <w:r>
         <w:rPr>
           <w:color w:val="auto"/>
@@ -28885,7 +28832,7 @@
           <w:color w:val="auto"/>
         </w:rPr>
       </w:pPr>
-      <w:bookmarkStart w:id="48" w:name="_Toc203545311"/>
+      <w:bookmarkStart w:id="48" w:name="_Toc203546711"/>
       <w:r>
         <w:rPr>
           <w:color w:val="auto"/>
@@ -44032,6 +43979,7 @@
     <w:rsid w:val="000A3825"/>
     <w:rsid w:val="000B7034"/>
     <w:rsid w:val="000C53BB"/>
+    <w:rsid w:val="000F61B8"/>
     <w:rsid w:val="001533C3"/>
     <w:rsid w:val="00161ABC"/>
     <w:rsid w:val="001834E0"/>
@@ -44084,6 +44032,7 @@
     <w:rsid w:val="00956035"/>
     <w:rsid w:val="009731A6"/>
     <w:rsid w:val="00982A65"/>
+    <w:rsid w:val="009D2679"/>
     <w:rsid w:val="009E1035"/>
     <w:rsid w:val="00A25340"/>
     <w:rsid w:val="00A52792"/>
@@ -44105,6 +44054,7 @@
     <w:rsid w:val="00C505E3"/>
     <w:rsid w:val="00CA57AF"/>
     <w:rsid w:val="00D01EE9"/>
+    <w:rsid w:val="00D4719A"/>
     <w:rsid w:val="00D61BF6"/>
     <w:rsid w:val="00D97872"/>
     <w:rsid w:val="00DC105C"/>
@@ -44118,6 +44068,7 @@
     <w:rsid w:val="00EE190C"/>
     <w:rsid w:val="00F13D7E"/>
     <w:rsid w:val="00F34F84"/>
+    <w:rsid w:val="00F4267A"/>
     <w:rsid w:val="00F5098D"/>
     <w:rsid w:val="00F52DCA"/>
     <w:rsid w:val="00F870B4"/>

</xml_diff>

<commit_message>
Add option to convert diagram to PNG image when export it into HTML
</commit_message>
<xml_diff>
--- a/MagicAppBuilder.docx
+++ b/MagicAppBuilder.docx
@@ -19098,6 +19098,9 @@
         <w:jc w:val="both"/>
       </w:pPr>
       <w:r>
+        <w:rPr>
+          <w:noProof/>
+        </w:rPr>
         <w:lastRenderedPageBreak/>
         <w:drawing>
           <wp:inline distT="0" distB="0" distL="0" distR="0" wp14:anchorId="71290606" wp14:editId="6A066B01">
@@ -19141,6 +19144,9 @@
         <w:jc w:val="both"/>
       </w:pPr>
       <w:r>
+        <w:rPr>
+          <w:noProof/>
+        </w:rPr>
         <w:drawing>
           <wp:inline distT="0" distB="0" distL="0" distR="0" wp14:anchorId="0817F9C5" wp14:editId="13F6672A">
             <wp:extent cx="5733415" cy="2718435"/>
@@ -19183,6 +19189,9 @@
         <w:jc w:val="both"/>
       </w:pPr>
       <w:r>
+        <w:rPr>
+          <w:noProof/>
+        </w:rPr>
         <w:drawing>
           <wp:inline distT="0" distB="0" distL="0" distR="0" wp14:anchorId="4C7C070E" wp14:editId="3CF24B76">
             <wp:extent cx="5733415" cy="2715895"/>
@@ -19688,10 +19697,10 @@
       </w:pPr>
       <w:r>
         <w:drawing>
-          <wp:inline distT="0" distB="0" distL="0" distR="0" wp14:anchorId="78FA54EC" wp14:editId="3DB2C2BF">
-            <wp:extent cx="5733415" cy="2469515"/>
-            <wp:effectExtent l="0" t="0" r="635" b="6985"/>
-            <wp:docPr id="21" name="Picture 21"/>
+          <wp:inline distT="0" distB="0" distL="0" distR="0" wp14:anchorId="0E9564E5" wp14:editId="45E7FC44">
+            <wp:extent cx="5733415" cy="2465705"/>
+            <wp:effectExtent l="0" t="0" r="635" b="0"/>
+            <wp:docPr id="25" name="Picture 25"/>
             <wp:cNvGraphicFramePr>
               <a:graphicFrameLocks xmlns:a="http://schemas.openxmlformats.org/drawingml/2006/main" noChangeAspect="1"/>
             </wp:cNvGraphicFramePr>
@@ -19711,7 +19720,7 @@
                   <pic:spPr>
                     <a:xfrm>
                       <a:off x="0" y="0"/>
-                      <a:ext cx="5733415" cy="2469515"/>
+                      <a:ext cx="5733415" cy="2465705"/>
                     </a:xfrm>
                     <a:prstGeom prst="rect">
                       <a:avLst/>
@@ -19802,7 +19811,17 @@
         <w:pStyle w:val="ListParagraph"/>
       </w:pPr>
       <w:r>
-        <w:t>Di bagian atas terdapat tab. Di bagian kiri ada tab All Entities dan di sebelah kanan ada tombol “+”. Tombol “+” digunakan untuk membuat diagram.</w:t>
+        <w:t xml:space="preserve">Di bagian atas terdapat tab. Di bagian kiri ada tab </w:t>
+      </w:r>
+      <w:r>
+        <w:rPr>
+          <w:b/>
+          <w:bCs/>
+        </w:rPr>
+        <w:t>All Entities</w:t>
+      </w:r>
+      <w:r>
+        <w:t xml:space="preserve"> dan di sebelah kanan ada tombol “+”. Tombol “+” digunakan untuk membuat diagram.</w:t>
       </w:r>
     </w:p>
     <w:p>
@@ -19823,503 +19842,19 @@
         <w:pStyle w:val="ListParagraph"/>
       </w:pPr>
       <w:r>
-        <w:t xml:space="preserve">Pengguna dapat mengubah urutan tab dengan cara meyorot ikon </w:t>
-      </w:r>
-      <w:r>
-        <w:rPr>
-          <w:rFonts w:ascii="Segoe UI Symbol" w:hAnsi="Segoe UI Symbol" w:cs="Segoe UI Symbol"/>
-        </w:rPr>
-        <w:t>⠿</w:t>
-      </w:r>
-      <w:r>
-        <w:t xml:space="preserve"> di depan nama tab. Tahan klik, geser ke kanan atau ke kiri lalu lepas di posisi baru. Pengguna hanya dapat mengubah urtuan dari tab yang memiliki ikon </w:t>
-      </w:r>
-      <w:r>
-        <w:rPr>
-          <w:rFonts w:ascii="Segoe UI Symbol" w:hAnsi="Segoe UI Symbol" w:cs="Segoe UI Symbol"/>
-        </w:rPr>
-        <w:t>⠿</w:t>
-      </w:r>
-      <w:r>
-        <w:t>.</w:t>
+        <w:t>Di sebelah kanan tab terdapat 3 ikon yaitu ikon geser ke kiri, geser ke kanan dan ekspor dokumen HTML.</w:t>
       </w:r>
     </w:p>
     <w:p>
       <w:pPr>
         <w:pStyle w:val="ListParagraph"/>
       </w:pPr>
-    </w:p>
-    <w:p>
-      <w:pPr>
-        <w:pStyle w:val="ListParagraph"/>
-      </w:pPr>
-      <w:r>
-        <w:lastRenderedPageBreak/>
-        <w:t xml:space="preserve">Untuk memasukkan entitas ke dalam diagram, centang entitas yang ada di sebelah kiri. Entitas tersebut akan dimasukkan ke dalam diagram. Pengguna dapat mencentang entitas lain atau klik kanan di atas entitas yang sudah masuk ke dalam diagram lalu mencentang entitas lain. Entity Editor akan membuat garis bantu yang menghubungkan antar entitas dengan kolom yang berkaitan. Garis bantu dapat dihilangkan jika pengguna membuang centang </w:t>
-      </w:r>
-      <w:r>
-        <w:t>Draw Relationship</w:t>
-      </w:r>
-      <w:r>
-        <w:t xml:space="preserve"> di bagian kanan bawah.</w:t>
-      </w:r>
-    </w:p>
-    <w:p>
-      <w:pPr>
-        <w:pStyle w:val="ListParagraph"/>
-      </w:pPr>
-    </w:p>
-    <w:p>
-      <w:pPr>
-        <w:pStyle w:val="ListParagraph"/>
-      </w:pPr>
-      <w:r>
-        <w:t>Pengguna dapat mengubah posisi entitas, mengubah strktur entitas dan menghapus entitas melalui ikon yang ada pada masing-masing entitas. Pengguna juga dapat mengubah strktur entitas dan menghapus entitas melalui ikon dari daftar entitas di left bar.</w:t>
-      </w:r>
-    </w:p>
-    <w:p>
-      <w:pPr>
-        <w:pStyle w:val="ListParagraph"/>
-        <w:numPr>
-          <w:ilvl w:val="0"/>
-          <w:numId w:val="101"/>
-        </w:numPr>
-      </w:pPr>
-      <w:r>
-        <w:t>Right bar</w:t>
-      </w:r>
-    </w:p>
-    <w:p>
-      <w:pPr>
-        <w:pStyle w:val="ListParagraph"/>
-      </w:pPr>
-      <w:r>
-        <w:t xml:space="preserve">Rightbar berisi daftar entitas yang sama dengan di bagian left bar dan text area. Perbedaannya adalah bahwa right bar dapat iatur lebarnya. Di sebelah kiri nama entitas terdapat centang. Jika entitas dicentang, Entity Editor akan membuat sebuah query </w:t>
-      </w:r>
-      <w:r>
-        <w:rPr>
-          <w:b/>
-          <w:bCs/>
-        </w:rPr>
-        <w:t>CREATE TABLE</w:t>
-      </w:r>
-      <w:r>
-        <w:t xml:space="preserve"> sesuai dengan entitas apa saja yang dicentang. Query yang dibuat menggunakan dialek MySQL. Query ini akan secara otomatis dikonversi ke database yang digunakan jika pengguna memilih tombol Import di bagian kaki Entity Editor.</w:t>
-      </w:r>
-    </w:p>
-    <w:p>
-      <w:pPr>
-        <w:pStyle w:val="ListParagraph"/>
-        <w:keepNext/>
-        <w:numPr>
-          <w:ilvl w:val="0"/>
-          <w:numId w:val="101"/>
-        </w:numPr>
-      </w:pPr>
-      <w:r>
-        <w:t xml:space="preserve">Button </w:t>
-      </w:r>
-      <w:r>
-        <w:t>area</w:t>
-      </w:r>
-    </w:p>
-    <w:p>
-      <w:pPr>
-        <w:pStyle w:val="ListParagraph"/>
-      </w:pPr>
-      <w:r>
-        <w:t>Di bagian bawah left bar dan main bar terdapat beberapa tombol yaitu sebagai berikut:</w:t>
-      </w:r>
-    </w:p>
-    <w:p>
-      <w:pPr>
-        <w:pStyle w:val="ListParagraph"/>
-        <w:numPr>
-          <w:ilvl w:val="0"/>
-          <w:numId w:val="102"/>
-        </w:numPr>
-      </w:pPr>
-      <w:r>
-        <w:t>Add New Entity: digunakan untuk membuat entitas baru</w:t>
-      </w:r>
-    </w:p>
-    <w:p>
-      <w:pPr>
-        <w:pStyle w:val="ListParagraph"/>
-        <w:numPr>
-          <w:ilvl w:val="0"/>
-          <w:numId w:val="102"/>
-        </w:numPr>
-      </w:pPr>
-      <w:r>
-        <w:t>Import Entity: digunakan untuk mengimpor entitas dari file hasil ekspor entitas dengan format JSON yang pernah dibuat baik di aplikasi yang sama maupun berbeda.</w:t>
-      </w:r>
-    </w:p>
-    <w:p>
-      <w:pPr>
-        <w:pStyle w:val="ListParagraph"/>
-        <w:numPr>
-          <w:ilvl w:val="0"/>
-          <w:numId w:val="102"/>
-        </w:numPr>
-      </w:pPr>
-      <w:r>
-        <w:t>Export Entity: digunakan untuk mengekspor entitas ke format JSON.</w:t>
-      </w:r>
-    </w:p>
-    <w:p>
-      <w:pPr>
-        <w:pStyle w:val="ListParagraph"/>
-        <w:numPr>
-          <w:ilvl w:val="0"/>
-          <w:numId w:val="102"/>
-        </w:numPr>
-      </w:pPr>
-      <w:r>
-        <w:t>Import SQL: digunakan untuk mengimpor entitas dari file SQL dengan dialek MySQL, PostgreSQL, SQLite</w:t>
-      </w:r>
-      <w:r>
-        <w:t>,</w:t>
-      </w:r>
-      <w:r>
-        <w:t xml:space="preserve"> SQL Server</w:t>
-      </w:r>
-      <w:r>
-        <w:t xml:space="preserve"> dan file database SQLite</w:t>
-      </w:r>
-      <w:r>
-        <w:t xml:space="preserve"> dalam benuk file biner</w:t>
-      </w:r>
-      <w:r>
-        <w:t>.</w:t>
-      </w:r>
-      <w:r>
-        <w:t xml:space="preserve"> </w:t>
-      </w:r>
-      <w:r>
-        <w:t>*</w:t>
-      </w:r>
-    </w:p>
-    <w:p>
-      <w:pPr>
-        <w:pStyle w:val="ListParagraph"/>
-        <w:numPr>
-          <w:ilvl w:val="0"/>
-          <w:numId w:val="102"/>
-        </w:numPr>
-      </w:pPr>
-      <w:r>
-        <w:t xml:space="preserve">Append Entity: </w:t>
-      </w:r>
-      <w:r>
-        <w:t>d</w:t>
-      </w:r>
-      <w:r>
-        <w:t>igunakan untuk menambahkan entitas baru dari file SQL dan hanya akan mengambil entitas yang belum ada.</w:t>
-      </w:r>
-    </w:p>
-    <w:p>
-      <w:pPr>
-        <w:pStyle w:val="ListParagraph"/>
-        <w:numPr>
-          <w:ilvl w:val="0"/>
-          <w:numId w:val="102"/>
-        </w:numPr>
-      </w:pPr>
-      <w:r>
-        <w:t>Import S</w:t>
-      </w:r>
-      <w:r>
-        <w:t>preads</w:t>
-      </w:r>
-      <w:r>
-        <w:t>heet: digunakan untuk membuat entitas berdasarkan data dari file Excel atau CSV. Untuk file Excel, format yang diterima hanyalah .xlsx dan</w:t>
-      </w:r>
-      <w:r>
-        <w:t xml:space="preserve"> .xls. MagicAppBuilder akan meminta pengguna untuk memilih sheet mana yang akan diimpor</w:t>
-      </w:r>
-      <w:r>
-        <w:t>.</w:t>
-      </w:r>
-      <w:r>
-        <w:t xml:space="preserve"> </w:t>
-      </w:r>
-      <w:r>
-        <w:t>*</w:t>
-      </w:r>
-    </w:p>
-    <w:p>
-      <w:pPr>
-        <w:pStyle w:val="ListParagraph"/>
-        <w:numPr>
-          <w:ilvl w:val="0"/>
-          <w:numId w:val="102"/>
-        </w:numPr>
-      </w:pPr>
-      <w:r>
-        <w:t>Export SQL: digunakan untuk mengekspor entitas ke format SQL. SQL yang dihasilkan sama dengan isidari text area di right bar.</w:t>
-      </w:r>
-    </w:p>
-    <w:p>
-      <w:pPr>
-        <w:pStyle w:val="ListParagraph"/>
-        <w:numPr>
-          <w:ilvl w:val="0"/>
-          <w:numId w:val="102"/>
-        </w:numPr>
-      </w:pPr>
-      <w:r>
-        <w:t xml:space="preserve">Export SVG: mengekspor diagram yang sedang dibuka ke format SVG. Format ini dapat dirender menggunakan semua browser modern dan beberapa </w:t>
-      </w:r>
-      <w:r>
-        <w:lastRenderedPageBreak/>
-        <w:t>aplikasi pengolahan grafis. Gambar dapat diperbesar dan diperkecil ke ukuran berapapun tanpa menurunkan kualitasnya.</w:t>
-      </w:r>
-    </w:p>
-    <w:p>
-      <w:pPr>
-        <w:pStyle w:val="ListParagraph"/>
-        <w:numPr>
-          <w:ilvl w:val="0"/>
-          <w:numId w:val="102"/>
-        </w:numPr>
-      </w:pPr>
-      <w:r>
-        <w:t>Export SVG: mengekspor diagram yang sedang dibuka ke format SVG. Format ini dapat dirender menggunakan semua browser modern dan beberapa aplikasi pengolahan grafis. Kualitas gambar akan turun baik diperbesar maupun diperkecil.</w:t>
-      </w:r>
-    </w:p>
-    <w:p>
-      <w:pPr>
-        <w:pStyle w:val="ListParagraph"/>
-        <w:numPr>
-          <w:ilvl w:val="0"/>
-          <w:numId w:val="102"/>
-        </w:numPr>
-      </w:pPr>
-      <w:r>
-        <w:t>Sort Entity: digunakan untuk mengurutkan entitas yang ada di left bar. Urutan entitas pada tab All Entities juga akan berubah mengikuti urutan entitas pada left bar.</w:t>
-      </w:r>
-    </w:p>
-    <w:p>
-      <w:pPr>
-        <w:pStyle w:val="ListParagraph"/>
-        <w:numPr>
-          <w:ilvl w:val="0"/>
-          <w:numId w:val="102"/>
-        </w:numPr>
-      </w:pPr>
-      <w:r>
-        <w:t>Sort Entity by Type: digunakan untuk mengelompokkan entitas berdasarkan jenis dan mengurutkan entitas yang ada di left bar. Entitas yang dibuat oleh pengguna (custom) akan diletakkan di atas entitas bawaan (system). Pengelompokan ini dimaksudkan untuk mempermudah pengelolaan entitas karena perubahan lebih banyak terjadi pada entitas custom. Urutan entitas pada tab All Entities juga akan berubah mengikuti urutan entitas pada left bar.</w:t>
-      </w:r>
-    </w:p>
-    <w:p>
-      <w:pPr>
-        <w:pStyle w:val="ListParagraph"/>
-        <w:numPr>
-          <w:ilvl w:val="0"/>
-          <w:numId w:val="102"/>
-        </w:numPr>
-      </w:pPr>
-      <w:r>
-        <w:t>Draw Relationship: centang untuk menggambar atau tidak garis bantu eantar entitas.</w:t>
-      </w:r>
-    </w:p>
-    <w:p>
-      <w:pPr>
-        <w:ind w:left="720"/>
-      </w:pPr>
-      <w:r>
-        <w:t xml:space="preserve">*) Catatan </w:t>
-      </w:r>
-    </w:p>
-    <w:p>
-      <w:pPr>
-        <w:ind w:left="720"/>
-      </w:pPr>
-      <w:r>
-        <w:t>MagicAppBuilder juga akan megimpor data dari tabel dan akan disimpan di entitas terkait.</w:t>
-      </w:r>
-      <w:r>
-        <w:t xml:space="preserve"> Jika sebuah kolom dihapus, maka data pada kolom tersebut akan terhapus saat entitas disimpan. Jika sebuah kolom baru ditambahkan, maka nilai kolom tersebut adalah </w:t>
-      </w:r>
-      <w:r>
-        <w:rPr>
-          <w:b/>
-          <w:bCs/>
-        </w:rPr>
-        <w:t>null</w:t>
-      </w:r>
-      <w:r>
-        <w:t xml:space="preserve"> hingga datanya diubah dari editor. Jika sebuah kolom yang sebelumnya dihapus lalu ditambahkan lagi tanpa diselingi penyimpanan entitas, maka data pada kolom tersebut tidak akan hilang. Jika sebuah kolom yang sebelumnya dihapus lalu ditambahkan lagi setelah diselingi penyimpanan entitas, maka data pada kolom tersebut akan hilang.</w:t>
-      </w:r>
-    </w:p>
-    <w:p>
-      <w:pPr>
-        <w:ind w:left="720"/>
-      </w:pPr>
-      <w:r>
-        <w:t>Sebelum melakukan impor, penting untuk memperhatikan banyaknya data dari file sumber. Mengimpor data yang terlalu besar mungkin akan menyebabkan masalah karena keterbatasan memory.</w:t>
-      </w:r>
-    </w:p>
-    <w:p>
-      <w:pPr>
-        <w:pStyle w:val="ListParagraph"/>
-        <w:keepNext/>
-        <w:numPr>
-          <w:ilvl w:val="0"/>
-          <w:numId w:val="101"/>
-        </w:numPr>
-      </w:pPr>
-      <w:r>
-        <w:t xml:space="preserve">Editor </w:t>
-      </w:r>
-      <w:r>
-        <w:t>area</w:t>
-      </w:r>
-    </w:p>
-    <w:p>
-      <w:pPr>
-        <w:pStyle w:val="ListParagraph"/>
-      </w:pPr>
-      <w:r>
-        <w:t>Editor area adalah bagian paling bawah dari Entity Editor tepat di atas kaki. Editor ini akan muncul dalam beberapa kondisi.</w:t>
-      </w:r>
-    </w:p>
-    <w:p>
-      <w:pPr>
-        <w:keepNext/>
-        <w:ind w:firstLine="720"/>
-        <w:rPr>
-          <w:b/>
-          <w:bCs/>
-        </w:rPr>
-      </w:pPr>
-      <w:r>
-        <w:rPr>
-          <w:b/>
-          <w:bCs/>
-        </w:rPr>
-        <w:t xml:space="preserve">Membuat </w:t>
-      </w:r>
-      <w:r>
-        <w:rPr>
-          <w:b/>
-          <w:bCs/>
-        </w:rPr>
-        <w:t>Entitas Baru</w:t>
-      </w:r>
-    </w:p>
-    <w:p>
-      <w:pPr>
-        <w:ind w:left="720"/>
-      </w:pPr>
-      <w:r>
-        <w:t>Saat pengguna memilih tombol Add New Entity, Entity Editor akan mengubah isi dari button area dengan input teks untuk membuat nama entitas dan beberapa tombol.</w:t>
-      </w:r>
-    </w:p>
-    <w:p>
-      <w:pPr>
-        <w:pStyle w:val="ListParagraph"/>
-        <w:numPr>
-          <w:ilvl w:val="0"/>
-          <w:numId w:val="103"/>
-        </w:numPr>
-      </w:pPr>
-      <w:r>
-        <w:lastRenderedPageBreak/>
-        <w:t xml:space="preserve">Tombol Add Colum: digunakan untuk membuat kolom baru. Kolom baru akan berada di bagian paling bawah tabel. Di sebelah kiri terdapat ikon untuk mengatur posisi kolom, menghapus kolom, dan memindahkan kolom selangkah demi selangkah. </w:t>
-      </w:r>
-      <w:r>
-        <w:br/>
-        <w:t>Sejajar dengan Colum Name, pengguna dapat menentukan nama kolom.</w:t>
-      </w:r>
-      <w:r>
-        <w:br/>
-        <w:t>Sejajar dengan Type, pengguna dapat menentukan tipe kolom</w:t>
-      </w:r>
-      <w:r>
-        <w:br/>
-        <w:t>Sejajar dengan Length, pengguna dapat menentukan ukuran kolom untuk beberapa tipe kolom</w:t>
-      </w:r>
-      <w:r>
-        <w:br/>
-        <w:t>Sejajar dengan Value, pengguna dapat menentukan nilai kolom untuk beberapa tipe kolom</w:t>
-      </w:r>
-      <w:r>
-        <w:br/>
-        <w:t>Sejajar dengan Default, pengguna dapat menentukan nilai default kolom untuk beberapa tipe kolom</w:t>
-      </w:r>
-      <w:r>
-        <w:br/>
-        <w:t>Sejajar dengan NL, pengguna dapat menentukan apakah kolom tersebut dapat berisi NULL atau tidak</w:t>
-      </w:r>
-      <w:r>
-        <w:br/>
-        <w:t>Sejajar dengan PK, pengguna dapat menentukan apakah kolom tersebut merupakan primary key atau tidak</w:t>
-      </w:r>
-      <w:r>
-        <w:br/>
-        <w:t>Sejajar dengan AI, pengguna dapat menentukan apakah kolom tersebut auto increment atau tidak</w:t>
-      </w:r>
-      <w:r>
-        <w:br/>
-        <w:t>Pengguna hanya dapat mencentang NL jika kolom bukan primary key</w:t>
-      </w:r>
-      <w:r>
-        <w:br/>
-        <w:t>Pengguna hanya dapat mencentang AI jika kolom merupakan primary key dan bertipe integer</w:t>
-      </w:r>
-    </w:p>
-    <w:p>
-      <w:pPr>
-        <w:pStyle w:val="ListParagraph"/>
-        <w:numPr>
-          <w:ilvl w:val="0"/>
-          <w:numId w:val="103"/>
-        </w:numPr>
-      </w:pPr>
-      <w:r>
-        <w:t>Add Column from Template: digunakan untuk memasukkan kolom-kolom dari template secara otomatis.</w:t>
-      </w:r>
-    </w:p>
-    <w:p>
-      <w:pPr>
-        <w:pStyle w:val="ListParagraph"/>
-        <w:numPr>
-          <w:ilvl w:val="0"/>
-          <w:numId w:val="103"/>
-        </w:numPr>
-      </w:pPr>
-      <w:r>
-        <w:t>Save Entity: digunakan untuk menyimpan entitas</w:t>
-      </w:r>
-    </w:p>
-    <w:p>
-      <w:pPr>
-        <w:pStyle w:val="ListParagraph"/>
-        <w:numPr>
-          <w:ilvl w:val="0"/>
-          <w:numId w:val="103"/>
-        </w:numPr>
-      </w:pPr>
-      <w:r>
-        <w:t>Edit Template: digunakan untuk mengubah template. Untuk mengubah template akan dijelaskan di bagian selanjutnya</w:t>
-      </w:r>
-      <w:r>
-        <w:t>.</w:t>
-      </w:r>
-    </w:p>
-    <w:p>
-      <w:pPr>
-        <w:pStyle w:val="ListParagraph"/>
-        <w:ind w:left="1080"/>
-      </w:pPr>
       <w:r>
         <w:drawing>
-          <wp:inline distT="0" distB="0" distL="0" distR="0" wp14:anchorId="098A5CD0" wp14:editId="34E92907">
-            <wp:extent cx="4943475" cy="2132007"/>
-            <wp:effectExtent l="0" t="0" r="0" b="1905"/>
-            <wp:docPr id="23" name="Picture 23"/>
+          <wp:inline distT="0" distB="0" distL="0" distR="0" wp14:anchorId="7631C925" wp14:editId="6EFE89BF">
+            <wp:extent cx="619211" cy="266737"/>
+            <wp:effectExtent l="0" t="0" r="9525" b="0"/>
+            <wp:docPr id="28" name="Picture 28"/>
             <wp:cNvGraphicFramePr>
               <a:graphicFrameLocks xmlns:a="http://schemas.openxmlformats.org/drawingml/2006/main" noChangeAspect="1"/>
             </wp:cNvGraphicFramePr>
@@ -20339,7 +19874,7 @@
                   <pic:spPr>
                     <a:xfrm>
                       <a:off x="0" y="0"/>
-                      <a:ext cx="4951967" cy="2135670"/>
+                      <a:ext cx="619211" cy="266737"/>
                     </a:xfrm>
                     <a:prstGeom prst="rect">
                       <a:avLst/>
@@ -20355,30 +19890,43 @@
     <w:p>
       <w:pPr>
         <w:pStyle w:val="ListParagraph"/>
-        <w:numPr>
-          <w:ilvl w:val="0"/>
-          <w:numId w:val="103"/>
-        </w:numPr>
-      </w:pPr>
-      <w:r>
-        <w:t xml:space="preserve">Preferences: digunakan untuk mengatur tipe data colom primary key, panjang kolom primary key, tipe data colom non primary key, dan panjang kolom non primary key. Pengaturan ini akan mempengaruhi saat pengguna membuat kolom baru. Meskipun demikian, pengguna tetap dapat </w:t>
-      </w:r>
+      </w:pPr>
       <w:r>
         <w:lastRenderedPageBreak/>
-        <w:t>mengubahnya untuk entitas tertentu jika tidak sesuai dengan pengaturan yang telah dibuat.</w:t>
+        <w:t>Pengguna juga dapat menggeser tab entitas dengan cara memutar roda mouse ke atas atau ke bawah. Tab hanya akan bergeser jika sudah melebihi tempatnya atau overflow.</w:t>
       </w:r>
     </w:p>
     <w:p>
       <w:pPr>
         <w:pStyle w:val="ListParagraph"/>
-        <w:ind w:left="1080"/>
+      </w:pPr>
+    </w:p>
+    <w:p>
+      <w:pPr>
+        <w:pStyle w:val="ListParagraph"/>
+      </w:pPr>
+      <w:r>
+        <w:t>Ikon ekspor dokumen HTML digunakan untuk mengekspor diagram ke format HTML.</w:t>
+      </w:r>
+      <w:r>
+        <w:t xml:space="preserve"> Dokumen berisi diagram dan struktur tabel pada diagram tersebut. Dokumen ini dapat dicetak atau ditampilkan di browser.</w:t>
+      </w:r>
+    </w:p>
+    <w:p>
+      <w:pPr>
+        <w:pStyle w:val="ListParagraph"/>
+      </w:pPr>
+    </w:p>
+    <w:p>
+      <w:pPr>
+        <w:pStyle w:val="ListParagraph"/>
       </w:pPr>
       <w:r>
         <w:drawing>
-          <wp:inline distT="0" distB="0" distL="0" distR="0" wp14:anchorId="49DB6839" wp14:editId="013A2848">
-            <wp:extent cx="4639322" cy="2581635"/>
-            <wp:effectExtent l="0" t="0" r="8890" b="9525"/>
-            <wp:docPr id="22" name="Picture 22"/>
+          <wp:inline distT="0" distB="0" distL="0" distR="0" wp14:anchorId="3A3D11A6" wp14:editId="27EAE6C3">
+            <wp:extent cx="5733415" cy="1295400"/>
+            <wp:effectExtent l="0" t="0" r="635" b="0"/>
+            <wp:docPr id="27" name="Picture 27"/>
             <wp:cNvGraphicFramePr>
               <a:graphicFrameLocks xmlns:a="http://schemas.openxmlformats.org/drawingml/2006/main" noChangeAspect="1"/>
             </wp:cNvGraphicFramePr>
@@ -20389,20 +19937,27 @@
                     <pic:cNvPr id="1" name=""/>
                     <pic:cNvPicPr/>
                   </pic:nvPicPr>
-                  <pic:blipFill>
+                  <pic:blipFill rotWithShape="1">
                     <a:blip r:embed="rId48"/>
-                    <a:stretch>
-                      <a:fillRect/>
-                    </a:stretch>
+                    <a:srcRect b="23538"/>
+                    <a:stretch/>
                   </pic:blipFill>
-                  <pic:spPr>
+                  <pic:spPr bwMode="auto">
                     <a:xfrm>
                       <a:off x="0" y="0"/>
-                      <a:ext cx="4639322" cy="2581635"/>
+                      <a:ext cx="5733415" cy="1295400"/>
                     </a:xfrm>
                     <a:prstGeom prst="rect">
                       <a:avLst/>
                     </a:prstGeom>
+                    <a:ln>
+                      <a:noFill/>
+                    </a:ln>
+                    <a:extLst>
+                      <a:ext uri="{53640926-AAD7-44D8-BBD7-CCE9431645EC}">
+                        <a14:shadowObscured xmlns:a14="http://schemas.microsoft.com/office/drawing/2010/main"/>
+                      </a:ext>
+                    </a:extLst>
                   </pic:spPr>
                 </pic:pic>
               </a:graphicData>
@@ -20414,137 +19969,496 @@
     <w:p>
       <w:pPr>
         <w:pStyle w:val="ListParagraph"/>
+      </w:pPr>
+    </w:p>
+    <w:p>
+      <w:pPr>
+        <w:pStyle w:val="ListParagraph"/>
+      </w:pPr>
+      <w:r>
+        <w:t xml:space="preserve">Pengguna dapat mengubah urutan tab dengan cara meyorot ikon </w:t>
+      </w:r>
+      <w:r>
+        <w:rPr>
+          <w:rFonts w:ascii="Segoe UI Symbol" w:hAnsi="Segoe UI Symbol" w:cs="Segoe UI Symbol"/>
+        </w:rPr>
+        <w:t>⠿</w:t>
+      </w:r>
+      <w:r>
+        <w:t xml:space="preserve"> di depan nama tab. Tahan klik, geser ke kanan atau ke kiri lalu lepas di posisi baru. Pengguna hanya dapat mengubah urtuan dari tab yang memiliki ikon </w:t>
+      </w:r>
+      <w:r>
+        <w:rPr>
+          <w:rFonts w:ascii="Segoe UI Symbol" w:hAnsi="Segoe UI Symbol" w:cs="Segoe UI Symbol"/>
+        </w:rPr>
+        <w:t>⠿</w:t>
+      </w:r>
+      <w:r>
+        <w:t>.</w:t>
+      </w:r>
+    </w:p>
+    <w:p>
+      <w:pPr>
+        <w:pStyle w:val="ListParagraph"/>
+      </w:pPr>
+    </w:p>
+    <w:p>
+      <w:pPr>
+        <w:pStyle w:val="ListParagraph"/>
+      </w:pPr>
+      <w:r>
+        <w:t xml:space="preserve">Untuk memasukkan entitas ke dalam diagram, centang entitas yang ada di sebelah kiri. Entitas tersebut akan dimasukkan ke dalam diagram. Pengguna dapat mencentang entitas lain atau klik kanan di atas entitas yang sudah masuk ke dalam diagram lalu mencentang entitas lain. Entity Editor akan membuat garis bantu yang menghubungkan antar entitas dengan kolom yang berkaitan. Garis bantu dapat dihilangkan jika pengguna membuang centang </w:t>
+      </w:r>
+      <w:r>
+        <w:t>Draw Relationship</w:t>
+      </w:r>
+      <w:r>
+        <w:t xml:space="preserve"> di bagian kanan bawah.</w:t>
+      </w:r>
+    </w:p>
+    <w:p>
+      <w:pPr>
+        <w:pStyle w:val="ListParagraph"/>
+      </w:pPr>
+    </w:p>
+    <w:p>
+      <w:pPr>
+        <w:pStyle w:val="ListParagraph"/>
+      </w:pPr>
+      <w:r>
+        <w:t>Pengguna dapat mengubah posisi entitas, mengubah strktur entitas dan menghapus entitas melalui ikon yang ada pada masing-masing entitas. Pengguna juga dapat mengubah strktur entitas dan menghapus entitas melalui ikon dari daftar entitas di left bar.</w:t>
+      </w:r>
+    </w:p>
+    <w:p>
+      <w:pPr>
+        <w:pStyle w:val="ListParagraph"/>
+        <w:numPr>
+          <w:ilvl w:val="0"/>
+          <w:numId w:val="101"/>
+        </w:numPr>
+      </w:pPr>
+      <w:r>
+        <w:t>Right bar</w:t>
+      </w:r>
+    </w:p>
+    <w:p>
+      <w:pPr>
+        <w:pStyle w:val="ListParagraph"/>
+      </w:pPr>
+      <w:r>
+        <w:t xml:space="preserve">Rightbar berisi daftar entitas yang sama dengan di bagian left bar dan text area. Perbedaannya adalah bahwa right bar dapat iatur lebarnya. Di sebelah kiri nama entitas terdapat centang. Jika entitas dicentang, Entity Editor akan membuat sebuah query </w:t>
+      </w:r>
+      <w:r>
+        <w:rPr>
+          <w:b/>
+          <w:bCs/>
+        </w:rPr>
+        <w:t>CREATE TABLE</w:t>
+      </w:r>
+      <w:r>
+        <w:t xml:space="preserve"> sesuai dengan entitas apa saja yang dicentang. Query yang dibuat menggunakan dialek MySQL. Query ini akan secara otomatis dikonversi ke database yang digunakan jika pengguna memilih tombol Import di bagian kaki Entity Editor.</w:t>
+      </w:r>
+    </w:p>
+    <w:p>
+      <w:pPr>
+        <w:pStyle w:val="ListParagraph"/>
+        <w:keepNext/>
+        <w:numPr>
+          <w:ilvl w:val="0"/>
+          <w:numId w:val="101"/>
+        </w:numPr>
+      </w:pPr>
+      <w:r>
+        <w:lastRenderedPageBreak/>
+        <w:t xml:space="preserve">Button </w:t>
+      </w:r>
+      <w:r>
+        <w:t>area</w:t>
+      </w:r>
+    </w:p>
+    <w:p>
+      <w:pPr>
+        <w:pStyle w:val="ListParagraph"/>
+      </w:pPr>
+      <w:r>
+        <w:t>Di bagian bawah left bar dan main bar terdapat beberapa tombol yaitu sebagai berikut:</w:t>
+      </w:r>
+    </w:p>
+    <w:p>
+      <w:pPr>
+        <w:pStyle w:val="ListParagraph"/>
+        <w:numPr>
+          <w:ilvl w:val="0"/>
+          <w:numId w:val="102"/>
+        </w:numPr>
+      </w:pPr>
+      <w:r>
+        <w:t>Add New Entity: digunakan untuk membuat entitas baru</w:t>
+      </w:r>
+    </w:p>
+    <w:p>
+      <w:pPr>
+        <w:pStyle w:val="ListParagraph"/>
+        <w:numPr>
+          <w:ilvl w:val="0"/>
+          <w:numId w:val="102"/>
+        </w:numPr>
+      </w:pPr>
+      <w:r>
+        <w:t>Import Entity: digunakan untuk mengimpor entitas dari file hasil ekspor entitas dengan format JSON yang pernah dibuat baik di aplikasi yang sama maupun berbeda.</w:t>
+      </w:r>
+    </w:p>
+    <w:p>
+      <w:pPr>
+        <w:pStyle w:val="ListParagraph"/>
+        <w:numPr>
+          <w:ilvl w:val="0"/>
+          <w:numId w:val="102"/>
+        </w:numPr>
+      </w:pPr>
+      <w:r>
+        <w:t>Export Entity: digunakan untuk mengekspor entitas ke format JSON.</w:t>
+      </w:r>
+    </w:p>
+    <w:p>
+      <w:pPr>
+        <w:pStyle w:val="ListParagraph"/>
+        <w:numPr>
+          <w:ilvl w:val="0"/>
+          <w:numId w:val="102"/>
+        </w:numPr>
+      </w:pPr>
+      <w:r>
+        <w:t>Import SQL: digunakan untuk mengimpor entitas dari file SQL dengan dialek MySQL, PostgreSQL, SQLite</w:t>
+      </w:r>
+      <w:r>
+        <w:t>,</w:t>
+      </w:r>
+      <w:r>
+        <w:t xml:space="preserve"> SQL Server</w:t>
+      </w:r>
+      <w:r>
+        <w:t xml:space="preserve"> dan file database SQLite</w:t>
+      </w:r>
+      <w:r>
+        <w:t xml:space="preserve"> dalam benuk file biner</w:t>
+      </w:r>
+      <w:r>
+        <w:t>.</w:t>
+      </w:r>
+      <w:r>
+        <w:t xml:space="preserve"> </w:t>
+      </w:r>
+      <w:r>
+        <w:t>*</w:t>
+      </w:r>
+    </w:p>
+    <w:p>
+      <w:pPr>
+        <w:pStyle w:val="ListParagraph"/>
+        <w:numPr>
+          <w:ilvl w:val="0"/>
+          <w:numId w:val="102"/>
+        </w:numPr>
+      </w:pPr>
+      <w:r>
+        <w:t xml:space="preserve">Append Entity: </w:t>
+      </w:r>
+      <w:r>
+        <w:t>d</w:t>
+      </w:r>
+      <w:r>
+        <w:t>igunakan untuk menambahkan entitas baru dari file SQL dan hanya akan mengambil entitas yang belum ada.</w:t>
+      </w:r>
+    </w:p>
+    <w:p>
+      <w:pPr>
+        <w:pStyle w:val="ListParagraph"/>
+        <w:numPr>
+          <w:ilvl w:val="0"/>
+          <w:numId w:val="102"/>
+        </w:numPr>
+      </w:pPr>
+      <w:r>
+        <w:t>Import S</w:t>
+      </w:r>
+      <w:r>
+        <w:t>preads</w:t>
+      </w:r>
+      <w:r>
+        <w:t>heet: digunakan untuk membuat entitas berdasarkan data dari file Excel atau CSV. Untuk file Excel, format yang diterima hanyalah .xlsx dan</w:t>
+      </w:r>
+      <w:r>
+        <w:t xml:space="preserve"> .xls. MagicAppBuilder akan meminta pengguna untuk memilih sheet mana yang akan diimpor</w:t>
+      </w:r>
+      <w:r>
+        <w:t>.</w:t>
+      </w:r>
+      <w:r>
+        <w:t xml:space="preserve"> </w:t>
+      </w:r>
+      <w:r>
+        <w:t>*</w:t>
+      </w:r>
+    </w:p>
+    <w:p>
+      <w:pPr>
+        <w:pStyle w:val="ListParagraph"/>
+        <w:numPr>
+          <w:ilvl w:val="0"/>
+          <w:numId w:val="102"/>
+        </w:numPr>
+      </w:pPr>
+      <w:r>
+        <w:t>Export SQL: digunakan untuk mengekspor entitas ke format SQL. SQL yang dihasilkan sama dengan isidari text area di right bar.</w:t>
+      </w:r>
+    </w:p>
+    <w:p>
+      <w:pPr>
+        <w:pStyle w:val="ListParagraph"/>
+        <w:numPr>
+          <w:ilvl w:val="0"/>
+          <w:numId w:val="102"/>
+        </w:numPr>
+      </w:pPr>
+      <w:r>
+        <w:t>Export SVG: mengekspor diagram yang sedang dibuka ke format SVG. Format ini dapat dirender menggunakan semua browser modern dan beberapa aplikasi pengolahan grafis. Gambar dapat diperbesar dan diperkecil ke ukuran berapapun tanpa menurunkan kualitasnya.</w:t>
+      </w:r>
+    </w:p>
+    <w:p>
+      <w:pPr>
+        <w:pStyle w:val="ListParagraph"/>
+        <w:numPr>
+          <w:ilvl w:val="0"/>
+          <w:numId w:val="102"/>
+        </w:numPr>
+      </w:pPr>
+      <w:r>
+        <w:t>Export SVG: mengekspor diagram yang sedang dibuka ke format SVG. Format ini dapat dirender menggunakan semua browser modern dan beberapa aplikasi pengolahan grafis. Kualitas gambar akan turun baik diperbesar maupun diperkecil.</w:t>
+      </w:r>
+    </w:p>
+    <w:p>
+      <w:pPr>
+        <w:pStyle w:val="ListParagraph"/>
+        <w:numPr>
+          <w:ilvl w:val="0"/>
+          <w:numId w:val="102"/>
+        </w:numPr>
+      </w:pPr>
+      <w:r>
+        <w:t>Sort Entity: digunakan untuk mengurutkan entitas yang ada di left bar. Urutan entitas pada tab All Entities juga akan berubah mengikuti urutan entitas pada left bar.</w:t>
+      </w:r>
+    </w:p>
+    <w:p>
+      <w:pPr>
+        <w:pStyle w:val="ListParagraph"/>
+        <w:numPr>
+          <w:ilvl w:val="0"/>
+          <w:numId w:val="102"/>
+        </w:numPr>
+      </w:pPr>
+      <w:r>
+        <w:t>Sort Entity by Type: digunakan untuk mengelompokkan entitas berdasarkan jenis dan mengurutkan entitas yang ada di left bar. Entitas yang dibuat oleh pengguna (custom) akan diletakkan di atas entitas bawaan (system). Pengelompokan ini dimaksudkan untuk mempermudah pengelolaan entitas karena perubahan lebih banyak terjadi pada entitas custom. Urutan entitas pada tab All Entities juga akan berubah mengikuti urutan entitas pada left bar.</w:t>
+      </w:r>
+    </w:p>
+    <w:p>
+      <w:pPr>
+        <w:pStyle w:val="ListParagraph"/>
+        <w:numPr>
+          <w:ilvl w:val="0"/>
+          <w:numId w:val="102"/>
+        </w:numPr>
+      </w:pPr>
+      <w:r>
+        <w:t>Draw Relationship: centang untuk menggambar atau tidak garis bantu eantar entitas.</w:t>
+      </w:r>
+    </w:p>
+    <w:p>
+      <w:pPr>
+        <w:ind w:left="720"/>
+      </w:pPr>
+      <w:r>
+        <w:t xml:space="preserve">*) Catatan </w:t>
+      </w:r>
+    </w:p>
+    <w:p>
+      <w:pPr>
+        <w:ind w:left="720"/>
+      </w:pPr>
+      <w:r>
+        <w:lastRenderedPageBreak/>
+        <w:t>MagicAppBuilder juga akan megimpor data dari tabel dan akan disimpan di entitas terkait.</w:t>
+      </w:r>
+      <w:r>
+        <w:t xml:space="preserve"> Jika sebuah kolom dihapus, maka data pada kolom tersebut akan terhapus saat entitas disimpan. Jika sebuah kolom baru ditambahkan, maka nilai kolom tersebut adalah </w:t>
+      </w:r>
+      <w:r>
+        <w:rPr>
+          <w:b/>
+          <w:bCs/>
+        </w:rPr>
+        <w:t>null</w:t>
+      </w:r>
+      <w:r>
+        <w:t xml:space="preserve"> hingga datanya diubah dari editor. Jika sebuah kolom yang sebelumnya dihapus lalu ditambahkan lagi tanpa diselingi penyimpanan entitas, maka data pada kolom tersebut tidak akan hilang. Jika sebuah kolom yang sebelumnya dihapus lalu ditambahkan lagi setelah diselingi penyimpanan entitas, maka data pada kolom tersebut akan hilang.</w:t>
+      </w:r>
+    </w:p>
+    <w:p>
+      <w:pPr>
+        <w:ind w:left="720"/>
+      </w:pPr>
+      <w:r>
+        <w:t>Sebelum melakukan impor, penting untuk memperhatikan banyaknya data dari file sumber. Mengimpor data yang terlalu besar mungkin akan menyebabkan masalah karena keterbatasan memory.</w:t>
+      </w:r>
+    </w:p>
+    <w:p>
+      <w:pPr>
+        <w:pStyle w:val="ListParagraph"/>
+        <w:keepNext/>
+        <w:numPr>
+          <w:ilvl w:val="0"/>
+          <w:numId w:val="101"/>
+        </w:numPr>
+      </w:pPr>
+      <w:r>
+        <w:t xml:space="preserve">Editor </w:t>
+      </w:r>
+      <w:r>
+        <w:t>area</w:t>
+      </w:r>
+    </w:p>
+    <w:p>
+      <w:pPr>
+        <w:pStyle w:val="ListParagraph"/>
+      </w:pPr>
+      <w:r>
+        <w:t>Editor area adalah bagian paling bawah dari Entity Editor tepat di atas kaki. Editor ini akan muncul dalam beberapa kondisi.</w:t>
+      </w:r>
+    </w:p>
+    <w:p>
+      <w:pPr>
+        <w:keepNext/>
+        <w:ind w:firstLine="720"/>
+        <w:rPr>
+          <w:b/>
+          <w:bCs/>
+        </w:rPr>
+      </w:pPr>
+      <w:r>
+        <w:rPr>
+          <w:b/>
+          <w:bCs/>
+        </w:rPr>
+        <w:t xml:space="preserve">Membuat </w:t>
+      </w:r>
+      <w:r>
+        <w:rPr>
+          <w:b/>
+          <w:bCs/>
+        </w:rPr>
+        <w:t>Entitas Baru</w:t>
+      </w:r>
+    </w:p>
+    <w:p>
+      <w:pPr>
+        <w:ind w:left="720"/>
+      </w:pPr>
+      <w:r>
+        <w:t>Saat pengguna memilih tombol Add New Entity, Entity Editor akan mengubah isi dari button area dengan input teks untuk membuat nama entitas dan beberapa tombol.</w:t>
+      </w:r>
+    </w:p>
+    <w:p>
+      <w:pPr>
+        <w:pStyle w:val="ListParagraph"/>
         <w:numPr>
           <w:ilvl w:val="0"/>
           <w:numId w:val="103"/>
         </w:numPr>
       </w:pPr>
       <w:r>
-        <w:t>Cancel: digunakan untuk membatalkan perubahan. Saat pengguna membuat entitas baru, entitas tersebut tidak akan disimpan jika pengguna memilih tolmbol ini.</w:t>
-      </w:r>
-    </w:p>
-    <w:p>
-      <w:pPr>
-        <w:ind w:left="720"/>
-        <w:rPr>
-          <w:b/>
-          <w:bCs/>
-        </w:rPr>
-      </w:pPr>
-      <w:r>
-        <w:rPr>
-          <w:b/>
-          <w:bCs/>
-        </w:rPr>
-        <w:t xml:space="preserve">Memperbarui </w:t>
-      </w:r>
-      <w:r>
-        <w:rPr>
-          <w:b/>
-          <w:bCs/>
-        </w:rPr>
-        <w:t>Entitas</w:t>
-      </w:r>
-    </w:p>
-    <w:p>
-      <w:pPr>
-        <w:ind w:left="720"/>
-      </w:pPr>
-      <w:r>
-        <w:t>Saat pengguna mengubah sebuahentitas, formulir yang akan tampil akan lebih kurang sama dengan saat pengguna membuat entitas baru. Perbedaannya adalah saat pengguna mengubah entitas, tabel editor sudah berisi kolom sesuai dengan kolom pada entitas yang diubah.</w:t>
-      </w:r>
-    </w:p>
-    <w:p>
-      <w:pPr>
-        <w:ind w:left="720"/>
-      </w:pPr>
-      <w:r>
-        <w:t xml:space="preserve">Di sebelah kanan tombol Cancel, ada 2 tombol yang hanya muncul pada </w:t>
-      </w:r>
-      <w:r>
-        <w:t>saat memperbarui entitas.</w:t>
+        <w:t xml:space="preserve">Tombol Add Colum: digunakan untuk membuat kolom baru. Kolom baru akan berada di bagian paling bawah tabel. Di sebelah kiri terdapat ikon untuk mengatur posisi kolom, menghapus kolom, dan memindahkan kolom selangkah demi selangkah. </w:t>
+      </w:r>
+      <w:r>
+        <w:br/>
+        <w:t>Sejajar dengan Colum Name, pengguna dapat menentukan nama kolom.</w:t>
+      </w:r>
+      <w:r>
+        <w:br/>
+        <w:t>Sejajar dengan Type, pengguna dapat menentukan tipe kolom</w:t>
+      </w:r>
+      <w:r>
+        <w:br/>
+        <w:t>Sejajar dengan Length, pengguna dapat menentukan ukuran kolom untuk beberapa tipe kolom</w:t>
+      </w:r>
+      <w:r>
+        <w:br/>
+        <w:t>Sejajar dengan Value, pengguna dapat menentukan nilai kolom untuk beberapa tipe kolom</w:t>
+      </w:r>
+      <w:r>
+        <w:br/>
+        <w:t>Sejajar dengan Default, pengguna dapat menentukan nilai default kolom untuk beberapa tipe kolom</w:t>
+      </w:r>
+      <w:r>
+        <w:br/>
+        <w:t>Sejajar dengan NL, pengguna dapat menentukan apakah kolom tersebut dapat berisi NULL atau tidak</w:t>
+      </w:r>
+      <w:r>
+        <w:br/>
+        <w:t>Sejajar dengan PK, pengguna dapat menentukan apakah kolom tersebut merupakan primary key atau tidak</w:t>
+      </w:r>
+      <w:r>
+        <w:br/>
+        <w:t>Sejajar dengan AI, pengguna dapat menentukan apakah kolom tersebut auto increment atau tidak</w:t>
+      </w:r>
+      <w:r>
+        <w:br/>
+        <w:t>Pengguna hanya dapat mencentang NL jika kolom bukan primary key</w:t>
+      </w:r>
+      <w:r>
+        <w:br/>
+      </w:r>
+      <w:r>
+        <w:lastRenderedPageBreak/>
+        <w:t>Pengguna hanya dapat mencentang AI jika kolom merupakan primary key dan bertipe integer</w:t>
       </w:r>
     </w:p>
     <w:p>
       <w:pPr>
         <w:pStyle w:val="ListParagraph"/>
         <w:numPr>
-          <w:ilvl w:val="2"/>
-          <w:numId w:val="77"/>
-        </w:numPr>
-        <w:tabs>
-          <w:tab w:val="clear" w:pos="2160"/>
-          <w:tab w:val="num" w:pos="1080"/>
-        </w:tabs>
-        <w:ind w:left="1080"/>
-      </w:pPr>
-      <w:r>
-        <w:t>Des</w:t>
-      </w:r>
-      <w:r>
-        <w:t>c</w:t>
-      </w:r>
-      <w:r>
-        <w:t xml:space="preserve">ription: digunakan untuk membuat deskripsi entitas. </w:t>
+          <w:ilvl w:val="0"/>
+          <w:numId w:val="103"/>
+        </w:numPr>
+      </w:pPr>
+      <w:r>
+        <w:t>Add Column from Template: digunakan untuk memasukkan kolom-kolom dari template secara otomatis.</w:t>
       </w:r>
     </w:p>
     <w:p>
       <w:pPr>
         <w:pStyle w:val="ListParagraph"/>
         <w:numPr>
-          <w:ilvl w:val="2"/>
-          <w:numId w:val="77"/>
-        </w:numPr>
-        <w:tabs>
-          <w:tab w:val="clear" w:pos="2160"/>
-          <w:tab w:val="num" w:pos="1080"/>
-        </w:tabs>
-        <w:ind w:left="1080"/>
-      </w:pPr>
-      <w:r>
-        <w:t>Data: digunakan untuk melihat, menambah, mengubah atau menghapus data entitas.</w:t>
-      </w:r>
-    </w:p>
-    <w:p>
-      <w:pPr>
-        <w:ind w:left="720"/>
-        <w:rPr>
-          <w:b/>
-          <w:bCs/>
-        </w:rPr>
-      </w:pPr>
-      <w:r>
-        <w:rPr>
-          <w:b/>
-          <w:bCs/>
-        </w:rPr>
-        <w:t>Mengimpor Entitas</w:t>
-      </w:r>
-    </w:p>
-    <w:p>
-      <w:pPr>
-        <w:ind w:left="720"/>
-      </w:pPr>
-      <w:r>
-        <w:t>Entity Editor mempunyai banyak pilihan untuk mengimpor entitas, di antaranya adalah sebagai berikut:</w:t>
+          <w:ilvl w:val="0"/>
+          <w:numId w:val="103"/>
+        </w:numPr>
+      </w:pPr>
+      <w:r>
+        <w:t>Save Entity: digunakan untuk menyimpan entitas</w:t>
       </w:r>
     </w:p>
     <w:p>
       <w:pPr>
         <w:pStyle w:val="ListParagraph"/>
-        <w:keepNext/>
-        <w:numPr>
-          <w:ilvl w:val="4"/>
-          <w:numId w:val="77"/>
-        </w:numPr>
-        <w:tabs>
-          <w:tab w:val="clear" w:pos="3600"/>
-          <w:tab w:val="num" w:pos="1080"/>
-        </w:tabs>
-        <w:ind w:left="1080"/>
-      </w:pPr>
-      <w:r>
-        <w:t>Impor dari file JSON</w:t>
+        <w:numPr>
+          <w:ilvl w:val="0"/>
+          <w:numId w:val="103"/>
+        </w:numPr>
+      </w:pPr>
+      <w:r>
+        <w:t>Edit Template: digunakan untuk mengubah template. Untuk mengubah template akan dijelaskan di bagian selanjutnya</w:t>
+      </w:r>
+      <w:r>
+        <w:t>.</w:t>
       </w:r>
     </w:p>
     <w:p>
@@ -20553,362 +20467,11 @@
         <w:ind w:left="1080"/>
       </w:pPr>
       <w:r>
-        <w:t xml:space="preserve">Impor dari file JSON dilakukan dengan mengimpor file JSON yang merupakan ekspor dari Entity Editor. Saat mengimpr file dari </w:t>
-      </w:r>
-      <w:r>
-        <w:t xml:space="preserve">file </w:t>
-      </w:r>
-      <w:r>
-        <w:t>JSON, Entity Editor akan menghapus semua entitas yang ada di editor dan akan membuat entitas dari awal.</w:t>
-      </w:r>
-    </w:p>
-    <w:p>
-      <w:pPr>
-        <w:pStyle w:val="ListParagraph"/>
-        <w:ind w:left="1080"/>
-      </w:pPr>
-      <w:r>
-        <w:lastRenderedPageBreak/>
-        <w:t>Untuk mengimpor entitas dari file JSON, pilih tombol Import Entity lalu pilih file sumber. Entity Editor akan menghapus semua entitas yang ada sekarang dan menggantinya dengan entitas dari file sumber.</w:t>
-      </w:r>
-    </w:p>
-    <w:p>
-      <w:pPr>
-        <w:pStyle w:val="ListParagraph"/>
-        <w:ind w:left="1080"/>
-        <w:rPr>
-          <w:b/>
-          <w:bCs/>
-        </w:rPr>
-      </w:pPr>
-      <w:r>
-        <w:rPr>
-          <w:b/>
-          <w:bCs/>
-        </w:rPr>
-        <w:t>PERHATIKAN!</w:t>
-      </w:r>
-    </w:p>
-    <w:p>
-      <w:pPr>
-        <w:pStyle w:val="ListParagraph"/>
-        <w:ind w:left="1080"/>
-      </w:pPr>
-      <w:r>
-        <w:t>Karena Entity Editor akan menyimpan semua data ke server setiap kali ada perubahan, ekspor terlebih dahulu entitas yang ada sebelum mengimpor entitas baru sehingga Anda memiliki cadangan.</w:t>
-      </w:r>
-    </w:p>
-    <w:p>
-      <w:pPr>
-        <w:pStyle w:val="ListParagraph"/>
-        <w:numPr>
-          <w:ilvl w:val="4"/>
-          <w:numId w:val="77"/>
-        </w:numPr>
-        <w:tabs>
-          <w:tab w:val="clear" w:pos="3600"/>
-          <w:tab w:val="num" w:pos="1080"/>
-        </w:tabs>
-        <w:ind w:left="1080"/>
-      </w:pPr>
-      <w:r>
-        <w:t>Impor dari file SQL</w:t>
-      </w:r>
-    </w:p>
-    <w:p>
-      <w:pPr>
-        <w:pStyle w:val="ListParagraph"/>
-        <w:ind w:left="1080"/>
-      </w:pPr>
-      <w:r>
-        <w:t>Impor dari file SQL dilakukan dengan mengimpor file SQL yang merupakan cadangan dari sebuah tabel atau database. Saat mengimpr file dari file SQL, Entity Editor akan menghapus semua entitas yang ada di editor dan akan membuat entitas dari awal.</w:t>
-      </w:r>
-    </w:p>
-    <w:p>
-      <w:pPr>
-        <w:pStyle w:val="ListParagraph"/>
-        <w:ind w:left="1080"/>
-      </w:pPr>
-      <w:r>
-        <w:t>Untuk mengimpor entitas dari file SQL, pilih tombol Import SQL lalu pilih file sumber. Entity Editor akan menghapus semua entitas yang ada sekarang dan menggantinya dengan entitas dari file sumber.</w:t>
-      </w:r>
-    </w:p>
-    <w:p>
-      <w:pPr>
-        <w:pStyle w:val="ListParagraph"/>
-        <w:ind w:left="1080"/>
-        <w:rPr>
-          <w:b/>
-          <w:bCs/>
-        </w:rPr>
-      </w:pPr>
-      <w:r>
-        <w:rPr>
-          <w:b/>
-          <w:bCs/>
-        </w:rPr>
-        <w:t>PERHATIKAN!</w:t>
-      </w:r>
-    </w:p>
-    <w:p>
-      <w:pPr>
-        <w:pStyle w:val="ListParagraph"/>
-        <w:ind w:left="1080"/>
-      </w:pPr>
-      <w:r>
-        <w:t>Karena Entity Editor akan menyimpan semua data ke server setiap kali ada perubahan, ekspor terlebih dahulu entitas yang ada sebelum mengimpor entitas baru sehingga Anda memiliki cadangan.</w:t>
-      </w:r>
-    </w:p>
-    <w:p>
-      <w:pPr>
-        <w:pStyle w:val="ListParagraph"/>
-        <w:numPr>
-          <w:ilvl w:val="4"/>
-          <w:numId w:val="77"/>
-        </w:numPr>
-        <w:tabs>
-          <w:tab w:val="clear" w:pos="3600"/>
-          <w:tab w:val="num" w:pos="1080"/>
-        </w:tabs>
-        <w:ind w:left="1080"/>
-      </w:pPr>
-      <w:r>
-        <w:t>Menambahkan Entitas Secara Parsial</w:t>
-      </w:r>
-    </w:p>
-    <w:p>
-      <w:pPr>
-        <w:pStyle w:val="ListParagraph"/>
-        <w:ind w:left="1080"/>
-      </w:pPr>
-      <w:r>
-        <w:t>Menambahkan entitas secara parsial dilakukan dengan mengimpor file SQL. Entity Editor tidak akan menghapus entitas yang ada tapi akan menambahkan entitas dari file SQL jika belum ada. Untuk menambahkan entitas dari file SQL, pilih tombol Append</w:t>
-      </w:r>
-      <w:r>
-        <w:t xml:space="preserve"> Entity </w:t>
-      </w:r>
-      <w:r>
-        <w:t xml:space="preserve">lalu pilih file sumber. Entity Editor akan </w:t>
-      </w:r>
-      <w:r>
-        <w:t xml:space="preserve">menambahkan </w:t>
-      </w:r>
-      <w:r>
-        <w:t>entitas dari file sumber.</w:t>
-      </w:r>
-    </w:p>
-    <w:p>
-      <w:pPr>
-        <w:pStyle w:val="ListParagraph"/>
-        <w:numPr>
-          <w:ilvl w:val="4"/>
-          <w:numId w:val="77"/>
-        </w:numPr>
-        <w:tabs>
-          <w:tab w:val="clear" w:pos="3600"/>
-          <w:tab w:val="num" w:pos="1080"/>
-        </w:tabs>
-        <w:ind w:left="1080"/>
-      </w:pPr>
-      <w:r>
-        <w:t xml:space="preserve">Impor dari </w:t>
-      </w:r>
-      <w:r>
-        <w:t xml:space="preserve">Spreadsheet </w:t>
-      </w:r>
-    </w:p>
-    <w:p>
-      <w:pPr>
-        <w:pStyle w:val="ListParagraph"/>
-        <w:ind w:left="1080"/>
-      </w:pPr>
-      <w:r>
-        <w:t>Impor dari spreadsheet</w:t>
-      </w:r>
-      <w:r>
-        <w:t xml:space="preserve"> </w:t>
-      </w:r>
-      <w:r>
-        <w:t xml:space="preserve">dilakukan dengan mengimpor file </w:t>
-      </w:r>
-      <w:r>
-        <w:t>Excel (xlsx dan xls)</w:t>
-      </w:r>
-      <w:r>
-        <w:t xml:space="preserve"> dan CSV. </w:t>
-      </w:r>
-      <w:r>
-        <w:t xml:space="preserve">Entity Editor tidak akan menghapus entitas yang ada tapi akan menambahkan entitas dari file spreadsheet. Untuk menambahkan entitas dari file SQL, pilih tombol Import Spreadseet lalu pilih file sumber. </w:t>
-      </w:r>
-    </w:p>
-    <w:p>
-      <w:pPr>
-        <w:pStyle w:val="ListParagraph"/>
-        <w:ind w:left="1080"/>
-      </w:pPr>
-      <w:r>
-        <w:t xml:space="preserve">Jika file sumber adalah CSV, maka nama default dari entitas adalah nama file. </w:t>
-      </w:r>
-    </w:p>
-    <w:p>
-      <w:pPr>
-        <w:pStyle w:val="ListParagraph"/>
-        <w:ind w:left="1080"/>
-      </w:pPr>
-      <w:r>
-        <w:t>Jika file sumber adalah Excel, maka nama default entitas adalah nama sheet.</w:t>
-      </w:r>
-    </w:p>
-    <w:p>
-      <w:pPr>
-        <w:pStyle w:val="ListParagraph"/>
-        <w:ind w:left="1080"/>
-      </w:pPr>
-      <w:r>
-        <w:t>Jika file sumber adalah Excel dan memiliki lebih dari satu sheet, maka pengguna diminta untuk memilih sheet yang ada.</w:t>
-      </w:r>
-    </w:p>
-    <w:p>
-      <w:pPr>
-        <w:pStyle w:val="ListParagraph"/>
-        <w:keepNext/>
-        <w:numPr>
-          <w:ilvl w:val="4"/>
-          <w:numId w:val="77"/>
-        </w:numPr>
-        <w:tabs>
-          <w:tab w:val="clear" w:pos="3600"/>
-          <w:tab w:val="num" w:pos="1080"/>
-        </w:tabs>
-        <w:ind w:left="1080"/>
-      </w:pPr>
-      <w:r>
-        <w:t xml:space="preserve">Impor dari </w:t>
-      </w:r>
-      <w:r>
-        <w:t>C</w:t>
-      </w:r>
-      <w:r>
-        <w:t>lipboard</w:t>
-      </w:r>
-    </w:p>
-    <w:p>
-      <w:pPr>
-        <w:pStyle w:val="ListParagraph"/>
-        <w:ind w:left="1080"/>
-      </w:pPr>
-      <w:r>
-        <w:t xml:space="preserve">Impor dari cliploard dilakukan dengan menyalin (copy) tabel dari aplikasi Excel, Word dan web (HTML) lalu paste (Ctrl+C) pada daerah entitas. Jika data yang dimpor tidak sesuai dengan yang diinginkan, salin dulu datanya ke aplikasi Excel lalu salin kembali data dari aplikasi Excel kemudian tempelkan ke daerah entitas di Entity Editor. Entity Entitor akan menampilkan formulir </w:t>
-      </w:r>
-      <w:r>
-        <w:lastRenderedPageBreak/>
-        <w:t>pembuatan entitas baru dengan nama “new_entity”, “new_entity_1”, “new_entity_2” dan seteusnya. Ubah nama entitas dan beri primary key kemudian simpan entitas dengan tombol Save Entity.</w:t>
-      </w:r>
-    </w:p>
-    <w:p>
-      <w:pPr>
-        <w:pStyle w:val="ListParagraph"/>
-        <w:ind w:left="1080"/>
-      </w:pPr>
-      <w:r>
-        <w:t>Selain dengan cara Ctrl+C di daerah entitas, pengguna juga dapat memilih tobol Import Clipboard. Pengguna akan diminta memilih tombol Paste atau Tempel yang muncul di atas tombol tersebut. Ini merupakan fitur keamanan dari browser.</w:t>
-      </w:r>
-    </w:p>
-    <w:p>
-      <w:pPr>
-        <w:ind w:firstLine="720"/>
-        <w:rPr>
-          <w:b/>
-          <w:bCs/>
-        </w:rPr>
-      </w:pPr>
-      <w:r>
-        <w:rPr>
-          <w:b/>
-          <w:bCs/>
-        </w:rPr>
-        <w:t xml:space="preserve">Mengubah </w:t>
-      </w:r>
-      <w:r>
-        <w:rPr>
-          <w:b/>
-          <w:bCs/>
-        </w:rPr>
-        <w:t>Template</w:t>
-      </w:r>
-    </w:p>
-    <w:p>
-      <w:pPr>
-        <w:ind w:left="720"/>
-      </w:pPr>
-      <w:r>
-        <w:t>Tampilan editor untuk mengubah template sekilas mirip dengan editor entitas. Saat pengguna memilih tombol Edit Template, button area akan diisi oleh tombol Add Colum, Save Template dan Cancel.</w:t>
-      </w:r>
-    </w:p>
-    <w:p>
-      <w:pPr>
-        <w:ind w:left="720"/>
-      </w:pPr>
-      <w:r>
-        <w:t>Tabel editor secara default berisi beberapa kolom yang ditetapkan sebagai Reserved Colum di pengaturan aplikasi. Pengguna dapat menambahkan kolom baru pada template yang bukan merupakan reserved column.</w:t>
-      </w:r>
-    </w:p>
-    <w:p>
-      <w:pPr>
-        <w:ind w:left="720"/>
-      </w:pPr>
-      <w:r>
-        <w:t>Adapun penjelasan tombol-tombol pada button area adalah sebagai berikut:</w:t>
-      </w:r>
-    </w:p>
-    <w:p>
-      <w:pPr>
-        <w:pStyle w:val="ListParagraph"/>
-        <w:numPr>
-          <w:ilvl w:val="0"/>
-          <w:numId w:val="104"/>
-        </w:numPr>
-      </w:pPr>
-      <w:r>
-        <w:t>Add Column: digunakan untuk menambahkan kolom baru</w:t>
-      </w:r>
-    </w:p>
-    <w:p>
-      <w:pPr>
-        <w:pStyle w:val="ListParagraph"/>
-        <w:numPr>
-          <w:ilvl w:val="0"/>
-          <w:numId w:val="104"/>
-        </w:numPr>
-      </w:pPr>
-      <w:r>
-        <w:t>Save Template: digunakan untuk menyimpan template</w:t>
-      </w:r>
-    </w:p>
-    <w:p>
-      <w:pPr>
-        <w:pStyle w:val="ListParagraph"/>
-        <w:numPr>
-          <w:ilvl w:val="0"/>
-          <w:numId w:val="104"/>
-        </w:numPr>
-      </w:pPr>
-      <w:r>
-        <w:t>Cancel: digunakan untuk membatalkan perubahan</w:t>
-      </w:r>
-    </w:p>
-    <w:p>
-      <w:r>
-        <w:t xml:space="preserve">Di bagian kaki dari Entity Editor terdapat tombol Import dan Cancel. </w:t>
-      </w:r>
-    </w:p>
-    <w:p>
-      <w:r>
         <w:drawing>
-          <wp:inline distT="0" distB="0" distL="0" distR="0" wp14:anchorId="781A9FB6" wp14:editId="28B4811F">
-            <wp:extent cx="5733415" cy="2472055"/>
-            <wp:effectExtent l="0" t="0" r="635" b="4445"/>
-            <wp:docPr id="24" name="Picture 24"/>
+          <wp:inline distT="0" distB="0" distL="0" distR="0" wp14:anchorId="5DF6AA8C" wp14:editId="13AD71C2">
+            <wp:extent cx="5014519" cy="2152650"/>
+            <wp:effectExtent l="0" t="0" r="0" b="0"/>
+            <wp:docPr id="26" name="Picture 26"/>
             <wp:cNvGraphicFramePr>
               <a:graphicFrameLocks xmlns:a="http://schemas.openxmlformats.org/drawingml/2006/main" noChangeAspect="1"/>
             </wp:cNvGraphicFramePr>
@@ -20928,6 +20491,595 @@
                   <pic:spPr>
                     <a:xfrm>
                       <a:off x="0" y="0"/>
+                      <a:ext cx="5034193" cy="2161096"/>
+                    </a:xfrm>
+                    <a:prstGeom prst="rect">
+                      <a:avLst/>
+                    </a:prstGeom>
+                  </pic:spPr>
+                </pic:pic>
+              </a:graphicData>
+            </a:graphic>
+          </wp:inline>
+        </w:drawing>
+      </w:r>
+    </w:p>
+    <w:p>
+      <w:pPr>
+        <w:pStyle w:val="ListParagraph"/>
+        <w:numPr>
+          <w:ilvl w:val="0"/>
+          <w:numId w:val="103"/>
+        </w:numPr>
+      </w:pPr>
+      <w:r>
+        <w:t>Preferences: digunakan untuk mengatur tipe data colom primary key, panjang kolom primary key, tipe data colom non primary key, dan panjang kolom non primary key. Pengaturan ini akan mempengaruhi saat pengguna membuat kolom baru. Meskipun demikian, pengguna tetap dapat mengubahnya untuk entitas tertentu jika tidak sesuai dengan pengaturan yang telah dibuat.</w:t>
+      </w:r>
+    </w:p>
+    <w:p>
+      <w:pPr>
+        <w:pStyle w:val="ListParagraph"/>
+        <w:ind w:left="1080"/>
+      </w:pPr>
+      <w:r>
+        <w:rPr>
+          <w:noProof/>
+        </w:rPr>
+        <w:drawing>
+          <wp:inline distT="0" distB="0" distL="0" distR="0" wp14:anchorId="49DB6839" wp14:editId="013A2848">
+            <wp:extent cx="4639322" cy="2581635"/>
+            <wp:effectExtent l="0" t="0" r="8890" b="9525"/>
+            <wp:docPr id="22" name="Picture 22"/>
+            <wp:cNvGraphicFramePr>
+              <a:graphicFrameLocks xmlns:a="http://schemas.openxmlformats.org/drawingml/2006/main" noChangeAspect="1"/>
+            </wp:cNvGraphicFramePr>
+            <a:graphic xmlns:a="http://schemas.openxmlformats.org/drawingml/2006/main">
+              <a:graphicData uri="http://schemas.openxmlformats.org/drawingml/2006/picture">
+                <pic:pic xmlns:pic="http://schemas.openxmlformats.org/drawingml/2006/picture">
+                  <pic:nvPicPr>
+                    <pic:cNvPr id="1" name=""/>
+                    <pic:cNvPicPr/>
+                  </pic:nvPicPr>
+                  <pic:blipFill>
+                    <a:blip r:embed="rId50"/>
+                    <a:stretch>
+                      <a:fillRect/>
+                    </a:stretch>
+                  </pic:blipFill>
+                  <pic:spPr>
+                    <a:xfrm>
+                      <a:off x="0" y="0"/>
+                      <a:ext cx="4639322" cy="2581635"/>
+                    </a:xfrm>
+                    <a:prstGeom prst="rect">
+                      <a:avLst/>
+                    </a:prstGeom>
+                  </pic:spPr>
+                </pic:pic>
+              </a:graphicData>
+            </a:graphic>
+          </wp:inline>
+        </w:drawing>
+      </w:r>
+    </w:p>
+    <w:p>
+      <w:pPr>
+        <w:pStyle w:val="ListParagraph"/>
+        <w:numPr>
+          <w:ilvl w:val="0"/>
+          <w:numId w:val="103"/>
+        </w:numPr>
+      </w:pPr>
+      <w:r>
+        <w:t>Cancel: digunakan untuk membatalkan perubahan. Saat pengguna membuat entitas baru, entitas tersebut tidak akan disimpan jika pengguna memilih tolmbol ini.</w:t>
+      </w:r>
+    </w:p>
+    <w:p>
+      <w:pPr>
+        <w:ind w:left="720"/>
+        <w:rPr>
+          <w:b/>
+          <w:bCs/>
+        </w:rPr>
+      </w:pPr>
+      <w:r>
+        <w:rPr>
+          <w:b/>
+          <w:bCs/>
+        </w:rPr>
+        <w:t xml:space="preserve">Memperbarui </w:t>
+      </w:r>
+      <w:r>
+        <w:rPr>
+          <w:b/>
+          <w:bCs/>
+        </w:rPr>
+        <w:t>Entitas</w:t>
+      </w:r>
+    </w:p>
+    <w:p>
+      <w:pPr>
+        <w:ind w:left="720"/>
+      </w:pPr>
+      <w:r>
+        <w:lastRenderedPageBreak/>
+        <w:t>Saat pengguna mengubah sebuahentitas, formulir yang akan tampil akan lebih kurang sama dengan saat pengguna membuat entitas baru. Perbedaannya adalah saat pengguna mengubah entitas, tabel editor sudah berisi kolom sesuai dengan kolom pada entitas yang diubah.</w:t>
+      </w:r>
+    </w:p>
+    <w:p>
+      <w:pPr>
+        <w:ind w:left="720"/>
+      </w:pPr>
+      <w:r>
+        <w:t xml:space="preserve">Di sebelah kanan tombol Cancel, ada 2 tombol yang hanya muncul pada </w:t>
+      </w:r>
+      <w:r>
+        <w:t>saat memperbarui entitas.</w:t>
+      </w:r>
+    </w:p>
+    <w:p>
+      <w:pPr>
+        <w:pStyle w:val="ListParagraph"/>
+        <w:numPr>
+          <w:ilvl w:val="2"/>
+          <w:numId w:val="77"/>
+        </w:numPr>
+        <w:tabs>
+          <w:tab w:val="clear" w:pos="2160"/>
+          <w:tab w:val="num" w:pos="1080"/>
+        </w:tabs>
+        <w:ind w:left="1080"/>
+      </w:pPr>
+      <w:r>
+        <w:t>Des</w:t>
+      </w:r>
+      <w:r>
+        <w:t>c</w:t>
+      </w:r>
+      <w:r>
+        <w:t xml:space="preserve">ription: digunakan untuk membuat deskripsi entitas. </w:t>
+      </w:r>
+    </w:p>
+    <w:p>
+      <w:pPr>
+        <w:pStyle w:val="ListParagraph"/>
+        <w:numPr>
+          <w:ilvl w:val="2"/>
+          <w:numId w:val="77"/>
+        </w:numPr>
+        <w:tabs>
+          <w:tab w:val="clear" w:pos="2160"/>
+          <w:tab w:val="num" w:pos="1080"/>
+        </w:tabs>
+        <w:ind w:left="1080"/>
+      </w:pPr>
+      <w:r>
+        <w:t>Data: digunakan untuk melihat, menambah, mengubah atau menghapus data entitas.</w:t>
+      </w:r>
+    </w:p>
+    <w:p>
+      <w:pPr>
+        <w:ind w:left="720"/>
+        <w:rPr>
+          <w:b/>
+          <w:bCs/>
+        </w:rPr>
+      </w:pPr>
+      <w:r>
+        <w:rPr>
+          <w:b/>
+          <w:bCs/>
+        </w:rPr>
+        <w:t>Mengimpor Entitas</w:t>
+      </w:r>
+    </w:p>
+    <w:p>
+      <w:pPr>
+        <w:ind w:left="720"/>
+      </w:pPr>
+      <w:r>
+        <w:t>Entity Editor mempunyai banyak pilihan untuk mengimpor entitas, di antaranya adalah sebagai berikut:</w:t>
+      </w:r>
+    </w:p>
+    <w:p>
+      <w:pPr>
+        <w:pStyle w:val="ListParagraph"/>
+        <w:keepNext/>
+        <w:numPr>
+          <w:ilvl w:val="4"/>
+          <w:numId w:val="77"/>
+        </w:numPr>
+        <w:tabs>
+          <w:tab w:val="clear" w:pos="3600"/>
+          <w:tab w:val="num" w:pos="1080"/>
+        </w:tabs>
+        <w:ind w:left="1080"/>
+      </w:pPr>
+      <w:r>
+        <w:t>Impor dari file JSON</w:t>
+      </w:r>
+    </w:p>
+    <w:p>
+      <w:pPr>
+        <w:pStyle w:val="ListParagraph"/>
+        <w:ind w:left="1080"/>
+      </w:pPr>
+      <w:r>
+        <w:t xml:space="preserve">Impor dari file JSON dilakukan dengan mengimpor file JSON yang merupakan ekspor dari Entity Editor. Saat mengimpr file dari </w:t>
+      </w:r>
+      <w:r>
+        <w:t xml:space="preserve">file </w:t>
+      </w:r>
+      <w:r>
+        <w:t>JSON, Entity Editor akan menghapus semua entitas yang ada di editor dan akan membuat entitas dari awal.</w:t>
+      </w:r>
+    </w:p>
+    <w:p>
+      <w:pPr>
+        <w:pStyle w:val="ListParagraph"/>
+        <w:ind w:left="1080"/>
+      </w:pPr>
+      <w:r>
+        <w:t>Untuk mengimpor entitas dari file JSON, pilih tombol Import Entity lalu pilih file sumber. Entity Editor akan menghapus semua entitas yang ada sekarang dan menggantinya dengan entitas dari file sumber.</w:t>
+      </w:r>
+    </w:p>
+    <w:p>
+      <w:pPr>
+        <w:pStyle w:val="ListParagraph"/>
+        <w:ind w:left="1080"/>
+        <w:rPr>
+          <w:b/>
+          <w:bCs/>
+        </w:rPr>
+      </w:pPr>
+      <w:r>
+        <w:rPr>
+          <w:b/>
+          <w:bCs/>
+        </w:rPr>
+        <w:t>PERHATIKAN!</w:t>
+      </w:r>
+    </w:p>
+    <w:p>
+      <w:pPr>
+        <w:pStyle w:val="ListParagraph"/>
+        <w:ind w:left="1080"/>
+      </w:pPr>
+      <w:r>
+        <w:t>Karena Entity Editor akan menyimpan semua data ke server setiap kali ada perubahan, ekspor terlebih dahulu entitas yang ada sebelum mengimpor entitas baru sehingga Anda memiliki cadangan.</w:t>
+      </w:r>
+    </w:p>
+    <w:p>
+      <w:pPr>
+        <w:pStyle w:val="ListParagraph"/>
+        <w:numPr>
+          <w:ilvl w:val="4"/>
+          <w:numId w:val="77"/>
+        </w:numPr>
+        <w:tabs>
+          <w:tab w:val="clear" w:pos="3600"/>
+          <w:tab w:val="num" w:pos="1080"/>
+        </w:tabs>
+        <w:ind w:left="1080"/>
+      </w:pPr>
+      <w:r>
+        <w:t>Impor dari file SQL</w:t>
+      </w:r>
+    </w:p>
+    <w:p>
+      <w:pPr>
+        <w:pStyle w:val="ListParagraph"/>
+        <w:ind w:left="1080"/>
+      </w:pPr>
+      <w:r>
+        <w:t>Impor dari file SQL dilakukan dengan mengimpor file SQL yang merupakan cadangan dari sebuah tabel atau database. Saat mengimpr file dari file SQL, Entity Editor akan menghapus semua entitas yang ada di editor dan akan membuat entitas dari awal.</w:t>
+      </w:r>
+    </w:p>
+    <w:p>
+      <w:pPr>
+        <w:pStyle w:val="ListParagraph"/>
+        <w:ind w:left="1080"/>
+      </w:pPr>
+      <w:r>
+        <w:t>Untuk mengimpor entitas dari file SQL, pilih tombol Import SQL lalu pilih file sumber. Entity Editor akan menghapus semua entitas yang ada sekarang dan menggantinya dengan entitas dari file sumber.</w:t>
+      </w:r>
+    </w:p>
+    <w:p>
+      <w:pPr>
+        <w:pStyle w:val="ListParagraph"/>
+        <w:ind w:left="1080"/>
+        <w:rPr>
+          <w:b/>
+          <w:bCs/>
+        </w:rPr>
+      </w:pPr>
+      <w:r>
+        <w:rPr>
+          <w:b/>
+          <w:bCs/>
+        </w:rPr>
+        <w:t>PERHATIKAN!</w:t>
+      </w:r>
+    </w:p>
+    <w:p>
+      <w:pPr>
+        <w:pStyle w:val="ListParagraph"/>
+        <w:ind w:left="1080"/>
+      </w:pPr>
+      <w:r>
+        <w:t>Karena Entity Editor akan menyimpan semua data ke server setiap kali ada perubahan, ekspor terlebih dahulu entitas yang ada sebelum mengimpor entitas baru sehingga Anda memiliki cadangan.</w:t>
+      </w:r>
+    </w:p>
+    <w:p>
+      <w:pPr>
+        <w:pStyle w:val="ListParagraph"/>
+        <w:numPr>
+          <w:ilvl w:val="4"/>
+          <w:numId w:val="77"/>
+        </w:numPr>
+        <w:tabs>
+          <w:tab w:val="clear" w:pos="3600"/>
+          <w:tab w:val="num" w:pos="1080"/>
+        </w:tabs>
+        <w:ind w:left="1080"/>
+      </w:pPr>
+      <w:r>
+        <w:t>Menambahkan Entitas Secara Parsial</w:t>
+      </w:r>
+    </w:p>
+    <w:p>
+      <w:pPr>
+        <w:pStyle w:val="ListParagraph"/>
+        <w:ind w:left="1080"/>
+      </w:pPr>
+      <w:r>
+        <w:lastRenderedPageBreak/>
+        <w:t>Menambahkan entitas secara parsial dilakukan dengan mengimpor file SQL. Entity Editor tidak akan menghapus entitas yang ada tapi akan menambahkan entitas dari file SQL jika belum ada. Untuk menambahkan entitas dari file SQL, pilih tombol Append</w:t>
+      </w:r>
+      <w:r>
+        <w:t xml:space="preserve"> Entity </w:t>
+      </w:r>
+      <w:r>
+        <w:t xml:space="preserve">lalu pilih file sumber. Entity Editor akan </w:t>
+      </w:r>
+      <w:r>
+        <w:t xml:space="preserve">menambahkan </w:t>
+      </w:r>
+      <w:r>
+        <w:t>entitas dari file sumber.</w:t>
+      </w:r>
+    </w:p>
+    <w:p>
+      <w:pPr>
+        <w:pStyle w:val="ListParagraph"/>
+        <w:numPr>
+          <w:ilvl w:val="4"/>
+          <w:numId w:val="77"/>
+        </w:numPr>
+        <w:tabs>
+          <w:tab w:val="clear" w:pos="3600"/>
+          <w:tab w:val="num" w:pos="1080"/>
+        </w:tabs>
+        <w:ind w:left="1080"/>
+      </w:pPr>
+      <w:r>
+        <w:t xml:space="preserve">Impor dari </w:t>
+      </w:r>
+      <w:r>
+        <w:t xml:space="preserve">Spreadsheet </w:t>
+      </w:r>
+    </w:p>
+    <w:p>
+      <w:pPr>
+        <w:pStyle w:val="ListParagraph"/>
+        <w:ind w:left="1080"/>
+      </w:pPr>
+      <w:r>
+        <w:t>Impor dari spreadsheet</w:t>
+      </w:r>
+      <w:r>
+        <w:t xml:space="preserve"> </w:t>
+      </w:r>
+      <w:r>
+        <w:t xml:space="preserve">dilakukan dengan mengimpor file </w:t>
+      </w:r>
+      <w:r>
+        <w:t>Excel (xlsx dan xls)</w:t>
+      </w:r>
+      <w:r>
+        <w:t xml:space="preserve"> dan CSV. </w:t>
+      </w:r>
+      <w:r>
+        <w:t xml:space="preserve">Entity Editor tidak akan menghapus entitas yang ada tapi akan menambahkan entitas dari file spreadsheet. Untuk menambahkan entitas dari file SQL, pilih tombol Import Spreadseet lalu pilih file sumber. </w:t>
+      </w:r>
+    </w:p>
+    <w:p>
+      <w:pPr>
+        <w:pStyle w:val="ListParagraph"/>
+        <w:ind w:left="1080"/>
+      </w:pPr>
+      <w:r>
+        <w:t xml:space="preserve">Jika file sumber adalah CSV, maka nama default dari entitas adalah nama file. </w:t>
+      </w:r>
+    </w:p>
+    <w:p>
+      <w:pPr>
+        <w:pStyle w:val="ListParagraph"/>
+        <w:ind w:left="1080"/>
+      </w:pPr>
+      <w:r>
+        <w:t>Jika file sumber adalah Excel, maka nama default entitas adalah nama sheet.</w:t>
+      </w:r>
+    </w:p>
+    <w:p>
+      <w:pPr>
+        <w:pStyle w:val="ListParagraph"/>
+        <w:ind w:left="1080"/>
+      </w:pPr>
+      <w:r>
+        <w:t>Jika file sumber adalah Excel dan memiliki lebih dari satu sheet, maka pengguna diminta untuk memilih sheet yang ada.</w:t>
+      </w:r>
+    </w:p>
+    <w:p>
+      <w:pPr>
+        <w:pStyle w:val="ListParagraph"/>
+        <w:keepNext/>
+        <w:numPr>
+          <w:ilvl w:val="4"/>
+          <w:numId w:val="77"/>
+        </w:numPr>
+        <w:tabs>
+          <w:tab w:val="clear" w:pos="3600"/>
+          <w:tab w:val="num" w:pos="1080"/>
+        </w:tabs>
+        <w:ind w:left="1080"/>
+      </w:pPr>
+      <w:r>
+        <w:t xml:space="preserve">Impor dari </w:t>
+      </w:r>
+      <w:r>
+        <w:t>C</w:t>
+      </w:r>
+      <w:r>
+        <w:t>lipboard</w:t>
+      </w:r>
+    </w:p>
+    <w:p>
+      <w:pPr>
+        <w:pStyle w:val="ListParagraph"/>
+        <w:ind w:left="1080"/>
+      </w:pPr>
+      <w:r>
+        <w:t>Impor dari cliploard dilakukan dengan menyalin (copy) tabel dari aplikasi Excel, Word dan web (HTML) lalu paste (Ctrl+C) pada daerah entitas. Jika data yang dimpor tidak sesuai dengan yang diinginkan, salin dulu datanya ke aplikasi Excel lalu salin kembali data dari aplikasi Excel kemudian tempelkan ke daerah entitas di Entity Editor. Entity Entitor akan menampilkan formulir pembuatan entitas baru dengan nama “new_entity”, “new_entity_1”, “new_entity_2” dan seteusnya. Ubah nama entitas dan beri primary key kemudian simpan entitas dengan tombol Save Entity.</w:t>
+      </w:r>
+    </w:p>
+    <w:p>
+      <w:pPr>
+        <w:pStyle w:val="ListParagraph"/>
+        <w:ind w:left="1080"/>
+      </w:pPr>
+      <w:r>
+        <w:t>Selain dengan cara Ctrl+C di daerah entitas, pengguna juga dapat memilih tobol Import Clipboard. Pengguna akan diminta memilih tombol Paste atau Tempel yang muncul di atas tombol tersebut. Ini merupakan fitur keamanan dari browser.</w:t>
+      </w:r>
+    </w:p>
+    <w:p>
+      <w:pPr>
+        <w:ind w:firstLine="720"/>
+        <w:rPr>
+          <w:b/>
+          <w:bCs/>
+        </w:rPr>
+      </w:pPr>
+      <w:r>
+        <w:rPr>
+          <w:b/>
+          <w:bCs/>
+        </w:rPr>
+        <w:t xml:space="preserve">Mengubah </w:t>
+      </w:r>
+      <w:r>
+        <w:rPr>
+          <w:b/>
+          <w:bCs/>
+        </w:rPr>
+        <w:t>Template</w:t>
+      </w:r>
+    </w:p>
+    <w:p>
+      <w:pPr>
+        <w:ind w:left="720"/>
+      </w:pPr>
+      <w:r>
+        <w:t>Tampilan editor untuk mengubah template sekilas mirip dengan editor entitas. Saat pengguna memilih tombol Edit Template, button area akan diisi oleh tombol Add Colum, Save Template dan Cancel.</w:t>
+      </w:r>
+    </w:p>
+    <w:p>
+      <w:pPr>
+        <w:ind w:left="720"/>
+      </w:pPr>
+      <w:r>
+        <w:t>Tabel editor secara default berisi beberapa kolom yang ditetapkan sebagai Reserved Colum di pengaturan aplikasi. Pengguna dapat menambahkan kolom baru pada template yang bukan merupakan reserved column.</w:t>
+      </w:r>
+    </w:p>
+    <w:p>
+      <w:pPr>
+        <w:ind w:left="720"/>
+      </w:pPr>
+      <w:r>
+        <w:t>Adapun penjelasan tombol-tombol pada button area adalah sebagai berikut:</w:t>
+      </w:r>
+    </w:p>
+    <w:p>
+      <w:pPr>
+        <w:pStyle w:val="ListParagraph"/>
+        <w:numPr>
+          <w:ilvl w:val="0"/>
+          <w:numId w:val="104"/>
+        </w:numPr>
+      </w:pPr>
+      <w:r>
+        <w:t>Add Column: digunakan untuk menambahkan kolom baru</w:t>
+      </w:r>
+    </w:p>
+    <w:p>
+      <w:pPr>
+        <w:pStyle w:val="ListParagraph"/>
+        <w:numPr>
+          <w:ilvl w:val="0"/>
+          <w:numId w:val="104"/>
+        </w:numPr>
+      </w:pPr>
+      <w:r>
+        <w:t>Save Template: digunakan untuk menyimpan template</w:t>
+      </w:r>
+    </w:p>
+    <w:p>
+      <w:pPr>
+        <w:pStyle w:val="ListParagraph"/>
+        <w:numPr>
+          <w:ilvl w:val="0"/>
+          <w:numId w:val="104"/>
+        </w:numPr>
+      </w:pPr>
+      <w:r>
+        <w:lastRenderedPageBreak/>
+        <w:t>Cancel: digunakan untuk membatalkan perubahan</w:t>
+      </w:r>
+    </w:p>
+    <w:p>
+      <w:r>
+        <w:t xml:space="preserve">Di bagian kaki dari Entity Editor terdapat tombol Import dan Cancel. </w:t>
+      </w:r>
+    </w:p>
+    <w:p>
+      <w:r>
+        <w:rPr>
+          <w:noProof/>
+        </w:rPr>
+        <w:drawing>
+          <wp:inline distT="0" distB="0" distL="0" distR="0" wp14:anchorId="781A9FB6" wp14:editId="28B4811F">
+            <wp:extent cx="5733415" cy="2472055"/>
+            <wp:effectExtent l="0" t="0" r="635" b="4445"/>
+            <wp:docPr id="24" name="Picture 24"/>
+            <wp:cNvGraphicFramePr>
+              <a:graphicFrameLocks xmlns:a="http://schemas.openxmlformats.org/drawingml/2006/main" noChangeAspect="1"/>
+            </wp:cNvGraphicFramePr>
+            <a:graphic xmlns:a="http://schemas.openxmlformats.org/drawingml/2006/main">
+              <a:graphicData uri="http://schemas.openxmlformats.org/drawingml/2006/picture">
+                <pic:pic xmlns:pic="http://schemas.openxmlformats.org/drawingml/2006/picture">
+                  <pic:nvPicPr>
+                    <pic:cNvPr id="1" name=""/>
+                    <pic:cNvPicPr/>
+                  </pic:nvPicPr>
+                  <pic:blipFill>
+                    <a:blip r:embed="rId51"/>
+                    <a:stretch>
+                      <a:fillRect/>
+                    </a:stretch>
+                  </pic:blipFill>
+                  <pic:spPr>
+                    <a:xfrm>
+                      <a:off x="0" y="0"/>
                       <a:ext cx="5733415" cy="2472055"/>
                     </a:xfrm>
                     <a:prstGeom prst="rect">
@@ -21024,7 +21176,6 @@
     </w:p>
     <w:p>
       <w:r>
-        <w:lastRenderedPageBreak/>
         <w:t>Tombol Cancel digunakan untuk menutup Entity Editor</w:t>
       </w:r>
       <w:r>
@@ -21211,6 +21362,7 @@
         </w:numPr>
       </w:pPr>
       <w:r>
+        <w:lastRenderedPageBreak/>
         <w:t>Tabel dikelompokkan menjadi dua yaitu System Tables dan Custom Tables. System Tables berisi tabel-tabel bawaan MagicAppBuilder sedangkan Custom Tables berisi tabel-tabel yang dibuat oleh pengguna. Custom Tables berada di atas System Tables.</w:t>
       </w:r>
     </w:p>
@@ -21426,7 +21578,6 @@
         </w:numPr>
       </w:pPr>
       <w:r>
-        <w:lastRenderedPageBreak/>
         <w:t xml:space="preserve">Centang opsi </w:t>
       </w:r>
       <w:r>
@@ -21634,6 +21785,7 @@
         </w:numPr>
       </w:pPr>
       <w:r>
+        <w:lastRenderedPageBreak/>
         <w:t>Kolom dalam Tabel</w:t>
       </w:r>
     </w:p>
@@ -21909,7 +22061,6 @@
           <w:b/>
           <w:bCs/>
         </w:rPr>
-        <w:lastRenderedPageBreak/>
         <w:t>CB</w:t>
       </w:r>
       <w:r>
@@ -22142,6 +22293,7 @@
         </w:numPr>
       </w:pPr>
       <w:r>
+        <w:lastRenderedPageBreak/>
         <w:t>Tipe Filter</w:t>
       </w:r>
     </w:p>
@@ -22342,7 +22494,6 @@
         </w:numPr>
       </w:pPr>
       <w:r>
-        <w:lastRenderedPageBreak/>
         <w:t>recording_date</w:t>
       </w:r>
     </w:p>
@@ -22512,6 +22663,7 @@
           <w:b/>
           <w:bCs/>
         </w:rPr>
+        <w:lastRenderedPageBreak/>
         <w:t>Bagian</w:t>
       </w:r>
       <w:r>
@@ -22711,135 +22863,138 @@
         <w:t xml:space="preserve"> dapat mengatur tampilan pada dropdown dengan cara lain alih-alih</w:t>
       </w:r>
       <w:r>
-        <w:t xml:space="preserve"> tampilan standard. </w:t>
-      </w:r>
-      <w:r>
+        <w:t xml:space="preserve"> tampilan standard. Jika </w:t>
+      </w:r>
+      <w:r>
+        <w:t>pengguna</w:t>
+      </w:r>
+      <w:r>
+        <w:t xml:space="preserve"> ingin mengambil data dari</w:t>
+      </w:r>
+      <w:r>
+        <w:t xml:space="preserve"> entitas referensi, pastikan </w:t>
+      </w:r>
+      <w:r>
+        <w:t>pengguna</w:t>
+      </w:r>
+      <w:r>
+        <w:t xml:space="preserve"> tidak menggunakan entitas yang minimal.</w:t>
+      </w:r>
+    </w:p>
+    <w:p>
+      <w:pPr>
+        <w:ind w:left="720"/>
+      </w:pPr>
+      <w:r>
+        <w:t>Sebagai contoh:</w:t>
+      </w:r>
+    </w:p>
+    <w:p>
+      <w:pPr>
+        <w:ind w:left="720"/>
+      </w:pPr>
+      <w:r>
+        <w:t>Pengguna</w:t>
+      </w:r>
+      <w:r>
+        <w:t xml:space="preserve"> ingin menampilkan dropdown album dengan menampilkan nama album, nama produser</w:t>
+      </w:r>
+      <w:r>
+        <w:t xml:space="preserve">, dan jumlah lagu dalam album. </w:t>
+      </w:r>
+      <w:r>
+        <w:t>Pengguna</w:t>
+      </w:r>
+      <w:r>
+        <w:t xml:space="preserve"> dapat menggunakan format sebagai berikut:</w:t>
+      </w:r>
+    </w:p>
+    <w:p>
+      <w:pPr>
+        <w:ind w:left="720"/>
+      </w:pPr>
+      <w:r>
+        <w:t>“%s - %s (%</w:t>
+      </w:r>
+      <w:r>
+        <w:t>d)”, name, producer.name,</w:t>
+      </w:r>
+      <w:r>
+        <w:t xml:space="preserve"> numberOfSong</w:t>
+      </w:r>
+      <w:r>
+        <w:t xml:space="preserve"> </w:t>
+      </w:r>
+    </w:p>
+    <w:p>
+      <w:pPr>
+        <w:ind w:left="720"/>
+        <w:rPr>
+          <w:b/>
+          <w:bCs/>
+          <w:lang w:val="en-ID"/>
+        </w:rPr>
+      </w:pPr>
+      <w:r>
+        <w:rPr>
+          <w:b/>
+          <w:bCs/>
+          <w:lang w:val="en-ID"/>
+        </w:rPr>
+        <w:t>Bagian Specification</w:t>
+      </w:r>
+    </w:p>
+    <w:p>
+      <w:pPr>
+        <w:ind w:left="720"/>
+        <w:rPr>
+          <w:lang w:val="en-ID"/>
+        </w:rPr>
+      </w:pPr>
+      <w:r>
+        <w:rPr>
+          <w:lang w:val="en-ID"/>
+        </w:rPr>
+        <w:t>Bagian Specification digunakan untuk mengatur filter pada dropdown. Aplikasi hanya akan menampilkan data sesuai dengan spesifikasi yang ditentukan.</w:t>
+      </w:r>
+    </w:p>
+    <w:p>
+      <w:pPr>
+        <w:ind w:left="720"/>
+        <w:rPr>
+          <w:lang w:val="en-ID"/>
+        </w:rPr>
+      </w:pPr>
+      <w:r>
+        <w:rPr>
+          <w:lang w:val="en-ID"/>
+        </w:rPr>
+        <w:t xml:space="preserve">Secara default, spesifikasi diset dengan active = true dan draft = false. Nama property ini sesuai dengan pemetaan kolom yang direservasi. </w:t>
+      </w:r>
+      <w:r>
+        <w:t>Pengguna</w:t>
+      </w:r>
+      <w:r>
+        <w:rPr>
+          <w:lang w:val="en-ID"/>
+        </w:rPr>
+        <w:t xml:space="preserve"> dapat menambahkan spesifikasi dengan cara membuat baris baru. Jika </w:t>
+      </w:r>
+      <w:r>
+        <w:t>pengguna</w:t>
+      </w:r>
+      <w:r>
+        <w:rPr>
+          <w:lang w:val="en-ID"/>
+        </w:rPr>
+        <w:t xml:space="preserve"> ingin menggunakan properti dari entitas referensi, gunakan tanda titik sebagai pemisah antara nama properti entitas dropdown dengan nama properti entitas </w:t>
+      </w:r>
+      <w:r>
+        <w:rPr>
+          <w:lang w:val="en-ID"/>
+        </w:rPr>
         <w:lastRenderedPageBreak/>
-        <w:t xml:space="preserve">Jika </w:t>
-      </w:r>
-      <w:r>
-        <w:t>pengguna</w:t>
-      </w:r>
-      <w:r>
-        <w:t xml:space="preserve"> ingin mengambil data dari</w:t>
-      </w:r>
-      <w:r>
-        <w:t xml:space="preserve"> entitas referensi, pastikan </w:t>
-      </w:r>
-      <w:r>
-        <w:t>pengguna</w:t>
-      </w:r>
-      <w:r>
-        <w:t xml:space="preserve"> tidak menggunakan entitas yang minimal.</w:t>
-      </w:r>
-    </w:p>
-    <w:p>
-      <w:pPr>
-        <w:ind w:left="720"/>
-      </w:pPr>
-      <w:r>
-        <w:t>Sebagai contoh:</w:t>
-      </w:r>
-    </w:p>
-    <w:p>
-      <w:pPr>
-        <w:ind w:left="720"/>
-      </w:pPr>
-      <w:r>
-        <w:t>Pengguna</w:t>
-      </w:r>
-      <w:r>
-        <w:t xml:space="preserve"> ingin menampilkan dropdown album dengan menampilkan nama album, nama produser</w:t>
-      </w:r>
-      <w:r>
-        <w:t xml:space="preserve">, dan jumlah lagu dalam album. </w:t>
-      </w:r>
-      <w:r>
-        <w:t>Pengguna</w:t>
-      </w:r>
-      <w:r>
-        <w:t xml:space="preserve"> dapat menggunakan format sebagai berikut:</w:t>
-      </w:r>
-    </w:p>
-    <w:p>
-      <w:pPr>
-        <w:ind w:left="720"/>
-      </w:pPr>
-      <w:r>
-        <w:t>“%s - %s (%</w:t>
-      </w:r>
-      <w:r>
-        <w:t>d)”, name, producer.name,</w:t>
-      </w:r>
-      <w:r>
-        <w:t xml:space="preserve"> numberOfSong</w:t>
-      </w:r>
-      <w:r>
-        <w:t xml:space="preserve"> </w:t>
-      </w:r>
-    </w:p>
-    <w:p>
-      <w:pPr>
-        <w:ind w:left="720"/>
-        <w:rPr>
-          <w:b/>
-          <w:bCs/>
-          <w:lang w:val="en-ID"/>
-        </w:rPr>
-      </w:pPr>
-      <w:r>
-        <w:rPr>
-          <w:b/>
-          <w:bCs/>
-          <w:lang w:val="en-ID"/>
-        </w:rPr>
-        <w:t>Bagian Specification</w:t>
-      </w:r>
-    </w:p>
-    <w:p>
-      <w:pPr>
-        <w:ind w:left="720"/>
-        <w:rPr>
-          <w:lang w:val="en-ID"/>
-        </w:rPr>
-      </w:pPr>
-      <w:r>
-        <w:rPr>
-          <w:lang w:val="en-ID"/>
-        </w:rPr>
-        <w:t>Bagian Specification digunakan untuk mengatur filter pada dropdown. Aplikasi hanya akan menampilkan data sesuai dengan spesifikasi yang ditentukan.</w:t>
-      </w:r>
-    </w:p>
-    <w:p>
-      <w:pPr>
-        <w:ind w:left="720"/>
-        <w:rPr>
-          <w:lang w:val="en-ID"/>
-        </w:rPr>
-      </w:pPr>
-      <w:r>
-        <w:rPr>
-          <w:lang w:val="en-ID"/>
-        </w:rPr>
-        <w:t xml:space="preserve">Secara default, spesifikasi diset dengan active = true dan draft = false. Nama property ini sesuai dengan pemetaan kolom yang direservasi. </w:t>
-      </w:r>
-      <w:r>
-        <w:t>Pengguna</w:t>
-      </w:r>
-      <w:r>
-        <w:rPr>
-          <w:lang w:val="en-ID"/>
-        </w:rPr>
-        <w:t xml:space="preserve"> dapat menambahkan spesifikasi dengan cara membuat baris baru. Jika </w:t>
-      </w:r>
-      <w:r>
-        <w:t>pengguna</w:t>
-      </w:r>
-      <w:r>
-        <w:rPr>
-          <w:lang w:val="en-ID"/>
-        </w:rPr>
-        <w:t xml:space="preserve"> ingin menggunakan properti dari entitas referensi, gunakan tanda titik sebagai pemisah antara nama properti entitas dropdown dengan nama properti entitas referensi. Hubungan entitas ini ditentukan di dalam deklarasi entitas alih-alih kunci asing di database.</w:t>
+        <w:t>referensi. Hubungan entitas ini ditentukan di dalam deklarasi entitas alih-alih kunci asing di database.</w:t>
       </w:r>
     </w:p>
     <w:p>
@@ -22872,7 +23027,7 @@
                     </pic:cNvPicPr>
                   </pic:nvPicPr>
                   <pic:blipFill>
-                    <a:blip r:embed="rId50">
+                    <a:blip r:embed="rId52">
                       <a:extLst>
                         <a:ext uri="{28A0092B-C50C-407E-A947-70E740481C1C}">
                           <a14:useLocalDpi xmlns:a14="http://schemas.microsoft.com/office/drawing/2010/main" val="0"/>
@@ -22960,7 +23115,6 @@
           <w:noProof/>
           <w:lang w:val="en-ID"/>
         </w:rPr>
-        <w:lastRenderedPageBreak/>
         <w:drawing>
           <wp:inline distT="0" distB="0" distL="0" distR="0" wp14:anchorId="2AA7A92F" wp14:editId="0BFB5F15">
             <wp:extent cx="5245100" cy="1411628"/>
@@ -22979,7 +23133,7 @@
                     </pic:cNvPicPr>
                   </pic:nvPicPr>
                   <pic:blipFill>
-                    <a:blip r:embed="rId51">
+                    <a:blip r:embed="rId53">
                       <a:extLst>
                         <a:ext uri="{28A0092B-C50C-407E-A947-70E740481C1C}">
                           <a14:useLocalDpi xmlns:a14="http://schemas.microsoft.com/office/drawing/2010/main" val="0"/>
@@ -23108,6 +23262,7 @@
         <w:rPr>
           <w:lang w:val="en-ID"/>
         </w:rPr>
+        <w:lastRenderedPageBreak/>
         <w:t>Untuk mengisi formular pengelompokan dropdown, lakukan dengan cara berikut:</w:t>
       </w:r>
     </w:p>
@@ -23189,7 +23344,6 @@
           <w:noProof/>
           <w:lang w:val="en-ID"/>
         </w:rPr>
-        <w:lastRenderedPageBreak/>
         <w:drawing>
           <wp:inline distT="0" distB="0" distL="0" distR="0" wp14:anchorId="181AA7CC" wp14:editId="1F86686A">
             <wp:extent cx="5067300" cy="3171825"/>
@@ -23206,7 +23360,7 @@
                     <pic:cNvPicPr/>
                   </pic:nvPicPr>
                   <pic:blipFill>
-                    <a:blip r:embed="rId52">
+                    <a:blip r:embed="rId54">
                       <a:extLst>
                         <a:ext uri="{28A0092B-C50C-407E-A947-70E740481C1C}">
                           <a14:useLocalDpi xmlns:a14="http://schemas.microsoft.com/office/drawing/2010/main" val="0"/>
@@ -23261,7 +23415,7 @@
                     <pic:cNvPicPr/>
                   </pic:nvPicPr>
                   <pic:blipFill>
-                    <a:blip r:embed="rId53"/>
+                    <a:blip r:embed="rId55"/>
                     <a:stretch>
                       <a:fillRect/>
                     </a:stretch>
@@ -23293,7 +23447,14 @@
         <w:rPr>
           <w:lang w:val="en-ID"/>
         </w:rPr>
-        <w:t>Dalam contoh di atas, saat pengguna membuat modul “Track” dari tabel “track” dan membuat relasi pada kolom “album_id”, pada bagian Grouping, “Value” diisi kolom dari tabel “album” yang akan digunakan untuk mengelompokkan data “Album”. Kolom “artist_id” dapat digunakan karena satu artis mungkin memiliki lebih dari satu album. “Label” adalah kolom yang akan diambil nilainya. Karena pilihan pada “Source” adalah “Entity”, maka “Reference” adalah sebuah entitas. Nama objek dari entitas tersebut adalah “artist”. Dari mana pengguna mengetahui nama entitas tersebut adalah “artist”? “artist” adalah nama objek referensi saat membuat modul “Album”. “Label”, yang diisi dengan “name”, merujuk pada kolom “name” pada entitas Artist.</w:t>
+        <w:t xml:space="preserve">Dalam contoh di atas, saat pengguna membuat modul “Track” dari tabel “track” dan membuat relasi pada kolom “album_id”, pada bagian Grouping, “Value” diisi kolom dari tabel “album” yang akan digunakan untuk mengelompokkan data “Album”. Kolom “artist_id” dapat digunakan karena satu artis mungkin memiliki lebih dari satu album. “Label” adalah kolom yang akan diambil nilainya. Karena pilihan pada “Source” adalah “Entity”, maka “Reference” adalah sebuah entitas. Nama objek dari entitas tersebut adalah </w:t>
+      </w:r>
+      <w:r>
+        <w:rPr>
+          <w:lang w:val="en-ID"/>
+        </w:rPr>
+        <w:lastRenderedPageBreak/>
+        <w:t>“artist”. Dari mana pengguna mengetahui nama entitas tersebut adalah “artist”? “artist” adalah nama objek referensi saat membuat modul “Album”. “Label”, yang diisi dengan “name”, merujuk pada kolom “name” pada entitas Artist.</w:t>
       </w:r>
     </w:p>
     <w:p>
@@ -23308,7 +23469,6 @@
           <w:noProof/>
           <w:lang w:val="en-ID"/>
         </w:rPr>
-        <w:lastRenderedPageBreak/>
         <w:drawing>
           <wp:inline distT="0" distB="0" distL="0" distR="0" wp14:anchorId="112A6861" wp14:editId="22F30AB6">
             <wp:extent cx="4962525" cy="3637452"/>
@@ -23325,7 +23485,7 @@
                     <pic:cNvPicPr/>
                   </pic:nvPicPr>
                   <pic:blipFill>
-                    <a:blip r:embed="rId54"/>
+                    <a:blip r:embed="rId56"/>
                     <a:stretch>
                       <a:fillRect/>
                     </a:stretch>
@@ -23529,7 +23689,14 @@
         <w:rPr>
           <w:lang w:val="en-ID"/>
         </w:rPr>
-        <w:t>, pada kolom “artist_id”, pengguna akan mengelompokkannya berdasarkan kolom “sex”. “sex” tidak merujuk ke entitas lain. Nilainya hanya “M” dan “F” atau kosong.</w:t>
+        <w:t xml:space="preserve">, pada kolom “artist_id”, pengguna </w:t>
+      </w:r>
+      <w:r>
+        <w:rPr>
+          <w:lang w:val="en-ID"/>
+        </w:rPr>
+        <w:lastRenderedPageBreak/>
+        <w:t>akan mengelompokkannya berdasarkan kolom “sex”. “sex” tidak merujuk ke entitas lain. Nilainya hanya “M” dan “F” atau kosong.</w:t>
       </w:r>
     </w:p>
     <w:p>
@@ -23544,7 +23711,6 @@
           <w:noProof/>
           <w:lang w:val="en-ID"/>
         </w:rPr>
-        <w:lastRenderedPageBreak/>
         <w:drawing>
           <wp:inline distT="0" distB="0" distL="0" distR="0" wp14:anchorId="7192C5B9" wp14:editId="32392EE8">
             <wp:extent cx="4781550" cy="2370916"/>
@@ -23561,7 +23727,7 @@
                     <pic:cNvPicPr/>
                   </pic:nvPicPr>
                   <pic:blipFill>
-                    <a:blip r:embed="rId55"/>
+                    <a:blip r:embed="rId57"/>
                     <a:stretch>
                       <a:fillRect/>
                     </a:stretch>
@@ -23809,6 +23975,7 @@
         <w:rPr>
           <w:lang w:val="en-ID"/>
         </w:rPr>
+        <w:lastRenderedPageBreak/>
         <w:t>JavaScript</w:t>
       </w:r>
       <w:r>
@@ -23844,7 +24011,6 @@
           <w:b/>
           <w:bCs/>
         </w:rPr>
-        <w:lastRenderedPageBreak/>
         <w:t>Map</w:t>
       </w:r>
       <w:r>
@@ -24839,6 +25005,7 @@
               <w:spacing w:line="276" w:lineRule="auto"/>
             </w:pPr>
             <w:r>
+              <w:lastRenderedPageBreak/>
               <w:t>month</w:t>
             </w:r>
           </w:p>
@@ -25010,7 +25177,6 @@
               <w:spacing w:line="276" w:lineRule="auto"/>
             </w:pPr>
             <w:r>
-              <w:lastRenderedPageBreak/>
               <w:t>file</w:t>
             </w:r>
           </w:p>
@@ -25368,7 +25534,7 @@
                     <pic:cNvPicPr/>
                   </pic:nvPicPr>
                   <pic:blipFill>
-                    <a:blip r:embed="rId56"/>
+                    <a:blip r:embed="rId58"/>
                     <a:stretch>
                       <a:fillRect/>
                     </a:stretch>
@@ -25446,6 +25612,7 @@
     </w:p>
     <w:p>
       <w:r>
+        <w:lastRenderedPageBreak/>
         <w:t xml:space="preserve">Tab </w:t>
       </w:r>
       <w:r>
@@ -25505,7 +25672,6 @@
         <w:rPr>
           <w:noProof/>
         </w:rPr>
-        <w:lastRenderedPageBreak/>
         <w:drawing>
           <wp:inline distT="0" distB="0" distL="0" distR="0" wp14:anchorId="0E29F042" wp14:editId="79F2CF3E">
             <wp:extent cx="4782217" cy="2753109"/>
@@ -25522,7 +25688,7 @@
                     <pic:cNvPicPr/>
                   </pic:nvPicPr>
                   <pic:blipFill>
-                    <a:blip r:embed="rId56"/>
+                    <a:blip r:embed="rId58"/>
                     <a:stretch>
                       <a:fillRect/>
                     </a:stretch>
@@ -25602,7 +25768,7 @@
                     <pic:cNvPicPr/>
                   </pic:nvPicPr>
                   <pic:blipFill>
-                    <a:blip r:embed="rId57"/>
+                    <a:blip r:embed="rId59"/>
                     <a:stretch>
                       <a:fillRect/>
                     </a:stretch>
@@ -25715,7 +25881,7 @@
                     <pic:cNvPicPr/>
                   </pic:nvPicPr>
                   <pic:blipFill>
-                    <a:blip r:embed="rId58"/>
+                    <a:blip r:embed="rId60"/>
                     <a:stretch>
                       <a:fillRect/>
                     </a:stretch>
@@ -31587,7 +31753,7 @@
       </w:r>
     </w:p>
     <w:sectPr>
-      <w:footerReference w:type="default" r:id="rId59"/>
+      <w:footerReference w:type="default" r:id="rId61"/>
       <w:pgSz w:w="11909" w:h="16834" w:code="9"/>
       <w:pgMar w:top="1440" w:right="1440" w:bottom="1440" w:left="1440" w:header="720" w:footer="720" w:gutter="0"/>
       <w:pgNumType w:start="0"/>
@@ -47025,6 +47191,7 @@
     <w:rsid w:val="00361B3D"/>
     <w:rsid w:val="00370391"/>
     <w:rsid w:val="003708CE"/>
+    <w:rsid w:val="003E583F"/>
     <w:rsid w:val="00412D96"/>
     <w:rsid w:val="00422E97"/>
     <w:rsid w:val="00462F67"/>
@@ -47048,6 +47215,7 @@
     <w:rsid w:val="007B1B0F"/>
     <w:rsid w:val="0080366B"/>
     <w:rsid w:val="00812CBD"/>
+    <w:rsid w:val="008312AE"/>
     <w:rsid w:val="00846EE5"/>
     <w:rsid w:val="00850F78"/>
     <w:rsid w:val="00860675"/>
@@ -47100,6 +47268,7 @@
     <w:rsid w:val="00EE0E2F"/>
     <w:rsid w:val="00EE190C"/>
     <w:rsid w:val="00F13D7E"/>
+    <w:rsid w:val="00F34425"/>
     <w:rsid w:val="00F34F84"/>
     <w:rsid w:val="00F4267A"/>
     <w:rsid w:val="00F5098D"/>
@@ -48028,22 +48197,22 @@
 </file>
 
 <file path=customXml/item3.xml><?xml version="1.0" encoding="utf-8"?>
-<b:Sources xmlns:b="http://schemas.openxmlformats.org/officeDocument/2006/bibliography" xmlns="http://schemas.openxmlformats.org/officeDocument/2006/bibliography" SelectedStyle="\APASixthEditionOfficeOnline.xsl" StyleName="APA" Version="6"/>
-</file>
-
-<file path=customXml/item4.xml><?xml version="1.0" encoding="utf-8"?>
-<p:properties xmlns:p="http://schemas.microsoft.com/office/2006/metadata/properties" xmlns:xsi="http://www.w3.org/2001/XMLSchema-instance" xmlns:pc="http://schemas.microsoft.com/office/infopath/2007/PartnerControls">
-  <documentManagement/>
-</p:properties>
-</file>
-
-<file path=customXml/item5.xml><?xml version="1.0" encoding="utf-8"?>
 <?mso-contentType ?>
 <FormTemplates xmlns="http://schemas.microsoft.com/sharepoint/v3/contenttype/forms">
   <Display>DocumentLibraryForm</Display>
   <Edit>DocumentLibraryForm</Edit>
   <New>DocumentLibraryForm</New>
 </FormTemplates>
+</file>
+
+<file path=customXml/item4.xml><?xml version="1.0" encoding="utf-8"?>
+<b:Sources xmlns:b="http://schemas.openxmlformats.org/officeDocument/2006/bibliography" xmlns="http://schemas.openxmlformats.org/officeDocument/2006/bibliography" SelectedStyle="\APASixthEditionOfficeOnline.xsl" StyleName="APA" Version="6"/>
+</file>
+
+<file path=customXml/item5.xml><?xml version="1.0" encoding="utf-8"?>
+<p:properties xmlns:p="http://schemas.microsoft.com/office/2006/metadata/properties" xmlns:xsi="http://www.w3.org/2001/XMLSchema-instance" xmlns:pc="http://schemas.microsoft.com/office/infopath/2007/PartnerControls">
+  <documentManagement/>
+</p:properties>
 </file>
 
 <file path=customXml/itemProps1.xml><?xml version="1.0" encoding="utf-8"?>
@@ -48073,6 +48242,14 @@
 </file>
 
 <file path=customXml/itemProps3.xml><?xml version="1.0" encoding="utf-8"?>
+<ds:datastoreItem xmlns:ds="http://schemas.openxmlformats.org/officeDocument/2006/customXml" ds:itemID="{DE7C3837-D30F-4C6E-A905-13F5B7FD328D}">
+  <ds:schemaRefs>
+    <ds:schemaRef ds:uri="http://schemas.microsoft.com/sharepoint/v3/contenttype/forms"/>
+  </ds:schemaRefs>
+</ds:datastoreItem>
+</file>
+
+<file path=customXml/itemProps4.xml><?xml version="1.0" encoding="utf-8"?>
 <ds:datastoreItem xmlns:ds="http://schemas.openxmlformats.org/officeDocument/2006/customXml" ds:itemID="{B1C12203-43A6-477E-8C1E-68E31005A338}">
   <ds:schemaRefs>
     <ds:schemaRef ds:uri="http://schemas.openxmlformats.org/officeDocument/2006/bibliography"/>
@@ -48080,19 +48257,11 @@
 </ds:datastoreItem>
 </file>
 
-<file path=customXml/itemProps4.xml><?xml version="1.0" encoding="utf-8"?>
+<file path=customXml/itemProps5.xml><?xml version="1.0" encoding="utf-8"?>
 <ds:datastoreItem xmlns:ds="http://schemas.openxmlformats.org/officeDocument/2006/customXml" ds:itemID="{2479F3A6-4B0B-4B46-BC48-6911626FA465}">
   <ds:schemaRefs>
     <ds:schemaRef ds:uri="http://schemas.microsoft.com/office/2006/metadata/properties"/>
     <ds:schemaRef ds:uri="http://schemas.microsoft.com/office/infopath/2007/PartnerControls"/>
   </ds:schemaRefs>
 </ds:datastoreItem>
-</file>
-
-<file path=customXml/itemProps5.xml><?xml version="1.0" encoding="utf-8"?>
-<ds:datastoreItem xmlns:ds="http://schemas.openxmlformats.org/officeDocument/2006/customXml" ds:itemID="{DE7C3837-D30F-4C6E-A905-13F5B7FD328D}">
-  <ds:schemaRefs>
-    <ds:schemaRef ds:uri="http://schemas.microsoft.com/sharepoint/v3/contenttype/forms"/>
-  </ds:schemaRefs>
-</ds:datastoreItem>
 </file>
</xml_diff>

<commit_message>
Remove button with identic function
</commit_message>
<xml_diff>
--- a/MagicAppBuilder.docx
+++ b/MagicAppBuilder.docx
@@ -5890,6 +5890,9 @@
       <w:r>
         <w:t>workspase</w:t>
       </w:r>
+      <w:r>
+        <w:t>.</w:t>
+      </w:r>
     </w:p>
     <w:p>
       <w:pPr>
@@ -5903,6 +5906,9 @@
       <w:r>
         <w:t>Membuat aplikasi baru</w:t>
       </w:r>
+      <w:r>
+        <w:t>.</w:t>
+      </w:r>
     </w:p>
     <w:p>
       <w:pPr>
@@ -5916,6 +5922,9 @@
       <w:r>
         <w:t>Mengubah pengaturan aplikasi</w:t>
       </w:r>
+      <w:r>
+        <w:t>.</w:t>
+      </w:r>
     </w:p>
     <w:p>
       <w:pPr>
@@ -5929,6 +5938,9 @@
       <w:r>
         <w:t>Membuat modul aplikasi</w:t>
       </w:r>
+      <w:r>
+        <w:t>.</w:t>
+      </w:r>
     </w:p>
     <w:p>
       <w:pPr>
@@ -5942,6 +5954,9 @@
       <w:r>
         <w:t>Membuat entitas sesuai dengan tabel yang terkait</w:t>
       </w:r>
+      <w:r>
+        <w:t>.</w:t>
+      </w:r>
     </w:p>
     <w:p>
       <w:pPr>
@@ -5958,6 +5973,9 @@
       <w:r>
         <w:t>modul dengan cara mengentik kode program secara manual di file modul</w:t>
       </w:r>
+      <w:r>
+        <w:t>.</w:t>
+      </w:r>
     </w:p>
     <w:p>
       <w:pPr>
@@ -5971,6 +5989,9 @@
       <w:r>
         <w:t>Mengubah entitas dengan cara mengentik kode program secara manual di file entitas</w:t>
       </w:r>
+      <w:r>
+        <w:t>.</w:t>
+      </w:r>
     </w:p>
     <w:p>
       <w:pPr>
@@ -5984,6 +6005,9 @@
       <w:r>
         <w:t>Menghapus modul yang tidak digunakan</w:t>
       </w:r>
+      <w:r>
+        <w:t>.</w:t>
+      </w:r>
     </w:p>
     <w:p>
       <w:pPr>
@@ -6000,6 +6024,9 @@
       <w:r>
         <w:t xml:space="preserve"> yang tidak digunakan</w:t>
       </w:r>
+      <w:r>
+        <w:t>.</w:t>
+      </w:r>
     </w:p>
     <w:p>
       <w:pPr>
@@ -6033,6 +6060,9 @@
       <w:r>
         <w:t>(ERD)</w:t>
       </w:r>
+      <w:r>
+        <w:t>.</w:t>
+      </w:r>
     </w:p>
     <w:p>
       <w:pPr>
@@ -6049,6 +6079,9 @@
       <w:r>
         <w:t>ERD</w:t>
       </w:r>
+      <w:r>
+        <w:t>.</w:t>
+      </w:r>
     </w:p>
     <w:p>
       <w:pPr>
@@ -6062,6 +6095,9 @@
       <w:r>
         <w:t>Mengunduh ERD dalam format SVG</w:t>
       </w:r>
+      <w:r>
+        <w:t>.</w:t>
+      </w:r>
     </w:p>
     <w:p>
       <w:pPr>
@@ -6075,6 +6111,9 @@
       <w:r>
         <w:t>Mengunduh ERD dalam format PNG</w:t>
       </w:r>
+      <w:r>
+        <w:t>.</w:t>
+      </w:r>
     </w:p>
     <w:p>
       <w:pPr>
@@ -6086,7 +6125,10 @@
         <w:jc w:val="both"/>
       </w:pPr>
       <w:r>
-        <w:t>Mengunduh desktipsi entitas dalam format Markdownn</w:t>
+        <w:t>Mengunduh desktipsi entitas dalam format Markdown</w:t>
+      </w:r>
+      <w:r>
+        <w:t>.</w:t>
       </w:r>
     </w:p>
     <w:p>
@@ -6110,6 +6152,9 @@
       <w:r>
         <w:t xml:space="preserve"> atau perubahan pada entitas</w:t>
       </w:r>
+      <w:r>
+        <w:t>.</w:t>
+      </w:r>
     </w:p>
     <w:p>
       <w:pPr>
@@ -6123,6 +6168,9 @@
       <w:r>
         <w:t>Membuat query untuk database baru sesuai dengan entitas pasca pembuatan modul aplikasi</w:t>
       </w:r>
+      <w:r>
+        <w:t>.</w:t>
+      </w:r>
     </w:p>
     <w:p>
       <w:pPr>
@@ -6142,6 +6190,9 @@
       <w:r>
         <w:t xml:space="preserve"> dan query lainnya</w:t>
       </w:r>
+      <w:r>
+        <w:t>.</w:t>
+      </w:r>
     </w:p>
     <w:p>
       <w:pPr>
@@ -6155,6 +6206,9 @@
       <w:r>
         <w:t>Menterjemahkan modul ke berbagai bahasa</w:t>
       </w:r>
+      <w:r>
+        <w:t>.</w:t>
+      </w:r>
     </w:p>
     <w:p>
       <w:pPr>
@@ -6171,6 +6225,9 @@
       <w:r>
         <w:t>bahasa</w:t>
       </w:r>
+      <w:r>
+        <w:t>.</w:t>
+      </w:r>
     </w:p>
     <w:p>
       <w:pPr>
@@ -6184,6 +6241,9 @@
       <w:r>
         <w:t>Mengubah opsi aplikasi untuk lingkungan pengembangan dan produksi</w:t>
       </w:r>
+      <w:r>
+        <w:t>.</w:t>
+      </w:r>
     </w:p>
     <w:p>
       <w:pPr>
@@ -6203,6 +6263,9 @@
       <w:r>
         <w:t>anager</w:t>
       </w:r>
+      <w:r>
+        <w:t>.</w:t>
+      </w:r>
     </w:p>
     <w:p>
       <w:pPr>
@@ -6215,6 +6278,9 @@
       </w:pPr>
       <w:r>
         <w:t>Database explorer</w:t>
+      </w:r>
+      <w:r>
+        <w:t>.</w:t>
       </w:r>
     </w:p>
     <w:p>
@@ -6308,6 +6374,9 @@
       <w:r>
         <w:t>Memilih Database di sebuah server</w:t>
       </w:r>
+      <w:r>
+        <w:t>.</w:t>
+      </w:r>
     </w:p>
     <w:p>
       <w:pPr>
@@ -6321,6 +6390,9 @@
       <w:r>
         <w:t>Menampilkan table di database terpilih</w:t>
       </w:r>
+      <w:r>
+        <w:t>.</w:t>
+      </w:r>
     </w:p>
     <w:p>
       <w:pPr>
@@ -6338,7 +6410,10 @@
         <w:t>u</w:t>
       </w:r>
       <w:r>
-        <w:t>r table</w:t>
+        <w:t xml:space="preserve">r </w:t>
+      </w:r>
+      <w:r>
+        <w:t>tabel.</w:t>
       </w:r>
     </w:p>
     <w:p>
@@ -6353,6 +6428,9 @@
       <w:r>
         <w:t>Menampilkan isi table dengan pembagian halaman</w:t>
       </w:r>
+      <w:r>
+        <w:t>.</w:t>
+      </w:r>
     </w:p>
     <w:p>
       <w:pPr>
@@ -6366,6 +6444,9 @@
       <w:r>
         <w:t>Menambah baris data</w:t>
       </w:r>
+      <w:r>
+        <w:t>.</w:t>
+      </w:r>
     </w:p>
     <w:p>
       <w:pPr>
@@ -6379,6 +6460,9 @@
       <w:r>
         <w:t>Mengubah baris data</w:t>
       </w:r>
+      <w:r>
+        <w:t>.</w:t>
+      </w:r>
     </w:p>
     <w:p>
       <w:pPr>
@@ -6392,6 +6476,9 @@
       <w:r>
         <w:t>Menghapus baris data</w:t>
       </w:r>
+      <w:r>
+        <w:t>.</w:t>
+      </w:r>
     </w:p>
     <w:p>
       <w:pPr>
@@ -6405,6 +6492,9 @@
       <w:r>
         <w:t>Mengeksekusi query database</w:t>
       </w:r>
+      <w:r>
+        <w:t>.</w:t>
+      </w:r>
     </w:p>
     <w:p>
       <w:pPr>
@@ -6418,6 +6508,9 @@
       <w:r>
         <w:t>Mengimpor data</w:t>
       </w:r>
+      <w:r>
+        <w:t>.</w:t>
+      </w:r>
     </w:p>
     <w:p>
       <w:pPr>
@@ -6434,6 +6527,9 @@
       <w:r>
         <w:t>database management system (DBMS) lain menjadi query yang sesuai dengan database yang sedang digunakan</w:t>
       </w:r>
+      <w:r>
+        <w:t>.</w:t>
+      </w:r>
     </w:p>
     <w:p>
       <w:pPr>
@@ -6447,6 +6543,9 @@
       <w:r>
         <w:t>Mengekspor struktur tabel dan database</w:t>
       </w:r>
+      <w:r>
+        <w:t>.</w:t>
+      </w:r>
     </w:p>
     <w:p>
       <w:pPr>
@@ -6460,6 +6559,9 @@
       <w:r>
         <w:t>Mengekspor data tabel dan database</w:t>
       </w:r>
+      <w:r>
+        <w:t>.</w:t>
+      </w:r>
     </w:p>
     <w:p>
       <w:pPr>
@@ -6514,6 +6616,9 @@
       <w:r>
         <w:t>Membuat entitas baru</w:t>
       </w:r>
+      <w:r>
+        <w:t>.</w:t>
+      </w:r>
     </w:p>
     <w:p>
       <w:pPr>
@@ -6527,6 +6632,9 @@
       <w:r>
         <w:t>Menambah kolom entitas</w:t>
       </w:r>
+      <w:r>
+        <w:t>.</w:t>
+      </w:r>
     </w:p>
     <w:p>
       <w:pPr>
@@ -6540,6 +6648,9 @@
       <w:r>
         <w:t>Mengubah kolom entitas</w:t>
       </w:r>
+      <w:r>
+        <w:t>.</w:t>
+      </w:r>
     </w:p>
     <w:p>
       <w:pPr>
@@ -6553,6 +6664,9 @@
       <w:r>
         <w:t>Menghapus kolom entitas</w:t>
       </w:r>
+      <w:r>
+        <w:t>.</w:t>
+      </w:r>
     </w:p>
     <w:p>
       <w:pPr>
@@ -6566,6 +6680,9 @@
       <w:r>
         <w:t>Membuat template kolom</w:t>
       </w:r>
+      <w:r>
+        <w:t>.</w:t>
+      </w:r>
     </w:p>
     <w:p>
       <w:pPr>
@@ -6579,6 +6696,9 @@
       <w:r>
         <w:t>Mengatur preferensi tipe data dan ukuran dari kolom dan kunci utama</w:t>
       </w:r>
+      <w:r>
+        <w:t>.</w:t>
+      </w:r>
     </w:p>
     <w:p>
       <w:pPr>
@@ -6592,6 +6712,9 @@
       <w:r>
         <w:t>Menambahkan beberapa kolom sekaligus dari template</w:t>
       </w:r>
+      <w:r>
+        <w:t>.</w:t>
+      </w:r>
     </w:p>
     <w:p>
       <w:pPr>
@@ -6605,6 +6728,9 @@
       <w:r>
         <w:t>Mengimpor entitas dari dari file JSON</w:t>
       </w:r>
+      <w:r>
+        <w:t>.</w:t>
+      </w:r>
     </w:p>
     <w:p>
       <w:pPr>
@@ -6618,6 +6744,9 @@
       <w:r>
         <w:t>Mengekspor entitas ke dari file JSON</w:t>
       </w:r>
+      <w:r>
+        <w:t>.</w:t>
+      </w:r>
     </w:p>
     <w:p>
       <w:pPr>
@@ -6631,6 +6760,12 @@
       <w:r>
         <w:t>Mengimpor entitas dari dari file SQL</w:t>
       </w:r>
+      <w:r>
+        <w:t xml:space="preserve"> dan file biner database SQLite</w:t>
+      </w:r>
+      <w:r>
+        <w:t>.</w:t>
+      </w:r>
     </w:p>
     <w:p>
       <w:pPr>
@@ -6642,7 +6777,10 @@
         <w:jc w:val="both"/>
       </w:pPr>
       <w:r>
-        <w:t>Mengekspor entitas ke dari file SQL</w:t>
+        <w:t>Mengimpor entitas dari file spreadsheet (CSV, XLS dan XSLX)</w:t>
+      </w:r>
+      <w:r>
+        <w:t>.</w:t>
       </w:r>
     </w:p>
     <w:p>
@@ -6655,7 +6793,7 @@
         <w:jc w:val="both"/>
       </w:pPr>
       <w:r>
-        <w:t>Membuat diagram dari entitas</w:t>
+        <w:t>Mengimpor entitas dari clipboard setelah pengguna menyalin data dari aplikasi Excel, Word dan web ke clipboard.</w:t>
       </w:r>
     </w:p>
     <w:p>
@@ -6668,7 +6806,10 @@
         <w:jc w:val="both"/>
       </w:pPr>
       <w:r>
-        <w:t>Mengatur tampilan diagram</w:t>
+        <w:t>Mengekspor entitas ke dari file SQL</w:t>
+      </w:r>
+      <w:r>
+        <w:t>.</w:t>
       </w:r>
     </w:p>
     <w:p>
@@ -6681,7 +6822,10 @@
         <w:jc w:val="both"/>
       </w:pPr>
       <w:r>
-        <w:t>Mengunduh diagram dalam format SVG</w:t>
+        <w:t>Membuat diagram dari entitas</w:t>
+      </w:r>
+      <w:r>
+        <w:t>.</w:t>
       </w:r>
     </w:p>
     <w:p>
@@ -6694,7 +6838,10 @@
         <w:jc w:val="both"/>
       </w:pPr>
       <w:r>
-        <w:t>Mengunduh diagram dalam format PNG</w:t>
+        <w:t>Mengatur tampilan diagram</w:t>
+      </w:r>
+      <w:r>
+        <w:t>.</w:t>
       </w:r>
     </w:p>
     <w:p>
@@ -6707,7 +6854,59 @@
         <w:jc w:val="both"/>
       </w:pPr>
       <w:r>
+        <w:t>Mengunduh diagram dalam format SVG</w:t>
+      </w:r>
+      <w:r>
+        <w:t>.</w:t>
+      </w:r>
+    </w:p>
+    <w:p>
+      <w:pPr>
+        <w:pStyle w:val="ListParagraph"/>
+        <w:numPr>
+          <w:ilvl w:val="0"/>
+          <w:numId w:val="2"/>
+        </w:numPr>
+        <w:jc w:val="both"/>
+      </w:pPr>
+      <w:r>
+        <w:lastRenderedPageBreak/>
+        <w:t>Mengunduh diagram dalam format PNG</w:t>
+      </w:r>
+      <w:r>
+        <w:t>.</w:t>
+      </w:r>
+    </w:p>
+    <w:p>
+      <w:pPr>
+        <w:pStyle w:val="ListParagraph"/>
+        <w:numPr>
+          <w:ilvl w:val="0"/>
+          <w:numId w:val="2"/>
+        </w:numPr>
+        <w:jc w:val="both"/>
+      </w:pPr>
+      <w:r>
+        <w:t>Mengekspor diagram hubungan entitas (ERD) ke format HTML</w:t>
+      </w:r>
+      <w:r>
+        <w:t>.</w:t>
+      </w:r>
+    </w:p>
+    <w:p>
+      <w:pPr>
+        <w:pStyle w:val="ListParagraph"/>
+        <w:numPr>
+          <w:ilvl w:val="0"/>
+          <w:numId w:val="2"/>
+        </w:numPr>
+        <w:jc w:val="both"/>
+      </w:pPr>
+      <w:r>
         <w:t>Mengkonversi SQL sesuai dengan database yang sedang digunakan untuk dapat dieksekusi oleh editor database</w:t>
+      </w:r>
+      <w:r>
+        <w:t>.</w:t>
       </w:r>
     </w:p>
     <w:p>
@@ -6726,7 +6925,6 @@
         <w:rPr>
           <w:color w:val="auto"/>
         </w:rPr>
-        <w:lastRenderedPageBreak/>
         <w:t>Administra</w:t>
       </w:r>
       <w:r>
@@ -7065,6 +7263,7 @@
           <w:sz w:val="30"/>
           <w:szCs w:val="30"/>
         </w:rPr>
+        <w:lastRenderedPageBreak/>
         <w:t xml:space="preserve">File </w:t>
       </w:r>
       <w:r>
@@ -7122,14 +7321,7 @@
         <w:rPr>
           <w:lang w:val="en-ID"/>
         </w:rPr>
-        <w:t xml:space="preserve"> dapat melihat pratinjau gambar, membuka dan mengedit file teks, serta melakukan berbagai operasi pada file dan </w:t>
-      </w:r>
-      <w:r>
-        <w:rPr>
-          <w:lang w:val="en-ID"/>
-        </w:rPr>
-        <w:lastRenderedPageBreak/>
-        <w:t xml:space="preserve">direktori seperti mengunggah, menghapus, dan mendownload. </w:t>
+        <w:t xml:space="preserve"> dapat melihat pratinjau gambar, membuka dan mengedit file teks, serta melakukan berbagai operasi pada file dan direktori seperti mengunggah, menghapus, dan mendownload. </w:t>
       </w:r>
       <w:r>
         <w:rPr>
@@ -7569,6 +7761,7 @@
     </w:p>
     <w:p>
       <w:pPr>
+        <w:keepNext/>
         <w:numPr>
           <w:ilvl w:val="0"/>
           <w:numId w:val="75"/>
@@ -7583,6 +7776,7 @@
           <w:bCs/>
           <w:lang w:val="en-ID"/>
         </w:rPr>
+        <w:lastRenderedPageBreak/>
         <w:t>Buat Direktori Baru</w:t>
       </w:r>
     </w:p>
@@ -7632,7 +7826,6 @@
           <w:bCs/>
           <w:lang w:val="en-ID"/>
         </w:rPr>
-        <w:lastRenderedPageBreak/>
         <w:t>Unggah File</w:t>
       </w:r>
     </w:p>
@@ -7981,6 +8174,7 @@
     </w:p>
     <w:p>
       <w:pPr>
+        <w:keepNext/>
         <w:numPr>
           <w:ilvl w:val="0"/>
           <w:numId w:val="76"/>
@@ -7995,6 +8189,7 @@
           <w:bCs/>
           <w:lang w:val="en-ID"/>
         </w:rPr>
+        <w:lastRenderedPageBreak/>
         <w:t>Buat Direktori Baru</w:t>
       </w:r>
     </w:p>
@@ -8044,7 +8239,6 @@
           <w:bCs/>
           <w:lang w:val="en-ID"/>
         </w:rPr>
-        <w:lastRenderedPageBreak/>
         <w:t>Unggah File</w:t>
       </w:r>
     </w:p>
@@ -8426,12 +8620,14 @@
           <w:color w:val="auto"/>
           <w:lang w:val="en-ID"/>
         </w:rPr>
+        <w:lastRenderedPageBreak/>
         <w:t>Cara Menggunakan File Manager</w:t>
       </w:r>
       <w:bookmarkEnd w:id="20"/>
     </w:p>
     <w:p>
       <w:pPr>
+        <w:keepNext/>
         <w:rPr>
           <w:b/>
           <w:bCs/>
@@ -8495,7 +8691,6 @@
           <w:bCs/>
           <w:lang w:val="en-ID"/>
         </w:rPr>
-        <w:lastRenderedPageBreak/>
         <w:t>2. Mengunggah File</w:t>
       </w:r>
     </w:p>
@@ -20188,13 +20383,25 @@
         </w:numPr>
       </w:pPr>
       <w:r>
-        <w:t xml:space="preserve">Append Entity: </w:t>
-      </w:r>
-      <w:r>
-        <w:t>d</w:t>
-      </w:r>
-      <w:r>
-        <w:t>igunakan untuk menambahkan entitas baru dari file SQL dan hanya akan mengambil entitas yang belum ada.</w:t>
+        <w:t>Import S</w:t>
+      </w:r>
+      <w:r>
+        <w:t>preads</w:t>
+      </w:r>
+      <w:r>
+        <w:t>heet: digunakan untuk membuat entitas berdasarkan data dari file Excel atau CSV. Untuk file Excel, format yang diterima hanyalah .xlsx dan</w:t>
+      </w:r>
+      <w:r>
+        <w:t xml:space="preserve"> .xls. MagicAppBuilder akan meminta pengguna untuk memilih sheet mana yang akan diimpor</w:t>
+      </w:r>
+      <w:r>
+        <w:t>.</w:t>
+      </w:r>
+      <w:r>
+        <w:t xml:space="preserve"> </w:t>
+      </w:r>
+      <w:r>
+        <w:t>*</w:t>
       </w:r>
     </w:p>
     <w:p>
@@ -20206,25 +20413,7 @@
         </w:numPr>
       </w:pPr>
       <w:r>
-        <w:t>Import S</w:t>
-      </w:r>
-      <w:r>
-        <w:t>preads</w:t>
-      </w:r>
-      <w:r>
-        <w:t>heet: digunakan untuk membuat entitas berdasarkan data dari file Excel atau CSV. Untuk file Excel, format yang diterima hanyalah .xlsx dan</w:t>
-      </w:r>
-      <w:r>
-        <w:t xml:space="preserve"> .xls. MagicAppBuilder akan meminta pengguna untuk memilih sheet mana yang akan diimpor</w:t>
-      </w:r>
-      <w:r>
-        <w:t>.</w:t>
-      </w:r>
-      <w:r>
-        <w:t xml:space="preserve"> </w:t>
-      </w:r>
-      <w:r>
-        <w:t>*</w:t>
+        <w:t>Export SVG: mengekspor diagram yang sedang dibuka ke format SVG. Format ini dapat dirender menggunakan semua browser modern dan beberapa aplikasi pengolahan grafis. Gambar dapat diperbesar dan diperkecil ke ukuran berapapun tanpa menurunkan kualitasnya.</w:t>
       </w:r>
     </w:p>
     <w:p>
@@ -20236,7 +20425,7 @@
         </w:numPr>
       </w:pPr>
       <w:r>
-        <w:t>Export SQL: digunakan untuk mengekspor entitas ke format SQL. SQL yang dihasilkan sama dengan isidari text area di right bar.</w:t>
+        <w:t>Export SVG: mengekspor diagram yang sedang dibuka ke format SVG. Format ini dapat dirender menggunakan semua browser modern dan beberapa aplikasi pengolahan grafis. Kualitas gambar akan turun baik diperbesar maupun diperkecil.</w:t>
       </w:r>
     </w:p>
     <w:p>
@@ -20248,7 +20437,7 @@
         </w:numPr>
       </w:pPr>
       <w:r>
-        <w:t>Export SVG: mengekspor diagram yang sedang dibuka ke format SVG. Format ini dapat dirender menggunakan semua browser modern dan beberapa aplikasi pengolahan grafis. Gambar dapat diperbesar dan diperkecil ke ukuran berapapun tanpa menurunkan kualitasnya.</w:t>
+        <w:t>Export SQL: digunakan untuk mengekspor entitas ke format SQL. SQL yang dihasilkan sama dengan isidari text area di right bar.</w:t>
       </w:r>
     </w:p>
     <w:p>
@@ -20260,7 +20449,7 @@
         </w:numPr>
       </w:pPr>
       <w:r>
-        <w:t>Export SVG: mengekspor diagram yang sedang dibuka ke format SVG. Format ini dapat dirender menggunakan semua browser modern dan beberapa aplikasi pengolahan grafis. Kualitas gambar akan turun baik diperbesar maupun diperkecil.</w:t>
+        <w:t>Export HTML: digunakan untuk mengekspor diagram hubungan entitas (ERD) dengan format HTML. Pengguna dapat memilih apakah gambar akan diekspor dengan format PNG atau SVG. Format PNG memungkinkan pengguna membuka dan mengubah dokumen menggunakan aplikasi seperti Microsoft Word. Format SVG menjaga kualitas gambar tetap tinggi meskipun dimensinya diubah ke ukuran berapapun.</w:t>
       </w:r>
     </w:p>
     <w:p>
@@ -20284,7 +20473,11 @@
         </w:numPr>
       </w:pPr>
       <w:r>
-        <w:t>Sort Entity by Type: digunakan untuk mengelompokkan entitas berdasarkan jenis dan mengurutkan entitas yang ada di left bar. Entitas yang dibuat oleh pengguna (custom) akan diletakkan di atas entitas bawaan (system). Pengelompokan ini dimaksudkan untuk mempermudah pengelolaan entitas karena perubahan lebih banyak terjadi pada entitas custom. Urutan entitas pada tab All Entities juga akan berubah mengikuti urutan entitas pada left bar.</w:t>
+        <w:t xml:space="preserve">Sort Entity by Type: digunakan untuk mengelompokkan entitas berdasarkan jenis dan mengurutkan entitas yang ada di left bar. Entitas yang dibuat oleh pengguna (custom) akan diletakkan di atas entitas bawaan (system). Pengelompokan ini dimaksudkan untuk mempermudah pengelolaan entitas </w:t>
+      </w:r>
+      <w:r>
+        <w:lastRenderedPageBreak/>
+        <w:t>karena perubahan lebih banyak terjadi pada entitas custom. Urutan entitas pada tab All Entities juga akan berubah mengikuti urutan entitas pada left bar.</w:t>
       </w:r>
     </w:p>
     <w:p>
@@ -20296,7 +20489,6 @@
         </w:numPr>
       </w:pPr>
       <w:r>
-        <w:lastRenderedPageBreak/>
         <w:t>Draw Relationship: centang untuk menggambar atau tidak garis bantu eantar entitas.</w:t>
       </w:r>
     </w:p>
@@ -20426,7 +20618,11 @@
       </w:r>
       <w:r>
         <w:br/>
-        <w:t>Sejajar dengan NL, pengguna dapat menentukan apakah kolom tersebut dapat berisi NULL atau tidak</w:t>
+        <w:t xml:space="preserve">Sejajar dengan NL, pengguna dapat menentukan apakah kolom tersebut </w:t>
+      </w:r>
+      <w:r>
+        <w:lastRenderedPageBreak/>
+        <w:t>dapat berisi NULL atau tidak</w:t>
       </w:r>
       <w:r>
         <w:br/>
@@ -20434,9 +20630,6 @@
       </w:r>
       <w:r>
         <w:br/>
-      </w:r>
-      <w:r>
-        <w:lastRenderedPageBreak/>
         <w:t>Sejajar dengan AI, pengguna dapat menentukan apakah kolom tersebut auto increment atau tidak</w:t>
       </w:r>
       <w:r>
@@ -20554,6 +20747,7 @@
         <w:rPr>
           <w:noProof/>
         </w:rPr>
+        <w:lastRenderedPageBreak/>
         <w:drawing>
           <wp:inline distT="0" distB="0" distL="0" distR="0" wp14:anchorId="49DB6839" wp14:editId="013A2848">
             <wp:extent cx="4639322" cy="2581635"/>
@@ -20600,7 +20794,6 @@
         </w:numPr>
       </w:pPr>
       <w:r>
-        <w:lastRenderedPageBreak/>
         <w:t>Cancel: digunakan untuk membatalkan perubahan. Saat pengguna membuat entitas baru, entitas tersebut tidak akan disimpan jika pengguna memilih tolmbol ini.</w:t>
       </w:r>
     </w:p>
@@ -20761,18 +20954,29 @@
           <w:bCs/>
         </w:rPr>
       </w:pPr>
-      <w:r>
-        <w:rPr>
-          <w:b/>
-          <w:bCs/>
-        </w:rPr>
-        <w:t>PERHATIKAN!</w:t>
-      </w:r>
     </w:p>
     <w:p>
       <w:pPr>
         <w:pStyle w:val="ListParagraph"/>
         <w:ind w:left="1080"/>
+        <w:rPr>
+          <w:b/>
+          <w:bCs/>
+        </w:rPr>
+      </w:pPr>
+      <w:r>
+        <w:rPr>
+          <w:b/>
+          <w:bCs/>
+        </w:rPr>
+        <w:lastRenderedPageBreak/>
+        <w:t>PERHATIKAN!</w:t>
+      </w:r>
+    </w:p>
+    <w:p>
+      <w:pPr>
+        <w:pStyle w:val="ListParagraph"/>
+        <w:ind w:left="1080"/>
       </w:pPr>
       <w:r>
         <w:t>Karena Entity Editor akan menyimpan semua data ke server setiap kali ada perubahan, ekspor terlebih dahulu entitas yang ada sebelum mengimpor entitas baru sehingga Anda memiliki cadangan.</w:t>
@@ -20810,35 +21014,61 @@
         <w:ind w:left="1080"/>
       </w:pPr>
       <w:r>
-        <w:t>Untuk mengimpor entitas dari file SQL, pilih tombol Import SQL lalu pilih file sumber. Entity Editor akan menghapus semua entitas yang ada sekarang dan menggantinya dengan entitas dari file sumber.</w:t>
+        <w:t xml:space="preserve">Untuk mengimpor entitas dari file SQL, pilih tombol Import SQL lalu pilih file sumber. </w:t>
+      </w:r>
+    </w:p>
+    <w:p>
+      <w:pPr>
+        <w:pStyle w:val="ListParagraph"/>
+        <w:keepNext/>
+        <w:numPr>
+          <w:ilvl w:val="4"/>
+          <w:numId w:val="77"/>
+        </w:numPr>
+        <w:tabs>
+          <w:tab w:val="clear" w:pos="3600"/>
+          <w:tab w:val="num" w:pos="1080"/>
+        </w:tabs>
+        <w:ind w:left="1080"/>
+      </w:pPr>
+      <w:r>
+        <w:t xml:space="preserve">Impor dari </w:t>
+      </w:r>
+      <w:r>
+        <w:t xml:space="preserve">Spreadsheet </w:t>
       </w:r>
     </w:p>
     <w:p>
       <w:pPr>
         <w:pStyle w:val="ListParagraph"/>
         <w:ind w:left="1080"/>
-        <w:rPr>
-          <w:b/>
-          <w:bCs/>
-        </w:rPr>
-      </w:pPr>
+      </w:pPr>
+      <w:r>
+        <w:t>Impor dari spreadsheet</w:t>
+      </w:r>
+      <w:r>
+        <w:t xml:space="preserve"> </w:t>
+      </w:r>
+      <w:r>
+        <w:t xml:space="preserve">dilakukan dengan mengimpor file </w:t>
+      </w:r>
+      <w:r>
+        <w:t>Excel (xlsx dan xls)</w:t>
+      </w:r>
+      <w:r>
+        <w:t xml:space="preserve"> dan CSV. </w:t>
+      </w:r>
+      <w:r>
+        <w:t xml:space="preserve">Entity Editor tidak akan menghapus entitas yang ada tapi akan menambahkan entitas dari file spreadsheet. Untuk menambahkan entitas dari file SQL, pilih tombol Import Spreadseet lalu pilih file sumber. </w:t>
+      </w:r>
     </w:p>
     <w:p>
       <w:pPr>
         <w:pStyle w:val="ListParagraph"/>
         <w:ind w:left="1080"/>
-        <w:rPr>
-          <w:b/>
-          <w:bCs/>
-        </w:rPr>
-      </w:pPr>
-      <w:r>
-        <w:rPr>
-          <w:b/>
-          <w:bCs/>
-        </w:rPr>
-        <w:lastRenderedPageBreak/>
-        <w:t>PERHATIKAN!</w:t>
+      </w:pPr>
+      <w:r>
+        <w:t xml:space="preserve">Jika file sumber adalah CSV, maka nama default dari entitas adalah nama file. </w:t>
       </w:r>
     </w:p>
     <w:p>
@@ -20847,12 +21077,22 @@
         <w:ind w:left="1080"/>
       </w:pPr>
       <w:r>
-        <w:t>Karena Entity Editor akan menyimpan semua data ke server setiap kali ada perubahan, ekspor terlebih dahulu entitas yang ada sebelum mengimpor entitas baru sehingga Anda memiliki cadangan.</w:t>
+        <w:t>Jika file sumber adalah Excel, maka nama default entitas adalah nama sheet.</w:t>
       </w:r>
     </w:p>
     <w:p>
       <w:pPr>
         <w:pStyle w:val="ListParagraph"/>
+        <w:ind w:left="1080"/>
+      </w:pPr>
+      <w:r>
+        <w:t>Jika file sumber adalah Excel dan memiliki lebih dari satu sheet, maka pengguna diminta untuk memilih sheet yang ada.</w:t>
+      </w:r>
+    </w:p>
+    <w:p>
+      <w:pPr>
+        <w:pStyle w:val="ListParagraph"/>
+        <w:keepNext/>
         <w:numPr>
           <w:ilvl w:val="4"/>
           <w:numId w:val="77"/>
@@ -20864,7 +21104,13 @@
         <w:ind w:left="1080"/>
       </w:pPr>
       <w:r>
-        <w:t>Menambahkan Entitas Secara Parsial</w:t>
+        <w:t xml:space="preserve">Impor dari </w:t>
+      </w:r>
+      <w:r>
+        <w:t>C</w:t>
+      </w:r>
+      <w:r>
+        <w:t>lipboard</w:t>
       </w:r>
     </w:p>
     <w:p>
@@ -20873,39 +21119,7 @@
         <w:ind w:left="1080"/>
       </w:pPr>
       <w:r>
-        <w:t>Menambahkan entitas secara parsial dilakukan dengan mengimpor file SQL. Entity Editor tidak akan menghapus entitas yang ada tapi akan menambahkan entitas dari file SQL jika belum ada. Untuk menambahkan entitas dari file SQL, pilih tombol Append</w:t>
-      </w:r>
-      <w:r>
-        <w:t xml:space="preserve"> Entity </w:t>
-      </w:r>
-      <w:r>
-        <w:t xml:space="preserve">lalu pilih file sumber. Entity Editor akan </w:t>
-      </w:r>
-      <w:r>
-        <w:t xml:space="preserve">menambahkan </w:t>
-      </w:r>
-      <w:r>
-        <w:t>entitas dari file sumber.</w:t>
-      </w:r>
-    </w:p>
-    <w:p>
-      <w:pPr>
-        <w:pStyle w:val="ListParagraph"/>
-        <w:numPr>
-          <w:ilvl w:val="4"/>
-          <w:numId w:val="77"/>
-        </w:numPr>
-        <w:tabs>
-          <w:tab w:val="clear" w:pos="3600"/>
-          <w:tab w:val="num" w:pos="1080"/>
-        </w:tabs>
-        <w:ind w:left="1080"/>
-      </w:pPr>
-      <w:r>
-        <w:t xml:space="preserve">Impor dari </w:t>
-      </w:r>
-      <w:r>
-        <w:t xml:space="preserve">Spreadsheet </w:t>
+        <w:t>Impor dari cliploard dilakukan dengan menyalin (copy) tabel dari aplikasi Excel, Word dan web (HTML) lalu paste (Ctrl+C) pada daerah entitas. Jika data yang dimpor tidak sesuai dengan yang diinginkan, salin dulu datanya ke aplikasi Excel lalu salin kembali data dari aplikasi Excel kemudian tempelkan ke daerah entitas di Entity Editor. Entity Entitor akan menampilkan formulir pembuatan entitas baru dengan nama “new_entity”, “new_entity_1”, “new_entity_2” dan seteusnya. Ubah nama entitas dan beri primary key kemudian simpan entitas dengan tombol Save Entity.</w:t>
       </w:r>
     </w:p>
     <w:p>
@@ -20914,91 +21128,13 @@
         <w:ind w:left="1080"/>
       </w:pPr>
       <w:r>
-        <w:t>Impor dari spreadsheet</w:t>
-      </w:r>
-      <w:r>
-        <w:t xml:space="preserve"> </w:t>
-      </w:r>
-      <w:r>
-        <w:t xml:space="preserve">dilakukan dengan mengimpor file </w:t>
-      </w:r>
-      <w:r>
-        <w:t>Excel (xlsx dan xls)</w:t>
-      </w:r>
-      <w:r>
-        <w:t xml:space="preserve"> dan CSV. </w:t>
-      </w:r>
-      <w:r>
-        <w:t xml:space="preserve">Entity Editor tidak akan menghapus entitas yang ada tapi akan menambahkan entitas dari file spreadsheet. Untuk menambahkan entitas dari file SQL, pilih tombol Import Spreadseet lalu pilih file sumber. </w:t>
-      </w:r>
-    </w:p>
-    <w:p>
-      <w:pPr>
-        <w:pStyle w:val="ListParagraph"/>
-        <w:ind w:left="1080"/>
-      </w:pPr>
-      <w:r>
-        <w:t xml:space="preserve">Jika file sumber adalah CSV, maka nama default dari entitas adalah nama file. </w:t>
-      </w:r>
-    </w:p>
-    <w:p>
-      <w:pPr>
-        <w:pStyle w:val="ListParagraph"/>
-        <w:ind w:left="1080"/>
-      </w:pPr>
-      <w:r>
-        <w:t>Jika file sumber adalah Excel, maka nama default entitas adalah nama sheet.</w:t>
-      </w:r>
-    </w:p>
-    <w:p>
-      <w:pPr>
-        <w:pStyle w:val="ListParagraph"/>
-        <w:ind w:left="1080"/>
-      </w:pPr>
-      <w:r>
-        <w:t>Jika file sumber adalah Excel dan memiliki lebih dari satu sheet, maka pengguna diminta untuk memilih sheet yang ada.</w:t>
-      </w:r>
-    </w:p>
-    <w:p>
-      <w:pPr>
-        <w:pStyle w:val="ListParagraph"/>
-        <w:keepNext/>
-        <w:numPr>
-          <w:ilvl w:val="4"/>
-          <w:numId w:val="77"/>
-        </w:numPr>
-        <w:tabs>
-          <w:tab w:val="clear" w:pos="3600"/>
-          <w:tab w:val="num" w:pos="1080"/>
-        </w:tabs>
-        <w:ind w:left="1080"/>
-      </w:pPr>
-      <w:r>
-        <w:t xml:space="preserve">Impor dari </w:t>
-      </w:r>
-      <w:r>
-        <w:t>C</w:t>
-      </w:r>
-      <w:r>
-        <w:t>lipboard</w:t>
-      </w:r>
-    </w:p>
-    <w:p>
-      <w:pPr>
-        <w:pStyle w:val="ListParagraph"/>
-        <w:ind w:left="1080"/>
-      </w:pPr>
-      <w:r>
-        <w:t>Impor dari cliploard dilakukan dengan menyalin (copy) tabel dari aplikasi Excel, Word dan web (HTML) lalu paste (Ctrl+C) pada daerah entitas. Jika data yang dimpor tidak sesuai dengan yang diinginkan, salin dulu datanya ke aplikasi Excel lalu salin kembali data dari aplikasi Excel kemudian tempelkan ke daerah entitas di Entity Editor. Entity Entitor akan menampilkan formulir pembuatan entitas baru dengan nama “new_entity”, “new_entity_1”, “new_entity_2” dan seteusnya. Ubah nama entitas dan beri primary key kemudian simpan entitas dengan tombol Save Entity.</w:t>
-      </w:r>
-    </w:p>
-    <w:p>
-      <w:pPr>
-        <w:pStyle w:val="ListParagraph"/>
-        <w:ind w:left="1080"/>
-      </w:pPr>
-      <w:r>
-        <w:t>Selain dengan cara Ctrl+C di daerah entitas, pengguna juga dapat memilih tobol Import Clipboard. Pengguna akan diminta memilih tombol Paste atau Tempel yang muncul di atas tombol tersebut. Ini merupakan fitur keamanan dari browser.</w:t>
+        <w:t>Selain dengan cara Ctrl+</w:t>
+      </w:r>
+      <w:r>
+        <w:t>V</w:t>
+      </w:r>
+      <w:r>
+        <w:t xml:space="preserve"> di daerah entitas, pengguna juga dapat memilih tobol Import Clipboard. Pengguna akan diminta memilih tombol Paste atau Tempel yang muncul di atas tombol tersebut. Ini merupakan fitur keamanan dari browser.</w:t>
       </w:r>
     </w:p>
     <w:p>
@@ -47230,6 +47366,7 @@
     <w:rsid w:val="00422E97"/>
     <w:rsid w:val="00462F67"/>
     <w:rsid w:val="004D30DE"/>
+    <w:rsid w:val="0050073E"/>
     <w:rsid w:val="00503B0D"/>
     <w:rsid w:val="0051445E"/>
     <w:rsid w:val="005271A6"/>
@@ -47263,6 +47400,7 @@
     <w:rsid w:val="00954E93"/>
     <w:rsid w:val="00956035"/>
     <w:rsid w:val="009731A6"/>
+    <w:rsid w:val="009822C4"/>
     <w:rsid w:val="00982A65"/>
     <w:rsid w:val="009D2679"/>
     <w:rsid w:val="009E1035"/>
@@ -48233,22 +48371,22 @@
 </file>
 
 <file path=customXml/item3.xml><?xml version="1.0" encoding="utf-8"?>
+<b:Sources xmlns:b="http://schemas.openxmlformats.org/officeDocument/2006/bibliography" xmlns="http://schemas.openxmlformats.org/officeDocument/2006/bibliography" SelectedStyle="\APASixthEditionOfficeOnline.xsl" StyleName="APA" Version="6"/>
+</file>
+
+<file path=customXml/item4.xml><?xml version="1.0" encoding="utf-8"?>
 <p:properties xmlns:p="http://schemas.microsoft.com/office/2006/metadata/properties" xmlns:xsi="http://www.w3.org/2001/XMLSchema-instance" xmlns:pc="http://schemas.microsoft.com/office/infopath/2007/PartnerControls">
   <documentManagement/>
 </p:properties>
 </file>
 
-<file path=customXml/item4.xml><?xml version="1.0" encoding="utf-8"?>
+<file path=customXml/item5.xml><?xml version="1.0" encoding="utf-8"?>
 <?mso-contentType ?>
 <FormTemplates xmlns="http://schemas.microsoft.com/sharepoint/v3/contenttype/forms">
   <Display>DocumentLibraryForm</Display>
   <Edit>DocumentLibraryForm</Edit>
   <New>DocumentLibraryForm</New>
 </FormTemplates>
-</file>
-
-<file path=customXml/item5.xml><?xml version="1.0" encoding="utf-8"?>
-<b:Sources xmlns:b="http://schemas.openxmlformats.org/officeDocument/2006/bibliography" xmlns="http://schemas.openxmlformats.org/officeDocument/2006/bibliography" SelectedStyle="\APASixthEditionOfficeOnline.xsl" StyleName="APA" Version="6"/>
 </file>
 
 <file path=customXml/itemProps1.xml><?xml version="1.0" encoding="utf-8"?>
@@ -48278,6 +48416,14 @@
 </file>
 
 <file path=customXml/itemProps3.xml><?xml version="1.0" encoding="utf-8"?>
+<ds:datastoreItem xmlns:ds="http://schemas.openxmlformats.org/officeDocument/2006/customXml" ds:itemID="{B1C12203-43A6-477E-8C1E-68E31005A338}">
+  <ds:schemaRefs>
+    <ds:schemaRef ds:uri="http://schemas.openxmlformats.org/officeDocument/2006/bibliography"/>
+  </ds:schemaRefs>
+</ds:datastoreItem>
+</file>
+
+<file path=customXml/itemProps4.xml><?xml version="1.0" encoding="utf-8"?>
 <ds:datastoreItem xmlns:ds="http://schemas.openxmlformats.org/officeDocument/2006/customXml" ds:itemID="{2479F3A6-4B0B-4B46-BC48-6911626FA465}">
   <ds:schemaRefs>
     <ds:schemaRef ds:uri="http://schemas.microsoft.com/office/2006/metadata/properties"/>
@@ -48286,18 +48432,10 @@
 </ds:datastoreItem>
 </file>
 
-<file path=customXml/itemProps4.xml><?xml version="1.0" encoding="utf-8"?>
+<file path=customXml/itemProps5.xml><?xml version="1.0" encoding="utf-8"?>
 <ds:datastoreItem xmlns:ds="http://schemas.openxmlformats.org/officeDocument/2006/customXml" ds:itemID="{DE7C3837-D30F-4C6E-A905-13F5B7FD328D}">
   <ds:schemaRefs>
     <ds:schemaRef ds:uri="http://schemas.microsoft.com/sharepoint/v3/contenttype/forms"/>
   </ds:schemaRefs>
 </ds:datastoreItem>
-</file>
-
-<file path=customXml/itemProps5.xml><?xml version="1.0" encoding="utf-8"?>
-<ds:datastoreItem xmlns:ds="http://schemas.openxmlformats.org/officeDocument/2006/customXml" ds:itemID="{B1C12203-43A6-477E-8C1E-68E31005A338}">
-  <ds:schemaRefs>
-    <ds:schemaRef ds:uri="http://schemas.openxmlformats.org/officeDocument/2006/bibliography"/>
-  </ds:schemaRefs>
-</ds:datastoreItem>
 </file>
</xml_diff>

<commit_message>
Support SVG format for application icon
</commit_message>
<xml_diff>
--- a/MagicAppBuilder.docx
+++ b/MagicAppBuilder.docx
@@ -1,6 +1,6 @@
 
 <file path=word/document.xml><?xml version="1.0" encoding="utf-8"?>
-<w:document xmlns:wpc="http://schemas.microsoft.com/office/word/2010/wordprocessingCanvas" xmlns:cx="http://schemas.microsoft.com/office/drawing/2014/chartex" xmlns:cx1="http://schemas.microsoft.com/office/drawing/2015/9/8/chartex" xmlns:cx2="http://schemas.microsoft.com/office/drawing/2015/10/21/chartex" xmlns:cx3="http://schemas.microsoft.com/office/drawing/2016/5/9/chartex" xmlns:cx4="http://schemas.microsoft.com/office/drawing/2016/5/10/chartex" xmlns:cx5="http://schemas.microsoft.com/office/drawing/2016/5/11/chartex" xmlns:cx6="http://schemas.microsoft.com/office/drawing/2016/5/12/chartex" xmlns:cx7="http://schemas.microsoft.com/office/drawing/2016/5/13/chartex" xmlns:cx8="http://schemas.microsoft.com/office/drawing/2016/5/14/chartex" xmlns:mc="http://schemas.openxmlformats.org/markup-compatibility/2006" xmlns:aink="http://schemas.microsoft.com/office/drawing/2016/ink" xmlns:am3d="http://schemas.microsoft.com/office/drawing/2017/model3d" xmlns:o="urn:schemas-microsoft-com:office:office" xmlns:oel="http://schemas.microsoft.com/office/2019/extlst" xmlns:r="http://schemas.openxmlformats.org/officeDocument/2006/relationships" xmlns:m="http://schemas.openxmlformats.org/officeDocument/2006/math" xmlns:v="urn:schemas-microsoft-com:vml" xmlns:wp14="http://schemas.microsoft.com/office/word/2010/wordprocessingDrawing" xmlns:wp="http://schemas.openxmlformats.org/drawingml/2006/wordprocessingDrawing" xmlns:w10="urn:schemas-microsoft-com:office:word" xmlns:w="http://schemas.openxmlformats.org/wordprocessingml/2006/main" xmlns:w14="http://schemas.microsoft.com/office/word/2010/wordml" xmlns:w15="http://schemas.microsoft.com/office/word/2012/wordml" xmlns:w16cex="http://schemas.microsoft.com/office/word/2018/wordml/cex" xmlns:w16cid="http://schemas.microsoft.com/office/word/2016/wordml/cid" xmlns:w16="http://schemas.microsoft.com/office/word/2018/wordml" xmlns:w16sdtdh="http://schemas.microsoft.com/office/word/2020/wordml/sdtdatahash" xmlns:w16se="http://schemas.microsoft.com/office/word/2015/wordml/symex" xmlns:wpg="http://schemas.microsoft.com/office/word/2010/wordprocessingGroup" xmlns:wpi="http://schemas.microsoft.com/office/word/2010/wordprocessingInk" xmlns:wne="http://schemas.microsoft.com/office/word/2006/wordml" xmlns:wps="http://schemas.microsoft.com/office/word/2010/wordprocessingShape" mc:Ignorable="w14 w15 w16se w16cid w16 w16cex w16sdtdh wp14">
+<w:document xmlns:wpc="http://schemas.microsoft.com/office/word/2010/wordprocessingCanvas" xmlns:cx="http://schemas.microsoft.com/office/drawing/2014/chartex" xmlns:cx1="http://schemas.microsoft.com/office/drawing/2015/9/8/chartex" xmlns:cx2="http://schemas.microsoft.com/office/drawing/2015/10/21/chartex" xmlns:cx3="http://schemas.microsoft.com/office/drawing/2016/5/9/chartex" xmlns:cx4="http://schemas.microsoft.com/office/drawing/2016/5/10/chartex" xmlns:cx5="http://schemas.microsoft.com/office/drawing/2016/5/11/chartex" xmlns:cx6="http://schemas.microsoft.com/office/drawing/2016/5/12/chartex" xmlns:cx7="http://schemas.microsoft.com/office/drawing/2016/5/13/chartex" xmlns:cx8="http://schemas.microsoft.com/office/drawing/2016/5/14/chartex" xmlns:mc="http://schemas.openxmlformats.org/markup-compatibility/2006" xmlns:aink="http://schemas.microsoft.com/office/drawing/2016/ink" xmlns:am3d="http://schemas.microsoft.com/office/drawing/2017/model3d" xmlns:o="urn:schemas-microsoft-com:office:office" xmlns:oel="http://schemas.microsoft.com/office/2019/extlst" xmlns:r="http://schemas.openxmlformats.org/officeDocument/2006/relationships" xmlns:m="http://schemas.openxmlformats.org/officeDocument/2006/math" xmlns:v="urn:schemas-microsoft-com:vml" xmlns:wp14="http://schemas.microsoft.com/office/word/2010/wordprocessingDrawing" xmlns:wp="http://schemas.openxmlformats.org/drawingml/2006/wordprocessingDrawing" xmlns:w10="urn:schemas-microsoft-com:office:word" xmlns:w="http://schemas.openxmlformats.org/wordprocessingml/2006/main" xmlns:w14="http://schemas.microsoft.com/office/word/2010/wordml" xmlns:w15="http://schemas.microsoft.com/office/word/2012/wordml" xmlns:w16cex="http://schemas.microsoft.com/office/word/2018/wordml/cex" xmlns:w16cid="http://schemas.microsoft.com/office/word/2016/wordml/cid" xmlns:w16="http://schemas.microsoft.com/office/word/2018/wordml" xmlns:w16du="http://schemas.microsoft.com/office/word/2023/wordml/word16du" xmlns:w16sdtdh="http://schemas.microsoft.com/office/word/2020/wordml/sdtdatahash" xmlns:w16sdtfl="http://schemas.microsoft.com/office/word/2024/wordml/sdtformatlock" xmlns:w16se="http://schemas.microsoft.com/office/word/2015/wordml/symex" xmlns:wpg="http://schemas.microsoft.com/office/word/2010/wordprocessingGroup" xmlns:wpi="http://schemas.microsoft.com/office/word/2010/wordprocessingInk" xmlns:wne="http://schemas.microsoft.com/office/word/2006/wordml" xmlns:wps="http://schemas.microsoft.com/office/word/2010/wordprocessingShape" mc:Ignorable="w14 w15 w16se w16cid w16 w16cex w16sdtdh w16sdtfl w16du wp14">
   <w:body>
     <w:sdt>
       <w:sdtPr>
@@ -666,7 +666,7 @@
           <w:color w:val="auto"/>
         </w:rPr>
       </w:pPr>
-      <w:bookmarkStart w:id="0" w:name="_Toc203971337"/>
+      <w:bookmarkStart w:id="0" w:name="_Toc203982763"/>
       <w:r>
         <w:rPr>
           <w:color w:val="auto"/>
@@ -834,7 +834,7 @@
           <w:color w:val="auto"/>
         </w:rPr>
       </w:pPr>
-      <w:bookmarkStart w:id="1" w:name="_Toc203971338"/>
+      <w:bookmarkStart w:id="1" w:name="_Toc203982764"/>
       <w:r>
         <w:rPr>
           <w:color w:val="auto"/>
@@ -853,6 +853,7 @@
         <w:rPr>
           <w:rFonts w:eastAsiaTheme="minorEastAsia"/>
           <w:noProof/>
+          <w:lang w:val="en-ID" w:eastAsia="en-ID"/>
         </w:rPr>
       </w:pPr>
       <w:r>
@@ -864,7 +865,7 @@
       <w:r>
         <w:fldChar w:fldCharType="separate"/>
       </w:r>
-      <w:hyperlink w:anchor="_Toc203971337" w:history="1">
+      <w:hyperlink w:anchor="_Toc203982763" w:history="1">
         <w:r>
           <w:rPr>
             <w:rStyle w:val="Hyperlink"/>
@@ -891,7 +892,7 @@
             <w:noProof/>
             <w:webHidden/>
           </w:rPr>
-          <w:instrText xml:space="preserve"> PAGEREF _Toc203971337 \h </w:instrText>
+          <w:instrText xml:space="preserve"> PAGEREF _Toc203982763 \h </w:instrText>
         </w:r>
         <w:r>
           <w:rPr>
@@ -931,9 +932,10 @@
         <w:rPr>
           <w:rFonts w:eastAsiaTheme="minorEastAsia"/>
           <w:noProof/>
-        </w:rPr>
-      </w:pPr>
-      <w:hyperlink w:anchor="_Toc203971338" w:history="1">
+          <w:lang w:val="en-ID" w:eastAsia="en-ID"/>
+        </w:rPr>
+      </w:pPr>
+      <w:hyperlink w:anchor="_Toc203982764" w:history="1">
         <w:r>
           <w:rPr>
             <w:rStyle w:val="Hyperlink"/>
@@ -960,7 +962,7 @@
             <w:noProof/>
             <w:webHidden/>
           </w:rPr>
-          <w:instrText xml:space="preserve"> PAGEREF _Toc203971338 \h </w:instrText>
+          <w:instrText xml:space="preserve"> PAGEREF _Toc203982764 \h </w:instrText>
         </w:r>
         <w:r>
           <w:rPr>
@@ -1000,9 +1002,10 @@
         <w:rPr>
           <w:rFonts w:eastAsiaTheme="minorEastAsia"/>
           <w:noProof/>
-        </w:rPr>
-      </w:pPr>
-      <w:hyperlink w:anchor="_Toc203971339" w:history="1">
+          <w:lang w:val="en-ID" w:eastAsia="en-ID"/>
+        </w:rPr>
+      </w:pPr>
+      <w:hyperlink w:anchor="_Toc203982765" w:history="1">
         <w:r>
           <w:rPr>
             <w:rStyle w:val="Hyperlink"/>
@@ -1029,7 +1032,7 @@
             <w:noProof/>
             <w:webHidden/>
           </w:rPr>
-          <w:instrText xml:space="preserve"> PAGEREF _Toc203971339 \h </w:instrText>
+          <w:instrText xml:space="preserve"> PAGEREF _Toc203982765 \h </w:instrText>
         </w:r>
         <w:r>
           <w:rPr>
@@ -1070,9 +1073,10 @@
         <w:rPr>
           <w:rFonts w:eastAsiaTheme="minorEastAsia"/>
           <w:noProof/>
-        </w:rPr>
-      </w:pPr>
-      <w:hyperlink w:anchor="_Toc203971340" w:history="1">
+          <w:lang w:val="en-ID" w:eastAsia="en-ID"/>
+        </w:rPr>
+      </w:pPr>
+      <w:hyperlink w:anchor="_Toc203982766" w:history="1">
         <w:r>
           <w:rPr>
             <w:rStyle w:val="Hyperlink"/>
@@ -1084,6 +1088,7 @@
           <w:rPr>
             <w:rFonts w:eastAsiaTheme="minorEastAsia"/>
             <w:noProof/>
+            <w:lang w:val="en-ID" w:eastAsia="en-ID"/>
           </w:rPr>
           <w:tab/>
         </w:r>
@@ -1122,7 +1127,7 @@
             <w:noProof/>
             <w:webHidden/>
           </w:rPr>
-          <w:instrText xml:space="preserve"> PAGEREF _Toc203971340 \h </w:instrText>
+          <w:instrText xml:space="preserve"> PAGEREF _Toc203982766 \h </w:instrText>
         </w:r>
         <w:r>
           <w:rPr>
@@ -1163,9 +1168,10 @@
         <w:rPr>
           <w:rFonts w:eastAsiaTheme="minorEastAsia"/>
           <w:noProof/>
-        </w:rPr>
-      </w:pPr>
-      <w:hyperlink w:anchor="_Toc203971341" w:history="1">
+          <w:lang w:val="en-ID" w:eastAsia="en-ID"/>
+        </w:rPr>
+      </w:pPr>
+      <w:hyperlink w:anchor="_Toc203982767" w:history="1">
         <w:r>
           <w:rPr>
             <w:rStyle w:val="Hyperlink"/>
@@ -1177,6 +1183,7 @@
           <w:rPr>
             <w:rFonts w:eastAsiaTheme="minorEastAsia"/>
             <w:noProof/>
+            <w:lang w:val="en-ID" w:eastAsia="en-ID"/>
           </w:rPr>
           <w:tab/>
         </w:r>
@@ -1215,7 +1222,7 @@
             <w:noProof/>
             <w:webHidden/>
           </w:rPr>
-          <w:instrText xml:space="preserve"> PAGEREF _Toc203971341 \h </w:instrText>
+          <w:instrText xml:space="preserve"> PAGEREF _Toc203982767 \h </w:instrText>
         </w:r>
         <w:r>
           <w:rPr>
@@ -1256,9 +1263,10 @@
         <w:rPr>
           <w:rFonts w:eastAsiaTheme="minorEastAsia"/>
           <w:noProof/>
-        </w:rPr>
-      </w:pPr>
-      <w:hyperlink w:anchor="_Toc203971342" w:history="1">
+          <w:lang w:val="en-ID" w:eastAsia="en-ID"/>
+        </w:rPr>
+      </w:pPr>
+      <w:hyperlink w:anchor="_Toc203982768" w:history="1">
         <w:r>
           <w:rPr>
             <w:rStyle w:val="Hyperlink"/>
@@ -1270,6 +1278,7 @@
           <w:rPr>
             <w:rFonts w:eastAsiaTheme="minorEastAsia"/>
             <w:noProof/>
+            <w:lang w:val="en-ID" w:eastAsia="en-ID"/>
           </w:rPr>
           <w:tab/>
         </w:r>
@@ -1308,7 +1317,7 @@
             <w:noProof/>
             <w:webHidden/>
           </w:rPr>
-          <w:instrText xml:space="preserve"> PAGEREF _Toc203971342 \h </w:instrText>
+          <w:instrText xml:space="preserve"> PAGEREF _Toc203982768 \h </w:instrText>
         </w:r>
         <w:r>
           <w:rPr>
@@ -1348,9 +1357,10 @@
         <w:rPr>
           <w:rFonts w:eastAsiaTheme="minorEastAsia"/>
           <w:noProof/>
-        </w:rPr>
-      </w:pPr>
-      <w:hyperlink w:anchor="_Toc203971343" w:history="1">
+          <w:lang w:val="en-ID" w:eastAsia="en-ID"/>
+        </w:rPr>
+      </w:pPr>
+      <w:hyperlink w:anchor="_Toc203982769" w:history="1">
         <w:r>
           <w:rPr>
             <w:rStyle w:val="Hyperlink"/>
@@ -1377,7 +1387,7 @@
             <w:noProof/>
             <w:webHidden/>
           </w:rPr>
-          <w:instrText xml:space="preserve"> PAGEREF _Toc203971343 \h </w:instrText>
+          <w:instrText xml:space="preserve"> PAGEREF _Toc203982769 \h </w:instrText>
         </w:r>
         <w:r>
           <w:rPr>
@@ -1418,9 +1428,10 @@
         <w:rPr>
           <w:rFonts w:eastAsiaTheme="minorEastAsia"/>
           <w:noProof/>
-        </w:rPr>
-      </w:pPr>
-      <w:hyperlink w:anchor="_Toc203971344" w:history="1">
+          <w:lang w:val="en-ID" w:eastAsia="en-ID"/>
+        </w:rPr>
+      </w:pPr>
+      <w:hyperlink w:anchor="_Toc203982770" w:history="1">
         <w:r>
           <w:rPr>
             <w:rStyle w:val="Hyperlink"/>
@@ -1432,6 +1443,7 @@
           <w:rPr>
             <w:rFonts w:eastAsiaTheme="minorEastAsia"/>
             <w:noProof/>
+            <w:lang w:val="en-ID" w:eastAsia="en-ID"/>
           </w:rPr>
           <w:tab/>
         </w:r>
@@ -1461,7 +1473,7 @@
             <w:noProof/>
             <w:webHidden/>
           </w:rPr>
-          <w:instrText xml:space="preserve"> PAGEREF _Toc203971344 \h </w:instrText>
+          <w:instrText xml:space="preserve"> PAGEREF _Toc203982770 \h </w:instrText>
         </w:r>
         <w:r>
           <w:rPr>
@@ -1502,9 +1514,10 @@
         <w:rPr>
           <w:rFonts w:eastAsiaTheme="minorEastAsia"/>
           <w:noProof/>
-        </w:rPr>
-      </w:pPr>
-      <w:hyperlink w:anchor="_Toc203971345" w:history="1">
+          <w:lang w:val="en-ID" w:eastAsia="en-ID"/>
+        </w:rPr>
+      </w:pPr>
+      <w:hyperlink w:anchor="_Toc203982771" w:history="1">
         <w:r>
           <w:rPr>
             <w:rStyle w:val="Hyperlink"/>
@@ -1516,6 +1529,7 @@
           <w:rPr>
             <w:rFonts w:eastAsiaTheme="minorEastAsia"/>
             <w:noProof/>
+            <w:lang w:val="en-ID" w:eastAsia="en-ID"/>
           </w:rPr>
           <w:tab/>
         </w:r>
@@ -1554,7 +1568,7 @@
             <w:noProof/>
             <w:webHidden/>
           </w:rPr>
-          <w:instrText xml:space="preserve"> PAGEREF _Toc203971345 \h </w:instrText>
+          <w:instrText xml:space="preserve"> PAGEREF _Toc203982771 \h </w:instrText>
         </w:r>
         <w:r>
           <w:rPr>
@@ -1594,9 +1608,10 @@
         <w:rPr>
           <w:rFonts w:eastAsiaTheme="minorEastAsia"/>
           <w:noProof/>
-        </w:rPr>
-      </w:pPr>
-      <w:hyperlink w:anchor="_Toc203971346" w:history="1">
+          <w:lang w:val="en-ID" w:eastAsia="en-ID"/>
+        </w:rPr>
+      </w:pPr>
+      <w:hyperlink w:anchor="_Toc203982772" w:history="1">
         <w:r>
           <w:rPr>
             <w:rStyle w:val="Hyperlink"/>
@@ -1623,7 +1638,7 @@
             <w:noProof/>
             <w:webHidden/>
           </w:rPr>
-          <w:instrText xml:space="preserve"> PAGEREF _Toc203971346 \h </w:instrText>
+          <w:instrText xml:space="preserve"> PAGEREF _Toc203982772 \h </w:instrText>
         </w:r>
         <w:r>
           <w:rPr>
@@ -1664,9 +1679,10 @@
         <w:rPr>
           <w:rFonts w:eastAsiaTheme="minorEastAsia"/>
           <w:noProof/>
-        </w:rPr>
-      </w:pPr>
-      <w:hyperlink w:anchor="_Toc203971347" w:history="1">
+          <w:lang w:val="en-ID" w:eastAsia="en-ID"/>
+        </w:rPr>
+      </w:pPr>
+      <w:hyperlink w:anchor="_Toc203982773" w:history="1">
         <w:r>
           <w:rPr>
             <w:rStyle w:val="Hyperlink"/>
@@ -1678,6 +1694,7 @@
           <w:rPr>
             <w:rFonts w:eastAsiaTheme="minorEastAsia"/>
             <w:noProof/>
+            <w:lang w:val="en-ID" w:eastAsia="en-ID"/>
           </w:rPr>
           <w:tab/>
         </w:r>
@@ -1707,7 +1724,7 @@
             <w:noProof/>
             <w:webHidden/>
           </w:rPr>
-          <w:instrText xml:space="preserve"> PAGEREF _Toc203971347 \h </w:instrText>
+          <w:instrText xml:space="preserve"> PAGEREF _Toc203982773 \h </w:instrText>
         </w:r>
         <w:r>
           <w:rPr>
@@ -1748,9 +1765,10 @@
         <w:rPr>
           <w:rFonts w:eastAsiaTheme="minorEastAsia"/>
           <w:noProof/>
-        </w:rPr>
-      </w:pPr>
-      <w:hyperlink w:anchor="_Toc203971348" w:history="1">
+          <w:lang w:val="en-ID" w:eastAsia="en-ID"/>
+        </w:rPr>
+      </w:pPr>
+      <w:hyperlink w:anchor="_Toc203982774" w:history="1">
         <w:r>
           <w:rPr>
             <w:rStyle w:val="Hyperlink"/>
@@ -1762,6 +1780,7 @@
           <w:rPr>
             <w:rFonts w:eastAsiaTheme="minorEastAsia"/>
             <w:noProof/>
+            <w:lang w:val="en-ID" w:eastAsia="en-ID"/>
           </w:rPr>
           <w:tab/>
         </w:r>
@@ -1791,7 +1810,7 @@
             <w:noProof/>
             <w:webHidden/>
           </w:rPr>
-          <w:instrText xml:space="preserve"> PAGEREF _Toc203971348 \h </w:instrText>
+          <w:instrText xml:space="preserve"> PAGEREF _Toc203982774 \h </w:instrText>
         </w:r>
         <w:r>
           <w:rPr>
@@ -1832,9 +1851,10 @@
         <w:rPr>
           <w:rFonts w:eastAsiaTheme="minorEastAsia"/>
           <w:noProof/>
-        </w:rPr>
-      </w:pPr>
-      <w:hyperlink w:anchor="_Toc203971349" w:history="1">
+          <w:lang w:val="en-ID" w:eastAsia="en-ID"/>
+        </w:rPr>
+      </w:pPr>
+      <w:hyperlink w:anchor="_Toc203982775" w:history="1">
         <w:r>
           <w:rPr>
             <w:rStyle w:val="Hyperlink"/>
@@ -1846,6 +1866,7 @@
           <w:rPr>
             <w:rFonts w:eastAsiaTheme="minorEastAsia"/>
             <w:noProof/>
+            <w:lang w:val="en-ID" w:eastAsia="en-ID"/>
           </w:rPr>
           <w:tab/>
         </w:r>
@@ -1875,7 +1896,7 @@
             <w:noProof/>
             <w:webHidden/>
           </w:rPr>
-          <w:instrText xml:space="preserve"> PAGEREF _Toc203971349 \h </w:instrText>
+          <w:instrText xml:space="preserve"> PAGEREF _Toc203982775 \h </w:instrText>
         </w:r>
         <w:r>
           <w:rPr>
@@ -1916,9 +1937,10 @@
         <w:rPr>
           <w:rFonts w:eastAsiaTheme="minorEastAsia"/>
           <w:noProof/>
-        </w:rPr>
-      </w:pPr>
-      <w:hyperlink w:anchor="_Toc203971350" w:history="1">
+          <w:lang w:val="en-ID" w:eastAsia="en-ID"/>
+        </w:rPr>
+      </w:pPr>
+      <w:hyperlink w:anchor="_Toc203982776" w:history="1">
         <w:r>
           <w:rPr>
             <w:rStyle w:val="Hyperlink"/>
@@ -1930,6 +1952,7 @@
           <w:rPr>
             <w:rFonts w:eastAsiaTheme="minorEastAsia"/>
             <w:noProof/>
+            <w:lang w:val="en-ID" w:eastAsia="en-ID"/>
           </w:rPr>
           <w:tab/>
         </w:r>
@@ -1959,7 +1982,7 @@
             <w:noProof/>
             <w:webHidden/>
           </w:rPr>
-          <w:instrText xml:space="preserve"> PAGEREF _Toc203971350 \h </w:instrText>
+          <w:instrText xml:space="preserve"> PAGEREF _Toc203982776 \h </w:instrText>
         </w:r>
         <w:r>
           <w:rPr>
@@ -2000,9 +2023,10 @@
         <w:rPr>
           <w:rFonts w:eastAsiaTheme="minorEastAsia"/>
           <w:noProof/>
-        </w:rPr>
-      </w:pPr>
-      <w:hyperlink w:anchor="_Toc203971351" w:history="1">
+          <w:lang w:val="en-ID" w:eastAsia="en-ID"/>
+        </w:rPr>
+      </w:pPr>
+      <w:hyperlink w:anchor="_Toc203982777" w:history="1">
         <w:r>
           <w:rPr>
             <w:rStyle w:val="Hyperlink"/>
@@ -2014,6 +2038,7 @@
           <w:rPr>
             <w:rFonts w:eastAsiaTheme="minorEastAsia"/>
             <w:noProof/>
+            <w:lang w:val="en-ID" w:eastAsia="en-ID"/>
           </w:rPr>
           <w:tab/>
         </w:r>
@@ -2043,7 +2068,7 @@
             <w:noProof/>
             <w:webHidden/>
           </w:rPr>
-          <w:instrText xml:space="preserve"> PAGEREF _Toc203971351 \h </w:instrText>
+          <w:instrText xml:space="preserve"> PAGEREF _Toc203982777 \h </w:instrText>
         </w:r>
         <w:r>
           <w:rPr>
@@ -2084,9 +2109,10 @@
         <w:rPr>
           <w:rFonts w:eastAsiaTheme="minorEastAsia"/>
           <w:noProof/>
-        </w:rPr>
-      </w:pPr>
-      <w:hyperlink w:anchor="_Toc203971352" w:history="1">
+          <w:lang w:val="en-ID" w:eastAsia="en-ID"/>
+        </w:rPr>
+      </w:pPr>
+      <w:hyperlink w:anchor="_Toc203982778" w:history="1">
         <w:r>
           <w:rPr>
             <w:rStyle w:val="Hyperlink"/>
@@ -2098,6 +2124,7 @@
           <w:rPr>
             <w:rFonts w:eastAsiaTheme="minorEastAsia"/>
             <w:noProof/>
+            <w:lang w:val="en-ID" w:eastAsia="en-ID"/>
           </w:rPr>
           <w:tab/>
         </w:r>
@@ -2127,7 +2154,7 @@
             <w:noProof/>
             <w:webHidden/>
           </w:rPr>
-          <w:instrText xml:space="preserve"> PAGEREF _Toc203971352 \h </w:instrText>
+          <w:instrText xml:space="preserve"> PAGEREF _Toc203982778 \h </w:instrText>
         </w:r>
         <w:r>
           <w:rPr>
@@ -2168,9 +2195,10 @@
         <w:rPr>
           <w:rFonts w:eastAsiaTheme="minorEastAsia"/>
           <w:noProof/>
-        </w:rPr>
-      </w:pPr>
-      <w:hyperlink w:anchor="_Toc203971353" w:history="1">
+          <w:lang w:val="en-ID" w:eastAsia="en-ID"/>
+        </w:rPr>
+      </w:pPr>
+      <w:hyperlink w:anchor="_Toc203982779" w:history="1">
         <w:r>
           <w:rPr>
             <w:rStyle w:val="Hyperlink"/>
@@ -2183,6 +2211,7 @@
           <w:rPr>
             <w:rFonts w:eastAsiaTheme="minorEastAsia"/>
             <w:noProof/>
+            <w:lang w:val="en-ID" w:eastAsia="en-ID"/>
           </w:rPr>
           <w:tab/>
         </w:r>
@@ -2213,7 +2242,7 @@
             <w:noProof/>
             <w:webHidden/>
           </w:rPr>
-          <w:instrText xml:space="preserve"> PAGEREF _Toc203971353 \h </w:instrText>
+          <w:instrText xml:space="preserve"> PAGEREF _Toc203982779 \h </w:instrText>
         </w:r>
         <w:r>
           <w:rPr>
@@ -2254,9 +2283,10 @@
         <w:rPr>
           <w:rFonts w:eastAsiaTheme="minorEastAsia"/>
           <w:noProof/>
-        </w:rPr>
-      </w:pPr>
-      <w:hyperlink w:anchor="_Toc203971354" w:history="1">
+          <w:lang w:val="en-ID" w:eastAsia="en-ID"/>
+        </w:rPr>
+      </w:pPr>
+      <w:hyperlink w:anchor="_Toc203982780" w:history="1">
         <w:r>
           <w:rPr>
             <w:rStyle w:val="Hyperlink"/>
@@ -2269,6 +2299,7 @@
           <w:rPr>
             <w:rFonts w:eastAsiaTheme="minorEastAsia"/>
             <w:noProof/>
+            <w:lang w:val="en-ID" w:eastAsia="en-ID"/>
           </w:rPr>
           <w:tab/>
         </w:r>
@@ -2299,7 +2330,7 @@
             <w:noProof/>
             <w:webHidden/>
           </w:rPr>
-          <w:instrText xml:space="preserve"> PAGEREF _Toc203971354 \h </w:instrText>
+          <w:instrText xml:space="preserve"> PAGEREF _Toc203982780 \h </w:instrText>
         </w:r>
         <w:r>
           <w:rPr>
@@ -2340,9 +2371,10 @@
         <w:rPr>
           <w:rFonts w:eastAsiaTheme="minorEastAsia"/>
           <w:noProof/>
-        </w:rPr>
-      </w:pPr>
-      <w:hyperlink w:anchor="_Toc203971355" w:history="1">
+          <w:lang w:val="en-ID" w:eastAsia="en-ID"/>
+        </w:rPr>
+      </w:pPr>
+      <w:hyperlink w:anchor="_Toc203982781" w:history="1">
         <w:r>
           <w:rPr>
             <w:rStyle w:val="Hyperlink"/>
@@ -2355,6 +2387,7 @@
           <w:rPr>
             <w:rFonts w:eastAsiaTheme="minorEastAsia"/>
             <w:noProof/>
+            <w:lang w:val="en-ID" w:eastAsia="en-ID"/>
           </w:rPr>
           <w:tab/>
         </w:r>
@@ -2385,7 +2418,7 @@
             <w:noProof/>
             <w:webHidden/>
           </w:rPr>
-          <w:instrText xml:space="preserve"> PAGEREF _Toc203971355 \h </w:instrText>
+          <w:instrText xml:space="preserve"> PAGEREF _Toc203982781 \h </w:instrText>
         </w:r>
         <w:r>
           <w:rPr>
@@ -2426,9 +2459,10 @@
         <w:rPr>
           <w:rFonts w:eastAsiaTheme="minorEastAsia"/>
           <w:noProof/>
-        </w:rPr>
-      </w:pPr>
-      <w:hyperlink w:anchor="_Toc203971356" w:history="1">
+          <w:lang w:val="en-ID" w:eastAsia="en-ID"/>
+        </w:rPr>
+      </w:pPr>
+      <w:hyperlink w:anchor="_Toc203982782" w:history="1">
         <w:r>
           <w:rPr>
             <w:rStyle w:val="Hyperlink"/>
@@ -2441,6 +2475,7 @@
           <w:rPr>
             <w:rFonts w:eastAsiaTheme="minorEastAsia"/>
             <w:noProof/>
+            <w:lang w:val="en-ID" w:eastAsia="en-ID"/>
           </w:rPr>
           <w:tab/>
         </w:r>
@@ -2471,7 +2506,7 @@
             <w:noProof/>
             <w:webHidden/>
           </w:rPr>
-          <w:instrText xml:space="preserve"> PAGEREF _Toc203971356 \h </w:instrText>
+          <w:instrText xml:space="preserve"> PAGEREF _Toc203982782 \h </w:instrText>
         </w:r>
         <w:r>
           <w:rPr>
@@ -2512,9 +2547,10 @@
         <w:rPr>
           <w:rFonts w:eastAsiaTheme="minorEastAsia"/>
           <w:noProof/>
-        </w:rPr>
-      </w:pPr>
-      <w:hyperlink w:anchor="_Toc203971357" w:history="1">
+          <w:lang w:val="en-ID" w:eastAsia="en-ID"/>
+        </w:rPr>
+      </w:pPr>
+      <w:hyperlink w:anchor="_Toc203982783" w:history="1">
         <w:r>
           <w:rPr>
             <w:rStyle w:val="Hyperlink"/>
@@ -2527,6 +2563,7 @@
           <w:rPr>
             <w:rFonts w:eastAsiaTheme="minorEastAsia"/>
             <w:noProof/>
+            <w:lang w:val="en-ID" w:eastAsia="en-ID"/>
           </w:rPr>
           <w:tab/>
         </w:r>
@@ -2557,7 +2594,7 @@
             <w:noProof/>
             <w:webHidden/>
           </w:rPr>
-          <w:instrText xml:space="preserve"> PAGEREF _Toc203971357 \h </w:instrText>
+          <w:instrText xml:space="preserve"> PAGEREF _Toc203982783 \h </w:instrText>
         </w:r>
         <w:r>
           <w:rPr>
@@ -2597,9 +2634,10 @@
         <w:rPr>
           <w:rFonts w:eastAsiaTheme="minorEastAsia"/>
           <w:noProof/>
-        </w:rPr>
-      </w:pPr>
-      <w:hyperlink w:anchor="_Toc203971358" w:history="1">
+          <w:lang w:val="en-ID" w:eastAsia="en-ID"/>
+        </w:rPr>
+      </w:pPr>
+      <w:hyperlink w:anchor="_Toc203982784" w:history="1">
         <w:r>
           <w:rPr>
             <w:rStyle w:val="Hyperlink"/>
@@ -2626,7 +2664,7 @@
             <w:noProof/>
             <w:webHidden/>
           </w:rPr>
-          <w:instrText xml:space="preserve"> PAGEREF _Toc203971358 \h </w:instrText>
+          <w:instrText xml:space="preserve"> PAGEREF _Toc203982784 \h </w:instrText>
         </w:r>
         <w:r>
           <w:rPr>
@@ -2667,9 +2705,10 @@
         <w:rPr>
           <w:rFonts w:eastAsiaTheme="minorEastAsia"/>
           <w:noProof/>
-        </w:rPr>
-      </w:pPr>
-      <w:hyperlink w:anchor="_Toc203971359" w:history="1">
+          <w:lang w:val="en-ID" w:eastAsia="en-ID"/>
+        </w:rPr>
+      </w:pPr>
+      <w:hyperlink w:anchor="_Toc203982785" w:history="1">
         <w:r>
           <w:rPr>
             <w:rStyle w:val="Hyperlink"/>
@@ -2681,6 +2720,7 @@
           <w:rPr>
             <w:rFonts w:eastAsiaTheme="minorEastAsia"/>
             <w:noProof/>
+            <w:lang w:val="en-ID" w:eastAsia="en-ID"/>
           </w:rPr>
           <w:tab/>
         </w:r>
@@ -2710,7 +2750,7 @@
             <w:noProof/>
             <w:webHidden/>
           </w:rPr>
-          <w:instrText xml:space="preserve"> PAGEREF _Toc203971359 \h </w:instrText>
+          <w:instrText xml:space="preserve"> PAGEREF _Toc203982785 \h </w:instrText>
         </w:r>
         <w:r>
           <w:rPr>
@@ -2751,9 +2791,10 @@
         <w:rPr>
           <w:rFonts w:eastAsiaTheme="minorEastAsia"/>
           <w:noProof/>
-        </w:rPr>
-      </w:pPr>
-      <w:hyperlink w:anchor="_Toc203971360" w:history="1">
+          <w:lang w:val="en-ID" w:eastAsia="en-ID"/>
+        </w:rPr>
+      </w:pPr>
+      <w:hyperlink w:anchor="_Toc203982786" w:history="1">
         <w:r>
           <w:rPr>
             <w:rStyle w:val="Hyperlink"/>
@@ -2765,6 +2806,7 @@
           <w:rPr>
             <w:rFonts w:eastAsiaTheme="minorEastAsia"/>
             <w:noProof/>
+            <w:lang w:val="en-ID" w:eastAsia="en-ID"/>
           </w:rPr>
           <w:tab/>
         </w:r>
@@ -2794,7 +2836,7 @@
             <w:noProof/>
             <w:webHidden/>
           </w:rPr>
-          <w:instrText xml:space="preserve"> PAGEREF _Toc203971360 \h </w:instrText>
+          <w:instrText xml:space="preserve"> PAGEREF _Toc203982786 \h </w:instrText>
         </w:r>
         <w:r>
           <w:rPr>
@@ -2835,9 +2877,10 @@
         <w:rPr>
           <w:rFonts w:eastAsiaTheme="minorEastAsia"/>
           <w:noProof/>
-        </w:rPr>
-      </w:pPr>
-      <w:hyperlink w:anchor="_Toc203971361" w:history="1">
+          <w:lang w:val="en-ID" w:eastAsia="en-ID"/>
+        </w:rPr>
+      </w:pPr>
+      <w:hyperlink w:anchor="_Toc203982787" w:history="1">
         <w:r>
           <w:rPr>
             <w:rStyle w:val="Hyperlink"/>
@@ -2849,6 +2892,7 @@
           <w:rPr>
             <w:rFonts w:eastAsiaTheme="minorEastAsia"/>
             <w:noProof/>
+            <w:lang w:val="en-ID" w:eastAsia="en-ID"/>
           </w:rPr>
           <w:tab/>
         </w:r>
@@ -2878,7 +2922,7 @@
             <w:noProof/>
             <w:webHidden/>
           </w:rPr>
-          <w:instrText xml:space="preserve"> PAGEREF _Toc203971361 \h </w:instrText>
+          <w:instrText xml:space="preserve"> PAGEREF _Toc203982787 \h </w:instrText>
         </w:r>
         <w:r>
           <w:rPr>
@@ -2919,9 +2963,10 @@
         <w:rPr>
           <w:rFonts w:eastAsiaTheme="minorEastAsia"/>
           <w:noProof/>
-        </w:rPr>
-      </w:pPr>
-      <w:hyperlink w:anchor="_Toc203971362" w:history="1">
+          <w:lang w:val="en-ID" w:eastAsia="en-ID"/>
+        </w:rPr>
+      </w:pPr>
+      <w:hyperlink w:anchor="_Toc203982788" w:history="1">
         <w:r>
           <w:rPr>
             <w:rStyle w:val="Hyperlink"/>
@@ -2933,6 +2978,7 @@
           <w:rPr>
             <w:rFonts w:eastAsiaTheme="minorEastAsia"/>
             <w:noProof/>
+            <w:lang w:val="en-ID" w:eastAsia="en-ID"/>
           </w:rPr>
           <w:tab/>
         </w:r>
@@ -2962,7 +3008,7 @@
             <w:noProof/>
             <w:webHidden/>
           </w:rPr>
-          <w:instrText xml:space="preserve"> PAGEREF _Toc203971362 \h </w:instrText>
+          <w:instrText xml:space="preserve"> PAGEREF _Toc203982788 \h </w:instrText>
         </w:r>
         <w:r>
           <w:rPr>
@@ -3003,9 +3049,10 @@
         <w:rPr>
           <w:rFonts w:eastAsiaTheme="minorEastAsia"/>
           <w:noProof/>
-        </w:rPr>
-      </w:pPr>
-      <w:hyperlink w:anchor="_Toc203971363" w:history="1">
+          <w:lang w:val="en-ID" w:eastAsia="en-ID"/>
+        </w:rPr>
+      </w:pPr>
+      <w:hyperlink w:anchor="_Toc203982789" w:history="1">
         <w:r>
           <w:rPr>
             <w:rStyle w:val="Hyperlink"/>
@@ -3017,6 +3064,7 @@
           <w:rPr>
             <w:rFonts w:eastAsiaTheme="minorEastAsia"/>
             <w:noProof/>
+            <w:lang w:val="en-ID" w:eastAsia="en-ID"/>
           </w:rPr>
           <w:tab/>
         </w:r>
@@ -3046,7 +3094,7 @@
             <w:noProof/>
             <w:webHidden/>
           </w:rPr>
-          <w:instrText xml:space="preserve"> PAGEREF _Toc203971363 \h </w:instrText>
+          <w:instrText xml:space="preserve"> PAGEREF _Toc203982789 \h </w:instrText>
         </w:r>
         <w:r>
           <w:rPr>
@@ -3087,9 +3135,10 @@
         <w:rPr>
           <w:rFonts w:eastAsiaTheme="minorEastAsia"/>
           <w:noProof/>
-        </w:rPr>
-      </w:pPr>
-      <w:hyperlink w:anchor="_Toc203971364" w:history="1">
+          <w:lang w:val="en-ID" w:eastAsia="en-ID"/>
+        </w:rPr>
+      </w:pPr>
+      <w:hyperlink w:anchor="_Toc203982790" w:history="1">
         <w:r>
           <w:rPr>
             <w:rStyle w:val="Hyperlink"/>
@@ -3101,6 +3150,7 @@
           <w:rPr>
             <w:rFonts w:eastAsiaTheme="minorEastAsia"/>
             <w:noProof/>
+            <w:lang w:val="en-ID" w:eastAsia="en-ID"/>
           </w:rPr>
           <w:tab/>
         </w:r>
@@ -3130,7 +3180,7 @@
             <w:noProof/>
             <w:webHidden/>
           </w:rPr>
-          <w:instrText xml:space="preserve"> PAGEREF _Toc203971364 \h </w:instrText>
+          <w:instrText xml:space="preserve"> PAGEREF _Toc203982790 \h </w:instrText>
         </w:r>
         <w:r>
           <w:rPr>
@@ -3171,9 +3221,10 @@
         <w:rPr>
           <w:rFonts w:eastAsiaTheme="minorEastAsia"/>
           <w:noProof/>
-        </w:rPr>
-      </w:pPr>
-      <w:hyperlink w:anchor="_Toc203971365" w:history="1">
+          <w:lang w:val="en-ID" w:eastAsia="en-ID"/>
+        </w:rPr>
+      </w:pPr>
+      <w:hyperlink w:anchor="_Toc203982791" w:history="1">
         <w:r>
           <w:rPr>
             <w:rStyle w:val="Hyperlink"/>
@@ -3185,6 +3236,7 @@
           <w:rPr>
             <w:rFonts w:eastAsiaTheme="minorEastAsia"/>
             <w:noProof/>
+            <w:lang w:val="en-ID" w:eastAsia="en-ID"/>
           </w:rPr>
           <w:tab/>
         </w:r>
@@ -3214,7 +3266,7 @@
             <w:noProof/>
             <w:webHidden/>
           </w:rPr>
-          <w:instrText xml:space="preserve"> PAGEREF _Toc203971365 \h </w:instrText>
+          <w:instrText xml:space="preserve"> PAGEREF _Toc203982791 \h </w:instrText>
         </w:r>
         <w:r>
           <w:rPr>
@@ -3255,9 +3307,10 @@
         <w:rPr>
           <w:rFonts w:eastAsiaTheme="minorEastAsia"/>
           <w:noProof/>
-        </w:rPr>
-      </w:pPr>
-      <w:hyperlink w:anchor="_Toc203971366" w:history="1">
+          <w:lang w:val="en-ID" w:eastAsia="en-ID"/>
+        </w:rPr>
+      </w:pPr>
+      <w:hyperlink w:anchor="_Toc203982792" w:history="1">
         <w:r>
           <w:rPr>
             <w:rStyle w:val="Hyperlink"/>
@@ -3269,6 +3322,7 @@
           <w:rPr>
             <w:rFonts w:eastAsiaTheme="minorEastAsia"/>
             <w:noProof/>
+            <w:lang w:val="en-ID" w:eastAsia="en-ID"/>
           </w:rPr>
           <w:tab/>
         </w:r>
@@ -3298,7 +3352,7 @@
             <w:noProof/>
             <w:webHidden/>
           </w:rPr>
-          <w:instrText xml:space="preserve"> PAGEREF _Toc203971366 \h </w:instrText>
+          <w:instrText xml:space="preserve"> PAGEREF _Toc203982792 \h </w:instrText>
         </w:r>
         <w:r>
           <w:rPr>
@@ -3339,9 +3393,10 @@
         <w:rPr>
           <w:rFonts w:eastAsiaTheme="minorEastAsia"/>
           <w:noProof/>
-        </w:rPr>
-      </w:pPr>
-      <w:hyperlink w:anchor="_Toc203971367" w:history="1">
+          <w:lang w:val="en-ID" w:eastAsia="en-ID"/>
+        </w:rPr>
+      </w:pPr>
+      <w:hyperlink w:anchor="_Toc203982793" w:history="1">
         <w:r>
           <w:rPr>
             <w:rStyle w:val="Hyperlink"/>
@@ -3353,6 +3408,7 @@
           <w:rPr>
             <w:rFonts w:eastAsiaTheme="minorEastAsia"/>
             <w:noProof/>
+            <w:lang w:val="en-ID" w:eastAsia="en-ID"/>
           </w:rPr>
           <w:tab/>
         </w:r>
@@ -3382,7 +3438,7 @@
             <w:noProof/>
             <w:webHidden/>
           </w:rPr>
-          <w:instrText xml:space="preserve"> PAGEREF _Toc203971367 \h </w:instrText>
+          <w:instrText xml:space="preserve"> PAGEREF _Toc203982793 \h </w:instrText>
         </w:r>
         <w:r>
           <w:rPr>
@@ -3423,9 +3479,10 @@
         <w:rPr>
           <w:rFonts w:eastAsiaTheme="minorEastAsia"/>
           <w:noProof/>
-        </w:rPr>
-      </w:pPr>
-      <w:hyperlink w:anchor="_Toc203971368" w:history="1">
+          <w:lang w:val="en-ID" w:eastAsia="en-ID"/>
+        </w:rPr>
+      </w:pPr>
+      <w:hyperlink w:anchor="_Toc203982794" w:history="1">
         <w:r>
           <w:rPr>
             <w:rStyle w:val="Hyperlink"/>
@@ -3437,6 +3494,7 @@
           <w:rPr>
             <w:rFonts w:eastAsiaTheme="minorEastAsia"/>
             <w:noProof/>
+            <w:lang w:val="en-ID" w:eastAsia="en-ID"/>
           </w:rPr>
           <w:tab/>
         </w:r>
@@ -3466,7 +3524,7 @@
             <w:noProof/>
             <w:webHidden/>
           </w:rPr>
-          <w:instrText xml:space="preserve"> PAGEREF _Toc203971368 \h </w:instrText>
+          <w:instrText xml:space="preserve"> PAGEREF _Toc203982794 \h </w:instrText>
         </w:r>
         <w:r>
           <w:rPr>
@@ -3507,9 +3565,10 @@
         <w:rPr>
           <w:rFonts w:eastAsiaTheme="minorEastAsia"/>
           <w:noProof/>
-        </w:rPr>
-      </w:pPr>
-      <w:hyperlink w:anchor="_Toc203971369" w:history="1">
+          <w:lang w:val="en-ID" w:eastAsia="en-ID"/>
+        </w:rPr>
+      </w:pPr>
+      <w:hyperlink w:anchor="_Toc203982795" w:history="1">
         <w:r>
           <w:rPr>
             <w:rStyle w:val="Hyperlink"/>
@@ -3521,6 +3580,7 @@
           <w:rPr>
             <w:rFonts w:eastAsiaTheme="minorEastAsia"/>
             <w:noProof/>
+            <w:lang w:val="en-ID" w:eastAsia="en-ID"/>
           </w:rPr>
           <w:tab/>
         </w:r>
@@ -3550,7 +3610,7 @@
             <w:noProof/>
             <w:webHidden/>
           </w:rPr>
-          <w:instrText xml:space="preserve"> PAGEREF _Toc203971369 \h </w:instrText>
+          <w:instrText xml:space="preserve"> PAGEREF _Toc203982795 \h </w:instrText>
         </w:r>
         <w:r>
           <w:rPr>
@@ -3591,9 +3651,10 @@
         <w:rPr>
           <w:rFonts w:eastAsiaTheme="minorEastAsia"/>
           <w:noProof/>
-        </w:rPr>
-      </w:pPr>
-      <w:hyperlink w:anchor="_Toc203971370" w:history="1">
+          <w:lang w:val="en-ID" w:eastAsia="en-ID"/>
+        </w:rPr>
+      </w:pPr>
+      <w:hyperlink w:anchor="_Toc203982796" w:history="1">
         <w:r>
           <w:rPr>
             <w:rStyle w:val="Hyperlink"/>
@@ -3605,6 +3666,7 @@
           <w:rPr>
             <w:rFonts w:eastAsiaTheme="minorEastAsia"/>
             <w:noProof/>
+            <w:lang w:val="en-ID" w:eastAsia="en-ID"/>
           </w:rPr>
           <w:tab/>
         </w:r>
@@ -3634,7 +3696,7 @@
             <w:noProof/>
             <w:webHidden/>
           </w:rPr>
-          <w:instrText xml:space="preserve"> PAGEREF _Toc203971370 \h </w:instrText>
+          <w:instrText xml:space="preserve"> PAGEREF _Toc203982796 \h </w:instrText>
         </w:r>
         <w:r>
           <w:rPr>
@@ -3675,9 +3737,10 @@
         <w:rPr>
           <w:rFonts w:eastAsiaTheme="minorEastAsia"/>
           <w:noProof/>
-        </w:rPr>
-      </w:pPr>
-      <w:hyperlink w:anchor="_Toc203971371" w:history="1">
+          <w:lang w:val="en-ID" w:eastAsia="en-ID"/>
+        </w:rPr>
+      </w:pPr>
+      <w:hyperlink w:anchor="_Toc203982797" w:history="1">
         <w:r>
           <w:rPr>
             <w:rStyle w:val="Hyperlink"/>
@@ -3689,6 +3752,7 @@
           <w:rPr>
             <w:rFonts w:eastAsiaTheme="minorEastAsia"/>
             <w:noProof/>
+            <w:lang w:val="en-ID" w:eastAsia="en-ID"/>
           </w:rPr>
           <w:tab/>
         </w:r>
@@ -3718,7 +3782,7 @@
             <w:noProof/>
             <w:webHidden/>
           </w:rPr>
-          <w:instrText xml:space="preserve"> PAGEREF _Toc203971371 \h </w:instrText>
+          <w:instrText xml:space="preserve"> PAGEREF _Toc203982797 \h </w:instrText>
         </w:r>
         <w:r>
           <w:rPr>
@@ -3759,9 +3823,10 @@
         <w:rPr>
           <w:rFonts w:eastAsiaTheme="minorEastAsia"/>
           <w:noProof/>
-        </w:rPr>
-      </w:pPr>
-      <w:hyperlink w:anchor="_Toc203971372" w:history="1">
+          <w:lang w:val="en-ID" w:eastAsia="en-ID"/>
+        </w:rPr>
+      </w:pPr>
+      <w:hyperlink w:anchor="_Toc203982798" w:history="1">
         <w:r>
           <w:rPr>
             <w:rStyle w:val="Hyperlink"/>
@@ -3773,6 +3838,7 @@
           <w:rPr>
             <w:rFonts w:eastAsiaTheme="minorEastAsia"/>
             <w:noProof/>
+            <w:lang w:val="en-ID" w:eastAsia="en-ID"/>
           </w:rPr>
           <w:tab/>
         </w:r>
@@ -3802,7 +3868,7 @@
             <w:noProof/>
             <w:webHidden/>
           </w:rPr>
-          <w:instrText xml:space="preserve"> PAGEREF _Toc203971372 \h </w:instrText>
+          <w:instrText xml:space="preserve"> PAGEREF _Toc203982798 \h </w:instrText>
         </w:r>
         <w:r>
           <w:rPr>
@@ -3843,9 +3909,10 @@
         <w:rPr>
           <w:rFonts w:eastAsiaTheme="minorEastAsia"/>
           <w:noProof/>
-        </w:rPr>
-      </w:pPr>
-      <w:hyperlink w:anchor="_Toc203971373" w:history="1">
+          <w:lang w:val="en-ID" w:eastAsia="en-ID"/>
+        </w:rPr>
+      </w:pPr>
+      <w:hyperlink w:anchor="_Toc203982799" w:history="1">
         <w:r>
           <w:rPr>
             <w:rStyle w:val="Hyperlink"/>
@@ -3857,6 +3924,7 @@
           <w:rPr>
             <w:rFonts w:eastAsiaTheme="minorEastAsia"/>
             <w:noProof/>
+            <w:lang w:val="en-ID" w:eastAsia="en-ID"/>
           </w:rPr>
           <w:tab/>
         </w:r>
@@ -3886,7 +3954,7 @@
             <w:noProof/>
             <w:webHidden/>
           </w:rPr>
-          <w:instrText xml:space="preserve"> PAGEREF _Toc203971373 \h </w:instrText>
+          <w:instrText xml:space="preserve"> PAGEREF _Toc203982799 \h </w:instrText>
         </w:r>
         <w:r>
           <w:rPr>
@@ -3927,9 +3995,10 @@
         <w:rPr>
           <w:rFonts w:eastAsiaTheme="minorEastAsia"/>
           <w:noProof/>
-        </w:rPr>
-      </w:pPr>
-      <w:hyperlink w:anchor="_Toc203971374" w:history="1">
+          <w:lang w:val="en-ID" w:eastAsia="en-ID"/>
+        </w:rPr>
+      </w:pPr>
+      <w:hyperlink w:anchor="_Toc203982800" w:history="1">
         <w:r>
           <w:rPr>
             <w:rStyle w:val="Hyperlink"/>
@@ -3941,6 +4010,7 @@
           <w:rPr>
             <w:rFonts w:eastAsiaTheme="minorEastAsia"/>
             <w:noProof/>
+            <w:lang w:val="en-ID" w:eastAsia="en-ID"/>
           </w:rPr>
           <w:tab/>
         </w:r>
@@ -3970,7 +4040,7 @@
             <w:noProof/>
             <w:webHidden/>
           </w:rPr>
-          <w:instrText xml:space="preserve"> PAGEREF _Toc203971374 \h </w:instrText>
+          <w:instrText xml:space="preserve"> PAGEREF _Toc203982800 \h </w:instrText>
         </w:r>
         <w:r>
           <w:rPr>
@@ -4011,9 +4081,10 @@
         <w:rPr>
           <w:rFonts w:eastAsiaTheme="minorEastAsia"/>
           <w:noProof/>
-        </w:rPr>
-      </w:pPr>
-      <w:hyperlink w:anchor="_Toc203971375" w:history="1">
+          <w:lang w:val="en-ID" w:eastAsia="en-ID"/>
+        </w:rPr>
+      </w:pPr>
+      <w:hyperlink w:anchor="_Toc203982801" w:history="1">
         <w:r>
           <w:rPr>
             <w:rStyle w:val="Hyperlink"/>
@@ -4025,6 +4096,7 @@
           <w:rPr>
             <w:rFonts w:eastAsiaTheme="minorEastAsia"/>
             <w:noProof/>
+            <w:lang w:val="en-ID" w:eastAsia="en-ID"/>
           </w:rPr>
           <w:tab/>
         </w:r>
@@ -4054,7 +4126,7 @@
             <w:noProof/>
             <w:webHidden/>
           </w:rPr>
-          <w:instrText xml:space="preserve"> PAGEREF _Toc203971375 \h </w:instrText>
+          <w:instrText xml:space="preserve"> PAGEREF _Toc203982801 \h </w:instrText>
         </w:r>
         <w:r>
           <w:rPr>
@@ -4095,9 +4167,10 @@
         <w:rPr>
           <w:rFonts w:eastAsiaTheme="minorEastAsia"/>
           <w:noProof/>
-        </w:rPr>
-      </w:pPr>
-      <w:hyperlink w:anchor="_Toc203971376" w:history="1">
+          <w:lang w:val="en-ID" w:eastAsia="en-ID"/>
+        </w:rPr>
+      </w:pPr>
+      <w:hyperlink w:anchor="_Toc203982802" w:history="1">
         <w:r>
           <w:rPr>
             <w:rStyle w:val="Hyperlink"/>
@@ -4109,6 +4182,7 @@
           <w:rPr>
             <w:rFonts w:eastAsiaTheme="minorEastAsia"/>
             <w:noProof/>
+            <w:lang w:val="en-ID" w:eastAsia="en-ID"/>
           </w:rPr>
           <w:tab/>
         </w:r>
@@ -4138,7 +4212,7 @@
             <w:noProof/>
             <w:webHidden/>
           </w:rPr>
-          <w:instrText xml:space="preserve"> PAGEREF _Toc203971376 \h </w:instrText>
+          <w:instrText xml:space="preserve"> PAGEREF _Toc203982802 \h </w:instrText>
         </w:r>
         <w:r>
           <w:rPr>
@@ -4179,9 +4253,10 @@
         <w:rPr>
           <w:rFonts w:eastAsiaTheme="minorEastAsia"/>
           <w:noProof/>
-        </w:rPr>
-      </w:pPr>
-      <w:hyperlink w:anchor="_Toc203971377" w:history="1">
+          <w:lang w:val="en-ID" w:eastAsia="en-ID"/>
+        </w:rPr>
+      </w:pPr>
+      <w:hyperlink w:anchor="_Toc203982803" w:history="1">
         <w:r>
           <w:rPr>
             <w:rStyle w:val="Hyperlink"/>
@@ -4193,6 +4268,7 @@
           <w:rPr>
             <w:rFonts w:eastAsiaTheme="minorEastAsia"/>
             <w:noProof/>
+            <w:lang w:val="en-ID" w:eastAsia="en-ID"/>
           </w:rPr>
           <w:tab/>
         </w:r>
@@ -4222,7 +4298,7 @@
             <w:noProof/>
             <w:webHidden/>
           </w:rPr>
-          <w:instrText xml:space="preserve"> PAGEREF _Toc203971377 \h </w:instrText>
+          <w:instrText xml:space="preserve"> PAGEREF _Toc203982803 \h </w:instrText>
         </w:r>
         <w:r>
           <w:rPr>
@@ -4263,9 +4339,10 @@
         <w:rPr>
           <w:rFonts w:eastAsiaTheme="minorEastAsia"/>
           <w:noProof/>
-        </w:rPr>
-      </w:pPr>
-      <w:hyperlink w:anchor="_Toc203971378" w:history="1">
+          <w:lang w:val="en-ID" w:eastAsia="en-ID"/>
+        </w:rPr>
+      </w:pPr>
+      <w:hyperlink w:anchor="_Toc203982804" w:history="1">
         <w:r>
           <w:rPr>
             <w:rStyle w:val="Hyperlink"/>
@@ -4277,6 +4354,7 @@
           <w:rPr>
             <w:rFonts w:eastAsiaTheme="minorEastAsia"/>
             <w:noProof/>
+            <w:lang w:val="en-ID" w:eastAsia="en-ID"/>
           </w:rPr>
           <w:tab/>
         </w:r>
@@ -4306,7 +4384,7 @@
             <w:noProof/>
             <w:webHidden/>
           </w:rPr>
-          <w:instrText xml:space="preserve"> PAGEREF _Toc203971378 \h </w:instrText>
+          <w:instrText xml:space="preserve"> PAGEREF _Toc203982804 \h </w:instrText>
         </w:r>
         <w:r>
           <w:rPr>
@@ -4347,9 +4425,10 @@
         <w:rPr>
           <w:rFonts w:eastAsiaTheme="minorEastAsia"/>
           <w:noProof/>
-        </w:rPr>
-      </w:pPr>
-      <w:hyperlink w:anchor="_Toc203971379" w:history="1">
+          <w:lang w:val="en-ID" w:eastAsia="en-ID"/>
+        </w:rPr>
+      </w:pPr>
+      <w:hyperlink w:anchor="_Toc203982805" w:history="1">
         <w:r>
           <w:rPr>
             <w:rStyle w:val="Hyperlink"/>
@@ -4361,6 +4440,7 @@
           <w:rPr>
             <w:rFonts w:eastAsiaTheme="minorEastAsia"/>
             <w:noProof/>
+            <w:lang w:val="en-ID" w:eastAsia="en-ID"/>
           </w:rPr>
           <w:tab/>
         </w:r>
@@ -4390,7 +4470,7 @@
             <w:noProof/>
             <w:webHidden/>
           </w:rPr>
-          <w:instrText xml:space="preserve"> PAGEREF _Toc203971379 \h </w:instrText>
+          <w:instrText xml:space="preserve"> PAGEREF _Toc203982805 \h </w:instrText>
         </w:r>
         <w:r>
           <w:rPr>
@@ -4431,9 +4511,10 @@
         <w:rPr>
           <w:rFonts w:eastAsiaTheme="minorEastAsia"/>
           <w:noProof/>
-        </w:rPr>
-      </w:pPr>
-      <w:hyperlink w:anchor="_Toc203971380" w:history="1">
+          <w:lang w:val="en-ID" w:eastAsia="en-ID"/>
+        </w:rPr>
+      </w:pPr>
+      <w:hyperlink w:anchor="_Toc203982806" w:history="1">
         <w:r>
           <w:rPr>
             <w:rStyle w:val="Hyperlink"/>
@@ -4445,6 +4526,7 @@
           <w:rPr>
             <w:rFonts w:eastAsiaTheme="minorEastAsia"/>
             <w:noProof/>
+            <w:lang w:val="en-ID" w:eastAsia="en-ID"/>
           </w:rPr>
           <w:tab/>
         </w:r>
@@ -4474,7 +4556,7 @@
             <w:noProof/>
             <w:webHidden/>
           </w:rPr>
-          <w:instrText xml:space="preserve"> PAGEREF _Toc203971380 \h </w:instrText>
+          <w:instrText xml:space="preserve"> PAGEREF _Toc203982806 \h </w:instrText>
         </w:r>
         <w:r>
           <w:rPr>
@@ -4515,9 +4597,10 @@
         <w:rPr>
           <w:rFonts w:eastAsiaTheme="minorEastAsia"/>
           <w:noProof/>
-        </w:rPr>
-      </w:pPr>
-      <w:hyperlink w:anchor="_Toc203971381" w:history="1">
+          <w:lang w:val="en-ID" w:eastAsia="en-ID"/>
+        </w:rPr>
+      </w:pPr>
+      <w:hyperlink w:anchor="_Toc203982807" w:history="1">
         <w:r>
           <w:rPr>
             <w:rStyle w:val="Hyperlink"/>
@@ -4529,6 +4612,7 @@
           <w:rPr>
             <w:rFonts w:eastAsiaTheme="minorEastAsia"/>
             <w:noProof/>
+            <w:lang w:val="en-ID" w:eastAsia="en-ID"/>
           </w:rPr>
           <w:tab/>
         </w:r>
@@ -4558,7 +4642,7 @@
             <w:noProof/>
             <w:webHidden/>
           </w:rPr>
-          <w:instrText xml:space="preserve"> PAGEREF _Toc203971381 \h </w:instrText>
+          <w:instrText xml:space="preserve"> PAGEREF _Toc203982807 \h </w:instrText>
         </w:r>
         <w:r>
           <w:rPr>
@@ -4599,9 +4683,10 @@
         <w:rPr>
           <w:rFonts w:eastAsiaTheme="minorEastAsia"/>
           <w:noProof/>
-        </w:rPr>
-      </w:pPr>
-      <w:hyperlink w:anchor="_Toc203971382" w:history="1">
+          <w:lang w:val="en-ID" w:eastAsia="en-ID"/>
+        </w:rPr>
+      </w:pPr>
+      <w:hyperlink w:anchor="_Toc203982808" w:history="1">
         <w:r>
           <w:rPr>
             <w:rStyle w:val="Hyperlink"/>
@@ -4613,6 +4698,7 @@
           <w:rPr>
             <w:rFonts w:eastAsiaTheme="minorEastAsia"/>
             <w:noProof/>
+            <w:lang w:val="en-ID" w:eastAsia="en-ID"/>
           </w:rPr>
           <w:tab/>
         </w:r>
@@ -4642,7 +4728,7 @@
             <w:noProof/>
             <w:webHidden/>
           </w:rPr>
-          <w:instrText xml:space="preserve"> PAGEREF _Toc203971382 \h </w:instrText>
+          <w:instrText xml:space="preserve"> PAGEREF _Toc203982808 \h </w:instrText>
         </w:r>
         <w:r>
           <w:rPr>
@@ -4683,9 +4769,10 @@
         <w:rPr>
           <w:rFonts w:eastAsiaTheme="minorEastAsia"/>
           <w:noProof/>
-        </w:rPr>
-      </w:pPr>
-      <w:hyperlink w:anchor="_Toc203971383" w:history="1">
+          <w:lang w:val="en-ID" w:eastAsia="en-ID"/>
+        </w:rPr>
+      </w:pPr>
+      <w:hyperlink w:anchor="_Toc203982809" w:history="1">
         <w:r>
           <w:rPr>
             <w:rStyle w:val="Hyperlink"/>
@@ -4697,6 +4784,7 @@
           <w:rPr>
             <w:rFonts w:eastAsiaTheme="minorEastAsia"/>
             <w:noProof/>
+            <w:lang w:val="en-ID" w:eastAsia="en-ID"/>
           </w:rPr>
           <w:tab/>
         </w:r>
@@ -4726,7 +4814,7 @@
             <w:noProof/>
             <w:webHidden/>
           </w:rPr>
-          <w:instrText xml:space="preserve"> PAGEREF _Toc203971383 \h </w:instrText>
+          <w:instrText xml:space="preserve"> PAGEREF _Toc203982809 \h </w:instrText>
         </w:r>
         <w:r>
           <w:rPr>
@@ -4766,9 +4854,10 @@
         <w:rPr>
           <w:rFonts w:eastAsiaTheme="minorEastAsia"/>
           <w:noProof/>
-        </w:rPr>
-      </w:pPr>
-      <w:hyperlink w:anchor="_Toc203971384" w:history="1">
+          <w:lang w:val="en-ID" w:eastAsia="en-ID"/>
+        </w:rPr>
+      </w:pPr>
+      <w:hyperlink w:anchor="_Toc203982810" w:history="1">
         <w:r>
           <w:rPr>
             <w:rStyle w:val="Hyperlink"/>
@@ -4795,7 +4884,7 @@
             <w:noProof/>
             <w:webHidden/>
           </w:rPr>
-          <w:instrText xml:space="preserve"> PAGEREF _Toc203971384 \h </w:instrText>
+          <w:instrText xml:space="preserve"> PAGEREF _Toc203982810 \h </w:instrText>
         </w:r>
         <w:r>
           <w:rPr>
@@ -4841,7 +4930,7 @@
           <w:color w:val="auto"/>
         </w:rPr>
       </w:pPr>
-      <w:bookmarkStart w:id="2" w:name="_Toc203971339"/>
+      <w:bookmarkStart w:id="2" w:name="_Toc203982765"/>
       <w:r>
         <w:rPr>
           <w:color w:val="auto"/>
@@ -4883,7 +4972,7 @@
           <w:szCs w:val="30"/>
         </w:rPr>
       </w:pPr>
-      <w:bookmarkStart w:id="3" w:name="_Toc203971340"/>
+      <w:bookmarkStart w:id="3" w:name="_Toc203982766"/>
       <w:r>
         <w:rPr>
           <w:color w:val="auto"/>
@@ -5024,7 +5113,7 @@
           <w:szCs w:val="30"/>
         </w:rPr>
       </w:pPr>
-      <w:bookmarkStart w:id="4" w:name="_Toc203971341"/>
+      <w:bookmarkStart w:id="4" w:name="_Toc203982767"/>
       <w:r>
         <w:rPr>
           <w:color w:val="auto"/>
@@ -5260,7 +5349,7 @@
           <w:szCs w:val="30"/>
         </w:rPr>
       </w:pPr>
-      <w:bookmarkStart w:id="5" w:name="_Toc203971342"/>
+      <w:bookmarkStart w:id="5" w:name="_Toc203982768"/>
       <w:r>
         <w:rPr>
           <w:color w:val="auto"/>
@@ -5396,7 +5485,7 @@
           <w:color w:val="auto"/>
         </w:rPr>
       </w:pPr>
-      <w:bookmarkStart w:id="6" w:name="_Toc203971343"/>
+      <w:bookmarkStart w:id="6" w:name="_Toc203982769"/>
       <w:r>
         <w:rPr>
           <w:color w:val="auto"/>
@@ -5438,7 +5527,7 @@
           <w:szCs w:val="30"/>
         </w:rPr>
       </w:pPr>
-      <w:bookmarkStart w:id="7" w:name="_Toc203971344"/>
+      <w:bookmarkStart w:id="7" w:name="_Toc203982770"/>
       <w:r>
         <w:rPr>
           <w:color w:val="auto"/>
@@ -5577,7 +5666,7 @@
           <w:szCs w:val="30"/>
         </w:rPr>
       </w:pPr>
-      <w:bookmarkStart w:id="8" w:name="_Toc203971345"/>
+      <w:bookmarkStart w:id="8" w:name="_Toc203982771"/>
       <w:r>
         <w:rPr>
           <w:color w:val="auto"/>
@@ -5814,7 +5903,7 @@
           <w:color w:val="auto"/>
         </w:rPr>
       </w:pPr>
-      <w:bookmarkStart w:id="9" w:name="_Toc203971346"/>
+      <w:bookmarkStart w:id="9" w:name="_Toc203982772"/>
       <w:r>
         <w:rPr>
           <w:color w:val="auto"/>
@@ -5844,7 +5933,7 @@
           <w:szCs w:val="30"/>
         </w:rPr>
       </w:pPr>
-      <w:bookmarkStart w:id="10" w:name="_Toc203971347"/>
+      <w:bookmarkStart w:id="10" w:name="_Toc203982773"/>
       <w:r>
         <w:rPr>
           <w:color w:val="auto"/>
@@ -6297,7 +6386,7 @@
           <w:szCs w:val="30"/>
         </w:rPr>
       </w:pPr>
-      <w:bookmarkStart w:id="11" w:name="_Toc203971348"/>
+      <w:bookmarkStart w:id="11" w:name="_Toc203982774"/>
       <w:r>
         <w:rPr>
           <w:color w:val="auto"/>
@@ -6331,7 +6420,7 @@
           <w:color w:val="auto"/>
         </w:rPr>
       </w:pPr>
-      <w:bookmarkStart w:id="12" w:name="_Toc203971349"/>
+      <w:bookmarkStart w:id="12" w:name="_Toc203982775"/>
       <w:r>
         <w:rPr>
           <w:color w:val="auto"/>
@@ -6574,7 +6663,7 @@
           <w:color w:val="auto"/>
         </w:rPr>
       </w:pPr>
-      <w:bookmarkStart w:id="13" w:name="_Toc203971350"/>
+      <w:bookmarkStart w:id="13" w:name="_Toc203982776"/>
       <w:r>
         <w:rPr>
           <w:color w:val="auto"/>
@@ -6920,7 +7009,7 @@
           <w:color w:val="auto"/>
         </w:rPr>
       </w:pPr>
-      <w:bookmarkStart w:id="14" w:name="_Toc203971351"/>
+      <w:bookmarkStart w:id="14" w:name="_Toc203982777"/>
       <w:r>
         <w:rPr>
           <w:color w:val="auto"/>
@@ -7256,7 +7345,7 @@
           <w:szCs w:val="30"/>
         </w:rPr>
       </w:pPr>
-      <w:bookmarkStart w:id="15" w:name="_Toc203971352"/>
+      <w:bookmarkStart w:id="15" w:name="_Toc203982778"/>
       <w:r>
         <w:rPr>
           <w:color w:val="auto"/>
@@ -7423,7 +7512,7 @@
           <w:lang w:val="en-ID"/>
         </w:rPr>
       </w:pPr>
-      <w:bookmarkStart w:id="16" w:name="_Toc203971353"/>
+      <w:bookmarkStart w:id="16" w:name="_Toc203982779"/>
       <w:r>
         <w:rPr>
           <w:color w:val="auto"/>
@@ -7676,7 +7765,7 @@
           <w:lang w:val="en-ID"/>
         </w:rPr>
       </w:pPr>
-      <w:bookmarkStart w:id="17" w:name="_Toc203971354"/>
+      <w:bookmarkStart w:id="17" w:name="_Toc203982780"/>
       <w:r>
         <w:rPr>
           <w:color w:val="auto"/>
@@ -8088,7 +8177,7 @@
           <w:lang w:val="en-ID"/>
         </w:rPr>
       </w:pPr>
-      <w:bookmarkStart w:id="18" w:name="_Toc203971355"/>
+      <w:bookmarkStart w:id="18" w:name="_Toc203982781"/>
       <w:r>
         <w:rPr>
           <w:color w:val="auto"/>
@@ -8368,7 +8457,7 @@
           <w:lang w:val="en-ID"/>
         </w:rPr>
       </w:pPr>
-      <w:bookmarkStart w:id="19" w:name="_Toc203971356"/>
+      <w:bookmarkStart w:id="19" w:name="_Toc203982782"/>
       <w:r>
         <w:rPr>
           <w:color w:val="auto"/>
@@ -8614,7 +8703,7 @@
           <w:lang w:val="en-ID"/>
         </w:rPr>
       </w:pPr>
-      <w:bookmarkStart w:id="20" w:name="_Toc203971357"/>
+      <w:bookmarkStart w:id="20" w:name="_Toc203982783"/>
       <w:r>
         <w:rPr>
           <w:color w:val="auto"/>
@@ -9061,7 +9150,7 @@
           <w:color w:val="auto"/>
         </w:rPr>
       </w:pPr>
-      <w:bookmarkStart w:id="21" w:name="_Toc203971358"/>
+      <w:bookmarkStart w:id="21" w:name="_Toc203982784"/>
       <w:r>
         <w:rPr>
           <w:color w:val="auto"/>
@@ -9084,7 +9173,7 @@
           <w:szCs w:val="30"/>
         </w:rPr>
       </w:pPr>
-      <w:bookmarkStart w:id="22" w:name="_Toc203971359"/>
+      <w:bookmarkStart w:id="22" w:name="_Toc203982785"/>
       <w:r>
         <w:rPr>
           <w:color w:val="auto"/>
@@ -9170,7 +9259,7 @@
           <w:szCs w:val="30"/>
         </w:rPr>
       </w:pPr>
-      <w:bookmarkStart w:id="23" w:name="_Toc203971360"/>
+      <w:bookmarkStart w:id="23" w:name="_Toc203982786"/>
       <w:r>
         <w:rPr>
           <w:color w:val="auto"/>
@@ -10444,7 +10533,7 @@
           <w:szCs w:val="30"/>
         </w:rPr>
       </w:pPr>
-      <w:bookmarkStart w:id="24" w:name="_Toc203971361"/>
+      <w:bookmarkStart w:id="24" w:name="_Toc203982787"/>
       <w:r>
         <w:rPr>
           <w:color w:val="auto"/>
@@ -10505,7 +10594,7 @@
           <w:color w:val="auto"/>
         </w:rPr>
       </w:pPr>
-      <w:bookmarkStart w:id="25" w:name="_Toc203971362"/>
+      <w:bookmarkStart w:id="25" w:name="_Toc203982788"/>
       <w:r>
         <w:rPr>
           <w:color w:val="auto"/>
@@ -12653,7 +12742,7 @@
           <w:color w:val="auto"/>
         </w:rPr>
       </w:pPr>
-      <w:bookmarkStart w:id="26" w:name="_Toc203971363"/>
+      <w:bookmarkStart w:id="26" w:name="_Toc203982789"/>
       <w:r>
         <w:rPr>
           <w:color w:val="auto"/>
@@ -12692,6 +12781,54 @@
         <w:jc w:val="both"/>
       </w:pPr>
       <w:r>
+        <w:t xml:space="preserve">Mengunduh dan memasang MagicAppBuilder tidak perlu dilakukan secara manual jika Anda menggunakan MagicServer. MagicServer telah menyediakan file </w:t>
+      </w:r>
+      <w:r>
+        <w:rPr>
+          <w:b/>
+          <w:bCs/>
+        </w:rPr>
+        <w:t>install.php</w:t>
+      </w:r>
+      <w:r>
+        <w:t xml:space="preserve"> untuk mengunduh dan memasang MagicAppBuilder secara otomatis.</w:t>
+      </w:r>
+    </w:p>
+    <w:p>
+      <w:pPr>
+        <w:ind w:firstLine="720"/>
+        <w:jc w:val="both"/>
+      </w:pPr>
+      <w:r>
+        <w:lastRenderedPageBreak/>
+        <w:t>Untuk memasang MagicAppBuilder di MagicServer, masuk ke document root dari MagicServer dengan Command Prompt lalu jalankan perintah:</w:t>
+      </w:r>
+    </w:p>
+    <w:p>
+      <w:pPr>
+        <w:jc w:val="both"/>
+      </w:pPr>
+      <w:r>
+        <w:t>php\php.exe install.php</w:t>
+      </w:r>
+    </w:p>
+    <w:p>
+      <w:pPr>
+        <w:jc w:val="both"/>
+      </w:pPr>
+      <w:r>
+        <w:t>lalu tekan tombol Enter di keyboard. Kode pada file install.php akan menngunduh dan mengekstrak MagicAppBuilder versi terbaru. Setelah proses instalasi selesai, silakan buka URL sesuai dengan alamat yang tertera pada Command Prompt.</w:t>
+      </w:r>
+    </w:p>
+    <w:p>
+      <w:pPr>
+        <w:ind w:firstLine="720"/>
+        <w:jc w:val="both"/>
+      </w:pPr>
+      <w:r>
+        <w:t xml:space="preserve">Jika Anda menggunakan server lain seperti XAMPP, Wamp Server, USBWebServer, dan sebagainya, Anda perlu untuk melakukan pemasangan manual MagicAppBuilder di server Anda. </w:t>
+      </w:r>
+      <w:r>
         <w:t xml:space="preserve">Untuk </w:t>
       </w:r>
       <w:r>
@@ -12743,12 +12880,11 @@
         <w:rPr>
           <w:noProof/>
         </w:rPr>
-        <w:lastRenderedPageBreak/>
         <w:drawing>
-          <wp:inline distT="0" distB="0" distL="0" distR="0" wp14:anchorId="00156913" wp14:editId="135569CD">
-            <wp:extent cx="5238750" cy="3463296"/>
-            <wp:effectExtent l="0" t="0" r="0" b="3810"/>
-            <wp:docPr id="1" name="Picture 1"/>
+          <wp:inline distT="0" distB="0" distL="0" distR="0" wp14:anchorId="09A2590F" wp14:editId="0287E1E4">
+            <wp:extent cx="5254388" cy="3364810"/>
+            <wp:effectExtent l="0" t="0" r="3810" b="7620"/>
+            <wp:docPr id="489736293" name="Picture 1" descr="A screenshot of a computer&#10;&#10;AI-generated content may be incorrect."/>
             <wp:cNvGraphicFramePr>
               <a:graphicFrameLocks xmlns:a="http://schemas.openxmlformats.org/drawingml/2006/main" noChangeAspect="1"/>
             </wp:cNvGraphicFramePr>
@@ -12756,7 +12892,7 @@
               <a:graphicData uri="http://schemas.openxmlformats.org/drawingml/2006/picture">
                 <pic:pic xmlns:pic="http://schemas.openxmlformats.org/drawingml/2006/picture">
                   <pic:nvPicPr>
-                    <pic:cNvPr id="1" name=""/>
+                    <pic:cNvPr id="489736293" name="Picture 1" descr="A screenshot of a computer&#10;&#10;AI-generated content may be incorrect."/>
                     <pic:cNvPicPr/>
                   </pic:nvPicPr>
                   <pic:blipFill>
@@ -12768,7 +12904,7 @@
                   <pic:spPr>
                     <a:xfrm>
                       <a:off x="0" y="0"/>
-                      <a:ext cx="5241387" cy="3465039"/>
+                      <a:ext cx="5271404" cy="3375707"/>
                     </a:xfrm>
                     <a:prstGeom prst="rect">
                       <a:avLst/>
@@ -12824,11 +12960,12 @@
         <w:rPr>
           <w:noProof/>
         </w:rPr>
+        <w:lastRenderedPageBreak/>
         <w:drawing>
-          <wp:inline distT="0" distB="0" distL="0" distR="0" wp14:anchorId="6BD3E38E" wp14:editId="10D7B29B">
-            <wp:extent cx="5215686" cy="3448050"/>
-            <wp:effectExtent l="0" t="0" r="4445" b="0"/>
-            <wp:docPr id="14" name="Picture 14"/>
+          <wp:inline distT="0" distB="0" distL="0" distR="0" wp14:anchorId="2938C041" wp14:editId="1673D970">
+            <wp:extent cx="5268036" cy="3373550"/>
+            <wp:effectExtent l="0" t="0" r="8890" b="0"/>
+            <wp:docPr id="402082622" name="Picture 1" descr="A screenshot of a computer&#10;&#10;AI-generated content may be incorrect."/>
             <wp:cNvGraphicFramePr>
               <a:graphicFrameLocks xmlns:a="http://schemas.openxmlformats.org/drawingml/2006/main" noChangeAspect="1"/>
             </wp:cNvGraphicFramePr>
@@ -12836,7 +12973,7 @@
               <a:graphicData uri="http://schemas.openxmlformats.org/drawingml/2006/picture">
                 <pic:pic xmlns:pic="http://schemas.openxmlformats.org/drawingml/2006/picture">
                   <pic:nvPicPr>
-                    <pic:cNvPr id="1" name=""/>
+                    <pic:cNvPr id="402082622" name="Picture 1" descr="A screenshot of a computer&#10;&#10;AI-generated content may be incorrect."/>
                     <pic:cNvPicPr/>
                   </pic:nvPicPr>
                   <pic:blipFill>
@@ -12848,7 +12985,7 @@
                   <pic:spPr>
                     <a:xfrm>
                       <a:off x="0" y="0"/>
-                      <a:ext cx="5225424" cy="3454488"/>
+                      <a:ext cx="5282073" cy="3382539"/>
                     </a:xfrm>
                     <a:prstGeom prst="rect">
                       <a:avLst/>
@@ -12869,12 +13006,11 @@
         <w:rPr>
           <w:noProof/>
         </w:rPr>
-        <w:lastRenderedPageBreak/>
         <w:drawing>
-          <wp:inline distT="0" distB="0" distL="0" distR="0" wp14:anchorId="50AB6595" wp14:editId="271C5A0A">
-            <wp:extent cx="5238750" cy="3463296"/>
-            <wp:effectExtent l="0" t="0" r="0" b="3810"/>
-            <wp:docPr id="15" name="Picture 15"/>
+          <wp:inline distT="0" distB="0" distL="0" distR="0" wp14:anchorId="4E91D3C8" wp14:editId="106CCF42">
+            <wp:extent cx="5264050" cy="3370997"/>
+            <wp:effectExtent l="0" t="0" r="0" b="1270"/>
+            <wp:docPr id="828887673" name="Picture 1" descr="A screenshot of a computer&#10;&#10;AI-generated content may be incorrect."/>
             <wp:cNvGraphicFramePr>
               <a:graphicFrameLocks xmlns:a="http://schemas.openxmlformats.org/drawingml/2006/main" noChangeAspect="1"/>
             </wp:cNvGraphicFramePr>
@@ -12882,7 +13018,7 @@
               <a:graphicData uri="http://schemas.openxmlformats.org/drawingml/2006/picture">
                 <pic:pic xmlns:pic="http://schemas.openxmlformats.org/drawingml/2006/picture">
                   <pic:nvPicPr>
-                    <pic:cNvPr id="1" name=""/>
+                    <pic:cNvPr id="828887673" name="Picture 1" descr="A screenshot of a computer&#10;&#10;AI-generated content may be incorrect."/>
                     <pic:cNvPicPr/>
                   </pic:nvPicPr>
                   <pic:blipFill>
@@ -12894,7 +13030,7 @@
                   <pic:spPr>
                     <a:xfrm>
                       <a:off x="0" y="0"/>
-                      <a:ext cx="5248436" cy="3469699"/>
+                      <a:ext cx="5282438" cy="3382772"/>
                     </a:xfrm>
                     <a:prstGeom prst="rect">
                       <a:avLst/>
@@ -13010,6 +13146,7 @@
         <w:ind w:left="720"/>
       </w:pPr>
       <w:r>
+        <w:lastRenderedPageBreak/>
         <w:t xml:space="preserve">Pastikan file diekstrak ke dalam direktori bernama </w:t>
       </w:r>
       <w:r>
@@ -13121,7 +13258,6 @@
         <w:rPr>
           <w:noProof/>
         </w:rPr>
-        <w:lastRenderedPageBreak/>
         <w:drawing>
           <wp:inline distT="0" distB="0" distL="0" distR="0" wp14:anchorId="7A6ADF99" wp14:editId="4FA17BFD">
             <wp:extent cx="5216055" cy="3586363"/>
@@ -14263,7 +14399,13 @@
         <w:t xml:space="preserve"> ingin melakukan pengaturan ulang lebih dari satu akun, ulangi mulai dari tanda </w:t>
       </w:r>
       <w:r>
-        <w:t>“-“.</w:t>
+        <w:t>“-</w:t>
+      </w:r>
+      <w:r>
+        <w:t>“</w:t>
+      </w:r>
+      <w:r>
+        <w:t>.</w:t>
       </w:r>
     </w:p>
     <w:p>
@@ -15569,7 +15711,7 @@
           <w:color w:val="auto"/>
         </w:rPr>
       </w:pPr>
-      <w:bookmarkStart w:id="27" w:name="_Toc203971364"/>
+      <w:bookmarkStart w:id="27" w:name="_Toc203982790"/>
       <w:r>
         <w:rPr>
           <w:color w:val="auto"/>
@@ -15824,7 +15966,7 @@
           <w:color w:val="auto"/>
         </w:rPr>
       </w:pPr>
-      <w:bookmarkStart w:id="28" w:name="_Toc203971365"/>
+      <w:bookmarkStart w:id="28" w:name="_Toc203982791"/>
       <w:r>
         <w:rPr>
           <w:color w:val="auto"/>
@@ -16207,7 +16349,7 @@
           <w:color w:val="auto"/>
         </w:rPr>
       </w:pPr>
-      <w:bookmarkStart w:id="29" w:name="_Toc203971366"/>
+      <w:bookmarkStart w:id="29" w:name="_Toc203982792"/>
       <w:r>
         <w:rPr>
           <w:color w:val="auto"/>
@@ -19119,7 +19261,7 @@
           <w:color w:val="auto"/>
         </w:rPr>
       </w:pPr>
-      <w:bookmarkStart w:id="30" w:name="_Toc203971367"/>
+      <w:bookmarkStart w:id="30" w:name="_Toc203982793"/>
       <w:r>
         <w:rPr>
           <w:color w:val="auto"/>
@@ -19847,7 +19989,7 @@
           <w:color w:val="auto"/>
         </w:rPr>
       </w:pPr>
-      <w:bookmarkStart w:id="31" w:name="_Toc203971368"/>
+      <w:bookmarkStart w:id="31" w:name="_Toc203982794"/>
       <w:r>
         <w:rPr>
           <w:color w:val="auto"/>
@@ -21390,7 +21532,7 @@
           <w:color w:val="auto"/>
         </w:rPr>
       </w:pPr>
-      <w:bookmarkStart w:id="32" w:name="_Toc203971369"/>
+      <w:bookmarkStart w:id="32" w:name="_Toc203982795"/>
       <w:r>
         <w:rPr>
           <w:color w:val="auto"/>
@@ -21486,7 +21628,7 @@
           <w:color w:val="auto"/>
         </w:rPr>
       </w:pPr>
-      <w:bookmarkStart w:id="33" w:name="_Toc203971370"/>
+      <w:bookmarkStart w:id="33" w:name="_Toc203982796"/>
       <w:r>
         <w:rPr>
           <w:color w:val="auto"/>
@@ -21934,7 +22076,7 @@
           <w:color w:val="auto"/>
         </w:rPr>
       </w:pPr>
-      <w:bookmarkStart w:id="34" w:name="_Toc203971371"/>
+      <w:bookmarkStart w:id="34" w:name="_Toc203982797"/>
       <w:r>
         <w:rPr>
           <w:color w:val="auto"/>
@@ -29256,7 +29398,7 @@
           <w:color w:val="auto"/>
         </w:rPr>
       </w:pPr>
-      <w:bookmarkStart w:id="35" w:name="_Toc203971372"/>
+      <w:bookmarkStart w:id="35" w:name="_Toc203982798"/>
       <w:r>
         <w:rPr>
           <w:color w:val="auto"/>
@@ -29389,7 +29531,7 @@
           <w:color w:val="auto"/>
         </w:rPr>
       </w:pPr>
-      <w:bookmarkStart w:id="36" w:name="_Toc203971373"/>
+      <w:bookmarkStart w:id="36" w:name="_Toc203982799"/>
       <w:r>
         <w:rPr>
           <w:color w:val="auto"/>
@@ -29523,7 +29665,7 @@
           <w:color w:val="auto"/>
         </w:rPr>
       </w:pPr>
-      <w:bookmarkStart w:id="37" w:name="_Toc203971374"/>
+      <w:bookmarkStart w:id="37" w:name="_Toc203982800"/>
       <w:r>
         <w:rPr>
           <w:color w:val="auto"/>
@@ -29699,7 +29841,7 @@
           <w:color w:val="auto"/>
         </w:rPr>
       </w:pPr>
-      <w:bookmarkStart w:id="38" w:name="_Toc203971375"/>
+      <w:bookmarkStart w:id="38" w:name="_Toc203982801"/>
       <w:r>
         <w:rPr>
           <w:color w:val="auto"/>
@@ -30205,7 +30347,13 @@
         <w:t>Upload Icon</w:t>
       </w:r>
       <w:r>
-        <w:t xml:space="preserve"> lalu unggah gambar persegi dalam format PNG (minimal 512x125 piksel). MagicAppBuilder akan menghasilkan beberapa ikon dengan nama seperti:</w:t>
+        <w:t xml:space="preserve"> lalu unggah gambar persegi dalam format PNG</w:t>
+      </w:r>
+      <w:r>
+        <w:t xml:space="preserve"> atau SVG</w:t>
+      </w:r>
+      <w:r>
+        <w:t xml:space="preserve"> (minimal 512x125 piksel). MagicAppBuilder akan menghasilkan beberapa ikon dengan nama seperti:</w:t>
       </w:r>
     </w:p>
     <w:p>
@@ -30872,7 +31020,7 @@
           <w:color w:val="auto"/>
         </w:rPr>
       </w:pPr>
-      <w:bookmarkStart w:id="39" w:name="_Toc203971376"/>
+      <w:bookmarkStart w:id="39" w:name="_Toc203982802"/>
       <w:r>
         <w:rPr>
           <w:color w:val="auto"/>
@@ -31009,7 +31157,7 @@
           <w:color w:val="auto"/>
         </w:rPr>
       </w:pPr>
-      <w:bookmarkStart w:id="40" w:name="_Toc203971377"/>
+      <w:bookmarkStart w:id="40" w:name="_Toc203982803"/>
       <w:r>
         <w:rPr>
           <w:color w:val="auto"/>
@@ -31263,7 +31411,7 @@
           <w:szCs w:val="30"/>
         </w:rPr>
       </w:pPr>
-      <w:bookmarkStart w:id="41" w:name="_Toc203971378"/>
+      <w:bookmarkStart w:id="41" w:name="_Toc203982804"/>
       <w:r>
         <w:rPr>
           <w:color w:val="auto"/>
@@ -31285,7 +31433,7 @@
           <w:color w:val="auto"/>
         </w:rPr>
       </w:pPr>
-      <w:bookmarkStart w:id="42" w:name="_Toc203971379"/>
+      <w:bookmarkStart w:id="42" w:name="_Toc203982805"/>
       <w:r>
         <w:rPr>
           <w:color w:val="auto"/>
@@ -31410,7 +31558,7 @@
           <w:color w:val="auto"/>
         </w:rPr>
       </w:pPr>
-      <w:bookmarkStart w:id="43" w:name="_Toc203971380"/>
+      <w:bookmarkStart w:id="43" w:name="_Toc203982806"/>
       <w:r>
         <w:rPr>
           <w:color w:val="auto"/>
@@ -31551,7 +31699,7 @@
           <w:color w:val="auto"/>
         </w:rPr>
       </w:pPr>
-      <w:bookmarkStart w:id="44" w:name="_Toc203971381"/>
+      <w:bookmarkStart w:id="44" w:name="_Toc203982807"/>
       <w:r>
         <w:rPr>
           <w:color w:val="auto"/>
@@ -31638,7 +31786,7 @@
           <w:color w:val="auto"/>
         </w:rPr>
       </w:pPr>
-      <w:bookmarkStart w:id="45" w:name="_Toc203971382"/>
+      <w:bookmarkStart w:id="45" w:name="_Toc203982808"/>
       <w:r>
         <w:rPr>
           <w:color w:val="auto"/>
@@ -31668,7 +31816,7 @@
           <w:color w:val="auto"/>
         </w:rPr>
       </w:pPr>
-      <w:bookmarkStart w:id="46" w:name="_Toc203971383"/>
+      <w:bookmarkStart w:id="46" w:name="_Toc203982809"/>
       <w:r>
         <w:rPr>
           <w:color w:val="auto"/>
@@ -31712,7 +31860,7 @@
           <w:color w:val="auto"/>
         </w:rPr>
       </w:pPr>
-      <w:bookmarkStart w:id="47" w:name="_Toc203971384"/>
+      <w:bookmarkStart w:id="47" w:name="_Toc203982810"/>
       <w:r>
         <w:rPr>
           <w:color w:val="auto"/>
@@ -31942,7 +32090,7 @@
 </file>
 
 <file path=word/endnotes.xml><?xml version="1.0" encoding="utf-8"?>
-<w:endnotes xmlns:wpc="http://schemas.microsoft.com/office/word/2010/wordprocessingCanvas" xmlns:cx="http://schemas.microsoft.com/office/drawing/2014/chartex" xmlns:cx1="http://schemas.microsoft.com/office/drawing/2015/9/8/chartex" xmlns:cx2="http://schemas.microsoft.com/office/drawing/2015/10/21/chartex" xmlns:cx3="http://schemas.microsoft.com/office/drawing/2016/5/9/chartex" xmlns:cx4="http://schemas.microsoft.com/office/drawing/2016/5/10/chartex" xmlns:cx5="http://schemas.microsoft.com/office/drawing/2016/5/11/chartex" xmlns:cx6="http://schemas.microsoft.com/office/drawing/2016/5/12/chartex" xmlns:cx7="http://schemas.microsoft.com/office/drawing/2016/5/13/chartex" xmlns:cx8="http://schemas.microsoft.com/office/drawing/2016/5/14/chartex" xmlns:mc="http://schemas.openxmlformats.org/markup-compatibility/2006" xmlns:aink="http://schemas.microsoft.com/office/drawing/2016/ink" xmlns:am3d="http://schemas.microsoft.com/office/drawing/2017/model3d" xmlns:o="urn:schemas-microsoft-com:office:office" xmlns:oel="http://schemas.microsoft.com/office/2019/extlst" xmlns:r="http://schemas.openxmlformats.org/officeDocument/2006/relationships" xmlns:m="http://schemas.openxmlformats.org/officeDocument/2006/math" xmlns:v="urn:schemas-microsoft-com:vml" xmlns:wp14="http://schemas.microsoft.com/office/word/2010/wordprocessingDrawing" xmlns:wp="http://schemas.openxmlformats.org/drawingml/2006/wordprocessingDrawing" xmlns:w10="urn:schemas-microsoft-com:office:word" xmlns:w="http://schemas.openxmlformats.org/wordprocessingml/2006/main" xmlns:w14="http://schemas.microsoft.com/office/word/2010/wordml" xmlns:w15="http://schemas.microsoft.com/office/word/2012/wordml" xmlns:w16cex="http://schemas.microsoft.com/office/word/2018/wordml/cex" xmlns:w16cid="http://schemas.microsoft.com/office/word/2016/wordml/cid" xmlns:w16="http://schemas.microsoft.com/office/word/2018/wordml" xmlns:w16sdtdh="http://schemas.microsoft.com/office/word/2020/wordml/sdtdatahash" xmlns:w16se="http://schemas.microsoft.com/office/word/2015/wordml/symex" xmlns:wpg="http://schemas.microsoft.com/office/word/2010/wordprocessingGroup" xmlns:wpi="http://schemas.microsoft.com/office/word/2010/wordprocessingInk" xmlns:wne="http://schemas.microsoft.com/office/word/2006/wordml" xmlns:wps="http://schemas.microsoft.com/office/word/2010/wordprocessingShape" mc:Ignorable="w14 w15 w16se w16cid w16 w16cex w16sdtdh wp14">
+<w:endnotes xmlns:wpc="http://schemas.microsoft.com/office/word/2010/wordprocessingCanvas" xmlns:cx="http://schemas.microsoft.com/office/drawing/2014/chartex" xmlns:cx1="http://schemas.microsoft.com/office/drawing/2015/9/8/chartex" xmlns:cx2="http://schemas.microsoft.com/office/drawing/2015/10/21/chartex" xmlns:cx3="http://schemas.microsoft.com/office/drawing/2016/5/9/chartex" xmlns:cx4="http://schemas.microsoft.com/office/drawing/2016/5/10/chartex" xmlns:cx5="http://schemas.microsoft.com/office/drawing/2016/5/11/chartex" xmlns:cx6="http://schemas.microsoft.com/office/drawing/2016/5/12/chartex" xmlns:cx7="http://schemas.microsoft.com/office/drawing/2016/5/13/chartex" xmlns:cx8="http://schemas.microsoft.com/office/drawing/2016/5/14/chartex" xmlns:mc="http://schemas.openxmlformats.org/markup-compatibility/2006" xmlns:aink="http://schemas.microsoft.com/office/drawing/2016/ink" xmlns:am3d="http://schemas.microsoft.com/office/drawing/2017/model3d" xmlns:o="urn:schemas-microsoft-com:office:office" xmlns:oel="http://schemas.microsoft.com/office/2019/extlst" xmlns:r="http://schemas.openxmlformats.org/officeDocument/2006/relationships" xmlns:m="http://schemas.openxmlformats.org/officeDocument/2006/math" xmlns:v="urn:schemas-microsoft-com:vml" xmlns:wp14="http://schemas.microsoft.com/office/word/2010/wordprocessingDrawing" xmlns:wp="http://schemas.openxmlformats.org/drawingml/2006/wordprocessingDrawing" xmlns:w10="urn:schemas-microsoft-com:office:word" xmlns:w="http://schemas.openxmlformats.org/wordprocessingml/2006/main" xmlns:w14="http://schemas.microsoft.com/office/word/2010/wordml" xmlns:w15="http://schemas.microsoft.com/office/word/2012/wordml" xmlns:w16cex="http://schemas.microsoft.com/office/word/2018/wordml/cex" xmlns:w16cid="http://schemas.microsoft.com/office/word/2016/wordml/cid" xmlns:w16="http://schemas.microsoft.com/office/word/2018/wordml" xmlns:w16du="http://schemas.microsoft.com/office/word/2023/wordml/word16du" xmlns:w16sdtdh="http://schemas.microsoft.com/office/word/2020/wordml/sdtdatahash" xmlns:w16sdtfl="http://schemas.microsoft.com/office/word/2024/wordml/sdtformatlock" xmlns:w16se="http://schemas.microsoft.com/office/word/2015/wordml/symex" xmlns:wpg="http://schemas.microsoft.com/office/word/2010/wordprocessingGroup" xmlns:wpi="http://schemas.microsoft.com/office/word/2010/wordprocessingInk" xmlns:wne="http://schemas.microsoft.com/office/word/2006/wordml" xmlns:wps="http://schemas.microsoft.com/office/word/2010/wordprocessingShape" mc:Ignorable="w14 w15 w16se w16cid w16 w16cex w16sdtdh w16sdtfl w16du wp14">
   <w:endnote w:type="separator" w:id="-1">
     <w:p>
       <w:pPr>
@@ -31967,7 +32115,7 @@
 </file>
 
 <file path=word/footer1.xml><?xml version="1.0" encoding="utf-8"?>
-<w:ftr xmlns:wpc="http://schemas.microsoft.com/office/word/2010/wordprocessingCanvas" xmlns:cx="http://schemas.microsoft.com/office/drawing/2014/chartex" xmlns:cx1="http://schemas.microsoft.com/office/drawing/2015/9/8/chartex" xmlns:cx2="http://schemas.microsoft.com/office/drawing/2015/10/21/chartex" xmlns:cx3="http://schemas.microsoft.com/office/drawing/2016/5/9/chartex" xmlns:cx4="http://schemas.microsoft.com/office/drawing/2016/5/10/chartex" xmlns:cx5="http://schemas.microsoft.com/office/drawing/2016/5/11/chartex" xmlns:cx6="http://schemas.microsoft.com/office/drawing/2016/5/12/chartex" xmlns:cx7="http://schemas.microsoft.com/office/drawing/2016/5/13/chartex" xmlns:cx8="http://schemas.microsoft.com/office/drawing/2016/5/14/chartex" xmlns:mc="http://schemas.openxmlformats.org/markup-compatibility/2006" xmlns:aink="http://schemas.microsoft.com/office/drawing/2016/ink" xmlns:am3d="http://schemas.microsoft.com/office/drawing/2017/model3d" xmlns:o="urn:schemas-microsoft-com:office:office" xmlns:oel="http://schemas.microsoft.com/office/2019/extlst" xmlns:r="http://schemas.openxmlformats.org/officeDocument/2006/relationships" xmlns:m="http://schemas.openxmlformats.org/officeDocument/2006/math" xmlns:v="urn:schemas-microsoft-com:vml" xmlns:wp14="http://schemas.microsoft.com/office/word/2010/wordprocessingDrawing" xmlns:wp="http://schemas.openxmlformats.org/drawingml/2006/wordprocessingDrawing" xmlns:w10="urn:schemas-microsoft-com:office:word" xmlns:w="http://schemas.openxmlformats.org/wordprocessingml/2006/main" xmlns:w14="http://schemas.microsoft.com/office/word/2010/wordml" xmlns:w15="http://schemas.microsoft.com/office/word/2012/wordml" xmlns:w16cex="http://schemas.microsoft.com/office/word/2018/wordml/cex" xmlns:w16cid="http://schemas.microsoft.com/office/word/2016/wordml/cid" xmlns:w16="http://schemas.microsoft.com/office/word/2018/wordml" xmlns:w16sdtdh="http://schemas.microsoft.com/office/word/2020/wordml/sdtdatahash" xmlns:w16se="http://schemas.microsoft.com/office/word/2015/wordml/symex" xmlns:wpg="http://schemas.microsoft.com/office/word/2010/wordprocessingGroup" xmlns:wpi="http://schemas.microsoft.com/office/word/2010/wordprocessingInk" xmlns:wne="http://schemas.microsoft.com/office/word/2006/wordml" xmlns:wps="http://schemas.microsoft.com/office/word/2010/wordprocessingShape" mc:Ignorable="w14 w15 w16se w16cid w16 w16cex w16sdtdh wp14">
+<w:ftr xmlns:wpc="http://schemas.microsoft.com/office/word/2010/wordprocessingCanvas" xmlns:cx="http://schemas.microsoft.com/office/drawing/2014/chartex" xmlns:cx1="http://schemas.microsoft.com/office/drawing/2015/9/8/chartex" xmlns:cx2="http://schemas.microsoft.com/office/drawing/2015/10/21/chartex" xmlns:cx3="http://schemas.microsoft.com/office/drawing/2016/5/9/chartex" xmlns:cx4="http://schemas.microsoft.com/office/drawing/2016/5/10/chartex" xmlns:cx5="http://schemas.microsoft.com/office/drawing/2016/5/11/chartex" xmlns:cx6="http://schemas.microsoft.com/office/drawing/2016/5/12/chartex" xmlns:cx7="http://schemas.microsoft.com/office/drawing/2016/5/13/chartex" xmlns:cx8="http://schemas.microsoft.com/office/drawing/2016/5/14/chartex" xmlns:mc="http://schemas.openxmlformats.org/markup-compatibility/2006" xmlns:aink="http://schemas.microsoft.com/office/drawing/2016/ink" xmlns:am3d="http://schemas.microsoft.com/office/drawing/2017/model3d" xmlns:o="urn:schemas-microsoft-com:office:office" xmlns:oel="http://schemas.microsoft.com/office/2019/extlst" xmlns:r="http://schemas.openxmlformats.org/officeDocument/2006/relationships" xmlns:m="http://schemas.openxmlformats.org/officeDocument/2006/math" xmlns:v="urn:schemas-microsoft-com:vml" xmlns:wp14="http://schemas.microsoft.com/office/word/2010/wordprocessingDrawing" xmlns:wp="http://schemas.openxmlformats.org/drawingml/2006/wordprocessingDrawing" xmlns:w10="urn:schemas-microsoft-com:office:word" xmlns:w="http://schemas.openxmlformats.org/wordprocessingml/2006/main" xmlns:w14="http://schemas.microsoft.com/office/word/2010/wordml" xmlns:w15="http://schemas.microsoft.com/office/word/2012/wordml" xmlns:w16cex="http://schemas.microsoft.com/office/word/2018/wordml/cex" xmlns:w16cid="http://schemas.microsoft.com/office/word/2016/wordml/cid" xmlns:w16="http://schemas.microsoft.com/office/word/2018/wordml" xmlns:w16du="http://schemas.microsoft.com/office/word/2023/wordml/word16du" xmlns:w16sdtdh="http://schemas.microsoft.com/office/word/2020/wordml/sdtdatahash" xmlns:w16sdtfl="http://schemas.microsoft.com/office/word/2024/wordml/sdtformatlock" xmlns:w16se="http://schemas.microsoft.com/office/word/2015/wordml/symex" xmlns:wpg="http://schemas.microsoft.com/office/word/2010/wordprocessingGroup" xmlns:wpi="http://schemas.microsoft.com/office/word/2010/wordprocessingInk" xmlns:wne="http://schemas.microsoft.com/office/word/2006/wordml" xmlns:wps="http://schemas.microsoft.com/office/word/2010/wordprocessingShape" mc:Ignorable="w14 w15 w16se w16cid w16 w16cex w16sdtdh w16sdtfl w16du wp14">
   <w:sdt>
     <w:sdtPr>
       <w:id w:val="1569922835"/>
@@ -32020,7 +32168,7 @@
 </file>
 
 <file path=word/footnotes.xml><?xml version="1.0" encoding="utf-8"?>
-<w:footnotes xmlns:wpc="http://schemas.microsoft.com/office/word/2010/wordprocessingCanvas" xmlns:cx="http://schemas.microsoft.com/office/drawing/2014/chartex" xmlns:cx1="http://schemas.microsoft.com/office/drawing/2015/9/8/chartex" xmlns:cx2="http://schemas.microsoft.com/office/drawing/2015/10/21/chartex" xmlns:cx3="http://schemas.microsoft.com/office/drawing/2016/5/9/chartex" xmlns:cx4="http://schemas.microsoft.com/office/drawing/2016/5/10/chartex" xmlns:cx5="http://schemas.microsoft.com/office/drawing/2016/5/11/chartex" xmlns:cx6="http://schemas.microsoft.com/office/drawing/2016/5/12/chartex" xmlns:cx7="http://schemas.microsoft.com/office/drawing/2016/5/13/chartex" xmlns:cx8="http://schemas.microsoft.com/office/drawing/2016/5/14/chartex" xmlns:mc="http://schemas.openxmlformats.org/markup-compatibility/2006" xmlns:aink="http://schemas.microsoft.com/office/drawing/2016/ink" xmlns:am3d="http://schemas.microsoft.com/office/drawing/2017/model3d" xmlns:o="urn:schemas-microsoft-com:office:office" xmlns:oel="http://schemas.microsoft.com/office/2019/extlst" xmlns:r="http://schemas.openxmlformats.org/officeDocument/2006/relationships" xmlns:m="http://schemas.openxmlformats.org/officeDocument/2006/math" xmlns:v="urn:schemas-microsoft-com:vml" xmlns:wp14="http://schemas.microsoft.com/office/word/2010/wordprocessingDrawing" xmlns:wp="http://schemas.openxmlformats.org/drawingml/2006/wordprocessingDrawing" xmlns:w10="urn:schemas-microsoft-com:office:word" xmlns:w="http://schemas.openxmlformats.org/wordprocessingml/2006/main" xmlns:w14="http://schemas.microsoft.com/office/word/2010/wordml" xmlns:w15="http://schemas.microsoft.com/office/word/2012/wordml" xmlns:w16cex="http://schemas.microsoft.com/office/word/2018/wordml/cex" xmlns:w16cid="http://schemas.microsoft.com/office/word/2016/wordml/cid" xmlns:w16="http://schemas.microsoft.com/office/word/2018/wordml" xmlns:w16sdtdh="http://schemas.microsoft.com/office/word/2020/wordml/sdtdatahash" xmlns:w16se="http://schemas.microsoft.com/office/word/2015/wordml/symex" xmlns:wpg="http://schemas.microsoft.com/office/word/2010/wordprocessingGroup" xmlns:wpi="http://schemas.microsoft.com/office/word/2010/wordprocessingInk" xmlns:wne="http://schemas.microsoft.com/office/word/2006/wordml" xmlns:wps="http://schemas.microsoft.com/office/word/2010/wordprocessingShape" mc:Ignorable="w14 w15 w16se w16cid w16 w16cex w16sdtdh wp14">
+<w:footnotes xmlns:wpc="http://schemas.microsoft.com/office/word/2010/wordprocessingCanvas" xmlns:cx="http://schemas.microsoft.com/office/drawing/2014/chartex" xmlns:cx1="http://schemas.microsoft.com/office/drawing/2015/9/8/chartex" xmlns:cx2="http://schemas.microsoft.com/office/drawing/2015/10/21/chartex" xmlns:cx3="http://schemas.microsoft.com/office/drawing/2016/5/9/chartex" xmlns:cx4="http://schemas.microsoft.com/office/drawing/2016/5/10/chartex" xmlns:cx5="http://schemas.microsoft.com/office/drawing/2016/5/11/chartex" xmlns:cx6="http://schemas.microsoft.com/office/drawing/2016/5/12/chartex" xmlns:cx7="http://schemas.microsoft.com/office/drawing/2016/5/13/chartex" xmlns:cx8="http://schemas.microsoft.com/office/drawing/2016/5/14/chartex" xmlns:mc="http://schemas.openxmlformats.org/markup-compatibility/2006" xmlns:aink="http://schemas.microsoft.com/office/drawing/2016/ink" xmlns:am3d="http://schemas.microsoft.com/office/drawing/2017/model3d" xmlns:o="urn:schemas-microsoft-com:office:office" xmlns:oel="http://schemas.microsoft.com/office/2019/extlst" xmlns:r="http://schemas.openxmlformats.org/officeDocument/2006/relationships" xmlns:m="http://schemas.openxmlformats.org/officeDocument/2006/math" xmlns:v="urn:schemas-microsoft-com:vml" xmlns:wp14="http://schemas.microsoft.com/office/word/2010/wordprocessingDrawing" xmlns:wp="http://schemas.openxmlformats.org/drawingml/2006/wordprocessingDrawing" xmlns:w10="urn:schemas-microsoft-com:office:word" xmlns:w="http://schemas.openxmlformats.org/wordprocessingml/2006/main" xmlns:w14="http://schemas.microsoft.com/office/word/2010/wordml" xmlns:w15="http://schemas.microsoft.com/office/word/2012/wordml" xmlns:w16cex="http://schemas.microsoft.com/office/word/2018/wordml/cex" xmlns:w16cid="http://schemas.microsoft.com/office/word/2016/wordml/cid" xmlns:w16="http://schemas.microsoft.com/office/word/2018/wordml" xmlns:w16du="http://schemas.microsoft.com/office/word/2023/wordml/word16du" xmlns:w16sdtdh="http://schemas.microsoft.com/office/word/2020/wordml/sdtdatahash" xmlns:w16sdtfl="http://schemas.microsoft.com/office/word/2024/wordml/sdtformatlock" xmlns:w16se="http://schemas.microsoft.com/office/word/2015/wordml/symex" xmlns:wpg="http://schemas.microsoft.com/office/word/2010/wordprocessingGroup" xmlns:wpi="http://schemas.microsoft.com/office/word/2010/wordprocessingInk" xmlns:wne="http://schemas.microsoft.com/office/word/2006/wordml" xmlns:wps="http://schemas.microsoft.com/office/word/2010/wordprocessingShape" mc:Ignorable="w14 w15 w16se w16cid w16 w16cex w16sdtdh w16sdtfl w16du wp14">
   <w:footnote w:type="separator" w:id="-1">
     <w:p>
       <w:pPr>
@@ -32045,7 +32193,7 @@
 </file>
 
 <file path=word/numbering.xml><?xml version="1.0" encoding="utf-8"?>
-<w:numbering xmlns:wpc="http://schemas.microsoft.com/office/word/2010/wordprocessingCanvas" xmlns:cx="http://schemas.microsoft.com/office/drawing/2014/chartex" xmlns:cx1="http://schemas.microsoft.com/office/drawing/2015/9/8/chartex" xmlns:cx2="http://schemas.microsoft.com/office/drawing/2015/10/21/chartex" xmlns:cx3="http://schemas.microsoft.com/office/drawing/2016/5/9/chartex" xmlns:cx4="http://schemas.microsoft.com/office/drawing/2016/5/10/chartex" xmlns:cx5="http://schemas.microsoft.com/office/drawing/2016/5/11/chartex" xmlns:cx6="http://schemas.microsoft.com/office/drawing/2016/5/12/chartex" xmlns:cx7="http://schemas.microsoft.com/office/drawing/2016/5/13/chartex" xmlns:cx8="http://schemas.microsoft.com/office/drawing/2016/5/14/chartex" xmlns:mc="http://schemas.openxmlformats.org/markup-compatibility/2006" xmlns:aink="http://schemas.microsoft.com/office/drawing/2016/ink" xmlns:am3d="http://schemas.microsoft.com/office/drawing/2017/model3d" xmlns:o="urn:schemas-microsoft-com:office:office" xmlns:oel="http://schemas.microsoft.com/office/2019/extlst" xmlns:r="http://schemas.openxmlformats.org/officeDocument/2006/relationships" xmlns:m="http://schemas.openxmlformats.org/officeDocument/2006/math" xmlns:v="urn:schemas-microsoft-com:vml" xmlns:wp14="http://schemas.microsoft.com/office/word/2010/wordprocessingDrawing" xmlns:wp="http://schemas.openxmlformats.org/drawingml/2006/wordprocessingDrawing" xmlns:w10="urn:schemas-microsoft-com:office:word" xmlns:w="http://schemas.openxmlformats.org/wordprocessingml/2006/main" xmlns:w14="http://schemas.microsoft.com/office/word/2010/wordml" xmlns:w15="http://schemas.microsoft.com/office/word/2012/wordml" xmlns:w16cex="http://schemas.microsoft.com/office/word/2018/wordml/cex" xmlns:w16cid="http://schemas.microsoft.com/office/word/2016/wordml/cid" xmlns:w16="http://schemas.microsoft.com/office/word/2018/wordml" xmlns:w16sdtdh="http://schemas.microsoft.com/office/word/2020/wordml/sdtdatahash" xmlns:w16se="http://schemas.microsoft.com/office/word/2015/wordml/symex" xmlns:wpg="http://schemas.microsoft.com/office/word/2010/wordprocessingGroup" xmlns:wpi="http://schemas.microsoft.com/office/word/2010/wordprocessingInk" xmlns:wne="http://schemas.microsoft.com/office/word/2006/wordml" xmlns:wps="http://schemas.microsoft.com/office/word/2010/wordprocessingShape" mc:Ignorable="w14 w15 w16se w16cid w16 w16cex w16sdtdh wp14">
+<w:numbering xmlns:wpc="http://schemas.microsoft.com/office/word/2010/wordprocessingCanvas" xmlns:cx="http://schemas.microsoft.com/office/drawing/2014/chartex" xmlns:cx1="http://schemas.microsoft.com/office/drawing/2015/9/8/chartex" xmlns:cx2="http://schemas.microsoft.com/office/drawing/2015/10/21/chartex" xmlns:cx3="http://schemas.microsoft.com/office/drawing/2016/5/9/chartex" xmlns:cx4="http://schemas.microsoft.com/office/drawing/2016/5/10/chartex" xmlns:cx5="http://schemas.microsoft.com/office/drawing/2016/5/11/chartex" xmlns:cx6="http://schemas.microsoft.com/office/drawing/2016/5/12/chartex" xmlns:cx7="http://schemas.microsoft.com/office/drawing/2016/5/13/chartex" xmlns:cx8="http://schemas.microsoft.com/office/drawing/2016/5/14/chartex" xmlns:mc="http://schemas.openxmlformats.org/markup-compatibility/2006" xmlns:aink="http://schemas.microsoft.com/office/drawing/2016/ink" xmlns:am3d="http://schemas.microsoft.com/office/drawing/2017/model3d" xmlns:o="urn:schemas-microsoft-com:office:office" xmlns:oel="http://schemas.microsoft.com/office/2019/extlst" xmlns:r="http://schemas.openxmlformats.org/officeDocument/2006/relationships" xmlns:m="http://schemas.openxmlformats.org/officeDocument/2006/math" xmlns:v="urn:schemas-microsoft-com:vml" xmlns:wp14="http://schemas.microsoft.com/office/word/2010/wordprocessingDrawing" xmlns:wp="http://schemas.openxmlformats.org/drawingml/2006/wordprocessingDrawing" xmlns:w10="urn:schemas-microsoft-com:office:word" xmlns:w="http://schemas.openxmlformats.org/wordprocessingml/2006/main" xmlns:w14="http://schemas.microsoft.com/office/word/2010/wordml" xmlns:w15="http://schemas.microsoft.com/office/word/2012/wordml" xmlns:w16cex="http://schemas.microsoft.com/office/word/2018/wordml/cex" xmlns:w16cid="http://schemas.microsoft.com/office/word/2016/wordml/cid" xmlns:w16="http://schemas.microsoft.com/office/word/2018/wordml" xmlns:w16du="http://schemas.microsoft.com/office/word/2023/wordml/word16du" xmlns:w16sdtdh="http://schemas.microsoft.com/office/word/2020/wordml/sdtdatahash" xmlns:w16sdtfl="http://schemas.microsoft.com/office/word/2024/wordml/sdtformatlock" xmlns:w16se="http://schemas.microsoft.com/office/word/2015/wordml/symex" xmlns:wpg="http://schemas.microsoft.com/office/word/2010/wordprocessingGroup" xmlns:wpi="http://schemas.microsoft.com/office/word/2010/wordprocessingInk" xmlns:wne="http://schemas.microsoft.com/office/word/2006/wordml" xmlns:wps="http://schemas.microsoft.com/office/word/2010/wordprocessingShape" mc:Ignorable="w14 w15 w16se w16cid w16 w16cex w16sdtdh w16sdtfl w16du wp14">
   <w:abstractNum w:abstractNumId="0" w15:restartNumberingAfterBreak="0">
     <w:nsid w:val="01013915"/>
     <w:multiLevelType w:val="multilevel"/>
@@ -46109,7 +46257,7 @@
 </file>
 
 <file path=word/styles.xml><?xml version="1.0" encoding="utf-8"?>
-<w:styles xmlns:mc="http://schemas.openxmlformats.org/markup-compatibility/2006" xmlns:r="http://schemas.openxmlformats.org/officeDocument/2006/relationships" xmlns:w="http://schemas.openxmlformats.org/wordprocessingml/2006/main" xmlns:w14="http://schemas.microsoft.com/office/word/2010/wordml" xmlns:w15="http://schemas.microsoft.com/office/word/2012/wordml" xmlns:w16cex="http://schemas.microsoft.com/office/word/2018/wordml/cex" xmlns:w16cid="http://schemas.microsoft.com/office/word/2016/wordml/cid" xmlns:w16="http://schemas.microsoft.com/office/word/2018/wordml" xmlns:w16sdtdh="http://schemas.microsoft.com/office/word/2020/wordml/sdtdatahash" xmlns:w16se="http://schemas.microsoft.com/office/word/2015/wordml/symex" mc:Ignorable="w14 w15 w16se w16cid w16 w16cex w16sdtdh">
+<w:styles xmlns:mc="http://schemas.openxmlformats.org/markup-compatibility/2006" xmlns:r="http://schemas.openxmlformats.org/officeDocument/2006/relationships" xmlns:w="http://schemas.openxmlformats.org/wordprocessingml/2006/main" xmlns:w14="http://schemas.microsoft.com/office/word/2010/wordml" xmlns:w15="http://schemas.microsoft.com/office/word/2012/wordml" xmlns:w16cex="http://schemas.microsoft.com/office/word/2018/wordml/cex" xmlns:w16cid="http://schemas.microsoft.com/office/word/2016/wordml/cid" xmlns:w16="http://schemas.microsoft.com/office/word/2018/wordml" xmlns:w16du="http://schemas.microsoft.com/office/word/2023/wordml/word16du" xmlns:w16sdtdh="http://schemas.microsoft.com/office/word/2020/wordml/sdtdatahash" xmlns:w16sdtfl="http://schemas.microsoft.com/office/word/2024/wordml/sdtformatlock" xmlns:w16se="http://schemas.microsoft.com/office/word/2015/wordml/symex" mc:Ignorable="w14 w15 w16se w16cid w16 w16cex w16sdtdh w16sdtfl w16du">
   <w:docDefaults>
     <w:rPrDefault>
       <w:rPr>
@@ -47194,7 +47342,7 @@
 </file>
 
 <file path=word/glossary/document.xml><?xml version="1.0" encoding="utf-8"?>
-<w:glossaryDocument xmlns:wpc="http://schemas.microsoft.com/office/word/2010/wordprocessingCanvas" xmlns:cx="http://schemas.microsoft.com/office/drawing/2014/chartex" xmlns:cx1="http://schemas.microsoft.com/office/drawing/2015/9/8/chartex" xmlns:cx2="http://schemas.microsoft.com/office/drawing/2015/10/21/chartex" xmlns:cx3="http://schemas.microsoft.com/office/drawing/2016/5/9/chartex" xmlns:cx4="http://schemas.microsoft.com/office/drawing/2016/5/10/chartex" xmlns:cx5="http://schemas.microsoft.com/office/drawing/2016/5/11/chartex" xmlns:cx6="http://schemas.microsoft.com/office/drawing/2016/5/12/chartex" xmlns:cx7="http://schemas.microsoft.com/office/drawing/2016/5/13/chartex" xmlns:cx8="http://schemas.microsoft.com/office/drawing/2016/5/14/chartex" xmlns:mc="http://schemas.openxmlformats.org/markup-compatibility/2006" xmlns:aink="http://schemas.microsoft.com/office/drawing/2016/ink" xmlns:am3d="http://schemas.microsoft.com/office/drawing/2017/model3d" xmlns:o="urn:schemas-microsoft-com:office:office" xmlns:oel="http://schemas.microsoft.com/office/2019/extlst" xmlns:r="http://schemas.openxmlformats.org/officeDocument/2006/relationships" xmlns:m="http://schemas.openxmlformats.org/officeDocument/2006/math" xmlns:v="urn:schemas-microsoft-com:vml" xmlns:wp14="http://schemas.microsoft.com/office/word/2010/wordprocessingDrawing" xmlns:wp="http://schemas.openxmlformats.org/drawingml/2006/wordprocessingDrawing" xmlns:w10="urn:schemas-microsoft-com:office:word" xmlns:w="http://schemas.openxmlformats.org/wordprocessingml/2006/main" xmlns:w14="http://schemas.microsoft.com/office/word/2010/wordml" xmlns:w15="http://schemas.microsoft.com/office/word/2012/wordml" xmlns:w16cex="http://schemas.microsoft.com/office/word/2018/wordml/cex" xmlns:w16cid="http://schemas.microsoft.com/office/word/2016/wordml/cid" xmlns:w16="http://schemas.microsoft.com/office/word/2018/wordml" xmlns:w16sdtdh="http://schemas.microsoft.com/office/word/2020/wordml/sdtdatahash" xmlns:w16se="http://schemas.microsoft.com/office/word/2015/wordml/symex" xmlns:wpg="http://schemas.microsoft.com/office/word/2010/wordprocessingGroup" xmlns:wpi="http://schemas.microsoft.com/office/word/2010/wordprocessingInk" xmlns:wne="http://schemas.microsoft.com/office/word/2006/wordml" xmlns:wps="http://schemas.microsoft.com/office/word/2010/wordprocessingShape" mc:Ignorable="w14 w15 w16se w16cid w16 w16cex w16sdtdh wp14">
+<w:glossaryDocument xmlns:wpc="http://schemas.microsoft.com/office/word/2010/wordprocessingCanvas" xmlns:cx="http://schemas.microsoft.com/office/drawing/2014/chartex" xmlns:cx1="http://schemas.microsoft.com/office/drawing/2015/9/8/chartex" xmlns:cx2="http://schemas.microsoft.com/office/drawing/2015/10/21/chartex" xmlns:cx3="http://schemas.microsoft.com/office/drawing/2016/5/9/chartex" xmlns:cx4="http://schemas.microsoft.com/office/drawing/2016/5/10/chartex" xmlns:cx5="http://schemas.microsoft.com/office/drawing/2016/5/11/chartex" xmlns:cx6="http://schemas.microsoft.com/office/drawing/2016/5/12/chartex" xmlns:cx7="http://schemas.microsoft.com/office/drawing/2016/5/13/chartex" xmlns:cx8="http://schemas.microsoft.com/office/drawing/2016/5/14/chartex" xmlns:mc="http://schemas.openxmlformats.org/markup-compatibility/2006" xmlns:aink="http://schemas.microsoft.com/office/drawing/2016/ink" xmlns:am3d="http://schemas.microsoft.com/office/drawing/2017/model3d" xmlns:o="urn:schemas-microsoft-com:office:office" xmlns:oel="http://schemas.microsoft.com/office/2019/extlst" xmlns:r="http://schemas.openxmlformats.org/officeDocument/2006/relationships" xmlns:m="http://schemas.openxmlformats.org/officeDocument/2006/math" xmlns:v="urn:schemas-microsoft-com:vml" xmlns:wp14="http://schemas.microsoft.com/office/word/2010/wordprocessingDrawing" xmlns:wp="http://schemas.openxmlformats.org/drawingml/2006/wordprocessingDrawing" xmlns:w10="urn:schemas-microsoft-com:office:word" xmlns:w="http://schemas.openxmlformats.org/wordprocessingml/2006/main" xmlns:w14="http://schemas.microsoft.com/office/word/2010/wordml" xmlns:w15="http://schemas.microsoft.com/office/word/2012/wordml" xmlns:w16cex="http://schemas.microsoft.com/office/word/2018/wordml/cex" xmlns:w16cid="http://schemas.microsoft.com/office/word/2016/wordml/cid" xmlns:w16="http://schemas.microsoft.com/office/word/2018/wordml" xmlns:w16du="http://schemas.microsoft.com/office/word/2023/wordml/word16du" xmlns:w16sdtdh="http://schemas.microsoft.com/office/word/2020/wordml/sdtdatahash" xmlns:w16sdtfl="http://schemas.microsoft.com/office/word/2024/wordml/sdtformatlock" xmlns:w16se="http://schemas.microsoft.com/office/word/2015/wordml/symex" xmlns:wpg="http://schemas.microsoft.com/office/word/2010/wordprocessingGroup" xmlns:wpi="http://schemas.microsoft.com/office/word/2010/wordprocessingInk" xmlns:wne="http://schemas.microsoft.com/office/word/2006/wordml" xmlns:wps="http://schemas.microsoft.com/office/word/2010/wordprocessingShape" mc:Ignorable="w14 w15 w16se w16cid w16 w16cex w16sdtdh w16sdtfl w16du wp14">
   <w:docParts>
     <w:docPart>
       <w:docPartPr>
@@ -47267,7 +47415,7 @@
 </file>
 
 <file path=word/glossary/fontTable.xml><?xml version="1.0" encoding="utf-8"?>
-<w:fonts xmlns:mc="http://schemas.openxmlformats.org/markup-compatibility/2006" xmlns:r="http://schemas.openxmlformats.org/officeDocument/2006/relationships" xmlns:w="http://schemas.openxmlformats.org/wordprocessingml/2006/main" xmlns:w14="http://schemas.microsoft.com/office/word/2010/wordml" xmlns:w15="http://schemas.microsoft.com/office/word/2012/wordml" xmlns:w16cex="http://schemas.microsoft.com/office/word/2018/wordml/cex" xmlns:w16cid="http://schemas.microsoft.com/office/word/2016/wordml/cid" xmlns:w16="http://schemas.microsoft.com/office/word/2018/wordml" xmlns:w16sdtdh="http://schemas.microsoft.com/office/word/2020/wordml/sdtdatahash" xmlns:w16se="http://schemas.microsoft.com/office/word/2015/wordml/symex" mc:Ignorable="w14 w15 w16se w16cid w16 w16cex w16sdtdh">
+<w:fonts xmlns:mc="http://schemas.openxmlformats.org/markup-compatibility/2006" xmlns:r="http://schemas.openxmlformats.org/officeDocument/2006/relationships" xmlns:w="http://schemas.openxmlformats.org/wordprocessingml/2006/main" xmlns:w14="http://schemas.microsoft.com/office/word/2010/wordml" xmlns:w15="http://schemas.microsoft.com/office/word/2012/wordml" xmlns:w16cex="http://schemas.microsoft.com/office/word/2018/wordml/cex" xmlns:w16cid="http://schemas.microsoft.com/office/word/2016/wordml/cid" xmlns:w16="http://schemas.microsoft.com/office/word/2018/wordml" xmlns:w16du="http://schemas.microsoft.com/office/word/2023/wordml/word16du" xmlns:w16sdtdh="http://schemas.microsoft.com/office/word/2020/wordml/sdtdatahash" xmlns:w16sdtfl="http://schemas.microsoft.com/office/word/2024/wordml/sdtformatlock" xmlns:w16se="http://schemas.microsoft.com/office/word/2015/wordml/symex" mc:Ignorable="w14 w15 w16se w16cid w16 w16cex w16sdtdh w16sdtfl w16du">
   <w:font w:name="Symbol">
     <w:panose1 w:val="05050102010706020507"/>
     <w:charset w:val="02"/>
@@ -47326,7 +47474,7 @@
 </file>
 
 <file path=word/glossary/settings.xml><?xml version="1.0" encoding="utf-8"?>
-<w:settings xmlns:mc="http://schemas.openxmlformats.org/markup-compatibility/2006" xmlns:o="urn:schemas-microsoft-com:office:office" xmlns:r="http://schemas.openxmlformats.org/officeDocument/2006/relationships" xmlns:m="http://schemas.openxmlformats.org/officeDocument/2006/math" xmlns:v="urn:schemas-microsoft-com:vml" xmlns:w10="urn:schemas-microsoft-com:office:word" xmlns:w="http://schemas.openxmlformats.org/wordprocessingml/2006/main" xmlns:w14="http://schemas.microsoft.com/office/word/2010/wordml" xmlns:w15="http://schemas.microsoft.com/office/word/2012/wordml" xmlns:w16cex="http://schemas.microsoft.com/office/word/2018/wordml/cex" xmlns:w16cid="http://schemas.microsoft.com/office/word/2016/wordml/cid" xmlns:w16="http://schemas.microsoft.com/office/word/2018/wordml" xmlns:w16sdtdh="http://schemas.microsoft.com/office/word/2020/wordml/sdtdatahash" xmlns:w16se="http://schemas.microsoft.com/office/word/2015/wordml/symex" xmlns:sl="http://schemas.openxmlformats.org/schemaLibrary/2006/main" mc:Ignorable="w14 w15 w16se w16cid w16 w16cex w16sdtdh">
+<w:settings xmlns:mc="http://schemas.openxmlformats.org/markup-compatibility/2006" xmlns:o="urn:schemas-microsoft-com:office:office" xmlns:r="http://schemas.openxmlformats.org/officeDocument/2006/relationships" xmlns:m="http://schemas.openxmlformats.org/officeDocument/2006/math" xmlns:v="urn:schemas-microsoft-com:vml" xmlns:w10="urn:schemas-microsoft-com:office:word" xmlns:w="http://schemas.openxmlformats.org/wordprocessingml/2006/main" xmlns:w14="http://schemas.microsoft.com/office/word/2010/wordml" xmlns:w15="http://schemas.microsoft.com/office/word/2012/wordml" xmlns:w16cex="http://schemas.microsoft.com/office/word/2018/wordml/cex" xmlns:w16cid="http://schemas.microsoft.com/office/word/2016/wordml/cid" xmlns:w16="http://schemas.microsoft.com/office/word/2018/wordml" xmlns:w16du="http://schemas.microsoft.com/office/word/2023/wordml/word16du" xmlns:w16sdtdh="http://schemas.microsoft.com/office/word/2020/wordml/sdtdatahash" xmlns:w16sdtfl="http://schemas.microsoft.com/office/word/2024/wordml/sdtformatlock" xmlns:w16se="http://schemas.microsoft.com/office/word/2015/wordml/symex" xmlns:sl="http://schemas.openxmlformats.org/schemaLibrary/2006/main" mc:Ignorable="w14 w15 w16se w16cid w16 w16cex w16sdtdh w16sdtfl w16du">
   <w:view w:val="normal"/>
   <w:defaultTabStop w:val="720"/>
   <w:characterSpacingControl w:val="doNotCompress"/>
@@ -47343,6 +47491,7 @@
     <w:rsidRoot w:val="00370391"/>
     <w:rsid w:val="00012966"/>
     <w:rsid w:val="00013CA7"/>
+    <w:rsid w:val="000654D3"/>
     <w:rsid w:val="0006576F"/>
     <w:rsid w:val="000A3825"/>
     <w:rsid w:val="000B7034"/>
@@ -47388,6 +47537,7 @@
     <w:rsid w:val="007140EF"/>
     <w:rsid w:val="00747605"/>
     <w:rsid w:val="00754D90"/>
+    <w:rsid w:val="00767668"/>
     <w:rsid w:val="00781E7F"/>
     <w:rsid w:val="00782DA9"/>
     <w:rsid w:val="007B1B0F"/>
@@ -47478,14 +47628,14 @@
   </m:mathPr>
   <w:themeFontLang w:val="en-US"/>
   <w:clrSchemeMapping w:bg1="light1" w:t1="dark1" w:bg2="light2" w:t2="dark2" w:accent1="accent1" w:accent2="accent2" w:accent3="accent3" w:accent4="accent4" w:accent5="accent5" w:accent6="accent6" w:hyperlink="hyperlink" w:followedHyperlink="followedHyperlink"/>
-  <w:decimalSymbol w:val="."/>
-  <w:listSeparator w:val=","/>
+  <w:decimalSymbol w:val=","/>
+  <w:listSeparator w:val=";"/>
   <w15:chartTrackingRefBased/>
 </w:settings>
 </file>
 
 <file path=word/glossary/styles.xml><?xml version="1.0" encoding="utf-8"?>
-<w:styles xmlns:mc="http://schemas.openxmlformats.org/markup-compatibility/2006" xmlns:r="http://schemas.openxmlformats.org/officeDocument/2006/relationships" xmlns:w="http://schemas.openxmlformats.org/wordprocessingml/2006/main" xmlns:w14="http://schemas.microsoft.com/office/word/2010/wordml" xmlns:w15="http://schemas.microsoft.com/office/word/2012/wordml" xmlns:w16cex="http://schemas.microsoft.com/office/word/2018/wordml/cex" xmlns:w16cid="http://schemas.microsoft.com/office/word/2016/wordml/cid" xmlns:w16="http://schemas.microsoft.com/office/word/2018/wordml" xmlns:w16sdtdh="http://schemas.microsoft.com/office/word/2020/wordml/sdtdatahash" xmlns:w16se="http://schemas.microsoft.com/office/word/2015/wordml/symex" mc:Ignorable="w14 w15 w16se w16cid w16 w16cex w16sdtdh">
+<w:styles xmlns:mc="http://schemas.openxmlformats.org/markup-compatibility/2006" xmlns:r="http://schemas.openxmlformats.org/officeDocument/2006/relationships" xmlns:w="http://schemas.openxmlformats.org/wordprocessingml/2006/main" xmlns:w14="http://schemas.microsoft.com/office/word/2010/wordml" xmlns:w15="http://schemas.microsoft.com/office/word/2012/wordml" xmlns:w16cex="http://schemas.microsoft.com/office/word/2018/wordml/cex" xmlns:w16cid="http://schemas.microsoft.com/office/word/2016/wordml/cid" xmlns:w16="http://schemas.microsoft.com/office/word/2018/wordml" xmlns:w16du="http://schemas.microsoft.com/office/word/2023/wordml/word16du" xmlns:w16sdtdh="http://schemas.microsoft.com/office/word/2020/wordml/sdtdatahash" xmlns:w16sdtfl="http://schemas.microsoft.com/office/word/2024/wordml/sdtformatlock" xmlns:w16se="http://schemas.microsoft.com/office/word/2015/wordml/symex" mc:Ignorable="w14 w15 w16se w16cid w16 w16cex w16sdtdh w16sdtfl w16du">
   <w:docDefaults>
     <w:rPrDefault>
       <w:rPr>
@@ -47924,7 +48074,7 @@
 </file>
 
 <file path=word/glossary/webSettings.xml><?xml version="1.0" encoding="utf-8"?>
-<w:webSettings xmlns:mc="http://schemas.openxmlformats.org/markup-compatibility/2006" xmlns:r="http://schemas.openxmlformats.org/officeDocument/2006/relationships" xmlns:w="http://schemas.openxmlformats.org/wordprocessingml/2006/main" xmlns:w14="http://schemas.microsoft.com/office/word/2010/wordml" xmlns:w15="http://schemas.microsoft.com/office/word/2012/wordml" xmlns:w16cex="http://schemas.microsoft.com/office/word/2018/wordml/cex" xmlns:w16cid="http://schemas.microsoft.com/office/word/2016/wordml/cid" xmlns:w16="http://schemas.microsoft.com/office/word/2018/wordml" xmlns:w16sdtdh="http://schemas.microsoft.com/office/word/2020/wordml/sdtdatahash" xmlns:w16se="http://schemas.microsoft.com/office/word/2015/wordml/symex" mc:Ignorable="w14 w15 w16se w16cid w16 w16cex w16sdtdh">
+<w:webSettings xmlns:mc="http://schemas.openxmlformats.org/markup-compatibility/2006" xmlns:r="http://schemas.openxmlformats.org/officeDocument/2006/relationships" xmlns:w="http://schemas.openxmlformats.org/wordprocessingml/2006/main" xmlns:w14="http://schemas.microsoft.com/office/word/2010/wordml" xmlns:w15="http://schemas.microsoft.com/office/word/2012/wordml" xmlns:w16cex="http://schemas.microsoft.com/office/word/2018/wordml/cex" xmlns:w16cid="http://schemas.microsoft.com/office/word/2016/wordml/cid" xmlns:w16="http://schemas.microsoft.com/office/word/2018/wordml" xmlns:w16du="http://schemas.microsoft.com/office/word/2023/wordml/word16du" xmlns:w16sdtdh="http://schemas.microsoft.com/office/word/2020/wordml/sdtdatahash" xmlns:w16sdtfl="http://schemas.microsoft.com/office/word/2024/wordml/sdtformatlock" xmlns:w16se="http://schemas.microsoft.com/office/word/2015/wordml/symex" mc:Ignorable="w14 w15 w16se w16cid w16 w16cex w16sdtdh w16sdtfl w16du">
   <w:optimizeForBrowser/>
   <w:allowPNG/>
 </w:webSettings>
@@ -48381,22 +48531,22 @@
 </file>
 
 <file path=customXml/item3.xml><?xml version="1.0" encoding="utf-8"?>
+<b:Sources xmlns:b="http://schemas.openxmlformats.org/officeDocument/2006/bibliography" xmlns="http://schemas.openxmlformats.org/officeDocument/2006/bibliography" SelectedStyle="\APASixthEditionOfficeOnline.xsl" StyleName="APA" Version="6"/>
+</file>
+
+<file path=customXml/item4.xml><?xml version="1.0" encoding="utf-8"?>
 <p:properties xmlns:p="http://schemas.microsoft.com/office/2006/metadata/properties" xmlns:xsi="http://www.w3.org/2001/XMLSchema-instance" xmlns:pc="http://schemas.microsoft.com/office/infopath/2007/PartnerControls">
   <documentManagement/>
 </p:properties>
 </file>
 
-<file path=customXml/item4.xml><?xml version="1.0" encoding="utf-8"?>
+<file path=customXml/item5.xml><?xml version="1.0" encoding="utf-8"?>
 <?mso-contentType ?>
 <FormTemplates xmlns="http://schemas.microsoft.com/sharepoint/v3/contenttype/forms">
   <Display>DocumentLibraryForm</Display>
   <Edit>DocumentLibraryForm</Edit>
   <New>DocumentLibraryForm</New>
 </FormTemplates>
-</file>
-
-<file path=customXml/item5.xml><?xml version="1.0" encoding="utf-8"?>
-<b:Sources xmlns:b="http://schemas.openxmlformats.org/officeDocument/2006/bibliography" xmlns="http://schemas.openxmlformats.org/officeDocument/2006/bibliography" SelectedStyle="\APASixthEditionOfficeOnline.xsl" StyleName="APA" Version="6"/>
 </file>
 
 <file path=customXml/itemProps1.xml><?xml version="1.0" encoding="utf-8"?>
@@ -48426,6 +48576,14 @@
 </file>
 
 <file path=customXml/itemProps3.xml><?xml version="1.0" encoding="utf-8"?>
+<ds:datastoreItem xmlns:ds="http://schemas.openxmlformats.org/officeDocument/2006/customXml" ds:itemID="{B1C12203-43A6-477E-8C1E-68E31005A338}">
+  <ds:schemaRefs>
+    <ds:schemaRef ds:uri="http://schemas.openxmlformats.org/officeDocument/2006/bibliography"/>
+  </ds:schemaRefs>
+</ds:datastoreItem>
+</file>
+
+<file path=customXml/itemProps4.xml><?xml version="1.0" encoding="utf-8"?>
 <ds:datastoreItem xmlns:ds="http://schemas.openxmlformats.org/officeDocument/2006/customXml" ds:itemID="{2479F3A6-4B0B-4B46-BC48-6911626FA465}">
   <ds:schemaRefs>
     <ds:schemaRef ds:uri="http://schemas.microsoft.com/office/2006/metadata/properties"/>
@@ -48434,18 +48592,10 @@
 </ds:datastoreItem>
 </file>
 
-<file path=customXml/itemProps4.xml><?xml version="1.0" encoding="utf-8"?>
+<file path=customXml/itemProps5.xml><?xml version="1.0" encoding="utf-8"?>
 <ds:datastoreItem xmlns:ds="http://schemas.openxmlformats.org/officeDocument/2006/customXml" ds:itemID="{DE7C3837-D30F-4C6E-A905-13F5B7FD328D}">
   <ds:schemaRefs>
     <ds:schemaRef ds:uri="http://schemas.microsoft.com/sharepoint/v3/contenttype/forms"/>
   </ds:schemaRefs>
 </ds:datastoreItem>
-</file>
-
-<file path=customXml/itemProps5.xml><?xml version="1.0" encoding="utf-8"?>
-<ds:datastoreItem xmlns:ds="http://schemas.openxmlformats.org/officeDocument/2006/customXml" ds:itemID="{B1C12203-43A6-477E-8C1E-68E31005A338}">
-  <ds:schemaRefs>
-    <ds:schemaRef ds:uri="http://schemas.openxmlformats.org/officeDocument/2006/bibliography"/>
-  </ds:schemaRefs>
-</ds:datastoreItem>
 </file>
</xml_diff>